<commit_message>
Adding to manuscript, creating sim table
</commit_message>
<xml_diff>
--- a/Reports/ForberThesis20180302.docx
+++ b/Reports/ForberThesis20180302.docx
@@ -1,6 +1,6 @@
 
 <file path=word/document.xml><?xml version="1.0" encoding="utf-8"?>
-<w:document xmlns:wpc="http://schemas.microsoft.com/office/word/2010/wordprocessingCanvas" xmlns:cx="http://schemas.microsoft.com/office/drawing/2014/chartex" xmlns:cx1="http://schemas.microsoft.com/office/drawing/2015/9/8/chartex" xmlns:cx2="http://schemas.microsoft.com/office/drawing/2015/10/21/chartex" xmlns:cx3="http://schemas.microsoft.com/office/drawing/2016/5/9/chartex" xmlns:cx4="http://schemas.microsoft.com/office/drawing/2016/5/10/chartex" xmlns:cx5="http://schemas.microsoft.com/office/drawing/2016/5/11/chartex" xmlns:cx6="http://schemas.microsoft.com/office/drawing/2016/5/12/chartex" xmlns:cx7="http://schemas.microsoft.com/office/drawing/2016/5/13/chartex" xmlns:cx8="http://schemas.microsoft.com/office/drawing/2016/5/14/chartex" xmlns:mc="http://schemas.openxmlformats.org/markup-compatibility/2006" xmlns:aink="http://schemas.microsoft.com/office/drawing/2016/ink" xmlns:am3d="http://schemas.microsoft.com/office/drawing/2017/model3d" xmlns:o="urn:schemas-microsoft-com:office:office" xmlns:r="http://schemas.openxmlformats.org/officeDocument/2006/relationships" xmlns:m="http://schemas.openxmlformats.org/officeDocument/2006/math" xmlns:v="urn:schemas-microsoft-com:vml" xmlns:wp14="http://schemas.microsoft.com/office/word/2010/wordprocessingDrawing" xmlns:wp="http://schemas.openxmlformats.org/drawingml/2006/wordprocessingDrawing" xmlns:w10="urn:schemas-microsoft-com:office:word" xmlns:w="http://schemas.openxmlformats.org/wordprocessingml/2006/main" xmlns:w14="http://schemas.microsoft.com/office/word/2010/wordml" xmlns:w15="http://schemas.microsoft.com/office/word/2012/wordml" xmlns:w16cid="http://schemas.microsoft.com/office/word/2016/wordml/cid" xmlns:w16se="http://schemas.microsoft.com/office/word/2015/wordml/symex" xmlns:wpg="http://schemas.microsoft.com/office/word/2010/wordprocessingGroup" xmlns:wpi="http://schemas.microsoft.com/office/word/2010/wordprocessingInk" xmlns:wne="http://schemas.microsoft.com/office/word/2006/wordml" xmlns:wps="http://schemas.microsoft.com/office/word/2010/wordprocessingShape" mc:Ignorable="w14 w15 w16se w16cid wp14">
+<w:document xmlns:wpc="http://schemas.microsoft.com/office/word/2010/wordprocessingCanvas" xmlns:mo="http://schemas.microsoft.com/office/mac/office/2008/main" xmlns:mc="http://schemas.openxmlformats.org/markup-compatibility/2006" xmlns:mv="urn:schemas-microsoft-com:mac:vml" xmlns:o="urn:schemas-microsoft-com:office:office" xmlns:r="http://schemas.openxmlformats.org/officeDocument/2006/relationships" xmlns:m="http://schemas.openxmlformats.org/officeDocument/2006/math" xmlns:v="urn:schemas-microsoft-com:vml" xmlns:wp14="http://schemas.microsoft.com/office/word/2010/wordprocessingDrawing" xmlns:wp="http://schemas.openxmlformats.org/drawingml/2006/wordprocessingDrawing" xmlns:w10="urn:schemas-microsoft-com:office:word" xmlns:w="http://schemas.openxmlformats.org/wordprocessingml/2006/main" xmlns:w14="http://schemas.microsoft.com/office/word/2010/wordml" xmlns:wpg="http://schemas.microsoft.com/office/word/2010/wordprocessingGroup" xmlns:wpi="http://schemas.microsoft.com/office/word/2010/wordprocessingInk" xmlns:wne="http://schemas.microsoft.com/office/word/2006/wordml" xmlns:wps="http://schemas.microsoft.com/office/word/2010/wordprocessingShape" mc:Ignorable="w14 wp14">
   <w:body>
     <w:p>
       <w:pPr>
@@ -706,33 +706,15 @@
           <w:sz w:val="22"/>
           <w:szCs w:val="22"/>
         </w:rPr>
-        <w:t xml:space="preserve">. Similar to what </w:t>
-      </w:r>
-      <w:proofErr w:type="spellStart"/>
-      <w:r>
-        <w:rPr>
-          <w:rFonts w:ascii="Times New Roman" w:hAnsi="Times New Roman" w:cs="Times New Roman"/>
-          <w:sz w:val="22"/>
-          <w:szCs w:val="22"/>
-        </w:rPr>
-        <w:t>Brei</w:t>
-      </w:r>
-      <w:r>
-        <w:rPr>
-          <w:rFonts w:ascii="Times New Roman" w:hAnsi="Times New Roman" w:cs="Times New Roman"/>
-          <w:sz w:val="22"/>
-          <w:szCs w:val="22"/>
-        </w:rPr>
-        <w:t>man</w:t>
-      </w:r>
-      <w:proofErr w:type="spellEnd"/>
-      <w:r>
-        <w:rPr>
-          <w:rFonts w:ascii="Times New Roman" w:hAnsi="Times New Roman" w:cs="Times New Roman"/>
-          <w:sz w:val="22"/>
-          <w:szCs w:val="22"/>
-        </w:rPr>
-        <w:t xml:space="preserve"> found in 1984 (CITE), </w:t>
+        <w:t>. Similar to what Brei</w:t>
+      </w:r>
+      <w:r>
+        <w:rPr>
+          <w:rFonts w:ascii="Times New Roman" w:hAnsi="Times New Roman" w:cs="Times New Roman"/>
+          <w:sz w:val="22"/>
+          <w:szCs w:val="22"/>
+        </w:rPr>
+        <w:t xml:space="preserve">man found in 1984 (CITE), </w:t>
       </w:r>
       <w:r>
         <w:rPr>
@@ -842,25 +824,7 @@
           <w:sz w:val="22"/>
           <w:szCs w:val="22"/>
         </w:rPr>
-        <w:t xml:space="preserve"> with ROC analysis in two clinical classification problems. The first problem is to classify hospitalized patients at risk of developing chronic opioid therapy (CITE: </w:t>
-      </w:r>
-      <w:proofErr w:type="spellStart"/>
-      <w:r>
-        <w:rPr>
-          <w:rFonts w:ascii="Times New Roman" w:hAnsi="Times New Roman" w:cs="Times New Roman"/>
-          <w:sz w:val="22"/>
-          <w:szCs w:val="22"/>
-        </w:rPr>
-        <w:t>Calcaterra</w:t>
-      </w:r>
-      <w:proofErr w:type="spellEnd"/>
-      <w:r>
-        <w:rPr>
-          <w:rFonts w:ascii="Times New Roman" w:hAnsi="Times New Roman" w:cs="Times New Roman"/>
-          <w:sz w:val="22"/>
-          <w:szCs w:val="22"/>
-        </w:rPr>
-        <w:t xml:space="preserve">, 2018). </w:t>
+        <w:t xml:space="preserve"> with ROC analysis in two clinical classification problems. The first problem is to classify hospitalized patients at risk of developing chronic opioid therapy (CITE: Calcaterra, 2018). </w:t>
       </w:r>
       <w:r>
         <w:rPr>
@@ -1185,25 +1149,7 @@
           <w:sz w:val="22"/>
           <w:szCs w:val="22"/>
         </w:rPr>
-        <w:t xml:space="preserve">ication and variable selection using the </w:t>
-      </w:r>
-      <w:proofErr w:type="spellStart"/>
-      <w:r>
-        <w:rPr>
-          <w:rFonts w:ascii="Times New Roman" w:hAnsi="Times New Roman" w:cs="Times New Roman"/>
-          <w:sz w:val="22"/>
-          <w:szCs w:val="22"/>
-        </w:rPr>
-        <w:t>glmnet</w:t>
-      </w:r>
-      <w:proofErr w:type="spellEnd"/>
-      <w:r>
-        <w:rPr>
-          <w:rFonts w:ascii="Times New Roman" w:hAnsi="Times New Roman" w:cs="Times New Roman"/>
-          <w:sz w:val="22"/>
-          <w:szCs w:val="22"/>
-        </w:rPr>
-        <w:t xml:space="preserve"> package</w:t>
+        <w:t>ication and variable selection using the glmnet package</w:t>
       </w:r>
       <w:r>
         <w:rPr>
@@ -1343,25 +1289,7 @@
           <w:sz w:val="22"/>
           <w:szCs w:val="22"/>
         </w:rPr>
-        <w:t xml:space="preserve"> various performance statistics using a) a 0.5 threshold and b) the optimal threshold according to </w:t>
-      </w:r>
-      <w:proofErr w:type="spellStart"/>
-      <w:r>
-        <w:rPr>
-          <w:rFonts w:ascii="Times New Roman" w:hAnsi="Times New Roman" w:cs="Times New Roman"/>
-          <w:sz w:val="22"/>
-          <w:szCs w:val="22"/>
-        </w:rPr>
-        <w:t>Youden’s</w:t>
-      </w:r>
-      <w:proofErr w:type="spellEnd"/>
-      <w:r>
-        <w:rPr>
-          <w:rFonts w:ascii="Times New Roman" w:hAnsi="Times New Roman" w:cs="Times New Roman"/>
-          <w:sz w:val="22"/>
-          <w:szCs w:val="22"/>
-        </w:rPr>
-        <w:t xml:space="preserve"> </w:t>
+        <w:t xml:space="preserve"> various performance statistics using a) a 0.5 threshold and b) the optimal threshold according to Youden’s </w:t>
       </w:r>
       <w:r>
         <w:rPr>
@@ -1567,25 +1495,7 @@
           <w:sz w:val="22"/>
           <w:szCs w:val="22"/>
         </w:rPr>
-        <w:t xml:space="preserve">ng the </w:t>
-      </w:r>
-      <w:proofErr w:type="spellStart"/>
-      <w:r>
-        <w:rPr>
-          <w:rFonts w:ascii="Times New Roman" w:hAnsi="Times New Roman" w:cs="Times New Roman"/>
-          <w:sz w:val="22"/>
-          <w:szCs w:val="22"/>
-        </w:rPr>
-        <w:t>DMwR</w:t>
-      </w:r>
-      <w:proofErr w:type="spellEnd"/>
-      <w:r>
-        <w:rPr>
-          <w:rFonts w:ascii="Times New Roman" w:hAnsi="Times New Roman" w:cs="Times New Roman"/>
-          <w:sz w:val="22"/>
-          <w:szCs w:val="22"/>
-        </w:rPr>
-        <w:t xml:space="preserve"> package in R.</w:t>
+        <w:t>ng the DMwR package in R.</w:t>
       </w:r>
       <w:r>
         <w:rPr>
@@ -1694,25 +1604,7 @@
           <w:sz w:val="22"/>
           <w:szCs w:val="22"/>
         </w:rPr>
-        <w:t xml:space="preserve">Details of this study have been published previously (CITE: </w:t>
-      </w:r>
-      <w:proofErr w:type="spellStart"/>
-      <w:r>
-        <w:rPr>
-          <w:rFonts w:ascii="Times New Roman" w:hAnsi="Times New Roman" w:cs="Times New Roman"/>
-          <w:sz w:val="22"/>
-          <w:szCs w:val="22"/>
-        </w:rPr>
-        <w:t>Calcaterra</w:t>
-      </w:r>
-      <w:proofErr w:type="spellEnd"/>
-      <w:r>
-        <w:rPr>
-          <w:rFonts w:ascii="Times New Roman" w:hAnsi="Times New Roman" w:cs="Times New Roman"/>
-          <w:sz w:val="22"/>
-          <w:szCs w:val="22"/>
-        </w:rPr>
-        <w:t>). I</w:t>
+        <w:t>Details of this study have been published previously (CITE: Calcaterra). I</w:t>
       </w:r>
       <w:r>
         <w:rPr>
@@ -1811,6 +1703,7 @@
         <w:t xml:space="preserve">, 5% developed COT within a year of their hospital discharge. There were </w:t>
       </w:r>
       <w:commentRangeStart w:id="3"/>
+      <w:commentRangeStart w:id="4"/>
       <w:r>
         <w:rPr>
           <w:rFonts w:ascii="Times New Roman" w:hAnsi="Times New Roman" w:cs="Times New Roman"/>
@@ -1829,6 +1722,13 @@
         </w:rPr>
         <w:commentReference w:id="3"/>
       </w:r>
+      <w:commentRangeEnd w:id="4"/>
+      <w:r>
+        <w:rPr>
+          <w:rStyle w:val="CommentReference"/>
+        </w:rPr>
+        <w:commentReference w:id="4"/>
+      </w:r>
       <w:r>
         <w:rPr>
           <w:rFonts w:ascii="Times New Roman" w:hAnsi="Times New Roman" w:cs="Times New Roman"/>
@@ -1877,7 +1777,7 @@
         </w:rPr>
         <w:t xml:space="preserve">, gender, history of chronic pain, </w:t>
       </w:r>
-      <w:commentRangeStart w:id="4"/>
+      <w:commentRangeStart w:id="5"/>
       <w:r>
         <w:rPr>
           <w:rFonts w:ascii="Times New Roman" w:hAnsi="Times New Roman" w:cs="Times New Roman"/>
@@ -1886,7 +1786,7 @@
         </w:rPr>
         <w:t>…</w:t>
       </w:r>
-      <w:commentRangeEnd w:id="4"/>
+      <w:commentRangeEnd w:id="5"/>
       <w:r>
         <w:rPr>
           <w:rStyle w:val="CommentReference"/>
@@ -1894,7 +1794,7 @@
           <w:sz w:val="22"/>
           <w:szCs w:val="22"/>
         </w:rPr>
-        <w:commentReference w:id="4"/>
+        <w:commentReference w:id="5"/>
       </w:r>
       <w:r>
         <w:rPr>
@@ -2065,18 +1965,41 @@
           <w:sz w:val="22"/>
           <w:szCs w:val="22"/>
         </w:rPr>
-        <w:t xml:space="preserve">Using </w:t>
-      </w:r>
-      <w:proofErr w:type="spellStart"/>
-      <w:r>
-        <w:rPr>
-          <w:rFonts w:ascii="Times New Roman" w:hAnsi="Times New Roman" w:cs="Times New Roman"/>
-          <w:sz w:val="22"/>
-          <w:szCs w:val="22"/>
-        </w:rPr>
-        <w:t>Youden’s</w:t>
-      </w:r>
-      <w:proofErr w:type="spellEnd"/>
+        <w:t xml:space="preserve">Using Youden’s </w:t>
+      </w:r>
+      <w:r>
+        <w:rPr>
+          <w:rFonts w:ascii="Times New Roman" w:hAnsi="Times New Roman" w:cs="Times New Roman"/>
+          <w:i/>
+          <w:sz w:val="22"/>
+          <w:szCs w:val="22"/>
+        </w:rPr>
+        <w:t xml:space="preserve">J </w:t>
+      </w:r>
+      <w:r>
+        <w:rPr>
+          <w:rFonts w:ascii="Times New Roman" w:hAnsi="Times New Roman" w:cs="Times New Roman"/>
+          <w:sz w:val="22"/>
+          <w:szCs w:val="22"/>
+        </w:rPr>
+        <w:t>to optimize AUC, the threshold was</w:t>
+      </w:r>
+      <w:r>
+        <w:rPr>
+          <w:rFonts w:ascii="Times New Roman" w:hAnsi="Times New Roman" w:cs="Times New Roman"/>
+          <w:sz w:val="22"/>
+          <w:szCs w:val="22"/>
+        </w:rPr>
+        <w:t xml:space="preserve"> 0.043</w:t>
+      </w:r>
+      <w:r>
+        <w:rPr>
+          <w:rFonts w:ascii="Times New Roman" w:hAnsi="Times New Roman" w:cs="Times New Roman"/>
+          <w:sz w:val="22"/>
+          <w:szCs w:val="22"/>
+        </w:rPr>
+        <w:t>,</w:t>
+      </w:r>
       <w:r>
         <w:rPr>
           <w:rFonts w:ascii="Times New Roman" w:hAnsi="Times New Roman" w:cs="Times New Roman"/>
@@ -2088,47 +2011,6 @@
       <w:r>
         <w:rPr>
           <w:rFonts w:ascii="Times New Roman" w:hAnsi="Times New Roman" w:cs="Times New Roman"/>
-          <w:i/>
-          <w:sz w:val="22"/>
-          <w:szCs w:val="22"/>
-        </w:rPr>
-        <w:t xml:space="preserve">J </w:t>
-      </w:r>
-      <w:r>
-        <w:rPr>
-          <w:rFonts w:ascii="Times New Roman" w:hAnsi="Times New Roman" w:cs="Times New Roman"/>
-          <w:sz w:val="22"/>
-          <w:szCs w:val="22"/>
-        </w:rPr>
-        <w:t>to optimize AUC, the threshold was</w:t>
-      </w:r>
-      <w:r>
-        <w:rPr>
-          <w:rFonts w:ascii="Times New Roman" w:hAnsi="Times New Roman" w:cs="Times New Roman"/>
-          <w:sz w:val="22"/>
-          <w:szCs w:val="22"/>
-        </w:rPr>
-        <w:t xml:space="preserve"> 0.043</w:t>
-      </w:r>
-      <w:r>
-        <w:rPr>
-          <w:rFonts w:ascii="Times New Roman" w:hAnsi="Times New Roman" w:cs="Times New Roman"/>
-          <w:sz w:val="22"/>
-          <w:szCs w:val="22"/>
-        </w:rPr>
-        <w:t>,</w:t>
-      </w:r>
-      <w:r>
-        <w:rPr>
-          <w:rFonts w:ascii="Times New Roman" w:hAnsi="Times New Roman" w:cs="Times New Roman"/>
-          <w:sz w:val="22"/>
-          <w:szCs w:val="22"/>
-        </w:rPr>
-        <w:t xml:space="preserve"> </w:t>
-      </w:r>
-      <w:r>
-        <w:rPr>
-          <w:rFonts w:ascii="Times New Roman" w:hAnsi="Times New Roman" w:cs="Times New Roman"/>
           <w:sz w:val="22"/>
           <w:szCs w:val="22"/>
         </w:rPr>
@@ -2196,25 +2078,7 @@
           <w:sz w:val="22"/>
           <w:szCs w:val="22"/>
         </w:rPr>
-        <w:t xml:space="preserve">. Using </w:t>
-      </w:r>
-      <w:proofErr w:type="spellStart"/>
-      <w:r>
-        <w:rPr>
-          <w:rFonts w:ascii="Times New Roman" w:hAnsi="Times New Roman" w:cs="Times New Roman"/>
-          <w:sz w:val="22"/>
-          <w:szCs w:val="22"/>
-        </w:rPr>
-        <w:t>Youden’s</w:t>
-      </w:r>
-      <w:proofErr w:type="spellEnd"/>
-      <w:r>
-        <w:rPr>
-          <w:rFonts w:ascii="Times New Roman" w:hAnsi="Times New Roman" w:cs="Times New Roman"/>
-          <w:sz w:val="22"/>
-          <w:szCs w:val="22"/>
-        </w:rPr>
-        <w:t xml:space="preserve"> </w:t>
+        <w:t xml:space="preserve">. Using Youden’s </w:t>
       </w:r>
       <w:r>
         <w:rPr>
@@ -2327,7 +2191,8 @@
           <w:szCs w:val="22"/>
         </w:rPr>
       </w:pPr>
-      <w:commentRangeStart w:id="5"/>
+      <w:commentRangeStart w:id="6"/>
+      <w:commentRangeStart w:id="7"/>
       <w:r>
         <w:rPr>
           <w:rFonts w:ascii="Times New Roman" w:hAnsi="Times New Roman" w:cs="Times New Roman"/>
@@ -2337,12 +2202,19 @@
         </w:rPr>
         <w:t xml:space="preserve">Table 1. </w:t>
       </w:r>
-      <w:commentRangeEnd w:id="5"/>
+      <w:commentRangeEnd w:id="6"/>
       <w:r>
         <w:rPr>
           <w:rStyle w:val="CommentReference"/>
         </w:rPr>
-        <w:commentReference w:id="5"/>
+        <w:commentReference w:id="6"/>
+      </w:r>
+      <w:commentRangeEnd w:id="7"/>
+      <w:r>
+        <w:rPr>
+          <w:rStyle w:val="CommentReference"/>
+        </w:rPr>
+        <w:commentReference w:id="7"/>
       </w:r>
       <w:r>
         <w:rPr>
@@ -2402,7 +2274,7 @@
         <w:tblLook w:val="0000" w:firstRow="0" w:lastRow="0" w:firstColumn="0" w:lastColumn="0" w:noHBand="0" w:noVBand="0"/>
       </w:tblPr>
       <w:tblGrid>
-        <w:gridCol w:w="1852"/>
+        <w:gridCol w:w="1909"/>
         <w:gridCol w:w="1109"/>
         <w:gridCol w:w="1170"/>
         <w:gridCol w:w="1158"/>
@@ -2739,25 +2611,14 @@
                 <w:szCs w:val="22"/>
               </w:rPr>
             </w:pPr>
-            <w:proofErr w:type="spellStart"/>
-            <w:r>
-              <w:rPr>
-                <w:rFonts w:ascii="Times New Roman" w:hAnsi="Times New Roman" w:cs="Times New Roman"/>
-                <w:color w:val="000000"/>
-                <w:sz w:val="22"/>
-                <w:szCs w:val="22"/>
-              </w:rPr>
-              <w:t>Unsampled</w:t>
-            </w:r>
-            <w:proofErr w:type="spellEnd"/>
-            <w:r>
-              <w:rPr>
-                <w:rFonts w:ascii="Times New Roman" w:hAnsi="Times New Roman" w:cs="Times New Roman"/>
-                <w:color w:val="000000"/>
-                <w:sz w:val="22"/>
-                <w:szCs w:val="22"/>
-              </w:rPr>
-              <w:t xml:space="preserve"> 0.5</w:t>
+            <w:r>
+              <w:rPr>
+                <w:rFonts w:ascii="Times New Roman" w:hAnsi="Times New Roman" w:cs="Times New Roman"/>
+                <w:color w:val="000000"/>
+                <w:sz w:val="22"/>
+                <w:szCs w:val="22"/>
+              </w:rPr>
+              <w:t>Unsampled 0.5</w:t>
             </w:r>
           </w:p>
         </w:tc>
@@ -3032,7 +2893,6 @@
                 <w:szCs w:val="22"/>
               </w:rPr>
             </w:pPr>
-            <w:proofErr w:type="spellStart"/>
             <w:r>
               <w:rPr>
                 <w:rFonts w:ascii="Times New Roman" w:hAnsi="Times New Roman" w:cs="Times New Roman"/>
@@ -3042,7 +2902,6 @@
               </w:rPr>
               <w:t>Unsampled</w:t>
             </w:r>
-            <w:proofErr w:type="spellEnd"/>
           </w:p>
         </w:tc>
         <w:tc>
@@ -5103,7 +4962,31 @@
           <w:sz w:val="22"/>
           <w:szCs w:val="22"/>
         </w:rPr>
-        <w:t xml:space="preserve">we sought to develop a model to identify SSIs using EHR </w:t>
+        <w:t xml:space="preserve">we sought to develop a model to identify SSIs using EHR covariate data and NSQIP SSI </w:t>
+      </w:r>
+      <w:r>
+        <w:rPr>
+          <w:rFonts w:ascii="Times New Roman" w:hAnsi="Times New Roman" w:cs="Times New Roman"/>
+          <w:sz w:val="22"/>
+          <w:szCs w:val="22"/>
+        </w:rPr>
+        <w:t xml:space="preserve">outcome </w:t>
+      </w:r>
+      <w:r>
+        <w:rPr>
+          <w:rFonts w:ascii="Times New Roman" w:hAnsi="Times New Roman" w:cs="Times New Roman"/>
+          <w:sz w:val="22"/>
+          <w:szCs w:val="22"/>
+        </w:rPr>
+        <w:t>data from</w:t>
+      </w:r>
+      <w:r>
+        <w:rPr>
+          <w:rFonts w:ascii="Times New Roman" w:hAnsi="Times New Roman" w:cs="Times New Roman"/>
+          <w:sz w:val="22"/>
+          <w:szCs w:val="22"/>
+        </w:rPr>
+        <w:t xml:space="preserve"> patients who underwent surgery at the University of </w:t>
       </w:r>
       <w:r>
         <w:rPr>
@@ -5112,31 +4995,7 @@
           <w:szCs w:val="22"/>
         </w:rPr>
         <w:lastRenderedPageBreak/>
-        <w:t xml:space="preserve">covariate data and NSQIP SSI </w:t>
-      </w:r>
-      <w:r>
-        <w:rPr>
-          <w:rFonts w:ascii="Times New Roman" w:hAnsi="Times New Roman" w:cs="Times New Roman"/>
-          <w:sz w:val="22"/>
-          <w:szCs w:val="22"/>
-        </w:rPr>
-        <w:t xml:space="preserve">outcome </w:t>
-      </w:r>
-      <w:r>
-        <w:rPr>
-          <w:rFonts w:ascii="Times New Roman" w:hAnsi="Times New Roman" w:cs="Times New Roman"/>
-          <w:sz w:val="22"/>
-          <w:szCs w:val="22"/>
-        </w:rPr>
-        <w:t>data from</w:t>
-      </w:r>
-      <w:r>
-        <w:rPr>
-          <w:rFonts w:ascii="Times New Roman" w:hAnsi="Times New Roman" w:cs="Times New Roman"/>
-          <w:sz w:val="22"/>
-          <w:szCs w:val="22"/>
-        </w:rPr>
-        <w:t xml:space="preserve"> patients who underwent surgery at the University of Colorado Hospital</w:t>
+        <w:t>Colorado Hospital</w:t>
       </w:r>
       <w:r>
         <w:rPr>
@@ -5243,25 +5102,7 @@
           <w:sz w:val="22"/>
           <w:szCs w:val="22"/>
         </w:rPr>
-        <w:t xml:space="preserve">In these data, fitting a model to the full training data and using </w:t>
-      </w:r>
-      <w:proofErr w:type="spellStart"/>
-      <w:r>
-        <w:rPr>
-          <w:rFonts w:ascii="Times New Roman" w:hAnsi="Times New Roman" w:cs="Times New Roman"/>
-          <w:sz w:val="22"/>
-          <w:szCs w:val="22"/>
-        </w:rPr>
-        <w:t>Youden’s</w:t>
-      </w:r>
-      <w:proofErr w:type="spellEnd"/>
-      <w:r>
-        <w:rPr>
-          <w:rFonts w:ascii="Times New Roman" w:hAnsi="Times New Roman" w:cs="Times New Roman"/>
-          <w:sz w:val="22"/>
-          <w:szCs w:val="22"/>
-        </w:rPr>
-        <w:t xml:space="preserve"> </w:t>
+        <w:t xml:space="preserve">In these data, fitting a model to the full training data and using Youden’s </w:t>
       </w:r>
       <w:r>
         <w:rPr>
@@ -5398,7 +5239,7 @@
         <w:tblLook w:val="0000" w:firstRow="0" w:lastRow="0" w:firstColumn="0" w:lastColumn="0" w:noHBand="0" w:noVBand="0"/>
       </w:tblPr>
       <w:tblGrid>
-        <w:gridCol w:w="1846"/>
+        <w:gridCol w:w="1964"/>
         <w:gridCol w:w="711"/>
         <w:gridCol w:w="1194"/>
         <w:gridCol w:w="1194"/>
@@ -5406,15 +5247,9 @@
         <w:gridCol w:w="669"/>
         <w:gridCol w:w="644"/>
         <w:gridCol w:w="693"/>
-        <w:gridCol w:w="1404"/>
+        <w:gridCol w:w="1451"/>
       </w:tblGrid>
       <w:tr>
-        <w:tblPrEx>
-          <w:tblCellMar>
-            <w:top w:w="0" w:type="dxa"/>
-            <w:bottom w:w="0" w:type="dxa"/>
-          </w:tblCellMar>
-        </w:tblPrEx>
         <w:tc>
           <w:tcPr>
             <w:tcW w:w="0" w:type="auto"/>
@@ -5476,6 +5311,7 @@
                 <w:szCs w:val="22"/>
               </w:rPr>
             </w:pPr>
+            <w:commentRangeStart w:id="8"/>
             <w:r>
               <w:rPr>
                 <w:rFonts w:ascii="Times New Roman" w:hAnsi="Times New Roman" w:cs="Times New Roman"/>
@@ -5486,6 +5322,13 @@
                 <w:szCs w:val="22"/>
               </w:rPr>
               <w:t>t</w:t>
+            </w:r>
+            <w:commentRangeEnd w:id="8"/>
+            <w:r>
+              <w:rPr>
+                <w:rStyle w:val="CommentReference"/>
+              </w:rPr>
+              <w:commentReference w:id="8"/>
             </w:r>
           </w:p>
         </w:tc>
@@ -5755,10 +5598,6 @@
           <w:tblBorders>
             <w:top w:val="none" w:sz="0" w:space="0" w:color="auto"/>
           </w:tblBorders>
-          <w:tblCellMar>
-            <w:top w:w="0" w:type="dxa"/>
-            <w:bottom w:w="0" w:type="dxa"/>
-          </w:tblCellMar>
         </w:tblPrEx>
         <w:tc>
           <w:tcPr>
@@ -6041,10 +5880,6 @@
           <w:tblBorders>
             <w:top w:val="none" w:sz="0" w:space="0" w:color="auto"/>
           </w:tblBorders>
-          <w:tblCellMar>
-            <w:top w:w="0" w:type="dxa"/>
-            <w:bottom w:w="0" w:type="dxa"/>
-          </w:tblCellMar>
         </w:tblPrEx>
         <w:tc>
           <w:tcPr>
@@ -6327,10 +6162,6 @@
           <w:tblBorders>
             <w:top w:val="none" w:sz="0" w:space="0" w:color="auto"/>
           </w:tblBorders>
-          <w:tblCellMar>
-            <w:top w:w="0" w:type="dxa"/>
-            <w:bottom w:w="0" w:type="dxa"/>
-          </w:tblCellMar>
         </w:tblPrEx>
         <w:tc>
           <w:tcPr>
@@ -6613,10 +6444,6 @@
           <w:tblBorders>
             <w:top w:val="none" w:sz="0" w:space="0" w:color="auto"/>
           </w:tblBorders>
-          <w:tblCellMar>
-            <w:top w:w="0" w:type="dxa"/>
-            <w:bottom w:w="0" w:type="dxa"/>
-          </w:tblCellMar>
         </w:tblPrEx>
         <w:tc>
           <w:tcPr>
@@ -6899,10 +6726,6 @@
           <w:tblBorders>
             <w:top w:val="none" w:sz="0" w:space="0" w:color="auto"/>
           </w:tblBorders>
-          <w:tblCellMar>
-            <w:top w:w="0" w:type="dxa"/>
-            <w:bottom w:w="0" w:type="dxa"/>
-          </w:tblCellMar>
         </w:tblPrEx>
         <w:tc>
           <w:tcPr>
@@ -7185,10 +7008,6 @@
           <w:tblBorders>
             <w:top w:val="none" w:sz="0" w:space="0" w:color="auto"/>
           </w:tblBorders>
-          <w:tblCellMar>
-            <w:top w:w="0" w:type="dxa"/>
-            <w:bottom w:w="0" w:type="dxa"/>
-          </w:tblCellMar>
         </w:tblPrEx>
         <w:tc>
           <w:tcPr>
@@ -7471,10 +7290,6 @@
           <w:tblBorders>
             <w:top w:val="none" w:sz="0" w:space="0" w:color="auto"/>
           </w:tblBorders>
-          <w:tblCellMar>
-            <w:top w:w="0" w:type="dxa"/>
-            <w:bottom w:w="0" w:type="dxa"/>
-          </w:tblCellMar>
         </w:tblPrEx>
         <w:tc>
           <w:tcPr>
@@ -7753,12 +7568,6 @@
         </w:tc>
       </w:tr>
       <w:tr>
-        <w:tblPrEx>
-          <w:tblCellMar>
-            <w:top w:w="0" w:type="dxa"/>
-            <w:bottom w:w="0" w:type="dxa"/>
-          </w:tblCellMar>
-        </w:tblPrEx>
         <w:tc>
           <w:tcPr>
             <w:tcW w:w="0" w:type="auto"/>
@@ -8145,7 +7954,55 @@
           <w:sz w:val="22"/>
           <w:szCs w:val="22"/>
         </w:rPr>
-        <w:t xml:space="preserve">three of some of the most significant </w:t>
+        <w:t>three of some of the most significant predictors</w:t>
+      </w:r>
+      <w:r>
+        <w:rPr>
+          <w:rFonts w:ascii="Times New Roman" w:hAnsi="Times New Roman" w:cs="Times New Roman"/>
+          <w:sz w:val="22"/>
+          <w:szCs w:val="22"/>
+        </w:rPr>
+        <w:t xml:space="preserve">—age, chronic pain at discharge, and receipt of opioid at discharge. We first ran a logistic regression with these three variables in order to </w:t>
+      </w:r>
+      <w:r>
+        <w:rPr>
+          <w:rFonts w:ascii="Times New Roman" w:hAnsi="Times New Roman" w:cs="Times New Roman"/>
+          <w:sz w:val="22"/>
+          <w:szCs w:val="22"/>
+        </w:rPr>
+        <w:t>set</w:t>
+      </w:r>
+      <w:r>
+        <w:rPr>
+          <w:rFonts w:ascii="Times New Roman" w:hAnsi="Times New Roman" w:cs="Times New Roman"/>
+          <w:sz w:val="22"/>
+          <w:szCs w:val="22"/>
+        </w:rPr>
+        <w:t xml:space="preserve"> our coeffic</w:t>
+      </w:r>
+      <w:r>
+        <w:rPr>
+          <w:rFonts w:ascii="Times New Roman" w:hAnsi="Times New Roman" w:cs="Times New Roman"/>
+          <w:sz w:val="22"/>
+          <w:szCs w:val="22"/>
+        </w:rPr>
+        <w:t xml:space="preserve">ients for </w:t>
+      </w:r>
+      <w:r>
+        <w:rPr>
+          <w:rFonts w:ascii="Times New Roman" w:hAnsi="Times New Roman" w:cs="Times New Roman"/>
+          <w:sz w:val="22"/>
+          <w:szCs w:val="22"/>
+        </w:rPr>
+        <w:t>the linear predictor</w:t>
+      </w:r>
+      <w:r>
+        <w:rPr>
+          <w:rFonts w:ascii="Times New Roman" w:hAnsi="Times New Roman" w:cs="Times New Roman"/>
+          <w:sz w:val="22"/>
+          <w:szCs w:val="22"/>
+        </w:rPr>
+        <w:t xml:space="preserve">. Then we </w:t>
       </w:r>
       <w:r>
         <w:rPr>
@@ -8154,55 +8011,7 @@
           <w:szCs w:val="22"/>
         </w:rPr>
         <w:lastRenderedPageBreak/>
-        <w:t>predictors</w:t>
-      </w:r>
-      <w:r>
-        <w:rPr>
-          <w:rFonts w:ascii="Times New Roman" w:hAnsi="Times New Roman" w:cs="Times New Roman"/>
-          <w:sz w:val="22"/>
-          <w:szCs w:val="22"/>
-        </w:rPr>
-        <w:t xml:space="preserve">—age, chronic pain at discharge, and receipt of opioid at discharge. We first ran a logistic regression with these three variables in order to </w:t>
-      </w:r>
-      <w:r>
-        <w:rPr>
-          <w:rFonts w:ascii="Times New Roman" w:hAnsi="Times New Roman" w:cs="Times New Roman"/>
-          <w:sz w:val="22"/>
-          <w:szCs w:val="22"/>
-        </w:rPr>
-        <w:t>set</w:t>
-      </w:r>
-      <w:r>
-        <w:rPr>
-          <w:rFonts w:ascii="Times New Roman" w:hAnsi="Times New Roman" w:cs="Times New Roman"/>
-          <w:sz w:val="22"/>
-          <w:szCs w:val="22"/>
-        </w:rPr>
-        <w:t xml:space="preserve"> our coeffic</w:t>
-      </w:r>
-      <w:r>
-        <w:rPr>
-          <w:rFonts w:ascii="Times New Roman" w:hAnsi="Times New Roman" w:cs="Times New Roman"/>
-          <w:sz w:val="22"/>
-          <w:szCs w:val="22"/>
-        </w:rPr>
-        <w:t xml:space="preserve">ients for </w:t>
-      </w:r>
-      <w:r>
-        <w:rPr>
-          <w:rFonts w:ascii="Times New Roman" w:hAnsi="Times New Roman" w:cs="Times New Roman"/>
-          <w:sz w:val="22"/>
-          <w:szCs w:val="22"/>
-        </w:rPr>
-        <w:t>the linear predictor</w:t>
-      </w:r>
-      <w:r>
-        <w:rPr>
-          <w:rFonts w:ascii="Times New Roman" w:hAnsi="Times New Roman" w:cs="Times New Roman"/>
-          <w:sz w:val="22"/>
-          <w:szCs w:val="22"/>
-        </w:rPr>
-        <w:t xml:space="preserve">. Then we simulated </w:t>
+        <w:t xml:space="preserve">simulated </w:t>
       </w:r>
       <w:r>
         <w:rPr>
@@ -8370,25 +8179,7 @@
           <w:sz w:val="22"/>
           <w:szCs w:val="22"/>
         </w:rPr>
-        <w:t xml:space="preserve">From there, we employed the same methods as in the case studies to get results for sensitivity, specificity, and accuracy with various sampling and </w:t>
-      </w:r>
-      <w:proofErr w:type="spellStart"/>
-      <w:r>
-        <w:rPr>
-          <w:rFonts w:ascii="Times New Roman" w:eastAsiaTheme="minorEastAsia" w:hAnsi="Times New Roman" w:cs="Times New Roman"/>
-          <w:sz w:val="22"/>
-          <w:szCs w:val="22"/>
-        </w:rPr>
-        <w:t>cutpoints</w:t>
-      </w:r>
-      <w:proofErr w:type="spellEnd"/>
-      <w:r>
-        <w:rPr>
-          <w:rFonts w:ascii="Times New Roman" w:eastAsiaTheme="minorEastAsia" w:hAnsi="Times New Roman" w:cs="Times New Roman"/>
-          <w:sz w:val="22"/>
-          <w:szCs w:val="22"/>
-        </w:rPr>
-        <w:t xml:space="preserve">. </w:t>
+        <w:t xml:space="preserve">From there, we employed the same methods as in the case studies to get results for sensitivity, specificity, and accuracy with various sampling and cutpoints. </w:t>
       </w:r>
     </w:p>
     <w:p>
@@ -8419,27 +8210,7 @@
           <w:sz w:val="22"/>
           <w:szCs w:val="22"/>
         </w:rPr>
-        <w:t xml:space="preserve">Table 3. Simulation results from models fit to the full simulated and sampled simulated training set by probability threshold (either 0.5 or that chosen using </w:t>
-      </w:r>
-      <w:proofErr w:type="spellStart"/>
-      <w:r>
-        <w:rPr>
-          <w:rFonts w:ascii="Times New Roman" w:hAnsi="Times New Roman" w:cs="Times New Roman"/>
-          <w:b/>
-          <w:sz w:val="22"/>
-          <w:szCs w:val="22"/>
-        </w:rPr>
-        <w:t>Youden’s</w:t>
-      </w:r>
-      <w:proofErr w:type="spellEnd"/>
-      <w:r>
-        <w:rPr>
-          <w:rFonts w:ascii="Times New Roman" w:hAnsi="Times New Roman" w:cs="Times New Roman"/>
-          <w:b/>
-          <w:sz w:val="22"/>
-          <w:szCs w:val="22"/>
-        </w:rPr>
-        <w:t xml:space="preserve"> </w:t>
+        <w:t xml:space="preserve">Table 3. Simulation results from models fit to the full simulated and sampled simulated training set by probability threshold (either 0.5 or that chosen using Youden’s </w:t>
       </w:r>
       <w:r>
         <w:rPr>
@@ -8654,6 +8425,7 @@
                 <w:szCs w:val="22"/>
               </w:rPr>
             </w:pPr>
+            <w:commentRangeStart w:id="9"/>
             <w:r>
               <w:rPr>
                 <w:rFonts w:ascii="Times New Roman" w:hAnsi="Times New Roman" w:cs="Times New Roman"/>
@@ -8664,6 +8436,13 @@
                 <w:szCs w:val="22"/>
               </w:rPr>
               <w:t>Accuracy</w:t>
+            </w:r>
+            <w:commentRangeEnd w:id="9"/>
+            <w:r>
+              <w:rPr>
+                <w:rStyle w:val="CommentReference"/>
+              </w:rPr>
+              <w:commentReference w:id="9"/>
             </w:r>
           </w:p>
         </w:tc>
@@ -11950,7 +11729,6 @@
                 <w:sz w:val="22"/>
                 <w:szCs w:val="22"/>
               </w:rPr>
-              <w:lastRenderedPageBreak/>
               <w:t>  Over-sampled: 0.5</w:t>
             </w:r>
           </w:p>
@@ -12356,6 +12134,7 @@
                 <w:sz w:val="22"/>
                 <w:szCs w:val="22"/>
               </w:rPr>
+              <w:lastRenderedPageBreak/>
               <w:t>  SMOTE: threshold</w:t>
             </w:r>
           </w:p>
@@ -13876,7 +13655,7 @@
           <w:szCs w:val="22"/>
         </w:rPr>
       </w:pPr>
-      <w:commentRangeStart w:id="6"/>
+      <w:commentRangeStart w:id="11"/>
       <w:r>
         <w:rPr>
           <w:rFonts w:ascii="Times New Roman" w:hAnsi="Times New Roman" w:cs="Times New Roman"/>
@@ -13901,38 +13680,20 @@
         </w:rPr>
         <w:t xml:space="preserve">, the </w:t>
       </w:r>
-      <w:commentRangeEnd w:id="6"/>
+      <w:commentRangeEnd w:id="11"/>
       <w:r>
         <w:rPr>
           <w:rStyle w:val="CommentReference"/>
         </w:rPr>
-        <w:commentReference w:id="6"/>
-      </w:r>
-      <w:r>
-        <w:rPr>
-          <w:rFonts w:ascii="Times New Roman" w:hAnsi="Times New Roman" w:cs="Times New Roman"/>
-          <w:sz w:val="22"/>
-          <w:szCs w:val="22"/>
-        </w:rPr>
-        <w:t xml:space="preserve">ideal cut-point based off of the </w:t>
-      </w:r>
-      <w:proofErr w:type="spellStart"/>
-      <w:r>
-        <w:rPr>
-          <w:rFonts w:ascii="Times New Roman" w:hAnsi="Times New Roman" w:cs="Times New Roman"/>
-          <w:sz w:val="22"/>
-          <w:szCs w:val="22"/>
-        </w:rPr>
-        <w:t>Youden</w:t>
-      </w:r>
-      <w:proofErr w:type="spellEnd"/>
-      <w:r>
-        <w:rPr>
-          <w:rFonts w:ascii="Times New Roman" w:hAnsi="Times New Roman" w:cs="Times New Roman"/>
-          <w:sz w:val="22"/>
-          <w:szCs w:val="22"/>
-        </w:rPr>
-        <w:t xml:space="preserve"> Index was equal to the prevalence—e.</w:t>
+        <w:commentReference w:id="11"/>
+      </w:r>
+      <w:r>
+        <w:rPr>
+          <w:rFonts w:ascii="Times New Roman" w:hAnsi="Times New Roman" w:cs="Times New Roman"/>
+          <w:sz w:val="22"/>
+          <w:szCs w:val="22"/>
+        </w:rPr>
+        <w:t>ideal cut-point based off of the Youden Index was equal to the prevalence—e.</w:t>
       </w:r>
       <w:r>
         <w:rPr>
@@ -14101,8 +13862,6 @@
         <w:lastRenderedPageBreak/>
         <w:t>References</w:t>
       </w:r>
-      <w:bookmarkStart w:id="7" w:name="_GoBack"/>
-      <w:bookmarkEnd w:id="7"/>
     </w:p>
     <w:p>
       <w:pPr>
@@ -14361,7 +14120,7 @@
 </file>
 
 <file path=word/comments.xml><?xml version="1.0" encoding="utf-8"?>
-<w:comments xmlns:wpc="http://schemas.microsoft.com/office/word/2010/wordprocessingCanvas" xmlns:cx="http://schemas.microsoft.com/office/drawing/2014/chartex" xmlns:cx1="http://schemas.microsoft.com/office/drawing/2015/9/8/chartex" xmlns:cx2="http://schemas.microsoft.com/office/drawing/2015/10/21/chartex" xmlns:cx3="http://schemas.microsoft.com/office/drawing/2016/5/9/chartex" xmlns:cx4="http://schemas.microsoft.com/office/drawing/2016/5/10/chartex" xmlns:cx5="http://schemas.microsoft.com/office/drawing/2016/5/11/chartex" xmlns:cx6="http://schemas.microsoft.com/office/drawing/2016/5/12/chartex" xmlns:cx7="http://schemas.microsoft.com/office/drawing/2016/5/13/chartex" xmlns:cx8="http://schemas.microsoft.com/office/drawing/2016/5/14/chartex" xmlns:mc="http://schemas.openxmlformats.org/markup-compatibility/2006" xmlns:aink="http://schemas.microsoft.com/office/drawing/2016/ink" xmlns:am3d="http://schemas.microsoft.com/office/drawing/2017/model3d" xmlns:o="urn:schemas-microsoft-com:office:office" xmlns:r="http://schemas.openxmlformats.org/officeDocument/2006/relationships" xmlns:m="http://schemas.openxmlformats.org/officeDocument/2006/math" xmlns:v="urn:schemas-microsoft-com:vml" xmlns:wp14="http://schemas.microsoft.com/office/word/2010/wordprocessingDrawing" xmlns:wp="http://schemas.openxmlformats.org/drawingml/2006/wordprocessingDrawing" xmlns:w10="urn:schemas-microsoft-com:office:word" xmlns:w="http://schemas.openxmlformats.org/wordprocessingml/2006/main" xmlns:w14="http://schemas.microsoft.com/office/word/2010/wordml" xmlns:w15="http://schemas.microsoft.com/office/word/2012/wordml" xmlns:w16cid="http://schemas.microsoft.com/office/word/2016/wordml/cid" xmlns:w16se="http://schemas.microsoft.com/office/word/2015/wordml/symex" xmlns:wpg="http://schemas.microsoft.com/office/word/2010/wordprocessingGroup" xmlns:wpi="http://schemas.microsoft.com/office/word/2010/wordprocessingInk" xmlns:wne="http://schemas.microsoft.com/office/word/2006/wordml" xmlns:wps="http://schemas.microsoft.com/office/word/2010/wordprocessingShape" mc:Ignorable="w14 w15 w16se w16cid wp14">
+<w:comments xmlns:wpc="http://schemas.microsoft.com/office/word/2010/wordprocessingCanvas" xmlns:mo="http://schemas.microsoft.com/office/mac/office/2008/main" xmlns:mc="http://schemas.openxmlformats.org/markup-compatibility/2006" xmlns:mv="urn:schemas-microsoft-com:mac:vml" xmlns:o="urn:schemas-microsoft-com:office:office" xmlns:r="http://schemas.openxmlformats.org/officeDocument/2006/relationships" xmlns:m="http://schemas.openxmlformats.org/officeDocument/2006/math" xmlns:v="urn:schemas-microsoft-com:vml" xmlns:wp14="http://schemas.microsoft.com/office/word/2010/wordprocessingDrawing" xmlns:wp="http://schemas.openxmlformats.org/drawingml/2006/wordprocessingDrawing" xmlns:w10="urn:schemas-microsoft-com:office:word" xmlns:w="http://schemas.openxmlformats.org/wordprocessingml/2006/main" xmlns:w14="http://schemas.microsoft.com/office/word/2010/wordml" xmlns:wpg="http://schemas.microsoft.com/office/word/2010/wordprocessingGroup" xmlns:wpi="http://schemas.microsoft.com/office/word/2010/wordprocessingInk" xmlns:wne="http://schemas.microsoft.com/office/word/2006/wordml" xmlns:wps="http://schemas.microsoft.com/office/word/2010/wordprocessingShape" mc:Ignorable="w14 wp14">
   <w:comment w:id="0" w:author="Colborn, Kathryn" w:date="2018-03-03T13:45:00Z" w:initials="CK">
     <w:p>
       <w:pPr>
@@ -14406,15 +14165,7 @@
         <w:annotationRef/>
       </w:r>
       <w:r>
-        <w:t xml:space="preserve">Need to add </w:t>
-      </w:r>
-      <w:proofErr w:type="spellStart"/>
-      <w:r>
-        <w:t>Breiman</w:t>
-      </w:r>
-      <w:proofErr w:type="spellEnd"/>
-      <w:r>
-        <w:t xml:space="preserve"> 1984 and a few others here</w:t>
+        <w:t>Need to add Breiman 1984 and a few others here</w:t>
       </w:r>
     </w:p>
   </w:comment>
@@ -14434,7 +14185,7 @@
       </w:r>
     </w:p>
   </w:comment>
-  <w:comment w:id="4" w:author="Colborn, Kathryn" w:date="2018-03-02T13:20:00Z" w:initials="CK">
+  <w:comment w:id="4" w:author="Alyssa Forber" w:date="2018-03-06T15:50:00Z" w:initials="AF">
     <w:p>
       <w:pPr>
         <w:pStyle w:val="CommentText"/>
@@ -14446,11 +14197,11 @@
         <w:annotationRef/>
       </w:r>
       <w:r>
-        <w:t>Maybe add a few more important variables here</w:t>
+        <w:t xml:space="preserve">I have that the variables were narrowed from 50 to 35 </w:t>
       </w:r>
     </w:p>
   </w:comment>
-  <w:comment w:id="5" w:author="Colborn, Kathryn" w:date="2018-03-02T13:43:00Z" w:initials="CK">
+  <w:comment w:id="5" w:author="Colborn, Kathryn" w:date="2018-03-02T13:20:00Z" w:initials="CK">
     <w:p>
       <w:pPr>
         <w:pStyle w:val="CommentText"/>
@@ -14462,11 +14213,11 @@
         <w:annotationRef/>
       </w:r>
       <w:r>
-        <w:t>I found this in one of our shared folders. It’s just a placeholder for whatever is most recent.</w:t>
+        <w:t>Maybe add a few more important variables here</w:t>
       </w:r>
     </w:p>
   </w:comment>
-  <w:comment w:id="6" w:author="Colborn, Kathryn" w:date="2018-03-03T12:15:00Z" w:initials="CK">
+  <w:comment w:id="6" w:author="Colborn, Kathryn" w:date="2018-03-02T13:43:00Z" w:initials="CK">
     <w:p>
       <w:pPr>
         <w:pStyle w:val="CommentText"/>
@@ -14478,15 +14229,82 @@
         <w:annotationRef/>
       </w:r>
       <w:r>
-        <w:t xml:space="preserve">Fill in the table above, and we will discuss how to write up the results of this section. Ideally, we describe what you’ve said here, and then also check the performance across each method. What I want to know is if we see </w:t>
-      </w:r>
-      <w:proofErr w:type="spellStart"/>
-      <w:r>
-        <w:t>Youden</w:t>
-      </w:r>
-      <w:proofErr w:type="spellEnd"/>
-      <w:r>
-        <w:t xml:space="preserve"> approximately equal to prevalence in the under and over sampled data, as we did not see this above in the opioid data. Anyway, let’s meet to discuss the results, jot down some notes, then I’ll let you try to write this paragraph.</w:t>
+        <w:t>I found this in one of our shared folders. It’s just a placeholder for whatever is most recent.</w:t>
+      </w:r>
+    </w:p>
+  </w:comment>
+  <w:comment w:id="7" w:author="Alyssa Forber" w:date="2018-03-06T15:48:00Z" w:initials="AF">
+    <w:p>
+      <w:pPr>
+        <w:pStyle w:val="CommentText"/>
+      </w:pPr>
+      <w:r>
+        <w:rPr>
+          <w:rStyle w:val="CommentReference"/>
+        </w:rPr>
+        <w:annotationRef/>
+      </w:r>
+      <w:r>
+        <w:t>I checked and this is the most recent, I think I had just been rounding to not include decimals before</w:t>
+      </w:r>
+    </w:p>
+  </w:comment>
+  <w:comment w:id="8" w:author="Alyssa Forber" w:date="2018-03-06T15:15:00Z" w:initials="AF">
+    <w:p>
+      <w:pPr>
+        <w:pStyle w:val="CommentText"/>
+      </w:pPr>
+      <w:r>
+        <w:rPr>
+          <w:rStyle w:val="CommentReference"/>
+        </w:rPr>
+        <w:annotationRef/>
+      </w:r>
+      <w:r>
+        <w:t>For consistency, this should be changed to the format of the other tables?</w:t>
+      </w:r>
+    </w:p>
+  </w:comment>
+  <w:comment w:id="9" w:author="Alyssa Forber" w:date="2018-03-06T16:11:00Z" w:initials="AF">
+    <w:p>
+      <w:pPr>
+        <w:pStyle w:val="CommentText"/>
+      </w:pPr>
+      <w:r>
+        <w:rPr>
+          <w:rStyle w:val="CommentReference"/>
+        </w:rPr>
+        <w:annotationRef/>
+      </w:r>
+      <w:r>
+        <w:t>I had not been calculating and saving accuracy</w:t>
+      </w:r>
+      <w:r>
+        <w:t>, but since I will be experimenting with the simulation when I re-run I will include it. Also, should we have a threshold column like the other tables</w:t>
+      </w:r>
+      <w:r>
+        <w:t>, or did you mean to replace the word threshold with the actual threshold</w:t>
+      </w:r>
+      <w:bookmarkStart w:id="10" w:name="_GoBack"/>
+      <w:bookmarkEnd w:id="10"/>
+      <w:r>
+        <w:t>?</w:t>
+      </w:r>
+    </w:p>
+  </w:comment>
+  <w:comment w:id="11" w:author="Colborn, Kathryn" w:date="2018-03-03T12:15:00Z" w:initials="CK">
+    <w:p>
+      <w:pPr>
+        <w:pStyle w:val="CommentText"/>
+      </w:pPr>
+      <w:r>
+        <w:rPr>
+          <w:rStyle w:val="CommentReference"/>
+        </w:rPr>
+        <w:annotationRef/>
+      </w:r>
+      <w:r>
+        <w:t>Fill in the table above, and we will discuss how to write up the results of this section. Ideally, we describe what you’ve said here, and then also check the performance across each method. What I want to know is if we see Youden approximately equal to prevalence in the under and over sampled data, as we did not see this above in the opioid data. Anyway, let’s meet to discuss the results, jot down some notes, then I’ll let you try to write this paragraph.</w:t>
       </w:r>
     </w:p>
   </w:comment>
@@ -14526,7 +14344,7 @@
 </file>
 
 <file path=word/styles.xml><?xml version="1.0" encoding="utf-8"?>
-<w:styles xmlns:mc="http://schemas.openxmlformats.org/markup-compatibility/2006" xmlns:r="http://schemas.openxmlformats.org/officeDocument/2006/relationships" xmlns:w="http://schemas.openxmlformats.org/wordprocessingml/2006/main" xmlns:w14="http://schemas.microsoft.com/office/word/2010/wordml" xmlns:w15="http://schemas.microsoft.com/office/word/2012/wordml" xmlns:w16cid="http://schemas.microsoft.com/office/word/2016/wordml/cid" xmlns:w16se="http://schemas.microsoft.com/office/word/2015/wordml/symex" mc:Ignorable="w14 w15 w16se w16cid">
+<w:styles xmlns:mc="http://schemas.openxmlformats.org/markup-compatibility/2006" xmlns:r="http://schemas.openxmlformats.org/officeDocument/2006/relationships" xmlns:w="http://schemas.openxmlformats.org/wordprocessingml/2006/main" xmlns:w14="http://schemas.microsoft.com/office/word/2010/wordml" mc:Ignorable="w14">
   <w:docDefaults>
     <w:rPrDefault>
       <w:rPr>
@@ -14538,373 +14356,153 @@
     </w:rPrDefault>
     <w:pPrDefault/>
   </w:docDefaults>
-  <w:latentStyles w:defLockedState="0" w:defUIPriority="99" w:defSemiHidden="0" w:defUnhideWhenUsed="0" w:defQFormat="0" w:count="375">
-    <w:lsdException w:name="Normal" w:uiPriority="0" w:qFormat="1"/>
-    <w:lsdException w:name="heading 1" w:uiPriority="9" w:qFormat="1"/>
-    <w:lsdException w:name="heading 2" w:semiHidden="1" w:uiPriority="9" w:unhideWhenUsed="1" w:qFormat="1"/>
-    <w:lsdException w:name="heading 3" w:semiHidden="1" w:uiPriority="9" w:unhideWhenUsed="1" w:qFormat="1"/>
-    <w:lsdException w:name="heading 4" w:semiHidden="1" w:uiPriority="9" w:unhideWhenUsed="1" w:qFormat="1"/>
-    <w:lsdException w:name="heading 5" w:semiHidden="1" w:uiPriority="9" w:unhideWhenUsed="1" w:qFormat="1"/>
-    <w:lsdException w:name="heading 6" w:semiHidden="1" w:uiPriority="9" w:unhideWhenUsed="1" w:qFormat="1"/>
-    <w:lsdException w:name="heading 7" w:semiHidden="1" w:uiPriority="9" w:unhideWhenUsed="1" w:qFormat="1"/>
-    <w:lsdException w:name="heading 8" w:semiHidden="1" w:uiPriority="9" w:unhideWhenUsed="1" w:qFormat="1"/>
-    <w:lsdException w:name="heading 9" w:semiHidden="1" w:uiPriority="9" w:unhideWhenUsed="1" w:qFormat="1"/>
-    <w:lsdException w:name="index 1" w:semiHidden="1" w:unhideWhenUsed="1"/>
-    <w:lsdException w:name="index 2" w:semiHidden="1" w:unhideWhenUsed="1"/>
-    <w:lsdException w:name="index 3" w:semiHidden="1" w:unhideWhenUsed="1"/>
-    <w:lsdException w:name="index 4" w:semiHidden="1" w:unhideWhenUsed="1"/>
-    <w:lsdException w:name="index 5" w:semiHidden="1" w:unhideWhenUsed="1"/>
-    <w:lsdException w:name="index 6" w:semiHidden="1" w:unhideWhenUsed="1"/>
-    <w:lsdException w:name="index 7" w:semiHidden="1" w:unhideWhenUsed="1"/>
-    <w:lsdException w:name="index 8" w:semiHidden="1" w:unhideWhenUsed="1"/>
-    <w:lsdException w:name="index 9" w:semiHidden="1" w:unhideWhenUsed="1"/>
-    <w:lsdException w:name="toc 1" w:semiHidden="1" w:uiPriority="39" w:unhideWhenUsed="1"/>
-    <w:lsdException w:name="toc 2" w:semiHidden="1" w:uiPriority="39" w:unhideWhenUsed="1"/>
-    <w:lsdException w:name="toc 3" w:semiHidden="1" w:uiPriority="39" w:unhideWhenUsed="1"/>
-    <w:lsdException w:name="toc 4" w:semiHidden="1" w:uiPriority="39" w:unhideWhenUsed="1"/>
-    <w:lsdException w:name="toc 5" w:semiHidden="1" w:uiPriority="39" w:unhideWhenUsed="1"/>
-    <w:lsdException w:name="toc 6" w:semiHidden="1" w:uiPriority="39" w:unhideWhenUsed="1"/>
-    <w:lsdException w:name="toc 7" w:semiHidden="1" w:uiPriority="39" w:unhideWhenUsed="1"/>
-    <w:lsdException w:name="toc 8" w:semiHidden="1" w:uiPriority="39" w:unhideWhenUsed="1"/>
-    <w:lsdException w:name="toc 9" w:semiHidden="1" w:uiPriority="39" w:unhideWhenUsed="1"/>
-    <w:lsdException w:name="Normal Indent" w:semiHidden="1" w:unhideWhenUsed="1"/>
-    <w:lsdException w:name="footnote text" w:semiHidden="1" w:unhideWhenUsed="1"/>
-    <w:lsdException w:name="annotation text" w:semiHidden="1" w:unhideWhenUsed="1"/>
-    <w:lsdException w:name="header" w:semiHidden="1" w:unhideWhenUsed="1"/>
-    <w:lsdException w:name="footer" w:semiHidden="1" w:unhideWhenUsed="1"/>
-    <w:lsdException w:name="index heading" w:semiHidden="1" w:unhideWhenUsed="1"/>
-    <w:lsdException w:name="caption" w:semiHidden="1" w:uiPriority="35" w:unhideWhenUsed="1" w:qFormat="1"/>
-    <w:lsdException w:name="table of figures" w:semiHidden="1" w:unhideWhenUsed="1"/>
-    <w:lsdException w:name="envelope address" w:semiHidden="1" w:unhideWhenUsed="1"/>
-    <w:lsdException w:name="envelope return" w:semiHidden="1" w:unhideWhenUsed="1"/>
-    <w:lsdException w:name="footnote reference" w:semiHidden="1" w:unhideWhenUsed="1"/>
-    <w:lsdException w:name="annotation reference" w:semiHidden="1" w:unhideWhenUsed="1"/>
-    <w:lsdException w:name="line number" w:semiHidden="1" w:unhideWhenUsed="1"/>
-    <w:lsdException w:name="page number" w:semiHidden="1" w:unhideWhenUsed="1"/>
-    <w:lsdException w:name="endnote reference" w:semiHidden="1" w:unhideWhenUsed="1"/>
-    <w:lsdException w:name="endnote text" w:semiHidden="1" w:unhideWhenUsed="1"/>
-    <w:lsdException w:name="table of authorities" w:semiHidden="1" w:unhideWhenUsed="1"/>
-    <w:lsdException w:name="macro" w:semiHidden="1" w:unhideWhenUsed="1"/>
-    <w:lsdException w:name="toa heading" w:semiHidden="1" w:unhideWhenUsed="1"/>
-    <w:lsdException w:name="List" w:semiHidden="1" w:unhideWhenUsed="1"/>
-    <w:lsdException w:name="List Bullet" w:semiHidden="1" w:unhideWhenUsed="1"/>
-    <w:lsdException w:name="List Number" w:semiHidden="1" w:unhideWhenUsed="1"/>
-    <w:lsdException w:name="List 2" w:semiHidden="1" w:unhideWhenUsed="1"/>
-    <w:lsdException w:name="List 3" w:semiHidden="1" w:unhideWhenUsed="1"/>
-    <w:lsdException w:name="List 4" w:semiHidden="1" w:unhideWhenUsed="1"/>
-    <w:lsdException w:name="List 5" w:semiHidden="1" w:unhideWhenUsed="1"/>
-    <w:lsdException w:name="List Bullet 2" w:semiHidden="1" w:unhideWhenUsed="1"/>
-    <w:lsdException w:name="List Bullet 3" w:semiHidden="1" w:unhideWhenUsed="1"/>
-    <w:lsdException w:name="List Bullet 4" w:semiHidden="1" w:unhideWhenUsed="1"/>
-    <w:lsdException w:name="List Bullet 5" w:semiHidden="1" w:unhideWhenUsed="1"/>
-    <w:lsdException w:name="List Number 2" w:semiHidden="1" w:unhideWhenUsed="1"/>
-    <w:lsdException w:name="List Number 3" w:semiHidden="1" w:unhideWhenUsed="1"/>
-    <w:lsdException w:name="List Number 4" w:semiHidden="1" w:unhideWhenUsed="1"/>
-    <w:lsdException w:name="List Number 5" w:semiHidden="1" w:unhideWhenUsed="1"/>
-    <w:lsdException w:name="Title" w:uiPriority="10" w:qFormat="1"/>
-    <w:lsdException w:name="Closing" w:semiHidden="1" w:unhideWhenUsed="1"/>
-    <w:lsdException w:name="Signature" w:semiHidden="1" w:unhideWhenUsed="1"/>
-    <w:lsdException w:name="Default Paragraph Font" w:semiHidden="1" w:uiPriority="1" w:unhideWhenUsed="1"/>
-    <w:lsdException w:name="Body Text" w:semiHidden="1" w:unhideWhenUsed="1"/>
-    <w:lsdException w:name="Body Text Indent" w:semiHidden="1" w:unhideWhenUsed="1"/>
-    <w:lsdException w:name="List Continue" w:semiHidden="1" w:unhideWhenUsed="1"/>
-    <w:lsdException w:name="List Continue 2" w:semiHidden="1" w:unhideWhenUsed="1"/>
-    <w:lsdException w:name="List Continue 3" w:semiHidden="1" w:unhideWhenUsed="1"/>
-    <w:lsdException w:name="List Continue 4" w:semiHidden="1" w:unhideWhenUsed="1"/>
-    <w:lsdException w:name="List Continue 5" w:semiHidden="1" w:unhideWhenUsed="1"/>
-    <w:lsdException w:name="Message Header" w:semiHidden="1" w:unhideWhenUsed="1"/>
-    <w:lsdException w:name="Subtitle" w:uiPriority="11" w:qFormat="1"/>
-    <w:lsdException w:name="Salutation" w:semiHidden="1" w:unhideWhenUsed="1"/>
-    <w:lsdException w:name="Date" w:semiHidden="1" w:unhideWhenUsed="1"/>
-    <w:lsdException w:name="Body Text First Indent" w:semiHidden="1" w:unhideWhenUsed="1"/>
-    <w:lsdException w:name="Body Text First Indent 2" w:semiHidden="1" w:unhideWhenUsed="1"/>
-    <w:lsdException w:name="Note Heading" w:semiHidden="1" w:unhideWhenUsed="1"/>
-    <w:lsdException w:name="Body Text 2" w:semiHidden="1" w:unhideWhenUsed="1"/>
-    <w:lsdException w:name="Body Text 3" w:semiHidden="1" w:unhideWhenUsed="1"/>
-    <w:lsdException w:name="Body Text Indent 2" w:semiHidden="1" w:unhideWhenUsed="1"/>
-    <w:lsdException w:name="Body Text Indent 3" w:semiHidden="1" w:unhideWhenUsed="1"/>
-    <w:lsdException w:name="Block Text" w:semiHidden="1" w:unhideWhenUsed="1"/>
-    <w:lsdException w:name="Hyperlink" w:semiHidden="1" w:unhideWhenUsed="1"/>
-    <w:lsdException w:name="FollowedHyperlink" w:semiHidden="1" w:unhideWhenUsed="1"/>
-    <w:lsdException w:name="Strong" w:uiPriority="22" w:qFormat="1"/>
-    <w:lsdException w:name="Emphasis" w:uiPriority="20" w:qFormat="1"/>
-    <w:lsdException w:name="Document Map" w:semiHidden="1" w:unhideWhenUsed="1"/>
-    <w:lsdException w:name="Plain Text" w:semiHidden="1" w:unhideWhenUsed="1"/>
-    <w:lsdException w:name="E-mail Signature" w:semiHidden="1" w:unhideWhenUsed="1"/>
-    <w:lsdException w:name="HTML Top of Form" w:semiHidden="1" w:unhideWhenUsed="1"/>
-    <w:lsdException w:name="HTML Bottom of Form" w:semiHidden="1" w:unhideWhenUsed="1"/>
-    <w:lsdException w:name="Normal (Web)" w:semiHidden="1" w:unhideWhenUsed="1"/>
-    <w:lsdException w:name="HTML Acronym" w:semiHidden="1" w:unhideWhenUsed="1"/>
-    <w:lsdException w:name="HTML Address" w:semiHidden="1" w:unhideWhenUsed="1"/>
-    <w:lsdException w:name="HTML Cite" w:semiHidden="1" w:unhideWhenUsed="1"/>
-    <w:lsdException w:name="HTML Code" w:semiHidden="1" w:unhideWhenUsed="1"/>
-    <w:lsdException w:name="HTML Definition" w:semiHidden="1" w:unhideWhenUsed="1"/>
-    <w:lsdException w:name="HTML Keyboard" w:semiHidden="1" w:unhideWhenUsed="1"/>
-    <w:lsdException w:name="HTML Preformatted" w:semiHidden="1" w:unhideWhenUsed="1"/>
-    <w:lsdException w:name="HTML Sample" w:semiHidden="1" w:unhideWhenUsed="1"/>
-    <w:lsdException w:name="HTML Typewriter" w:semiHidden="1" w:unhideWhenUsed="1"/>
-    <w:lsdException w:name="HTML Variable" w:semiHidden="1" w:unhideWhenUsed="1"/>
-    <w:lsdException w:name="Normal Table" w:semiHidden="1" w:unhideWhenUsed="1"/>
-    <w:lsdException w:name="annotation subject" w:semiHidden="1" w:unhideWhenUsed="1"/>
-    <w:lsdException w:name="No List" w:semiHidden="1" w:unhideWhenUsed="1"/>
-    <w:lsdException w:name="Outline List 1" w:semiHidden="1" w:unhideWhenUsed="1"/>
-    <w:lsdException w:name="Outline List 2" w:semiHidden="1" w:unhideWhenUsed="1"/>
-    <w:lsdException w:name="Outline List 3" w:semiHidden="1" w:unhideWhenUsed="1"/>
-    <w:lsdException w:name="Table Simple 1" w:semiHidden="1" w:unhideWhenUsed="1"/>
-    <w:lsdException w:name="Table Simple 2" w:semiHidden="1" w:unhideWhenUsed="1"/>
-    <w:lsdException w:name="Table Simple 3" w:semiHidden="1" w:unhideWhenUsed="1"/>
-    <w:lsdException w:name="Table Classic 1" w:semiHidden="1" w:unhideWhenUsed="1"/>
-    <w:lsdException w:name="Table Classic 2" w:semiHidden="1" w:unhideWhenUsed="1"/>
-    <w:lsdException w:name="Table Classic 3" w:semiHidden="1" w:unhideWhenUsed="1"/>
-    <w:lsdException w:name="Table Classic 4" w:semiHidden="1" w:unhideWhenUsed="1"/>
-    <w:lsdException w:name="Table Colorful 1" w:semiHidden="1" w:unhideWhenUsed="1"/>
-    <w:lsdException w:name="Table Colorful 2" w:semiHidden="1" w:unhideWhenUsed="1"/>
-    <w:lsdException w:name="Table Colorful 3" w:semiHidden="1" w:unhideWhenUsed="1"/>
-    <w:lsdException w:name="Table Columns 1" w:semiHidden="1" w:unhideWhenUsed="1"/>
-    <w:lsdException w:name="Table Columns 2" w:semiHidden="1" w:unhideWhenUsed="1"/>
-    <w:lsdException w:name="Table Columns 3" w:semiHidden="1" w:unhideWhenUsed="1"/>
-    <w:lsdException w:name="Table Columns 4" w:semiHidden="1" w:unhideWhenUsed="1"/>
-    <w:lsdException w:name="Table Columns 5" w:semiHidden="1" w:unhideWhenUsed="1"/>
-    <w:lsdException w:name="Table Grid 1" w:semiHidden="1" w:unhideWhenUsed="1"/>
-    <w:lsdException w:name="Table Grid 2" w:semiHidden="1" w:unhideWhenUsed="1"/>
-    <w:lsdException w:name="Table Grid 3" w:semiHidden="1" w:unhideWhenUsed="1"/>
-    <w:lsdException w:name="Table Grid 4" w:semiHidden="1" w:unhideWhenUsed="1"/>
-    <w:lsdException w:name="Table Grid 5" w:semiHidden="1" w:unhideWhenUsed="1"/>
-    <w:lsdException w:name="Table Grid 6" w:semiHidden="1" w:unhideWhenUsed="1"/>
-    <w:lsdException w:name="Table Grid 7" w:semiHidden="1" w:unhideWhenUsed="1"/>
-    <w:lsdException w:name="Table Grid 8" w:semiHidden="1" w:unhideWhenUsed="1"/>
-    <w:lsdException w:name="Table List 1" w:semiHidden="1" w:unhideWhenUsed="1"/>
-    <w:lsdException w:name="Table List 2" w:semiHidden="1" w:unhideWhenUsed="1"/>
-    <w:lsdException w:name="Table List 3" w:semiHidden="1" w:unhideWhenUsed="1"/>
-    <w:lsdException w:name="Table List 4" w:semiHidden="1" w:unhideWhenUsed="1"/>
-    <w:lsdException w:name="Table List 5" w:semiHidden="1" w:unhideWhenUsed="1"/>
-    <w:lsdException w:name="Table List 6" w:semiHidden="1" w:unhideWhenUsed="1"/>
-    <w:lsdException w:name="Table List 7" w:semiHidden="1" w:unhideWhenUsed="1"/>
-    <w:lsdException w:name="Table List 8" w:semiHidden="1" w:unhideWhenUsed="1"/>
-    <w:lsdException w:name="Table 3D effects 1" w:semiHidden="1" w:unhideWhenUsed="1"/>
-    <w:lsdException w:name="Table 3D effects 2" w:semiHidden="1" w:unhideWhenUsed="1"/>
-    <w:lsdException w:name="Table 3D effects 3" w:semiHidden="1" w:unhideWhenUsed="1"/>
-    <w:lsdException w:name="Table Contemporary" w:semiHidden="1" w:unhideWhenUsed="1"/>
-    <w:lsdException w:name="Table Elegant" w:semiHidden="1" w:unhideWhenUsed="1"/>
-    <w:lsdException w:name="Table Professional" w:semiHidden="1" w:unhideWhenUsed="1"/>
-    <w:lsdException w:name="Table Subtle 1" w:semiHidden="1" w:unhideWhenUsed="1"/>
-    <w:lsdException w:name="Table Subtle 2" w:semiHidden="1" w:unhideWhenUsed="1"/>
-    <w:lsdException w:name="Table Web 1" w:semiHidden="1" w:unhideWhenUsed="1"/>
-    <w:lsdException w:name="Table Web 2" w:semiHidden="1" w:unhideWhenUsed="1"/>
-    <w:lsdException w:name="Table Web 3" w:semiHidden="1" w:unhideWhenUsed="1"/>
-    <w:lsdException w:name="Balloon Text" w:semiHidden="1" w:unhideWhenUsed="1"/>
-    <w:lsdException w:name="Table Grid" w:uiPriority="39"/>
-    <w:lsdException w:name="Table Theme" w:semiHidden="1" w:unhideWhenUsed="1"/>
-    <w:lsdException w:name="Placeholder Text" w:semiHidden="1"/>
-    <w:lsdException w:name="No Spacing" w:uiPriority="1" w:qFormat="1"/>
-    <w:lsdException w:name="Light Shading" w:uiPriority="60"/>
-    <w:lsdException w:name="Light List" w:uiPriority="61"/>
-    <w:lsdException w:name="Light Grid" w:uiPriority="62"/>
-    <w:lsdException w:name="Medium Shading 1" w:uiPriority="63"/>
-    <w:lsdException w:name="Medium Shading 2" w:uiPriority="64"/>
-    <w:lsdException w:name="Medium List 1" w:uiPriority="65"/>
-    <w:lsdException w:name="Medium List 2" w:uiPriority="66"/>
-    <w:lsdException w:name="Medium Grid 1" w:uiPriority="67"/>
-    <w:lsdException w:name="Medium Grid 2" w:uiPriority="68"/>
-    <w:lsdException w:name="Medium Grid 3" w:uiPriority="69"/>
-    <w:lsdException w:name="Dark List" w:uiPriority="70"/>
-    <w:lsdException w:name="Colorful Shading" w:uiPriority="71"/>
-    <w:lsdException w:name="Colorful List" w:uiPriority="72"/>
-    <w:lsdException w:name="Colorful Grid" w:uiPriority="73"/>
-    <w:lsdException w:name="Light Shading Accent 1" w:uiPriority="60"/>
-    <w:lsdException w:name="Light List Accent 1" w:uiPriority="61"/>
-    <w:lsdException w:name="Light Grid Accent 1" w:uiPriority="62"/>
-    <w:lsdException w:name="Medium Shading 1 Accent 1" w:uiPriority="63"/>
-    <w:lsdException w:name="Medium Shading 2 Accent 1" w:uiPriority="64"/>
-    <w:lsdException w:name="Medium List 1 Accent 1" w:uiPriority="65"/>
-    <w:lsdException w:name="Revision" w:semiHidden="1"/>
-    <w:lsdException w:name="List Paragraph" w:uiPriority="34" w:qFormat="1"/>
-    <w:lsdException w:name="Quote" w:uiPriority="29" w:qFormat="1"/>
-    <w:lsdException w:name="Intense Quote" w:uiPriority="30" w:qFormat="1"/>
-    <w:lsdException w:name="Medium List 2 Accent 1" w:uiPriority="66"/>
-    <w:lsdException w:name="Medium Grid 1 Accent 1" w:uiPriority="67"/>
-    <w:lsdException w:name="Medium Grid 2 Accent 1" w:uiPriority="68"/>
-    <w:lsdException w:name="Medium Grid 3 Accent 1" w:uiPriority="69"/>
-    <w:lsdException w:name="Dark List Accent 1" w:uiPriority="70"/>
-    <w:lsdException w:name="Colorful Shading Accent 1" w:uiPriority="71"/>
-    <w:lsdException w:name="Colorful List Accent 1" w:uiPriority="72"/>
-    <w:lsdException w:name="Colorful Grid Accent 1" w:uiPriority="73"/>
-    <w:lsdException w:name="Light Shading Accent 2" w:uiPriority="60"/>
-    <w:lsdException w:name="Light List Accent 2" w:uiPriority="61"/>
-    <w:lsdException w:name="Light Grid Accent 2" w:uiPriority="62"/>
-    <w:lsdException w:name="Medium Shading 1 Accent 2" w:uiPriority="63"/>
-    <w:lsdException w:name="Medium Shading 2 Accent 2" w:uiPriority="64"/>
-    <w:lsdException w:name="Medium List 1 Accent 2" w:uiPriority="65"/>
-    <w:lsdException w:name="Medium List 2 Accent 2" w:uiPriority="66"/>
-    <w:lsdException w:name="Medium Grid 1 Accent 2" w:uiPriority="67"/>
-    <w:lsdException w:name="Medium Grid 2 Accent 2" w:uiPriority="68"/>
-    <w:lsdException w:name="Medium Grid 3 Accent 2" w:uiPriority="69"/>
-    <w:lsdException w:name="Dark List Accent 2" w:uiPriority="70"/>
-    <w:lsdException w:name="Colorful Shading Accent 2" w:uiPriority="71"/>
-    <w:lsdException w:name="Colorful List Accent 2" w:uiPriority="72"/>
-    <w:lsdException w:name="Colorful Grid Accent 2" w:uiPriority="73"/>
-    <w:lsdException w:name="Light Shading Accent 3" w:uiPriority="60"/>
-    <w:lsdException w:name="Light List Accent 3" w:uiPriority="61"/>
-    <w:lsdException w:name="Light Grid Accent 3" w:uiPriority="62"/>
-    <w:lsdException w:name="Medium Shading 1 Accent 3" w:uiPriority="63"/>
-    <w:lsdException w:name="Medium Shading 2 Accent 3" w:uiPriority="64"/>
-    <w:lsdException w:name="Medium List 1 Accent 3" w:uiPriority="65"/>
-    <w:lsdException w:name="Medium List 2 Accent 3" w:uiPriority="66"/>
-    <w:lsdException w:name="Medium Grid 1 Accent 3" w:uiPriority="67"/>
-    <w:lsdException w:name="Medium Grid 2 Accent 3" w:uiPriority="68"/>
-    <w:lsdException w:name="Medium Grid 3 Accent 3" w:uiPriority="69"/>
-    <w:lsdException w:name="Dark List Accent 3" w:uiPriority="70"/>
-    <w:lsdException w:name="Colorful Shading Accent 3" w:uiPriority="71"/>
-    <w:lsdException w:name="Colorful List Accent 3" w:uiPriority="72"/>
-    <w:lsdException w:name="Colorful Grid Accent 3" w:uiPriority="73"/>
-    <w:lsdException w:name="Light Shading Accent 4" w:uiPriority="60"/>
-    <w:lsdException w:name="Light List Accent 4" w:uiPriority="61"/>
-    <w:lsdException w:name="Light Grid Accent 4" w:uiPriority="62"/>
-    <w:lsdException w:name="Medium Shading 1 Accent 4" w:uiPriority="63"/>
-    <w:lsdException w:name="Medium Shading 2 Accent 4" w:uiPriority="64"/>
-    <w:lsdException w:name="Medium List 1 Accent 4" w:uiPriority="65"/>
-    <w:lsdException w:name="Medium List 2 Accent 4" w:uiPriority="66"/>
-    <w:lsdException w:name="Medium Grid 1 Accent 4" w:uiPriority="67"/>
-    <w:lsdException w:name="Medium Grid 2 Accent 4" w:uiPriority="68"/>
-    <w:lsdException w:name="Medium Grid 3 Accent 4" w:uiPriority="69"/>
-    <w:lsdException w:name="Dark List Accent 4" w:uiPriority="70"/>
-    <w:lsdException w:name="Colorful Shading Accent 4" w:uiPriority="71"/>
-    <w:lsdException w:name="Colorful List Accent 4" w:uiPriority="72"/>
-    <w:lsdException w:name="Colorful Grid Accent 4" w:uiPriority="73"/>
-    <w:lsdException w:name="Light Shading Accent 5" w:uiPriority="60"/>
-    <w:lsdException w:name="Light List Accent 5" w:uiPriority="61"/>
-    <w:lsdException w:name="Light Grid Accent 5" w:uiPriority="62"/>
-    <w:lsdException w:name="Medium Shading 1 Accent 5" w:uiPriority="63"/>
-    <w:lsdException w:name="Medium Shading 2 Accent 5" w:uiPriority="64"/>
-    <w:lsdException w:name="Medium List 1 Accent 5" w:uiPriority="65"/>
-    <w:lsdException w:name="Medium List 2 Accent 5" w:uiPriority="66"/>
-    <w:lsdException w:name="Medium Grid 1 Accent 5" w:uiPriority="67"/>
-    <w:lsdException w:name="Medium Grid 2 Accent 5" w:uiPriority="68"/>
-    <w:lsdException w:name="Medium Grid 3 Accent 5" w:uiPriority="69"/>
-    <w:lsdException w:name="Dark List Accent 5" w:uiPriority="70"/>
-    <w:lsdException w:name="Colorful Shading Accent 5" w:uiPriority="71"/>
-    <w:lsdException w:name="Colorful List Accent 5" w:uiPriority="72"/>
-    <w:lsdException w:name="Colorful Grid Accent 5" w:uiPriority="73"/>
-    <w:lsdException w:name="Light Shading Accent 6" w:uiPriority="60"/>
-    <w:lsdException w:name="Light List Accent 6" w:uiPriority="61"/>
-    <w:lsdException w:name="Light Grid Accent 6" w:uiPriority="62"/>
-    <w:lsdException w:name="Medium Shading 1 Accent 6" w:uiPriority="63"/>
-    <w:lsdException w:name="Medium Shading 2 Accent 6" w:uiPriority="64"/>
-    <w:lsdException w:name="Medium List 1 Accent 6" w:uiPriority="65"/>
-    <w:lsdException w:name="Medium List 2 Accent 6" w:uiPriority="66"/>
-    <w:lsdException w:name="Medium Grid 1 Accent 6" w:uiPriority="67"/>
-    <w:lsdException w:name="Medium Grid 2 Accent 6" w:uiPriority="68"/>
-    <w:lsdException w:name="Medium Grid 3 Accent 6" w:uiPriority="69"/>
-    <w:lsdException w:name="Dark List Accent 6" w:uiPriority="70"/>
-    <w:lsdException w:name="Colorful Shading Accent 6" w:uiPriority="71"/>
-    <w:lsdException w:name="Colorful List Accent 6" w:uiPriority="72"/>
-    <w:lsdException w:name="Colorful Grid Accent 6" w:uiPriority="73"/>
-    <w:lsdException w:name="Subtle Emphasis" w:uiPriority="19" w:qFormat="1"/>
-    <w:lsdException w:name="Intense Emphasis" w:uiPriority="21" w:qFormat="1"/>
-    <w:lsdException w:name="Subtle Reference" w:uiPriority="31" w:qFormat="1"/>
-    <w:lsdException w:name="Intense Reference" w:uiPriority="32" w:qFormat="1"/>
-    <w:lsdException w:name="Book Title" w:uiPriority="33" w:qFormat="1"/>
-    <w:lsdException w:name="Bibliography" w:semiHidden="1" w:uiPriority="37" w:unhideWhenUsed="1"/>
-    <w:lsdException w:name="TOC Heading" w:semiHidden="1" w:uiPriority="39" w:unhideWhenUsed="1" w:qFormat="1"/>
-    <w:lsdException w:name="Grid Table 4" w:uiPriority="49"/>
-    <w:lsdException w:name="Grid Table 5 Dark" w:uiPriority="50"/>
-    <w:lsdException w:name="Grid Table 6 Colorful" w:uiPriority="51"/>
-    <w:lsdException w:name="Grid Table 7 Colorful" w:uiPriority="52"/>
-    <w:lsdException w:name="Grid Table 1 Light Accent 1" w:uiPriority="46"/>
-    <w:lsdException w:name="Grid Table 2 Accent 1" w:uiPriority="47"/>
-    <w:lsdException w:name="Grid Table 3 Accent 1" w:uiPriority="48"/>
-    <w:lsdException w:name="Grid Table 4 Accent 1" w:uiPriority="49"/>
-    <w:lsdException w:name="Grid Table 5 Dark Accent 1" w:uiPriority="50"/>
-    <w:lsdException w:name="Grid Table 6 Colorful Accent 1" w:uiPriority="51"/>
-    <w:lsdException w:name="Grid Table 7 Colorful Accent 1" w:uiPriority="52"/>
-    <w:lsdException w:name="Grid Table 1 Light Accent 2" w:uiPriority="46"/>
-    <w:lsdException w:name="Grid Table 2 Accent 2" w:uiPriority="47"/>
-    <w:lsdException w:name="Grid Table 3 Accent 2" w:uiPriority="48"/>
-    <w:lsdException w:name="Grid Table 4 Accent 2" w:uiPriority="49"/>
-    <w:lsdException w:name="Grid Table 5 Dark Accent 2" w:uiPriority="50"/>
-    <w:lsdException w:name="Grid Table 6 Colorful Accent 2" w:uiPriority="51"/>
-    <w:lsdException w:name="Grid Table 7 Colorful Accent 2" w:uiPriority="52"/>
-    <w:lsdException w:name="Grid Table 1 Light Accent 3" w:uiPriority="46"/>
-    <w:lsdException w:name="Grid Table 2 Accent 3" w:uiPriority="47"/>
-    <w:lsdException w:name="Grid Table 3 Accent 3" w:uiPriority="48"/>
-    <w:lsdException w:name="Grid Table 4 Accent 3" w:uiPriority="49"/>
-    <w:lsdException w:name="Grid Table 5 Dark Accent 3" w:uiPriority="50"/>
-    <w:lsdException w:name="Grid Table 6 Colorful Accent 3" w:uiPriority="51"/>
-    <w:lsdException w:name="Grid Table 7 Colorful Accent 3" w:uiPriority="52"/>
-    <w:lsdException w:name="Grid Table 1 Light Accent 4" w:uiPriority="46"/>
-    <w:lsdException w:name="Grid Table 2 Accent 4" w:uiPriority="47"/>
-    <w:lsdException w:name="Grid Table 3 Accent 4" w:uiPriority="48"/>
-    <w:lsdException w:name="Grid Table 4 Accent 4" w:uiPriority="49"/>
-    <w:lsdException w:name="Grid Table 5 Dark Accent 4" w:uiPriority="50"/>
-    <w:lsdException w:name="Grid Table 6 Colorful Accent 4" w:uiPriority="51"/>
-    <w:lsdException w:name="Grid Table 7 Colorful Accent 4" w:uiPriority="52"/>
-    <w:lsdException w:name="Grid Table 1 Light Accent 5" w:uiPriority="46"/>
-    <w:lsdException w:name="Grid Table 2 Accent 5" w:uiPriority="47"/>
-    <w:lsdException w:name="Grid Table 3 Accent 5" w:uiPriority="48"/>
-    <w:lsdException w:name="Grid Table 4 Accent 5" w:uiPriority="49"/>
-    <w:lsdException w:name="Grid Table 5 Dark Accent 5" w:uiPriority="50"/>
-    <w:lsdException w:name="Grid Table 6 Colorful Accent 5" w:uiPriority="51"/>
-    <w:lsdException w:name="Grid Table 7 Colorful Accent 5" w:uiPriority="52"/>
-    <w:lsdException w:name="Grid Table 1 Light Accent 6" w:uiPriority="46"/>
-    <w:lsdException w:name="Grid Table 2 Accent 6" w:uiPriority="47"/>
-    <w:lsdException w:name="Grid Table 3 Accent 6" w:uiPriority="48"/>
-    <w:lsdException w:name="Grid Table 4 Accent 6" w:uiPriority="49"/>
-    <w:lsdException w:name="Grid Table 5 Dark Accent 6" w:uiPriority="50"/>
-    <w:lsdException w:name="Grid Table 6 Colorful Accent 6" w:uiPriority="51"/>
-    <w:lsdException w:name="Grid Table 7 Colorful Accent 6" w:uiPriority="52"/>
-    <w:lsdException w:name="List Table 1 Light" w:uiPriority="46"/>
-    <w:lsdException w:name="List Table 2" w:uiPriority="47"/>
-    <w:lsdException w:name="List Table 3" w:uiPriority="48"/>
-    <w:lsdException w:name="List Table 4" w:uiPriority="49"/>
-    <w:lsdException w:name="List Table 5 Dark" w:uiPriority="50"/>
-    <w:lsdException w:name="List Table 6 Colorful" w:uiPriority="51"/>
-    <w:lsdException w:name="List Table 7 Colorful" w:uiPriority="52"/>
-    <w:lsdException w:name="List Table 1 Light Accent 1" w:uiPriority="46"/>
-    <w:lsdException w:name="List Table 2 Accent 1" w:uiPriority="47"/>
-    <w:lsdException w:name="List Table 3 Accent 1" w:uiPriority="48"/>
-    <w:lsdException w:name="List Table 4 Accent 1" w:uiPriority="49"/>
-    <w:lsdException w:name="List Table 5 Dark Accent 1" w:uiPriority="50"/>
-    <w:lsdException w:name="List Table 6 Colorful Accent 1" w:uiPriority="51"/>
-    <w:lsdException w:name="List Table 7 Colorful Accent 1" w:uiPriority="52"/>
-    <w:lsdException w:name="List Table 1 Light Accent 2" w:uiPriority="46"/>
-    <w:lsdException w:name="List Table 2 Accent 2" w:uiPriority="47"/>
-    <w:lsdException w:name="List Table 3 Accent 2" w:uiPriority="48"/>
-    <w:lsdException w:name="List Table 4 Accent 2" w:uiPriority="49"/>
-    <w:lsdException w:name="List Table 5 Dark Accent 2" w:uiPriority="50"/>
-    <w:lsdException w:name="List Table 6 Colorful Accent 2" w:uiPriority="51"/>
-    <w:lsdException w:name="List Table 7 Colorful Accent 2" w:uiPriority="52"/>
-    <w:lsdException w:name="List Table 1 Light Accent 3" w:uiPriority="46"/>
-    <w:lsdException w:name="List Table 2 Accent 3" w:uiPriority="47"/>
-    <w:lsdException w:name="List Table 3 Accent 3" w:uiPriority="48"/>
-    <w:lsdException w:name="List Table 4 Accent 3" w:uiPriority="49"/>
-    <w:lsdException w:name="List Table 5 Dark Accent 3" w:uiPriority="50"/>
-    <w:lsdException w:name="List Table 6 Colorful Accent 3" w:uiPriority="51"/>
-    <w:lsdException w:name="List Table 7 Colorful Accent 3" w:uiPriority="52"/>
-    <w:lsdException w:name="List Table 1 Light Accent 4" w:uiPriority="46"/>
-    <w:lsdException w:name="List Table 2 Accent 4" w:uiPriority="47"/>
-    <w:lsdException w:name="List Table 3 Accent 4" w:uiPriority="48"/>
-    <w:lsdException w:name="List Table 4 Accent 4" w:uiPriority="49"/>
-    <w:lsdException w:name="List Table 5 Dark Accent 4" w:uiPriority="50"/>
-    <w:lsdException w:name="List Table 6 Colorful Accent 4" w:uiPriority="51"/>
-    <w:lsdException w:name="List Table 7 Colorful Accent 4" w:uiPriority="52"/>
-    <w:lsdException w:name="List Table 1 Light Accent 5" w:uiPriority="46"/>
-    <w:lsdException w:name="List Table 2 Accent 5" w:uiPriority="47"/>
-    <w:lsdException w:name="List Table 3 Accent 5" w:uiPriority="48"/>
-    <w:lsdException w:name="List Table 4 Accent 5" w:uiPriority="49"/>
-    <w:lsdException w:name="List Table 5 Dark Accent 5" w:uiPriority="50"/>
-    <w:lsdException w:name="List Table 6 Colorful Accent 5" w:uiPriority="51"/>
-    <w:lsdException w:name="List Table 7 Colorful Accent 5" w:uiPriority="52"/>
-    <w:lsdException w:name="List Table 1 Light Accent 6" w:uiPriority="46"/>
-    <w:lsdException w:name="List Table 2 Accent 6" w:uiPriority="47"/>
-    <w:lsdException w:name="List Table 3 Accent 6" w:uiPriority="48"/>
-    <w:lsdException w:name="List Table 4 Accent 6" w:uiPriority="49"/>
-    <w:lsdException w:name="List Table 5 Dark Accent 6" w:uiPriority="50"/>
-    <w:lsdException w:name="List Table 6 Colorful Accent 6" w:uiPriority="51"/>
-    <w:lsdException w:name="List Table 7 Colorful Accent 6" w:uiPriority="52"/>
-    <w:lsdException w:name="Mention" w:semiHidden="1" w:unhideWhenUsed="1"/>
-    <w:lsdException w:name="Smart Hyperlink" w:semiHidden="1" w:unhideWhenUsed="1"/>
-    <w:lsdException w:name="Hashtag" w:semiHidden="1" w:unhideWhenUsed="1"/>
-    <w:lsdException w:name="Unresolved Mention" w:semiHidden="1" w:unhideWhenUsed="1"/>
+  <w:latentStyles w:defLockedState="0" w:defUIPriority="99" w:defSemiHidden="1" w:defUnhideWhenUsed="1" w:defQFormat="0" w:count="276">
+    <w:lsdException w:name="Normal" w:semiHidden="0" w:uiPriority="0" w:unhideWhenUsed="0" w:qFormat="1"/>
+    <w:lsdException w:name="heading 1" w:semiHidden="0" w:uiPriority="9" w:unhideWhenUsed="0" w:qFormat="1"/>
+    <w:lsdException w:name="heading 2" w:uiPriority="9" w:qFormat="1"/>
+    <w:lsdException w:name="heading 3" w:uiPriority="9" w:qFormat="1"/>
+    <w:lsdException w:name="heading 4" w:uiPriority="9" w:qFormat="1"/>
+    <w:lsdException w:name="heading 5" w:uiPriority="9" w:qFormat="1"/>
+    <w:lsdException w:name="heading 6" w:uiPriority="9" w:qFormat="1"/>
+    <w:lsdException w:name="heading 7" w:uiPriority="9" w:qFormat="1"/>
+    <w:lsdException w:name="heading 8" w:uiPriority="9" w:qFormat="1"/>
+    <w:lsdException w:name="heading 9" w:uiPriority="9" w:qFormat="1"/>
+    <w:lsdException w:name="toc 1" w:uiPriority="39"/>
+    <w:lsdException w:name="toc 2" w:uiPriority="39"/>
+    <w:lsdException w:name="toc 3" w:uiPriority="39"/>
+    <w:lsdException w:name="toc 4" w:uiPriority="39"/>
+    <w:lsdException w:name="toc 5" w:uiPriority="39"/>
+    <w:lsdException w:name="toc 6" w:uiPriority="39"/>
+    <w:lsdException w:name="toc 7" w:uiPriority="39"/>
+    <w:lsdException w:name="toc 8" w:uiPriority="39"/>
+    <w:lsdException w:name="toc 9" w:uiPriority="39"/>
+    <w:lsdException w:name="caption" w:uiPriority="35" w:qFormat="1"/>
+    <w:lsdException w:name="Title" w:semiHidden="0" w:uiPriority="10" w:unhideWhenUsed="0" w:qFormat="1"/>
+    <w:lsdException w:name="Default Paragraph Font" w:uiPriority="1"/>
+    <w:lsdException w:name="Subtitle" w:semiHidden="0" w:uiPriority="11" w:unhideWhenUsed="0" w:qFormat="1"/>
+    <w:lsdException w:name="Strong" w:semiHidden="0" w:uiPriority="22" w:unhideWhenUsed="0" w:qFormat="1"/>
+    <w:lsdException w:name="Emphasis" w:semiHidden="0" w:uiPriority="20" w:unhideWhenUsed="0" w:qFormat="1"/>
+    <w:lsdException w:name="Table Grid" w:semiHidden="0" w:uiPriority="39" w:unhideWhenUsed="0"/>
+    <w:lsdException w:name="Note Level 1" w:semiHidden="0" w:unhideWhenUsed="0"/>
+    <w:lsdException w:name="Note Level 2" w:semiHidden="0" w:unhideWhenUsed="0"/>
+    <w:lsdException w:name="Note Level 3" w:semiHidden="0" w:unhideWhenUsed="0"/>
+    <w:lsdException w:name="Note Level 4" w:semiHidden="0" w:unhideWhenUsed="0"/>
+    <w:lsdException w:name="Note Level 5" w:semiHidden="0" w:unhideWhenUsed="0"/>
+    <w:lsdException w:name="Note Level 6" w:semiHidden="0" w:unhideWhenUsed="0"/>
+    <w:lsdException w:name="Note Level 7" w:semiHidden="0" w:unhideWhenUsed="0"/>
+    <w:lsdException w:name="Note Level 8" w:semiHidden="0" w:unhideWhenUsed="0"/>
+    <w:lsdException w:name="Note Level 9" w:semiHidden="0" w:unhideWhenUsed="0"/>
+    <w:lsdException w:name="Placeholder Text" w:unhideWhenUsed="0"/>
+    <w:lsdException w:name="No Spacing" w:semiHidden="0" w:uiPriority="1" w:unhideWhenUsed="0" w:qFormat="1"/>
+    <w:lsdException w:name="Light Shading" w:semiHidden="0" w:uiPriority="60" w:unhideWhenUsed="0"/>
+    <w:lsdException w:name="Light List" w:semiHidden="0" w:uiPriority="61" w:unhideWhenUsed="0"/>
+    <w:lsdException w:name="Light Grid" w:semiHidden="0" w:uiPriority="62" w:unhideWhenUsed="0"/>
+    <w:lsdException w:name="Medium Shading 1" w:semiHidden="0" w:uiPriority="63" w:unhideWhenUsed="0"/>
+    <w:lsdException w:name="Medium Shading 2" w:semiHidden="0" w:uiPriority="64" w:unhideWhenUsed="0"/>
+    <w:lsdException w:name="Medium List 1" w:semiHidden="0" w:uiPriority="65" w:unhideWhenUsed="0"/>
+    <w:lsdException w:name="Medium List 2" w:semiHidden="0" w:uiPriority="66" w:unhideWhenUsed="0"/>
+    <w:lsdException w:name="Medium Grid 1" w:semiHidden="0" w:uiPriority="67" w:unhideWhenUsed="0"/>
+    <w:lsdException w:name="Medium Grid 2" w:semiHidden="0" w:uiPriority="68" w:unhideWhenUsed="0"/>
+    <w:lsdException w:name="Medium Grid 3" w:semiHidden="0" w:uiPriority="69" w:unhideWhenUsed="0"/>
+    <w:lsdException w:name="Dark List" w:semiHidden="0" w:uiPriority="70" w:unhideWhenUsed="0"/>
+    <w:lsdException w:name="Colorful Shading" w:semiHidden="0" w:uiPriority="71" w:unhideWhenUsed="0"/>
+    <w:lsdException w:name="Colorful List" w:semiHidden="0" w:uiPriority="72" w:unhideWhenUsed="0"/>
+    <w:lsdException w:name="Colorful Grid" w:semiHidden="0" w:uiPriority="73" w:unhideWhenUsed="0"/>
+    <w:lsdException w:name="Light Shading Accent 1" w:semiHidden="0" w:uiPriority="60" w:unhideWhenUsed="0"/>
+    <w:lsdException w:name="Light List Accent 1" w:semiHidden="0" w:uiPriority="61" w:unhideWhenUsed="0"/>
+    <w:lsdException w:name="Light Grid Accent 1" w:semiHidden="0" w:uiPriority="62" w:unhideWhenUsed="0"/>
+    <w:lsdException w:name="Medium Shading 1 Accent 1" w:semiHidden="0" w:uiPriority="63" w:unhideWhenUsed="0"/>
+    <w:lsdException w:name="Medium Shading 2 Accent 1" w:semiHidden="0" w:uiPriority="64" w:unhideWhenUsed="0"/>
+    <w:lsdException w:name="Medium List 1 Accent 1" w:semiHidden="0" w:uiPriority="65" w:unhideWhenUsed="0"/>
+    <w:lsdException w:name="Revision" w:unhideWhenUsed="0"/>
+    <w:lsdException w:name="List Paragraph" w:semiHidden="0" w:uiPriority="34" w:unhideWhenUsed="0" w:qFormat="1"/>
+    <w:lsdException w:name="Quote" w:semiHidden="0" w:uiPriority="29" w:unhideWhenUsed="0" w:qFormat="1"/>
+    <w:lsdException w:name="Intense Quote" w:semiHidden="0" w:uiPriority="30" w:unhideWhenUsed="0" w:qFormat="1"/>
+    <w:lsdException w:name="Medium List 2 Accent 1" w:semiHidden="0" w:uiPriority="66" w:unhideWhenUsed="0"/>
+    <w:lsdException w:name="Medium Grid 1 Accent 1" w:semiHidden="0" w:uiPriority="67" w:unhideWhenUsed="0"/>
+    <w:lsdException w:name="Medium Grid 2 Accent 1" w:semiHidden="0" w:uiPriority="68" w:unhideWhenUsed="0"/>
+    <w:lsdException w:name="Medium Grid 3 Accent 1" w:semiHidden="0" w:uiPriority="69" w:unhideWhenUsed="0"/>
+    <w:lsdException w:name="Dark List Accent 1" w:semiHidden="0" w:uiPriority="70" w:unhideWhenUsed="0"/>
+    <w:lsdException w:name="Colorful Shading Accent 1" w:semiHidden="0" w:uiPriority="71" w:unhideWhenUsed="0"/>
+    <w:lsdException w:name="Colorful List Accent 1" w:semiHidden="0" w:uiPriority="72" w:unhideWhenUsed="0"/>
+    <w:lsdException w:name="Colorful Grid Accent 1" w:semiHidden="0" w:uiPriority="73" w:unhideWhenUsed="0"/>
+    <w:lsdException w:name="Light Shading Accent 2" w:semiHidden="0" w:uiPriority="60" w:unhideWhenUsed="0"/>
+    <w:lsdException w:name="Light List Accent 2" w:semiHidden="0" w:uiPriority="61" w:unhideWhenUsed="0"/>
+    <w:lsdException w:name="Light Grid Accent 2" w:semiHidden="0" w:uiPriority="62" w:unhideWhenUsed="0"/>
+    <w:lsdException w:name="Medium Shading 1 Accent 2" w:semiHidden="0" w:uiPriority="63" w:unhideWhenUsed="0"/>
+    <w:lsdException w:name="Medium Shading 2 Accent 2" w:semiHidden="0" w:uiPriority="64" w:unhideWhenUsed="0"/>
+    <w:lsdException w:name="Medium List 1 Accent 2" w:semiHidden="0" w:uiPriority="65" w:unhideWhenUsed="0"/>
+    <w:lsdException w:name="Medium List 2 Accent 2" w:semiHidden="0" w:uiPriority="66" w:unhideWhenUsed="0"/>
+    <w:lsdException w:name="Medium Grid 1 Accent 2" w:semiHidden="0" w:uiPriority="67" w:unhideWhenUsed="0"/>
+    <w:lsdException w:name="Medium Grid 2 Accent 2" w:semiHidden="0" w:uiPriority="68" w:unhideWhenUsed="0"/>
+    <w:lsdException w:name="Medium Grid 3 Accent 2" w:semiHidden="0" w:uiPriority="69" w:unhideWhenUsed="0"/>
+    <w:lsdException w:name="Dark List Accent 2" w:semiHidden="0" w:uiPriority="70" w:unhideWhenUsed="0"/>
+    <w:lsdException w:name="Colorful Shading Accent 2" w:semiHidden="0" w:uiPriority="71" w:unhideWhenUsed="0"/>
+    <w:lsdException w:name="Colorful List Accent 2" w:semiHidden="0" w:uiPriority="72" w:unhideWhenUsed="0"/>
+    <w:lsdException w:name="Colorful Grid Accent 2" w:semiHidden="0" w:uiPriority="73" w:unhideWhenUsed="0"/>
+    <w:lsdException w:name="Light Shading Accent 3" w:semiHidden="0" w:uiPriority="60" w:unhideWhenUsed="0"/>
+    <w:lsdException w:name="Light List Accent 3" w:semiHidden="0" w:uiPriority="61" w:unhideWhenUsed="0"/>
+    <w:lsdException w:name="Light Grid Accent 3" w:semiHidden="0" w:uiPriority="62" w:unhideWhenUsed="0"/>
+    <w:lsdException w:name="Medium Shading 1 Accent 3" w:semiHidden="0" w:uiPriority="63" w:unhideWhenUsed="0"/>
+    <w:lsdException w:name="Medium Shading 2 Accent 3" w:semiHidden="0" w:uiPriority="64" w:unhideWhenUsed="0"/>
+    <w:lsdException w:name="Medium List 1 Accent 3" w:semiHidden="0" w:uiPriority="65" w:unhideWhenUsed="0"/>
+    <w:lsdException w:name="Medium List 2 Accent 3" w:semiHidden="0" w:uiPriority="66" w:unhideWhenUsed="0"/>
+    <w:lsdException w:name="Medium Grid 1 Accent 3" w:semiHidden="0" w:uiPriority="67" w:unhideWhenUsed="0"/>
+    <w:lsdException w:name="Medium Grid 2 Accent 3" w:semiHidden="0" w:uiPriority="68" w:unhideWhenUsed="0"/>
+    <w:lsdException w:name="Medium Grid 3 Accent 3" w:semiHidden="0" w:uiPriority="69" w:unhideWhenUsed="0"/>
+    <w:lsdException w:name="Dark List Accent 3" w:semiHidden="0" w:uiPriority="70" w:unhideWhenUsed="0"/>
+    <w:lsdException w:name="Colorful Shading Accent 3" w:semiHidden="0" w:uiPriority="71" w:unhideWhenUsed="0"/>
+    <w:lsdException w:name="Colorful List Accent 3" w:semiHidden="0" w:uiPriority="72" w:unhideWhenUsed="0"/>
+    <w:lsdException w:name="Colorful Grid Accent 3" w:semiHidden="0" w:uiPriority="73" w:unhideWhenUsed="0"/>
+    <w:lsdException w:name="Light Shading Accent 4" w:semiHidden="0" w:uiPriority="60" w:unhideWhenUsed="0"/>
+    <w:lsdException w:name="Light List Accent 4" w:semiHidden="0" w:uiPriority="61" w:unhideWhenUsed="0"/>
+    <w:lsdException w:name="Light Grid Accent 4" w:semiHidden="0" w:uiPriority="62" w:unhideWhenUsed="0"/>
+    <w:lsdException w:name="Medium Shading 1 Accent 4" w:semiHidden="0" w:uiPriority="63" w:unhideWhenUsed="0"/>
+    <w:lsdException w:name="Medium Shading 2 Accent 4" w:semiHidden="0" w:uiPriority="64" w:unhideWhenUsed="0"/>
+    <w:lsdException w:name="Medium List 1 Accent 4" w:semiHidden="0" w:uiPriority="65" w:unhideWhenUsed="0"/>
+    <w:lsdException w:name="Medium List 2 Accent 4" w:semiHidden="0" w:uiPriority="66" w:unhideWhenUsed="0"/>
+    <w:lsdException w:name="Medium Grid 1 Accent 4" w:semiHidden="0" w:uiPriority="67" w:unhideWhenUsed="0"/>
+    <w:lsdException w:name="Medium Grid 2 Accent 4" w:semiHidden="0" w:uiPriority="68" w:unhideWhenUsed="0"/>
+    <w:lsdException w:name="Medium Grid 3 Accent 4" w:semiHidden="0" w:uiPriority="69" w:unhideWhenUsed="0"/>
+    <w:lsdException w:name="Dark List Accent 4" w:semiHidden="0" w:uiPriority="70" w:unhideWhenUsed="0"/>
+    <w:lsdException w:name="Colorful Shading Accent 4" w:semiHidden="0" w:uiPriority="71" w:unhideWhenUsed="0"/>
+    <w:lsdException w:name="Colorful List Accent 4" w:semiHidden="0" w:uiPriority="72" w:unhideWhenUsed="0"/>
+    <w:lsdException w:name="Colorful Grid Accent 4" w:semiHidden="0" w:uiPriority="73" w:unhideWhenUsed="0"/>
+    <w:lsdException w:name="Light Shading Accent 5" w:semiHidden="0" w:uiPriority="60" w:unhideWhenUsed="0"/>
+    <w:lsdException w:name="Light List Accent 5" w:semiHidden="0" w:uiPriority="61" w:unhideWhenUsed="0"/>
+    <w:lsdException w:name="Light Grid Accent 5" w:semiHidden="0" w:uiPriority="62" w:unhideWhenUsed="0"/>
+    <w:lsdException w:name="Medium Shading 1 Accent 5" w:semiHidden="0" w:uiPriority="63" w:unhideWhenUsed="0"/>
+    <w:lsdException w:name="Medium Shading 2 Accent 5" w:semiHidden="0" w:uiPriority="64" w:unhideWhenUsed="0"/>
+    <w:lsdException w:name="Medium List 1 Accent 5" w:semiHidden="0" w:uiPriority="65" w:unhideWhenUsed="0"/>
+    <w:lsdException w:name="Medium List 2 Accent 5" w:semiHidden="0" w:uiPriority="66" w:unhideWhenUsed="0"/>
+    <w:lsdException w:name="Medium Grid 1 Accent 5" w:semiHidden="0" w:uiPriority="67" w:unhideWhenUsed="0"/>
+    <w:lsdException w:name="Medium Grid 2 Accent 5" w:semiHidden="0" w:uiPriority="68" w:unhideWhenUsed="0"/>
+    <w:lsdException w:name="Medium Grid 3 Accent 5" w:semiHidden="0" w:uiPriority="69" w:unhideWhenUsed="0"/>
+    <w:lsdException w:name="Dark List Accent 5" w:semiHidden="0" w:uiPriority="70" w:unhideWhenUsed="0"/>
+    <w:lsdException w:name="Colorful Shading Accent 5" w:semiHidden="0" w:uiPriority="71" w:unhideWhenUsed="0"/>
+    <w:lsdException w:name="Colorful List Accent 5" w:semiHidden="0" w:uiPriority="72" w:unhideWhenUsed="0"/>
+    <w:lsdException w:name="Colorful Grid Accent 5" w:semiHidden="0" w:uiPriority="73" w:unhideWhenUsed="0"/>
+    <w:lsdException w:name="Light Shading Accent 6" w:semiHidden="0" w:uiPriority="60" w:unhideWhenUsed="0"/>
+    <w:lsdException w:name="Light List Accent 6" w:semiHidden="0" w:uiPriority="61" w:unhideWhenUsed="0"/>
+    <w:lsdException w:name="Light Grid Accent 6" w:semiHidden="0" w:uiPriority="62" w:unhideWhenUsed="0"/>
+    <w:lsdException w:name="Medium Shading 1 Accent 6" w:semiHidden="0" w:uiPriority="63" w:unhideWhenUsed="0"/>
+    <w:lsdException w:name="Medium Shading 2 Accent 6" w:semiHidden="0" w:uiPriority="64" w:unhideWhenUsed="0"/>
+    <w:lsdException w:name="Medium List 1 Accent 6" w:semiHidden="0" w:uiPriority="65" w:unhideWhenUsed="0"/>
+    <w:lsdException w:name="Medium List 2 Accent 6" w:semiHidden="0" w:uiPriority="66" w:unhideWhenUsed="0"/>
+    <w:lsdException w:name="Medium Grid 1 Accent 6" w:semiHidden="0" w:uiPriority="67" w:unhideWhenUsed="0"/>
+    <w:lsdException w:name="Medium Grid 2 Accent 6" w:semiHidden="0" w:uiPriority="68" w:unhideWhenUsed="0"/>
+    <w:lsdException w:name="Medium Grid 3 Accent 6" w:semiHidden="0" w:uiPriority="69" w:unhideWhenUsed="0"/>
+    <w:lsdException w:name="Dark List Accent 6" w:semiHidden="0" w:uiPriority="70" w:unhideWhenUsed="0"/>
+    <w:lsdException w:name="Colorful Shading Accent 6" w:semiHidden="0" w:uiPriority="71" w:unhideWhenUsed="0"/>
+    <w:lsdException w:name="Colorful List Accent 6" w:semiHidden="0" w:uiPriority="72" w:unhideWhenUsed="0"/>
+    <w:lsdException w:name="Colorful Grid Accent 6" w:semiHidden="0" w:uiPriority="73" w:unhideWhenUsed="0"/>
+    <w:lsdException w:name="Subtle Emphasis" w:semiHidden="0" w:uiPriority="19" w:unhideWhenUsed="0" w:qFormat="1"/>
+    <w:lsdException w:name="Intense Emphasis" w:semiHidden="0" w:uiPriority="21" w:unhideWhenUsed="0" w:qFormat="1"/>
+    <w:lsdException w:name="Subtle Reference" w:semiHidden="0" w:uiPriority="31" w:unhideWhenUsed="0" w:qFormat="1"/>
+    <w:lsdException w:name="Intense Reference" w:semiHidden="0" w:uiPriority="32" w:unhideWhenUsed="0" w:qFormat="1"/>
+    <w:lsdException w:name="Book Title" w:semiHidden="0" w:uiPriority="33" w:unhideWhenUsed="0" w:qFormat="1"/>
+    <w:lsdException w:name="Bibliography" w:uiPriority="37"/>
+    <w:lsdException w:name="TOC Heading" w:uiPriority="39" w:qFormat="1"/>
   </w:latentStyles>
   <w:style w:type="paragraph" w:default="1" w:styleId="Normal">
     <w:name w:val="Normal"/>
@@ -15083,6 +14681,7 @@
     <w:uiPriority w:val="39"/>
     <w:rsid w:val="006D4731"/>
     <w:tblPr>
+      <w:tblInd w:w="0" w:type="dxa"/>
       <w:tblBorders>
         <w:top w:val="single" w:sz="4" w:space="0" w:color="auto"/>
         <w:left w:val="single" w:sz="4" w:space="0" w:color="auto"/>
@@ -15091,6 +14690,409 @@
         <w:insideH w:val="single" w:sz="4" w:space="0" w:color="auto"/>
         <w:insideV w:val="single" w:sz="4" w:space="0" w:color="auto"/>
       </w:tblBorders>
+      <w:tblCellMar>
+        <w:top w:w="0" w:type="dxa"/>
+        <w:left w:w="108" w:type="dxa"/>
+        <w:bottom w:w="0" w:type="dxa"/>
+        <w:right w:w="108" w:type="dxa"/>
+      </w:tblCellMar>
+    </w:tblPr>
+  </w:style>
+  <w:style w:type="paragraph" w:customStyle="1" w:styleId="EndNoteBibliographyTitle">
+    <w:name w:val="EndNote Bibliography Title"/>
+    <w:basedOn w:val="Normal"/>
+    <w:link w:val="EndNoteBibliographyTitleChar"/>
+    <w:rsid w:val="00E058B4"/>
+    <w:pPr>
+      <w:jc w:val="center"/>
+    </w:pPr>
+    <w:rPr>
+      <w:rFonts w:ascii="Calibri" w:hAnsi="Calibri" w:cs="Calibri"/>
+    </w:rPr>
+  </w:style>
+  <w:style w:type="character" w:customStyle="1" w:styleId="EndNoteBibliographyTitleChar">
+    <w:name w:val="EndNote Bibliography Title Char"/>
+    <w:basedOn w:val="DefaultParagraphFont"/>
+    <w:link w:val="EndNoteBibliographyTitle"/>
+    <w:rsid w:val="00E058B4"/>
+    <w:rPr>
+      <w:rFonts w:ascii="Calibri" w:hAnsi="Calibri" w:cs="Calibri"/>
+    </w:rPr>
+  </w:style>
+  <w:style w:type="paragraph" w:customStyle="1" w:styleId="EndNoteBibliography">
+    <w:name w:val="EndNote Bibliography"/>
+    <w:basedOn w:val="Normal"/>
+    <w:link w:val="EndNoteBibliographyChar"/>
+    <w:rsid w:val="00E058B4"/>
+    <w:rPr>
+      <w:rFonts w:ascii="Calibri" w:hAnsi="Calibri" w:cs="Calibri"/>
+    </w:rPr>
+  </w:style>
+  <w:style w:type="character" w:customStyle="1" w:styleId="EndNoteBibliographyChar">
+    <w:name w:val="EndNote Bibliography Char"/>
+    <w:basedOn w:val="DefaultParagraphFont"/>
+    <w:link w:val="EndNoteBibliography"/>
+    <w:rsid w:val="00E058B4"/>
+    <w:rPr>
+      <w:rFonts w:ascii="Calibri" w:hAnsi="Calibri" w:cs="Calibri"/>
+    </w:rPr>
+  </w:style>
+</w:styles>
+</file>
+
+<file path=word/stylesWithEffects.xml><?xml version="1.0" encoding="utf-8"?>
+<w:styles xmlns:wpc="http://schemas.microsoft.com/office/word/2010/wordprocessingCanvas" xmlns:mo="http://schemas.microsoft.com/office/mac/office/2008/main" xmlns:mc="http://schemas.openxmlformats.org/markup-compatibility/2006" xmlns:mv="urn:schemas-microsoft-com:mac:vml" xmlns:o="urn:schemas-microsoft-com:office:office" xmlns:r="http://schemas.openxmlformats.org/officeDocument/2006/relationships" xmlns:m="http://schemas.openxmlformats.org/officeDocument/2006/math" xmlns:v="urn:schemas-microsoft-com:vml" xmlns:wp14="http://schemas.microsoft.com/office/word/2010/wordprocessingDrawing" xmlns:wp="http://schemas.openxmlformats.org/drawingml/2006/wordprocessingDrawing" xmlns:w10="urn:schemas-microsoft-com:office:word" xmlns:w="http://schemas.openxmlformats.org/wordprocessingml/2006/main" xmlns:w14="http://schemas.microsoft.com/office/word/2010/wordml" xmlns:wpg="http://schemas.microsoft.com/office/word/2010/wordprocessingGroup" xmlns:wpi="http://schemas.microsoft.com/office/word/2010/wordprocessingInk" xmlns:wne="http://schemas.microsoft.com/office/word/2006/wordml" xmlns:wps="http://schemas.microsoft.com/office/word/2010/wordprocessingShape" mc:Ignorable="w14 wp14">
+  <w:docDefaults>
+    <w:rPrDefault>
+      <w:rPr>
+        <w:rFonts w:asciiTheme="minorHAnsi" w:eastAsiaTheme="minorHAnsi" w:hAnsiTheme="minorHAnsi" w:cstheme="minorBidi"/>
+        <w:sz w:val="24"/>
+        <w:szCs w:val="24"/>
+        <w:lang w:val="en-US" w:eastAsia="en-US" w:bidi="ar-SA"/>
+      </w:rPr>
+    </w:rPrDefault>
+    <w:pPrDefault/>
+  </w:docDefaults>
+  <w:latentStyles w:defLockedState="0" w:defUIPriority="99" w:defSemiHidden="1" w:defUnhideWhenUsed="1" w:defQFormat="0" w:count="276">
+    <w:lsdException w:name="Normal" w:semiHidden="0" w:uiPriority="0" w:unhideWhenUsed="0" w:qFormat="1"/>
+    <w:lsdException w:name="heading 1" w:semiHidden="0" w:uiPriority="9" w:unhideWhenUsed="0" w:qFormat="1"/>
+    <w:lsdException w:name="heading 2" w:uiPriority="9" w:qFormat="1"/>
+    <w:lsdException w:name="heading 3" w:uiPriority="9" w:qFormat="1"/>
+    <w:lsdException w:name="heading 4" w:uiPriority="9" w:qFormat="1"/>
+    <w:lsdException w:name="heading 5" w:uiPriority="9" w:qFormat="1"/>
+    <w:lsdException w:name="heading 6" w:uiPriority="9" w:qFormat="1"/>
+    <w:lsdException w:name="heading 7" w:uiPriority="9" w:qFormat="1"/>
+    <w:lsdException w:name="heading 8" w:uiPriority="9" w:qFormat="1"/>
+    <w:lsdException w:name="heading 9" w:uiPriority="9" w:qFormat="1"/>
+    <w:lsdException w:name="toc 1" w:uiPriority="39"/>
+    <w:lsdException w:name="toc 2" w:uiPriority="39"/>
+    <w:lsdException w:name="toc 3" w:uiPriority="39"/>
+    <w:lsdException w:name="toc 4" w:uiPriority="39"/>
+    <w:lsdException w:name="toc 5" w:uiPriority="39"/>
+    <w:lsdException w:name="toc 6" w:uiPriority="39"/>
+    <w:lsdException w:name="toc 7" w:uiPriority="39"/>
+    <w:lsdException w:name="toc 8" w:uiPriority="39"/>
+    <w:lsdException w:name="toc 9" w:uiPriority="39"/>
+    <w:lsdException w:name="caption" w:uiPriority="35" w:qFormat="1"/>
+    <w:lsdException w:name="Title" w:semiHidden="0" w:uiPriority="10" w:unhideWhenUsed="0" w:qFormat="1"/>
+    <w:lsdException w:name="Default Paragraph Font" w:uiPriority="1"/>
+    <w:lsdException w:name="Subtitle" w:semiHidden="0" w:uiPriority="11" w:unhideWhenUsed="0" w:qFormat="1"/>
+    <w:lsdException w:name="Strong" w:semiHidden="0" w:uiPriority="22" w:unhideWhenUsed="0" w:qFormat="1"/>
+    <w:lsdException w:name="Emphasis" w:semiHidden="0" w:uiPriority="20" w:unhideWhenUsed="0" w:qFormat="1"/>
+    <w:lsdException w:name="Table Grid" w:semiHidden="0" w:uiPriority="39" w:unhideWhenUsed="0"/>
+    <w:lsdException w:name="Note Level 1" w:semiHidden="0" w:unhideWhenUsed="0"/>
+    <w:lsdException w:name="Note Level 2" w:semiHidden="0" w:unhideWhenUsed="0"/>
+    <w:lsdException w:name="Note Level 3" w:semiHidden="0" w:unhideWhenUsed="0"/>
+    <w:lsdException w:name="Note Level 4" w:semiHidden="0" w:unhideWhenUsed="0"/>
+    <w:lsdException w:name="Note Level 5" w:semiHidden="0" w:unhideWhenUsed="0"/>
+    <w:lsdException w:name="Note Level 6" w:semiHidden="0" w:unhideWhenUsed="0"/>
+    <w:lsdException w:name="Note Level 7" w:semiHidden="0" w:unhideWhenUsed="0"/>
+    <w:lsdException w:name="Note Level 8" w:semiHidden="0" w:unhideWhenUsed="0"/>
+    <w:lsdException w:name="Note Level 9" w:semiHidden="0" w:unhideWhenUsed="0"/>
+    <w:lsdException w:name="Placeholder Text" w:unhideWhenUsed="0"/>
+    <w:lsdException w:name="No Spacing" w:semiHidden="0" w:uiPriority="1" w:unhideWhenUsed="0" w:qFormat="1"/>
+    <w:lsdException w:name="Light Shading" w:semiHidden="0" w:uiPriority="60" w:unhideWhenUsed="0"/>
+    <w:lsdException w:name="Light List" w:semiHidden="0" w:uiPriority="61" w:unhideWhenUsed="0"/>
+    <w:lsdException w:name="Light Grid" w:semiHidden="0" w:uiPriority="62" w:unhideWhenUsed="0"/>
+    <w:lsdException w:name="Medium Shading 1" w:semiHidden="0" w:uiPriority="63" w:unhideWhenUsed="0"/>
+    <w:lsdException w:name="Medium Shading 2" w:semiHidden="0" w:uiPriority="64" w:unhideWhenUsed="0"/>
+    <w:lsdException w:name="Medium List 1" w:semiHidden="0" w:uiPriority="65" w:unhideWhenUsed="0"/>
+    <w:lsdException w:name="Medium List 2" w:semiHidden="0" w:uiPriority="66" w:unhideWhenUsed="0"/>
+    <w:lsdException w:name="Medium Grid 1" w:semiHidden="0" w:uiPriority="67" w:unhideWhenUsed="0"/>
+    <w:lsdException w:name="Medium Grid 2" w:semiHidden="0" w:uiPriority="68" w:unhideWhenUsed="0"/>
+    <w:lsdException w:name="Medium Grid 3" w:semiHidden="0" w:uiPriority="69" w:unhideWhenUsed="0"/>
+    <w:lsdException w:name="Dark List" w:semiHidden="0" w:uiPriority="70" w:unhideWhenUsed="0"/>
+    <w:lsdException w:name="Colorful Shading" w:semiHidden="0" w:uiPriority="71" w:unhideWhenUsed="0"/>
+    <w:lsdException w:name="Colorful List" w:semiHidden="0" w:uiPriority="72" w:unhideWhenUsed="0"/>
+    <w:lsdException w:name="Colorful Grid" w:semiHidden="0" w:uiPriority="73" w:unhideWhenUsed="0"/>
+    <w:lsdException w:name="Light Shading Accent 1" w:semiHidden="0" w:uiPriority="60" w:unhideWhenUsed="0"/>
+    <w:lsdException w:name="Light List Accent 1" w:semiHidden="0" w:uiPriority="61" w:unhideWhenUsed="0"/>
+    <w:lsdException w:name="Light Grid Accent 1" w:semiHidden="0" w:uiPriority="62" w:unhideWhenUsed="0"/>
+    <w:lsdException w:name="Medium Shading 1 Accent 1" w:semiHidden="0" w:uiPriority="63" w:unhideWhenUsed="0"/>
+    <w:lsdException w:name="Medium Shading 2 Accent 1" w:semiHidden="0" w:uiPriority="64" w:unhideWhenUsed="0"/>
+    <w:lsdException w:name="Medium List 1 Accent 1" w:semiHidden="0" w:uiPriority="65" w:unhideWhenUsed="0"/>
+    <w:lsdException w:name="Revision" w:unhideWhenUsed="0"/>
+    <w:lsdException w:name="List Paragraph" w:semiHidden="0" w:uiPriority="34" w:unhideWhenUsed="0" w:qFormat="1"/>
+    <w:lsdException w:name="Quote" w:semiHidden="0" w:uiPriority="29" w:unhideWhenUsed="0" w:qFormat="1"/>
+    <w:lsdException w:name="Intense Quote" w:semiHidden="0" w:uiPriority="30" w:unhideWhenUsed="0" w:qFormat="1"/>
+    <w:lsdException w:name="Medium List 2 Accent 1" w:semiHidden="0" w:uiPriority="66" w:unhideWhenUsed="0"/>
+    <w:lsdException w:name="Medium Grid 1 Accent 1" w:semiHidden="0" w:uiPriority="67" w:unhideWhenUsed="0"/>
+    <w:lsdException w:name="Medium Grid 2 Accent 1" w:semiHidden="0" w:uiPriority="68" w:unhideWhenUsed="0"/>
+    <w:lsdException w:name="Medium Grid 3 Accent 1" w:semiHidden="0" w:uiPriority="69" w:unhideWhenUsed="0"/>
+    <w:lsdException w:name="Dark List Accent 1" w:semiHidden="0" w:uiPriority="70" w:unhideWhenUsed="0"/>
+    <w:lsdException w:name="Colorful Shading Accent 1" w:semiHidden="0" w:uiPriority="71" w:unhideWhenUsed="0"/>
+    <w:lsdException w:name="Colorful List Accent 1" w:semiHidden="0" w:uiPriority="72" w:unhideWhenUsed="0"/>
+    <w:lsdException w:name="Colorful Grid Accent 1" w:semiHidden="0" w:uiPriority="73" w:unhideWhenUsed="0"/>
+    <w:lsdException w:name="Light Shading Accent 2" w:semiHidden="0" w:uiPriority="60" w:unhideWhenUsed="0"/>
+    <w:lsdException w:name="Light List Accent 2" w:semiHidden="0" w:uiPriority="61" w:unhideWhenUsed="0"/>
+    <w:lsdException w:name="Light Grid Accent 2" w:semiHidden="0" w:uiPriority="62" w:unhideWhenUsed="0"/>
+    <w:lsdException w:name="Medium Shading 1 Accent 2" w:semiHidden="0" w:uiPriority="63" w:unhideWhenUsed="0"/>
+    <w:lsdException w:name="Medium Shading 2 Accent 2" w:semiHidden="0" w:uiPriority="64" w:unhideWhenUsed="0"/>
+    <w:lsdException w:name="Medium List 1 Accent 2" w:semiHidden="0" w:uiPriority="65" w:unhideWhenUsed="0"/>
+    <w:lsdException w:name="Medium List 2 Accent 2" w:semiHidden="0" w:uiPriority="66" w:unhideWhenUsed="0"/>
+    <w:lsdException w:name="Medium Grid 1 Accent 2" w:semiHidden="0" w:uiPriority="67" w:unhideWhenUsed="0"/>
+    <w:lsdException w:name="Medium Grid 2 Accent 2" w:semiHidden="0" w:uiPriority="68" w:unhideWhenUsed="0"/>
+    <w:lsdException w:name="Medium Grid 3 Accent 2" w:semiHidden="0" w:uiPriority="69" w:unhideWhenUsed="0"/>
+    <w:lsdException w:name="Dark List Accent 2" w:semiHidden="0" w:uiPriority="70" w:unhideWhenUsed="0"/>
+    <w:lsdException w:name="Colorful Shading Accent 2" w:semiHidden="0" w:uiPriority="71" w:unhideWhenUsed="0"/>
+    <w:lsdException w:name="Colorful List Accent 2" w:semiHidden="0" w:uiPriority="72" w:unhideWhenUsed="0"/>
+    <w:lsdException w:name="Colorful Grid Accent 2" w:semiHidden="0" w:uiPriority="73" w:unhideWhenUsed="0"/>
+    <w:lsdException w:name="Light Shading Accent 3" w:semiHidden="0" w:uiPriority="60" w:unhideWhenUsed="0"/>
+    <w:lsdException w:name="Light List Accent 3" w:semiHidden="0" w:uiPriority="61" w:unhideWhenUsed="0"/>
+    <w:lsdException w:name="Light Grid Accent 3" w:semiHidden="0" w:uiPriority="62" w:unhideWhenUsed="0"/>
+    <w:lsdException w:name="Medium Shading 1 Accent 3" w:semiHidden="0" w:uiPriority="63" w:unhideWhenUsed="0"/>
+    <w:lsdException w:name="Medium Shading 2 Accent 3" w:semiHidden="0" w:uiPriority="64" w:unhideWhenUsed="0"/>
+    <w:lsdException w:name="Medium List 1 Accent 3" w:semiHidden="0" w:uiPriority="65" w:unhideWhenUsed="0"/>
+    <w:lsdException w:name="Medium List 2 Accent 3" w:semiHidden="0" w:uiPriority="66" w:unhideWhenUsed="0"/>
+    <w:lsdException w:name="Medium Grid 1 Accent 3" w:semiHidden="0" w:uiPriority="67" w:unhideWhenUsed="0"/>
+    <w:lsdException w:name="Medium Grid 2 Accent 3" w:semiHidden="0" w:uiPriority="68" w:unhideWhenUsed="0"/>
+    <w:lsdException w:name="Medium Grid 3 Accent 3" w:semiHidden="0" w:uiPriority="69" w:unhideWhenUsed="0"/>
+    <w:lsdException w:name="Dark List Accent 3" w:semiHidden="0" w:uiPriority="70" w:unhideWhenUsed="0"/>
+    <w:lsdException w:name="Colorful Shading Accent 3" w:semiHidden="0" w:uiPriority="71" w:unhideWhenUsed="0"/>
+    <w:lsdException w:name="Colorful List Accent 3" w:semiHidden="0" w:uiPriority="72" w:unhideWhenUsed="0"/>
+    <w:lsdException w:name="Colorful Grid Accent 3" w:semiHidden="0" w:uiPriority="73" w:unhideWhenUsed="0"/>
+    <w:lsdException w:name="Light Shading Accent 4" w:semiHidden="0" w:uiPriority="60" w:unhideWhenUsed="0"/>
+    <w:lsdException w:name="Light List Accent 4" w:semiHidden="0" w:uiPriority="61" w:unhideWhenUsed="0"/>
+    <w:lsdException w:name="Light Grid Accent 4" w:semiHidden="0" w:uiPriority="62" w:unhideWhenUsed="0"/>
+    <w:lsdException w:name="Medium Shading 1 Accent 4" w:semiHidden="0" w:uiPriority="63" w:unhideWhenUsed="0"/>
+    <w:lsdException w:name="Medium Shading 2 Accent 4" w:semiHidden="0" w:uiPriority="64" w:unhideWhenUsed="0"/>
+    <w:lsdException w:name="Medium List 1 Accent 4" w:semiHidden="0" w:uiPriority="65" w:unhideWhenUsed="0"/>
+    <w:lsdException w:name="Medium List 2 Accent 4" w:semiHidden="0" w:uiPriority="66" w:unhideWhenUsed="0"/>
+    <w:lsdException w:name="Medium Grid 1 Accent 4" w:semiHidden="0" w:uiPriority="67" w:unhideWhenUsed="0"/>
+    <w:lsdException w:name="Medium Grid 2 Accent 4" w:semiHidden="0" w:uiPriority="68" w:unhideWhenUsed="0"/>
+    <w:lsdException w:name="Medium Grid 3 Accent 4" w:semiHidden="0" w:uiPriority="69" w:unhideWhenUsed="0"/>
+    <w:lsdException w:name="Dark List Accent 4" w:semiHidden="0" w:uiPriority="70" w:unhideWhenUsed="0"/>
+    <w:lsdException w:name="Colorful Shading Accent 4" w:semiHidden="0" w:uiPriority="71" w:unhideWhenUsed="0"/>
+    <w:lsdException w:name="Colorful List Accent 4" w:semiHidden="0" w:uiPriority="72" w:unhideWhenUsed="0"/>
+    <w:lsdException w:name="Colorful Grid Accent 4" w:semiHidden="0" w:uiPriority="73" w:unhideWhenUsed="0"/>
+    <w:lsdException w:name="Light Shading Accent 5" w:semiHidden="0" w:uiPriority="60" w:unhideWhenUsed="0"/>
+    <w:lsdException w:name="Light List Accent 5" w:semiHidden="0" w:uiPriority="61" w:unhideWhenUsed="0"/>
+    <w:lsdException w:name="Light Grid Accent 5" w:semiHidden="0" w:uiPriority="62" w:unhideWhenUsed="0"/>
+    <w:lsdException w:name="Medium Shading 1 Accent 5" w:semiHidden="0" w:uiPriority="63" w:unhideWhenUsed="0"/>
+    <w:lsdException w:name="Medium Shading 2 Accent 5" w:semiHidden="0" w:uiPriority="64" w:unhideWhenUsed="0"/>
+    <w:lsdException w:name="Medium List 1 Accent 5" w:semiHidden="0" w:uiPriority="65" w:unhideWhenUsed="0"/>
+    <w:lsdException w:name="Medium List 2 Accent 5" w:semiHidden="0" w:uiPriority="66" w:unhideWhenUsed="0"/>
+    <w:lsdException w:name="Medium Grid 1 Accent 5" w:semiHidden="0" w:uiPriority="67" w:unhideWhenUsed="0"/>
+    <w:lsdException w:name="Medium Grid 2 Accent 5" w:semiHidden="0" w:uiPriority="68" w:unhideWhenUsed="0"/>
+    <w:lsdException w:name="Medium Grid 3 Accent 5" w:semiHidden="0" w:uiPriority="69" w:unhideWhenUsed="0"/>
+    <w:lsdException w:name="Dark List Accent 5" w:semiHidden="0" w:uiPriority="70" w:unhideWhenUsed="0"/>
+    <w:lsdException w:name="Colorful Shading Accent 5" w:semiHidden="0" w:uiPriority="71" w:unhideWhenUsed="0"/>
+    <w:lsdException w:name="Colorful List Accent 5" w:semiHidden="0" w:uiPriority="72" w:unhideWhenUsed="0"/>
+    <w:lsdException w:name="Colorful Grid Accent 5" w:semiHidden="0" w:uiPriority="73" w:unhideWhenUsed="0"/>
+    <w:lsdException w:name="Light Shading Accent 6" w:semiHidden="0" w:uiPriority="60" w:unhideWhenUsed="0"/>
+    <w:lsdException w:name="Light List Accent 6" w:semiHidden="0" w:uiPriority="61" w:unhideWhenUsed="0"/>
+    <w:lsdException w:name="Light Grid Accent 6" w:semiHidden="0" w:uiPriority="62" w:unhideWhenUsed="0"/>
+    <w:lsdException w:name="Medium Shading 1 Accent 6" w:semiHidden="0" w:uiPriority="63" w:unhideWhenUsed="0"/>
+    <w:lsdException w:name="Medium Shading 2 Accent 6" w:semiHidden="0" w:uiPriority="64" w:unhideWhenUsed="0"/>
+    <w:lsdException w:name="Medium List 1 Accent 6" w:semiHidden="0" w:uiPriority="65" w:unhideWhenUsed="0"/>
+    <w:lsdException w:name="Medium List 2 Accent 6" w:semiHidden="0" w:uiPriority="66" w:unhideWhenUsed="0"/>
+    <w:lsdException w:name="Medium Grid 1 Accent 6" w:semiHidden="0" w:uiPriority="67" w:unhideWhenUsed="0"/>
+    <w:lsdException w:name="Medium Grid 2 Accent 6" w:semiHidden="0" w:uiPriority="68" w:unhideWhenUsed="0"/>
+    <w:lsdException w:name="Medium Grid 3 Accent 6" w:semiHidden="0" w:uiPriority="69" w:unhideWhenUsed="0"/>
+    <w:lsdException w:name="Dark List Accent 6" w:semiHidden="0" w:uiPriority="70" w:unhideWhenUsed="0"/>
+    <w:lsdException w:name="Colorful Shading Accent 6" w:semiHidden="0" w:uiPriority="71" w:unhideWhenUsed="0"/>
+    <w:lsdException w:name="Colorful List Accent 6" w:semiHidden="0" w:uiPriority="72" w:unhideWhenUsed="0"/>
+    <w:lsdException w:name="Colorful Grid Accent 6" w:semiHidden="0" w:uiPriority="73" w:unhideWhenUsed="0"/>
+    <w:lsdException w:name="Subtle Emphasis" w:semiHidden="0" w:uiPriority="19" w:unhideWhenUsed="0" w:qFormat="1"/>
+    <w:lsdException w:name="Intense Emphasis" w:semiHidden="0" w:uiPriority="21" w:unhideWhenUsed="0" w:qFormat="1"/>
+    <w:lsdException w:name="Subtle Reference" w:semiHidden="0" w:uiPriority="31" w:unhideWhenUsed="0" w:qFormat="1"/>
+    <w:lsdException w:name="Intense Reference" w:semiHidden="0" w:uiPriority="32" w:unhideWhenUsed="0" w:qFormat="1"/>
+    <w:lsdException w:name="Book Title" w:semiHidden="0" w:uiPriority="33" w:unhideWhenUsed="0" w:qFormat="1"/>
+    <w:lsdException w:name="Bibliography" w:uiPriority="37"/>
+    <w:lsdException w:name="TOC Heading" w:uiPriority="39" w:qFormat="1"/>
+  </w:latentStyles>
+  <w:style w:type="paragraph" w:default="1" w:styleId="Normal">
+    <w:name w:val="Normal"/>
+    <w:qFormat/>
+  </w:style>
+  <w:style w:type="paragraph" w:styleId="Heading1">
+    <w:name w:val="heading 1"/>
+    <w:basedOn w:val="Normal"/>
+    <w:next w:val="Normal"/>
+    <w:link w:val="Heading1Char"/>
+    <w:uiPriority w:val="9"/>
+    <w:qFormat/>
+    <w:rsid w:val="00D67841"/>
+    <w:pPr>
+      <w:keepNext/>
+      <w:keepLines/>
+      <w:spacing w:before="480"/>
+      <w:outlineLvl w:val="0"/>
+    </w:pPr>
+    <w:rPr>
+      <w:rFonts w:asciiTheme="majorHAnsi" w:eastAsiaTheme="majorEastAsia" w:hAnsiTheme="majorHAnsi" w:cstheme="majorBidi"/>
+      <w:b/>
+      <w:bCs/>
+      <w:color w:val="2D4F8E" w:themeColor="accent1" w:themeShade="B5"/>
+      <w:sz w:val="32"/>
+      <w:szCs w:val="32"/>
+    </w:rPr>
+  </w:style>
+  <w:style w:type="character" w:default="1" w:styleId="DefaultParagraphFont">
+    <w:name w:val="Default Paragraph Font"/>
+    <w:uiPriority w:val="1"/>
+    <w:semiHidden/>
+    <w:unhideWhenUsed/>
+  </w:style>
+  <w:style w:type="table" w:default="1" w:styleId="TableNormal">
+    <w:name w:val="Normal Table"/>
+    <w:uiPriority w:val="99"/>
+    <w:semiHidden/>
+    <w:unhideWhenUsed/>
+    <w:tblPr>
+      <w:tblInd w:w="0" w:type="dxa"/>
+      <w:tblCellMar>
+        <w:top w:w="0" w:type="dxa"/>
+        <w:left w:w="108" w:type="dxa"/>
+        <w:bottom w:w="0" w:type="dxa"/>
+        <w:right w:w="108" w:type="dxa"/>
+      </w:tblCellMar>
+    </w:tblPr>
+  </w:style>
+  <w:style w:type="numbering" w:default="1" w:styleId="NoList">
+    <w:name w:val="No List"/>
+    <w:uiPriority w:val="99"/>
+    <w:semiHidden/>
+    <w:unhideWhenUsed/>
+  </w:style>
+  <w:style w:type="character" w:customStyle="1" w:styleId="Heading1Char">
+    <w:name w:val="Heading 1 Char"/>
+    <w:basedOn w:val="DefaultParagraphFont"/>
+    <w:link w:val="Heading1"/>
+    <w:uiPriority w:val="9"/>
+    <w:rsid w:val="00D67841"/>
+    <w:rPr>
+      <w:rFonts w:asciiTheme="majorHAnsi" w:eastAsiaTheme="majorEastAsia" w:hAnsiTheme="majorHAnsi" w:cstheme="majorBidi"/>
+      <w:b/>
+      <w:bCs/>
+      <w:color w:val="2D4F8E" w:themeColor="accent1" w:themeShade="B5"/>
+      <w:sz w:val="32"/>
+      <w:szCs w:val="32"/>
+    </w:rPr>
+  </w:style>
+  <w:style w:type="character" w:styleId="PlaceholderText">
+    <w:name w:val="Placeholder Text"/>
+    <w:basedOn w:val="DefaultParagraphFont"/>
+    <w:uiPriority w:val="99"/>
+    <w:semiHidden/>
+    <w:rsid w:val="00815E91"/>
+    <w:rPr>
+      <w:color w:val="808080"/>
+    </w:rPr>
+  </w:style>
+  <w:style w:type="paragraph" w:styleId="BalloonText">
+    <w:name w:val="Balloon Text"/>
+    <w:basedOn w:val="Normal"/>
+    <w:link w:val="BalloonTextChar"/>
+    <w:uiPriority w:val="99"/>
+    <w:semiHidden/>
+    <w:unhideWhenUsed/>
+    <w:rsid w:val="00815E91"/>
+    <w:rPr>
+      <w:rFonts w:ascii="Lucida Grande" w:hAnsi="Lucida Grande"/>
+      <w:sz w:val="18"/>
+      <w:szCs w:val="18"/>
+    </w:rPr>
+  </w:style>
+  <w:style w:type="character" w:customStyle="1" w:styleId="BalloonTextChar">
+    <w:name w:val="Balloon Text Char"/>
+    <w:basedOn w:val="DefaultParagraphFont"/>
+    <w:link w:val="BalloonText"/>
+    <w:uiPriority w:val="99"/>
+    <w:semiHidden/>
+    <w:rsid w:val="00815E91"/>
+    <w:rPr>
+      <w:rFonts w:ascii="Lucida Grande" w:hAnsi="Lucida Grande"/>
+      <w:sz w:val="18"/>
+      <w:szCs w:val="18"/>
+    </w:rPr>
+  </w:style>
+  <w:style w:type="character" w:styleId="CommentReference">
+    <w:name w:val="annotation reference"/>
+    <w:basedOn w:val="DefaultParagraphFont"/>
+    <w:uiPriority w:val="99"/>
+    <w:semiHidden/>
+    <w:unhideWhenUsed/>
+    <w:rsid w:val="00F31B4A"/>
+    <w:rPr>
+      <w:sz w:val="16"/>
+      <w:szCs w:val="16"/>
+    </w:rPr>
+  </w:style>
+  <w:style w:type="paragraph" w:styleId="CommentText">
+    <w:name w:val="annotation text"/>
+    <w:basedOn w:val="Normal"/>
+    <w:link w:val="CommentTextChar"/>
+    <w:uiPriority w:val="99"/>
+    <w:semiHidden/>
+    <w:unhideWhenUsed/>
+    <w:rsid w:val="00F31B4A"/>
+    <w:rPr>
+      <w:sz w:val="20"/>
+      <w:szCs w:val="20"/>
+    </w:rPr>
+  </w:style>
+  <w:style w:type="character" w:customStyle="1" w:styleId="CommentTextChar">
+    <w:name w:val="Comment Text Char"/>
+    <w:basedOn w:val="DefaultParagraphFont"/>
+    <w:link w:val="CommentText"/>
+    <w:uiPriority w:val="99"/>
+    <w:semiHidden/>
+    <w:rsid w:val="00F31B4A"/>
+    <w:rPr>
+      <w:sz w:val="20"/>
+      <w:szCs w:val="20"/>
+    </w:rPr>
+  </w:style>
+  <w:style w:type="paragraph" w:styleId="CommentSubject">
+    <w:name w:val="annotation subject"/>
+    <w:basedOn w:val="CommentText"/>
+    <w:next w:val="CommentText"/>
+    <w:link w:val="CommentSubjectChar"/>
+    <w:uiPriority w:val="99"/>
+    <w:semiHidden/>
+    <w:unhideWhenUsed/>
+    <w:rsid w:val="00F31B4A"/>
+    <w:rPr>
+      <w:b/>
+      <w:bCs/>
+    </w:rPr>
+  </w:style>
+  <w:style w:type="character" w:customStyle="1" w:styleId="CommentSubjectChar">
+    <w:name w:val="Comment Subject Char"/>
+    <w:basedOn w:val="CommentTextChar"/>
+    <w:link w:val="CommentSubject"/>
+    <w:uiPriority w:val="99"/>
+    <w:semiHidden/>
+    <w:rsid w:val="00F31B4A"/>
+    <w:rPr>
+      <w:b/>
+      <w:bCs/>
+      <w:sz w:val="20"/>
+      <w:szCs w:val="20"/>
+    </w:rPr>
+  </w:style>
+  <w:style w:type="table" w:styleId="TableGrid">
+    <w:name w:val="Table Grid"/>
+    <w:basedOn w:val="TableNormal"/>
+    <w:uiPriority w:val="39"/>
+    <w:rsid w:val="006D4731"/>
+    <w:tblPr>
+      <w:tblInd w:w="0" w:type="dxa"/>
+      <w:tblBorders>
+        <w:top w:val="single" w:sz="4" w:space="0" w:color="auto"/>
+        <w:left w:val="single" w:sz="4" w:space="0" w:color="auto"/>
+        <w:bottom w:val="single" w:sz="4" w:space="0" w:color="auto"/>
+        <w:right w:val="single" w:sz="4" w:space="0" w:color="auto"/>
+        <w:insideH w:val="single" w:sz="4" w:space="0" w:color="auto"/>
+        <w:insideV w:val="single" w:sz="4" w:space="0" w:color="auto"/>
+      </w:tblBorders>
+      <w:tblCellMar>
+        <w:top w:w="0" w:type="dxa"/>
+        <w:left w:w="108" w:type="dxa"/>
+        <w:bottom w:w="0" w:type="dxa"/>
+        <w:right w:w="108" w:type="dxa"/>
+      </w:tblCellMar>
     </w:tblPr>
   </w:style>
   <w:style w:type="paragraph" w:customStyle="1" w:styleId="EndNoteBibliographyTitle">
@@ -15424,7 +15426,7 @@
   <a:extraClrSchemeLst/>
   <a:extLst>
     <a:ext uri="{05A4C25C-085E-4340-85A3-A5531E510DB2}">
-      <thm15:themeFamily xmlns:thm15="http://schemas.microsoft.com/office/thememl/2012/main" name="Office Theme" id="{62F939B6-93AF-4DB8-9C6B-D6C7DFDC589F}" vid="{4A3C46E8-61CC-4603-A589-7422A47A8E4A}"/>
+      <thm15:themeFamily xmlns:thm15="http://schemas.microsoft.com/office/thememl/2012/main" xmlns="" name="Office Theme" id="{62F939B6-93AF-4DB8-9C6B-D6C7DFDC589F}" vid="{4A3C46E8-61CC-4603-A589-7422A47A8E4A}"/>
     </a:ext>
   </a:extLst>
 </a:theme>

</xml_diff>

<commit_message>
Added simulation table to manuscript
</commit_message>
<xml_diff>
--- a/Reports/ForberThesis20180302.docx
+++ b/Reports/ForberThesis20180302.docx
@@ -706,15 +706,33 @@
           <w:sz w:val="22"/>
           <w:szCs w:val="22"/>
         </w:rPr>
-        <w:t>. Similar to what Brei</w:t>
-      </w:r>
-      <w:r>
-        <w:rPr>
-          <w:rFonts w:ascii="Times New Roman" w:hAnsi="Times New Roman" w:cs="Times New Roman"/>
-          <w:sz w:val="22"/>
-          <w:szCs w:val="22"/>
-        </w:rPr>
-        <w:t xml:space="preserve">man found in 1984 (CITE), </w:t>
+        <w:t xml:space="preserve">. Similar to what </w:t>
+      </w:r>
+      <w:proofErr w:type="spellStart"/>
+      <w:r>
+        <w:rPr>
+          <w:rFonts w:ascii="Times New Roman" w:hAnsi="Times New Roman" w:cs="Times New Roman"/>
+          <w:sz w:val="22"/>
+          <w:szCs w:val="22"/>
+        </w:rPr>
+        <w:t>Brei</w:t>
+      </w:r>
+      <w:r>
+        <w:rPr>
+          <w:rFonts w:ascii="Times New Roman" w:hAnsi="Times New Roman" w:cs="Times New Roman"/>
+          <w:sz w:val="22"/>
+          <w:szCs w:val="22"/>
+        </w:rPr>
+        <w:t>man</w:t>
+      </w:r>
+      <w:proofErr w:type="spellEnd"/>
+      <w:r>
+        <w:rPr>
+          <w:rFonts w:ascii="Times New Roman" w:hAnsi="Times New Roman" w:cs="Times New Roman"/>
+          <w:sz w:val="22"/>
+          <w:szCs w:val="22"/>
+        </w:rPr>
+        <w:t xml:space="preserve"> found in 1984 (CITE), </w:t>
       </w:r>
       <w:r>
         <w:rPr>
@@ -1149,7 +1167,25 @@
           <w:sz w:val="22"/>
           <w:szCs w:val="22"/>
         </w:rPr>
-        <w:t>ication and variable selection using the glmnet package</w:t>
+        <w:t xml:space="preserve">ication and variable selection using the </w:t>
+      </w:r>
+      <w:proofErr w:type="spellStart"/>
+      <w:r>
+        <w:rPr>
+          <w:rFonts w:ascii="Times New Roman" w:hAnsi="Times New Roman" w:cs="Times New Roman"/>
+          <w:sz w:val="22"/>
+          <w:szCs w:val="22"/>
+        </w:rPr>
+        <w:t>glmnet</w:t>
+      </w:r>
+      <w:proofErr w:type="spellEnd"/>
+      <w:r>
+        <w:rPr>
+          <w:rFonts w:ascii="Times New Roman" w:hAnsi="Times New Roman" w:cs="Times New Roman"/>
+          <w:sz w:val="22"/>
+          <w:szCs w:val="22"/>
+        </w:rPr>
+        <w:t xml:space="preserve"> package</w:t>
       </w:r>
       <w:r>
         <w:rPr>
@@ -1289,7 +1325,25 @@
           <w:sz w:val="22"/>
           <w:szCs w:val="22"/>
         </w:rPr>
-        <w:t xml:space="preserve"> various performance statistics using a) a 0.5 threshold and b) the optimal threshold according to Youden’s </w:t>
+        <w:t xml:space="preserve"> various performance statistics using a) a 0.5 threshold and b) the optimal threshold according to </w:t>
+      </w:r>
+      <w:proofErr w:type="spellStart"/>
+      <w:r>
+        <w:rPr>
+          <w:rFonts w:ascii="Times New Roman" w:hAnsi="Times New Roman" w:cs="Times New Roman"/>
+          <w:sz w:val="22"/>
+          <w:szCs w:val="22"/>
+        </w:rPr>
+        <w:t>Youden’s</w:t>
+      </w:r>
+      <w:proofErr w:type="spellEnd"/>
+      <w:r>
+        <w:rPr>
+          <w:rFonts w:ascii="Times New Roman" w:hAnsi="Times New Roman" w:cs="Times New Roman"/>
+          <w:sz w:val="22"/>
+          <w:szCs w:val="22"/>
+        </w:rPr>
+        <w:t xml:space="preserve"> </w:t>
       </w:r>
       <w:r>
         <w:rPr>
@@ -1495,7 +1549,25 @@
           <w:sz w:val="22"/>
           <w:szCs w:val="22"/>
         </w:rPr>
-        <w:t>ng the DMwR package in R.</w:t>
+        <w:t xml:space="preserve">ng the </w:t>
+      </w:r>
+      <w:proofErr w:type="spellStart"/>
+      <w:r>
+        <w:rPr>
+          <w:rFonts w:ascii="Times New Roman" w:hAnsi="Times New Roman" w:cs="Times New Roman"/>
+          <w:sz w:val="22"/>
+          <w:szCs w:val="22"/>
+        </w:rPr>
+        <w:t>DMwR</w:t>
+      </w:r>
+      <w:proofErr w:type="spellEnd"/>
+      <w:r>
+        <w:rPr>
+          <w:rFonts w:ascii="Times New Roman" w:hAnsi="Times New Roman" w:cs="Times New Roman"/>
+          <w:sz w:val="22"/>
+          <w:szCs w:val="22"/>
+        </w:rPr>
+        <w:t xml:space="preserve"> package in R.</w:t>
       </w:r>
       <w:r>
         <w:rPr>
@@ -1965,7 +2037,25 @@
           <w:sz w:val="22"/>
           <w:szCs w:val="22"/>
         </w:rPr>
-        <w:t xml:space="preserve">Using Youden’s </w:t>
+        <w:t xml:space="preserve">Using </w:t>
+      </w:r>
+      <w:proofErr w:type="spellStart"/>
+      <w:r>
+        <w:rPr>
+          <w:rFonts w:ascii="Times New Roman" w:hAnsi="Times New Roman" w:cs="Times New Roman"/>
+          <w:sz w:val="22"/>
+          <w:szCs w:val="22"/>
+        </w:rPr>
+        <w:t>Youden’s</w:t>
+      </w:r>
+      <w:proofErr w:type="spellEnd"/>
+      <w:r>
+        <w:rPr>
+          <w:rFonts w:ascii="Times New Roman" w:hAnsi="Times New Roman" w:cs="Times New Roman"/>
+          <w:sz w:val="22"/>
+          <w:szCs w:val="22"/>
+        </w:rPr>
+        <w:t xml:space="preserve"> </w:t>
       </w:r>
       <w:r>
         <w:rPr>
@@ -2078,7 +2168,25 @@
           <w:sz w:val="22"/>
           <w:szCs w:val="22"/>
         </w:rPr>
-        <w:t xml:space="preserve">. Using Youden’s </w:t>
+        <w:t xml:space="preserve">. Using </w:t>
+      </w:r>
+      <w:proofErr w:type="spellStart"/>
+      <w:r>
+        <w:rPr>
+          <w:rFonts w:ascii="Times New Roman" w:hAnsi="Times New Roman" w:cs="Times New Roman"/>
+          <w:sz w:val="22"/>
+          <w:szCs w:val="22"/>
+        </w:rPr>
+        <w:t>Youden’s</w:t>
+      </w:r>
+      <w:proofErr w:type="spellEnd"/>
+      <w:r>
+        <w:rPr>
+          <w:rFonts w:ascii="Times New Roman" w:hAnsi="Times New Roman" w:cs="Times New Roman"/>
+          <w:sz w:val="22"/>
+          <w:szCs w:val="22"/>
+        </w:rPr>
+        <w:t xml:space="preserve"> </w:t>
       </w:r>
       <w:r>
         <w:rPr>
@@ -2611,14 +2719,25 @@
                 <w:szCs w:val="22"/>
               </w:rPr>
             </w:pPr>
-            <w:r>
-              <w:rPr>
-                <w:rFonts w:ascii="Times New Roman" w:hAnsi="Times New Roman" w:cs="Times New Roman"/>
-                <w:color w:val="000000"/>
-                <w:sz w:val="22"/>
-                <w:szCs w:val="22"/>
-              </w:rPr>
-              <w:t>Unsampled 0.5</w:t>
+            <w:proofErr w:type="spellStart"/>
+            <w:r>
+              <w:rPr>
+                <w:rFonts w:ascii="Times New Roman" w:hAnsi="Times New Roman" w:cs="Times New Roman"/>
+                <w:color w:val="000000"/>
+                <w:sz w:val="22"/>
+                <w:szCs w:val="22"/>
+              </w:rPr>
+              <w:t>Unsampled</w:t>
+            </w:r>
+            <w:proofErr w:type="spellEnd"/>
+            <w:r>
+              <w:rPr>
+                <w:rFonts w:ascii="Times New Roman" w:hAnsi="Times New Roman" w:cs="Times New Roman"/>
+                <w:color w:val="000000"/>
+                <w:sz w:val="22"/>
+                <w:szCs w:val="22"/>
+              </w:rPr>
+              <w:t xml:space="preserve"> 0.5</w:t>
             </w:r>
           </w:p>
         </w:tc>
@@ -2893,6 +3012,7 @@
                 <w:szCs w:val="22"/>
               </w:rPr>
             </w:pPr>
+            <w:proofErr w:type="spellStart"/>
             <w:r>
               <w:rPr>
                 <w:rFonts w:ascii="Times New Roman" w:hAnsi="Times New Roman" w:cs="Times New Roman"/>
@@ -2902,6 +3022,7 @@
               </w:rPr>
               <w:t>Unsampled</w:t>
             </w:r>
+            <w:proofErr w:type="spellEnd"/>
           </w:p>
         </w:tc>
         <w:tc>
@@ -5102,7 +5223,25 @@
           <w:sz w:val="22"/>
           <w:szCs w:val="22"/>
         </w:rPr>
-        <w:t xml:space="preserve">In these data, fitting a model to the full training data and using Youden’s </w:t>
+        <w:t xml:space="preserve">In these data, fitting a model to the full training data and using </w:t>
+      </w:r>
+      <w:proofErr w:type="spellStart"/>
+      <w:r>
+        <w:rPr>
+          <w:rFonts w:ascii="Times New Roman" w:hAnsi="Times New Roman" w:cs="Times New Roman"/>
+          <w:sz w:val="22"/>
+          <w:szCs w:val="22"/>
+        </w:rPr>
+        <w:t>Youden’s</w:t>
+      </w:r>
+      <w:proofErr w:type="spellEnd"/>
+      <w:r>
+        <w:rPr>
+          <w:rFonts w:ascii="Times New Roman" w:hAnsi="Times New Roman" w:cs="Times New Roman"/>
+          <w:sz w:val="22"/>
+          <w:szCs w:val="22"/>
+        </w:rPr>
+        <w:t xml:space="preserve"> </w:t>
       </w:r>
       <w:r>
         <w:rPr>
@@ -5312,6 +5451,7 @@
               </w:rPr>
             </w:pPr>
             <w:commentRangeStart w:id="8"/>
+            <w:proofErr w:type="gramStart"/>
             <w:r>
               <w:rPr>
                 <w:rFonts w:ascii="Times New Roman" w:hAnsi="Times New Roman" w:cs="Times New Roman"/>
@@ -5324,6 +5464,7 @@
               <w:t>t</w:t>
             </w:r>
             <w:commentRangeEnd w:id="8"/>
+            <w:proofErr w:type="gramEnd"/>
             <w:r>
               <w:rPr>
                 <w:rStyle w:val="CommentReference"/>
@@ -8179,7 +8320,25 @@
           <w:sz w:val="22"/>
           <w:szCs w:val="22"/>
         </w:rPr>
-        <w:t xml:space="preserve">From there, we employed the same methods as in the case studies to get results for sensitivity, specificity, and accuracy with various sampling and cutpoints. </w:t>
+        <w:t xml:space="preserve">From there, we employed the same methods as in the case studies to get results for sensitivity, specificity, and accuracy with various sampling and </w:t>
+      </w:r>
+      <w:proofErr w:type="spellStart"/>
+      <w:r>
+        <w:rPr>
+          <w:rFonts w:ascii="Times New Roman" w:eastAsiaTheme="minorEastAsia" w:hAnsi="Times New Roman" w:cs="Times New Roman"/>
+          <w:sz w:val="22"/>
+          <w:szCs w:val="22"/>
+        </w:rPr>
+        <w:t>cutpoints</w:t>
+      </w:r>
+      <w:proofErr w:type="spellEnd"/>
+      <w:r>
+        <w:rPr>
+          <w:rFonts w:ascii="Times New Roman" w:eastAsiaTheme="minorEastAsia" w:hAnsi="Times New Roman" w:cs="Times New Roman"/>
+          <w:sz w:val="22"/>
+          <w:szCs w:val="22"/>
+        </w:rPr>
+        <w:t xml:space="preserve">. </w:t>
       </w:r>
     </w:p>
     <w:p>
@@ -8210,7 +8369,27 @@
           <w:sz w:val="22"/>
           <w:szCs w:val="22"/>
         </w:rPr>
-        <w:t xml:space="preserve">Table 3. Simulation results from models fit to the full simulated and sampled simulated training set by probability threshold (either 0.5 or that chosen using Youden’s </w:t>
+        <w:t xml:space="preserve">Table 3. Simulation results from models fit to the full simulated and sampled simulated training set by probability threshold (either 0.5 or that chosen using </w:t>
+      </w:r>
+      <w:proofErr w:type="spellStart"/>
+      <w:r>
+        <w:rPr>
+          <w:rFonts w:ascii="Times New Roman" w:hAnsi="Times New Roman" w:cs="Times New Roman"/>
+          <w:b/>
+          <w:sz w:val="22"/>
+          <w:szCs w:val="22"/>
+        </w:rPr>
+        <w:t>Youden’s</w:t>
+      </w:r>
+      <w:proofErr w:type="spellEnd"/>
+      <w:r>
+        <w:rPr>
+          <w:rFonts w:ascii="Times New Roman" w:hAnsi="Times New Roman" w:cs="Times New Roman"/>
+          <w:b/>
+          <w:sz w:val="22"/>
+          <w:szCs w:val="22"/>
+        </w:rPr>
+        <w:t xml:space="preserve"> </w:t>
       </w:r>
       <w:r>
         <w:rPr>
@@ -8234,7 +8413,7 @@
     </w:p>
     <w:tbl>
       <w:tblPr>
-        <w:tblW w:w="10256" w:type="dxa"/>
+        <w:tblW w:w="10644" w:type="dxa"/>
         <w:tblInd w:w="-113" w:type="dxa"/>
         <w:tblBorders>
           <w:top w:val="nil"/>
@@ -8245,7 +8424,8 @@
         <w:tblLook w:val="0000" w:firstRow="0" w:lastRow="0" w:firstColumn="0" w:lastColumn="0" w:noHBand="0" w:noVBand="0"/>
       </w:tblPr>
       <w:tblGrid>
-        <w:gridCol w:w="3793"/>
+        <w:gridCol w:w="2831"/>
+        <w:gridCol w:w="1350"/>
         <w:gridCol w:w="1732"/>
         <w:gridCol w:w="1732"/>
         <w:gridCol w:w="1279"/>
@@ -8254,7 +8434,7 @@
       <w:tr>
         <w:tc>
           <w:tcPr>
-            <w:tcW w:w="3793" w:type="dxa"/>
+            <w:tcW w:w="2831" w:type="dxa"/>
             <w:tcBorders>
               <w:top w:val="single" w:sz="4" w:space="0" w:color="000000"/>
               <w:left w:val="single" w:sz="4" w:space="0" w:color="000000"/>
@@ -8286,6 +8466,42 @@
                 <w:szCs w:val="22"/>
               </w:rPr>
               <w:t>Prevalence=3%</w:t>
+            </w:r>
+          </w:p>
+        </w:tc>
+        <w:tc>
+          <w:tcPr>
+            <w:tcW w:w="1350" w:type="dxa"/>
+            <w:tcBorders>
+              <w:top w:val="single" w:sz="4" w:space="0" w:color="000000"/>
+            </w:tcBorders>
+          </w:tcPr>
+          <w:p>
+            <w:pPr>
+              <w:autoSpaceDE w:val="0"/>
+              <w:autoSpaceDN w:val="0"/>
+              <w:adjustRightInd w:val="0"/>
+              <w:spacing w:line="340" w:lineRule="atLeast"/>
+              <w:jc w:val="center"/>
+              <w:rPr>
+                <w:rFonts w:ascii="Times New Roman" w:hAnsi="Times New Roman" w:cs="Times New Roman"/>
+                <w:b/>
+                <w:bCs/>
+                <w:color w:val="000000"/>
+                <w:sz w:val="22"/>
+                <w:szCs w:val="22"/>
+              </w:rPr>
+            </w:pPr>
+            <w:r>
+              <w:rPr>
+                <w:rFonts w:ascii="Times New Roman" w:hAnsi="Times New Roman" w:cs="Times New Roman"/>
+                <w:b/>
+                <w:bCs/>
+                <w:color w:val="000000"/>
+                <w:sz w:val="22"/>
+                <w:szCs w:val="22"/>
+              </w:rPr>
+              <w:t>Threshold</w:t>
             </w:r>
           </w:p>
         </w:tc>
@@ -8455,7 +8671,7 @@
         </w:tblPrEx>
         <w:tc>
           <w:tcPr>
-            <w:tcW w:w="3793" w:type="dxa"/>
+            <w:tcW w:w="2831" w:type="dxa"/>
             <w:tcBorders>
               <w:left w:val="single" w:sz="4" w:space="0" w:color="000000"/>
             </w:tcBorders>
@@ -8487,6 +8703,34 @@
         </w:tc>
         <w:tc>
           <w:tcPr>
+            <w:tcW w:w="1350" w:type="dxa"/>
+            <w:vAlign w:val="bottom"/>
+          </w:tcPr>
+          <w:p>
+            <w:pPr>
+              <w:autoSpaceDE w:val="0"/>
+              <w:autoSpaceDN w:val="0"/>
+              <w:adjustRightInd w:val="0"/>
+              <w:spacing w:line="340" w:lineRule="atLeast"/>
+              <w:jc w:val="center"/>
+              <w:rPr>
+                <w:rFonts w:ascii="Times New Roman" w:hAnsi="Times New Roman" w:cs="Times New Roman"/>
+                <w:color w:val="000000"/>
+                <w:sz w:val="22"/>
+                <w:szCs w:val="22"/>
+              </w:rPr>
+            </w:pPr>
+            <w:r>
+              <w:rPr>
+                <w:rFonts w:ascii="Times New Roman" w:eastAsia="Times New Roman" w:hAnsi="Times New Roman" w:cs="Times New Roman"/>
+                <w:color w:val="000000"/>
+              </w:rPr>
+              <w:t>0.5</w:t>
+            </w:r>
+          </w:p>
+        </w:tc>
+        <w:tc>
+          <w:tcPr>
             <w:tcW w:w="1732" w:type="dxa"/>
             <w:vAlign w:val="bottom"/>
           </w:tcPr>
@@ -8504,6 +8748,13 @@
                 <w:szCs w:val="22"/>
               </w:rPr>
             </w:pPr>
+            <w:r>
+              <w:rPr>
+                <w:rFonts w:ascii="Times New Roman" w:eastAsia="Times New Roman" w:hAnsi="Times New Roman" w:cs="Times New Roman"/>
+                <w:color w:val="000000"/>
+              </w:rPr>
+              <w:t>0</w:t>
+            </w:r>
           </w:p>
         </w:tc>
         <w:tc>
@@ -8525,6 +8776,13 @@
                 <w:szCs w:val="22"/>
               </w:rPr>
             </w:pPr>
+            <w:r>
+              <w:rPr>
+                <w:rFonts w:ascii="Times New Roman" w:eastAsia="Times New Roman" w:hAnsi="Times New Roman" w:cs="Times New Roman"/>
+                <w:color w:val="000000"/>
+              </w:rPr>
+              <w:t>100</w:t>
+            </w:r>
           </w:p>
         </w:tc>
         <w:tc>
@@ -8546,6 +8804,13 @@
                 <w:szCs w:val="22"/>
               </w:rPr>
             </w:pPr>
+            <w:r>
+              <w:rPr>
+                <w:rFonts w:ascii="Times New Roman" w:eastAsia="Times New Roman" w:hAnsi="Times New Roman" w:cs="Times New Roman"/>
+                <w:color w:val="000000"/>
+              </w:rPr>
+              <w:t>97</w:t>
+            </w:r>
           </w:p>
         </w:tc>
         <w:tc>
@@ -8590,7 +8855,7 @@
         </w:tblPrEx>
         <w:tc>
           <w:tcPr>
-            <w:tcW w:w="3793" w:type="dxa"/>
+            <w:tcW w:w="2831" w:type="dxa"/>
             <w:tcBorders>
               <w:left w:val="single" w:sz="4" w:space="0" w:color="000000"/>
             </w:tcBorders>
@@ -8622,6 +8887,34 @@
         </w:tc>
         <w:tc>
           <w:tcPr>
+            <w:tcW w:w="1350" w:type="dxa"/>
+            <w:vAlign w:val="bottom"/>
+          </w:tcPr>
+          <w:p>
+            <w:pPr>
+              <w:autoSpaceDE w:val="0"/>
+              <w:autoSpaceDN w:val="0"/>
+              <w:adjustRightInd w:val="0"/>
+              <w:spacing w:line="340" w:lineRule="atLeast"/>
+              <w:jc w:val="center"/>
+              <w:rPr>
+                <w:rFonts w:ascii="Times New Roman" w:hAnsi="Times New Roman" w:cs="Times New Roman"/>
+                <w:color w:val="000000"/>
+                <w:sz w:val="22"/>
+                <w:szCs w:val="22"/>
+              </w:rPr>
+            </w:pPr>
+            <w:r>
+              <w:rPr>
+                <w:rFonts w:ascii="Times New Roman" w:eastAsia="Times New Roman" w:hAnsi="Times New Roman" w:cs="Times New Roman"/>
+                <w:color w:val="000000"/>
+              </w:rPr>
+              <w:t>0.03</w:t>
+            </w:r>
+          </w:p>
+        </w:tc>
+        <w:tc>
+          <w:tcPr>
             <w:tcW w:w="1732" w:type="dxa"/>
             <w:vAlign w:val="bottom"/>
           </w:tcPr>
@@ -8639,6 +8932,13 @@
                 <w:szCs w:val="22"/>
               </w:rPr>
             </w:pPr>
+            <w:r>
+              <w:rPr>
+                <w:rFonts w:ascii="Times New Roman" w:eastAsia="Times New Roman" w:hAnsi="Times New Roman" w:cs="Times New Roman"/>
+                <w:color w:val="000000"/>
+              </w:rPr>
+              <w:t>67.8</w:t>
+            </w:r>
           </w:p>
         </w:tc>
         <w:tc>
@@ -8660,6 +8960,13 @@
                 <w:szCs w:val="22"/>
               </w:rPr>
             </w:pPr>
+            <w:r>
+              <w:rPr>
+                <w:rFonts w:ascii="Times New Roman" w:eastAsia="Times New Roman" w:hAnsi="Times New Roman" w:cs="Times New Roman"/>
+                <w:color w:val="000000"/>
+              </w:rPr>
+              <w:t>64.1</w:t>
+            </w:r>
           </w:p>
         </w:tc>
         <w:tc>
@@ -8681,6 +8988,13 @@
                 <w:szCs w:val="22"/>
               </w:rPr>
             </w:pPr>
+            <w:r>
+              <w:rPr>
+                <w:rFonts w:ascii="Times New Roman" w:eastAsia="Times New Roman" w:hAnsi="Times New Roman" w:cs="Times New Roman"/>
+                <w:color w:val="000000"/>
+              </w:rPr>
+              <w:t>64.2</w:t>
+            </w:r>
           </w:p>
         </w:tc>
         <w:tc>
@@ -8725,7 +9039,7 @@
         </w:tblPrEx>
         <w:tc>
           <w:tcPr>
-            <w:tcW w:w="3793" w:type="dxa"/>
+            <w:tcW w:w="2831" w:type="dxa"/>
             <w:tcBorders>
               <w:left w:val="single" w:sz="4" w:space="0" w:color="000000"/>
             </w:tcBorders>
@@ -8757,6 +9071,34 @@
         </w:tc>
         <w:tc>
           <w:tcPr>
+            <w:tcW w:w="1350" w:type="dxa"/>
+            <w:vAlign w:val="bottom"/>
+          </w:tcPr>
+          <w:p>
+            <w:pPr>
+              <w:autoSpaceDE w:val="0"/>
+              <w:autoSpaceDN w:val="0"/>
+              <w:adjustRightInd w:val="0"/>
+              <w:spacing w:line="340" w:lineRule="atLeast"/>
+              <w:jc w:val="center"/>
+              <w:rPr>
+                <w:rFonts w:ascii="Times New Roman" w:hAnsi="Times New Roman" w:cs="Times New Roman"/>
+                <w:color w:val="000000"/>
+                <w:sz w:val="22"/>
+                <w:szCs w:val="22"/>
+              </w:rPr>
+            </w:pPr>
+            <w:r>
+              <w:rPr>
+                <w:rFonts w:ascii="Times New Roman" w:eastAsia="Times New Roman" w:hAnsi="Times New Roman" w:cs="Times New Roman"/>
+                <w:color w:val="000000"/>
+              </w:rPr>
+              <w:t>0.5</w:t>
+            </w:r>
+          </w:p>
+        </w:tc>
+        <w:tc>
+          <w:tcPr>
             <w:tcW w:w="1732" w:type="dxa"/>
             <w:vAlign w:val="bottom"/>
           </w:tcPr>
@@ -8774,6 +9116,13 @@
                 <w:szCs w:val="22"/>
               </w:rPr>
             </w:pPr>
+            <w:r>
+              <w:rPr>
+                <w:rFonts w:ascii="Times New Roman" w:eastAsia="Times New Roman" w:hAnsi="Times New Roman" w:cs="Times New Roman"/>
+                <w:color w:val="000000"/>
+              </w:rPr>
+              <w:t>65.8</w:t>
+            </w:r>
           </w:p>
         </w:tc>
         <w:tc>
@@ -8795,6 +9144,13 @@
                 <w:szCs w:val="22"/>
               </w:rPr>
             </w:pPr>
+            <w:r>
+              <w:rPr>
+                <w:rFonts w:ascii="Times New Roman" w:eastAsia="Times New Roman" w:hAnsi="Times New Roman" w:cs="Times New Roman"/>
+                <w:color w:val="000000"/>
+              </w:rPr>
+              <w:t>64.1</w:t>
+            </w:r>
           </w:p>
         </w:tc>
         <w:tc>
@@ -8816,6 +9172,13 @@
                 <w:szCs w:val="22"/>
               </w:rPr>
             </w:pPr>
+            <w:r>
+              <w:rPr>
+                <w:rFonts w:ascii="Times New Roman" w:eastAsia="Times New Roman" w:hAnsi="Times New Roman" w:cs="Times New Roman"/>
+                <w:color w:val="000000"/>
+              </w:rPr>
+              <w:t>64.1</w:t>
+            </w:r>
           </w:p>
         </w:tc>
         <w:tc>
@@ -8860,7 +9223,7 @@
         </w:tblPrEx>
         <w:tc>
           <w:tcPr>
-            <w:tcW w:w="3793" w:type="dxa"/>
+            <w:tcW w:w="2831" w:type="dxa"/>
             <w:tcBorders>
               <w:left w:val="single" w:sz="4" w:space="0" w:color="000000"/>
             </w:tcBorders>
@@ -8892,6 +9255,34 @@
         </w:tc>
         <w:tc>
           <w:tcPr>
+            <w:tcW w:w="1350" w:type="dxa"/>
+            <w:vAlign w:val="bottom"/>
+          </w:tcPr>
+          <w:p>
+            <w:pPr>
+              <w:autoSpaceDE w:val="0"/>
+              <w:autoSpaceDN w:val="0"/>
+              <w:adjustRightInd w:val="0"/>
+              <w:spacing w:line="340" w:lineRule="atLeast"/>
+              <w:jc w:val="center"/>
+              <w:rPr>
+                <w:rFonts w:ascii="Times New Roman" w:hAnsi="Times New Roman" w:cs="Times New Roman"/>
+                <w:color w:val="000000"/>
+                <w:sz w:val="22"/>
+                <w:szCs w:val="22"/>
+              </w:rPr>
+            </w:pPr>
+            <w:r>
+              <w:rPr>
+                <w:rFonts w:ascii="Times New Roman" w:eastAsia="Times New Roman" w:hAnsi="Times New Roman" w:cs="Times New Roman"/>
+                <w:color w:val="000000"/>
+              </w:rPr>
+              <w:t>0.493</w:t>
+            </w:r>
+          </w:p>
+        </w:tc>
+        <w:tc>
+          <w:tcPr>
             <w:tcW w:w="1732" w:type="dxa"/>
             <w:vAlign w:val="bottom"/>
           </w:tcPr>
@@ -8909,6 +9300,13 @@
                 <w:szCs w:val="22"/>
               </w:rPr>
             </w:pPr>
+            <w:r>
+              <w:rPr>
+                <w:rFonts w:ascii="Times New Roman" w:eastAsia="Times New Roman" w:hAnsi="Times New Roman" w:cs="Times New Roman"/>
+                <w:color w:val="000000"/>
+              </w:rPr>
+              <w:t>67.9</w:t>
+            </w:r>
           </w:p>
         </w:tc>
         <w:tc>
@@ -8930,6 +9328,13 @@
                 <w:szCs w:val="22"/>
               </w:rPr>
             </w:pPr>
+            <w:r>
+              <w:rPr>
+                <w:rFonts w:ascii="Times New Roman" w:eastAsia="Times New Roman" w:hAnsi="Times New Roman" w:cs="Times New Roman"/>
+                <w:color w:val="000000"/>
+              </w:rPr>
+              <w:t>63.7</w:t>
+            </w:r>
           </w:p>
         </w:tc>
         <w:tc>
@@ -8951,6 +9356,13 @@
                 <w:szCs w:val="22"/>
               </w:rPr>
             </w:pPr>
+            <w:r>
+              <w:rPr>
+                <w:rFonts w:ascii="Times New Roman" w:eastAsia="Times New Roman" w:hAnsi="Times New Roman" w:cs="Times New Roman"/>
+                <w:color w:val="000000"/>
+              </w:rPr>
+              <w:t>63.9</w:t>
+            </w:r>
           </w:p>
         </w:tc>
         <w:tc>
@@ -8995,7 +9407,7 @@
         </w:tblPrEx>
         <w:tc>
           <w:tcPr>
-            <w:tcW w:w="3793" w:type="dxa"/>
+            <w:tcW w:w="2831" w:type="dxa"/>
             <w:tcBorders>
               <w:left w:val="single" w:sz="4" w:space="0" w:color="000000"/>
             </w:tcBorders>
@@ -9027,6 +9439,34 @@
         </w:tc>
         <w:tc>
           <w:tcPr>
+            <w:tcW w:w="1350" w:type="dxa"/>
+            <w:vAlign w:val="bottom"/>
+          </w:tcPr>
+          <w:p>
+            <w:pPr>
+              <w:autoSpaceDE w:val="0"/>
+              <w:autoSpaceDN w:val="0"/>
+              <w:adjustRightInd w:val="0"/>
+              <w:spacing w:line="340" w:lineRule="atLeast"/>
+              <w:jc w:val="center"/>
+              <w:rPr>
+                <w:rFonts w:ascii="Times New Roman" w:hAnsi="Times New Roman" w:cs="Times New Roman"/>
+                <w:color w:val="000000"/>
+                <w:sz w:val="22"/>
+                <w:szCs w:val="22"/>
+              </w:rPr>
+            </w:pPr>
+            <w:r>
+              <w:rPr>
+                <w:rFonts w:ascii="Times New Roman" w:eastAsia="Times New Roman" w:hAnsi="Times New Roman" w:cs="Times New Roman"/>
+                <w:color w:val="000000"/>
+              </w:rPr>
+              <w:t>0.5</w:t>
+            </w:r>
+          </w:p>
+        </w:tc>
+        <w:tc>
+          <w:tcPr>
             <w:tcW w:w="1732" w:type="dxa"/>
             <w:vAlign w:val="bottom"/>
           </w:tcPr>
@@ -9044,6 +9484,13 @@
                 <w:szCs w:val="22"/>
               </w:rPr>
             </w:pPr>
+            <w:r>
+              <w:rPr>
+                <w:rFonts w:ascii="Times New Roman" w:eastAsia="Times New Roman" w:hAnsi="Times New Roman" w:cs="Times New Roman"/>
+                <w:color w:val="000000"/>
+              </w:rPr>
+              <w:t>65.6</w:t>
+            </w:r>
           </w:p>
         </w:tc>
         <w:tc>
@@ -9065,6 +9512,13 @@
                 <w:szCs w:val="22"/>
               </w:rPr>
             </w:pPr>
+            <w:r>
+              <w:rPr>
+                <w:rFonts w:ascii="Times New Roman" w:eastAsia="Times New Roman" w:hAnsi="Times New Roman" w:cs="Times New Roman"/>
+                <w:color w:val="000000"/>
+              </w:rPr>
+              <w:t>64.4</w:t>
+            </w:r>
           </w:p>
         </w:tc>
         <w:tc>
@@ -9086,6 +9540,13 @@
                 <w:szCs w:val="22"/>
               </w:rPr>
             </w:pPr>
+            <w:r>
+              <w:rPr>
+                <w:rFonts w:ascii="Times New Roman" w:eastAsia="Times New Roman" w:hAnsi="Times New Roman" w:cs="Times New Roman"/>
+                <w:color w:val="000000"/>
+              </w:rPr>
+              <w:t>64.5</w:t>
+            </w:r>
           </w:p>
         </w:tc>
         <w:tc>
@@ -9130,7 +9591,7 @@
         </w:tblPrEx>
         <w:tc>
           <w:tcPr>
-            <w:tcW w:w="3793" w:type="dxa"/>
+            <w:tcW w:w="2831" w:type="dxa"/>
             <w:tcBorders>
               <w:left w:val="single" w:sz="4" w:space="0" w:color="000000"/>
             </w:tcBorders>
@@ -9162,6 +9623,34 @@
         </w:tc>
         <w:tc>
           <w:tcPr>
+            <w:tcW w:w="1350" w:type="dxa"/>
+            <w:vAlign w:val="bottom"/>
+          </w:tcPr>
+          <w:p>
+            <w:pPr>
+              <w:autoSpaceDE w:val="0"/>
+              <w:autoSpaceDN w:val="0"/>
+              <w:adjustRightInd w:val="0"/>
+              <w:spacing w:line="340" w:lineRule="atLeast"/>
+              <w:jc w:val="center"/>
+              <w:rPr>
+                <w:rFonts w:ascii="Times New Roman" w:hAnsi="Times New Roman" w:cs="Times New Roman"/>
+                <w:color w:val="000000"/>
+                <w:sz w:val="22"/>
+                <w:szCs w:val="22"/>
+              </w:rPr>
+            </w:pPr>
+            <w:r>
+              <w:rPr>
+                <w:rFonts w:ascii="Times New Roman" w:eastAsia="Times New Roman" w:hAnsi="Times New Roman" w:cs="Times New Roman"/>
+                <w:color w:val="000000"/>
+              </w:rPr>
+              <w:t>0.496</w:t>
+            </w:r>
+          </w:p>
+        </w:tc>
+        <w:tc>
+          <w:tcPr>
             <w:tcW w:w="1732" w:type="dxa"/>
             <w:vAlign w:val="bottom"/>
           </w:tcPr>
@@ -9179,6 +9668,13 @@
                 <w:szCs w:val="22"/>
               </w:rPr>
             </w:pPr>
+            <w:r>
+              <w:rPr>
+                <w:rFonts w:ascii="Times New Roman" w:eastAsia="Times New Roman" w:hAnsi="Times New Roman" w:cs="Times New Roman"/>
+                <w:color w:val="000000"/>
+              </w:rPr>
+              <w:t>67.9</w:t>
+            </w:r>
           </w:p>
         </w:tc>
         <w:tc>
@@ -9200,6 +9696,13 @@
                 <w:szCs w:val="22"/>
               </w:rPr>
             </w:pPr>
+            <w:r>
+              <w:rPr>
+                <w:rFonts w:ascii="Times New Roman" w:eastAsia="Times New Roman" w:hAnsi="Times New Roman" w:cs="Times New Roman"/>
+                <w:color w:val="000000"/>
+              </w:rPr>
+              <w:t>64</w:t>
+            </w:r>
           </w:p>
         </w:tc>
         <w:tc>
@@ -9221,6 +9724,13 @@
                 <w:szCs w:val="22"/>
               </w:rPr>
             </w:pPr>
+            <w:r>
+              <w:rPr>
+                <w:rFonts w:ascii="Times New Roman" w:eastAsia="Times New Roman" w:hAnsi="Times New Roman" w:cs="Times New Roman"/>
+                <w:color w:val="000000"/>
+              </w:rPr>
+              <w:t>64.2</w:t>
+            </w:r>
           </w:p>
         </w:tc>
         <w:tc>
@@ -9265,7 +9775,7 @@
         </w:tblPrEx>
         <w:tc>
           <w:tcPr>
-            <w:tcW w:w="3793" w:type="dxa"/>
+            <w:tcW w:w="2831" w:type="dxa"/>
             <w:tcBorders>
               <w:left w:val="single" w:sz="4" w:space="0" w:color="000000"/>
             </w:tcBorders>
@@ -9297,6 +9807,34 @@
         </w:tc>
         <w:tc>
           <w:tcPr>
+            <w:tcW w:w="1350" w:type="dxa"/>
+            <w:vAlign w:val="bottom"/>
+          </w:tcPr>
+          <w:p>
+            <w:pPr>
+              <w:autoSpaceDE w:val="0"/>
+              <w:autoSpaceDN w:val="0"/>
+              <w:adjustRightInd w:val="0"/>
+              <w:spacing w:line="340" w:lineRule="atLeast"/>
+              <w:jc w:val="center"/>
+              <w:rPr>
+                <w:rFonts w:ascii="Times New Roman" w:hAnsi="Times New Roman" w:cs="Times New Roman"/>
+                <w:color w:val="000000"/>
+                <w:sz w:val="22"/>
+                <w:szCs w:val="22"/>
+              </w:rPr>
+            </w:pPr>
+            <w:r>
+              <w:rPr>
+                <w:rFonts w:ascii="Times New Roman" w:eastAsia="Times New Roman" w:hAnsi="Times New Roman" w:cs="Times New Roman"/>
+                <w:color w:val="000000"/>
+              </w:rPr>
+              <w:t>0.5</w:t>
+            </w:r>
+          </w:p>
+        </w:tc>
+        <w:tc>
+          <w:tcPr>
             <w:tcW w:w="1732" w:type="dxa"/>
             <w:vAlign w:val="bottom"/>
           </w:tcPr>
@@ -9314,6 +9852,13 @@
                 <w:szCs w:val="22"/>
               </w:rPr>
             </w:pPr>
+            <w:r>
+              <w:rPr>
+                <w:rFonts w:ascii="Times New Roman" w:eastAsia="Times New Roman" w:hAnsi="Times New Roman" w:cs="Times New Roman"/>
+                <w:color w:val="000000"/>
+              </w:rPr>
+              <w:t>49.2</w:t>
+            </w:r>
           </w:p>
         </w:tc>
         <w:tc>
@@ -9335,6 +9880,13 @@
                 <w:szCs w:val="22"/>
               </w:rPr>
             </w:pPr>
+            <w:r>
+              <w:rPr>
+                <w:rFonts w:ascii="Times New Roman" w:eastAsia="Times New Roman" w:hAnsi="Times New Roman" w:cs="Times New Roman"/>
+                <w:color w:val="000000"/>
+              </w:rPr>
+              <w:t>78.8</w:t>
+            </w:r>
           </w:p>
         </w:tc>
         <w:tc>
@@ -9356,6 +9908,13 @@
                 <w:szCs w:val="22"/>
               </w:rPr>
             </w:pPr>
+            <w:r>
+              <w:rPr>
+                <w:rFonts w:ascii="Times New Roman" w:eastAsia="Times New Roman" w:hAnsi="Times New Roman" w:cs="Times New Roman"/>
+                <w:color w:val="000000"/>
+              </w:rPr>
+              <w:t>78</w:t>
+            </w:r>
           </w:p>
         </w:tc>
         <w:tc>
@@ -9400,7 +9959,7 @@
         </w:tblPrEx>
         <w:tc>
           <w:tcPr>
-            <w:tcW w:w="3793" w:type="dxa"/>
+            <w:tcW w:w="2831" w:type="dxa"/>
             <w:tcBorders>
               <w:left w:val="single" w:sz="4" w:space="0" w:color="000000"/>
             </w:tcBorders>
@@ -9432,6 +9991,34 @@
         </w:tc>
         <w:tc>
           <w:tcPr>
+            <w:tcW w:w="1350" w:type="dxa"/>
+            <w:vAlign w:val="bottom"/>
+          </w:tcPr>
+          <w:p>
+            <w:pPr>
+              <w:autoSpaceDE w:val="0"/>
+              <w:autoSpaceDN w:val="0"/>
+              <w:adjustRightInd w:val="0"/>
+              <w:spacing w:line="340" w:lineRule="atLeast"/>
+              <w:jc w:val="center"/>
+              <w:rPr>
+                <w:rFonts w:ascii="Times New Roman" w:hAnsi="Times New Roman" w:cs="Times New Roman"/>
+                <w:color w:val="000000"/>
+                <w:sz w:val="22"/>
+                <w:szCs w:val="22"/>
+              </w:rPr>
+            </w:pPr>
+            <w:r>
+              <w:rPr>
+                <w:rFonts w:ascii="Times New Roman" w:eastAsia="Times New Roman" w:hAnsi="Times New Roman" w:cs="Times New Roman"/>
+                <w:color w:val="000000"/>
+              </w:rPr>
+              <w:t>0.424</w:t>
+            </w:r>
+          </w:p>
+        </w:tc>
+        <w:tc>
+          <w:tcPr>
             <w:tcW w:w="1732" w:type="dxa"/>
             <w:vAlign w:val="bottom"/>
           </w:tcPr>
@@ -9449,6 +10036,13 @@
                 <w:szCs w:val="22"/>
               </w:rPr>
             </w:pPr>
+            <w:r>
+              <w:rPr>
+                <w:rFonts w:ascii="Times New Roman" w:eastAsia="Times New Roman" w:hAnsi="Times New Roman" w:cs="Times New Roman"/>
+                <w:color w:val="000000"/>
+              </w:rPr>
+              <w:t>68</w:t>
+            </w:r>
           </w:p>
         </w:tc>
         <w:tc>
@@ -9470,6 +10064,13 @@
                 <w:szCs w:val="22"/>
               </w:rPr>
             </w:pPr>
+            <w:r>
+              <w:rPr>
+                <w:rFonts w:ascii="Times New Roman" w:eastAsia="Times New Roman" w:hAnsi="Times New Roman" w:cs="Times New Roman"/>
+                <w:color w:val="000000"/>
+              </w:rPr>
+              <w:t>63.8</w:t>
+            </w:r>
           </w:p>
         </w:tc>
         <w:tc>
@@ -9491,6 +10092,13 @@
                 <w:szCs w:val="22"/>
               </w:rPr>
             </w:pPr>
+            <w:r>
+              <w:rPr>
+                <w:rFonts w:ascii="Times New Roman" w:eastAsia="Times New Roman" w:hAnsi="Times New Roman" w:cs="Times New Roman"/>
+                <w:color w:val="000000"/>
+              </w:rPr>
+              <w:t>64</w:t>
+            </w:r>
           </w:p>
         </w:tc>
         <w:tc>
@@ -9535,7 +10143,7 @@
         </w:tblPrEx>
         <w:tc>
           <w:tcPr>
-            <w:tcW w:w="3793" w:type="dxa"/>
+            <w:tcW w:w="2831" w:type="dxa"/>
             <w:tcBorders>
               <w:left w:val="single" w:sz="4" w:space="0" w:color="000000"/>
             </w:tcBorders>
@@ -9563,6 +10171,26 @@
               </w:rPr>
               <w:t> </w:t>
             </w:r>
+          </w:p>
+        </w:tc>
+        <w:tc>
+          <w:tcPr>
+            <w:tcW w:w="1350" w:type="dxa"/>
+          </w:tcPr>
+          <w:p>
+            <w:pPr>
+              <w:autoSpaceDE w:val="0"/>
+              <w:autoSpaceDN w:val="0"/>
+              <w:adjustRightInd w:val="0"/>
+              <w:spacing w:line="340" w:lineRule="atLeast"/>
+              <w:jc w:val="center"/>
+              <w:rPr>
+                <w:rFonts w:ascii="Times New Roman" w:hAnsi="Times New Roman" w:cs="Times New Roman"/>
+                <w:color w:val="000000"/>
+                <w:sz w:val="22"/>
+                <w:szCs w:val="22"/>
+              </w:rPr>
+            </w:pPr>
           </w:p>
         </w:tc>
         <w:tc>
@@ -9670,7 +10298,7 @@
         </w:tblPrEx>
         <w:tc>
           <w:tcPr>
-            <w:tcW w:w="3793" w:type="dxa"/>
+            <w:tcW w:w="2831" w:type="dxa"/>
             <w:tcBorders>
               <w:left w:val="single" w:sz="4" w:space="0" w:color="000000"/>
             </w:tcBorders>
@@ -9702,6 +10330,26 @@
               </w:rPr>
               <w:t>Prevalence=5%</w:t>
             </w:r>
+          </w:p>
+        </w:tc>
+        <w:tc>
+          <w:tcPr>
+            <w:tcW w:w="1350" w:type="dxa"/>
+          </w:tcPr>
+          <w:p>
+            <w:pPr>
+              <w:autoSpaceDE w:val="0"/>
+              <w:autoSpaceDN w:val="0"/>
+              <w:adjustRightInd w:val="0"/>
+              <w:spacing w:line="340" w:lineRule="atLeast"/>
+              <w:jc w:val="center"/>
+              <w:rPr>
+                <w:rFonts w:ascii="Times New Roman" w:hAnsi="Times New Roman" w:cs="Times New Roman"/>
+                <w:color w:val="000000"/>
+                <w:sz w:val="22"/>
+                <w:szCs w:val="22"/>
+              </w:rPr>
+            </w:pPr>
           </w:p>
         </w:tc>
         <w:tc>
@@ -9809,7 +10457,7 @@
         </w:tblPrEx>
         <w:tc>
           <w:tcPr>
-            <w:tcW w:w="3793" w:type="dxa"/>
+            <w:tcW w:w="2831" w:type="dxa"/>
             <w:tcBorders>
               <w:left w:val="single" w:sz="4" w:space="0" w:color="000000"/>
             </w:tcBorders>
@@ -9841,6 +10489,34 @@
         </w:tc>
         <w:tc>
           <w:tcPr>
+            <w:tcW w:w="1350" w:type="dxa"/>
+            <w:vAlign w:val="bottom"/>
+          </w:tcPr>
+          <w:p>
+            <w:pPr>
+              <w:autoSpaceDE w:val="0"/>
+              <w:autoSpaceDN w:val="0"/>
+              <w:adjustRightInd w:val="0"/>
+              <w:spacing w:line="340" w:lineRule="atLeast"/>
+              <w:jc w:val="center"/>
+              <w:rPr>
+                <w:rFonts w:ascii="Times New Roman" w:hAnsi="Times New Roman" w:cs="Times New Roman"/>
+                <w:color w:val="000000"/>
+                <w:sz w:val="22"/>
+                <w:szCs w:val="22"/>
+              </w:rPr>
+            </w:pPr>
+            <w:r>
+              <w:rPr>
+                <w:rFonts w:ascii="Times New Roman" w:eastAsia="Times New Roman" w:hAnsi="Times New Roman" w:cs="Times New Roman"/>
+                <w:color w:val="000000"/>
+              </w:rPr>
+              <w:t>0.5</w:t>
+            </w:r>
+          </w:p>
+        </w:tc>
+        <w:tc>
+          <w:tcPr>
             <w:tcW w:w="1732" w:type="dxa"/>
             <w:vAlign w:val="bottom"/>
           </w:tcPr>
@@ -9858,6 +10534,13 @@
                 <w:szCs w:val="22"/>
               </w:rPr>
             </w:pPr>
+            <w:r>
+              <w:rPr>
+                <w:rFonts w:ascii="Times New Roman" w:eastAsia="Times New Roman" w:hAnsi="Times New Roman" w:cs="Times New Roman"/>
+                <w:color w:val="000000"/>
+              </w:rPr>
+              <w:t>0</w:t>
+            </w:r>
           </w:p>
         </w:tc>
         <w:tc>
@@ -9879,6 +10562,13 @@
                 <w:szCs w:val="22"/>
               </w:rPr>
             </w:pPr>
+            <w:r>
+              <w:rPr>
+                <w:rFonts w:ascii="Times New Roman" w:eastAsia="Times New Roman" w:hAnsi="Times New Roman" w:cs="Times New Roman"/>
+                <w:color w:val="000000"/>
+              </w:rPr>
+              <w:t>100</w:t>
+            </w:r>
           </w:p>
         </w:tc>
         <w:tc>
@@ -9900,6 +10590,13 @@
                 <w:szCs w:val="22"/>
               </w:rPr>
             </w:pPr>
+            <w:r>
+              <w:rPr>
+                <w:rFonts w:ascii="Times New Roman" w:eastAsia="Times New Roman" w:hAnsi="Times New Roman" w:cs="Times New Roman"/>
+                <w:color w:val="000000"/>
+              </w:rPr>
+              <w:t>95</w:t>
+            </w:r>
           </w:p>
         </w:tc>
         <w:tc>
@@ -9944,7 +10641,7 @@
         </w:tblPrEx>
         <w:tc>
           <w:tcPr>
-            <w:tcW w:w="3793" w:type="dxa"/>
+            <w:tcW w:w="2831" w:type="dxa"/>
             <w:tcBorders>
               <w:left w:val="single" w:sz="4" w:space="0" w:color="000000"/>
             </w:tcBorders>
@@ -9976,6 +10673,34 @@
         </w:tc>
         <w:tc>
           <w:tcPr>
+            <w:tcW w:w="1350" w:type="dxa"/>
+            <w:vAlign w:val="bottom"/>
+          </w:tcPr>
+          <w:p>
+            <w:pPr>
+              <w:autoSpaceDE w:val="0"/>
+              <w:autoSpaceDN w:val="0"/>
+              <w:adjustRightInd w:val="0"/>
+              <w:spacing w:line="340" w:lineRule="atLeast"/>
+              <w:jc w:val="center"/>
+              <w:rPr>
+                <w:rFonts w:ascii="Times New Roman" w:hAnsi="Times New Roman" w:cs="Times New Roman"/>
+                <w:color w:val="000000"/>
+                <w:sz w:val="22"/>
+                <w:szCs w:val="22"/>
+              </w:rPr>
+            </w:pPr>
+            <w:r>
+              <w:rPr>
+                <w:rFonts w:ascii="Times New Roman" w:eastAsia="Times New Roman" w:hAnsi="Times New Roman" w:cs="Times New Roman"/>
+                <w:color w:val="000000"/>
+              </w:rPr>
+              <w:t>0.05</w:t>
+            </w:r>
+          </w:p>
+        </w:tc>
+        <w:tc>
+          <w:tcPr>
             <w:tcW w:w="1732" w:type="dxa"/>
             <w:vAlign w:val="bottom"/>
           </w:tcPr>
@@ -9993,6 +10718,13 @@
                 <w:szCs w:val="22"/>
               </w:rPr>
             </w:pPr>
+            <w:r>
+              <w:rPr>
+                <w:rFonts w:ascii="Times New Roman" w:eastAsia="Times New Roman" w:hAnsi="Times New Roman" w:cs="Times New Roman"/>
+                <w:color w:val="000000"/>
+              </w:rPr>
+              <w:t>67.6</w:t>
+            </w:r>
           </w:p>
         </w:tc>
         <w:tc>
@@ -10014,6 +10746,13 @@
                 <w:szCs w:val="22"/>
               </w:rPr>
             </w:pPr>
+            <w:r>
+              <w:rPr>
+                <w:rFonts w:ascii="Times New Roman" w:eastAsia="Times New Roman" w:hAnsi="Times New Roman" w:cs="Times New Roman"/>
+                <w:color w:val="000000"/>
+              </w:rPr>
+              <w:t>63.8</w:t>
+            </w:r>
           </w:p>
         </w:tc>
         <w:tc>
@@ -10035,6 +10774,13 @@
                 <w:szCs w:val="22"/>
               </w:rPr>
             </w:pPr>
+            <w:r>
+              <w:rPr>
+                <w:rFonts w:ascii="Times New Roman" w:eastAsia="Times New Roman" w:hAnsi="Times New Roman" w:cs="Times New Roman"/>
+                <w:color w:val="000000"/>
+              </w:rPr>
+              <w:t>64</w:t>
+            </w:r>
           </w:p>
         </w:tc>
         <w:tc>
@@ -10079,7 +10825,7 @@
         </w:tblPrEx>
         <w:tc>
           <w:tcPr>
-            <w:tcW w:w="3793" w:type="dxa"/>
+            <w:tcW w:w="2831" w:type="dxa"/>
             <w:tcBorders>
               <w:left w:val="single" w:sz="4" w:space="0" w:color="000000"/>
             </w:tcBorders>
@@ -10111,6 +10857,34 @@
         </w:tc>
         <w:tc>
           <w:tcPr>
+            <w:tcW w:w="1350" w:type="dxa"/>
+            <w:vAlign w:val="bottom"/>
+          </w:tcPr>
+          <w:p>
+            <w:pPr>
+              <w:autoSpaceDE w:val="0"/>
+              <w:autoSpaceDN w:val="0"/>
+              <w:adjustRightInd w:val="0"/>
+              <w:spacing w:line="340" w:lineRule="atLeast"/>
+              <w:jc w:val="center"/>
+              <w:rPr>
+                <w:rFonts w:ascii="Times New Roman" w:hAnsi="Times New Roman" w:cs="Times New Roman"/>
+                <w:color w:val="000000"/>
+                <w:sz w:val="22"/>
+                <w:szCs w:val="22"/>
+              </w:rPr>
+            </w:pPr>
+            <w:r>
+              <w:rPr>
+                <w:rFonts w:ascii="Times New Roman" w:eastAsia="Times New Roman" w:hAnsi="Times New Roman" w:cs="Times New Roman"/>
+                <w:color w:val="000000"/>
+              </w:rPr>
+              <w:t>0.5</w:t>
+            </w:r>
+          </w:p>
+        </w:tc>
+        <w:tc>
+          <w:tcPr>
             <w:tcW w:w="1732" w:type="dxa"/>
             <w:vAlign w:val="bottom"/>
           </w:tcPr>
@@ -10128,6 +10902,13 @@
                 <w:szCs w:val="22"/>
               </w:rPr>
             </w:pPr>
+            <w:r>
+              <w:rPr>
+                <w:rFonts w:ascii="Times New Roman" w:eastAsia="Times New Roman" w:hAnsi="Times New Roman" w:cs="Times New Roman"/>
+                <w:color w:val="000000"/>
+              </w:rPr>
+              <w:t>65.8</w:t>
+            </w:r>
           </w:p>
         </w:tc>
         <w:tc>
@@ -10149,6 +10930,13 @@
                 <w:szCs w:val="22"/>
               </w:rPr>
             </w:pPr>
+            <w:r>
+              <w:rPr>
+                <w:rFonts w:ascii="Times New Roman" w:eastAsia="Times New Roman" w:hAnsi="Times New Roman" w:cs="Times New Roman"/>
+                <w:color w:val="000000"/>
+              </w:rPr>
+              <w:t>64</w:t>
+            </w:r>
           </w:p>
         </w:tc>
         <w:tc>
@@ -10170,6 +10958,13 @@
                 <w:szCs w:val="22"/>
               </w:rPr>
             </w:pPr>
+            <w:r>
+              <w:rPr>
+                <w:rFonts w:ascii="Times New Roman" w:eastAsia="Times New Roman" w:hAnsi="Times New Roman" w:cs="Times New Roman"/>
+                <w:color w:val="000000"/>
+              </w:rPr>
+              <w:t>64.1</w:t>
+            </w:r>
           </w:p>
         </w:tc>
         <w:tc>
@@ -10214,7 +11009,7 @@
         </w:tblPrEx>
         <w:tc>
           <w:tcPr>
-            <w:tcW w:w="3793" w:type="dxa"/>
+            <w:tcW w:w="2831" w:type="dxa"/>
             <w:tcBorders>
               <w:left w:val="single" w:sz="4" w:space="0" w:color="000000"/>
             </w:tcBorders>
@@ -10246,6 +11041,34 @@
         </w:tc>
         <w:tc>
           <w:tcPr>
+            <w:tcW w:w="1350" w:type="dxa"/>
+            <w:vAlign w:val="bottom"/>
+          </w:tcPr>
+          <w:p>
+            <w:pPr>
+              <w:autoSpaceDE w:val="0"/>
+              <w:autoSpaceDN w:val="0"/>
+              <w:adjustRightInd w:val="0"/>
+              <w:spacing w:line="340" w:lineRule="atLeast"/>
+              <w:jc w:val="center"/>
+              <w:rPr>
+                <w:rFonts w:ascii="Times New Roman" w:hAnsi="Times New Roman" w:cs="Times New Roman"/>
+                <w:color w:val="000000"/>
+                <w:sz w:val="22"/>
+                <w:szCs w:val="22"/>
+              </w:rPr>
+            </w:pPr>
+            <w:r>
+              <w:rPr>
+                <w:rFonts w:ascii="Times New Roman" w:eastAsia="Times New Roman" w:hAnsi="Times New Roman" w:cs="Times New Roman"/>
+                <w:color w:val="000000"/>
+              </w:rPr>
+              <w:t>0.496</w:t>
+            </w:r>
+          </w:p>
+        </w:tc>
+        <w:tc>
+          <w:tcPr>
             <w:tcW w:w="1732" w:type="dxa"/>
             <w:vAlign w:val="bottom"/>
           </w:tcPr>
@@ -10263,6 +11086,13 @@
                 <w:szCs w:val="22"/>
               </w:rPr>
             </w:pPr>
+            <w:r>
+              <w:rPr>
+                <w:rFonts w:ascii="Times New Roman" w:eastAsia="Times New Roman" w:hAnsi="Times New Roman" w:cs="Times New Roman"/>
+                <w:color w:val="000000"/>
+              </w:rPr>
+              <w:t>67.6</w:t>
+            </w:r>
           </w:p>
         </w:tc>
         <w:tc>
@@ -10284,6 +11114,13 @@
                 <w:szCs w:val="22"/>
               </w:rPr>
             </w:pPr>
+            <w:r>
+              <w:rPr>
+                <w:rFonts w:ascii="Times New Roman" w:eastAsia="Times New Roman" w:hAnsi="Times New Roman" w:cs="Times New Roman"/>
+                <w:color w:val="000000"/>
+              </w:rPr>
+              <w:t>63.7</w:t>
+            </w:r>
           </w:p>
         </w:tc>
         <w:tc>
@@ -10305,6 +11142,13 @@
                 <w:szCs w:val="22"/>
               </w:rPr>
             </w:pPr>
+            <w:r>
+              <w:rPr>
+                <w:rFonts w:ascii="Times New Roman" w:eastAsia="Times New Roman" w:hAnsi="Times New Roman" w:cs="Times New Roman"/>
+                <w:color w:val="000000"/>
+              </w:rPr>
+              <w:t>63.9</w:t>
+            </w:r>
           </w:p>
         </w:tc>
         <w:tc>
@@ -10349,7 +11193,7 @@
         </w:tblPrEx>
         <w:tc>
           <w:tcPr>
-            <w:tcW w:w="3793" w:type="dxa"/>
+            <w:tcW w:w="2831" w:type="dxa"/>
             <w:tcBorders>
               <w:left w:val="single" w:sz="4" w:space="0" w:color="000000"/>
             </w:tcBorders>
@@ -10381,6 +11225,34 @@
         </w:tc>
         <w:tc>
           <w:tcPr>
+            <w:tcW w:w="1350" w:type="dxa"/>
+            <w:vAlign w:val="bottom"/>
+          </w:tcPr>
+          <w:p>
+            <w:pPr>
+              <w:autoSpaceDE w:val="0"/>
+              <w:autoSpaceDN w:val="0"/>
+              <w:adjustRightInd w:val="0"/>
+              <w:spacing w:line="340" w:lineRule="atLeast"/>
+              <w:jc w:val="center"/>
+              <w:rPr>
+                <w:rFonts w:ascii="Times New Roman" w:hAnsi="Times New Roman" w:cs="Times New Roman"/>
+                <w:color w:val="000000"/>
+                <w:sz w:val="22"/>
+                <w:szCs w:val="22"/>
+              </w:rPr>
+            </w:pPr>
+            <w:r>
+              <w:rPr>
+                <w:rFonts w:ascii="Times New Roman" w:eastAsia="Times New Roman" w:hAnsi="Times New Roman" w:cs="Times New Roman"/>
+                <w:color w:val="000000"/>
+              </w:rPr>
+              <w:t>0.5</w:t>
+            </w:r>
+          </w:p>
+        </w:tc>
+        <w:tc>
+          <w:tcPr>
             <w:tcW w:w="1732" w:type="dxa"/>
             <w:vAlign w:val="bottom"/>
           </w:tcPr>
@@ -10398,6 +11270,13 @@
                 <w:szCs w:val="22"/>
               </w:rPr>
             </w:pPr>
+            <w:r>
+              <w:rPr>
+                <w:rFonts w:ascii="Times New Roman" w:eastAsia="Times New Roman" w:hAnsi="Times New Roman" w:cs="Times New Roman"/>
+                <w:color w:val="000000"/>
+              </w:rPr>
+              <w:t>66.1</w:t>
+            </w:r>
           </w:p>
         </w:tc>
         <w:tc>
@@ -10419,6 +11298,13 @@
                 <w:szCs w:val="22"/>
               </w:rPr>
             </w:pPr>
+            <w:r>
+              <w:rPr>
+                <w:rFonts w:ascii="Times New Roman" w:eastAsia="Times New Roman" w:hAnsi="Times New Roman" w:cs="Times New Roman"/>
+                <w:color w:val="000000"/>
+              </w:rPr>
+              <w:t>63.9</w:t>
+            </w:r>
           </w:p>
         </w:tc>
         <w:tc>
@@ -10440,6 +11326,13 @@
                 <w:szCs w:val="22"/>
               </w:rPr>
             </w:pPr>
+            <w:r>
+              <w:rPr>
+                <w:rFonts w:ascii="Times New Roman" w:eastAsia="Times New Roman" w:hAnsi="Times New Roman" w:cs="Times New Roman"/>
+                <w:color w:val="000000"/>
+              </w:rPr>
+              <w:t>64.1</w:t>
+            </w:r>
           </w:p>
         </w:tc>
         <w:tc>
@@ -10484,7 +11377,7 @@
         </w:tblPrEx>
         <w:tc>
           <w:tcPr>
-            <w:tcW w:w="3793" w:type="dxa"/>
+            <w:tcW w:w="2831" w:type="dxa"/>
             <w:tcBorders>
               <w:left w:val="single" w:sz="4" w:space="0" w:color="000000"/>
             </w:tcBorders>
@@ -10516,6 +11409,34 @@
         </w:tc>
         <w:tc>
           <w:tcPr>
+            <w:tcW w:w="1350" w:type="dxa"/>
+            <w:vAlign w:val="bottom"/>
+          </w:tcPr>
+          <w:p>
+            <w:pPr>
+              <w:autoSpaceDE w:val="0"/>
+              <w:autoSpaceDN w:val="0"/>
+              <w:adjustRightInd w:val="0"/>
+              <w:spacing w:line="340" w:lineRule="atLeast"/>
+              <w:jc w:val="center"/>
+              <w:rPr>
+                <w:rFonts w:ascii="Times New Roman" w:hAnsi="Times New Roman" w:cs="Times New Roman"/>
+                <w:color w:val="000000"/>
+                <w:sz w:val="22"/>
+                <w:szCs w:val="22"/>
+              </w:rPr>
+            </w:pPr>
+            <w:r>
+              <w:rPr>
+                <w:rFonts w:ascii="Times New Roman" w:eastAsia="Times New Roman" w:hAnsi="Times New Roman" w:cs="Times New Roman"/>
+                <w:color w:val="000000"/>
+              </w:rPr>
+              <w:t>0.497</w:t>
+            </w:r>
+          </w:p>
+        </w:tc>
+        <w:tc>
+          <w:tcPr>
             <w:tcW w:w="1732" w:type="dxa"/>
             <w:vAlign w:val="bottom"/>
           </w:tcPr>
@@ -10533,6 +11454,13 @@
                 <w:szCs w:val="22"/>
               </w:rPr>
             </w:pPr>
+            <w:r>
+              <w:rPr>
+                <w:rFonts w:ascii="Times New Roman" w:eastAsia="Times New Roman" w:hAnsi="Times New Roman" w:cs="Times New Roman"/>
+                <w:color w:val="000000"/>
+              </w:rPr>
+              <w:t>67.6</w:t>
+            </w:r>
           </w:p>
         </w:tc>
         <w:tc>
@@ -10554,6 +11482,13 @@
                 <w:szCs w:val="22"/>
               </w:rPr>
             </w:pPr>
+            <w:r>
+              <w:rPr>
+                <w:rFonts w:ascii="Times New Roman" w:eastAsia="Times New Roman" w:hAnsi="Times New Roman" w:cs="Times New Roman"/>
+                <w:color w:val="000000"/>
+              </w:rPr>
+              <w:t>63.8</w:t>
+            </w:r>
           </w:p>
         </w:tc>
         <w:tc>
@@ -10575,6 +11510,13 @@
                 <w:szCs w:val="22"/>
               </w:rPr>
             </w:pPr>
+            <w:r>
+              <w:rPr>
+                <w:rFonts w:ascii="Times New Roman" w:eastAsia="Times New Roman" w:hAnsi="Times New Roman" w:cs="Times New Roman"/>
+                <w:color w:val="000000"/>
+              </w:rPr>
+              <w:t>64</w:t>
+            </w:r>
           </w:p>
         </w:tc>
         <w:tc>
@@ -10619,7 +11561,7 @@
         </w:tblPrEx>
         <w:tc>
           <w:tcPr>
-            <w:tcW w:w="3793" w:type="dxa"/>
+            <w:tcW w:w="2831" w:type="dxa"/>
             <w:tcBorders>
               <w:left w:val="single" w:sz="4" w:space="0" w:color="000000"/>
             </w:tcBorders>
@@ -10651,6 +11593,34 @@
         </w:tc>
         <w:tc>
           <w:tcPr>
+            <w:tcW w:w="1350" w:type="dxa"/>
+            <w:vAlign w:val="bottom"/>
+          </w:tcPr>
+          <w:p>
+            <w:pPr>
+              <w:autoSpaceDE w:val="0"/>
+              <w:autoSpaceDN w:val="0"/>
+              <w:adjustRightInd w:val="0"/>
+              <w:spacing w:line="340" w:lineRule="atLeast"/>
+              <w:jc w:val="center"/>
+              <w:rPr>
+                <w:rFonts w:ascii="Times New Roman" w:hAnsi="Times New Roman" w:cs="Times New Roman"/>
+                <w:color w:val="000000"/>
+                <w:sz w:val="22"/>
+                <w:szCs w:val="22"/>
+              </w:rPr>
+            </w:pPr>
+            <w:r>
+              <w:rPr>
+                <w:rFonts w:ascii="Times New Roman" w:eastAsia="Times New Roman" w:hAnsi="Times New Roman" w:cs="Times New Roman"/>
+                <w:color w:val="000000"/>
+              </w:rPr>
+              <w:t>0.5</w:t>
+            </w:r>
+          </w:p>
+        </w:tc>
+        <w:tc>
+          <w:tcPr>
             <w:tcW w:w="1732" w:type="dxa"/>
             <w:vAlign w:val="bottom"/>
           </w:tcPr>
@@ -10668,6 +11638,13 @@
                 <w:szCs w:val="22"/>
               </w:rPr>
             </w:pPr>
+            <w:r>
+              <w:rPr>
+                <w:rFonts w:ascii="Times New Roman" w:eastAsia="Times New Roman" w:hAnsi="Times New Roman" w:cs="Times New Roman"/>
+                <w:color w:val="000000"/>
+              </w:rPr>
+              <w:t>49.1</w:t>
+            </w:r>
           </w:p>
         </w:tc>
         <w:tc>
@@ -10689,6 +11666,13 @@
                 <w:szCs w:val="22"/>
               </w:rPr>
             </w:pPr>
+            <w:r>
+              <w:rPr>
+                <w:rFonts w:ascii="Times New Roman" w:eastAsia="Times New Roman" w:hAnsi="Times New Roman" w:cs="Times New Roman"/>
+                <w:color w:val="000000"/>
+              </w:rPr>
+              <w:t>78.8</w:t>
+            </w:r>
           </w:p>
         </w:tc>
         <w:tc>
@@ -10710,6 +11694,13 @@
                 <w:szCs w:val="22"/>
               </w:rPr>
             </w:pPr>
+            <w:r>
+              <w:rPr>
+                <w:rFonts w:ascii="Times New Roman" w:eastAsia="Times New Roman" w:hAnsi="Times New Roman" w:cs="Times New Roman"/>
+                <w:color w:val="000000"/>
+              </w:rPr>
+              <w:t>77.3</w:t>
+            </w:r>
           </w:p>
         </w:tc>
         <w:tc>
@@ -10754,7 +11745,7 @@
         </w:tblPrEx>
         <w:tc>
           <w:tcPr>
-            <w:tcW w:w="3793" w:type="dxa"/>
+            <w:tcW w:w="2831" w:type="dxa"/>
             <w:tcBorders>
               <w:left w:val="single" w:sz="4" w:space="0" w:color="000000"/>
             </w:tcBorders>
@@ -10786,6 +11777,34 @@
         </w:tc>
         <w:tc>
           <w:tcPr>
+            <w:tcW w:w="1350" w:type="dxa"/>
+            <w:vAlign w:val="bottom"/>
+          </w:tcPr>
+          <w:p>
+            <w:pPr>
+              <w:autoSpaceDE w:val="0"/>
+              <w:autoSpaceDN w:val="0"/>
+              <w:adjustRightInd w:val="0"/>
+              <w:spacing w:line="340" w:lineRule="atLeast"/>
+              <w:jc w:val="center"/>
+              <w:rPr>
+                <w:rFonts w:ascii="Times New Roman" w:hAnsi="Times New Roman" w:cs="Times New Roman"/>
+                <w:color w:val="000000"/>
+                <w:sz w:val="22"/>
+                <w:szCs w:val="22"/>
+              </w:rPr>
+            </w:pPr>
+            <w:r>
+              <w:rPr>
+                <w:rFonts w:ascii="Times New Roman" w:eastAsia="Times New Roman" w:hAnsi="Times New Roman" w:cs="Times New Roman"/>
+                <w:color w:val="000000"/>
+              </w:rPr>
+              <w:t>0.426</w:t>
+            </w:r>
+          </w:p>
+        </w:tc>
+        <w:tc>
+          <w:tcPr>
             <w:tcW w:w="1732" w:type="dxa"/>
             <w:vAlign w:val="bottom"/>
           </w:tcPr>
@@ -10803,6 +11822,13 @@
                 <w:szCs w:val="22"/>
               </w:rPr>
             </w:pPr>
+            <w:r>
+              <w:rPr>
+                <w:rFonts w:ascii="Times New Roman" w:eastAsia="Times New Roman" w:hAnsi="Times New Roman" w:cs="Times New Roman"/>
+                <w:color w:val="000000"/>
+              </w:rPr>
+              <w:t>67.6</w:t>
+            </w:r>
           </w:p>
         </w:tc>
         <w:tc>
@@ -10824,6 +11850,13 @@
                 <w:szCs w:val="22"/>
               </w:rPr>
             </w:pPr>
+            <w:r>
+              <w:rPr>
+                <w:rFonts w:ascii="Times New Roman" w:eastAsia="Times New Roman" w:hAnsi="Times New Roman" w:cs="Times New Roman"/>
+                <w:color w:val="000000"/>
+              </w:rPr>
+              <w:t>63.7</w:t>
+            </w:r>
           </w:p>
         </w:tc>
         <w:tc>
@@ -10845,6 +11878,13 @@
                 <w:szCs w:val="22"/>
               </w:rPr>
             </w:pPr>
+            <w:r>
+              <w:rPr>
+                <w:rFonts w:ascii="Times New Roman" w:eastAsia="Times New Roman" w:hAnsi="Times New Roman" w:cs="Times New Roman"/>
+                <w:color w:val="000000"/>
+              </w:rPr>
+              <w:t>63.9</w:t>
+            </w:r>
           </w:p>
         </w:tc>
         <w:tc>
@@ -10889,7 +11929,7 @@
         </w:tblPrEx>
         <w:tc>
           <w:tcPr>
-            <w:tcW w:w="3793" w:type="dxa"/>
+            <w:tcW w:w="2831" w:type="dxa"/>
             <w:tcBorders>
               <w:left w:val="single" w:sz="4" w:space="0" w:color="000000"/>
             </w:tcBorders>
@@ -10917,6 +11957,26 @@
               </w:rPr>
               <w:t> </w:t>
             </w:r>
+          </w:p>
+        </w:tc>
+        <w:tc>
+          <w:tcPr>
+            <w:tcW w:w="1350" w:type="dxa"/>
+          </w:tcPr>
+          <w:p>
+            <w:pPr>
+              <w:autoSpaceDE w:val="0"/>
+              <w:autoSpaceDN w:val="0"/>
+              <w:adjustRightInd w:val="0"/>
+              <w:spacing w:line="340" w:lineRule="atLeast"/>
+              <w:jc w:val="center"/>
+              <w:rPr>
+                <w:rFonts w:ascii="Times New Roman" w:hAnsi="Times New Roman" w:cs="Times New Roman"/>
+                <w:color w:val="000000"/>
+                <w:sz w:val="22"/>
+                <w:szCs w:val="22"/>
+              </w:rPr>
+            </w:pPr>
           </w:p>
         </w:tc>
         <w:tc>
@@ -11024,7 +12084,7 @@
         </w:tblPrEx>
         <w:tc>
           <w:tcPr>
-            <w:tcW w:w="3793" w:type="dxa"/>
+            <w:tcW w:w="2831" w:type="dxa"/>
             <w:tcBorders>
               <w:left w:val="single" w:sz="4" w:space="0" w:color="000000"/>
             </w:tcBorders>
@@ -11056,6 +12116,26 @@
               </w:rPr>
               <w:t>Prevalence=10%</w:t>
             </w:r>
+          </w:p>
+        </w:tc>
+        <w:tc>
+          <w:tcPr>
+            <w:tcW w:w="1350" w:type="dxa"/>
+          </w:tcPr>
+          <w:p>
+            <w:pPr>
+              <w:autoSpaceDE w:val="0"/>
+              <w:autoSpaceDN w:val="0"/>
+              <w:adjustRightInd w:val="0"/>
+              <w:spacing w:line="340" w:lineRule="atLeast"/>
+              <w:jc w:val="center"/>
+              <w:rPr>
+                <w:rFonts w:ascii="Times New Roman" w:hAnsi="Times New Roman" w:cs="Times New Roman"/>
+                <w:color w:val="000000"/>
+                <w:sz w:val="22"/>
+                <w:szCs w:val="22"/>
+              </w:rPr>
+            </w:pPr>
           </w:p>
         </w:tc>
         <w:tc>
@@ -11163,7 +12243,7 @@
         </w:tblPrEx>
         <w:tc>
           <w:tcPr>
-            <w:tcW w:w="3793" w:type="dxa"/>
+            <w:tcW w:w="2831" w:type="dxa"/>
             <w:tcBorders>
               <w:left w:val="single" w:sz="4" w:space="0" w:color="000000"/>
             </w:tcBorders>
@@ -11195,6 +12275,34 @@
         </w:tc>
         <w:tc>
           <w:tcPr>
+            <w:tcW w:w="1350" w:type="dxa"/>
+            <w:vAlign w:val="bottom"/>
+          </w:tcPr>
+          <w:p>
+            <w:pPr>
+              <w:autoSpaceDE w:val="0"/>
+              <w:autoSpaceDN w:val="0"/>
+              <w:adjustRightInd w:val="0"/>
+              <w:spacing w:line="340" w:lineRule="atLeast"/>
+              <w:jc w:val="center"/>
+              <w:rPr>
+                <w:rFonts w:ascii="Times New Roman" w:hAnsi="Times New Roman" w:cs="Times New Roman"/>
+                <w:color w:val="000000"/>
+                <w:sz w:val="22"/>
+                <w:szCs w:val="22"/>
+              </w:rPr>
+            </w:pPr>
+            <w:r>
+              <w:rPr>
+                <w:rFonts w:ascii="Times New Roman" w:eastAsia="Times New Roman" w:hAnsi="Times New Roman" w:cs="Times New Roman"/>
+                <w:color w:val="000000"/>
+              </w:rPr>
+              <w:t>0.5</w:t>
+            </w:r>
+          </w:p>
+        </w:tc>
+        <w:tc>
+          <w:tcPr>
             <w:tcW w:w="1732" w:type="dxa"/>
             <w:vAlign w:val="bottom"/>
           </w:tcPr>
@@ -11212,6 +12320,13 @@
                 <w:szCs w:val="22"/>
               </w:rPr>
             </w:pPr>
+            <w:r>
+              <w:rPr>
+                <w:rFonts w:ascii="Times New Roman" w:eastAsia="Times New Roman" w:hAnsi="Times New Roman" w:cs="Times New Roman"/>
+                <w:color w:val="000000"/>
+              </w:rPr>
+              <w:t>0</w:t>
+            </w:r>
           </w:p>
         </w:tc>
         <w:tc>
@@ -11233,6 +12348,13 @@
                 <w:szCs w:val="22"/>
               </w:rPr>
             </w:pPr>
+            <w:r>
+              <w:rPr>
+                <w:rFonts w:ascii="Times New Roman" w:eastAsia="Times New Roman" w:hAnsi="Times New Roman" w:cs="Times New Roman"/>
+                <w:color w:val="000000"/>
+              </w:rPr>
+              <w:t>100</w:t>
+            </w:r>
           </w:p>
         </w:tc>
         <w:tc>
@@ -11254,6 +12376,13 @@
                 <w:szCs w:val="22"/>
               </w:rPr>
             </w:pPr>
+            <w:r>
+              <w:rPr>
+                <w:rFonts w:ascii="Times New Roman" w:eastAsia="Times New Roman" w:hAnsi="Times New Roman" w:cs="Times New Roman"/>
+                <w:color w:val="000000"/>
+              </w:rPr>
+              <w:t>89.9</w:t>
+            </w:r>
           </w:p>
         </w:tc>
         <w:tc>
@@ -11298,7 +12427,7 @@
         </w:tblPrEx>
         <w:tc>
           <w:tcPr>
-            <w:tcW w:w="3793" w:type="dxa"/>
+            <w:tcW w:w="2831" w:type="dxa"/>
             <w:tcBorders>
               <w:left w:val="single" w:sz="4" w:space="0" w:color="000000"/>
             </w:tcBorders>
@@ -11330,6 +12459,34 @@
         </w:tc>
         <w:tc>
           <w:tcPr>
+            <w:tcW w:w="1350" w:type="dxa"/>
+            <w:vAlign w:val="bottom"/>
+          </w:tcPr>
+          <w:p>
+            <w:pPr>
+              <w:autoSpaceDE w:val="0"/>
+              <w:autoSpaceDN w:val="0"/>
+              <w:adjustRightInd w:val="0"/>
+              <w:spacing w:line="340" w:lineRule="atLeast"/>
+              <w:jc w:val="center"/>
+              <w:rPr>
+                <w:rFonts w:ascii="Times New Roman" w:hAnsi="Times New Roman" w:cs="Times New Roman"/>
+                <w:color w:val="000000"/>
+                <w:sz w:val="22"/>
+                <w:szCs w:val="22"/>
+              </w:rPr>
+            </w:pPr>
+            <w:r>
+              <w:rPr>
+                <w:rFonts w:ascii="Times New Roman" w:eastAsia="Times New Roman" w:hAnsi="Times New Roman" w:cs="Times New Roman"/>
+                <w:color w:val="000000"/>
+              </w:rPr>
+              <w:t>0.101</w:t>
+            </w:r>
+          </w:p>
+        </w:tc>
+        <w:tc>
+          <w:tcPr>
             <w:tcW w:w="1732" w:type="dxa"/>
             <w:vAlign w:val="bottom"/>
           </w:tcPr>
@@ -11347,6 +12504,13 @@
                 <w:szCs w:val="22"/>
               </w:rPr>
             </w:pPr>
+            <w:r>
+              <w:rPr>
+                <w:rFonts w:ascii="Times New Roman" w:eastAsia="Times New Roman" w:hAnsi="Times New Roman" w:cs="Times New Roman"/>
+                <w:color w:val="000000"/>
+              </w:rPr>
+              <w:t>67.9</w:t>
+            </w:r>
           </w:p>
         </w:tc>
         <w:tc>
@@ -11368,6 +12532,13 @@
                 <w:szCs w:val="22"/>
               </w:rPr>
             </w:pPr>
+            <w:r>
+              <w:rPr>
+                <w:rFonts w:ascii="Times New Roman" w:eastAsia="Times New Roman" w:hAnsi="Times New Roman" w:cs="Times New Roman"/>
+                <w:color w:val="000000"/>
+              </w:rPr>
+              <w:t>62.8</w:t>
+            </w:r>
           </w:p>
         </w:tc>
         <w:tc>
@@ -11389,6 +12560,13 @@
                 <w:szCs w:val="22"/>
               </w:rPr>
             </w:pPr>
+            <w:r>
+              <w:rPr>
+                <w:rFonts w:ascii="Times New Roman" w:eastAsia="Times New Roman" w:hAnsi="Times New Roman" w:cs="Times New Roman"/>
+                <w:color w:val="000000"/>
+              </w:rPr>
+              <w:t>63.3</w:t>
+            </w:r>
           </w:p>
         </w:tc>
         <w:tc>
@@ -11433,7 +12611,7 @@
         </w:tblPrEx>
         <w:tc>
           <w:tcPr>
-            <w:tcW w:w="3793" w:type="dxa"/>
+            <w:tcW w:w="2831" w:type="dxa"/>
             <w:tcBorders>
               <w:left w:val="single" w:sz="4" w:space="0" w:color="000000"/>
             </w:tcBorders>
@@ -11465,6 +12643,34 @@
         </w:tc>
         <w:tc>
           <w:tcPr>
+            <w:tcW w:w="1350" w:type="dxa"/>
+            <w:vAlign w:val="bottom"/>
+          </w:tcPr>
+          <w:p>
+            <w:pPr>
+              <w:autoSpaceDE w:val="0"/>
+              <w:autoSpaceDN w:val="0"/>
+              <w:adjustRightInd w:val="0"/>
+              <w:spacing w:line="340" w:lineRule="atLeast"/>
+              <w:jc w:val="center"/>
+              <w:rPr>
+                <w:rFonts w:ascii="Times New Roman" w:hAnsi="Times New Roman" w:cs="Times New Roman"/>
+                <w:color w:val="000000"/>
+                <w:sz w:val="22"/>
+                <w:szCs w:val="22"/>
+              </w:rPr>
+            </w:pPr>
+            <w:r>
+              <w:rPr>
+                <w:rFonts w:ascii="Times New Roman" w:eastAsia="Times New Roman" w:hAnsi="Times New Roman" w:cs="Times New Roman"/>
+                <w:color w:val="000000"/>
+              </w:rPr>
+              <w:t>0.5</w:t>
+            </w:r>
+          </w:p>
+        </w:tc>
+        <w:tc>
+          <w:tcPr>
             <w:tcW w:w="1732" w:type="dxa"/>
             <w:vAlign w:val="bottom"/>
           </w:tcPr>
@@ -11482,6 +12688,13 @@
                 <w:szCs w:val="22"/>
               </w:rPr>
             </w:pPr>
+            <w:r>
+              <w:rPr>
+                <w:rFonts w:ascii="Times New Roman" w:eastAsia="Times New Roman" w:hAnsi="Times New Roman" w:cs="Times New Roman"/>
+                <w:color w:val="000000"/>
+              </w:rPr>
+              <w:t>67.1</w:t>
+            </w:r>
           </w:p>
         </w:tc>
         <w:tc>
@@ -11503,6 +12716,13 @@
                 <w:szCs w:val="22"/>
               </w:rPr>
             </w:pPr>
+            <w:r>
+              <w:rPr>
+                <w:rFonts w:ascii="Times New Roman" w:eastAsia="Times New Roman" w:hAnsi="Times New Roman" w:cs="Times New Roman"/>
+                <w:color w:val="000000"/>
+              </w:rPr>
+              <w:t>62.7</w:t>
+            </w:r>
           </w:p>
         </w:tc>
         <w:tc>
@@ -11524,6 +12744,13 @@
                 <w:szCs w:val="22"/>
               </w:rPr>
             </w:pPr>
+            <w:r>
+              <w:rPr>
+                <w:rFonts w:ascii="Times New Roman" w:eastAsia="Times New Roman" w:hAnsi="Times New Roman" w:cs="Times New Roman"/>
+                <w:color w:val="000000"/>
+              </w:rPr>
+              <w:t>63.2</w:t>
+            </w:r>
           </w:p>
         </w:tc>
         <w:tc>
@@ -11568,7 +12795,7 @@
         </w:tblPrEx>
         <w:tc>
           <w:tcPr>
-            <w:tcW w:w="3793" w:type="dxa"/>
+            <w:tcW w:w="2831" w:type="dxa"/>
             <w:tcBorders>
               <w:left w:val="single" w:sz="4" w:space="0" w:color="000000"/>
             </w:tcBorders>
@@ -11600,6 +12827,34 @@
         </w:tc>
         <w:tc>
           <w:tcPr>
+            <w:tcW w:w="1350" w:type="dxa"/>
+            <w:vAlign w:val="bottom"/>
+          </w:tcPr>
+          <w:p>
+            <w:pPr>
+              <w:autoSpaceDE w:val="0"/>
+              <w:autoSpaceDN w:val="0"/>
+              <w:adjustRightInd w:val="0"/>
+              <w:spacing w:line="340" w:lineRule="atLeast"/>
+              <w:jc w:val="center"/>
+              <w:rPr>
+                <w:rFonts w:ascii="Times New Roman" w:hAnsi="Times New Roman" w:cs="Times New Roman"/>
+                <w:color w:val="000000"/>
+                <w:sz w:val="22"/>
+                <w:szCs w:val="22"/>
+              </w:rPr>
+            </w:pPr>
+            <w:r>
+              <w:rPr>
+                <w:rFonts w:ascii="Times New Roman" w:eastAsia="Times New Roman" w:hAnsi="Times New Roman" w:cs="Times New Roman"/>
+                <w:color w:val="000000"/>
+              </w:rPr>
+              <w:t>0.496</w:t>
+            </w:r>
+          </w:p>
+        </w:tc>
+        <w:tc>
+          <w:tcPr>
             <w:tcW w:w="1732" w:type="dxa"/>
             <w:vAlign w:val="bottom"/>
           </w:tcPr>
@@ -11617,6 +12872,13 @@
                 <w:szCs w:val="22"/>
               </w:rPr>
             </w:pPr>
+            <w:r>
+              <w:rPr>
+                <w:rFonts w:ascii="Times New Roman" w:eastAsia="Times New Roman" w:hAnsi="Times New Roman" w:cs="Times New Roman"/>
+                <w:color w:val="000000"/>
+              </w:rPr>
+              <w:t>68</w:t>
+            </w:r>
           </w:p>
         </w:tc>
         <w:tc>
@@ -11638,6 +12900,13 @@
                 <w:szCs w:val="22"/>
               </w:rPr>
             </w:pPr>
+            <w:r>
+              <w:rPr>
+                <w:rFonts w:ascii="Times New Roman" w:eastAsia="Times New Roman" w:hAnsi="Times New Roman" w:cs="Times New Roman"/>
+                <w:color w:val="000000"/>
+              </w:rPr>
+              <w:t>62.6</w:t>
+            </w:r>
           </w:p>
         </w:tc>
         <w:tc>
@@ -11659,6 +12928,13 @@
                 <w:szCs w:val="22"/>
               </w:rPr>
             </w:pPr>
+            <w:r>
+              <w:rPr>
+                <w:rFonts w:ascii="Times New Roman" w:eastAsia="Times New Roman" w:hAnsi="Times New Roman" w:cs="Times New Roman"/>
+                <w:color w:val="000000"/>
+              </w:rPr>
+              <w:t>63.1</w:t>
+            </w:r>
           </w:p>
         </w:tc>
         <w:tc>
@@ -11703,7 +12979,7 @@
         </w:tblPrEx>
         <w:tc>
           <w:tcPr>
-            <w:tcW w:w="3793" w:type="dxa"/>
+            <w:tcW w:w="2831" w:type="dxa"/>
             <w:tcBorders>
               <w:left w:val="single" w:sz="4" w:space="0" w:color="000000"/>
             </w:tcBorders>
@@ -11735,6 +13011,34 @@
         </w:tc>
         <w:tc>
           <w:tcPr>
+            <w:tcW w:w="1350" w:type="dxa"/>
+            <w:vAlign w:val="bottom"/>
+          </w:tcPr>
+          <w:p>
+            <w:pPr>
+              <w:autoSpaceDE w:val="0"/>
+              <w:autoSpaceDN w:val="0"/>
+              <w:adjustRightInd w:val="0"/>
+              <w:spacing w:line="340" w:lineRule="atLeast"/>
+              <w:jc w:val="center"/>
+              <w:rPr>
+                <w:rFonts w:ascii="Times New Roman" w:hAnsi="Times New Roman" w:cs="Times New Roman"/>
+                <w:color w:val="000000"/>
+                <w:sz w:val="22"/>
+                <w:szCs w:val="22"/>
+              </w:rPr>
+            </w:pPr>
+            <w:r>
+              <w:rPr>
+                <w:rFonts w:ascii="Times New Roman" w:eastAsia="Times New Roman" w:hAnsi="Times New Roman" w:cs="Times New Roman"/>
+                <w:color w:val="000000"/>
+              </w:rPr>
+              <w:t>0.5</w:t>
+            </w:r>
+          </w:p>
+        </w:tc>
+        <w:tc>
+          <w:tcPr>
             <w:tcW w:w="1732" w:type="dxa"/>
             <w:vAlign w:val="bottom"/>
           </w:tcPr>
@@ -11752,6 +13056,13 @@
                 <w:szCs w:val="22"/>
               </w:rPr>
             </w:pPr>
+            <w:r>
+              <w:rPr>
+                <w:rFonts w:ascii="Times New Roman" w:eastAsia="Times New Roman" w:hAnsi="Times New Roman" w:cs="Times New Roman"/>
+                <w:color w:val="000000"/>
+              </w:rPr>
+              <w:t>67.4</w:t>
+            </w:r>
           </w:p>
         </w:tc>
         <w:tc>
@@ -11773,6 +13084,13 @@
                 <w:szCs w:val="22"/>
               </w:rPr>
             </w:pPr>
+            <w:r>
+              <w:rPr>
+                <w:rFonts w:ascii="Times New Roman" w:eastAsia="Times New Roman" w:hAnsi="Times New Roman" w:cs="Times New Roman"/>
+                <w:color w:val="000000"/>
+              </w:rPr>
+              <w:t>62.4</w:t>
+            </w:r>
           </w:p>
         </w:tc>
         <w:tc>
@@ -11794,6 +13112,13 @@
                 <w:szCs w:val="22"/>
               </w:rPr>
             </w:pPr>
+            <w:r>
+              <w:rPr>
+                <w:rFonts w:ascii="Times New Roman" w:eastAsia="Times New Roman" w:hAnsi="Times New Roman" w:cs="Times New Roman"/>
+                <w:color w:val="000000"/>
+              </w:rPr>
+              <w:t>62.9</w:t>
+            </w:r>
           </w:p>
         </w:tc>
         <w:tc>
@@ -11838,7 +13163,7 @@
         </w:tblPrEx>
         <w:tc>
           <w:tcPr>
-            <w:tcW w:w="3793" w:type="dxa"/>
+            <w:tcW w:w="2831" w:type="dxa"/>
             <w:tcBorders>
               <w:left w:val="single" w:sz="4" w:space="0" w:color="000000"/>
             </w:tcBorders>
@@ -11870,6 +13195,34 @@
         </w:tc>
         <w:tc>
           <w:tcPr>
+            <w:tcW w:w="1350" w:type="dxa"/>
+            <w:vAlign w:val="bottom"/>
+          </w:tcPr>
+          <w:p>
+            <w:pPr>
+              <w:autoSpaceDE w:val="0"/>
+              <w:autoSpaceDN w:val="0"/>
+              <w:adjustRightInd w:val="0"/>
+              <w:spacing w:line="340" w:lineRule="atLeast"/>
+              <w:jc w:val="center"/>
+              <w:rPr>
+                <w:rFonts w:ascii="Times New Roman" w:hAnsi="Times New Roman" w:cs="Times New Roman"/>
+                <w:color w:val="000000"/>
+                <w:sz w:val="22"/>
+                <w:szCs w:val="22"/>
+              </w:rPr>
+            </w:pPr>
+            <w:r>
+              <w:rPr>
+                <w:rFonts w:ascii="Times New Roman" w:eastAsia="Times New Roman" w:hAnsi="Times New Roman" w:cs="Times New Roman"/>
+                <w:color w:val="000000"/>
+              </w:rPr>
+              <w:t>0.497</w:t>
+            </w:r>
+          </w:p>
+        </w:tc>
+        <w:tc>
+          <w:tcPr>
             <w:tcW w:w="1732" w:type="dxa"/>
             <w:vAlign w:val="bottom"/>
           </w:tcPr>
@@ -11887,6 +13240,13 @@
                 <w:szCs w:val="22"/>
               </w:rPr>
             </w:pPr>
+            <w:r>
+              <w:rPr>
+                <w:rFonts w:ascii="Times New Roman" w:eastAsia="Times New Roman" w:hAnsi="Times New Roman" w:cs="Times New Roman"/>
+                <w:color w:val="000000"/>
+              </w:rPr>
+              <w:t>67.9</w:t>
+            </w:r>
           </w:p>
         </w:tc>
         <w:tc>
@@ -11908,6 +13268,13 @@
                 <w:szCs w:val="22"/>
               </w:rPr>
             </w:pPr>
+            <w:r>
+              <w:rPr>
+                <w:rFonts w:ascii="Times New Roman" w:eastAsia="Times New Roman" w:hAnsi="Times New Roman" w:cs="Times New Roman"/>
+                <w:color w:val="000000"/>
+              </w:rPr>
+              <w:t>62.8</w:t>
+            </w:r>
           </w:p>
         </w:tc>
         <w:tc>
@@ -11929,6 +13296,13 @@
                 <w:szCs w:val="22"/>
               </w:rPr>
             </w:pPr>
+            <w:r>
+              <w:rPr>
+                <w:rFonts w:ascii="Times New Roman" w:eastAsia="Times New Roman" w:hAnsi="Times New Roman" w:cs="Times New Roman"/>
+                <w:color w:val="000000"/>
+              </w:rPr>
+              <w:t>63.3</w:t>
+            </w:r>
           </w:p>
         </w:tc>
         <w:tc>
@@ -11973,7 +13347,7 @@
         </w:tblPrEx>
         <w:tc>
           <w:tcPr>
-            <w:tcW w:w="3793" w:type="dxa"/>
+            <w:tcW w:w="2831" w:type="dxa"/>
             <w:tcBorders>
               <w:left w:val="single" w:sz="4" w:space="0" w:color="000000"/>
             </w:tcBorders>
@@ -12005,6 +13379,34 @@
         </w:tc>
         <w:tc>
           <w:tcPr>
+            <w:tcW w:w="1350" w:type="dxa"/>
+            <w:vAlign w:val="bottom"/>
+          </w:tcPr>
+          <w:p>
+            <w:pPr>
+              <w:autoSpaceDE w:val="0"/>
+              <w:autoSpaceDN w:val="0"/>
+              <w:adjustRightInd w:val="0"/>
+              <w:spacing w:line="340" w:lineRule="atLeast"/>
+              <w:jc w:val="center"/>
+              <w:rPr>
+                <w:rFonts w:ascii="Times New Roman" w:hAnsi="Times New Roman" w:cs="Times New Roman"/>
+                <w:color w:val="000000"/>
+                <w:sz w:val="22"/>
+                <w:szCs w:val="22"/>
+              </w:rPr>
+            </w:pPr>
+            <w:r>
+              <w:rPr>
+                <w:rFonts w:ascii="Times New Roman" w:eastAsia="Times New Roman" w:hAnsi="Times New Roman" w:cs="Times New Roman"/>
+                <w:color w:val="000000"/>
+              </w:rPr>
+              <w:t>0.5</w:t>
+            </w:r>
+          </w:p>
+        </w:tc>
+        <w:tc>
+          <w:tcPr>
             <w:tcW w:w="1732" w:type="dxa"/>
             <w:vAlign w:val="bottom"/>
           </w:tcPr>
@@ -12022,6 +13424,13 @@
                 <w:szCs w:val="22"/>
               </w:rPr>
             </w:pPr>
+            <w:r>
+              <w:rPr>
+                <w:rFonts w:ascii="Times New Roman" w:eastAsia="Times New Roman" w:hAnsi="Times New Roman" w:cs="Times New Roman"/>
+                <w:color w:val="000000"/>
+              </w:rPr>
+              <w:t>48.6</w:t>
+            </w:r>
           </w:p>
         </w:tc>
         <w:tc>
@@ -12043,6 +13452,13 @@
                 <w:szCs w:val="22"/>
               </w:rPr>
             </w:pPr>
+            <w:r>
+              <w:rPr>
+                <w:rFonts w:ascii="Times New Roman" w:eastAsia="Times New Roman" w:hAnsi="Times New Roman" w:cs="Times New Roman"/>
+                <w:color w:val="000000"/>
+              </w:rPr>
+              <w:t>78.9</w:t>
+            </w:r>
           </w:p>
         </w:tc>
         <w:tc>
@@ -12064,6 +13480,13 @@
                 <w:szCs w:val="22"/>
               </w:rPr>
             </w:pPr>
+            <w:r>
+              <w:rPr>
+                <w:rFonts w:ascii="Times New Roman" w:eastAsia="Times New Roman" w:hAnsi="Times New Roman" w:cs="Times New Roman"/>
+                <w:color w:val="000000"/>
+              </w:rPr>
+              <w:t>75.8</w:t>
+            </w:r>
           </w:p>
         </w:tc>
         <w:tc>
@@ -12108,7 +13531,7 @@
         </w:tblPrEx>
         <w:tc>
           <w:tcPr>
-            <w:tcW w:w="3793" w:type="dxa"/>
+            <w:tcW w:w="2831" w:type="dxa"/>
             <w:tcBorders>
               <w:left w:val="single" w:sz="4" w:space="0" w:color="000000"/>
             </w:tcBorders>
@@ -12127,20 +13550,48 @@
                 <w:szCs w:val="22"/>
               </w:rPr>
             </w:pPr>
-            <w:r>
-              <w:rPr>
-                <w:rFonts w:ascii="Times New Roman" w:hAnsi="Times New Roman" w:cs="Times New Roman"/>
-                <w:color w:val="000000"/>
-                <w:sz w:val="22"/>
-                <w:szCs w:val="22"/>
-              </w:rPr>
-              <w:lastRenderedPageBreak/>
+            <w:bookmarkStart w:id="10" w:name="_GoBack" w:colFirst="1" w:colLast="4"/>
+            <w:r>
+              <w:rPr>
+                <w:rFonts w:ascii="Times New Roman" w:hAnsi="Times New Roman" w:cs="Times New Roman"/>
+                <w:color w:val="000000"/>
+                <w:sz w:val="22"/>
+                <w:szCs w:val="22"/>
+              </w:rPr>
               <w:t>  SMOTE: threshold</w:t>
             </w:r>
           </w:p>
         </w:tc>
         <w:tc>
           <w:tcPr>
+            <w:tcW w:w="1350" w:type="dxa"/>
+            <w:vAlign w:val="bottom"/>
+          </w:tcPr>
+          <w:p>
+            <w:pPr>
+              <w:autoSpaceDE w:val="0"/>
+              <w:autoSpaceDN w:val="0"/>
+              <w:adjustRightInd w:val="0"/>
+              <w:spacing w:line="340" w:lineRule="atLeast"/>
+              <w:jc w:val="center"/>
+              <w:rPr>
+                <w:rFonts w:ascii="Times New Roman" w:hAnsi="Times New Roman" w:cs="Times New Roman"/>
+                <w:color w:val="000000"/>
+                <w:sz w:val="22"/>
+                <w:szCs w:val="22"/>
+              </w:rPr>
+            </w:pPr>
+            <w:r>
+              <w:rPr>
+                <w:rFonts w:ascii="Times New Roman" w:eastAsia="Times New Roman" w:hAnsi="Times New Roman" w:cs="Times New Roman"/>
+                <w:color w:val="000000"/>
+              </w:rPr>
+              <w:t>0.426</w:t>
+            </w:r>
+          </w:p>
+        </w:tc>
+        <w:tc>
+          <w:tcPr>
             <w:tcW w:w="1732" w:type="dxa"/>
             <w:vAlign w:val="bottom"/>
           </w:tcPr>
@@ -12158,6 +13609,13 @@
                 <w:szCs w:val="22"/>
               </w:rPr>
             </w:pPr>
+            <w:r>
+              <w:rPr>
+                <w:rFonts w:ascii="Times New Roman" w:eastAsia="Times New Roman" w:hAnsi="Times New Roman" w:cs="Times New Roman"/>
+                <w:color w:val="000000"/>
+              </w:rPr>
+              <w:t>67.9</w:t>
+            </w:r>
           </w:p>
         </w:tc>
         <w:tc>
@@ -12179,6 +13637,13 @@
                 <w:szCs w:val="22"/>
               </w:rPr>
             </w:pPr>
+            <w:r>
+              <w:rPr>
+                <w:rFonts w:ascii="Times New Roman" w:eastAsia="Times New Roman" w:hAnsi="Times New Roman" w:cs="Times New Roman"/>
+                <w:color w:val="000000"/>
+              </w:rPr>
+              <w:t>62.7</w:t>
+            </w:r>
           </w:p>
         </w:tc>
         <w:tc>
@@ -12200,6 +13665,13 @@
                 <w:szCs w:val="22"/>
               </w:rPr>
             </w:pPr>
+            <w:r>
+              <w:rPr>
+                <w:rFonts w:ascii="Times New Roman" w:eastAsia="Times New Roman" w:hAnsi="Times New Roman" w:cs="Times New Roman"/>
+                <w:color w:val="000000"/>
+              </w:rPr>
+              <w:t>63.3</w:t>
+            </w:r>
           </w:p>
         </w:tc>
         <w:tc>
@@ -12244,7 +13716,7 @@
         </w:tblPrEx>
         <w:tc>
           <w:tcPr>
-            <w:tcW w:w="3793" w:type="dxa"/>
+            <w:tcW w:w="2831" w:type="dxa"/>
             <w:tcBorders>
               <w:left w:val="single" w:sz="4" w:space="0" w:color="000000"/>
             </w:tcBorders>
@@ -12272,6 +13744,26 @@
               </w:rPr>
               <w:t> </w:t>
             </w:r>
+          </w:p>
+        </w:tc>
+        <w:tc>
+          <w:tcPr>
+            <w:tcW w:w="1350" w:type="dxa"/>
+          </w:tcPr>
+          <w:p>
+            <w:pPr>
+              <w:autoSpaceDE w:val="0"/>
+              <w:autoSpaceDN w:val="0"/>
+              <w:adjustRightInd w:val="0"/>
+              <w:spacing w:line="340" w:lineRule="atLeast"/>
+              <w:jc w:val="center"/>
+              <w:rPr>
+                <w:rFonts w:ascii="Times New Roman" w:hAnsi="Times New Roman" w:cs="Times New Roman"/>
+                <w:color w:val="000000"/>
+                <w:sz w:val="22"/>
+                <w:szCs w:val="22"/>
+              </w:rPr>
+            </w:pPr>
           </w:p>
         </w:tc>
         <w:tc>
@@ -12379,7 +13871,7 @@
         </w:tblPrEx>
         <w:tc>
           <w:tcPr>
-            <w:tcW w:w="3793" w:type="dxa"/>
+            <w:tcW w:w="2831" w:type="dxa"/>
             <w:tcBorders>
               <w:left w:val="single" w:sz="4" w:space="0" w:color="000000"/>
             </w:tcBorders>
@@ -12411,6 +13903,26 @@
               </w:rPr>
               <w:t>Prevalence=50%</w:t>
             </w:r>
+          </w:p>
+        </w:tc>
+        <w:tc>
+          <w:tcPr>
+            <w:tcW w:w="1350" w:type="dxa"/>
+          </w:tcPr>
+          <w:p>
+            <w:pPr>
+              <w:autoSpaceDE w:val="0"/>
+              <w:autoSpaceDN w:val="0"/>
+              <w:adjustRightInd w:val="0"/>
+              <w:spacing w:line="340" w:lineRule="atLeast"/>
+              <w:jc w:val="center"/>
+              <w:rPr>
+                <w:rFonts w:ascii="Times New Roman" w:hAnsi="Times New Roman" w:cs="Times New Roman"/>
+                <w:color w:val="000000"/>
+                <w:sz w:val="22"/>
+                <w:szCs w:val="22"/>
+              </w:rPr>
+            </w:pPr>
           </w:p>
         </w:tc>
         <w:tc>
@@ -12518,7 +14030,7 @@
         </w:tblPrEx>
         <w:tc>
           <w:tcPr>
-            <w:tcW w:w="3793" w:type="dxa"/>
+            <w:tcW w:w="2831" w:type="dxa"/>
             <w:tcBorders>
               <w:left w:val="single" w:sz="4" w:space="0" w:color="000000"/>
             </w:tcBorders>
@@ -12550,6 +14062,34 @@
         </w:tc>
         <w:tc>
           <w:tcPr>
+            <w:tcW w:w="1350" w:type="dxa"/>
+            <w:vAlign w:val="bottom"/>
+          </w:tcPr>
+          <w:p>
+            <w:pPr>
+              <w:autoSpaceDE w:val="0"/>
+              <w:autoSpaceDN w:val="0"/>
+              <w:adjustRightInd w:val="0"/>
+              <w:spacing w:line="340" w:lineRule="atLeast"/>
+              <w:jc w:val="center"/>
+              <w:rPr>
+                <w:rFonts w:ascii="Times New Roman" w:hAnsi="Times New Roman" w:cs="Times New Roman"/>
+                <w:color w:val="000000"/>
+                <w:sz w:val="22"/>
+                <w:szCs w:val="22"/>
+              </w:rPr>
+            </w:pPr>
+            <w:r>
+              <w:rPr>
+                <w:rFonts w:ascii="Times New Roman" w:eastAsia="Times New Roman" w:hAnsi="Times New Roman" w:cs="Times New Roman"/>
+                <w:color w:val="000000"/>
+              </w:rPr>
+              <w:t>0.5</w:t>
+            </w:r>
+          </w:p>
+        </w:tc>
+        <w:tc>
+          <w:tcPr>
             <w:tcW w:w="1732" w:type="dxa"/>
             <w:vAlign w:val="bottom"/>
           </w:tcPr>
@@ -12567,6 +14107,13 @@
                 <w:szCs w:val="22"/>
               </w:rPr>
             </w:pPr>
+            <w:r>
+              <w:rPr>
+                <w:rFonts w:ascii="Times New Roman" w:eastAsia="Times New Roman" w:hAnsi="Times New Roman" w:cs="Times New Roman"/>
+                <w:color w:val="000000"/>
+              </w:rPr>
+              <w:t>63.2</w:t>
+            </w:r>
           </w:p>
         </w:tc>
         <w:tc>
@@ -12588,6 +14135,13 @@
                 <w:szCs w:val="22"/>
               </w:rPr>
             </w:pPr>
+            <w:r>
+              <w:rPr>
+                <w:rFonts w:ascii="Times New Roman" w:eastAsia="Times New Roman" w:hAnsi="Times New Roman" w:cs="Times New Roman"/>
+                <w:color w:val="000000"/>
+              </w:rPr>
+              <w:t>65.3</w:t>
+            </w:r>
           </w:p>
         </w:tc>
         <w:tc>
@@ -12609,6 +14163,13 @@
                 <w:szCs w:val="22"/>
               </w:rPr>
             </w:pPr>
+            <w:r>
+              <w:rPr>
+                <w:rFonts w:ascii="Times New Roman" w:eastAsia="Times New Roman" w:hAnsi="Times New Roman" w:cs="Times New Roman"/>
+                <w:color w:val="000000"/>
+              </w:rPr>
+              <w:t>64.2</w:t>
+            </w:r>
           </w:p>
         </w:tc>
         <w:tc>
@@ -12653,7 +14214,7 @@
         </w:tblPrEx>
         <w:tc>
           <w:tcPr>
-            <w:tcW w:w="3793" w:type="dxa"/>
+            <w:tcW w:w="2831" w:type="dxa"/>
             <w:tcBorders>
               <w:left w:val="single" w:sz="4" w:space="0" w:color="000000"/>
             </w:tcBorders>
@@ -12685,6 +14246,34 @@
         </w:tc>
         <w:tc>
           <w:tcPr>
+            <w:tcW w:w="1350" w:type="dxa"/>
+            <w:vAlign w:val="bottom"/>
+          </w:tcPr>
+          <w:p>
+            <w:pPr>
+              <w:autoSpaceDE w:val="0"/>
+              <w:autoSpaceDN w:val="0"/>
+              <w:adjustRightInd w:val="0"/>
+              <w:spacing w:line="340" w:lineRule="atLeast"/>
+              <w:jc w:val="center"/>
+              <w:rPr>
+                <w:rFonts w:ascii="Times New Roman" w:hAnsi="Times New Roman" w:cs="Times New Roman"/>
+                <w:color w:val="000000"/>
+                <w:sz w:val="22"/>
+                <w:szCs w:val="22"/>
+              </w:rPr>
+            </w:pPr>
+            <w:r>
+              <w:rPr>
+                <w:rFonts w:ascii="Times New Roman" w:eastAsia="Times New Roman" w:hAnsi="Times New Roman" w:cs="Times New Roman"/>
+                <w:color w:val="000000"/>
+              </w:rPr>
+              <w:t>0.499</w:t>
+            </w:r>
+          </w:p>
+        </w:tc>
+        <w:tc>
+          <w:tcPr>
             <w:tcW w:w="1732" w:type="dxa"/>
             <w:vAlign w:val="bottom"/>
           </w:tcPr>
@@ -12702,6 +14291,13 @@
                 <w:szCs w:val="22"/>
               </w:rPr>
             </w:pPr>
+            <w:r>
+              <w:rPr>
+                <w:rFonts w:ascii="Times New Roman" w:eastAsia="Times New Roman" w:hAnsi="Times New Roman" w:cs="Times New Roman"/>
+                <w:color w:val="000000"/>
+              </w:rPr>
+              <w:t>62.5</w:t>
+            </w:r>
           </w:p>
         </w:tc>
         <w:tc>
@@ -12723,6 +14319,13 @@
                 <w:szCs w:val="22"/>
               </w:rPr>
             </w:pPr>
+            <w:r>
+              <w:rPr>
+                <w:rFonts w:ascii="Times New Roman" w:eastAsia="Times New Roman" w:hAnsi="Times New Roman" w:cs="Times New Roman"/>
+                <w:color w:val="000000"/>
+              </w:rPr>
+              <w:t>66.1</w:t>
+            </w:r>
           </w:p>
         </w:tc>
         <w:tc>
@@ -12744,6 +14347,13 @@
                 <w:szCs w:val="22"/>
               </w:rPr>
             </w:pPr>
+            <w:r>
+              <w:rPr>
+                <w:rFonts w:ascii="Times New Roman" w:eastAsia="Times New Roman" w:hAnsi="Times New Roman" w:cs="Times New Roman"/>
+                <w:color w:val="000000"/>
+              </w:rPr>
+              <w:t>64.3</w:t>
+            </w:r>
           </w:p>
         </w:tc>
         <w:tc>
@@ -12788,7 +14398,7 @@
         </w:tblPrEx>
         <w:tc>
           <w:tcPr>
-            <w:tcW w:w="3793" w:type="dxa"/>
+            <w:tcW w:w="2831" w:type="dxa"/>
             <w:tcBorders>
               <w:left w:val="single" w:sz="4" w:space="0" w:color="000000"/>
             </w:tcBorders>
@@ -12820,6 +14430,34 @@
         </w:tc>
         <w:tc>
           <w:tcPr>
+            <w:tcW w:w="1350" w:type="dxa"/>
+            <w:vAlign w:val="bottom"/>
+          </w:tcPr>
+          <w:p>
+            <w:pPr>
+              <w:autoSpaceDE w:val="0"/>
+              <w:autoSpaceDN w:val="0"/>
+              <w:adjustRightInd w:val="0"/>
+              <w:spacing w:line="340" w:lineRule="atLeast"/>
+              <w:jc w:val="center"/>
+              <w:rPr>
+                <w:rFonts w:ascii="Times New Roman" w:hAnsi="Times New Roman" w:cs="Times New Roman"/>
+                <w:color w:val="000000"/>
+                <w:sz w:val="22"/>
+                <w:szCs w:val="22"/>
+              </w:rPr>
+            </w:pPr>
+            <w:r>
+              <w:rPr>
+                <w:rFonts w:ascii="Times New Roman" w:eastAsia="Times New Roman" w:hAnsi="Times New Roman" w:cs="Times New Roman"/>
+                <w:color w:val="000000"/>
+              </w:rPr>
+              <w:t>0.5</w:t>
+            </w:r>
+          </w:p>
+        </w:tc>
+        <w:tc>
+          <w:tcPr>
             <w:tcW w:w="1732" w:type="dxa"/>
             <w:vAlign w:val="bottom"/>
           </w:tcPr>
@@ -12837,6 +14475,13 @@
                 <w:szCs w:val="22"/>
               </w:rPr>
             </w:pPr>
+            <w:r>
+              <w:rPr>
+                <w:rFonts w:ascii="Times New Roman" w:eastAsia="Times New Roman" w:hAnsi="Times New Roman" w:cs="Times New Roman"/>
+                <w:color w:val="000000"/>
+              </w:rPr>
+              <w:t>63.2</w:t>
+            </w:r>
           </w:p>
         </w:tc>
         <w:tc>
@@ -12858,6 +14503,13 @@
                 <w:szCs w:val="22"/>
               </w:rPr>
             </w:pPr>
+            <w:r>
+              <w:rPr>
+                <w:rFonts w:ascii="Times New Roman" w:eastAsia="Times New Roman" w:hAnsi="Times New Roman" w:cs="Times New Roman"/>
+                <w:color w:val="000000"/>
+              </w:rPr>
+              <w:t>65.2</w:t>
+            </w:r>
           </w:p>
         </w:tc>
         <w:tc>
@@ -12879,6 +14531,13 @@
                 <w:szCs w:val="22"/>
               </w:rPr>
             </w:pPr>
+            <w:r>
+              <w:rPr>
+                <w:rFonts w:ascii="Times New Roman" w:eastAsia="Times New Roman" w:hAnsi="Times New Roman" w:cs="Times New Roman"/>
+                <w:color w:val="000000"/>
+              </w:rPr>
+              <w:t>64.2</w:t>
+            </w:r>
           </w:p>
         </w:tc>
         <w:tc>
@@ -12923,7 +14582,7 @@
         </w:tblPrEx>
         <w:tc>
           <w:tcPr>
-            <w:tcW w:w="3793" w:type="dxa"/>
+            <w:tcW w:w="2831" w:type="dxa"/>
             <w:tcBorders>
               <w:left w:val="single" w:sz="4" w:space="0" w:color="000000"/>
             </w:tcBorders>
@@ -12955,6 +14614,34 @@
         </w:tc>
         <w:tc>
           <w:tcPr>
+            <w:tcW w:w="1350" w:type="dxa"/>
+            <w:vAlign w:val="bottom"/>
+          </w:tcPr>
+          <w:p>
+            <w:pPr>
+              <w:autoSpaceDE w:val="0"/>
+              <w:autoSpaceDN w:val="0"/>
+              <w:adjustRightInd w:val="0"/>
+              <w:spacing w:line="340" w:lineRule="atLeast"/>
+              <w:jc w:val="center"/>
+              <w:rPr>
+                <w:rFonts w:ascii="Times New Roman" w:hAnsi="Times New Roman" w:cs="Times New Roman"/>
+                <w:color w:val="000000"/>
+                <w:sz w:val="22"/>
+                <w:szCs w:val="22"/>
+              </w:rPr>
+            </w:pPr>
+            <w:r>
+              <w:rPr>
+                <w:rFonts w:ascii="Times New Roman" w:eastAsia="Times New Roman" w:hAnsi="Times New Roman" w:cs="Times New Roman"/>
+                <w:color w:val="000000"/>
+              </w:rPr>
+              <w:t>0.5</w:t>
+            </w:r>
+          </w:p>
+        </w:tc>
+        <w:tc>
+          <w:tcPr>
             <w:tcW w:w="1732" w:type="dxa"/>
             <w:vAlign w:val="bottom"/>
           </w:tcPr>
@@ -12972,6 +14659,13 @@
                 <w:szCs w:val="22"/>
               </w:rPr>
             </w:pPr>
+            <w:r>
+              <w:rPr>
+                <w:rFonts w:ascii="Times New Roman" w:eastAsia="Times New Roman" w:hAnsi="Times New Roman" w:cs="Times New Roman"/>
+                <w:color w:val="000000"/>
+              </w:rPr>
+              <w:t>62.5</w:t>
+            </w:r>
           </w:p>
         </w:tc>
         <w:tc>
@@ -12993,6 +14687,13 @@
                 <w:szCs w:val="22"/>
               </w:rPr>
             </w:pPr>
+            <w:r>
+              <w:rPr>
+                <w:rFonts w:ascii="Times New Roman" w:eastAsia="Times New Roman" w:hAnsi="Times New Roman" w:cs="Times New Roman"/>
+                <w:color w:val="000000"/>
+              </w:rPr>
+              <w:t>66.1</w:t>
+            </w:r>
           </w:p>
         </w:tc>
         <w:tc>
@@ -13014,6 +14715,13 @@
                 <w:szCs w:val="22"/>
               </w:rPr>
             </w:pPr>
+            <w:r>
+              <w:rPr>
+                <w:rFonts w:ascii="Times New Roman" w:eastAsia="Times New Roman" w:hAnsi="Times New Roman" w:cs="Times New Roman"/>
+                <w:color w:val="000000"/>
+              </w:rPr>
+              <w:t>64.3</w:t>
+            </w:r>
           </w:p>
         </w:tc>
         <w:tc>
@@ -13058,7 +14766,7 @@
         </w:tblPrEx>
         <w:tc>
           <w:tcPr>
-            <w:tcW w:w="3793" w:type="dxa"/>
+            <w:tcW w:w="2831" w:type="dxa"/>
             <w:tcBorders>
               <w:left w:val="single" w:sz="4" w:space="0" w:color="000000"/>
             </w:tcBorders>
@@ -13090,6 +14798,34 @@
         </w:tc>
         <w:tc>
           <w:tcPr>
+            <w:tcW w:w="1350" w:type="dxa"/>
+            <w:vAlign w:val="bottom"/>
+          </w:tcPr>
+          <w:p>
+            <w:pPr>
+              <w:autoSpaceDE w:val="0"/>
+              <w:autoSpaceDN w:val="0"/>
+              <w:adjustRightInd w:val="0"/>
+              <w:spacing w:line="340" w:lineRule="atLeast"/>
+              <w:jc w:val="center"/>
+              <w:rPr>
+                <w:rFonts w:ascii="Times New Roman" w:hAnsi="Times New Roman" w:cs="Times New Roman"/>
+                <w:color w:val="000000"/>
+                <w:sz w:val="22"/>
+                <w:szCs w:val="22"/>
+              </w:rPr>
+            </w:pPr>
+            <w:r>
+              <w:rPr>
+                <w:rFonts w:ascii="Times New Roman" w:eastAsia="Times New Roman" w:hAnsi="Times New Roman" w:cs="Times New Roman"/>
+                <w:color w:val="000000"/>
+              </w:rPr>
+              <w:t>0.5</w:t>
+            </w:r>
+          </w:p>
+        </w:tc>
+        <w:tc>
+          <w:tcPr>
             <w:tcW w:w="1732" w:type="dxa"/>
             <w:vAlign w:val="bottom"/>
           </w:tcPr>
@@ -13107,6 +14843,13 @@
                 <w:szCs w:val="22"/>
               </w:rPr>
             </w:pPr>
+            <w:r>
+              <w:rPr>
+                <w:rFonts w:ascii="Times New Roman" w:eastAsia="Times New Roman" w:hAnsi="Times New Roman" w:cs="Times New Roman"/>
+                <w:color w:val="000000"/>
+              </w:rPr>
+              <w:t>63.2</w:t>
+            </w:r>
           </w:p>
         </w:tc>
         <w:tc>
@@ -13128,6 +14871,13 @@
                 <w:szCs w:val="22"/>
               </w:rPr>
             </w:pPr>
+            <w:r>
+              <w:rPr>
+                <w:rFonts w:ascii="Times New Roman" w:eastAsia="Times New Roman" w:hAnsi="Times New Roman" w:cs="Times New Roman"/>
+                <w:color w:val="000000"/>
+              </w:rPr>
+              <w:t>65.2</w:t>
+            </w:r>
           </w:p>
         </w:tc>
         <w:tc>
@@ -13149,6 +14899,13 @@
                 <w:szCs w:val="22"/>
               </w:rPr>
             </w:pPr>
+            <w:r>
+              <w:rPr>
+                <w:rFonts w:ascii="Times New Roman" w:eastAsia="Times New Roman" w:hAnsi="Times New Roman" w:cs="Times New Roman"/>
+                <w:color w:val="000000"/>
+              </w:rPr>
+              <w:t>64.2</w:t>
+            </w:r>
           </w:p>
         </w:tc>
         <w:tc>
@@ -13193,7 +14950,7 @@
         </w:tblPrEx>
         <w:tc>
           <w:tcPr>
-            <w:tcW w:w="3793" w:type="dxa"/>
+            <w:tcW w:w="2831" w:type="dxa"/>
             <w:tcBorders>
               <w:left w:val="single" w:sz="4" w:space="0" w:color="000000"/>
             </w:tcBorders>
@@ -13225,6 +14982,34 @@
         </w:tc>
         <w:tc>
           <w:tcPr>
+            <w:tcW w:w="1350" w:type="dxa"/>
+            <w:vAlign w:val="bottom"/>
+          </w:tcPr>
+          <w:p>
+            <w:pPr>
+              <w:autoSpaceDE w:val="0"/>
+              <w:autoSpaceDN w:val="0"/>
+              <w:adjustRightInd w:val="0"/>
+              <w:spacing w:line="340" w:lineRule="atLeast"/>
+              <w:jc w:val="center"/>
+              <w:rPr>
+                <w:rFonts w:ascii="Times New Roman" w:hAnsi="Times New Roman" w:cs="Times New Roman"/>
+                <w:color w:val="000000"/>
+                <w:sz w:val="22"/>
+                <w:szCs w:val="22"/>
+              </w:rPr>
+            </w:pPr>
+            <w:r>
+              <w:rPr>
+                <w:rFonts w:ascii="Times New Roman" w:eastAsia="Times New Roman" w:hAnsi="Times New Roman" w:cs="Times New Roman"/>
+                <w:color w:val="000000"/>
+              </w:rPr>
+              <w:t>0.5</w:t>
+            </w:r>
+          </w:p>
+        </w:tc>
+        <w:tc>
+          <w:tcPr>
             <w:tcW w:w="1732" w:type="dxa"/>
             <w:vAlign w:val="bottom"/>
           </w:tcPr>
@@ -13242,6 +15027,13 @@
                 <w:szCs w:val="22"/>
               </w:rPr>
             </w:pPr>
+            <w:r>
+              <w:rPr>
+                <w:rFonts w:ascii="Times New Roman" w:eastAsia="Times New Roman" w:hAnsi="Times New Roman" w:cs="Times New Roman"/>
+                <w:color w:val="000000"/>
+              </w:rPr>
+              <w:t>62.5</w:t>
+            </w:r>
           </w:p>
         </w:tc>
         <w:tc>
@@ -13263,6 +15055,13 @@
                 <w:szCs w:val="22"/>
               </w:rPr>
             </w:pPr>
+            <w:r>
+              <w:rPr>
+                <w:rFonts w:ascii="Times New Roman" w:eastAsia="Times New Roman" w:hAnsi="Times New Roman" w:cs="Times New Roman"/>
+                <w:color w:val="000000"/>
+              </w:rPr>
+              <w:t>66.1</w:t>
+            </w:r>
           </w:p>
         </w:tc>
         <w:tc>
@@ -13284,6 +15083,13 @@
                 <w:szCs w:val="22"/>
               </w:rPr>
             </w:pPr>
+            <w:r>
+              <w:rPr>
+                <w:rFonts w:ascii="Times New Roman" w:eastAsia="Times New Roman" w:hAnsi="Times New Roman" w:cs="Times New Roman"/>
+                <w:color w:val="000000"/>
+              </w:rPr>
+              <w:t>64.3</w:t>
+            </w:r>
           </w:p>
         </w:tc>
         <w:tc>
@@ -13328,7 +15134,7 @@
         </w:tblPrEx>
         <w:tc>
           <w:tcPr>
-            <w:tcW w:w="3793" w:type="dxa"/>
+            <w:tcW w:w="2831" w:type="dxa"/>
             <w:tcBorders>
               <w:left w:val="single" w:sz="4" w:space="0" w:color="000000"/>
             </w:tcBorders>
@@ -13360,6 +15166,34 @@
         </w:tc>
         <w:tc>
           <w:tcPr>
+            <w:tcW w:w="1350" w:type="dxa"/>
+            <w:vAlign w:val="bottom"/>
+          </w:tcPr>
+          <w:p>
+            <w:pPr>
+              <w:autoSpaceDE w:val="0"/>
+              <w:autoSpaceDN w:val="0"/>
+              <w:adjustRightInd w:val="0"/>
+              <w:spacing w:line="340" w:lineRule="atLeast"/>
+              <w:jc w:val="center"/>
+              <w:rPr>
+                <w:rFonts w:ascii="Times New Roman" w:hAnsi="Times New Roman" w:cs="Times New Roman"/>
+                <w:color w:val="000000"/>
+                <w:sz w:val="22"/>
+                <w:szCs w:val="22"/>
+              </w:rPr>
+            </w:pPr>
+            <w:r>
+              <w:rPr>
+                <w:rFonts w:ascii="Times New Roman" w:eastAsia="Times New Roman" w:hAnsi="Times New Roman" w:cs="Times New Roman"/>
+                <w:color w:val="000000"/>
+              </w:rPr>
+              <w:t>0.5</w:t>
+            </w:r>
+          </w:p>
+        </w:tc>
+        <w:tc>
+          <w:tcPr>
             <w:tcW w:w="1732" w:type="dxa"/>
             <w:vAlign w:val="bottom"/>
           </w:tcPr>
@@ -13377,6 +15211,13 @@
                 <w:szCs w:val="22"/>
               </w:rPr>
             </w:pPr>
+            <w:r>
+              <w:rPr>
+                <w:rFonts w:ascii="Times New Roman" w:eastAsia="Times New Roman" w:hAnsi="Times New Roman" w:cs="Times New Roman"/>
+                <w:color w:val="000000"/>
+              </w:rPr>
+              <w:t>53.7</w:t>
+            </w:r>
           </w:p>
         </w:tc>
         <w:tc>
@@ -13398,6 +15239,13 @@
                 <w:szCs w:val="22"/>
               </w:rPr>
             </w:pPr>
+            <w:r>
+              <w:rPr>
+                <w:rFonts w:ascii="Times New Roman" w:eastAsia="Times New Roman" w:hAnsi="Times New Roman" w:cs="Times New Roman"/>
+                <w:color w:val="000000"/>
+              </w:rPr>
+              <w:t>72.8</w:t>
+            </w:r>
           </w:p>
         </w:tc>
         <w:tc>
@@ -13419,6 +15267,13 @@
                 <w:szCs w:val="22"/>
               </w:rPr>
             </w:pPr>
+            <w:r>
+              <w:rPr>
+                <w:rFonts w:ascii="Times New Roman" w:eastAsia="Times New Roman" w:hAnsi="Times New Roman" w:cs="Times New Roman"/>
+                <w:color w:val="000000"/>
+              </w:rPr>
+              <w:t>63.3</w:t>
+            </w:r>
           </w:p>
         </w:tc>
         <w:tc>
@@ -13458,7 +15313,7 @@
       <w:tr>
         <w:tc>
           <w:tcPr>
-            <w:tcW w:w="3793" w:type="dxa"/>
+            <w:tcW w:w="2831" w:type="dxa"/>
             <w:tcBorders>
               <w:left w:val="single" w:sz="4" w:space="0" w:color="000000"/>
               <w:bottom w:val="single" w:sz="4" w:space="0" w:color="000000"/>
@@ -13491,6 +15346,37 @@
         </w:tc>
         <w:tc>
           <w:tcPr>
+            <w:tcW w:w="1350" w:type="dxa"/>
+            <w:tcBorders>
+              <w:bottom w:val="single" w:sz="4" w:space="0" w:color="000000"/>
+            </w:tcBorders>
+            <w:vAlign w:val="bottom"/>
+          </w:tcPr>
+          <w:p>
+            <w:pPr>
+              <w:autoSpaceDE w:val="0"/>
+              <w:autoSpaceDN w:val="0"/>
+              <w:adjustRightInd w:val="0"/>
+              <w:spacing w:line="340" w:lineRule="atLeast"/>
+              <w:jc w:val="center"/>
+              <w:rPr>
+                <w:rFonts w:ascii="Times New Roman" w:hAnsi="Times New Roman" w:cs="Times New Roman"/>
+                <w:color w:val="000000"/>
+                <w:sz w:val="22"/>
+                <w:szCs w:val="22"/>
+              </w:rPr>
+            </w:pPr>
+            <w:r>
+              <w:rPr>
+                <w:rFonts w:ascii="Times New Roman" w:eastAsia="Times New Roman" w:hAnsi="Times New Roman" w:cs="Times New Roman"/>
+                <w:color w:val="000000"/>
+              </w:rPr>
+              <w:t>0.485</w:t>
+            </w:r>
+          </w:p>
+        </w:tc>
+        <w:tc>
+          <w:tcPr>
             <w:tcW w:w="1732" w:type="dxa"/>
             <w:tcBorders>
               <w:bottom w:val="single" w:sz="4" w:space="0" w:color="000000"/>
@@ -13513,12 +15399,10 @@
             </w:pPr>
             <w:r>
               <w:rPr>
-                <w:rFonts w:ascii="Times New Roman" w:hAnsi="Times New Roman" w:cs="Times New Roman"/>
-                <w:color w:val="000000"/>
-                <w:sz w:val="22"/>
-                <w:szCs w:val="22"/>
-              </w:rPr>
-              <w:t> </w:t>
+                <w:rFonts w:ascii="Times New Roman" w:eastAsia="Times New Roman" w:hAnsi="Times New Roman" w:cs="Times New Roman"/>
+                <w:color w:val="000000"/>
+              </w:rPr>
+              <w:t>62.5</w:t>
             </w:r>
           </w:p>
         </w:tc>
@@ -13546,12 +15430,10 @@
             </w:pPr>
             <w:r>
               <w:rPr>
-                <w:rFonts w:ascii="Times New Roman" w:hAnsi="Times New Roman" w:cs="Times New Roman"/>
-                <w:color w:val="000000"/>
-                <w:sz w:val="22"/>
-                <w:szCs w:val="22"/>
-              </w:rPr>
-              <w:t> </w:t>
+                <w:rFonts w:ascii="Times New Roman" w:eastAsia="Times New Roman" w:hAnsi="Times New Roman" w:cs="Times New Roman"/>
+                <w:color w:val="000000"/>
+              </w:rPr>
+              <w:t>66.1</w:t>
             </w:r>
           </w:p>
         </w:tc>
@@ -13579,12 +15461,10 @@
             </w:pPr>
             <w:r>
               <w:rPr>
-                <w:rFonts w:ascii="Times New Roman" w:hAnsi="Times New Roman" w:cs="Times New Roman"/>
-                <w:color w:val="000000"/>
-                <w:sz w:val="22"/>
-                <w:szCs w:val="22"/>
-              </w:rPr>
-              <w:t> </w:t>
+                <w:rFonts w:ascii="Times New Roman" w:eastAsia="Times New Roman" w:hAnsi="Times New Roman" w:cs="Times New Roman"/>
+                <w:color w:val="000000"/>
+              </w:rPr>
+              <w:t>64.3</w:t>
             </w:r>
           </w:p>
         </w:tc>
@@ -13623,6 +15503,7 @@
           </w:p>
         </w:tc>
       </w:tr>
+      <w:bookmarkEnd w:id="10"/>
     </w:tbl>
     <w:p>
       <w:pPr>
@@ -14165,7 +16046,15 @@
         <w:annotationRef/>
       </w:r>
       <w:r>
-        <w:t>Need to add Breiman 1984 and a few others here</w:t>
+        <w:t xml:space="preserve">Need to add </w:t>
+      </w:r>
+      <w:proofErr w:type="spellStart"/>
+      <w:r>
+        <w:t>Breiman</w:t>
+      </w:r>
+      <w:proofErr w:type="spellEnd"/>
+      <w:r>
+        <w:t xml:space="preserve"> 1984 and a few others here</w:t>
       </w:r>
     </w:p>
   </w:comment>
@@ -14249,7 +16138,7 @@
       </w:r>
     </w:p>
   </w:comment>
-  <w:comment w:id="8" w:author="Alyssa Forber" w:date="2018-03-06T15:15:00Z" w:initials="AF">
+  <w:comment w:id="8" w:author="Alyssa Forber" w:date="2018-03-07T13:40:00Z" w:initials="AF">
     <w:p>
       <w:pPr>
         <w:pStyle w:val="CommentText"/>
@@ -14261,7 +16150,10 @@
         <w:annotationRef/>
       </w:r>
       <w:r>
-        <w:t>For consistency, this should be changed to the format of the other tables?</w:t>
+        <w:t>For consistency, this should be changed to</w:t>
+      </w:r>
+      <w:r>
+        <w:t xml:space="preserve"> the format of the other tables, with the everything multiplied by 100, and relabeling t as threshold, etc.</w:t>
       </w:r>
     </w:p>
   </w:comment>
@@ -14277,18 +16169,7 @@
         <w:annotationRef/>
       </w:r>
       <w:r>
-        <w:t>I had not been calculating and saving accuracy</w:t>
-      </w:r>
-      <w:r>
-        <w:t>, but since I will be experimenting with the simulation when I re-run I will include it. Also, should we have a threshold column like the other tables</w:t>
-      </w:r>
-      <w:r>
-        <w:t>, or did you mean to replace the word threshold with the actual threshold</w:t>
-      </w:r>
-      <w:bookmarkStart w:id="10" w:name="_GoBack"/>
-      <w:bookmarkEnd w:id="10"/>
-      <w:r>
-        <w:t>?</w:t>
+        <w:t>I had not been calculating and saving accuracy, but since I will be experimenting with the simulation when I re-run I will include it. Also, should we have a threshold column like the other tables, or did you mean to replace the word threshold with the actual threshold?</w:t>
       </w:r>
     </w:p>
   </w:comment>

</xml_diff>

<commit_message>
Fixing simulation by increasing coefficients
It worked to get the sensitivity above 0 and the specificity below 100 for the lower prevalence
</commit_message>
<xml_diff>
--- a/Reports/ForberThesis20180302.docx
+++ b/Reports/ForberThesis20180302.docx
@@ -8413,7 +8413,7 @@
     </w:p>
     <w:tbl>
       <w:tblPr>
-        <w:tblW w:w="10644" w:type="dxa"/>
+        <w:tblW w:w="9671" w:type="dxa"/>
         <w:tblInd w:w="-113" w:type="dxa"/>
         <w:tblBorders>
           <w:top w:val="nil"/>
@@ -8426,10 +8426,10 @@
       <w:tblGrid>
         <w:gridCol w:w="2831"/>
         <w:gridCol w:w="1350"/>
-        <w:gridCol w:w="1732"/>
-        <w:gridCol w:w="1732"/>
+        <w:gridCol w:w="1530"/>
+        <w:gridCol w:w="1350"/>
         <w:gridCol w:w="1279"/>
-        <w:gridCol w:w="1720"/>
+        <w:gridCol w:w="1331"/>
       </w:tblGrid>
       <w:tr>
         <w:tc>
@@ -8507,7 +8507,7 @@
         </w:tc>
         <w:tc>
           <w:tcPr>
-            <w:tcW w:w="1732" w:type="dxa"/>
+            <w:tcW w:w="1530" w:type="dxa"/>
             <w:tcBorders>
               <w:top w:val="single" w:sz="4" w:space="0" w:color="000000"/>
             </w:tcBorders>
@@ -8544,7 +8544,7 @@
         </w:tc>
         <w:tc>
           <w:tcPr>
-            <w:tcW w:w="1732" w:type="dxa"/>
+            <w:tcW w:w="1350" w:type="dxa"/>
             <w:tcBorders>
               <w:top w:val="single" w:sz="4" w:space="0" w:color="000000"/>
             </w:tcBorders>
@@ -8612,13 +8612,24 @@
                 <w:sz w:val="22"/>
                 <w:szCs w:val="22"/>
               </w:rPr>
-              <w:t>AUC </w:t>
-            </w:r>
-          </w:p>
-        </w:tc>
-        <w:tc>
-          <w:tcPr>
-            <w:tcW w:w="1720" w:type="dxa"/>
+              <w:t>Accuracy</w:t>
+            </w:r>
+            <w:r>
+              <w:rPr>
+                <w:rFonts w:ascii="Times New Roman" w:hAnsi="Times New Roman" w:cs="Times New Roman"/>
+                <w:b/>
+                <w:bCs/>
+                <w:color w:val="000000"/>
+                <w:sz w:val="22"/>
+                <w:szCs w:val="22"/>
+              </w:rPr>
+              <w:t> </w:t>
+            </w:r>
+          </w:p>
+        </w:tc>
+        <w:tc>
+          <w:tcPr>
+            <w:tcW w:w="1331" w:type="dxa"/>
             <w:tcBorders>
               <w:top w:val="single" w:sz="4" w:space="0" w:color="000000"/>
               <w:right w:val="single" w:sz="4" w:space="0" w:color="000000"/>
@@ -8651,7 +8662,7 @@
                 <w:sz w:val="22"/>
                 <w:szCs w:val="22"/>
               </w:rPr>
-              <w:t>Accuracy</w:t>
+              <w:t>AUC</w:t>
             </w:r>
             <w:commentRangeEnd w:id="9"/>
             <w:r>
@@ -8731,7 +8742,7 @@
         </w:tc>
         <w:tc>
           <w:tcPr>
-            <w:tcW w:w="1732" w:type="dxa"/>
+            <w:tcW w:w="1530" w:type="dxa"/>
             <w:vAlign w:val="bottom"/>
           </w:tcPr>
           <w:p>
@@ -8759,7 +8770,7 @@
         </w:tc>
         <w:tc>
           <w:tcPr>
-            <w:tcW w:w="1732" w:type="dxa"/>
+            <w:tcW w:w="1350" w:type="dxa"/>
             <w:vAlign w:val="bottom"/>
           </w:tcPr>
           <w:p>
@@ -8815,7 +8826,7 @@
         </w:tc>
         <w:tc>
           <w:tcPr>
-            <w:tcW w:w="1720" w:type="dxa"/>
+            <w:tcW w:w="1331" w:type="dxa"/>
             <w:tcBorders>
               <w:right w:val="single" w:sz="4" w:space="0" w:color="000000"/>
             </w:tcBorders>
@@ -8915,7 +8926,7 @@
         </w:tc>
         <w:tc>
           <w:tcPr>
-            <w:tcW w:w="1732" w:type="dxa"/>
+            <w:tcW w:w="1530" w:type="dxa"/>
             <w:vAlign w:val="bottom"/>
           </w:tcPr>
           <w:p>
@@ -8943,7 +8954,7 @@
         </w:tc>
         <w:tc>
           <w:tcPr>
-            <w:tcW w:w="1732" w:type="dxa"/>
+            <w:tcW w:w="1350" w:type="dxa"/>
             <w:vAlign w:val="bottom"/>
           </w:tcPr>
           <w:p>
@@ -8999,7 +9010,7 @@
         </w:tc>
         <w:tc>
           <w:tcPr>
-            <w:tcW w:w="1720" w:type="dxa"/>
+            <w:tcW w:w="1331" w:type="dxa"/>
             <w:tcBorders>
               <w:right w:val="single" w:sz="4" w:space="0" w:color="000000"/>
             </w:tcBorders>
@@ -9099,7 +9110,7 @@
         </w:tc>
         <w:tc>
           <w:tcPr>
-            <w:tcW w:w="1732" w:type="dxa"/>
+            <w:tcW w:w="1530" w:type="dxa"/>
             <w:vAlign w:val="bottom"/>
           </w:tcPr>
           <w:p>
@@ -9127,7 +9138,7 @@
         </w:tc>
         <w:tc>
           <w:tcPr>
-            <w:tcW w:w="1732" w:type="dxa"/>
+            <w:tcW w:w="1350" w:type="dxa"/>
             <w:vAlign w:val="bottom"/>
           </w:tcPr>
           <w:p>
@@ -9183,7 +9194,7 @@
         </w:tc>
         <w:tc>
           <w:tcPr>
-            <w:tcW w:w="1720" w:type="dxa"/>
+            <w:tcW w:w="1331" w:type="dxa"/>
             <w:tcBorders>
               <w:right w:val="single" w:sz="4" w:space="0" w:color="000000"/>
             </w:tcBorders>
@@ -9283,7 +9294,7 @@
         </w:tc>
         <w:tc>
           <w:tcPr>
-            <w:tcW w:w="1732" w:type="dxa"/>
+            <w:tcW w:w="1530" w:type="dxa"/>
             <w:vAlign w:val="bottom"/>
           </w:tcPr>
           <w:p>
@@ -9311,7 +9322,7 @@
         </w:tc>
         <w:tc>
           <w:tcPr>
-            <w:tcW w:w="1732" w:type="dxa"/>
+            <w:tcW w:w="1350" w:type="dxa"/>
             <w:vAlign w:val="bottom"/>
           </w:tcPr>
           <w:p>
@@ -9367,7 +9378,7 @@
         </w:tc>
         <w:tc>
           <w:tcPr>
-            <w:tcW w:w="1720" w:type="dxa"/>
+            <w:tcW w:w="1331" w:type="dxa"/>
             <w:tcBorders>
               <w:right w:val="single" w:sz="4" w:space="0" w:color="000000"/>
             </w:tcBorders>
@@ -9467,7 +9478,7 @@
         </w:tc>
         <w:tc>
           <w:tcPr>
-            <w:tcW w:w="1732" w:type="dxa"/>
+            <w:tcW w:w="1530" w:type="dxa"/>
             <w:vAlign w:val="bottom"/>
           </w:tcPr>
           <w:p>
@@ -9495,7 +9506,7 @@
         </w:tc>
         <w:tc>
           <w:tcPr>
-            <w:tcW w:w="1732" w:type="dxa"/>
+            <w:tcW w:w="1350" w:type="dxa"/>
             <w:vAlign w:val="bottom"/>
           </w:tcPr>
           <w:p>
@@ -9551,7 +9562,7 @@
         </w:tc>
         <w:tc>
           <w:tcPr>
-            <w:tcW w:w="1720" w:type="dxa"/>
+            <w:tcW w:w="1331" w:type="dxa"/>
             <w:tcBorders>
               <w:right w:val="single" w:sz="4" w:space="0" w:color="000000"/>
             </w:tcBorders>
@@ -9651,7 +9662,7 @@
         </w:tc>
         <w:tc>
           <w:tcPr>
-            <w:tcW w:w="1732" w:type="dxa"/>
+            <w:tcW w:w="1530" w:type="dxa"/>
             <w:vAlign w:val="bottom"/>
           </w:tcPr>
           <w:p>
@@ -9679,7 +9690,7 @@
         </w:tc>
         <w:tc>
           <w:tcPr>
-            <w:tcW w:w="1732" w:type="dxa"/>
+            <w:tcW w:w="1350" w:type="dxa"/>
             <w:vAlign w:val="bottom"/>
           </w:tcPr>
           <w:p>
@@ -9735,7 +9746,7 @@
         </w:tc>
         <w:tc>
           <w:tcPr>
-            <w:tcW w:w="1720" w:type="dxa"/>
+            <w:tcW w:w="1331" w:type="dxa"/>
             <w:tcBorders>
               <w:right w:val="single" w:sz="4" w:space="0" w:color="000000"/>
             </w:tcBorders>
@@ -9835,7 +9846,7 @@
         </w:tc>
         <w:tc>
           <w:tcPr>
-            <w:tcW w:w="1732" w:type="dxa"/>
+            <w:tcW w:w="1530" w:type="dxa"/>
             <w:vAlign w:val="bottom"/>
           </w:tcPr>
           <w:p>
@@ -9863,7 +9874,7 @@
         </w:tc>
         <w:tc>
           <w:tcPr>
-            <w:tcW w:w="1732" w:type="dxa"/>
+            <w:tcW w:w="1350" w:type="dxa"/>
             <w:vAlign w:val="bottom"/>
           </w:tcPr>
           <w:p>
@@ -9919,7 +9930,7 @@
         </w:tc>
         <w:tc>
           <w:tcPr>
-            <w:tcW w:w="1720" w:type="dxa"/>
+            <w:tcW w:w="1331" w:type="dxa"/>
             <w:tcBorders>
               <w:right w:val="single" w:sz="4" w:space="0" w:color="000000"/>
             </w:tcBorders>
@@ -10019,7 +10030,7 @@
         </w:tc>
         <w:tc>
           <w:tcPr>
-            <w:tcW w:w="1732" w:type="dxa"/>
+            <w:tcW w:w="1530" w:type="dxa"/>
             <w:vAlign w:val="bottom"/>
           </w:tcPr>
           <w:p>
@@ -10047,7 +10058,7 @@
         </w:tc>
         <w:tc>
           <w:tcPr>
-            <w:tcW w:w="1732" w:type="dxa"/>
+            <w:tcW w:w="1350" w:type="dxa"/>
             <w:vAlign w:val="bottom"/>
           </w:tcPr>
           <w:p>
@@ -10103,7 +10114,7 @@
         </w:tc>
         <w:tc>
           <w:tcPr>
-            <w:tcW w:w="1720" w:type="dxa"/>
+            <w:tcW w:w="1331" w:type="dxa"/>
             <w:tcBorders>
               <w:right w:val="single" w:sz="4" w:space="0" w:color="000000"/>
             </w:tcBorders>
@@ -10195,28 +10206,28 @@
         </w:tc>
         <w:tc>
           <w:tcPr>
-            <w:tcW w:w="1732" w:type="dxa"/>
-            <w:vAlign w:val="bottom"/>
-          </w:tcPr>
-          <w:p>
-            <w:pPr>
-              <w:autoSpaceDE w:val="0"/>
-              <w:autoSpaceDN w:val="0"/>
-              <w:adjustRightInd w:val="0"/>
-              <w:spacing w:line="340" w:lineRule="atLeast"/>
-              <w:jc w:val="center"/>
-              <w:rPr>
-                <w:rFonts w:ascii="Times New Roman" w:hAnsi="Times New Roman" w:cs="Times New Roman"/>
-                <w:color w:val="000000"/>
-                <w:sz w:val="22"/>
-                <w:szCs w:val="22"/>
-              </w:rPr>
-            </w:pPr>
-          </w:p>
-        </w:tc>
-        <w:tc>
-          <w:tcPr>
-            <w:tcW w:w="1732" w:type="dxa"/>
+            <w:tcW w:w="1530" w:type="dxa"/>
+            <w:vAlign w:val="bottom"/>
+          </w:tcPr>
+          <w:p>
+            <w:pPr>
+              <w:autoSpaceDE w:val="0"/>
+              <w:autoSpaceDN w:val="0"/>
+              <w:adjustRightInd w:val="0"/>
+              <w:spacing w:line="340" w:lineRule="atLeast"/>
+              <w:jc w:val="center"/>
+              <w:rPr>
+                <w:rFonts w:ascii="Times New Roman" w:hAnsi="Times New Roman" w:cs="Times New Roman"/>
+                <w:color w:val="000000"/>
+                <w:sz w:val="22"/>
+                <w:szCs w:val="22"/>
+              </w:rPr>
+            </w:pPr>
+          </w:p>
+        </w:tc>
+        <w:tc>
+          <w:tcPr>
+            <w:tcW w:w="1350" w:type="dxa"/>
             <w:vAlign w:val="bottom"/>
           </w:tcPr>
           <w:p>
@@ -10258,7 +10269,7 @@
         </w:tc>
         <w:tc>
           <w:tcPr>
-            <w:tcW w:w="1720" w:type="dxa"/>
+            <w:tcW w:w="1331" w:type="dxa"/>
             <w:tcBorders>
               <w:right w:val="single" w:sz="4" w:space="0" w:color="000000"/>
             </w:tcBorders>
@@ -10354,28 +10365,28 @@
         </w:tc>
         <w:tc>
           <w:tcPr>
-            <w:tcW w:w="1732" w:type="dxa"/>
-            <w:vAlign w:val="bottom"/>
-          </w:tcPr>
-          <w:p>
-            <w:pPr>
-              <w:autoSpaceDE w:val="0"/>
-              <w:autoSpaceDN w:val="0"/>
-              <w:adjustRightInd w:val="0"/>
-              <w:spacing w:line="340" w:lineRule="atLeast"/>
-              <w:jc w:val="center"/>
-              <w:rPr>
-                <w:rFonts w:ascii="Times New Roman" w:hAnsi="Times New Roman" w:cs="Times New Roman"/>
-                <w:color w:val="000000"/>
-                <w:sz w:val="22"/>
-                <w:szCs w:val="22"/>
-              </w:rPr>
-            </w:pPr>
-          </w:p>
-        </w:tc>
-        <w:tc>
-          <w:tcPr>
-            <w:tcW w:w="1732" w:type="dxa"/>
+            <w:tcW w:w="1530" w:type="dxa"/>
+            <w:vAlign w:val="bottom"/>
+          </w:tcPr>
+          <w:p>
+            <w:pPr>
+              <w:autoSpaceDE w:val="0"/>
+              <w:autoSpaceDN w:val="0"/>
+              <w:adjustRightInd w:val="0"/>
+              <w:spacing w:line="340" w:lineRule="atLeast"/>
+              <w:jc w:val="center"/>
+              <w:rPr>
+                <w:rFonts w:ascii="Times New Roman" w:hAnsi="Times New Roman" w:cs="Times New Roman"/>
+                <w:color w:val="000000"/>
+                <w:sz w:val="22"/>
+                <w:szCs w:val="22"/>
+              </w:rPr>
+            </w:pPr>
+          </w:p>
+        </w:tc>
+        <w:tc>
+          <w:tcPr>
+            <w:tcW w:w="1350" w:type="dxa"/>
             <w:vAlign w:val="bottom"/>
           </w:tcPr>
           <w:p>
@@ -10417,7 +10428,7 @@
         </w:tc>
         <w:tc>
           <w:tcPr>
-            <w:tcW w:w="1720" w:type="dxa"/>
+            <w:tcW w:w="1331" w:type="dxa"/>
             <w:tcBorders>
               <w:right w:val="single" w:sz="4" w:space="0" w:color="000000"/>
             </w:tcBorders>
@@ -10517,7 +10528,7 @@
         </w:tc>
         <w:tc>
           <w:tcPr>
-            <w:tcW w:w="1732" w:type="dxa"/>
+            <w:tcW w:w="1530" w:type="dxa"/>
             <w:vAlign w:val="bottom"/>
           </w:tcPr>
           <w:p>
@@ -10545,7 +10556,7 @@
         </w:tc>
         <w:tc>
           <w:tcPr>
-            <w:tcW w:w="1732" w:type="dxa"/>
+            <w:tcW w:w="1350" w:type="dxa"/>
             <w:vAlign w:val="bottom"/>
           </w:tcPr>
           <w:p>
@@ -10601,7 +10612,7 @@
         </w:tc>
         <w:tc>
           <w:tcPr>
-            <w:tcW w:w="1720" w:type="dxa"/>
+            <w:tcW w:w="1331" w:type="dxa"/>
             <w:tcBorders>
               <w:right w:val="single" w:sz="4" w:space="0" w:color="000000"/>
             </w:tcBorders>
@@ -10701,7 +10712,7 @@
         </w:tc>
         <w:tc>
           <w:tcPr>
-            <w:tcW w:w="1732" w:type="dxa"/>
+            <w:tcW w:w="1530" w:type="dxa"/>
             <w:vAlign w:val="bottom"/>
           </w:tcPr>
           <w:p>
@@ -10729,7 +10740,7 @@
         </w:tc>
         <w:tc>
           <w:tcPr>
-            <w:tcW w:w="1732" w:type="dxa"/>
+            <w:tcW w:w="1350" w:type="dxa"/>
             <w:vAlign w:val="bottom"/>
           </w:tcPr>
           <w:p>
@@ -10785,7 +10796,7 @@
         </w:tc>
         <w:tc>
           <w:tcPr>
-            <w:tcW w:w="1720" w:type="dxa"/>
+            <w:tcW w:w="1331" w:type="dxa"/>
             <w:tcBorders>
               <w:right w:val="single" w:sz="4" w:space="0" w:color="000000"/>
             </w:tcBorders>
@@ -10885,7 +10896,7 @@
         </w:tc>
         <w:tc>
           <w:tcPr>
-            <w:tcW w:w="1732" w:type="dxa"/>
+            <w:tcW w:w="1530" w:type="dxa"/>
             <w:vAlign w:val="bottom"/>
           </w:tcPr>
           <w:p>
@@ -10913,7 +10924,7 @@
         </w:tc>
         <w:tc>
           <w:tcPr>
-            <w:tcW w:w="1732" w:type="dxa"/>
+            <w:tcW w:w="1350" w:type="dxa"/>
             <w:vAlign w:val="bottom"/>
           </w:tcPr>
           <w:p>
@@ -10969,7 +10980,7 @@
         </w:tc>
         <w:tc>
           <w:tcPr>
-            <w:tcW w:w="1720" w:type="dxa"/>
+            <w:tcW w:w="1331" w:type="dxa"/>
             <w:tcBorders>
               <w:right w:val="single" w:sz="4" w:space="0" w:color="000000"/>
             </w:tcBorders>
@@ -11069,7 +11080,7 @@
         </w:tc>
         <w:tc>
           <w:tcPr>
-            <w:tcW w:w="1732" w:type="dxa"/>
+            <w:tcW w:w="1530" w:type="dxa"/>
             <w:vAlign w:val="bottom"/>
           </w:tcPr>
           <w:p>
@@ -11097,7 +11108,7 @@
         </w:tc>
         <w:tc>
           <w:tcPr>
-            <w:tcW w:w="1732" w:type="dxa"/>
+            <w:tcW w:w="1350" w:type="dxa"/>
             <w:vAlign w:val="bottom"/>
           </w:tcPr>
           <w:p>
@@ -11153,7 +11164,7 @@
         </w:tc>
         <w:tc>
           <w:tcPr>
-            <w:tcW w:w="1720" w:type="dxa"/>
+            <w:tcW w:w="1331" w:type="dxa"/>
             <w:tcBorders>
               <w:right w:val="single" w:sz="4" w:space="0" w:color="000000"/>
             </w:tcBorders>
@@ -11253,7 +11264,7 @@
         </w:tc>
         <w:tc>
           <w:tcPr>
-            <w:tcW w:w="1732" w:type="dxa"/>
+            <w:tcW w:w="1530" w:type="dxa"/>
             <w:vAlign w:val="bottom"/>
           </w:tcPr>
           <w:p>
@@ -11281,7 +11292,7 @@
         </w:tc>
         <w:tc>
           <w:tcPr>
-            <w:tcW w:w="1732" w:type="dxa"/>
+            <w:tcW w:w="1350" w:type="dxa"/>
             <w:vAlign w:val="bottom"/>
           </w:tcPr>
           <w:p>
@@ -11337,7 +11348,7 @@
         </w:tc>
         <w:tc>
           <w:tcPr>
-            <w:tcW w:w="1720" w:type="dxa"/>
+            <w:tcW w:w="1331" w:type="dxa"/>
             <w:tcBorders>
               <w:right w:val="single" w:sz="4" w:space="0" w:color="000000"/>
             </w:tcBorders>
@@ -11437,7 +11448,7 @@
         </w:tc>
         <w:tc>
           <w:tcPr>
-            <w:tcW w:w="1732" w:type="dxa"/>
+            <w:tcW w:w="1530" w:type="dxa"/>
             <w:vAlign w:val="bottom"/>
           </w:tcPr>
           <w:p>
@@ -11465,7 +11476,7 @@
         </w:tc>
         <w:tc>
           <w:tcPr>
-            <w:tcW w:w="1732" w:type="dxa"/>
+            <w:tcW w:w="1350" w:type="dxa"/>
             <w:vAlign w:val="bottom"/>
           </w:tcPr>
           <w:p>
@@ -11521,7 +11532,7 @@
         </w:tc>
         <w:tc>
           <w:tcPr>
-            <w:tcW w:w="1720" w:type="dxa"/>
+            <w:tcW w:w="1331" w:type="dxa"/>
             <w:tcBorders>
               <w:right w:val="single" w:sz="4" w:space="0" w:color="000000"/>
             </w:tcBorders>
@@ -11621,7 +11632,7 @@
         </w:tc>
         <w:tc>
           <w:tcPr>
-            <w:tcW w:w="1732" w:type="dxa"/>
+            <w:tcW w:w="1530" w:type="dxa"/>
             <w:vAlign w:val="bottom"/>
           </w:tcPr>
           <w:p>
@@ -11649,7 +11660,7 @@
         </w:tc>
         <w:tc>
           <w:tcPr>
-            <w:tcW w:w="1732" w:type="dxa"/>
+            <w:tcW w:w="1350" w:type="dxa"/>
             <w:vAlign w:val="bottom"/>
           </w:tcPr>
           <w:p>
@@ -11705,7 +11716,7 @@
         </w:tc>
         <w:tc>
           <w:tcPr>
-            <w:tcW w:w="1720" w:type="dxa"/>
+            <w:tcW w:w="1331" w:type="dxa"/>
             <w:tcBorders>
               <w:right w:val="single" w:sz="4" w:space="0" w:color="000000"/>
             </w:tcBorders>
@@ -11805,7 +11816,7 @@
         </w:tc>
         <w:tc>
           <w:tcPr>
-            <w:tcW w:w="1732" w:type="dxa"/>
+            <w:tcW w:w="1530" w:type="dxa"/>
             <w:vAlign w:val="bottom"/>
           </w:tcPr>
           <w:p>
@@ -11833,7 +11844,7 @@
         </w:tc>
         <w:tc>
           <w:tcPr>
-            <w:tcW w:w="1732" w:type="dxa"/>
+            <w:tcW w:w="1350" w:type="dxa"/>
             <w:vAlign w:val="bottom"/>
           </w:tcPr>
           <w:p>
@@ -11889,7 +11900,7 @@
         </w:tc>
         <w:tc>
           <w:tcPr>
-            <w:tcW w:w="1720" w:type="dxa"/>
+            <w:tcW w:w="1331" w:type="dxa"/>
             <w:tcBorders>
               <w:right w:val="single" w:sz="4" w:space="0" w:color="000000"/>
             </w:tcBorders>
@@ -11981,28 +11992,28 @@
         </w:tc>
         <w:tc>
           <w:tcPr>
-            <w:tcW w:w="1732" w:type="dxa"/>
-            <w:vAlign w:val="bottom"/>
-          </w:tcPr>
-          <w:p>
-            <w:pPr>
-              <w:autoSpaceDE w:val="0"/>
-              <w:autoSpaceDN w:val="0"/>
-              <w:adjustRightInd w:val="0"/>
-              <w:spacing w:line="340" w:lineRule="atLeast"/>
-              <w:jc w:val="center"/>
-              <w:rPr>
-                <w:rFonts w:ascii="Times New Roman" w:hAnsi="Times New Roman" w:cs="Times New Roman"/>
-                <w:color w:val="000000"/>
-                <w:sz w:val="22"/>
-                <w:szCs w:val="22"/>
-              </w:rPr>
-            </w:pPr>
-          </w:p>
-        </w:tc>
-        <w:tc>
-          <w:tcPr>
-            <w:tcW w:w="1732" w:type="dxa"/>
+            <w:tcW w:w="1530" w:type="dxa"/>
+            <w:vAlign w:val="bottom"/>
+          </w:tcPr>
+          <w:p>
+            <w:pPr>
+              <w:autoSpaceDE w:val="0"/>
+              <w:autoSpaceDN w:val="0"/>
+              <w:adjustRightInd w:val="0"/>
+              <w:spacing w:line="340" w:lineRule="atLeast"/>
+              <w:jc w:val="center"/>
+              <w:rPr>
+                <w:rFonts w:ascii="Times New Roman" w:hAnsi="Times New Roman" w:cs="Times New Roman"/>
+                <w:color w:val="000000"/>
+                <w:sz w:val="22"/>
+                <w:szCs w:val="22"/>
+              </w:rPr>
+            </w:pPr>
+          </w:p>
+        </w:tc>
+        <w:tc>
+          <w:tcPr>
+            <w:tcW w:w="1350" w:type="dxa"/>
             <w:vAlign w:val="bottom"/>
           </w:tcPr>
           <w:p>
@@ -12044,7 +12055,7 @@
         </w:tc>
         <w:tc>
           <w:tcPr>
-            <w:tcW w:w="1720" w:type="dxa"/>
+            <w:tcW w:w="1331" w:type="dxa"/>
             <w:tcBorders>
               <w:right w:val="single" w:sz="4" w:space="0" w:color="000000"/>
             </w:tcBorders>
@@ -12140,28 +12151,28 @@
         </w:tc>
         <w:tc>
           <w:tcPr>
-            <w:tcW w:w="1732" w:type="dxa"/>
-            <w:vAlign w:val="bottom"/>
-          </w:tcPr>
-          <w:p>
-            <w:pPr>
-              <w:autoSpaceDE w:val="0"/>
-              <w:autoSpaceDN w:val="0"/>
-              <w:adjustRightInd w:val="0"/>
-              <w:spacing w:line="340" w:lineRule="atLeast"/>
-              <w:jc w:val="center"/>
-              <w:rPr>
-                <w:rFonts w:ascii="Times New Roman" w:hAnsi="Times New Roman" w:cs="Times New Roman"/>
-                <w:color w:val="000000"/>
-                <w:sz w:val="22"/>
-                <w:szCs w:val="22"/>
-              </w:rPr>
-            </w:pPr>
-          </w:p>
-        </w:tc>
-        <w:tc>
-          <w:tcPr>
-            <w:tcW w:w="1732" w:type="dxa"/>
+            <w:tcW w:w="1530" w:type="dxa"/>
+            <w:vAlign w:val="bottom"/>
+          </w:tcPr>
+          <w:p>
+            <w:pPr>
+              <w:autoSpaceDE w:val="0"/>
+              <w:autoSpaceDN w:val="0"/>
+              <w:adjustRightInd w:val="0"/>
+              <w:spacing w:line="340" w:lineRule="atLeast"/>
+              <w:jc w:val="center"/>
+              <w:rPr>
+                <w:rFonts w:ascii="Times New Roman" w:hAnsi="Times New Roman" w:cs="Times New Roman"/>
+                <w:color w:val="000000"/>
+                <w:sz w:val="22"/>
+                <w:szCs w:val="22"/>
+              </w:rPr>
+            </w:pPr>
+          </w:p>
+        </w:tc>
+        <w:tc>
+          <w:tcPr>
+            <w:tcW w:w="1350" w:type="dxa"/>
             <w:vAlign w:val="bottom"/>
           </w:tcPr>
           <w:p>
@@ -12203,7 +12214,7 @@
         </w:tc>
         <w:tc>
           <w:tcPr>
-            <w:tcW w:w="1720" w:type="dxa"/>
+            <w:tcW w:w="1331" w:type="dxa"/>
             <w:tcBorders>
               <w:right w:val="single" w:sz="4" w:space="0" w:color="000000"/>
             </w:tcBorders>
@@ -12303,7 +12314,7 @@
         </w:tc>
         <w:tc>
           <w:tcPr>
-            <w:tcW w:w="1732" w:type="dxa"/>
+            <w:tcW w:w="1530" w:type="dxa"/>
             <w:vAlign w:val="bottom"/>
           </w:tcPr>
           <w:p>
@@ -12331,7 +12342,7 @@
         </w:tc>
         <w:tc>
           <w:tcPr>
-            <w:tcW w:w="1732" w:type="dxa"/>
+            <w:tcW w:w="1350" w:type="dxa"/>
             <w:vAlign w:val="bottom"/>
           </w:tcPr>
           <w:p>
@@ -12387,7 +12398,7 @@
         </w:tc>
         <w:tc>
           <w:tcPr>
-            <w:tcW w:w="1720" w:type="dxa"/>
+            <w:tcW w:w="1331" w:type="dxa"/>
             <w:tcBorders>
               <w:right w:val="single" w:sz="4" w:space="0" w:color="000000"/>
             </w:tcBorders>
@@ -12487,7 +12498,7 @@
         </w:tc>
         <w:tc>
           <w:tcPr>
-            <w:tcW w:w="1732" w:type="dxa"/>
+            <w:tcW w:w="1530" w:type="dxa"/>
             <w:vAlign w:val="bottom"/>
           </w:tcPr>
           <w:p>
@@ -12515,7 +12526,7 @@
         </w:tc>
         <w:tc>
           <w:tcPr>
-            <w:tcW w:w="1732" w:type="dxa"/>
+            <w:tcW w:w="1350" w:type="dxa"/>
             <w:vAlign w:val="bottom"/>
           </w:tcPr>
           <w:p>
@@ -12571,7 +12582,7 @@
         </w:tc>
         <w:tc>
           <w:tcPr>
-            <w:tcW w:w="1720" w:type="dxa"/>
+            <w:tcW w:w="1331" w:type="dxa"/>
             <w:tcBorders>
               <w:right w:val="single" w:sz="4" w:space="0" w:color="000000"/>
             </w:tcBorders>
@@ -12671,7 +12682,7 @@
         </w:tc>
         <w:tc>
           <w:tcPr>
-            <w:tcW w:w="1732" w:type="dxa"/>
+            <w:tcW w:w="1530" w:type="dxa"/>
             <w:vAlign w:val="bottom"/>
           </w:tcPr>
           <w:p>
@@ -12699,7 +12710,7 @@
         </w:tc>
         <w:tc>
           <w:tcPr>
-            <w:tcW w:w="1732" w:type="dxa"/>
+            <w:tcW w:w="1350" w:type="dxa"/>
             <w:vAlign w:val="bottom"/>
           </w:tcPr>
           <w:p>
@@ -12755,7 +12766,7 @@
         </w:tc>
         <w:tc>
           <w:tcPr>
-            <w:tcW w:w="1720" w:type="dxa"/>
+            <w:tcW w:w="1331" w:type="dxa"/>
             <w:tcBorders>
               <w:right w:val="single" w:sz="4" w:space="0" w:color="000000"/>
             </w:tcBorders>
@@ -12855,7 +12866,7 @@
         </w:tc>
         <w:tc>
           <w:tcPr>
-            <w:tcW w:w="1732" w:type="dxa"/>
+            <w:tcW w:w="1530" w:type="dxa"/>
             <w:vAlign w:val="bottom"/>
           </w:tcPr>
           <w:p>
@@ -12883,7 +12894,7 @@
         </w:tc>
         <w:tc>
           <w:tcPr>
-            <w:tcW w:w="1732" w:type="dxa"/>
+            <w:tcW w:w="1350" w:type="dxa"/>
             <w:vAlign w:val="bottom"/>
           </w:tcPr>
           <w:p>
@@ -12939,7 +12950,7 @@
         </w:tc>
         <w:tc>
           <w:tcPr>
-            <w:tcW w:w="1720" w:type="dxa"/>
+            <w:tcW w:w="1331" w:type="dxa"/>
             <w:tcBorders>
               <w:right w:val="single" w:sz="4" w:space="0" w:color="000000"/>
             </w:tcBorders>
@@ -13039,7 +13050,7 @@
         </w:tc>
         <w:tc>
           <w:tcPr>
-            <w:tcW w:w="1732" w:type="dxa"/>
+            <w:tcW w:w="1530" w:type="dxa"/>
             <w:vAlign w:val="bottom"/>
           </w:tcPr>
           <w:p>
@@ -13067,7 +13078,7 @@
         </w:tc>
         <w:tc>
           <w:tcPr>
-            <w:tcW w:w="1732" w:type="dxa"/>
+            <w:tcW w:w="1350" w:type="dxa"/>
             <w:vAlign w:val="bottom"/>
           </w:tcPr>
           <w:p>
@@ -13123,7 +13134,7 @@
         </w:tc>
         <w:tc>
           <w:tcPr>
-            <w:tcW w:w="1720" w:type="dxa"/>
+            <w:tcW w:w="1331" w:type="dxa"/>
             <w:tcBorders>
               <w:right w:val="single" w:sz="4" w:space="0" w:color="000000"/>
             </w:tcBorders>
@@ -13223,7 +13234,7 @@
         </w:tc>
         <w:tc>
           <w:tcPr>
-            <w:tcW w:w="1732" w:type="dxa"/>
+            <w:tcW w:w="1530" w:type="dxa"/>
             <w:vAlign w:val="bottom"/>
           </w:tcPr>
           <w:p>
@@ -13251,7 +13262,7 @@
         </w:tc>
         <w:tc>
           <w:tcPr>
-            <w:tcW w:w="1732" w:type="dxa"/>
+            <w:tcW w:w="1350" w:type="dxa"/>
             <w:vAlign w:val="bottom"/>
           </w:tcPr>
           <w:p>
@@ -13307,7 +13318,7 @@
         </w:tc>
         <w:tc>
           <w:tcPr>
-            <w:tcW w:w="1720" w:type="dxa"/>
+            <w:tcW w:w="1331" w:type="dxa"/>
             <w:tcBorders>
               <w:right w:val="single" w:sz="4" w:space="0" w:color="000000"/>
             </w:tcBorders>
@@ -13407,7 +13418,7 @@
         </w:tc>
         <w:tc>
           <w:tcPr>
-            <w:tcW w:w="1732" w:type="dxa"/>
+            <w:tcW w:w="1530" w:type="dxa"/>
             <w:vAlign w:val="bottom"/>
           </w:tcPr>
           <w:p>
@@ -13435,7 +13446,7 @@
         </w:tc>
         <w:tc>
           <w:tcPr>
-            <w:tcW w:w="1732" w:type="dxa"/>
+            <w:tcW w:w="1350" w:type="dxa"/>
             <w:vAlign w:val="bottom"/>
           </w:tcPr>
           <w:p>
@@ -13491,7 +13502,7 @@
         </w:tc>
         <w:tc>
           <w:tcPr>
-            <w:tcW w:w="1720" w:type="dxa"/>
+            <w:tcW w:w="1331" w:type="dxa"/>
             <w:tcBorders>
               <w:right w:val="single" w:sz="4" w:space="0" w:color="000000"/>
             </w:tcBorders>
@@ -13550,14 +13561,14 @@
                 <w:szCs w:val="22"/>
               </w:rPr>
             </w:pPr>
-            <w:bookmarkStart w:id="10" w:name="_GoBack" w:colFirst="1" w:colLast="4"/>
-            <w:r>
-              <w:rPr>
-                <w:rFonts w:ascii="Times New Roman" w:hAnsi="Times New Roman" w:cs="Times New Roman"/>
-                <w:color w:val="000000"/>
-                <w:sz w:val="22"/>
-                <w:szCs w:val="22"/>
-              </w:rPr>
+            <w:r>
+              <w:rPr>
+                <w:rFonts w:ascii="Times New Roman" w:hAnsi="Times New Roman" w:cs="Times New Roman"/>
+                <w:color w:val="000000"/>
+                <w:sz w:val="22"/>
+                <w:szCs w:val="22"/>
+              </w:rPr>
+              <w:lastRenderedPageBreak/>
               <w:t>  SMOTE: threshold</w:t>
             </w:r>
           </w:p>
@@ -13592,7 +13603,7 @@
         </w:tc>
         <w:tc>
           <w:tcPr>
-            <w:tcW w:w="1732" w:type="dxa"/>
+            <w:tcW w:w="1530" w:type="dxa"/>
             <w:vAlign w:val="bottom"/>
           </w:tcPr>
           <w:p>
@@ -13620,7 +13631,7 @@
         </w:tc>
         <w:tc>
           <w:tcPr>
-            <w:tcW w:w="1732" w:type="dxa"/>
+            <w:tcW w:w="1350" w:type="dxa"/>
             <w:vAlign w:val="bottom"/>
           </w:tcPr>
           <w:p>
@@ -13676,7 +13687,7 @@
         </w:tc>
         <w:tc>
           <w:tcPr>
-            <w:tcW w:w="1720" w:type="dxa"/>
+            <w:tcW w:w="1331" w:type="dxa"/>
             <w:tcBorders>
               <w:right w:val="single" w:sz="4" w:space="0" w:color="000000"/>
             </w:tcBorders>
@@ -13768,28 +13779,28 @@
         </w:tc>
         <w:tc>
           <w:tcPr>
-            <w:tcW w:w="1732" w:type="dxa"/>
-            <w:vAlign w:val="bottom"/>
-          </w:tcPr>
-          <w:p>
-            <w:pPr>
-              <w:autoSpaceDE w:val="0"/>
-              <w:autoSpaceDN w:val="0"/>
-              <w:adjustRightInd w:val="0"/>
-              <w:spacing w:line="340" w:lineRule="atLeast"/>
-              <w:jc w:val="center"/>
-              <w:rPr>
-                <w:rFonts w:ascii="Times New Roman" w:hAnsi="Times New Roman" w:cs="Times New Roman"/>
-                <w:color w:val="000000"/>
-                <w:sz w:val="22"/>
-                <w:szCs w:val="22"/>
-              </w:rPr>
-            </w:pPr>
-          </w:p>
-        </w:tc>
-        <w:tc>
-          <w:tcPr>
-            <w:tcW w:w="1732" w:type="dxa"/>
+            <w:tcW w:w="1530" w:type="dxa"/>
+            <w:vAlign w:val="bottom"/>
+          </w:tcPr>
+          <w:p>
+            <w:pPr>
+              <w:autoSpaceDE w:val="0"/>
+              <w:autoSpaceDN w:val="0"/>
+              <w:adjustRightInd w:val="0"/>
+              <w:spacing w:line="340" w:lineRule="atLeast"/>
+              <w:jc w:val="center"/>
+              <w:rPr>
+                <w:rFonts w:ascii="Times New Roman" w:hAnsi="Times New Roman" w:cs="Times New Roman"/>
+                <w:color w:val="000000"/>
+                <w:sz w:val="22"/>
+                <w:szCs w:val="22"/>
+              </w:rPr>
+            </w:pPr>
+          </w:p>
+        </w:tc>
+        <w:tc>
+          <w:tcPr>
+            <w:tcW w:w="1350" w:type="dxa"/>
             <w:vAlign w:val="bottom"/>
           </w:tcPr>
           <w:p>
@@ -13831,7 +13842,7 @@
         </w:tc>
         <w:tc>
           <w:tcPr>
-            <w:tcW w:w="1720" w:type="dxa"/>
+            <w:tcW w:w="1331" w:type="dxa"/>
             <w:tcBorders>
               <w:right w:val="single" w:sz="4" w:space="0" w:color="000000"/>
             </w:tcBorders>
@@ -13927,28 +13938,28 @@
         </w:tc>
         <w:tc>
           <w:tcPr>
-            <w:tcW w:w="1732" w:type="dxa"/>
-            <w:vAlign w:val="bottom"/>
-          </w:tcPr>
-          <w:p>
-            <w:pPr>
-              <w:autoSpaceDE w:val="0"/>
-              <w:autoSpaceDN w:val="0"/>
-              <w:adjustRightInd w:val="0"/>
-              <w:spacing w:line="340" w:lineRule="atLeast"/>
-              <w:jc w:val="center"/>
-              <w:rPr>
-                <w:rFonts w:ascii="Times New Roman" w:hAnsi="Times New Roman" w:cs="Times New Roman"/>
-                <w:color w:val="000000"/>
-                <w:sz w:val="22"/>
-                <w:szCs w:val="22"/>
-              </w:rPr>
-            </w:pPr>
-          </w:p>
-        </w:tc>
-        <w:tc>
-          <w:tcPr>
-            <w:tcW w:w="1732" w:type="dxa"/>
+            <w:tcW w:w="1530" w:type="dxa"/>
+            <w:vAlign w:val="bottom"/>
+          </w:tcPr>
+          <w:p>
+            <w:pPr>
+              <w:autoSpaceDE w:val="0"/>
+              <w:autoSpaceDN w:val="0"/>
+              <w:adjustRightInd w:val="0"/>
+              <w:spacing w:line="340" w:lineRule="atLeast"/>
+              <w:jc w:val="center"/>
+              <w:rPr>
+                <w:rFonts w:ascii="Times New Roman" w:hAnsi="Times New Roman" w:cs="Times New Roman"/>
+                <w:color w:val="000000"/>
+                <w:sz w:val="22"/>
+                <w:szCs w:val="22"/>
+              </w:rPr>
+            </w:pPr>
+          </w:p>
+        </w:tc>
+        <w:tc>
+          <w:tcPr>
+            <w:tcW w:w="1350" w:type="dxa"/>
             <w:vAlign w:val="bottom"/>
           </w:tcPr>
           <w:p>
@@ -13990,7 +14001,7 @@
         </w:tc>
         <w:tc>
           <w:tcPr>
-            <w:tcW w:w="1720" w:type="dxa"/>
+            <w:tcW w:w="1331" w:type="dxa"/>
             <w:tcBorders>
               <w:right w:val="single" w:sz="4" w:space="0" w:color="000000"/>
             </w:tcBorders>
@@ -14090,7 +14101,7 @@
         </w:tc>
         <w:tc>
           <w:tcPr>
-            <w:tcW w:w="1732" w:type="dxa"/>
+            <w:tcW w:w="1530" w:type="dxa"/>
             <w:vAlign w:val="bottom"/>
           </w:tcPr>
           <w:p>
@@ -14118,7 +14129,7 @@
         </w:tc>
         <w:tc>
           <w:tcPr>
-            <w:tcW w:w="1732" w:type="dxa"/>
+            <w:tcW w:w="1350" w:type="dxa"/>
             <w:vAlign w:val="bottom"/>
           </w:tcPr>
           <w:p>
@@ -14174,7 +14185,7 @@
         </w:tc>
         <w:tc>
           <w:tcPr>
-            <w:tcW w:w="1720" w:type="dxa"/>
+            <w:tcW w:w="1331" w:type="dxa"/>
             <w:tcBorders>
               <w:right w:val="single" w:sz="4" w:space="0" w:color="000000"/>
             </w:tcBorders>
@@ -14274,7 +14285,7 @@
         </w:tc>
         <w:tc>
           <w:tcPr>
-            <w:tcW w:w="1732" w:type="dxa"/>
+            <w:tcW w:w="1530" w:type="dxa"/>
             <w:vAlign w:val="bottom"/>
           </w:tcPr>
           <w:p>
@@ -14302,7 +14313,7 @@
         </w:tc>
         <w:tc>
           <w:tcPr>
-            <w:tcW w:w="1732" w:type="dxa"/>
+            <w:tcW w:w="1350" w:type="dxa"/>
             <w:vAlign w:val="bottom"/>
           </w:tcPr>
           <w:p>
@@ -14358,7 +14369,7 @@
         </w:tc>
         <w:tc>
           <w:tcPr>
-            <w:tcW w:w="1720" w:type="dxa"/>
+            <w:tcW w:w="1331" w:type="dxa"/>
             <w:tcBorders>
               <w:right w:val="single" w:sz="4" w:space="0" w:color="000000"/>
             </w:tcBorders>
@@ -14458,7 +14469,7 @@
         </w:tc>
         <w:tc>
           <w:tcPr>
-            <w:tcW w:w="1732" w:type="dxa"/>
+            <w:tcW w:w="1530" w:type="dxa"/>
             <w:vAlign w:val="bottom"/>
           </w:tcPr>
           <w:p>
@@ -14486,7 +14497,7 @@
         </w:tc>
         <w:tc>
           <w:tcPr>
-            <w:tcW w:w="1732" w:type="dxa"/>
+            <w:tcW w:w="1350" w:type="dxa"/>
             <w:vAlign w:val="bottom"/>
           </w:tcPr>
           <w:p>
@@ -14542,7 +14553,7 @@
         </w:tc>
         <w:tc>
           <w:tcPr>
-            <w:tcW w:w="1720" w:type="dxa"/>
+            <w:tcW w:w="1331" w:type="dxa"/>
             <w:tcBorders>
               <w:right w:val="single" w:sz="4" w:space="0" w:color="000000"/>
             </w:tcBorders>
@@ -14642,7 +14653,7 @@
         </w:tc>
         <w:tc>
           <w:tcPr>
-            <w:tcW w:w="1732" w:type="dxa"/>
+            <w:tcW w:w="1530" w:type="dxa"/>
             <w:vAlign w:val="bottom"/>
           </w:tcPr>
           <w:p>
@@ -14670,7 +14681,7 @@
         </w:tc>
         <w:tc>
           <w:tcPr>
-            <w:tcW w:w="1732" w:type="dxa"/>
+            <w:tcW w:w="1350" w:type="dxa"/>
             <w:vAlign w:val="bottom"/>
           </w:tcPr>
           <w:p>
@@ -14726,7 +14737,7 @@
         </w:tc>
         <w:tc>
           <w:tcPr>
-            <w:tcW w:w="1720" w:type="dxa"/>
+            <w:tcW w:w="1331" w:type="dxa"/>
             <w:tcBorders>
               <w:right w:val="single" w:sz="4" w:space="0" w:color="000000"/>
             </w:tcBorders>
@@ -14826,7 +14837,7 @@
         </w:tc>
         <w:tc>
           <w:tcPr>
-            <w:tcW w:w="1732" w:type="dxa"/>
+            <w:tcW w:w="1530" w:type="dxa"/>
             <w:vAlign w:val="bottom"/>
           </w:tcPr>
           <w:p>
@@ -14854,7 +14865,7 @@
         </w:tc>
         <w:tc>
           <w:tcPr>
-            <w:tcW w:w="1732" w:type="dxa"/>
+            <w:tcW w:w="1350" w:type="dxa"/>
             <w:vAlign w:val="bottom"/>
           </w:tcPr>
           <w:p>
@@ -14910,7 +14921,7 @@
         </w:tc>
         <w:tc>
           <w:tcPr>
-            <w:tcW w:w="1720" w:type="dxa"/>
+            <w:tcW w:w="1331" w:type="dxa"/>
             <w:tcBorders>
               <w:right w:val="single" w:sz="4" w:space="0" w:color="000000"/>
             </w:tcBorders>
@@ -15010,7 +15021,7 @@
         </w:tc>
         <w:tc>
           <w:tcPr>
-            <w:tcW w:w="1732" w:type="dxa"/>
+            <w:tcW w:w="1530" w:type="dxa"/>
             <w:vAlign w:val="bottom"/>
           </w:tcPr>
           <w:p>
@@ -15038,7 +15049,7 @@
         </w:tc>
         <w:tc>
           <w:tcPr>
-            <w:tcW w:w="1732" w:type="dxa"/>
+            <w:tcW w:w="1350" w:type="dxa"/>
             <w:vAlign w:val="bottom"/>
           </w:tcPr>
           <w:p>
@@ -15094,7 +15105,7 @@
         </w:tc>
         <w:tc>
           <w:tcPr>
-            <w:tcW w:w="1720" w:type="dxa"/>
+            <w:tcW w:w="1331" w:type="dxa"/>
             <w:tcBorders>
               <w:right w:val="single" w:sz="4" w:space="0" w:color="000000"/>
             </w:tcBorders>
@@ -15194,7 +15205,7 @@
         </w:tc>
         <w:tc>
           <w:tcPr>
-            <w:tcW w:w="1732" w:type="dxa"/>
+            <w:tcW w:w="1530" w:type="dxa"/>
             <w:vAlign w:val="bottom"/>
           </w:tcPr>
           <w:p>
@@ -15222,7 +15233,7 @@
         </w:tc>
         <w:tc>
           <w:tcPr>
-            <w:tcW w:w="1732" w:type="dxa"/>
+            <w:tcW w:w="1350" w:type="dxa"/>
             <w:vAlign w:val="bottom"/>
           </w:tcPr>
           <w:p>
@@ -15278,7 +15289,7 @@
         </w:tc>
         <w:tc>
           <w:tcPr>
-            <w:tcW w:w="1720" w:type="dxa"/>
+            <w:tcW w:w="1331" w:type="dxa"/>
             <w:tcBorders>
               <w:right w:val="single" w:sz="4" w:space="0" w:color="000000"/>
             </w:tcBorders>
@@ -15377,7 +15388,7 @@
         </w:tc>
         <w:tc>
           <w:tcPr>
-            <w:tcW w:w="1732" w:type="dxa"/>
+            <w:tcW w:w="1530" w:type="dxa"/>
             <w:tcBorders>
               <w:bottom w:val="single" w:sz="4" w:space="0" w:color="000000"/>
             </w:tcBorders>
@@ -15408,7 +15419,7 @@
         </w:tc>
         <w:tc>
           <w:tcPr>
-            <w:tcW w:w="1732" w:type="dxa"/>
+            <w:tcW w:w="1350" w:type="dxa"/>
             <w:tcBorders>
               <w:bottom w:val="single" w:sz="4" w:space="0" w:color="000000"/>
             </w:tcBorders>
@@ -15470,7 +15481,7 @@
         </w:tc>
         <w:tc>
           <w:tcPr>
-            <w:tcW w:w="1720" w:type="dxa"/>
+            <w:tcW w:w="1331" w:type="dxa"/>
             <w:tcBorders>
               <w:bottom w:val="single" w:sz="4" w:space="0" w:color="000000"/>
               <w:right w:val="single" w:sz="4" w:space="0" w:color="000000"/>
@@ -15503,7 +15514,6 @@
           </w:p>
         </w:tc>
       </w:tr>
-      <w:bookmarkEnd w:id="10"/>
     </w:tbl>
     <w:p>
       <w:pPr>
@@ -16157,7 +16167,7 @@
       </w:r>
     </w:p>
   </w:comment>
-  <w:comment w:id="9" w:author="Alyssa Forber" w:date="2018-03-06T16:11:00Z" w:initials="AF">
+  <w:comment w:id="9" w:author="Alyssa Forber" w:date="2018-03-07T14:57:00Z" w:initials="AF">
     <w:p>
       <w:pPr>
         <w:pStyle w:val="CommentText"/>
@@ -16169,8 +16179,10 @@
         <w:annotationRef/>
       </w:r>
       <w:r>
-        <w:t>I had not been calculating and saving accuracy, but since I will be experimenting with the simulation when I re-run I will include it. Also, should we have a threshold column like the other tables, or did you mean to replace the word threshold with the actual threshold?</w:t>
-      </w:r>
+        <w:t>I had not been calculating and saving AUC, but since I will be experimenting with the simulation when I re-run I will include it. Also, should we have a threshold column like the other tables, or did you mean to replace the word threshold with the actual threshold?</w:t>
+      </w:r>
+      <w:bookmarkStart w:id="10" w:name="_GoBack"/>
+      <w:bookmarkEnd w:id="10"/>
     </w:p>
   </w:comment>
   <w:comment w:id="11" w:author="Colborn, Kathryn" w:date="2018-03-03T12:15:00Z" w:initials="CK">

</xml_diff>

<commit_message>
Added and deleted EndNote citation for practice
</commit_message>
<xml_diff>
--- a/Reports/ForberThesis20180302.docx
+++ b/Reports/ForberThesis20180302.docx
@@ -498,7 +498,7 @@
           <w:sz w:val="22"/>
           <w:szCs w:val="22"/>
         </w:rPr>
-        <w:instrText xml:space="preserve"> ADDIN EN.CITE &lt;EndNote&gt;&lt;Cite&gt;&lt;Author&gt;Chawla&lt;/Author&gt;&lt;Year&gt;2002&lt;/Year&gt;&lt;RecNum&gt;26&lt;/RecNum&gt;&lt;DisplayText&gt;&lt;style face="superscript"&gt;1, 2&lt;/style&gt;&lt;/DisplayText&gt;&lt;record&gt;&lt;rec-number&gt;26&lt;/rec-number&gt;&lt;foreign-keys&gt;&lt;key app="EN" db-id="9x5wsrp0c5rrrre0dznx2a25vxddp2r5e9ad" timestamp="1494620408"&gt;26&lt;/key&gt;&lt;/foreign-keys&gt;&lt;ref-type name="Journal Article"&gt;17&lt;/ref-type&gt;&lt;contributors&gt;&lt;authors&gt;&lt;author&gt;Chawla, N. V.&lt;/author&gt;&lt;author&gt;Bowyer, K. W.&lt;/author&gt;&lt;author&gt;Hall, L. O. &lt;/author&gt;&lt;author&gt;Kegelmeyer, W. P.&lt;/author&gt;&lt;/authors&gt;&lt;/contributors&gt;&lt;titles&gt;&lt;title&gt;SMOTE: Synthetic Minority Over-sampling Technique&lt;/title&gt;&lt;secondary-title&gt;Journal of Artificial Intelligence Research&lt;/secondary-title&gt;&lt;/titles&gt;&lt;periodical&gt;&lt;full-title&gt;Journal of Artificial Intelligence Research&lt;/full-title&gt;&lt;/periodical&gt;&lt;pages&gt;321-357&lt;/pages&gt;&lt;volume&gt;16&lt;/volume&gt;&lt;dates&gt;&lt;year&gt;2002&lt;/year&gt;&lt;/dates&gt;&lt;urls&gt;&lt;/urls&gt;&lt;/record&gt;&lt;/Cite&gt;&lt;Cite&gt;&lt;Author&gt;Japkowicz&lt;/Author&gt;&lt;Year&gt;2002&lt;/Year&gt;&lt;RecNum&gt;19&lt;/RecNum&gt;&lt;record&gt;&lt;rec-number&gt;19&lt;/rec-number&gt;&lt;foreign-keys&gt;&lt;key app="EN" db-id="9x5wsrp0c5rrrre0dznx2a25vxddp2r5e9ad" timestamp="1494345245"&gt;19&lt;/key&gt;&lt;/foreign-keys&gt;&lt;ref-type name="Journal Article"&gt;17&lt;/ref-type&gt;&lt;contributors&gt;&lt;authors&gt;&lt;author&gt;Japkowicz, Nathalie; Stephen, Shaju&lt;/author&gt;&lt;/authors&gt;&lt;/contributors&gt;&lt;titles&gt;&lt;title&gt;The class imbalance problem: A systematic study&lt;/title&gt;&lt;secondary-title&gt;Intelligent Data Analysis&lt;/secondary-title&gt;&lt;/titles&gt;&lt;periodical&gt;&lt;full-title&gt;Intelligent Data Analysis&lt;/full-title&gt;&lt;/periodical&gt;&lt;pages&gt;429-449&lt;/pages&gt;&lt;volume&gt;6&lt;/volume&gt;&lt;number&gt;5&lt;/number&gt;&lt;dates&gt;&lt;year&gt;2002&lt;/year&gt;&lt;/dates&gt;&lt;urls&gt;&lt;/urls&gt;&lt;/record&gt;&lt;/Cite&gt;&lt;/EndNote&gt;</w:instrText>
+        <w:instrText xml:space="preserve"> ADDIN EN.CITE &lt;EndNote&gt;&lt;Cite&gt;&lt;Author&gt;Chawla&lt;/Author&gt;&lt;Year&gt;2002&lt;/Year&gt;&lt;RecNum&gt;26&lt;/RecNum&gt;&lt;DisplayText&gt;&lt;style face="superscript"&gt;1, 2&lt;/style&gt;&lt;/DisplayText&gt;&lt;record&gt;&lt;rec-number&gt;26&lt;/rec-number&gt;&lt;foreign-keys&gt;&lt;key app="EN" db-id="p9xftwzf2p2pdfes2f65epd0wzt9pfz0ew0r" timestamp="0"&gt;26&lt;/key&gt;&lt;/foreign-keys&gt;&lt;ref-type name="Journal Article"&gt;17&lt;/ref-type&gt;&lt;contributors&gt;&lt;authors&gt;&lt;author&gt;Chawla, N. V.&lt;/author&gt;&lt;author&gt;Bowyer, K. W.&lt;/author&gt;&lt;author&gt;Hall, L. O. &lt;/author&gt;&lt;author&gt;Kegelmeyer, W. P.&lt;/author&gt;&lt;/authors&gt;&lt;/contributors&gt;&lt;titles&gt;&lt;title&gt;SMOTE: Synthetic Minority Over-sampling Technique&lt;/title&gt;&lt;secondary-title&gt;Journal of Artificial Intelligence Research&lt;/secondary-title&gt;&lt;/titles&gt;&lt;pages&gt;321-357&lt;/pages&gt;&lt;volume&gt;16&lt;/volume&gt;&lt;dates&gt;&lt;year&gt;2002&lt;/year&gt;&lt;/dates&gt;&lt;urls&gt;&lt;/urls&gt;&lt;/record&gt;&lt;/Cite&gt;&lt;Cite&gt;&lt;Author&gt;Japkowicz&lt;/Author&gt;&lt;Year&gt;2002&lt;/Year&gt;&lt;RecNum&gt;19&lt;/RecNum&gt;&lt;record&gt;&lt;rec-number&gt;19&lt;/rec-number&gt;&lt;foreign-keys&gt;&lt;key app="EN" db-id="p9xftwzf2p2pdfes2f65epd0wzt9pfz0ew0r" timestamp="0"&gt;19&lt;/key&gt;&lt;/foreign-keys&gt;&lt;ref-type name="Journal Article"&gt;17&lt;/ref-type&gt;&lt;contributors&gt;&lt;authors&gt;&lt;author&gt;Japkowicz, Nathalie; Stephen, Shaju&lt;/author&gt;&lt;/authors&gt;&lt;/contributors&gt;&lt;titles&gt;&lt;title&gt;The class imbalance problem: A systematic study&lt;/title&gt;&lt;secondary-title&gt;Intelligent Data Analysis&lt;/secondary-title&gt;&lt;/titles&gt;&lt;pages&gt;429-449&lt;/pages&gt;&lt;volume&gt;6&lt;/volume&gt;&lt;number&gt;5&lt;/number&gt;&lt;dates&gt;&lt;year&gt;2002&lt;/year&gt;&lt;/dates&gt;&lt;urls&gt;&lt;/urls&gt;&lt;/record&gt;&lt;/Cite&gt;&lt;/EndNote&gt;</w:instrText>
       </w:r>
       <w:r>
         <w:rPr>
@@ -532,7 +532,25 @@
           <w:sz w:val="22"/>
           <w:szCs w:val="22"/>
         </w:rPr>
-        <w:t xml:space="preserve"> As usual, no single method always performs the best when predicting on a hold-out set (CITE). However, all methods achieve the goal of increasing sensitivity (if we assume the minority class is the positive outcome class), which is of course very poor if the imbalance is ignored. </w:t>
+        <w:t xml:space="preserve"> As usual, no single method always performs the best when predicting on a </w:t>
+      </w:r>
+      <w:proofErr w:type="gramStart"/>
+      <w:r>
+        <w:rPr>
+          <w:rFonts w:ascii="Times New Roman" w:hAnsi="Times New Roman" w:cs="Times New Roman"/>
+          <w:sz w:val="22"/>
+          <w:szCs w:val="22"/>
+        </w:rPr>
+        <w:t>hold-out</w:t>
+      </w:r>
+      <w:proofErr w:type="gramEnd"/>
+      <w:r>
+        <w:rPr>
+          <w:rFonts w:ascii="Times New Roman" w:hAnsi="Times New Roman" w:cs="Times New Roman"/>
+          <w:sz w:val="22"/>
+          <w:szCs w:val="22"/>
+        </w:rPr>
+        <w:t xml:space="preserve"> set (CITE). However, all methods achieve the goal of increasing sensitivity (if we assume the minority class is the positive outcome class), which is of course very poor if the imbalance is ignored. </w:t>
       </w:r>
     </w:p>
     <w:p>
@@ -808,7 +826,7 @@
           <w:sz w:val="22"/>
           <w:szCs w:val="22"/>
         </w:rPr>
-        <w:instrText xml:space="preserve"> ADDIN EN.CITE &lt;EndNote&gt;&lt;Cite&gt;&lt;Author&gt;Chawla&lt;/Author&gt;&lt;Year&gt;2002&lt;/Year&gt;&lt;RecNum&gt;26&lt;/RecNum&gt;&lt;DisplayText&gt;&lt;style face="superscript"&gt;1&lt;/style&gt;&lt;/DisplayText&gt;&lt;record&gt;&lt;rec-number&gt;26&lt;/rec-number&gt;&lt;foreign-keys&gt;&lt;key app="EN" db-id="9x5wsrp0c5rrrre0dznx2a25vxddp2r5e9ad" timestamp="1494620408"&gt;26&lt;/key&gt;&lt;/foreign-keys&gt;&lt;ref-type name="Journal Article"&gt;17&lt;/ref-type&gt;&lt;contributors&gt;&lt;authors&gt;&lt;author&gt;Chawla, N. V.&lt;/author&gt;&lt;author&gt;Bowyer, K. W.&lt;/author&gt;&lt;author&gt;Hall, L. O. &lt;/author&gt;&lt;author&gt;Kegelmeyer, W. P.&lt;/author&gt;&lt;/authors&gt;&lt;/contributors&gt;&lt;titles&gt;&lt;title&gt;SMOTE: Synthetic Minority Over-sampling Technique&lt;/title&gt;&lt;secondary-title&gt;Journal of Artificial Intelligence Research&lt;/secondary-title&gt;&lt;/titles&gt;&lt;periodical&gt;&lt;full-title&gt;Journal of Artificial Intelligence Research&lt;/full-title&gt;&lt;/periodical&gt;&lt;pages&gt;321-357&lt;/pages&gt;&lt;volume&gt;16&lt;/volume&gt;&lt;dates&gt;&lt;year&gt;2002&lt;/year&gt;&lt;/dates&gt;&lt;urls&gt;&lt;/urls&gt;&lt;/record&gt;&lt;/Cite&gt;&lt;/EndNote&gt;</w:instrText>
+        <w:instrText xml:space="preserve"> ADDIN EN.CITE &lt;EndNote&gt;&lt;Cite&gt;&lt;Author&gt;Chawla&lt;/Author&gt;&lt;Year&gt;2002&lt;/Year&gt;&lt;RecNum&gt;26&lt;/RecNum&gt;&lt;DisplayText&gt;&lt;style face="superscript"&gt;1&lt;/style&gt;&lt;/DisplayText&gt;&lt;record&gt;&lt;rec-number&gt;26&lt;/rec-number&gt;&lt;foreign-keys&gt;&lt;key app="EN" db-id="p9xftwzf2p2pdfes2f65epd0wzt9pfz0ew0r" timestamp="0"&gt;26&lt;/key&gt;&lt;/foreign-keys&gt;&lt;ref-type name="Journal Article"&gt;17&lt;/ref-type&gt;&lt;contributors&gt;&lt;authors&gt;&lt;author&gt;Chawla, N. V.&lt;/author&gt;&lt;author&gt;Bowyer, K. W.&lt;/author&gt;&lt;author&gt;Hall, L. O. &lt;/author&gt;&lt;author&gt;Kegelmeyer, W. P.&lt;/author&gt;&lt;/authors&gt;&lt;/contributors&gt;&lt;titles&gt;&lt;title&gt;SMOTE: Synthetic Minority Over-sampling Technique&lt;/title&gt;&lt;secondary-title&gt;Journal of Artificial Intelligence Research&lt;/secondary-title&gt;&lt;/titles&gt;&lt;pages&gt;321-357&lt;/pages&gt;&lt;volume&gt;16&lt;/volume&gt;&lt;dates&gt;&lt;year&gt;2002&lt;/year&gt;&lt;/dates&gt;&lt;urls&gt;&lt;/urls&gt;&lt;/record&gt;&lt;/Cite&gt;&lt;/EndNote&gt;</w:instrText>
       </w:r>
       <w:r>
         <w:rPr>
@@ -1201,7 +1219,7 @@
           <w:sz w:val="22"/>
           <w:szCs w:val="22"/>
         </w:rPr>
-        <w:instrText xml:space="preserve"> ADDIN EN.CITE &lt;EndNote&gt;&lt;Cite&gt;&lt;Author&gt;Jerome Friedman&lt;/Author&gt;&lt;Year&gt;2010&lt;/Year&gt;&lt;RecNum&gt;35&lt;/RecNum&gt;&lt;DisplayText&gt;&lt;style face="superscript"&gt;3&lt;/style&gt;&lt;/DisplayText&gt;&lt;record&gt;&lt;rec-number&gt;35&lt;/rec-number&gt;&lt;foreign-keys&gt;&lt;key app="EN" db-id="9x5wsrp0c5rrrre0dznx2a25vxddp2r5e9ad" timestamp="1516569234"&gt;35&lt;/key&gt;&lt;/foreign-keys&gt;&lt;ref-type name="Journal Article"&gt;17&lt;/ref-type&gt;&lt;contributors&gt;&lt;authors&gt;&lt;author&gt;Jerome Friedman, Trevor Hastie, Robert Tibshirani&lt;/author&gt;&lt;/authors&gt;&lt;/contributors&gt;&lt;titles&gt;&lt;title&gt;Regularization Paths for Generalized Linear Models via Coordinate Descent&lt;/title&gt;&lt;secondary-title&gt;Journal of Statistical Software&lt;/secondary-title&gt;&lt;/titles&gt;&lt;periodical&gt;&lt;full-title&gt;Journal of Statistical Software&lt;/full-title&gt;&lt;/periodical&gt;&lt;pages&gt;1-22&lt;/pages&gt;&lt;volume&gt;33&lt;/volume&gt;&lt;number&gt;1&lt;/number&gt;&lt;dates&gt;&lt;year&gt;2010&lt;/year&gt;&lt;/dates&gt;&lt;urls&gt;&lt;related-urls&gt;&lt;url&gt;http://www.jstatsoft.org/v33/i01/&lt;/url&gt;&lt;/related-urls&gt;&lt;/urls&gt;&lt;/record&gt;&lt;/Cite&gt;&lt;/EndNote&gt;</w:instrText>
+        <w:instrText xml:space="preserve"> ADDIN EN.CITE &lt;EndNote&gt;&lt;Cite&gt;&lt;Author&gt;Jerome Friedman&lt;/Author&gt;&lt;Year&gt;2010&lt;/Year&gt;&lt;RecNum&gt;35&lt;/RecNum&gt;&lt;DisplayText&gt;&lt;style face="superscript"&gt;3&lt;/style&gt;&lt;/DisplayText&gt;&lt;record&gt;&lt;rec-number&gt;35&lt;/rec-number&gt;&lt;foreign-keys&gt;&lt;key app="EN" db-id="p9xftwzf2p2pdfes2f65epd0wzt9pfz0ew0r" timestamp="0"&gt;35&lt;/key&gt;&lt;/foreign-keys&gt;&lt;ref-type name="Journal Article"&gt;17&lt;/ref-type&gt;&lt;contributors&gt;&lt;authors&gt;&lt;author&gt;Jerome Friedman, Trevor Hastie, Robert Tibshirani&lt;/author&gt;&lt;/authors&gt;&lt;/contributors&gt;&lt;titles&gt;&lt;title&gt;Regularization Paths for Generalized Linear Models via Coordinate Descent&lt;/title&gt;&lt;secondary-title&gt;Journal of Statistical Software&lt;/secondary-title&gt;&lt;/titles&gt;&lt;pages&gt;1-22&lt;/pages&gt;&lt;volume&gt;33&lt;/volume&gt;&lt;number&gt;1&lt;/number&gt;&lt;dates&gt;&lt;year&gt;2010&lt;/year&gt;&lt;/dates&gt;&lt;urls&gt;&lt;related-urls&gt;&lt;url&gt;http://www.jstatsoft.org/v33/i01/&lt;/url&gt;&lt;/related-urls&gt;&lt;/urls&gt;&lt;/record&gt;&lt;/Cite&gt;&lt;/EndNote&gt;</w:instrText>
       </w:r>
       <w:r>
         <w:rPr>
@@ -1251,7 +1269,7 @@
           <w:sz w:val="22"/>
           <w:szCs w:val="22"/>
         </w:rPr>
-        <w:instrText xml:space="preserve"> ADDIN EN.CITE &lt;EndNote&gt;&lt;Cite&gt;&lt;Author&gt;R Core Team&lt;/Author&gt;&lt;Year&gt;2015&lt;/Year&gt;&lt;RecNum&gt;40&lt;/RecNum&gt;&lt;DisplayText&gt;&lt;style face="superscript"&gt;4&lt;/style&gt;&lt;/DisplayText&gt;&lt;record&gt;&lt;rec-number&gt;40&lt;/rec-number&gt;&lt;foreign-keys&gt;&lt;key app="EN" db-id="9x5wsrp0c5rrrre0dznx2a25vxddp2r5e9ad" timestamp="1519338156"&gt;40&lt;/key&gt;&lt;/foreign-keys&gt;&lt;ref-type name="Journal Article"&gt;17&lt;/ref-type&gt;&lt;contributors&gt;&lt;authors&gt;&lt;author&gt;R Core Team,&lt;/author&gt;&lt;/authors&gt;&lt;/contributors&gt;&lt;titles&gt;&lt;title&gt;R: A Language and Environment for Statistical Computing&lt;/title&gt;&lt;secondary-title&gt;R Foundation for Statistical Computing&lt;/secondary-title&gt;&lt;/titles&gt;&lt;periodical&gt;&lt;full-title&gt;R Foundation for Statistical Computing&lt;/full-title&gt;&lt;/periodical&gt;&lt;dates&gt;&lt;year&gt;2015&lt;/year&gt;&lt;/dates&gt;&lt;pub-location&gt;Vienna, Austria&lt;/pub-location&gt;&lt;label&gt;R&lt;/label&gt;&lt;urls&gt;&lt;related-urls&gt;&lt;url&gt;http://www.R-project.org/&lt;/url&gt;&lt;/related-urls&gt;&lt;/urls&gt;&lt;custom3&gt;article&lt;/custom3&gt;&lt;/record&gt;&lt;/Cite&gt;&lt;/EndNote&gt;</w:instrText>
+        <w:instrText xml:space="preserve"> ADDIN EN.CITE &lt;EndNote&gt;&lt;Cite&gt;&lt;Author&gt;R Core Team&lt;/Author&gt;&lt;Year&gt;2015&lt;/Year&gt;&lt;RecNum&gt;40&lt;/RecNum&gt;&lt;DisplayText&gt;&lt;style face="superscript"&gt;4&lt;/style&gt;&lt;/DisplayText&gt;&lt;record&gt;&lt;rec-number&gt;40&lt;/rec-number&gt;&lt;foreign-keys&gt;&lt;key app="EN" db-id="p9xftwzf2p2pdfes2f65epd0wzt9pfz0ew0r" timestamp="0"&gt;40&lt;/key&gt;&lt;/foreign-keys&gt;&lt;ref-type name="Journal Article"&gt;17&lt;/ref-type&gt;&lt;contributors&gt;&lt;authors&gt;&lt;author&gt;R Core Team,&lt;/author&gt;&lt;/authors&gt;&lt;/contributors&gt;&lt;titles&gt;&lt;title&gt;R: A Language and Environment for Statistical Computing&lt;/title&gt;&lt;secondary-title&gt;R Foundation for Statistical Computing&lt;/secondary-title&gt;&lt;/titles&gt;&lt;dates&gt;&lt;year&gt;2015&lt;/year&gt;&lt;/dates&gt;&lt;pub-location&gt;Vienna, Austria&lt;/pub-location&gt;&lt;label&gt;R&lt;/label&gt;&lt;urls&gt;&lt;related-urls&gt;&lt;url&gt;http://www.R-project.org/&lt;/url&gt;&lt;/related-urls&gt;&lt;/urls&gt;&lt;custom3&gt;article&lt;/custom3&gt;&lt;/record&gt;&lt;/Cite&gt;&lt;/EndNote&gt;</w:instrText>
       </w:r>
       <w:r>
         <w:rPr>
@@ -1384,7 +1402,7 @@
           <w:sz w:val="22"/>
           <w:szCs w:val="22"/>
         </w:rPr>
-        <w:instrText xml:space="preserve"> ADDIN EN.CITE &lt;EndNote&gt;&lt;Cite&gt;&lt;Author&gt;Youden&lt;/Author&gt;&lt;Year&gt;1950&lt;/Year&gt;&lt;RecNum&gt;37&lt;/RecNum&gt;&lt;DisplayText&gt;&lt;style face="superscript"&gt;5&lt;/style&gt;&lt;/DisplayText&gt;&lt;record&gt;&lt;rec-number&gt;37&lt;/rec-number&gt;&lt;foreign-keys&gt;&lt;key app="EN" db-id="9x5wsrp0c5rrrre0dznx2a25vxddp2r5e9ad" timestamp="1516569451"&gt;37&lt;/key&gt;&lt;/foreign-keys&gt;&lt;ref-type name="Journal Article"&gt;17&lt;/ref-type&gt;&lt;contributors&gt;&lt;authors&gt;&lt;author&gt;Youden, W. J.&lt;/author&gt;&lt;/authors&gt;&lt;/contributors&gt;&lt;titles&gt;&lt;title&gt;Index for rating diagnostic tests&lt;/title&gt;&lt;secondary-title&gt;Cancer&lt;/secondary-title&gt;&lt;/titles&gt;&lt;periodical&gt;&lt;full-title&gt;Cancer&lt;/full-title&gt;&lt;/periodical&gt;&lt;pages&gt;32-35&lt;/pages&gt;&lt;volume&gt;3&lt;/volume&gt;&lt;dates&gt;&lt;year&gt;1950&lt;/year&gt;&lt;/dates&gt;&lt;urls&gt;&lt;/urls&gt;&lt;/record&gt;&lt;/Cite&gt;&lt;/EndNote&gt;</w:instrText>
+        <w:instrText xml:space="preserve"> ADDIN EN.CITE &lt;EndNote&gt;&lt;Cite&gt;&lt;Author&gt;Youden&lt;/Author&gt;&lt;Year&gt;1950&lt;/Year&gt;&lt;RecNum&gt;37&lt;/RecNum&gt;&lt;DisplayText&gt;&lt;style face="superscript"&gt;5&lt;/style&gt;&lt;/DisplayText&gt;&lt;record&gt;&lt;rec-number&gt;37&lt;/rec-number&gt;&lt;foreign-keys&gt;&lt;key app="EN" db-id="p9xftwzf2p2pdfes2f65epd0wzt9pfz0ew0r" timestamp="0"&gt;37&lt;/key&gt;&lt;/foreign-keys&gt;&lt;ref-type name="Journal Article"&gt;17&lt;/ref-type&gt;&lt;contributors&gt;&lt;authors&gt;&lt;author&gt;Youden, W. J.&lt;/author&gt;&lt;/authors&gt;&lt;/contributors&gt;&lt;titles&gt;&lt;title&gt;Index for rating diagnostic tests&lt;/title&gt;&lt;secondary-title&gt;Cancer&lt;/secondary-title&gt;&lt;/titles&gt;&lt;pages&gt;32-35&lt;/pages&gt;&lt;volume&gt;3&lt;/volume&gt;&lt;dates&gt;&lt;year&gt;1950&lt;/year&gt;&lt;/dates&gt;&lt;urls&gt;&lt;/urls&gt;&lt;/record&gt;&lt;/Cite&gt;&lt;/EndNote&gt;</w:instrText>
       </w:r>
       <w:r>
         <w:rPr>
@@ -1569,6 +1587,7 @@
         </w:rPr>
         <w:t xml:space="preserve"> package in R.</w:t>
       </w:r>
+      <w:bookmarkStart w:id="3" w:name="_GoBack"/>
       <w:r>
         <w:rPr>
           <w:rFonts w:ascii="Times New Roman" w:hAnsi="Times New Roman" w:cs="Times New Roman"/>
@@ -1583,7 +1602,7 @@
           <w:sz w:val="22"/>
           <w:szCs w:val="22"/>
         </w:rPr>
-        <w:instrText xml:space="preserve"> ADDIN EN.CITE &lt;EndNote&gt;&lt;Cite&gt;&lt;Author&gt;Torgo&lt;/Author&gt;&lt;Year&gt;2010&lt;/Year&gt;&lt;RecNum&gt;34&lt;/RecNum&gt;&lt;DisplayText&gt;&lt;style face="superscript"&gt;6&lt;/style&gt;&lt;/DisplayText&gt;&lt;record&gt;&lt;rec-number&gt;34&lt;/rec-number&gt;&lt;foreign-keys&gt;&lt;key app="EN" db-id="9x5wsrp0c5rrrre0dznx2a25vxddp2r5e9ad" timestamp="1516569080"&gt;34&lt;/key&gt;&lt;/foreign-keys&gt;&lt;ref-type name="Journal Article"&gt;17&lt;/ref-type&gt;&lt;contributors&gt;&lt;authors&gt;&lt;author&gt;Torgo, L.&lt;/author&gt;&lt;/authors&gt;&lt;/contributors&gt;&lt;titles&gt;&lt;title&gt;Data Mining with R, learning with case studies&lt;/title&gt;&lt;secondary-title&gt;Chapman and Hall/CRC&lt;/secondary-title&gt;&lt;/titles&gt;&lt;periodical&gt;&lt;full-title&gt;Chapman and Hall/CRC&lt;/full-title&gt;&lt;/periodical&gt;&lt;dates&gt;&lt;year&gt;2010&lt;/year&gt;&lt;/dates&gt;&lt;urls&gt;&lt;related-urls&gt;&lt;url&gt;http://www.dcc.fc.up.pt/~ltorgo/DataMiningWithR&lt;/url&gt;&lt;/related-urls&gt;&lt;/urls&gt;&lt;/record&gt;&lt;/Cite&gt;&lt;/EndNote&gt;</w:instrText>
+        <w:instrText xml:space="preserve"> ADDIN EN.CITE &lt;EndNote&gt;&lt;Cite&gt;&lt;Author&gt;Torgo&lt;/Author&gt;&lt;Year&gt;2010&lt;/Year&gt;&lt;RecNum&gt;34&lt;/RecNum&gt;&lt;DisplayText&gt;&lt;style face="superscript"&gt;6&lt;/style&gt;&lt;/DisplayText&gt;&lt;record&gt;&lt;rec-number&gt;34&lt;/rec-number&gt;&lt;foreign-keys&gt;&lt;key app="EN" db-id="p9xftwzf2p2pdfes2f65epd0wzt9pfz0ew0r" timestamp="0"&gt;34&lt;/key&gt;&lt;/foreign-keys&gt;&lt;ref-type name="Journal Article"&gt;17&lt;/ref-type&gt;&lt;contributors&gt;&lt;authors&gt;&lt;author&gt;Torgo, L.&lt;/author&gt;&lt;/authors&gt;&lt;/contributors&gt;&lt;titles&gt;&lt;title&gt;Data Mining with R, learning with case studies&lt;/title&gt;&lt;secondary-title&gt;Chapman and Hall/CRC&lt;/secondary-title&gt;&lt;/titles&gt;&lt;dates&gt;&lt;year&gt;2010&lt;/year&gt;&lt;/dates&gt;&lt;urls&gt;&lt;related-urls&gt;&lt;url&gt;http://www.dcc.fc.up.pt/~ltorgo/DataMiningWithR&lt;/url&gt;&lt;/related-urls&gt;&lt;/urls&gt;&lt;/record&gt;&lt;/Cite&gt;&lt;/EndNote&gt;</w:instrText>
       </w:r>
       <w:r>
         <w:rPr>
@@ -1611,6 +1630,7 @@
         </w:rPr>
         <w:fldChar w:fldCharType="end"/>
       </w:r>
+      <w:bookmarkEnd w:id="3"/>
     </w:p>
     <w:p>
       <w:pPr>
@@ -1774,8 +1794,8 @@
         </w:rPr>
         <w:t xml:space="preserve">, 5% developed COT within a year of their hospital discharge. There were </w:t>
       </w:r>
-      <w:commentRangeStart w:id="3"/>
       <w:commentRangeStart w:id="4"/>
+      <w:commentRangeStart w:id="5"/>
       <w:r>
         <w:rPr>
           <w:rFonts w:ascii="Times New Roman" w:hAnsi="Times New Roman" w:cs="Times New Roman"/>
@@ -1784,7 +1804,7 @@
         </w:rPr>
         <w:t>22</w:t>
       </w:r>
-      <w:commentRangeEnd w:id="3"/>
+      <w:commentRangeEnd w:id="4"/>
       <w:r>
         <w:rPr>
           <w:rStyle w:val="CommentReference"/>
@@ -1792,14 +1812,14 @@
           <w:sz w:val="22"/>
           <w:szCs w:val="22"/>
         </w:rPr>
-        <w:commentReference w:id="3"/>
-      </w:r>
-      <w:commentRangeEnd w:id="4"/>
+        <w:commentReference w:id="4"/>
+      </w:r>
+      <w:commentRangeEnd w:id="5"/>
       <w:r>
         <w:rPr>
           <w:rStyle w:val="CommentReference"/>
         </w:rPr>
-        <w:commentReference w:id="4"/>
+        <w:commentReference w:id="5"/>
       </w:r>
       <w:r>
         <w:rPr>
@@ -1849,7 +1869,7 @@
         </w:rPr>
         <w:t xml:space="preserve">, gender, history of chronic pain, </w:t>
       </w:r>
-      <w:commentRangeStart w:id="5"/>
+      <w:commentRangeStart w:id="6"/>
       <w:r>
         <w:rPr>
           <w:rFonts w:ascii="Times New Roman" w:hAnsi="Times New Roman" w:cs="Times New Roman"/>
@@ -1858,7 +1878,7 @@
         </w:rPr>
         <w:t>…</w:t>
       </w:r>
-      <w:commentRangeEnd w:id="5"/>
+      <w:commentRangeEnd w:id="6"/>
       <w:r>
         <w:rPr>
           <w:rStyle w:val="CommentReference"/>
@@ -1866,7 +1886,7 @@
           <w:sz w:val="22"/>
           <w:szCs w:val="22"/>
         </w:rPr>
-        <w:commentReference w:id="5"/>
+        <w:commentReference w:id="6"/>
       </w:r>
       <w:r>
         <w:rPr>
@@ -2299,8 +2319,8 @@
           <w:szCs w:val="22"/>
         </w:rPr>
       </w:pPr>
-      <w:commentRangeStart w:id="6"/>
       <w:commentRangeStart w:id="7"/>
+      <w:commentRangeStart w:id="8"/>
       <w:r>
         <w:rPr>
           <w:rFonts w:ascii="Times New Roman" w:hAnsi="Times New Roman" w:cs="Times New Roman"/>
@@ -2310,19 +2330,19 @@
         </w:rPr>
         <w:t xml:space="preserve">Table 1. </w:t>
       </w:r>
-      <w:commentRangeEnd w:id="6"/>
+      <w:commentRangeEnd w:id="7"/>
       <w:r>
         <w:rPr>
           <w:rStyle w:val="CommentReference"/>
         </w:rPr>
-        <w:commentReference w:id="6"/>
-      </w:r>
-      <w:commentRangeEnd w:id="7"/>
+        <w:commentReference w:id="7"/>
+      </w:r>
+      <w:commentRangeEnd w:id="8"/>
       <w:r>
         <w:rPr>
           <w:rStyle w:val="CommentReference"/>
         </w:rPr>
-        <w:commentReference w:id="7"/>
+        <w:commentReference w:id="8"/>
       </w:r>
       <w:r>
         <w:rPr>
@@ -5450,7 +5470,7 @@
                 <w:szCs w:val="22"/>
               </w:rPr>
             </w:pPr>
-            <w:commentRangeStart w:id="8"/>
+            <w:commentRangeStart w:id="9"/>
             <w:proofErr w:type="gramStart"/>
             <w:r>
               <w:rPr>
@@ -5463,13 +5483,13 @@
               </w:rPr>
               <w:t>t</w:t>
             </w:r>
-            <w:commentRangeEnd w:id="8"/>
+            <w:commentRangeEnd w:id="9"/>
             <w:proofErr w:type="gramEnd"/>
             <w:r>
               <w:rPr>
                 <w:rStyle w:val="CommentReference"/>
               </w:rPr>
-              <w:commentReference w:id="8"/>
+              <w:commentReference w:id="9"/>
             </w:r>
           </w:p>
         </w:tc>
@@ -8652,7 +8672,7 @@
                 <w:szCs w:val="22"/>
               </w:rPr>
             </w:pPr>
-            <w:commentRangeStart w:id="9"/>
+            <w:commentRangeStart w:id="10"/>
             <w:r>
               <w:rPr>
                 <w:rFonts w:ascii="Times New Roman" w:hAnsi="Times New Roman" w:cs="Times New Roman"/>
@@ -8664,12 +8684,12 @@
               </w:rPr>
               <w:t>AUC</w:t>
             </w:r>
-            <w:commentRangeEnd w:id="9"/>
+            <w:commentRangeEnd w:id="10"/>
             <w:r>
               <w:rPr>
                 <w:rStyle w:val="CommentReference"/>
               </w:rPr>
-              <w:commentReference w:id="9"/>
+              <w:commentReference w:id="10"/>
             </w:r>
           </w:p>
         </w:tc>
@@ -16068,7 +16088,7 @@
       </w:r>
     </w:p>
   </w:comment>
-  <w:comment w:id="3" w:author="Colborn, Kathryn" w:date="2018-03-02T13:19:00Z" w:initials="CK">
+  <w:comment w:id="4" w:author="Colborn, Kathryn" w:date="2018-03-02T13:19:00Z" w:initials="CK">
     <w:p>
       <w:pPr>
         <w:pStyle w:val="CommentText"/>
@@ -16084,7 +16104,7 @@
       </w:r>
     </w:p>
   </w:comment>
-  <w:comment w:id="4" w:author="Alyssa Forber" w:date="2018-03-06T15:50:00Z" w:initials="AF">
+  <w:comment w:id="5" w:author="Alyssa Forber" w:date="2018-03-06T15:50:00Z" w:initials="AF">
     <w:p>
       <w:pPr>
         <w:pStyle w:val="CommentText"/>
@@ -16100,7 +16120,7 @@
       </w:r>
     </w:p>
   </w:comment>
-  <w:comment w:id="5" w:author="Colborn, Kathryn" w:date="2018-03-02T13:20:00Z" w:initials="CK">
+  <w:comment w:id="6" w:author="Colborn, Kathryn" w:date="2018-03-02T13:20:00Z" w:initials="CK">
     <w:p>
       <w:pPr>
         <w:pStyle w:val="CommentText"/>
@@ -16116,7 +16136,7 @@
       </w:r>
     </w:p>
   </w:comment>
-  <w:comment w:id="6" w:author="Colborn, Kathryn" w:date="2018-03-02T13:43:00Z" w:initials="CK">
+  <w:comment w:id="7" w:author="Colborn, Kathryn" w:date="2018-03-02T13:43:00Z" w:initials="CK">
     <w:p>
       <w:pPr>
         <w:pStyle w:val="CommentText"/>
@@ -16132,7 +16152,7 @@
       </w:r>
     </w:p>
   </w:comment>
-  <w:comment w:id="7" w:author="Alyssa Forber" w:date="2018-03-06T15:48:00Z" w:initials="AF">
+  <w:comment w:id="8" w:author="Alyssa Forber" w:date="2018-03-06T15:48:00Z" w:initials="AF">
     <w:p>
       <w:pPr>
         <w:pStyle w:val="CommentText"/>
@@ -16148,7 +16168,7 @@
       </w:r>
     </w:p>
   </w:comment>
-  <w:comment w:id="8" w:author="Alyssa Forber" w:date="2018-03-07T13:40:00Z" w:initials="AF">
+  <w:comment w:id="9" w:author="Alyssa Forber" w:date="2018-03-07T13:40:00Z" w:initials="AF">
     <w:p>
       <w:pPr>
         <w:pStyle w:val="CommentText"/>
@@ -16167,7 +16187,7 @@
       </w:r>
     </w:p>
   </w:comment>
-  <w:comment w:id="9" w:author="Alyssa Forber" w:date="2018-03-07T14:57:00Z" w:initials="AF">
+  <w:comment w:id="10" w:author="Alyssa Forber" w:date="2018-03-07T14:57:00Z" w:initials="AF">
     <w:p>
       <w:pPr>
         <w:pStyle w:val="CommentText"/>
@@ -16181,8 +16201,6 @@
       <w:r>
         <w:t>I had not been calculating and saving AUC, but since I will be experimenting with the simulation when I re-run I will include it. Also, should we have a threshold column like the other tables, or did you mean to replace the word threshold with the actual threshold?</w:t>
       </w:r>
-      <w:bookmarkStart w:id="10" w:name="_GoBack"/>
-      <w:bookmarkEnd w:id="10"/>
     </w:p>
   </w:comment>
   <w:comment w:id="11" w:author="Colborn, Kathryn" w:date="2018-03-03T12:15:00Z" w:initials="CK">
@@ -16427,7 +16445,6 @@
   <w:style w:type="character" w:default="1" w:styleId="DefaultParagraphFont">
     <w:name w:val="Default Paragraph Font"/>
     <w:uiPriority w:val="1"/>
-    <w:semiHidden/>
     <w:unhideWhenUsed/>
   </w:style>
   <w:style w:type="table" w:default="1" w:styleId="TableNormal">
@@ -16824,7 +16841,6 @@
   <w:style w:type="character" w:default="1" w:styleId="DefaultParagraphFont">
     <w:name w:val="Default Paragraph Font"/>
     <w:uiPriority w:val="1"/>
-    <w:semiHidden/>
     <w:unhideWhenUsed/>
   </w:style>
   <w:style w:type="table" w:default="1" w:styleId="TableNormal">
@@ -17319,7 +17335,7 @@
   <a:extraClrSchemeLst/>
   <a:extLst>
     <a:ext uri="{05A4C25C-085E-4340-85A3-A5531E510DB2}">
-      <thm15:themeFamily xmlns:thm15="http://schemas.microsoft.com/office/thememl/2012/main" xmlns="" name="Office Theme" id="{62F939B6-93AF-4DB8-9C6B-D6C7DFDC589F}" vid="{4A3C46E8-61CC-4603-A589-7422A47A8E4A}"/>
+      <thm15:themeFamily xmlns="" xmlns:thm15="http://schemas.microsoft.com/office/thememl/2012/main" name="Office Theme" id="{62F939B6-93AF-4DB8-9C6B-D6C7DFDC589F}" vid="{4A3C46E8-61CC-4603-A589-7422A47A8E4A}"/>
     </a:ext>
   </a:extLst>
 </a:theme>

</xml_diff>

<commit_message>
Added notes on new sim results and comparisons
</commit_message>
<xml_diff>
--- a/Reports/ForberThesis20180302.docx
+++ b/Reports/ForberThesis20180302.docx
@@ -532,25 +532,7 @@
           <w:sz w:val="22"/>
           <w:szCs w:val="22"/>
         </w:rPr>
-        <w:t xml:space="preserve"> As usual, no single method always performs the best when predicting on a </w:t>
-      </w:r>
-      <w:proofErr w:type="gramStart"/>
-      <w:r>
-        <w:rPr>
-          <w:rFonts w:ascii="Times New Roman" w:hAnsi="Times New Roman" w:cs="Times New Roman"/>
-          <w:sz w:val="22"/>
-          <w:szCs w:val="22"/>
-        </w:rPr>
-        <w:t>hold-out</w:t>
-      </w:r>
-      <w:proofErr w:type="gramEnd"/>
-      <w:r>
-        <w:rPr>
-          <w:rFonts w:ascii="Times New Roman" w:hAnsi="Times New Roman" w:cs="Times New Roman"/>
-          <w:sz w:val="22"/>
-          <w:szCs w:val="22"/>
-        </w:rPr>
-        <w:t xml:space="preserve"> set (CITE). However, all methods achieve the goal of increasing sensitivity (if we assume the minority class is the positive outcome class), which is of course very poor if the imbalance is ignored. </w:t>
+        <w:t xml:space="preserve"> As usual, no single method always performs the best when predicting on a hold-out set (CITE). However, all methods achieve the goal of increasing sensitivity (if we assume the minority class is the positive outcome class), which is of course very poor if the imbalance is ignored. </w:t>
       </w:r>
     </w:p>
     <w:p>
@@ -724,33 +706,15 @@
           <w:sz w:val="22"/>
           <w:szCs w:val="22"/>
         </w:rPr>
-        <w:t xml:space="preserve">. Similar to what </w:t>
-      </w:r>
-      <w:proofErr w:type="spellStart"/>
-      <w:r>
-        <w:rPr>
-          <w:rFonts w:ascii="Times New Roman" w:hAnsi="Times New Roman" w:cs="Times New Roman"/>
-          <w:sz w:val="22"/>
-          <w:szCs w:val="22"/>
-        </w:rPr>
-        <w:t>Brei</w:t>
-      </w:r>
-      <w:r>
-        <w:rPr>
-          <w:rFonts w:ascii="Times New Roman" w:hAnsi="Times New Roman" w:cs="Times New Roman"/>
-          <w:sz w:val="22"/>
-          <w:szCs w:val="22"/>
-        </w:rPr>
-        <w:t>man</w:t>
-      </w:r>
-      <w:proofErr w:type="spellEnd"/>
-      <w:r>
-        <w:rPr>
-          <w:rFonts w:ascii="Times New Roman" w:hAnsi="Times New Roman" w:cs="Times New Roman"/>
-          <w:sz w:val="22"/>
-          <w:szCs w:val="22"/>
-        </w:rPr>
-        <w:t xml:space="preserve"> found in 1984 (CITE), </w:t>
+        <w:t>. Similar to what Brei</w:t>
+      </w:r>
+      <w:r>
+        <w:rPr>
+          <w:rFonts w:ascii="Times New Roman" w:hAnsi="Times New Roman" w:cs="Times New Roman"/>
+          <w:sz w:val="22"/>
+          <w:szCs w:val="22"/>
+        </w:rPr>
+        <w:t xml:space="preserve">man found in 1984 (CITE), </w:t>
       </w:r>
       <w:r>
         <w:rPr>
@@ -1185,25 +1149,7 @@
           <w:sz w:val="22"/>
           <w:szCs w:val="22"/>
         </w:rPr>
-        <w:t xml:space="preserve">ication and variable selection using the </w:t>
-      </w:r>
-      <w:proofErr w:type="spellStart"/>
-      <w:r>
-        <w:rPr>
-          <w:rFonts w:ascii="Times New Roman" w:hAnsi="Times New Roman" w:cs="Times New Roman"/>
-          <w:sz w:val="22"/>
-          <w:szCs w:val="22"/>
-        </w:rPr>
-        <w:t>glmnet</w:t>
-      </w:r>
-      <w:proofErr w:type="spellEnd"/>
-      <w:r>
-        <w:rPr>
-          <w:rFonts w:ascii="Times New Roman" w:hAnsi="Times New Roman" w:cs="Times New Roman"/>
-          <w:sz w:val="22"/>
-          <w:szCs w:val="22"/>
-        </w:rPr>
-        <w:t xml:space="preserve"> package</w:t>
+        <w:t>ication and variable selection using the glmnet package</w:t>
       </w:r>
       <w:r>
         <w:rPr>
@@ -1343,25 +1289,7 @@
           <w:sz w:val="22"/>
           <w:szCs w:val="22"/>
         </w:rPr>
-        <w:t xml:space="preserve"> various performance statistics using a) a 0.5 threshold and b) the optimal threshold according to </w:t>
-      </w:r>
-      <w:proofErr w:type="spellStart"/>
-      <w:r>
-        <w:rPr>
-          <w:rFonts w:ascii="Times New Roman" w:hAnsi="Times New Roman" w:cs="Times New Roman"/>
-          <w:sz w:val="22"/>
-          <w:szCs w:val="22"/>
-        </w:rPr>
-        <w:t>Youden’s</w:t>
-      </w:r>
-      <w:proofErr w:type="spellEnd"/>
-      <w:r>
-        <w:rPr>
-          <w:rFonts w:ascii="Times New Roman" w:hAnsi="Times New Roman" w:cs="Times New Roman"/>
-          <w:sz w:val="22"/>
-          <w:szCs w:val="22"/>
-        </w:rPr>
-        <w:t xml:space="preserve"> </w:t>
+        <w:t xml:space="preserve"> various performance statistics using a) a 0.5 threshold and b) the optimal threshold according to Youden’s </w:t>
       </w:r>
       <w:r>
         <w:rPr>
@@ -1567,27 +1495,8 @@
           <w:sz w:val="22"/>
           <w:szCs w:val="22"/>
         </w:rPr>
-        <w:t xml:space="preserve">ng the </w:t>
-      </w:r>
-      <w:proofErr w:type="spellStart"/>
-      <w:r>
-        <w:rPr>
-          <w:rFonts w:ascii="Times New Roman" w:hAnsi="Times New Roman" w:cs="Times New Roman"/>
-          <w:sz w:val="22"/>
-          <w:szCs w:val="22"/>
-        </w:rPr>
-        <w:t>DMwR</w:t>
-      </w:r>
-      <w:proofErr w:type="spellEnd"/>
-      <w:r>
-        <w:rPr>
-          <w:rFonts w:ascii="Times New Roman" w:hAnsi="Times New Roman" w:cs="Times New Roman"/>
-          <w:sz w:val="22"/>
-          <w:szCs w:val="22"/>
-        </w:rPr>
-        <w:t xml:space="preserve"> package in R.</w:t>
-      </w:r>
-      <w:bookmarkStart w:id="3" w:name="_GoBack"/>
+        <w:t>ng the DMwR package in R.</w:t>
+      </w:r>
       <w:r>
         <w:rPr>
           <w:rFonts w:ascii="Times New Roman" w:hAnsi="Times New Roman" w:cs="Times New Roman"/>
@@ -1630,7 +1539,6 @@
         </w:rPr>
         <w:fldChar w:fldCharType="end"/>
       </w:r>
-      <w:bookmarkEnd w:id="3"/>
     </w:p>
     <w:p>
       <w:pPr>
@@ -1794,7 +1702,81 @@
         </w:rPr>
         <w:t xml:space="preserve">, 5% developed COT within a year of their hospital discharge. There were </w:t>
       </w:r>
+      <w:commentRangeStart w:id="3"/>
       <w:commentRangeStart w:id="4"/>
+      <w:r>
+        <w:rPr>
+          <w:rFonts w:ascii="Times New Roman" w:hAnsi="Times New Roman" w:cs="Times New Roman"/>
+          <w:sz w:val="22"/>
+          <w:szCs w:val="22"/>
+        </w:rPr>
+        <w:t>22</w:t>
+      </w:r>
+      <w:commentRangeEnd w:id="3"/>
+      <w:r>
+        <w:rPr>
+          <w:rStyle w:val="CommentReference"/>
+          <w:rFonts w:ascii="Times New Roman" w:hAnsi="Times New Roman" w:cs="Times New Roman"/>
+          <w:sz w:val="22"/>
+          <w:szCs w:val="22"/>
+        </w:rPr>
+        <w:commentReference w:id="3"/>
+      </w:r>
+      <w:commentRangeEnd w:id="4"/>
+      <w:r>
+        <w:rPr>
+          <w:rStyle w:val="CommentReference"/>
+        </w:rPr>
+        <w:commentReference w:id="4"/>
+      </w:r>
+      <w:r>
+        <w:rPr>
+          <w:rFonts w:ascii="Times New Roman" w:hAnsi="Times New Roman" w:cs="Times New Roman"/>
+          <w:sz w:val="22"/>
+          <w:szCs w:val="22"/>
+        </w:rPr>
+        <w:t xml:space="preserve"> explanatory variables</w:t>
+      </w:r>
+      <w:r>
+        <w:rPr>
+          <w:rFonts w:ascii="Times New Roman" w:hAnsi="Times New Roman" w:cs="Times New Roman"/>
+          <w:sz w:val="22"/>
+          <w:szCs w:val="22"/>
+        </w:rPr>
+        <w:t xml:space="preserve"> included in model fitting,</w:t>
+      </w:r>
+      <w:r>
+        <w:rPr>
+          <w:rFonts w:ascii="Times New Roman" w:hAnsi="Times New Roman" w:cs="Times New Roman"/>
+          <w:sz w:val="22"/>
+          <w:szCs w:val="22"/>
+        </w:rPr>
+        <w:t xml:space="preserve"> including: </w:t>
+      </w:r>
+      <w:r>
+        <w:rPr>
+          <w:rFonts w:ascii="Times New Roman" w:hAnsi="Times New Roman" w:cs="Times New Roman"/>
+          <w:sz w:val="22"/>
+          <w:szCs w:val="22"/>
+        </w:rPr>
+        <w:t>age, race</w:t>
+      </w:r>
+      <w:r>
+        <w:rPr>
+          <w:rFonts w:ascii="Times New Roman" w:hAnsi="Times New Roman" w:cs="Times New Roman"/>
+          <w:sz w:val="22"/>
+          <w:szCs w:val="22"/>
+        </w:rPr>
+        <w:t>/ethnicity</w:t>
+      </w:r>
+      <w:r>
+        <w:rPr>
+          <w:rFonts w:ascii="Times New Roman" w:hAnsi="Times New Roman" w:cs="Times New Roman"/>
+          <w:sz w:val="22"/>
+          <w:szCs w:val="22"/>
+        </w:rPr>
+        <w:t xml:space="preserve">, gender, history of chronic pain, </w:t>
+      </w:r>
       <w:commentRangeStart w:id="5"/>
       <w:r>
         <w:rPr>
@@ -1802,9 +1784,9 @@
           <w:sz w:val="22"/>
           <w:szCs w:val="22"/>
         </w:rPr>
-        <w:t>22</w:t>
-      </w:r>
-      <w:commentRangeEnd w:id="4"/>
+        <w:t>…</w:t>
+      </w:r>
+      <w:commentRangeEnd w:id="5"/>
       <w:r>
         <w:rPr>
           <w:rStyle w:val="CommentReference"/>
@@ -1812,81 +1794,7 @@
           <w:sz w:val="22"/>
           <w:szCs w:val="22"/>
         </w:rPr>
-        <w:commentReference w:id="4"/>
-      </w:r>
-      <w:commentRangeEnd w:id="5"/>
-      <w:r>
-        <w:rPr>
-          <w:rStyle w:val="CommentReference"/>
-        </w:rPr>
         <w:commentReference w:id="5"/>
-      </w:r>
-      <w:r>
-        <w:rPr>
-          <w:rFonts w:ascii="Times New Roman" w:hAnsi="Times New Roman" w:cs="Times New Roman"/>
-          <w:sz w:val="22"/>
-          <w:szCs w:val="22"/>
-        </w:rPr>
-        <w:t xml:space="preserve"> explanatory variables</w:t>
-      </w:r>
-      <w:r>
-        <w:rPr>
-          <w:rFonts w:ascii="Times New Roman" w:hAnsi="Times New Roman" w:cs="Times New Roman"/>
-          <w:sz w:val="22"/>
-          <w:szCs w:val="22"/>
-        </w:rPr>
-        <w:t xml:space="preserve"> included in model fitting,</w:t>
-      </w:r>
-      <w:r>
-        <w:rPr>
-          <w:rFonts w:ascii="Times New Roman" w:hAnsi="Times New Roman" w:cs="Times New Roman"/>
-          <w:sz w:val="22"/>
-          <w:szCs w:val="22"/>
-        </w:rPr>
-        <w:t xml:space="preserve"> including: </w:t>
-      </w:r>
-      <w:r>
-        <w:rPr>
-          <w:rFonts w:ascii="Times New Roman" w:hAnsi="Times New Roman" w:cs="Times New Roman"/>
-          <w:sz w:val="22"/>
-          <w:szCs w:val="22"/>
-        </w:rPr>
-        <w:t>age, race</w:t>
-      </w:r>
-      <w:r>
-        <w:rPr>
-          <w:rFonts w:ascii="Times New Roman" w:hAnsi="Times New Roman" w:cs="Times New Roman"/>
-          <w:sz w:val="22"/>
-          <w:szCs w:val="22"/>
-        </w:rPr>
-        <w:t>/ethnicity</w:t>
-      </w:r>
-      <w:r>
-        <w:rPr>
-          <w:rFonts w:ascii="Times New Roman" w:hAnsi="Times New Roman" w:cs="Times New Roman"/>
-          <w:sz w:val="22"/>
-          <w:szCs w:val="22"/>
-        </w:rPr>
-        <w:t xml:space="preserve">, gender, history of chronic pain, </w:t>
-      </w:r>
-      <w:commentRangeStart w:id="6"/>
-      <w:r>
-        <w:rPr>
-          <w:rFonts w:ascii="Times New Roman" w:hAnsi="Times New Roman" w:cs="Times New Roman"/>
-          <w:sz w:val="22"/>
-          <w:szCs w:val="22"/>
-        </w:rPr>
-        <w:t>…</w:t>
-      </w:r>
-      <w:commentRangeEnd w:id="6"/>
-      <w:r>
-        <w:rPr>
-          <w:rStyle w:val="CommentReference"/>
-          <w:rFonts w:ascii="Times New Roman" w:hAnsi="Times New Roman" w:cs="Times New Roman"/>
-          <w:sz w:val="22"/>
-          <w:szCs w:val="22"/>
-        </w:rPr>
-        <w:commentReference w:id="6"/>
       </w:r>
       <w:r>
         <w:rPr>
@@ -2057,18 +1965,41 @@
           <w:sz w:val="22"/>
           <w:szCs w:val="22"/>
         </w:rPr>
-        <w:t xml:space="preserve">Using </w:t>
-      </w:r>
-      <w:proofErr w:type="spellStart"/>
-      <w:r>
-        <w:rPr>
-          <w:rFonts w:ascii="Times New Roman" w:hAnsi="Times New Roman" w:cs="Times New Roman"/>
-          <w:sz w:val="22"/>
-          <w:szCs w:val="22"/>
-        </w:rPr>
-        <w:t>Youden’s</w:t>
-      </w:r>
-      <w:proofErr w:type="spellEnd"/>
+        <w:t xml:space="preserve">Using Youden’s </w:t>
+      </w:r>
+      <w:r>
+        <w:rPr>
+          <w:rFonts w:ascii="Times New Roman" w:hAnsi="Times New Roman" w:cs="Times New Roman"/>
+          <w:i/>
+          <w:sz w:val="22"/>
+          <w:szCs w:val="22"/>
+        </w:rPr>
+        <w:t xml:space="preserve">J </w:t>
+      </w:r>
+      <w:r>
+        <w:rPr>
+          <w:rFonts w:ascii="Times New Roman" w:hAnsi="Times New Roman" w:cs="Times New Roman"/>
+          <w:sz w:val="22"/>
+          <w:szCs w:val="22"/>
+        </w:rPr>
+        <w:t>to optimize AUC, the threshold was</w:t>
+      </w:r>
+      <w:r>
+        <w:rPr>
+          <w:rFonts w:ascii="Times New Roman" w:hAnsi="Times New Roman" w:cs="Times New Roman"/>
+          <w:sz w:val="22"/>
+          <w:szCs w:val="22"/>
+        </w:rPr>
+        <w:t xml:space="preserve"> 0.043</w:t>
+      </w:r>
+      <w:r>
+        <w:rPr>
+          <w:rFonts w:ascii="Times New Roman" w:hAnsi="Times New Roman" w:cs="Times New Roman"/>
+          <w:sz w:val="22"/>
+          <w:szCs w:val="22"/>
+        </w:rPr>
+        <w:t>,</w:t>
+      </w:r>
       <w:r>
         <w:rPr>
           <w:rFonts w:ascii="Times New Roman" w:hAnsi="Times New Roman" w:cs="Times New Roman"/>
@@ -2080,47 +2011,6 @@
       <w:r>
         <w:rPr>
           <w:rFonts w:ascii="Times New Roman" w:hAnsi="Times New Roman" w:cs="Times New Roman"/>
-          <w:i/>
-          <w:sz w:val="22"/>
-          <w:szCs w:val="22"/>
-        </w:rPr>
-        <w:t xml:space="preserve">J </w:t>
-      </w:r>
-      <w:r>
-        <w:rPr>
-          <w:rFonts w:ascii="Times New Roman" w:hAnsi="Times New Roman" w:cs="Times New Roman"/>
-          <w:sz w:val="22"/>
-          <w:szCs w:val="22"/>
-        </w:rPr>
-        <w:t>to optimize AUC, the threshold was</w:t>
-      </w:r>
-      <w:r>
-        <w:rPr>
-          <w:rFonts w:ascii="Times New Roman" w:hAnsi="Times New Roman" w:cs="Times New Roman"/>
-          <w:sz w:val="22"/>
-          <w:szCs w:val="22"/>
-        </w:rPr>
-        <w:t xml:space="preserve"> 0.043</w:t>
-      </w:r>
-      <w:r>
-        <w:rPr>
-          <w:rFonts w:ascii="Times New Roman" w:hAnsi="Times New Roman" w:cs="Times New Roman"/>
-          <w:sz w:val="22"/>
-          <w:szCs w:val="22"/>
-        </w:rPr>
-        <w:t>,</w:t>
-      </w:r>
-      <w:r>
-        <w:rPr>
-          <w:rFonts w:ascii="Times New Roman" w:hAnsi="Times New Roman" w:cs="Times New Roman"/>
-          <w:sz w:val="22"/>
-          <w:szCs w:val="22"/>
-        </w:rPr>
-        <w:t xml:space="preserve"> </w:t>
-      </w:r>
-      <w:r>
-        <w:rPr>
-          <w:rFonts w:ascii="Times New Roman" w:hAnsi="Times New Roman" w:cs="Times New Roman"/>
           <w:sz w:val="22"/>
           <w:szCs w:val="22"/>
         </w:rPr>
@@ -2188,25 +2078,7 @@
           <w:sz w:val="22"/>
           <w:szCs w:val="22"/>
         </w:rPr>
-        <w:t xml:space="preserve">. Using </w:t>
-      </w:r>
-      <w:proofErr w:type="spellStart"/>
-      <w:r>
-        <w:rPr>
-          <w:rFonts w:ascii="Times New Roman" w:hAnsi="Times New Roman" w:cs="Times New Roman"/>
-          <w:sz w:val="22"/>
-          <w:szCs w:val="22"/>
-        </w:rPr>
-        <w:t>Youden’s</w:t>
-      </w:r>
-      <w:proofErr w:type="spellEnd"/>
-      <w:r>
-        <w:rPr>
-          <w:rFonts w:ascii="Times New Roman" w:hAnsi="Times New Roman" w:cs="Times New Roman"/>
-          <w:sz w:val="22"/>
-          <w:szCs w:val="22"/>
-        </w:rPr>
-        <w:t xml:space="preserve"> </w:t>
+        <w:t xml:space="preserve">. Using Youden’s </w:t>
       </w:r>
       <w:r>
         <w:rPr>
@@ -2319,8 +2191,8 @@
           <w:szCs w:val="22"/>
         </w:rPr>
       </w:pPr>
+      <w:commentRangeStart w:id="6"/>
       <w:commentRangeStart w:id="7"/>
-      <w:commentRangeStart w:id="8"/>
       <w:r>
         <w:rPr>
           <w:rFonts w:ascii="Times New Roman" w:hAnsi="Times New Roman" w:cs="Times New Roman"/>
@@ -2330,19 +2202,19 @@
         </w:rPr>
         <w:t xml:space="preserve">Table 1. </w:t>
       </w:r>
+      <w:commentRangeEnd w:id="6"/>
+      <w:r>
+        <w:rPr>
+          <w:rStyle w:val="CommentReference"/>
+        </w:rPr>
+        <w:commentReference w:id="6"/>
+      </w:r>
       <w:commentRangeEnd w:id="7"/>
       <w:r>
         <w:rPr>
           <w:rStyle w:val="CommentReference"/>
         </w:rPr>
         <w:commentReference w:id="7"/>
-      </w:r>
-      <w:commentRangeEnd w:id="8"/>
-      <w:r>
-        <w:rPr>
-          <w:rStyle w:val="CommentReference"/>
-        </w:rPr>
-        <w:commentReference w:id="8"/>
       </w:r>
       <w:r>
         <w:rPr>
@@ -2739,25 +2611,14 @@
                 <w:szCs w:val="22"/>
               </w:rPr>
             </w:pPr>
-            <w:proofErr w:type="spellStart"/>
-            <w:r>
-              <w:rPr>
-                <w:rFonts w:ascii="Times New Roman" w:hAnsi="Times New Roman" w:cs="Times New Roman"/>
-                <w:color w:val="000000"/>
-                <w:sz w:val="22"/>
-                <w:szCs w:val="22"/>
-              </w:rPr>
-              <w:t>Unsampled</w:t>
-            </w:r>
-            <w:proofErr w:type="spellEnd"/>
-            <w:r>
-              <w:rPr>
-                <w:rFonts w:ascii="Times New Roman" w:hAnsi="Times New Roman" w:cs="Times New Roman"/>
-                <w:color w:val="000000"/>
-                <w:sz w:val="22"/>
-                <w:szCs w:val="22"/>
-              </w:rPr>
-              <w:t xml:space="preserve"> 0.5</w:t>
+            <w:r>
+              <w:rPr>
+                <w:rFonts w:ascii="Times New Roman" w:hAnsi="Times New Roman" w:cs="Times New Roman"/>
+                <w:color w:val="000000"/>
+                <w:sz w:val="22"/>
+                <w:szCs w:val="22"/>
+              </w:rPr>
+              <w:t>Unsampled 0.5</w:t>
             </w:r>
           </w:p>
         </w:tc>
@@ -3032,7 +2893,6 @@
                 <w:szCs w:val="22"/>
               </w:rPr>
             </w:pPr>
-            <w:proofErr w:type="spellStart"/>
             <w:r>
               <w:rPr>
                 <w:rFonts w:ascii="Times New Roman" w:hAnsi="Times New Roman" w:cs="Times New Roman"/>
@@ -3042,7 +2902,6 @@
               </w:rPr>
               <w:t>Unsampled</w:t>
             </w:r>
-            <w:proofErr w:type="spellEnd"/>
           </w:p>
         </w:tc>
         <w:tc>
@@ -5243,25 +5102,7 @@
           <w:sz w:val="22"/>
           <w:szCs w:val="22"/>
         </w:rPr>
-        <w:t xml:space="preserve">In these data, fitting a model to the full training data and using </w:t>
-      </w:r>
-      <w:proofErr w:type="spellStart"/>
-      <w:r>
-        <w:rPr>
-          <w:rFonts w:ascii="Times New Roman" w:hAnsi="Times New Roman" w:cs="Times New Roman"/>
-          <w:sz w:val="22"/>
-          <w:szCs w:val="22"/>
-        </w:rPr>
-        <w:t>Youden’s</w:t>
-      </w:r>
-      <w:proofErr w:type="spellEnd"/>
-      <w:r>
-        <w:rPr>
-          <w:rFonts w:ascii="Times New Roman" w:hAnsi="Times New Roman" w:cs="Times New Roman"/>
-          <w:sz w:val="22"/>
-          <w:szCs w:val="22"/>
-        </w:rPr>
-        <w:t xml:space="preserve"> </w:t>
+        <w:t xml:space="preserve">In these data, fitting a model to the full training data and using Youden’s </w:t>
       </w:r>
       <w:r>
         <w:rPr>
@@ -5470,8 +5311,7 @@
                 <w:szCs w:val="22"/>
               </w:rPr>
             </w:pPr>
-            <w:commentRangeStart w:id="9"/>
-            <w:proofErr w:type="gramStart"/>
+            <w:commentRangeStart w:id="8"/>
             <w:r>
               <w:rPr>
                 <w:rFonts w:ascii="Times New Roman" w:hAnsi="Times New Roman" w:cs="Times New Roman"/>
@@ -5483,13 +5323,12 @@
               </w:rPr>
               <w:t>t</w:t>
             </w:r>
-            <w:commentRangeEnd w:id="9"/>
-            <w:proofErr w:type="gramEnd"/>
+            <w:commentRangeEnd w:id="8"/>
             <w:r>
               <w:rPr>
                 <w:rStyle w:val="CommentReference"/>
               </w:rPr>
-              <w:commentReference w:id="9"/>
+              <w:commentReference w:id="8"/>
             </w:r>
           </w:p>
         </w:tc>
@@ -8340,25 +8179,7 @@
           <w:sz w:val="22"/>
           <w:szCs w:val="22"/>
         </w:rPr>
-        <w:t xml:space="preserve">From there, we employed the same methods as in the case studies to get results for sensitivity, specificity, and accuracy with various sampling and </w:t>
-      </w:r>
-      <w:proofErr w:type="spellStart"/>
-      <w:r>
-        <w:rPr>
-          <w:rFonts w:ascii="Times New Roman" w:eastAsiaTheme="minorEastAsia" w:hAnsi="Times New Roman" w:cs="Times New Roman"/>
-          <w:sz w:val="22"/>
-          <w:szCs w:val="22"/>
-        </w:rPr>
-        <w:t>cutpoints</w:t>
-      </w:r>
-      <w:proofErr w:type="spellEnd"/>
-      <w:r>
-        <w:rPr>
-          <w:rFonts w:ascii="Times New Roman" w:eastAsiaTheme="minorEastAsia" w:hAnsi="Times New Roman" w:cs="Times New Roman"/>
-          <w:sz w:val="22"/>
-          <w:szCs w:val="22"/>
-        </w:rPr>
-        <w:t xml:space="preserve">. </w:t>
+        <w:t xml:space="preserve">From there, we employed the same methods as in the case studies to get results for sensitivity, specificity, and accuracy with various sampling and cutpoints. </w:t>
       </w:r>
     </w:p>
     <w:p>
@@ -8389,27 +8210,7 @@
           <w:sz w:val="22"/>
           <w:szCs w:val="22"/>
         </w:rPr>
-        <w:t xml:space="preserve">Table 3. Simulation results from models fit to the full simulated and sampled simulated training set by probability threshold (either 0.5 or that chosen using </w:t>
-      </w:r>
-      <w:proofErr w:type="spellStart"/>
-      <w:r>
-        <w:rPr>
-          <w:rFonts w:ascii="Times New Roman" w:hAnsi="Times New Roman" w:cs="Times New Roman"/>
-          <w:b/>
-          <w:sz w:val="22"/>
-          <w:szCs w:val="22"/>
-        </w:rPr>
-        <w:t>Youden’s</w:t>
-      </w:r>
-      <w:proofErr w:type="spellEnd"/>
-      <w:r>
-        <w:rPr>
-          <w:rFonts w:ascii="Times New Roman" w:hAnsi="Times New Roman" w:cs="Times New Roman"/>
-          <w:b/>
-          <w:sz w:val="22"/>
-          <w:szCs w:val="22"/>
-        </w:rPr>
-        <w:t xml:space="preserve"> </w:t>
+        <w:t xml:space="preserve">Table 3. Simulation results from models fit to the full simulated and sampled simulated training set by probability threshold (either 0.5 or that chosen using Youden’s </w:t>
       </w:r>
       <w:r>
         <w:rPr>
@@ -8672,7 +8473,7 @@
                 <w:szCs w:val="22"/>
               </w:rPr>
             </w:pPr>
-            <w:commentRangeStart w:id="10"/>
+            <w:commentRangeStart w:id="9"/>
             <w:r>
               <w:rPr>
                 <w:rFonts w:ascii="Times New Roman" w:hAnsi="Times New Roman" w:cs="Times New Roman"/>
@@ -8684,12 +8485,12 @@
               </w:rPr>
               <w:t>AUC</w:t>
             </w:r>
-            <w:commentRangeEnd w:id="10"/>
+            <w:commentRangeEnd w:id="9"/>
             <w:r>
               <w:rPr>
                 <w:rStyle w:val="CommentReference"/>
               </w:rPr>
-              <w:commentReference w:id="10"/>
+              <w:commentReference w:id="9"/>
             </w:r>
           </w:p>
         </w:tc>
@@ -15566,7 +15367,7 @@
           <w:szCs w:val="22"/>
         </w:rPr>
       </w:pPr>
-      <w:commentRangeStart w:id="11"/>
+      <w:commentRangeStart w:id="10"/>
       <w:r>
         <w:rPr>
           <w:rFonts w:ascii="Times New Roman" w:hAnsi="Times New Roman" w:cs="Times New Roman"/>
@@ -15591,12 +15392,12 @@
         </w:rPr>
         <w:t xml:space="preserve">, the </w:t>
       </w:r>
-      <w:commentRangeEnd w:id="11"/>
+      <w:commentRangeEnd w:id="10"/>
       <w:r>
         <w:rPr>
           <w:rStyle w:val="CommentReference"/>
         </w:rPr>
-        <w:commentReference w:id="11"/>
+        <w:commentReference w:id="10"/>
       </w:r>
       <w:r>
         <w:rPr>
@@ -15630,6 +15431,197 @@
         </w:rPr>
         <w:t xml:space="preserve"> </w:t>
       </w:r>
+    </w:p>
+    <w:p>
+      <w:pPr>
+        <w:spacing w:line="480" w:lineRule="auto"/>
+        <w:ind w:firstLine="720"/>
+        <w:rPr>
+          <w:rFonts w:ascii="Times New Roman" w:hAnsi="Times New Roman" w:cs="Times New Roman"/>
+          <w:sz w:val="22"/>
+          <w:szCs w:val="22"/>
+        </w:rPr>
+      </w:pPr>
+      <w:r>
+        <w:rPr>
+          <w:rFonts w:ascii="Times New Roman" w:hAnsi="Times New Roman" w:cs="Times New Roman"/>
+          <w:sz w:val="22"/>
+          <w:szCs w:val="22"/>
+        </w:rPr>
+        <w:t>AFTER RUNNING SIMULATION AGAIN WITH 400% COEFFICIENTS (see SimTable20180310.csv in Results)</w:t>
+      </w:r>
+    </w:p>
+    <w:p>
+      <w:pPr>
+        <w:pStyle w:val="ListParagraph"/>
+        <w:numPr>
+          <w:ilvl w:val="0"/>
+          <w:numId w:val="1"/>
+        </w:numPr>
+        <w:spacing w:line="480" w:lineRule="auto"/>
+        <w:rPr>
+          <w:rFonts w:ascii="Times New Roman" w:hAnsi="Times New Roman" w:cs="Times New Roman"/>
+          <w:sz w:val="22"/>
+          <w:szCs w:val="22"/>
+        </w:rPr>
+      </w:pPr>
+      <w:r>
+        <w:rPr>
+          <w:rFonts w:ascii="Times New Roman" w:hAnsi="Times New Roman" w:cs="Times New Roman"/>
+          <w:sz w:val="22"/>
+          <w:szCs w:val="22"/>
+        </w:rPr>
+        <w:t>The AUC is the same across all methods for each prevalence</w:t>
+      </w:r>
+    </w:p>
+    <w:p>
+      <w:pPr>
+        <w:pStyle w:val="ListParagraph"/>
+        <w:numPr>
+          <w:ilvl w:val="0"/>
+          <w:numId w:val="1"/>
+        </w:numPr>
+        <w:spacing w:line="480" w:lineRule="auto"/>
+        <w:rPr>
+          <w:rFonts w:ascii="Times New Roman" w:hAnsi="Times New Roman" w:cs="Times New Roman"/>
+          <w:sz w:val="22"/>
+          <w:szCs w:val="22"/>
+        </w:rPr>
+      </w:pPr>
+      <w:r>
+        <w:rPr>
+          <w:rFonts w:ascii="Times New Roman" w:hAnsi="Times New Roman" w:cs="Times New Roman"/>
+          <w:sz w:val="22"/>
+          <w:szCs w:val="22"/>
+        </w:rPr>
+        <w:t>Youden Index is slightly higher than prevalence for 3, 5, and 10%, but slightly lower for 50% prevalence</w:t>
+      </w:r>
+    </w:p>
+    <w:p>
+      <w:pPr>
+        <w:pStyle w:val="ListParagraph"/>
+        <w:numPr>
+          <w:ilvl w:val="0"/>
+          <w:numId w:val="1"/>
+        </w:numPr>
+        <w:spacing w:line="480" w:lineRule="auto"/>
+        <w:rPr>
+          <w:rFonts w:ascii="Times New Roman" w:hAnsi="Times New Roman" w:cs="Times New Roman"/>
+          <w:sz w:val="22"/>
+          <w:szCs w:val="22"/>
+        </w:rPr>
+      </w:pPr>
+      <w:r>
+        <w:rPr>
+          <w:rFonts w:ascii="Times New Roman" w:hAnsi="Times New Roman" w:cs="Times New Roman"/>
+          <w:sz w:val="22"/>
+          <w:szCs w:val="22"/>
+        </w:rPr>
+        <w:t>The sensitivity and specificity are significantly higher than the first sim run, with all the numbers in the 80s or 90s as compared to the 60s and 70s above</w:t>
+      </w:r>
+    </w:p>
+    <w:p>
+      <w:pPr>
+        <w:pStyle w:val="ListParagraph"/>
+        <w:numPr>
+          <w:ilvl w:val="0"/>
+          <w:numId w:val="1"/>
+        </w:numPr>
+        <w:spacing w:line="480" w:lineRule="auto"/>
+        <w:rPr>
+          <w:rFonts w:ascii="Times New Roman" w:hAnsi="Times New Roman" w:cs="Times New Roman"/>
+          <w:sz w:val="22"/>
+          <w:szCs w:val="22"/>
+        </w:rPr>
+      </w:pPr>
+      <w:r>
+        <w:rPr>
+          <w:rFonts w:ascii="Times New Roman" w:hAnsi="Times New Roman" w:cs="Times New Roman"/>
+          <w:sz w:val="22"/>
+          <w:szCs w:val="22"/>
+        </w:rPr>
+        <w:t>Just slightly higher sensitivity (about one percent) in the Youden as compared to the 0.5 cutoff within each sampling method</w:t>
+      </w:r>
+      <w:r>
+        <w:rPr>
+          <w:rFonts w:ascii="Times New Roman" w:hAnsi="Times New Roman" w:cs="Times New Roman"/>
+          <w:sz w:val="22"/>
+          <w:szCs w:val="22"/>
+        </w:rPr>
+        <w:t xml:space="preserve"> for 3 and 5%, but really no difference in the 10 and 50%</w:t>
+      </w:r>
+    </w:p>
+    <w:p>
+      <w:pPr>
+        <w:pStyle w:val="ListParagraph"/>
+        <w:numPr>
+          <w:ilvl w:val="0"/>
+          <w:numId w:val="1"/>
+        </w:numPr>
+        <w:spacing w:line="480" w:lineRule="auto"/>
+        <w:rPr>
+          <w:rFonts w:ascii="Times New Roman" w:hAnsi="Times New Roman" w:cs="Times New Roman"/>
+          <w:sz w:val="22"/>
+          <w:szCs w:val="22"/>
+        </w:rPr>
+      </w:pPr>
+      <w:r>
+        <w:rPr>
+          <w:rFonts w:ascii="Times New Roman" w:hAnsi="Times New Roman" w:cs="Times New Roman"/>
+          <w:sz w:val="22"/>
+          <w:szCs w:val="22"/>
+        </w:rPr>
+        <w:t>Virtually no difference between all methods for 50% (makes sense)</w:t>
+      </w:r>
+    </w:p>
+    <w:p>
+      <w:pPr>
+        <w:pStyle w:val="ListParagraph"/>
+        <w:numPr>
+          <w:ilvl w:val="0"/>
+          <w:numId w:val="1"/>
+        </w:numPr>
+        <w:spacing w:line="480" w:lineRule="auto"/>
+        <w:rPr>
+          <w:rFonts w:ascii="Times New Roman" w:hAnsi="Times New Roman" w:cs="Times New Roman"/>
+          <w:sz w:val="22"/>
+          <w:szCs w:val="22"/>
+        </w:rPr>
+      </w:pPr>
+      <w:r>
+        <w:rPr>
+          <w:rFonts w:ascii="Times New Roman" w:hAnsi="Times New Roman" w:cs="Times New Roman"/>
+          <w:sz w:val="22"/>
+          <w:szCs w:val="22"/>
+        </w:rPr>
+        <w:t>After the fu</w:t>
+      </w:r>
+      <w:r>
+        <w:rPr>
+          <w:rFonts w:ascii="Times New Roman" w:hAnsi="Times New Roman" w:cs="Times New Roman"/>
+          <w:sz w:val="22"/>
+          <w:szCs w:val="22"/>
+        </w:rPr>
+        <w:t>ll 0.5, SMOTE 0.5 has the highest</w:t>
+      </w:r>
+      <w:r>
+        <w:rPr>
+          <w:rFonts w:ascii="Times New Roman" w:hAnsi="Times New Roman" w:cs="Times New Roman"/>
+          <w:sz w:val="22"/>
+          <w:szCs w:val="22"/>
+        </w:rPr>
+        <w:t xml:space="preserve"> accuracy for 3, 5 and 10%</w:t>
+      </w:r>
+      <w:r>
+        <w:rPr>
+          <w:rFonts w:ascii="Times New Roman" w:hAnsi="Times New Roman" w:cs="Times New Roman"/>
+          <w:sz w:val="22"/>
+          <w:szCs w:val="22"/>
+        </w:rPr>
+        <w:t xml:space="preserve">, but lowest sensitivity </w:t>
+      </w:r>
+      <w:bookmarkStart w:id="11" w:name="_GoBack"/>
+      <w:bookmarkEnd w:id="11"/>
     </w:p>
     <w:p>
       <w:pPr>
@@ -15676,6 +15668,7 @@
           <w:sz w:val="22"/>
           <w:szCs w:val="22"/>
         </w:rPr>
+        <w:lastRenderedPageBreak/>
         <w:t xml:space="preserve">Discuss the findings from each and how they compare or contrast and what we learned from the simulation study. Conclude with some remarks about how we’ve shown a process for handling imbalance and that context matters, so there is no recipe </w:t>
       </w:r>
       <w:r>
@@ -16076,19 +16069,11 @@
         <w:annotationRef/>
       </w:r>
       <w:r>
-        <w:t xml:space="preserve">Need to add </w:t>
-      </w:r>
-      <w:proofErr w:type="spellStart"/>
-      <w:r>
-        <w:t>Breiman</w:t>
-      </w:r>
-      <w:proofErr w:type="spellEnd"/>
-      <w:r>
-        <w:t xml:space="preserve"> 1984 and a few others here</w:t>
+        <w:t>Need to add Breiman 1984 and a few others here</w:t>
       </w:r>
     </w:p>
   </w:comment>
-  <w:comment w:id="4" w:author="Colborn, Kathryn" w:date="2018-03-02T13:19:00Z" w:initials="CK">
+  <w:comment w:id="3" w:author="Colborn, Kathryn" w:date="2018-03-02T13:19:00Z" w:initials="CK">
     <w:p>
       <w:pPr>
         <w:pStyle w:val="CommentText"/>
@@ -16104,7 +16089,7 @@
       </w:r>
     </w:p>
   </w:comment>
-  <w:comment w:id="5" w:author="Alyssa Forber" w:date="2018-03-06T15:50:00Z" w:initials="AF">
+  <w:comment w:id="4" w:author="Alyssa Forber" w:date="2018-03-06T15:50:00Z" w:initials="AF">
     <w:p>
       <w:pPr>
         <w:pStyle w:val="CommentText"/>
@@ -16120,7 +16105,7 @@
       </w:r>
     </w:p>
   </w:comment>
-  <w:comment w:id="6" w:author="Colborn, Kathryn" w:date="2018-03-02T13:20:00Z" w:initials="CK">
+  <w:comment w:id="5" w:author="Colborn, Kathryn" w:date="2018-03-02T13:20:00Z" w:initials="CK">
     <w:p>
       <w:pPr>
         <w:pStyle w:val="CommentText"/>
@@ -16136,7 +16121,7 @@
       </w:r>
     </w:p>
   </w:comment>
-  <w:comment w:id="7" w:author="Colborn, Kathryn" w:date="2018-03-02T13:43:00Z" w:initials="CK">
+  <w:comment w:id="6" w:author="Colborn, Kathryn" w:date="2018-03-02T13:43:00Z" w:initials="CK">
     <w:p>
       <w:pPr>
         <w:pStyle w:val="CommentText"/>
@@ -16152,7 +16137,7 @@
       </w:r>
     </w:p>
   </w:comment>
-  <w:comment w:id="8" w:author="Alyssa Forber" w:date="2018-03-06T15:48:00Z" w:initials="AF">
+  <w:comment w:id="7" w:author="Alyssa Forber" w:date="2018-03-06T15:48:00Z" w:initials="AF">
     <w:p>
       <w:pPr>
         <w:pStyle w:val="CommentText"/>
@@ -16168,7 +16153,7 @@
       </w:r>
     </w:p>
   </w:comment>
-  <w:comment w:id="9" w:author="Alyssa Forber" w:date="2018-03-07T13:40:00Z" w:initials="AF">
+  <w:comment w:id="8" w:author="Alyssa Forber" w:date="2018-03-07T13:40:00Z" w:initials="AF">
     <w:p>
       <w:pPr>
         <w:pStyle w:val="CommentText"/>
@@ -16180,14 +16165,11 @@
         <w:annotationRef/>
       </w:r>
       <w:r>
-        <w:t>For consistency, this should be changed to</w:t>
-      </w:r>
-      <w:r>
-        <w:t xml:space="preserve"> the format of the other tables, with the everything multiplied by 100, and relabeling t as threshold, etc.</w:t>
+        <w:t>For consistency, this should be changed to the format of the other tables, with the everything multiplied by 100, and relabeling t as threshold, etc.</w:t>
       </w:r>
     </w:p>
   </w:comment>
-  <w:comment w:id="10" w:author="Alyssa Forber" w:date="2018-03-07T14:57:00Z" w:initials="AF">
+  <w:comment w:id="9" w:author="Alyssa Forber" w:date="2018-03-07T14:57:00Z" w:initials="AF">
     <w:p>
       <w:pPr>
         <w:pStyle w:val="CommentText"/>
@@ -16203,7 +16185,7 @@
       </w:r>
     </w:p>
   </w:comment>
-  <w:comment w:id="11" w:author="Colborn, Kathryn" w:date="2018-03-03T12:15:00Z" w:initials="CK">
+  <w:comment w:id="10" w:author="Colborn, Kathryn" w:date="2018-03-03T12:15:00Z" w:initials="CK">
     <w:p>
       <w:pPr>
         <w:pStyle w:val="CommentText"/>
@@ -16244,6 +16226,126 @@
   <w16cid:commentId w16cid:paraId="696757E7" w16cid:durableId="1E43D389"/>
   <w16cid:commentId w16cid:paraId="19956CBC" w16cid:durableId="1E451068"/>
 </w16cid:commentsIds>
+</file>
+
+<file path=word/numbering.xml><?xml version="1.0" encoding="utf-8"?>
+<w:numbering xmlns:wpc="http://schemas.microsoft.com/office/word/2010/wordprocessingCanvas" xmlns:mo="http://schemas.microsoft.com/office/mac/office/2008/main" xmlns:mc="http://schemas.openxmlformats.org/markup-compatibility/2006" xmlns:mv="urn:schemas-microsoft-com:mac:vml" xmlns:o="urn:schemas-microsoft-com:office:office" xmlns:r="http://schemas.openxmlformats.org/officeDocument/2006/relationships" xmlns:m="http://schemas.openxmlformats.org/officeDocument/2006/math" xmlns:v="urn:schemas-microsoft-com:vml" xmlns:wp14="http://schemas.microsoft.com/office/word/2010/wordprocessingDrawing" xmlns:wp="http://schemas.openxmlformats.org/drawingml/2006/wordprocessingDrawing" xmlns:w10="urn:schemas-microsoft-com:office:word" xmlns:w="http://schemas.openxmlformats.org/wordprocessingml/2006/main" xmlns:w14="http://schemas.microsoft.com/office/word/2010/wordml" xmlns:wpg="http://schemas.microsoft.com/office/word/2010/wordprocessingGroup" xmlns:wpi="http://schemas.microsoft.com/office/word/2010/wordprocessingInk" xmlns:wne="http://schemas.microsoft.com/office/word/2006/wordml" xmlns:wps="http://schemas.microsoft.com/office/word/2010/wordprocessingShape" mc:Ignorable="w14 wp14">
+  <w:abstractNum w:abstractNumId="0">
+    <w:nsid w:val="63DB18DA"/>
+    <w:multiLevelType w:val="hybridMultilevel"/>
+    <w:tmpl w:val="FD764502"/>
+    <w:lvl w:ilvl="0" w:tplc="C63093B4">
+      <w:numFmt w:val="bullet"/>
+      <w:lvlText w:val="-"/>
+      <w:lvlJc w:val="left"/>
+      <w:pPr>
+        <w:ind w:left="1080" w:hanging="360"/>
+      </w:pPr>
+      <w:rPr>
+        <w:rFonts w:ascii="Times New Roman" w:eastAsiaTheme="minorHAnsi" w:hAnsi="Times New Roman" w:cs="Times New Roman" w:hint="default"/>
+      </w:rPr>
+    </w:lvl>
+    <w:lvl w:ilvl="1" w:tplc="04090003" w:tentative="1">
+      <w:start w:val="1"/>
+      <w:numFmt w:val="bullet"/>
+      <w:lvlText w:val="o"/>
+      <w:lvlJc w:val="left"/>
+      <w:pPr>
+        <w:ind w:left="1800" w:hanging="360"/>
+      </w:pPr>
+      <w:rPr>
+        <w:rFonts w:ascii="Courier New" w:hAnsi="Courier New" w:hint="default"/>
+      </w:rPr>
+    </w:lvl>
+    <w:lvl w:ilvl="2" w:tplc="04090005" w:tentative="1">
+      <w:start w:val="1"/>
+      <w:numFmt w:val="bullet"/>
+      <w:lvlText w:val=""/>
+      <w:lvlJc w:val="left"/>
+      <w:pPr>
+        <w:ind w:left="2520" w:hanging="360"/>
+      </w:pPr>
+      <w:rPr>
+        <w:rFonts w:ascii="Wingdings" w:hAnsi="Wingdings" w:hint="default"/>
+      </w:rPr>
+    </w:lvl>
+    <w:lvl w:ilvl="3" w:tplc="04090001" w:tentative="1">
+      <w:start w:val="1"/>
+      <w:numFmt w:val="bullet"/>
+      <w:lvlText w:val=""/>
+      <w:lvlJc w:val="left"/>
+      <w:pPr>
+        <w:ind w:left="3240" w:hanging="360"/>
+      </w:pPr>
+      <w:rPr>
+        <w:rFonts w:ascii="Symbol" w:hAnsi="Symbol" w:hint="default"/>
+      </w:rPr>
+    </w:lvl>
+    <w:lvl w:ilvl="4" w:tplc="04090003" w:tentative="1">
+      <w:start w:val="1"/>
+      <w:numFmt w:val="bullet"/>
+      <w:lvlText w:val="o"/>
+      <w:lvlJc w:val="left"/>
+      <w:pPr>
+        <w:ind w:left="3960" w:hanging="360"/>
+      </w:pPr>
+      <w:rPr>
+        <w:rFonts w:ascii="Courier New" w:hAnsi="Courier New" w:hint="default"/>
+      </w:rPr>
+    </w:lvl>
+    <w:lvl w:ilvl="5" w:tplc="04090005" w:tentative="1">
+      <w:start w:val="1"/>
+      <w:numFmt w:val="bullet"/>
+      <w:lvlText w:val=""/>
+      <w:lvlJc w:val="left"/>
+      <w:pPr>
+        <w:ind w:left="4680" w:hanging="360"/>
+      </w:pPr>
+      <w:rPr>
+        <w:rFonts w:ascii="Wingdings" w:hAnsi="Wingdings" w:hint="default"/>
+      </w:rPr>
+    </w:lvl>
+    <w:lvl w:ilvl="6" w:tplc="04090001" w:tentative="1">
+      <w:start w:val="1"/>
+      <w:numFmt w:val="bullet"/>
+      <w:lvlText w:val=""/>
+      <w:lvlJc w:val="left"/>
+      <w:pPr>
+        <w:ind w:left="5400" w:hanging="360"/>
+      </w:pPr>
+      <w:rPr>
+        <w:rFonts w:ascii="Symbol" w:hAnsi="Symbol" w:hint="default"/>
+      </w:rPr>
+    </w:lvl>
+    <w:lvl w:ilvl="7" w:tplc="04090003" w:tentative="1">
+      <w:start w:val="1"/>
+      <w:numFmt w:val="bullet"/>
+      <w:lvlText w:val="o"/>
+      <w:lvlJc w:val="left"/>
+      <w:pPr>
+        <w:ind w:left="6120" w:hanging="360"/>
+      </w:pPr>
+      <w:rPr>
+        <w:rFonts w:ascii="Courier New" w:hAnsi="Courier New" w:hint="default"/>
+      </w:rPr>
+    </w:lvl>
+    <w:lvl w:ilvl="8" w:tplc="04090005" w:tentative="1">
+      <w:start w:val="1"/>
+      <w:numFmt w:val="bullet"/>
+      <w:lvlText w:val=""/>
+      <w:lvlJc w:val="left"/>
+      <w:pPr>
+        <w:ind w:left="6840" w:hanging="360"/>
+      </w:pPr>
+      <w:rPr>
+        <w:rFonts w:ascii="Wingdings" w:hAnsi="Wingdings" w:hint="default"/>
+      </w:rPr>
+    </w:lvl>
+  </w:abstractNum>
+  <w:num w:numId="1">
+    <w:abstractNumId w:val="0"/>
+  </w:num>
+</w:numbering>
 </file>
 
 <file path=word/people.xml><?xml version="1.0" encoding="utf-8"?>
@@ -16445,6 +16547,7 @@
   <w:style w:type="character" w:default="1" w:styleId="DefaultParagraphFont">
     <w:name w:val="Default Paragraph Font"/>
     <w:uiPriority w:val="1"/>
+    <w:semiHidden/>
     <w:unhideWhenUsed/>
   </w:style>
   <w:style w:type="table" w:default="1" w:styleId="TableNormal">
@@ -16647,6 +16750,17 @@
       <w:rFonts w:ascii="Calibri" w:hAnsi="Calibri" w:cs="Calibri"/>
     </w:rPr>
   </w:style>
+  <w:style w:type="paragraph" w:styleId="ListParagraph">
+    <w:name w:val="List Paragraph"/>
+    <w:basedOn w:val="Normal"/>
+    <w:uiPriority w:val="34"/>
+    <w:qFormat/>
+    <w:rsid w:val="00E800E3"/>
+    <w:pPr>
+      <w:ind w:left="720"/>
+      <w:contextualSpacing/>
+    </w:pPr>
+  </w:style>
 </w:styles>
 </file>
 
@@ -16841,6 +16955,7 @@
   <w:style w:type="character" w:default="1" w:styleId="DefaultParagraphFont">
     <w:name w:val="Default Paragraph Font"/>
     <w:uiPriority w:val="1"/>
+    <w:semiHidden/>
     <w:unhideWhenUsed/>
   </w:style>
   <w:style w:type="table" w:default="1" w:styleId="TableNormal">
@@ -17042,6 +17157,17 @@
     <w:rPr>
       <w:rFonts w:ascii="Calibri" w:hAnsi="Calibri" w:cs="Calibri"/>
     </w:rPr>
+  </w:style>
+  <w:style w:type="paragraph" w:styleId="ListParagraph">
+    <w:name w:val="List Paragraph"/>
+    <w:basedOn w:val="Normal"/>
+    <w:uiPriority w:val="34"/>
+    <w:qFormat/>
+    <w:rsid w:val="00E800E3"/>
+    <w:pPr>
+      <w:ind w:left="720"/>
+      <w:contextualSpacing/>
+    </w:pPr>
   </w:style>
 </w:styles>
 </file>
@@ -17335,7 +17461,7 @@
   <a:extraClrSchemeLst/>
   <a:extLst>
     <a:ext uri="{05A4C25C-085E-4340-85A3-A5531E510DB2}">
-      <thm15:themeFamily xmlns="" xmlns:thm15="http://schemas.microsoft.com/office/thememl/2012/main" name="Office Theme" id="{62F939B6-93AF-4DB8-9C6B-D6C7DFDC589F}" vid="{4A3C46E8-61CC-4603-A589-7422A47A8E4A}"/>
+      <thm15:themeFamily xmlns:thm15="http://schemas.microsoft.com/office/thememl/2012/main" xmlns="" name="Office Theme" id="{62F939B6-93AF-4DB8-9C6B-D6C7DFDC589F}" vid="{4A3C46E8-61CC-4603-A589-7422A47A8E4A}"/>
     </a:ext>
   </a:extLst>
 </a:theme>

</xml_diff>

<commit_message>
Put new sim table in paper
</commit_message>
<xml_diff>
--- a/Reports/ForberThesis20180302.docx
+++ b/Reports/ForberThesis20180302.docx
@@ -67,6 +67,7 @@
         </w:rPr>
         <w:t>1</w:t>
       </w:r>
+      <w:proofErr w:type="gramStart"/>
       <w:r>
         <w:rPr>
           <w:rFonts w:ascii="Times New Roman" w:hAnsi="Times New Roman" w:cs="Times New Roman"/>
@@ -76,6 +77,7 @@
         </w:rPr>
         <w:t>,2</w:t>
       </w:r>
+      <w:proofErr w:type="gramEnd"/>
       <w:r>
         <w:rPr>
           <w:rFonts w:ascii="Times New Roman" w:hAnsi="Times New Roman" w:cs="Times New Roman"/>
@@ -532,7 +534,25 @@
           <w:sz w:val="22"/>
           <w:szCs w:val="22"/>
         </w:rPr>
-        <w:t xml:space="preserve"> As usual, no single method always performs the best when predicting on a hold-out set (CITE). However, all methods achieve the goal of increasing sensitivity (if we assume the minority class is the positive outcome class), which is of course very poor if the imbalance is ignored. </w:t>
+        <w:t xml:space="preserve"> As usual, no single method always performs the best when predicting on a </w:t>
+      </w:r>
+      <w:proofErr w:type="gramStart"/>
+      <w:r>
+        <w:rPr>
+          <w:rFonts w:ascii="Times New Roman" w:hAnsi="Times New Roman" w:cs="Times New Roman"/>
+          <w:sz w:val="22"/>
+          <w:szCs w:val="22"/>
+        </w:rPr>
+        <w:t>hold-out</w:t>
+      </w:r>
+      <w:proofErr w:type="gramEnd"/>
+      <w:r>
+        <w:rPr>
+          <w:rFonts w:ascii="Times New Roman" w:hAnsi="Times New Roman" w:cs="Times New Roman"/>
+          <w:sz w:val="22"/>
+          <w:szCs w:val="22"/>
+        </w:rPr>
+        <w:t xml:space="preserve"> set (CITE). However, all methods achieve the goal of increasing sensitivity (if we assume the minority class is the positive outcome class), which is of course very poor if the imbalance is ignored. </w:t>
       </w:r>
     </w:p>
     <w:p>
@@ -690,7 +710,25 @@
           <w:sz w:val="22"/>
           <w:szCs w:val="22"/>
         </w:rPr>
-        <w:t xml:space="preserve"> sampling techniques to ROC analysis for handling imbalanced data (CITE: Maloof, 2003). </w:t>
+        <w:t xml:space="preserve"> sampling techniques to ROC analysis for handling imbalanced data (CITE: </w:t>
+      </w:r>
+      <w:proofErr w:type="spellStart"/>
+      <w:r>
+        <w:rPr>
+          <w:rFonts w:ascii="Times New Roman" w:hAnsi="Times New Roman" w:cs="Times New Roman"/>
+          <w:sz w:val="22"/>
+          <w:szCs w:val="22"/>
+        </w:rPr>
+        <w:t>Maloof</w:t>
+      </w:r>
+      <w:proofErr w:type="spellEnd"/>
+      <w:r>
+        <w:rPr>
+          <w:rFonts w:ascii="Times New Roman" w:hAnsi="Times New Roman" w:cs="Times New Roman"/>
+          <w:sz w:val="22"/>
+          <w:szCs w:val="22"/>
+        </w:rPr>
+        <w:t xml:space="preserve">, 2003). </w:t>
       </w:r>
       <w:r>
         <w:rPr>
@@ -714,7 +752,25 @@
           <w:sz w:val="22"/>
           <w:szCs w:val="22"/>
         </w:rPr>
-        <w:t>various machine learning algorithms</w:t>
+        <w:t xml:space="preserve">various </w:t>
+      </w:r>
+      <w:proofErr w:type="gramStart"/>
+      <w:r>
+        <w:rPr>
+          <w:rFonts w:ascii="Times New Roman" w:hAnsi="Times New Roman" w:cs="Times New Roman"/>
+          <w:sz w:val="22"/>
+          <w:szCs w:val="22"/>
+        </w:rPr>
+        <w:t>machine learning</w:t>
+      </w:r>
+      <w:proofErr w:type="gramEnd"/>
+      <w:r>
+        <w:rPr>
+          <w:rFonts w:ascii="Times New Roman" w:hAnsi="Times New Roman" w:cs="Times New Roman"/>
+          <w:sz w:val="22"/>
+          <w:szCs w:val="22"/>
+        </w:rPr>
+        <w:t xml:space="preserve"> algorithms</w:t>
       </w:r>
       <w:r>
         <w:rPr>
@@ -730,15 +786,33 @@
           <w:sz w:val="22"/>
           <w:szCs w:val="22"/>
         </w:rPr>
-        <w:t>. Similar to what Brei</w:t>
-      </w:r>
-      <w:r>
-        <w:rPr>
-          <w:rFonts w:ascii="Times New Roman" w:hAnsi="Times New Roman" w:cs="Times New Roman"/>
-          <w:sz w:val="22"/>
-          <w:szCs w:val="22"/>
-        </w:rPr>
-        <w:t xml:space="preserve">man found in 1984 (CITE), </w:t>
+        <w:t xml:space="preserve">. Similar to what </w:t>
+      </w:r>
+      <w:proofErr w:type="spellStart"/>
+      <w:r>
+        <w:rPr>
+          <w:rFonts w:ascii="Times New Roman" w:hAnsi="Times New Roman" w:cs="Times New Roman"/>
+          <w:sz w:val="22"/>
+          <w:szCs w:val="22"/>
+        </w:rPr>
+        <w:t>Brei</w:t>
+      </w:r>
+      <w:r>
+        <w:rPr>
+          <w:rFonts w:ascii="Times New Roman" w:hAnsi="Times New Roman" w:cs="Times New Roman"/>
+          <w:sz w:val="22"/>
+          <w:szCs w:val="22"/>
+        </w:rPr>
+        <w:t>man</w:t>
+      </w:r>
+      <w:proofErr w:type="spellEnd"/>
+      <w:r>
+        <w:rPr>
+          <w:rFonts w:ascii="Times New Roman" w:hAnsi="Times New Roman" w:cs="Times New Roman"/>
+          <w:sz w:val="22"/>
+          <w:szCs w:val="22"/>
+        </w:rPr>
+        <w:t xml:space="preserve"> found in 1984 (CITE), </w:t>
       </w:r>
       <w:r>
         <w:rPr>
@@ -1100,7 +1174,25 @@
           <w:sz w:val="22"/>
           <w:szCs w:val="22"/>
         </w:rPr>
-        <w:t>The data were first split into training and test sets, with approximately 2/3 of the data used for the training set and 1/3 held out for testing. A temporal split was used, where the training data consisted of earlier data and the test set were later, according to calendar time. G</w:t>
+        <w:t xml:space="preserve">The data were first split into training and test sets, with approximately 2/3 of the data used for the training set and 1/3 held out for testing. A temporal split was </w:t>
+      </w:r>
+      <w:proofErr w:type="gramStart"/>
+      <w:r>
+        <w:rPr>
+          <w:rFonts w:ascii="Times New Roman" w:hAnsi="Times New Roman" w:cs="Times New Roman"/>
+          <w:sz w:val="22"/>
+          <w:szCs w:val="22"/>
+        </w:rPr>
+        <w:t>used,</w:t>
+      </w:r>
+      <w:proofErr w:type="gramEnd"/>
+      <w:r>
+        <w:rPr>
+          <w:rFonts w:ascii="Times New Roman" w:hAnsi="Times New Roman" w:cs="Times New Roman"/>
+          <w:sz w:val="22"/>
+          <w:szCs w:val="22"/>
+        </w:rPr>
+        <w:t xml:space="preserve"> where the training data consisted of earlier data and the test set were later, according to calendar time. G</w:t>
       </w:r>
       <w:r>
         <w:rPr>
@@ -1173,7 +1265,25 @@
           <w:sz w:val="22"/>
           <w:szCs w:val="22"/>
         </w:rPr>
-        <w:t>ication and variable selection using the glmnet package</w:t>
+        <w:t xml:space="preserve">ication and variable selection using the </w:t>
+      </w:r>
+      <w:proofErr w:type="spellStart"/>
+      <w:r>
+        <w:rPr>
+          <w:rFonts w:ascii="Times New Roman" w:hAnsi="Times New Roman" w:cs="Times New Roman"/>
+          <w:sz w:val="22"/>
+          <w:szCs w:val="22"/>
+        </w:rPr>
+        <w:t>glmnet</w:t>
+      </w:r>
+      <w:proofErr w:type="spellEnd"/>
+      <w:r>
+        <w:rPr>
+          <w:rFonts w:ascii="Times New Roman" w:hAnsi="Times New Roman" w:cs="Times New Roman"/>
+          <w:sz w:val="22"/>
+          <w:szCs w:val="22"/>
+        </w:rPr>
+        <w:t xml:space="preserve"> package</w:t>
       </w:r>
       <w:r>
         <w:rPr>
@@ -1337,7 +1447,25 @@
           <w:sz w:val="22"/>
           <w:szCs w:val="22"/>
         </w:rPr>
-        <w:t xml:space="preserve">the optimal threshold according to Youden’s </w:t>
+        <w:t xml:space="preserve">the optimal threshold according to </w:t>
+      </w:r>
+      <w:proofErr w:type="spellStart"/>
+      <w:r>
+        <w:rPr>
+          <w:rFonts w:ascii="Times New Roman" w:hAnsi="Times New Roman" w:cs="Times New Roman"/>
+          <w:sz w:val="22"/>
+          <w:szCs w:val="22"/>
+        </w:rPr>
+        <w:t>Youden’s</w:t>
+      </w:r>
+      <w:proofErr w:type="spellEnd"/>
+      <w:r>
+        <w:rPr>
+          <w:rFonts w:ascii="Times New Roman" w:hAnsi="Times New Roman" w:cs="Times New Roman"/>
+          <w:sz w:val="22"/>
+          <w:szCs w:val="22"/>
+        </w:rPr>
+        <w:t xml:space="preserve"> </w:t>
       </w:r>
       <w:r>
         <w:rPr>
@@ -1543,7 +1671,25 @@
           <w:sz w:val="22"/>
           <w:szCs w:val="22"/>
         </w:rPr>
-        <w:t>ng the DMwR package in R.</w:t>
+        <w:t xml:space="preserve">ng the </w:t>
+      </w:r>
+      <w:proofErr w:type="spellStart"/>
+      <w:r>
+        <w:rPr>
+          <w:rFonts w:ascii="Times New Roman" w:hAnsi="Times New Roman" w:cs="Times New Roman"/>
+          <w:sz w:val="22"/>
+          <w:szCs w:val="22"/>
+        </w:rPr>
+        <w:t>DMwR</w:t>
+      </w:r>
+      <w:proofErr w:type="spellEnd"/>
+      <w:r>
+        <w:rPr>
+          <w:rFonts w:ascii="Times New Roman" w:hAnsi="Times New Roman" w:cs="Times New Roman"/>
+          <w:sz w:val="22"/>
+          <w:szCs w:val="22"/>
+        </w:rPr>
+        <w:t xml:space="preserve"> package in R.</w:t>
       </w:r>
       <w:r>
         <w:rPr>
@@ -1700,15 +1846,33 @@
           <w:sz w:val="22"/>
           <w:szCs w:val="22"/>
         </w:rPr>
-        <w:t>patients with an initial hospitalization between</w:t>
-      </w:r>
-      <w:r>
-        <w:rPr>
-          <w:rFonts w:ascii="Times New Roman" w:hAnsi="Times New Roman" w:cs="Times New Roman"/>
-          <w:sz w:val="22"/>
-          <w:szCs w:val="22"/>
-        </w:rPr>
-        <w:t xml:space="preserve"> 2008 to 2014. </w:t>
+        <w:t xml:space="preserve">patients with an initial hospitalization </w:t>
+      </w:r>
+      <w:proofErr w:type="gramStart"/>
+      <w:r>
+        <w:rPr>
+          <w:rFonts w:ascii="Times New Roman" w:hAnsi="Times New Roman" w:cs="Times New Roman"/>
+          <w:sz w:val="22"/>
+          <w:szCs w:val="22"/>
+        </w:rPr>
+        <w:t>between</w:t>
+      </w:r>
+      <w:r>
+        <w:rPr>
+          <w:rFonts w:ascii="Times New Roman" w:hAnsi="Times New Roman" w:cs="Times New Roman"/>
+          <w:sz w:val="22"/>
+          <w:szCs w:val="22"/>
+        </w:rPr>
+        <w:t xml:space="preserve"> 2008 to 2014</w:t>
+      </w:r>
+      <w:proofErr w:type="gramEnd"/>
+      <w:r>
+        <w:rPr>
+          <w:rFonts w:ascii="Times New Roman" w:hAnsi="Times New Roman" w:cs="Times New Roman"/>
+          <w:sz w:val="22"/>
+          <w:szCs w:val="22"/>
+        </w:rPr>
+        <w:t xml:space="preserve">. </w:t>
       </w:r>
       <w:r>
         <w:rPr>
@@ -2021,7 +2185,25 @@
           <w:sz w:val="22"/>
           <w:szCs w:val="22"/>
         </w:rPr>
-        <w:t xml:space="preserve">Using Youden’s </w:t>
+        <w:t xml:space="preserve">Using </w:t>
+      </w:r>
+      <w:proofErr w:type="spellStart"/>
+      <w:r>
+        <w:rPr>
+          <w:rFonts w:ascii="Times New Roman" w:hAnsi="Times New Roman" w:cs="Times New Roman"/>
+          <w:sz w:val="22"/>
+          <w:szCs w:val="22"/>
+        </w:rPr>
+        <w:t>Youden’s</w:t>
+      </w:r>
+      <w:proofErr w:type="spellEnd"/>
+      <w:r>
+        <w:rPr>
+          <w:rFonts w:ascii="Times New Roman" w:hAnsi="Times New Roman" w:cs="Times New Roman"/>
+          <w:sz w:val="22"/>
+          <w:szCs w:val="22"/>
+        </w:rPr>
+        <w:t xml:space="preserve"> </w:t>
       </w:r>
       <w:r>
         <w:rPr>
@@ -2134,7 +2316,25 @@
           <w:sz w:val="22"/>
           <w:szCs w:val="22"/>
         </w:rPr>
-        <w:t xml:space="preserve">. Using Youden’s </w:t>
+        <w:t xml:space="preserve">. Using </w:t>
+      </w:r>
+      <w:proofErr w:type="spellStart"/>
+      <w:r>
+        <w:rPr>
+          <w:rFonts w:ascii="Times New Roman" w:hAnsi="Times New Roman" w:cs="Times New Roman"/>
+          <w:sz w:val="22"/>
+          <w:szCs w:val="22"/>
+        </w:rPr>
+        <w:t>Youden’s</w:t>
+      </w:r>
+      <w:proofErr w:type="spellEnd"/>
+      <w:r>
+        <w:rPr>
+          <w:rFonts w:ascii="Times New Roman" w:hAnsi="Times New Roman" w:cs="Times New Roman"/>
+          <w:sz w:val="22"/>
+          <w:szCs w:val="22"/>
+        </w:rPr>
+        <w:t xml:space="preserve"> </w:t>
       </w:r>
       <w:r>
         <w:rPr>
@@ -2192,7 +2392,25 @@
           <w:sz w:val="22"/>
           <w:szCs w:val="22"/>
         </w:rPr>
-        <w:t>similar results can be achieved through either sampling or using a threshold cutoff or both. The decision of which method is optimal is then left to the user, depending on which statistics he/she priori</w:t>
+        <w:t xml:space="preserve">similar results can be achieved through either sampling or using a threshold cutoff or both. The decision of which method is optimal is then left to the </w:t>
+      </w:r>
+      <w:proofErr w:type="gramStart"/>
+      <w:r>
+        <w:rPr>
+          <w:rFonts w:ascii="Times New Roman" w:hAnsi="Times New Roman" w:cs="Times New Roman"/>
+          <w:sz w:val="22"/>
+          <w:szCs w:val="22"/>
+        </w:rPr>
+        <w:t>user,</w:t>
+      </w:r>
+      <w:proofErr w:type="gramEnd"/>
+      <w:r>
+        <w:rPr>
+          <w:rFonts w:ascii="Times New Roman" w:hAnsi="Times New Roman" w:cs="Times New Roman"/>
+          <w:sz w:val="22"/>
+          <w:szCs w:val="22"/>
+        </w:rPr>
+        <w:t xml:space="preserve"> depending on which statistics he/she priori</w:t>
       </w:r>
       <w:r>
         <w:rPr>
@@ -2660,6 +2878,7 @@
                 <w:szCs w:val="22"/>
               </w:rPr>
             </w:pPr>
+            <w:proofErr w:type="spellStart"/>
             <w:r>
               <w:rPr>
                 <w:rFonts w:ascii="Times New Roman" w:hAnsi="Times New Roman" w:cs="Times New Roman"/>
@@ -2669,6 +2888,7 @@
               </w:rPr>
               <w:t>Unsampled</w:t>
             </w:r>
+            <w:proofErr w:type="spellEnd"/>
           </w:p>
         </w:tc>
         <w:tc>
@@ -4039,7 +4259,25 @@
           <w:sz w:val="22"/>
           <w:szCs w:val="22"/>
         </w:rPr>
-        <w:t xml:space="preserve">In these data, fitting a model to the full training data and using Youden’s </w:t>
+        <w:t xml:space="preserve">In these data, fitting a model to the full training data and using </w:t>
+      </w:r>
+      <w:proofErr w:type="spellStart"/>
+      <w:r>
+        <w:rPr>
+          <w:rFonts w:ascii="Times New Roman" w:hAnsi="Times New Roman" w:cs="Times New Roman"/>
+          <w:sz w:val="22"/>
+          <w:szCs w:val="22"/>
+        </w:rPr>
+        <w:t>Youden’s</w:t>
+      </w:r>
+      <w:proofErr w:type="spellEnd"/>
+      <w:r>
+        <w:rPr>
+          <w:rFonts w:ascii="Times New Roman" w:hAnsi="Times New Roman" w:cs="Times New Roman"/>
+          <w:sz w:val="22"/>
+          <w:szCs w:val="22"/>
+        </w:rPr>
+        <w:t xml:space="preserve"> </w:t>
       </w:r>
       <w:r>
         <w:rPr>
@@ -4550,6 +4788,7 @@
                 <w:szCs w:val="22"/>
               </w:rPr>
             </w:pPr>
+            <w:proofErr w:type="spellStart"/>
             <w:r>
               <w:rPr>
                 <w:rFonts w:ascii="Times New Roman" w:hAnsi="Times New Roman" w:cs="Times New Roman"/>
@@ -4559,6 +4798,7 @@
               </w:rPr>
               <w:t>Unsampled</w:t>
             </w:r>
+            <w:proofErr w:type="spellEnd"/>
           </w:p>
         </w:tc>
         <w:tc>
@@ -5980,7 +6220,25 @@
           <w:sz w:val="22"/>
           <w:szCs w:val="22"/>
         </w:rPr>
-        <w:t xml:space="preserve">From there, we employed the same methods as in the case studies to get results for sensitivity, specificity, and accuracy with various sampling and cutpoints. </w:t>
+        <w:t xml:space="preserve">From there, we employed the same methods as in the case studies to get results for sensitivity, specificity, and accuracy with various sampling and </w:t>
+      </w:r>
+      <w:proofErr w:type="spellStart"/>
+      <w:r>
+        <w:rPr>
+          <w:rFonts w:ascii="Times New Roman" w:eastAsiaTheme="minorEastAsia" w:hAnsi="Times New Roman" w:cs="Times New Roman"/>
+          <w:sz w:val="22"/>
+          <w:szCs w:val="22"/>
+        </w:rPr>
+        <w:t>cutpoints</w:t>
+      </w:r>
+      <w:proofErr w:type="spellEnd"/>
+      <w:r>
+        <w:rPr>
+          <w:rFonts w:ascii="Times New Roman" w:eastAsiaTheme="minorEastAsia" w:hAnsi="Times New Roman" w:cs="Times New Roman"/>
+          <w:sz w:val="22"/>
+          <w:szCs w:val="22"/>
+        </w:rPr>
+        <w:t xml:space="preserve">. </w:t>
       </w:r>
     </w:p>
     <w:p>
@@ -6011,7 +6269,27 @@
           <w:sz w:val="22"/>
           <w:szCs w:val="22"/>
         </w:rPr>
-        <w:t xml:space="preserve">Table 3. Simulation results from models fit to the full simulated and sampled simulated training set by probability threshold (either 0.5 or that chosen using Youden’s </w:t>
+        <w:t xml:space="preserve">Table 3. Simulation results from models fit to the full simulated and sampled simulated training set by probability threshold (either 0.5 or that chosen using </w:t>
+      </w:r>
+      <w:proofErr w:type="spellStart"/>
+      <w:r>
+        <w:rPr>
+          <w:rFonts w:ascii="Times New Roman" w:hAnsi="Times New Roman" w:cs="Times New Roman"/>
+          <w:b/>
+          <w:sz w:val="22"/>
+          <w:szCs w:val="22"/>
+        </w:rPr>
+        <w:t>Youden’s</w:t>
+      </w:r>
+      <w:proofErr w:type="spellEnd"/>
+      <w:r>
+        <w:rPr>
+          <w:rFonts w:ascii="Times New Roman" w:hAnsi="Times New Roman" w:cs="Times New Roman"/>
+          <w:b/>
+          <w:sz w:val="22"/>
+          <w:szCs w:val="22"/>
+        </w:rPr>
+        <w:t xml:space="preserve"> </w:t>
       </w:r>
       <w:r>
         <w:rPr>
@@ -6358,6 +6636,8 @@
               <w:rPr>
                 <w:rFonts w:ascii="Times New Roman" w:eastAsia="Times New Roman" w:hAnsi="Times New Roman" w:cs="Times New Roman"/>
                 <w:color w:val="000000"/>
+                <w:sz w:val="22"/>
+                <w:szCs w:val="22"/>
               </w:rPr>
               <w:t>0.03</w:t>
             </w:r>
@@ -6386,8 +6666,10 @@
               <w:rPr>
                 <w:rFonts w:ascii="Times New Roman" w:eastAsia="Times New Roman" w:hAnsi="Times New Roman" w:cs="Times New Roman"/>
                 <w:color w:val="000000"/>
-              </w:rPr>
-              <w:t>67.8</w:t>
+                <w:sz w:val="22"/>
+                <w:szCs w:val="22"/>
+              </w:rPr>
+              <w:t>68.1</w:t>
             </w:r>
           </w:p>
         </w:tc>
@@ -6414,8 +6696,10 @@
               <w:rPr>
                 <w:rFonts w:ascii="Times New Roman" w:eastAsia="Times New Roman" w:hAnsi="Times New Roman" w:cs="Times New Roman"/>
                 <w:color w:val="000000"/>
-              </w:rPr>
-              <w:t>64.1</w:t>
+                <w:sz w:val="22"/>
+                <w:szCs w:val="22"/>
+              </w:rPr>
+              <w:t>63.9</w:t>
             </w:r>
           </w:p>
         </w:tc>
@@ -6442,8 +6726,10 @@
               <w:rPr>
                 <w:rFonts w:ascii="Times New Roman" w:eastAsia="Times New Roman" w:hAnsi="Times New Roman" w:cs="Times New Roman"/>
                 <w:color w:val="000000"/>
-              </w:rPr>
-              <w:t>64.2</w:t>
+                <w:sz w:val="22"/>
+                <w:szCs w:val="22"/>
+              </w:rPr>
+              <w:t>64</w:t>
             </w:r>
           </w:p>
         </w:tc>
@@ -6471,12 +6757,12 @@
             </w:pPr>
             <w:r>
               <w:rPr>
-                <w:rFonts w:ascii="Times New Roman" w:hAnsi="Times New Roman" w:cs="Times New Roman"/>
-                <w:color w:val="000000"/>
-                <w:sz w:val="22"/>
-                <w:szCs w:val="22"/>
-              </w:rPr>
-              <w:t> </w:t>
+                <w:rFonts w:ascii="Times New Roman" w:eastAsia="Times New Roman" w:hAnsi="Times New Roman" w:cs="Times New Roman"/>
+                <w:color w:val="000000"/>
+                <w:sz w:val="22"/>
+                <w:szCs w:val="22"/>
+              </w:rPr>
+              <w:t>70.6</w:t>
             </w:r>
           </w:p>
         </w:tc>
@@ -6542,8 +6828,10 @@
               <w:rPr>
                 <w:rFonts w:ascii="Times New Roman" w:eastAsia="Times New Roman" w:hAnsi="Times New Roman" w:cs="Times New Roman"/>
                 <w:color w:val="000000"/>
-              </w:rPr>
-              <w:t>0.493</w:t>
+                <w:sz w:val="22"/>
+                <w:szCs w:val="22"/>
+              </w:rPr>
+              <w:t>0.491</w:t>
             </w:r>
           </w:p>
         </w:tc>
@@ -6570,8 +6858,10 @@
               <w:rPr>
                 <w:rFonts w:ascii="Times New Roman" w:eastAsia="Times New Roman" w:hAnsi="Times New Roman" w:cs="Times New Roman"/>
                 <w:color w:val="000000"/>
-              </w:rPr>
-              <w:t>67.9</w:t>
+                <w:sz w:val="22"/>
+                <w:szCs w:val="22"/>
+              </w:rPr>
+              <w:t>68.5</w:t>
             </w:r>
           </w:p>
         </w:tc>
@@ -6598,8 +6888,10 @@
               <w:rPr>
                 <w:rFonts w:ascii="Times New Roman" w:eastAsia="Times New Roman" w:hAnsi="Times New Roman" w:cs="Times New Roman"/>
                 <w:color w:val="000000"/>
-              </w:rPr>
-              <w:t>63.7</w:t>
+                <w:sz w:val="22"/>
+                <w:szCs w:val="22"/>
+              </w:rPr>
+              <w:t>63.4</w:t>
             </w:r>
           </w:p>
         </w:tc>
@@ -6626,8 +6918,10 @@
               <w:rPr>
                 <w:rFonts w:ascii="Times New Roman" w:eastAsia="Times New Roman" w:hAnsi="Times New Roman" w:cs="Times New Roman"/>
                 <w:color w:val="000000"/>
-              </w:rPr>
-              <w:t>63.9</w:t>
+                <w:sz w:val="22"/>
+                <w:szCs w:val="22"/>
+              </w:rPr>
+              <w:t>63.5</w:t>
             </w:r>
           </w:p>
         </w:tc>
@@ -6655,12 +6949,12 @@
             </w:pPr>
             <w:r>
               <w:rPr>
-                <w:rFonts w:ascii="Times New Roman" w:hAnsi="Times New Roman" w:cs="Times New Roman"/>
-                <w:color w:val="000000"/>
-                <w:sz w:val="22"/>
-                <w:szCs w:val="22"/>
-              </w:rPr>
-              <w:t> </w:t>
+                <w:rFonts w:ascii="Times New Roman" w:eastAsia="Times New Roman" w:hAnsi="Times New Roman" w:cs="Times New Roman"/>
+                <w:color w:val="000000"/>
+                <w:sz w:val="22"/>
+                <w:szCs w:val="22"/>
+              </w:rPr>
+              <w:t>70.7</w:t>
             </w:r>
           </w:p>
         </w:tc>
@@ -6726,8 +7020,10 @@
               <w:rPr>
                 <w:rFonts w:ascii="Times New Roman" w:eastAsia="Times New Roman" w:hAnsi="Times New Roman" w:cs="Times New Roman"/>
                 <w:color w:val="000000"/>
-              </w:rPr>
-              <w:t>0.496</w:t>
+                <w:sz w:val="22"/>
+                <w:szCs w:val="22"/>
+              </w:rPr>
+              <w:t>0.497</w:t>
             </w:r>
           </w:p>
         </w:tc>
@@ -6754,8 +7050,10 @@
               <w:rPr>
                 <w:rFonts w:ascii="Times New Roman" w:eastAsia="Times New Roman" w:hAnsi="Times New Roman" w:cs="Times New Roman"/>
                 <w:color w:val="000000"/>
-              </w:rPr>
-              <w:t>67.9</w:t>
+                <w:sz w:val="22"/>
+                <w:szCs w:val="22"/>
+              </w:rPr>
+              <w:t>68.1</w:t>
             </w:r>
           </w:p>
         </w:tc>
@@ -6782,6 +7080,8 @@
               <w:rPr>
                 <w:rFonts w:ascii="Times New Roman" w:eastAsia="Times New Roman" w:hAnsi="Times New Roman" w:cs="Times New Roman"/>
                 <w:color w:val="000000"/>
+                <w:sz w:val="22"/>
+                <w:szCs w:val="22"/>
               </w:rPr>
               <w:t>64</w:t>
             </w:r>
@@ -6810,8 +7110,10 @@
               <w:rPr>
                 <w:rFonts w:ascii="Times New Roman" w:eastAsia="Times New Roman" w:hAnsi="Times New Roman" w:cs="Times New Roman"/>
                 <w:color w:val="000000"/>
-              </w:rPr>
-              <w:t>64.2</w:t>
+                <w:sz w:val="22"/>
+                <w:szCs w:val="22"/>
+              </w:rPr>
+              <w:t>64.1</w:t>
             </w:r>
           </w:p>
         </w:tc>
@@ -6839,12 +7141,12 @@
             </w:pPr>
             <w:r>
               <w:rPr>
-                <w:rFonts w:ascii="Times New Roman" w:hAnsi="Times New Roman" w:cs="Times New Roman"/>
-                <w:color w:val="000000"/>
-                <w:sz w:val="22"/>
-                <w:szCs w:val="22"/>
-              </w:rPr>
-              <w:t> </w:t>
+                <w:rFonts w:ascii="Times New Roman" w:eastAsia="Times New Roman" w:hAnsi="Times New Roman" w:cs="Times New Roman"/>
+                <w:color w:val="000000"/>
+                <w:sz w:val="22"/>
+                <w:szCs w:val="22"/>
+              </w:rPr>
+              <w:t>70.6</w:t>
             </w:r>
           </w:p>
         </w:tc>
@@ -6910,8 +7212,10 @@
               <w:rPr>
                 <w:rFonts w:ascii="Times New Roman" w:eastAsia="Times New Roman" w:hAnsi="Times New Roman" w:cs="Times New Roman"/>
                 <w:color w:val="000000"/>
-              </w:rPr>
-              <w:t>0.424</w:t>
+                <w:sz w:val="22"/>
+                <w:szCs w:val="22"/>
+              </w:rPr>
+              <w:t>0.425</w:t>
             </w:r>
           </w:p>
         </w:tc>
@@ -6938,8 +7242,10 @@
               <w:rPr>
                 <w:rFonts w:ascii="Times New Roman" w:eastAsia="Times New Roman" w:hAnsi="Times New Roman" w:cs="Times New Roman"/>
                 <w:color w:val="000000"/>
-              </w:rPr>
-              <w:t>68</w:t>
+                <w:sz w:val="22"/>
+                <w:szCs w:val="22"/>
+              </w:rPr>
+              <w:t>68.2</w:t>
             </w:r>
           </w:p>
         </w:tc>
@@ -6966,6 +7272,8 @@
               <w:rPr>
                 <w:rFonts w:ascii="Times New Roman" w:eastAsia="Times New Roman" w:hAnsi="Times New Roman" w:cs="Times New Roman"/>
                 <w:color w:val="000000"/>
+                <w:sz w:val="22"/>
+                <w:szCs w:val="22"/>
               </w:rPr>
               <w:t>63.8</w:t>
             </w:r>
@@ -6994,8 +7302,10 @@
               <w:rPr>
                 <w:rFonts w:ascii="Times New Roman" w:eastAsia="Times New Roman" w:hAnsi="Times New Roman" w:cs="Times New Roman"/>
                 <w:color w:val="000000"/>
-              </w:rPr>
-              <w:t>64</w:t>
+                <w:sz w:val="22"/>
+                <w:szCs w:val="22"/>
+              </w:rPr>
+              <w:t>63.9</w:t>
             </w:r>
           </w:p>
         </w:tc>
@@ -7023,12 +7333,12 @@
             </w:pPr>
             <w:r>
               <w:rPr>
-                <w:rFonts w:ascii="Times New Roman" w:hAnsi="Times New Roman" w:cs="Times New Roman"/>
-                <w:color w:val="000000"/>
-                <w:sz w:val="22"/>
-                <w:szCs w:val="22"/>
-              </w:rPr>
-              <w:t> </w:t>
+                <w:rFonts w:ascii="Times New Roman" w:eastAsia="Times New Roman" w:hAnsi="Times New Roman" w:cs="Times New Roman"/>
+                <w:color w:val="000000"/>
+                <w:sz w:val="22"/>
+                <w:szCs w:val="22"/>
+              </w:rPr>
+              <w:t>70.7</w:t>
             </w:r>
           </w:p>
         </w:tc>
@@ -7408,6 +7718,8 @@
               <w:rPr>
                 <w:rFonts w:ascii="Times New Roman" w:eastAsia="Times New Roman" w:hAnsi="Times New Roman" w:cs="Times New Roman"/>
                 <w:color w:val="000000"/>
+                <w:sz w:val="22"/>
+                <w:szCs w:val="22"/>
               </w:rPr>
               <w:t>0.05</w:t>
             </w:r>
@@ -7436,8 +7748,10 @@
               <w:rPr>
                 <w:rFonts w:ascii="Times New Roman" w:eastAsia="Times New Roman" w:hAnsi="Times New Roman" w:cs="Times New Roman"/>
                 <w:color w:val="000000"/>
-              </w:rPr>
-              <w:t>67.6</w:t>
+                <w:sz w:val="22"/>
+                <w:szCs w:val="22"/>
+              </w:rPr>
+              <w:t>68</w:t>
             </w:r>
           </w:p>
         </w:tc>
@@ -7464,8 +7778,10 @@
               <w:rPr>
                 <w:rFonts w:ascii="Times New Roman" w:eastAsia="Times New Roman" w:hAnsi="Times New Roman" w:cs="Times New Roman"/>
                 <w:color w:val="000000"/>
-              </w:rPr>
-              <w:t>63.8</w:t>
+                <w:sz w:val="22"/>
+                <w:szCs w:val="22"/>
+              </w:rPr>
+              <w:t>63.3</w:t>
             </w:r>
           </w:p>
         </w:tc>
@@ -7492,8 +7808,10 @@
               <w:rPr>
                 <w:rFonts w:ascii="Times New Roman" w:eastAsia="Times New Roman" w:hAnsi="Times New Roman" w:cs="Times New Roman"/>
                 <w:color w:val="000000"/>
-              </w:rPr>
-              <w:t>64</w:t>
+                <w:sz w:val="22"/>
+                <w:szCs w:val="22"/>
+              </w:rPr>
+              <w:t>63.5</w:t>
             </w:r>
           </w:p>
         </w:tc>
@@ -7521,12 +7839,12 @@
             </w:pPr>
             <w:r>
               <w:rPr>
-                <w:rFonts w:ascii="Times New Roman" w:hAnsi="Times New Roman" w:cs="Times New Roman"/>
-                <w:color w:val="000000"/>
-                <w:sz w:val="22"/>
-                <w:szCs w:val="22"/>
-              </w:rPr>
-              <w:t> </w:t>
+                <w:rFonts w:ascii="Times New Roman" w:eastAsia="Times New Roman" w:hAnsi="Times New Roman" w:cs="Times New Roman"/>
+                <w:color w:val="000000"/>
+                <w:sz w:val="22"/>
+                <w:szCs w:val="22"/>
+              </w:rPr>
+              <w:t>69.4</w:t>
             </w:r>
           </w:p>
         </w:tc>
@@ -7592,8 +7910,10 @@
               <w:rPr>
                 <w:rFonts w:ascii="Times New Roman" w:eastAsia="Times New Roman" w:hAnsi="Times New Roman" w:cs="Times New Roman"/>
                 <w:color w:val="000000"/>
-              </w:rPr>
-              <w:t>0.496</w:t>
+                <w:sz w:val="22"/>
+                <w:szCs w:val="22"/>
+              </w:rPr>
+              <w:t>0.494</w:t>
             </w:r>
           </w:p>
         </w:tc>
@@ -7620,8 +7940,10 @@
               <w:rPr>
                 <w:rFonts w:ascii="Times New Roman" w:eastAsia="Times New Roman" w:hAnsi="Times New Roman" w:cs="Times New Roman"/>
                 <w:color w:val="000000"/>
-              </w:rPr>
-              <w:t>67.6</w:t>
+                <w:sz w:val="22"/>
+                <w:szCs w:val="22"/>
+              </w:rPr>
+              <w:t>68</w:t>
             </w:r>
           </w:p>
         </w:tc>
@@ -7648,8 +7970,10 @@
               <w:rPr>
                 <w:rFonts w:ascii="Times New Roman" w:eastAsia="Times New Roman" w:hAnsi="Times New Roman" w:cs="Times New Roman"/>
                 <w:color w:val="000000"/>
-              </w:rPr>
-              <w:t>63.7</w:t>
+                <w:sz w:val="22"/>
+                <w:szCs w:val="22"/>
+              </w:rPr>
+              <w:t>63.2</w:t>
             </w:r>
           </w:p>
         </w:tc>
@@ -7676,8 +8000,10 @@
               <w:rPr>
                 <w:rFonts w:ascii="Times New Roman" w:eastAsia="Times New Roman" w:hAnsi="Times New Roman" w:cs="Times New Roman"/>
                 <w:color w:val="000000"/>
-              </w:rPr>
-              <w:t>63.9</w:t>
+                <w:sz w:val="22"/>
+                <w:szCs w:val="22"/>
+              </w:rPr>
+              <w:t>63.4</w:t>
             </w:r>
           </w:p>
         </w:tc>
@@ -7705,12 +8031,12 @@
             </w:pPr>
             <w:r>
               <w:rPr>
-                <w:rFonts w:ascii="Times New Roman" w:hAnsi="Times New Roman" w:cs="Times New Roman"/>
-                <w:color w:val="000000"/>
-                <w:sz w:val="22"/>
-                <w:szCs w:val="22"/>
-              </w:rPr>
-              <w:t> </w:t>
+                <w:rFonts w:ascii="Times New Roman" w:eastAsia="Times New Roman" w:hAnsi="Times New Roman" w:cs="Times New Roman"/>
+                <w:color w:val="000000"/>
+                <w:sz w:val="22"/>
+                <w:szCs w:val="22"/>
+              </w:rPr>
+              <w:t>69.4</w:t>
             </w:r>
           </w:p>
         </w:tc>
@@ -7776,8 +8102,10 @@
               <w:rPr>
                 <w:rFonts w:ascii="Times New Roman" w:eastAsia="Times New Roman" w:hAnsi="Times New Roman" w:cs="Times New Roman"/>
                 <w:color w:val="000000"/>
-              </w:rPr>
-              <w:t>0.497</w:t>
+                <w:sz w:val="22"/>
+                <w:szCs w:val="22"/>
+              </w:rPr>
+              <w:t>0.495</w:t>
             </w:r>
           </w:p>
         </w:tc>
@@ -7804,8 +8132,10 @@
               <w:rPr>
                 <w:rFonts w:ascii="Times New Roman" w:eastAsia="Times New Roman" w:hAnsi="Times New Roman" w:cs="Times New Roman"/>
                 <w:color w:val="000000"/>
-              </w:rPr>
-              <w:t>67.6</w:t>
+                <w:sz w:val="22"/>
+                <w:szCs w:val="22"/>
+              </w:rPr>
+              <w:t>68</w:t>
             </w:r>
           </w:p>
         </w:tc>
@@ -7832,8 +8162,10 @@
               <w:rPr>
                 <w:rFonts w:ascii="Times New Roman" w:eastAsia="Times New Roman" w:hAnsi="Times New Roman" w:cs="Times New Roman"/>
                 <w:color w:val="000000"/>
-              </w:rPr>
-              <w:t>63.8</w:t>
+                <w:sz w:val="22"/>
+                <w:szCs w:val="22"/>
+              </w:rPr>
+              <w:t>63.2</w:t>
             </w:r>
           </w:p>
         </w:tc>
@@ -7860,8 +8192,10 @@
               <w:rPr>
                 <w:rFonts w:ascii="Times New Roman" w:eastAsia="Times New Roman" w:hAnsi="Times New Roman" w:cs="Times New Roman"/>
                 <w:color w:val="000000"/>
-              </w:rPr>
-              <w:t>64</w:t>
+                <w:sz w:val="22"/>
+                <w:szCs w:val="22"/>
+              </w:rPr>
+              <w:t>63.5</w:t>
             </w:r>
           </w:p>
         </w:tc>
@@ -7889,12 +8223,12 @@
             </w:pPr>
             <w:r>
               <w:rPr>
-                <w:rFonts w:ascii="Times New Roman" w:hAnsi="Times New Roman" w:cs="Times New Roman"/>
-                <w:color w:val="000000"/>
-                <w:sz w:val="22"/>
-                <w:szCs w:val="22"/>
-              </w:rPr>
-              <w:t> </w:t>
+                <w:rFonts w:ascii="Times New Roman" w:eastAsia="Times New Roman" w:hAnsi="Times New Roman" w:cs="Times New Roman"/>
+                <w:color w:val="000000"/>
+                <w:sz w:val="22"/>
+                <w:szCs w:val="22"/>
+              </w:rPr>
+              <w:t>69.4</w:t>
             </w:r>
           </w:p>
         </w:tc>
@@ -7960,8 +8294,10 @@
               <w:rPr>
                 <w:rFonts w:ascii="Times New Roman" w:eastAsia="Times New Roman" w:hAnsi="Times New Roman" w:cs="Times New Roman"/>
                 <w:color w:val="000000"/>
-              </w:rPr>
-              <w:t>0.426</w:t>
+                <w:sz w:val="22"/>
+                <w:szCs w:val="22"/>
+              </w:rPr>
+              <w:t>0.423</w:t>
             </w:r>
           </w:p>
         </w:tc>
@@ -7988,8 +8324,10 @@
               <w:rPr>
                 <w:rFonts w:ascii="Times New Roman" w:eastAsia="Times New Roman" w:hAnsi="Times New Roman" w:cs="Times New Roman"/>
                 <w:color w:val="000000"/>
-              </w:rPr>
-              <w:t>67.6</w:t>
+                <w:sz w:val="22"/>
+                <w:szCs w:val="22"/>
+              </w:rPr>
+              <w:t>68.1</w:t>
             </w:r>
           </w:p>
         </w:tc>
@@ -8016,8 +8354,10 @@
               <w:rPr>
                 <w:rFonts w:ascii="Times New Roman" w:eastAsia="Times New Roman" w:hAnsi="Times New Roman" w:cs="Times New Roman"/>
                 <w:color w:val="000000"/>
-              </w:rPr>
-              <w:t>63.7</w:t>
+                <w:sz w:val="22"/>
+                <w:szCs w:val="22"/>
+              </w:rPr>
+              <w:t>63.1</w:t>
             </w:r>
           </w:p>
         </w:tc>
@@ -8044,8 +8384,10 @@
               <w:rPr>
                 <w:rFonts w:ascii="Times New Roman" w:eastAsia="Times New Roman" w:hAnsi="Times New Roman" w:cs="Times New Roman"/>
                 <w:color w:val="000000"/>
-              </w:rPr>
-              <w:t>63.9</w:t>
+                <w:sz w:val="22"/>
+                <w:szCs w:val="22"/>
+              </w:rPr>
+              <w:t>63.4</w:t>
             </w:r>
           </w:p>
         </w:tc>
@@ -8073,12 +8415,12 @@
             </w:pPr>
             <w:r>
               <w:rPr>
-                <w:rFonts w:ascii="Times New Roman" w:hAnsi="Times New Roman" w:cs="Times New Roman"/>
-                <w:color w:val="000000"/>
-                <w:sz w:val="22"/>
-                <w:szCs w:val="22"/>
-              </w:rPr>
-              <w:t> </w:t>
+                <w:rFonts w:ascii="Times New Roman" w:eastAsia="Times New Roman" w:hAnsi="Times New Roman" w:cs="Times New Roman"/>
+                <w:color w:val="000000"/>
+                <w:sz w:val="22"/>
+                <w:szCs w:val="22"/>
+              </w:rPr>
+              <w:t>69.4</w:t>
             </w:r>
           </w:p>
         </w:tc>
@@ -8458,6 +8800,8 @@
               <w:rPr>
                 <w:rFonts w:ascii="Times New Roman" w:eastAsia="Times New Roman" w:hAnsi="Times New Roman" w:cs="Times New Roman"/>
                 <w:color w:val="000000"/>
+                <w:sz w:val="22"/>
+                <w:szCs w:val="22"/>
               </w:rPr>
               <w:t>0.101</w:t>
             </w:r>
@@ -8486,6 +8830,8 @@
               <w:rPr>
                 <w:rFonts w:ascii="Times New Roman" w:eastAsia="Times New Roman" w:hAnsi="Times New Roman" w:cs="Times New Roman"/>
                 <w:color w:val="000000"/>
+                <w:sz w:val="22"/>
+                <w:szCs w:val="22"/>
               </w:rPr>
               <w:t>67.9</w:t>
             </w:r>
@@ -8514,8 +8860,10 @@
               <w:rPr>
                 <w:rFonts w:ascii="Times New Roman" w:eastAsia="Times New Roman" w:hAnsi="Times New Roman" w:cs="Times New Roman"/>
                 <w:color w:val="000000"/>
-              </w:rPr>
-              <w:t>62.8</w:t>
+                <w:sz w:val="22"/>
+                <w:szCs w:val="22"/>
+              </w:rPr>
+              <w:t>62.7</w:t>
             </w:r>
           </w:p>
         </w:tc>
@@ -8542,8 +8890,10 @@
               <w:rPr>
                 <w:rFonts w:ascii="Times New Roman" w:eastAsia="Times New Roman" w:hAnsi="Times New Roman" w:cs="Times New Roman"/>
                 <w:color w:val="000000"/>
-              </w:rPr>
-              <w:t>63.3</w:t>
+                <w:sz w:val="22"/>
+                <w:szCs w:val="22"/>
+              </w:rPr>
+              <w:t>63.2</w:t>
             </w:r>
           </w:p>
         </w:tc>
@@ -8571,12 +8921,12 @@
             </w:pPr>
             <w:r>
               <w:rPr>
-                <w:rFonts w:ascii="Times New Roman" w:hAnsi="Times New Roman" w:cs="Times New Roman"/>
-                <w:color w:val="000000"/>
-                <w:sz w:val="22"/>
-                <w:szCs w:val="22"/>
-              </w:rPr>
-              <w:t> </w:t>
+                <w:rFonts w:ascii="Times New Roman" w:eastAsia="Times New Roman" w:hAnsi="Times New Roman" w:cs="Times New Roman"/>
+                <w:color w:val="000000"/>
+                <w:sz w:val="22"/>
+                <w:szCs w:val="22"/>
+              </w:rPr>
+              <w:t>69.1</w:t>
             </w:r>
           </w:p>
         </w:tc>
@@ -8642,6 +8992,8 @@
               <w:rPr>
                 <w:rFonts w:ascii="Times New Roman" w:eastAsia="Times New Roman" w:hAnsi="Times New Roman" w:cs="Times New Roman"/>
                 <w:color w:val="000000"/>
+                <w:sz w:val="22"/>
+                <w:szCs w:val="22"/>
               </w:rPr>
               <w:t>0.496</w:t>
             </w:r>
@@ -8670,6 +9022,8 @@
               <w:rPr>
                 <w:rFonts w:ascii="Times New Roman" w:eastAsia="Times New Roman" w:hAnsi="Times New Roman" w:cs="Times New Roman"/>
                 <w:color w:val="000000"/>
+                <w:sz w:val="22"/>
+                <w:szCs w:val="22"/>
               </w:rPr>
               <w:t>68</w:t>
             </w:r>
@@ -8698,6 +9052,8 @@
               <w:rPr>
                 <w:rFonts w:ascii="Times New Roman" w:eastAsia="Times New Roman" w:hAnsi="Times New Roman" w:cs="Times New Roman"/>
                 <w:color w:val="000000"/>
+                <w:sz w:val="22"/>
+                <w:szCs w:val="22"/>
               </w:rPr>
               <w:t>62.6</w:t>
             </w:r>
@@ -8726,8 +9082,10 @@
               <w:rPr>
                 <w:rFonts w:ascii="Times New Roman" w:eastAsia="Times New Roman" w:hAnsi="Times New Roman" w:cs="Times New Roman"/>
                 <w:color w:val="000000"/>
-              </w:rPr>
-              <w:t>63.1</w:t>
+                <w:sz w:val="22"/>
+                <w:szCs w:val="22"/>
+              </w:rPr>
+              <w:t>63.2</w:t>
             </w:r>
           </w:p>
         </w:tc>
@@ -8755,12 +9113,12 @@
             </w:pPr>
             <w:r>
               <w:rPr>
-                <w:rFonts w:ascii="Times New Roman" w:hAnsi="Times New Roman" w:cs="Times New Roman"/>
-                <w:color w:val="000000"/>
-                <w:sz w:val="22"/>
-                <w:szCs w:val="22"/>
-              </w:rPr>
-              <w:t> </w:t>
+                <w:rFonts w:ascii="Times New Roman" w:eastAsia="Times New Roman" w:hAnsi="Times New Roman" w:cs="Times New Roman"/>
+                <w:color w:val="000000"/>
+                <w:sz w:val="22"/>
+                <w:szCs w:val="22"/>
+              </w:rPr>
+              <w:t>69.1</w:t>
             </w:r>
           </w:p>
         </w:tc>
@@ -8826,8 +9184,10 @@
               <w:rPr>
                 <w:rFonts w:ascii="Times New Roman" w:eastAsia="Times New Roman" w:hAnsi="Times New Roman" w:cs="Times New Roman"/>
                 <w:color w:val="000000"/>
-              </w:rPr>
-              <w:t>0.497</w:t>
+                <w:sz w:val="22"/>
+                <w:szCs w:val="22"/>
+              </w:rPr>
+              <w:t>0.496</w:t>
             </w:r>
           </w:p>
         </w:tc>
@@ -8854,8 +9214,10 @@
               <w:rPr>
                 <w:rFonts w:ascii="Times New Roman" w:eastAsia="Times New Roman" w:hAnsi="Times New Roman" w:cs="Times New Roman"/>
                 <w:color w:val="000000"/>
-              </w:rPr>
-              <w:t>67.9</w:t>
+                <w:sz w:val="22"/>
+                <w:szCs w:val="22"/>
+              </w:rPr>
+              <w:t>68</w:t>
             </w:r>
           </w:p>
         </w:tc>
@@ -8882,8 +9244,10 @@
               <w:rPr>
                 <w:rFonts w:ascii="Times New Roman" w:eastAsia="Times New Roman" w:hAnsi="Times New Roman" w:cs="Times New Roman"/>
                 <w:color w:val="000000"/>
-              </w:rPr>
-              <w:t>62.8</w:t>
+                <w:sz w:val="22"/>
+                <w:szCs w:val="22"/>
+              </w:rPr>
+              <w:t>62.6</w:t>
             </w:r>
           </w:p>
         </w:tc>
@@ -8910,8 +9274,10 @@
               <w:rPr>
                 <w:rFonts w:ascii="Times New Roman" w:eastAsia="Times New Roman" w:hAnsi="Times New Roman" w:cs="Times New Roman"/>
                 <w:color w:val="000000"/>
-              </w:rPr>
-              <w:t>63.3</w:t>
+                <w:sz w:val="22"/>
+                <w:szCs w:val="22"/>
+              </w:rPr>
+              <w:t>63.2</w:t>
             </w:r>
           </w:p>
         </w:tc>
@@ -8939,12 +9305,12 @@
             </w:pPr>
             <w:r>
               <w:rPr>
-                <w:rFonts w:ascii="Times New Roman" w:hAnsi="Times New Roman" w:cs="Times New Roman"/>
-                <w:color w:val="000000"/>
-                <w:sz w:val="22"/>
-                <w:szCs w:val="22"/>
-              </w:rPr>
-              <w:t> </w:t>
+                <w:rFonts w:ascii="Times New Roman" w:eastAsia="Times New Roman" w:hAnsi="Times New Roman" w:cs="Times New Roman"/>
+                <w:color w:val="000000"/>
+                <w:sz w:val="22"/>
+                <w:szCs w:val="22"/>
+              </w:rPr>
+              <w:t>69.1</w:t>
             </w:r>
           </w:p>
         </w:tc>
@@ -9010,8 +9376,10 @@
               <w:rPr>
                 <w:rFonts w:ascii="Times New Roman" w:eastAsia="Times New Roman" w:hAnsi="Times New Roman" w:cs="Times New Roman"/>
                 <w:color w:val="000000"/>
-              </w:rPr>
-              <w:t>0.426</w:t>
+                <w:sz w:val="22"/>
+                <w:szCs w:val="22"/>
+              </w:rPr>
+              <w:t>0.425</w:t>
             </w:r>
           </w:p>
         </w:tc>
@@ -9038,8 +9406,10 @@
               <w:rPr>
                 <w:rFonts w:ascii="Times New Roman" w:eastAsia="Times New Roman" w:hAnsi="Times New Roman" w:cs="Times New Roman"/>
                 <w:color w:val="000000"/>
-              </w:rPr>
-              <w:t>67.9</w:t>
+                <w:sz w:val="22"/>
+                <w:szCs w:val="22"/>
+              </w:rPr>
+              <w:t>68</w:t>
             </w:r>
           </w:p>
         </w:tc>
@@ -9066,8 +9436,10 @@
               <w:rPr>
                 <w:rFonts w:ascii="Times New Roman" w:eastAsia="Times New Roman" w:hAnsi="Times New Roman" w:cs="Times New Roman"/>
                 <w:color w:val="000000"/>
-              </w:rPr>
-              <w:t>62.7</w:t>
+                <w:sz w:val="22"/>
+                <w:szCs w:val="22"/>
+              </w:rPr>
+              <w:t>62.6</w:t>
             </w:r>
           </w:p>
         </w:tc>
@@ -9094,8 +9466,10 @@
               <w:rPr>
                 <w:rFonts w:ascii="Times New Roman" w:eastAsia="Times New Roman" w:hAnsi="Times New Roman" w:cs="Times New Roman"/>
                 <w:color w:val="000000"/>
-              </w:rPr>
-              <w:t>63.3</w:t>
+                <w:sz w:val="22"/>
+                <w:szCs w:val="22"/>
+              </w:rPr>
+              <w:t>63.2</w:t>
             </w:r>
           </w:p>
         </w:tc>
@@ -9123,12 +9497,12 @@
             </w:pPr>
             <w:r>
               <w:rPr>
-                <w:rFonts w:ascii="Times New Roman" w:hAnsi="Times New Roman" w:cs="Times New Roman"/>
-                <w:color w:val="000000"/>
-                <w:sz w:val="22"/>
-                <w:szCs w:val="22"/>
-              </w:rPr>
-              <w:t> </w:t>
+                <w:rFonts w:ascii="Times New Roman" w:eastAsia="Times New Roman" w:hAnsi="Times New Roman" w:cs="Times New Roman"/>
+                <w:color w:val="000000"/>
+                <w:sz w:val="22"/>
+                <w:szCs w:val="22"/>
+              </w:rPr>
+              <w:t>69.1</w:t>
             </w:r>
           </w:p>
         </w:tc>
@@ -9508,8 +9882,10 @@
               <w:rPr>
                 <w:rFonts w:ascii="Times New Roman" w:eastAsia="Times New Roman" w:hAnsi="Times New Roman" w:cs="Times New Roman"/>
                 <w:color w:val="000000"/>
-              </w:rPr>
-              <w:t>0.499</w:t>
+                <w:sz w:val="22"/>
+                <w:szCs w:val="22"/>
+              </w:rPr>
+              <w:t>0.498</w:t>
             </w:r>
           </w:p>
         </w:tc>
@@ -9536,8 +9912,10 @@
               <w:rPr>
                 <w:rFonts w:ascii="Times New Roman" w:eastAsia="Times New Roman" w:hAnsi="Times New Roman" w:cs="Times New Roman"/>
                 <w:color w:val="000000"/>
-              </w:rPr>
-              <w:t>62.5</w:t>
+                <w:sz w:val="22"/>
+                <w:szCs w:val="22"/>
+              </w:rPr>
+              <w:t>62.6</w:t>
             </w:r>
           </w:p>
         </w:tc>
@@ -9564,6 +9942,8 @@
               <w:rPr>
                 <w:rFonts w:ascii="Times New Roman" w:eastAsia="Times New Roman" w:hAnsi="Times New Roman" w:cs="Times New Roman"/>
                 <w:color w:val="000000"/>
+                <w:sz w:val="22"/>
+                <w:szCs w:val="22"/>
               </w:rPr>
               <w:t>66.1</w:t>
             </w:r>
@@ -9592,6 +9972,8 @@
               <w:rPr>
                 <w:rFonts w:ascii="Times New Roman" w:eastAsia="Times New Roman" w:hAnsi="Times New Roman" w:cs="Times New Roman"/>
                 <w:color w:val="000000"/>
+                <w:sz w:val="22"/>
+                <w:szCs w:val="22"/>
               </w:rPr>
               <w:t>64.3</w:t>
             </w:r>
@@ -9621,12 +10003,12 @@
             </w:pPr>
             <w:r>
               <w:rPr>
-                <w:rFonts w:ascii="Times New Roman" w:hAnsi="Times New Roman" w:cs="Times New Roman"/>
-                <w:color w:val="000000"/>
-                <w:sz w:val="22"/>
-                <w:szCs w:val="22"/>
-              </w:rPr>
-              <w:t> </w:t>
+                <w:rFonts w:ascii="Times New Roman" w:eastAsia="Times New Roman" w:hAnsi="Times New Roman" w:cs="Times New Roman"/>
+                <w:color w:val="000000"/>
+                <w:sz w:val="22"/>
+                <w:szCs w:val="22"/>
+              </w:rPr>
+              <w:t>67.7</w:t>
             </w:r>
           </w:p>
         </w:tc>
@@ -9692,8 +10074,10 @@
               <w:rPr>
                 <w:rFonts w:ascii="Times New Roman" w:eastAsia="Times New Roman" w:hAnsi="Times New Roman" w:cs="Times New Roman"/>
                 <w:color w:val="000000"/>
-              </w:rPr>
-              <w:t>0.5</w:t>
+                <w:sz w:val="22"/>
+                <w:szCs w:val="22"/>
+              </w:rPr>
+              <w:t>0.499</w:t>
             </w:r>
           </w:p>
         </w:tc>
@@ -9720,8 +10104,10 @@
               <w:rPr>
                 <w:rFonts w:ascii="Times New Roman" w:eastAsia="Times New Roman" w:hAnsi="Times New Roman" w:cs="Times New Roman"/>
                 <w:color w:val="000000"/>
-              </w:rPr>
-              <w:t>62.5</w:t>
+                <w:sz w:val="22"/>
+                <w:szCs w:val="22"/>
+              </w:rPr>
+              <w:t>62.6</w:t>
             </w:r>
           </w:p>
         </w:tc>
@@ -9748,6 +10134,8 @@
               <w:rPr>
                 <w:rFonts w:ascii="Times New Roman" w:eastAsia="Times New Roman" w:hAnsi="Times New Roman" w:cs="Times New Roman"/>
                 <w:color w:val="000000"/>
+                <w:sz w:val="22"/>
+                <w:szCs w:val="22"/>
               </w:rPr>
               <w:t>66.1</w:t>
             </w:r>
@@ -9776,6 +10164,8 @@
               <w:rPr>
                 <w:rFonts w:ascii="Times New Roman" w:eastAsia="Times New Roman" w:hAnsi="Times New Roman" w:cs="Times New Roman"/>
                 <w:color w:val="000000"/>
+                <w:sz w:val="22"/>
+                <w:szCs w:val="22"/>
               </w:rPr>
               <w:t>64.3</w:t>
             </w:r>
@@ -9805,12 +10195,12 @@
             </w:pPr>
             <w:r>
               <w:rPr>
-                <w:rFonts w:ascii="Times New Roman" w:hAnsi="Times New Roman" w:cs="Times New Roman"/>
-                <w:color w:val="000000"/>
-                <w:sz w:val="22"/>
-                <w:szCs w:val="22"/>
-              </w:rPr>
-              <w:t> </w:t>
+                <w:rFonts w:ascii="Times New Roman" w:eastAsia="Times New Roman" w:hAnsi="Times New Roman" w:cs="Times New Roman"/>
+                <w:color w:val="000000"/>
+                <w:sz w:val="22"/>
+                <w:szCs w:val="22"/>
+              </w:rPr>
+              <w:t>67.7</w:t>
             </w:r>
           </w:p>
         </w:tc>
@@ -9876,8 +10266,10 @@
               <w:rPr>
                 <w:rFonts w:ascii="Times New Roman" w:eastAsia="Times New Roman" w:hAnsi="Times New Roman" w:cs="Times New Roman"/>
                 <w:color w:val="000000"/>
-              </w:rPr>
-              <w:t>0.5</w:t>
+                <w:sz w:val="22"/>
+                <w:szCs w:val="22"/>
+              </w:rPr>
+              <w:t>0.499</w:t>
             </w:r>
           </w:p>
         </w:tc>
@@ -9904,8 +10296,10 @@
               <w:rPr>
                 <w:rFonts w:ascii="Times New Roman" w:eastAsia="Times New Roman" w:hAnsi="Times New Roman" w:cs="Times New Roman"/>
                 <w:color w:val="000000"/>
-              </w:rPr>
-              <w:t>62.5</w:t>
+                <w:sz w:val="22"/>
+                <w:szCs w:val="22"/>
+              </w:rPr>
+              <w:t>62.6</w:t>
             </w:r>
           </w:p>
         </w:tc>
@@ -9932,6 +10326,8 @@
               <w:rPr>
                 <w:rFonts w:ascii="Times New Roman" w:eastAsia="Times New Roman" w:hAnsi="Times New Roman" w:cs="Times New Roman"/>
                 <w:color w:val="000000"/>
+                <w:sz w:val="22"/>
+                <w:szCs w:val="22"/>
               </w:rPr>
               <w:t>66.1</w:t>
             </w:r>
@@ -9960,6 +10356,8 @@
               <w:rPr>
                 <w:rFonts w:ascii="Times New Roman" w:eastAsia="Times New Roman" w:hAnsi="Times New Roman" w:cs="Times New Roman"/>
                 <w:color w:val="000000"/>
+                <w:sz w:val="22"/>
+                <w:szCs w:val="22"/>
               </w:rPr>
               <w:t>64.3</w:t>
             </w:r>
@@ -9989,12 +10387,12 @@
             </w:pPr>
             <w:r>
               <w:rPr>
-                <w:rFonts w:ascii="Times New Roman" w:hAnsi="Times New Roman" w:cs="Times New Roman"/>
-                <w:color w:val="000000"/>
-                <w:sz w:val="22"/>
-                <w:szCs w:val="22"/>
-              </w:rPr>
-              <w:t> </w:t>
+                <w:rFonts w:ascii="Times New Roman" w:eastAsia="Times New Roman" w:hAnsi="Times New Roman" w:cs="Times New Roman"/>
+                <w:color w:val="000000"/>
+                <w:sz w:val="22"/>
+                <w:szCs w:val="22"/>
+              </w:rPr>
+              <w:t>67.7</w:t>
             </w:r>
           </w:p>
         </w:tc>
@@ -10059,8 +10457,10 @@
               <w:rPr>
                 <w:rFonts w:ascii="Times New Roman" w:eastAsia="Times New Roman" w:hAnsi="Times New Roman" w:cs="Times New Roman"/>
                 <w:color w:val="000000"/>
-              </w:rPr>
-              <w:t>0.485</w:t>
+                <w:sz w:val="22"/>
+                <w:szCs w:val="22"/>
+              </w:rPr>
+              <w:t>0.488</w:t>
             </w:r>
           </w:p>
         </w:tc>
@@ -10090,8 +10490,10 @@
               <w:rPr>
                 <w:rFonts w:ascii="Times New Roman" w:eastAsia="Times New Roman" w:hAnsi="Times New Roman" w:cs="Times New Roman"/>
                 <w:color w:val="000000"/>
-              </w:rPr>
-              <w:t>62.5</w:t>
+                <w:sz w:val="22"/>
+                <w:szCs w:val="22"/>
+              </w:rPr>
+              <w:t>62.6</w:t>
             </w:r>
           </w:p>
         </w:tc>
@@ -10121,6 +10523,8 @@
               <w:rPr>
                 <w:rFonts w:ascii="Times New Roman" w:eastAsia="Times New Roman" w:hAnsi="Times New Roman" w:cs="Times New Roman"/>
                 <w:color w:val="000000"/>
+                <w:sz w:val="22"/>
+                <w:szCs w:val="22"/>
               </w:rPr>
               <w:t>66.1</w:t>
             </w:r>
@@ -10152,6 +10556,8 @@
               <w:rPr>
                 <w:rFonts w:ascii="Times New Roman" w:eastAsia="Times New Roman" w:hAnsi="Times New Roman" w:cs="Times New Roman"/>
                 <w:color w:val="000000"/>
+                <w:sz w:val="22"/>
+                <w:szCs w:val="22"/>
               </w:rPr>
               <w:t>64.3</w:t>
             </w:r>
@@ -10182,12 +10588,12 @@
             </w:pPr>
             <w:r>
               <w:rPr>
-                <w:rFonts w:ascii="Times New Roman" w:hAnsi="Times New Roman" w:cs="Times New Roman"/>
-                <w:color w:val="000000"/>
-                <w:sz w:val="22"/>
-                <w:szCs w:val="22"/>
-              </w:rPr>
-              <w:t> </w:t>
+                <w:rFonts w:ascii="Times New Roman" w:eastAsia="Times New Roman" w:hAnsi="Times New Roman" w:cs="Times New Roman"/>
+                <w:color w:val="000000"/>
+                <w:sz w:val="22"/>
+                <w:szCs w:val="22"/>
+              </w:rPr>
+              <w:t>67.7</w:t>
             </w:r>
           </w:p>
         </w:tc>
@@ -10278,7 +10684,25 @@
           <w:sz w:val="22"/>
           <w:szCs w:val="22"/>
         </w:rPr>
-        <w:t xml:space="preserve"> 5% outcome, 0.05 cut-point.</w:t>
+        <w:t xml:space="preserve"> 5% outcome, </w:t>
+      </w:r>
+      <w:proofErr w:type="gramStart"/>
+      <w:r>
+        <w:rPr>
+          <w:rFonts w:ascii="Times New Roman" w:hAnsi="Times New Roman" w:cs="Times New Roman"/>
+          <w:sz w:val="22"/>
+          <w:szCs w:val="22"/>
+        </w:rPr>
+        <w:t>0.05 cut-point</w:t>
+      </w:r>
+      <w:proofErr w:type="gramEnd"/>
+      <w:r>
+        <w:rPr>
+          <w:rFonts w:ascii="Times New Roman" w:hAnsi="Times New Roman" w:cs="Times New Roman"/>
+          <w:sz w:val="22"/>
+          <w:szCs w:val="22"/>
+        </w:rPr>
+        <w:t>.</w:t>
       </w:r>
       <w:r>
         <w:rPr>
@@ -10299,6 +10723,8 @@
           <w:szCs w:val="22"/>
         </w:rPr>
       </w:pPr>
+      <w:bookmarkStart w:id="12" w:name="_GoBack"/>
+      <w:bookmarkEnd w:id="12"/>
     </w:p>
     <w:p>
       <w:pPr>
@@ -10314,196 +10740,6 @@
     <w:p>
       <w:pPr>
         <w:spacing w:line="480" w:lineRule="auto"/>
-        <w:ind w:firstLine="720"/>
-        <w:rPr>
-          <w:rFonts w:ascii="Times New Roman" w:hAnsi="Times New Roman" w:cs="Times New Roman"/>
-          <w:sz w:val="22"/>
-          <w:szCs w:val="22"/>
-        </w:rPr>
-      </w:pPr>
-      <w:r>
-        <w:rPr>
-          <w:rFonts w:ascii="Times New Roman" w:hAnsi="Times New Roman" w:cs="Times New Roman"/>
-          <w:sz w:val="22"/>
-          <w:szCs w:val="22"/>
-        </w:rPr>
-        <w:t>AFTER RUNNING SIMULATION AGAIN WITH 400% COEFFICIENTS (see SimTable20180310.csv in Results)</w:t>
-      </w:r>
-    </w:p>
-    <w:p>
-      <w:pPr>
-        <w:pStyle w:val="ListParagraph"/>
-        <w:numPr>
-          <w:ilvl w:val="0"/>
-          <w:numId w:val="1"/>
-        </w:numPr>
-        <w:spacing w:line="480" w:lineRule="auto"/>
-        <w:rPr>
-          <w:rFonts w:ascii="Times New Roman" w:hAnsi="Times New Roman" w:cs="Times New Roman"/>
-          <w:sz w:val="22"/>
-          <w:szCs w:val="22"/>
-        </w:rPr>
-      </w:pPr>
-      <w:r>
-        <w:rPr>
-          <w:rFonts w:ascii="Times New Roman" w:hAnsi="Times New Roman" w:cs="Times New Roman"/>
-          <w:sz w:val="22"/>
-          <w:szCs w:val="22"/>
-        </w:rPr>
-        <w:t>The AUC is the same across all methods for each prevalence</w:t>
-      </w:r>
-    </w:p>
-    <w:p>
-      <w:pPr>
-        <w:pStyle w:val="ListParagraph"/>
-        <w:numPr>
-          <w:ilvl w:val="0"/>
-          <w:numId w:val="1"/>
-        </w:numPr>
-        <w:spacing w:line="480" w:lineRule="auto"/>
-        <w:rPr>
-          <w:rFonts w:ascii="Times New Roman" w:hAnsi="Times New Roman" w:cs="Times New Roman"/>
-          <w:sz w:val="22"/>
-          <w:szCs w:val="22"/>
-        </w:rPr>
-      </w:pPr>
-      <w:r>
-        <w:rPr>
-          <w:rFonts w:ascii="Times New Roman" w:hAnsi="Times New Roman" w:cs="Times New Roman"/>
-          <w:sz w:val="22"/>
-          <w:szCs w:val="22"/>
-        </w:rPr>
-        <w:lastRenderedPageBreak/>
-        <w:t>Youden Index is slightly higher than prevalence for 3, 5, and 10%, but slightly lower for 50% prevalence</w:t>
-      </w:r>
-    </w:p>
-    <w:p>
-      <w:pPr>
-        <w:pStyle w:val="ListParagraph"/>
-        <w:numPr>
-          <w:ilvl w:val="0"/>
-          <w:numId w:val="1"/>
-        </w:numPr>
-        <w:spacing w:line="480" w:lineRule="auto"/>
-        <w:rPr>
-          <w:rFonts w:ascii="Times New Roman" w:hAnsi="Times New Roman" w:cs="Times New Roman"/>
-          <w:sz w:val="22"/>
-          <w:szCs w:val="22"/>
-        </w:rPr>
-      </w:pPr>
-      <w:r>
-        <w:rPr>
-          <w:rFonts w:ascii="Times New Roman" w:hAnsi="Times New Roman" w:cs="Times New Roman"/>
-          <w:sz w:val="22"/>
-          <w:szCs w:val="22"/>
-        </w:rPr>
-        <w:t>The sensitivity and specificity are significantly higher than the first sim run, with all the numbers in the 80s or 90s as compared to the 60s and 70s above</w:t>
-      </w:r>
-    </w:p>
-    <w:p>
-      <w:pPr>
-        <w:pStyle w:val="ListParagraph"/>
-        <w:numPr>
-          <w:ilvl w:val="0"/>
-          <w:numId w:val="1"/>
-        </w:numPr>
-        <w:spacing w:line="480" w:lineRule="auto"/>
-        <w:rPr>
-          <w:rFonts w:ascii="Times New Roman" w:hAnsi="Times New Roman" w:cs="Times New Roman"/>
-          <w:sz w:val="22"/>
-          <w:szCs w:val="22"/>
-        </w:rPr>
-      </w:pPr>
-      <w:r>
-        <w:rPr>
-          <w:rFonts w:ascii="Times New Roman" w:hAnsi="Times New Roman" w:cs="Times New Roman"/>
-          <w:sz w:val="22"/>
-          <w:szCs w:val="22"/>
-        </w:rPr>
-        <w:t>Just slightly higher sensitivity (about one percent) in the Youden as compared to the 0.5 cutoff within each sampling method</w:t>
-      </w:r>
-      <w:r>
-        <w:rPr>
-          <w:rFonts w:ascii="Times New Roman" w:hAnsi="Times New Roman" w:cs="Times New Roman"/>
-          <w:sz w:val="22"/>
-          <w:szCs w:val="22"/>
-        </w:rPr>
-        <w:t xml:space="preserve"> for 3 and 5%, but really no difference in the 10 and 50%</w:t>
-      </w:r>
-    </w:p>
-    <w:p>
-      <w:pPr>
-        <w:pStyle w:val="ListParagraph"/>
-        <w:numPr>
-          <w:ilvl w:val="0"/>
-          <w:numId w:val="1"/>
-        </w:numPr>
-        <w:spacing w:line="480" w:lineRule="auto"/>
-        <w:rPr>
-          <w:rFonts w:ascii="Times New Roman" w:hAnsi="Times New Roman" w:cs="Times New Roman"/>
-          <w:sz w:val="22"/>
-          <w:szCs w:val="22"/>
-        </w:rPr>
-      </w:pPr>
-      <w:r>
-        <w:rPr>
-          <w:rFonts w:ascii="Times New Roman" w:hAnsi="Times New Roman" w:cs="Times New Roman"/>
-          <w:sz w:val="22"/>
-          <w:szCs w:val="22"/>
-        </w:rPr>
-        <w:t>Virtually no difference between all methods for 50% (makes sense)</w:t>
-      </w:r>
-    </w:p>
-    <w:p>
-      <w:pPr>
-        <w:pStyle w:val="ListParagraph"/>
-        <w:numPr>
-          <w:ilvl w:val="0"/>
-          <w:numId w:val="1"/>
-        </w:numPr>
-        <w:spacing w:line="480" w:lineRule="auto"/>
-        <w:rPr>
-          <w:rFonts w:ascii="Times New Roman" w:hAnsi="Times New Roman" w:cs="Times New Roman"/>
-          <w:sz w:val="22"/>
-          <w:szCs w:val="22"/>
-        </w:rPr>
-      </w:pPr>
-      <w:r>
-        <w:rPr>
-          <w:rFonts w:ascii="Times New Roman" w:hAnsi="Times New Roman" w:cs="Times New Roman"/>
-          <w:sz w:val="22"/>
-          <w:szCs w:val="22"/>
-        </w:rPr>
-        <w:t>After the fu</w:t>
-      </w:r>
-      <w:r>
-        <w:rPr>
-          <w:rFonts w:ascii="Times New Roman" w:hAnsi="Times New Roman" w:cs="Times New Roman"/>
-          <w:sz w:val="22"/>
-          <w:szCs w:val="22"/>
-        </w:rPr>
-        <w:t>ll 0.5, SMOTE 0.5 has the highest</w:t>
-      </w:r>
-      <w:r>
-        <w:rPr>
-          <w:rFonts w:ascii="Times New Roman" w:hAnsi="Times New Roman" w:cs="Times New Roman"/>
-          <w:sz w:val="22"/>
-          <w:szCs w:val="22"/>
-        </w:rPr>
-        <w:t xml:space="preserve"> accuracy for 3, 5 and 10%</w:t>
-      </w:r>
-      <w:r>
-        <w:rPr>
-          <w:rFonts w:ascii="Times New Roman" w:hAnsi="Times New Roman" w:cs="Times New Roman"/>
-          <w:sz w:val="22"/>
-          <w:szCs w:val="22"/>
-        </w:rPr>
-        <w:t xml:space="preserve">, but lowest sensitivity </w:t>
-      </w:r>
-    </w:p>
-    <w:p>
-      <w:pPr>
-        <w:spacing w:line="480" w:lineRule="auto"/>
         <w:rPr>
           <w:rFonts w:ascii="Times New Roman" w:hAnsi="Times New Roman" w:cs="Times New Roman"/>
           <w:sz w:val="22"/>
@@ -10632,7 +10868,25 @@
           <w:sz w:val="22"/>
           <w:szCs w:val="22"/>
         </w:rPr>
-        <w:t xml:space="preserve"> add sim and how that relates to two datasets</w:t>
+        <w:t xml:space="preserve"> add </w:t>
+      </w:r>
+      <w:proofErr w:type="spellStart"/>
+      <w:r>
+        <w:rPr>
+          <w:rFonts w:ascii="Times New Roman" w:hAnsi="Times New Roman" w:cs="Times New Roman"/>
+          <w:sz w:val="22"/>
+          <w:szCs w:val="22"/>
+        </w:rPr>
+        <w:t>sim</w:t>
+      </w:r>
+      <w:proofErr w:type="spellEnd"/>
+      <w:r>
+        <w:rPr>
+          <w:rFonts w:ascii="Times New Roman" w:hAnsi="Times New Roman" w:cs="Times New Roman"/>
+          <w:sz w:val="22"/>
+          <w:szCs w:val="22"/>
+        </w:rPr>
+        <w:t xml:space="preserve"> and how that relates to two datasets</w:t>
       </w:r>
     </w:p>
     <w:p>
@@ -10698,8 +10952,6 @@
         </w:rPr>
         <w:t>-</w:t>
       </w:r>
-      <w:bookmarkStart w:id="12" w:name="_GoBack"/>
-      <w:bookmarkEnd w:id="12"/>
       <w:r>
         <w:rPr>
           <w:rFonts w:ascii="Times New Roman" w:hAnsi="Times New Roman" w:cs="Times New Roman"/>
@@ -11068,7 +11320,15 @@
         <w:annotationRef/>
       </w:r>
       <w:r>
-        <w:t>Need to add Breiman 1984 and a few others here</w:t>
+        <w:t xml:space="preserve">Need to add </w:t>
+      </w:r>
+      <w:proofErr w:type="spellStart"/>
+      <w:r>
+        <w:t>Breiman</w:t>
+      </w:r>
+      <w:proofErr w:type="spellEnd"/>
+      <w:r>
+        <w:t xml:space="preserve"> 1984 and a few others here</w:t>
       </w:r>
     </w:p>
   </w:comment>
@@ -11084,7 +11344,15 @@
         <w:annotationRef/>
       </w:r>
       <w:r>
-        <w:t>Will we still mention this? Or did Debashis say this is not the default procedure?</w:t>
+        <w:t xml:space="preserve">Will we still mention this? Or did </w:t>
+      </w:r>
+      <w:proofErr w:type="spellStart"/>
+      <w:r>
+        <w:t>Debashis</w:t>
+      </w:r>
+      <w:proofErr w:type="spellEnd"/>
+      <w:r>
+        <w:t xml:space="preserve"> say this is not the default procedure?</w:t>
       </w:r>
     </w:p>
   </w:comment>
@@ -11192,7 +11460,7 @@
       </w:r>
     </w:p>
   </w:comment>
-  <w:comment w:id="10" w:author="Alyssa Forber" w:date="2018-03-16T18:25:00Z" w:initials="AF">
+  <w:comment w:id="10" w:author="Alyssa Forber" w:date="2018-03-26T20:24:00Z" w:initials="AF">
     <w:p>
       <w:pPr>
         <w:pStyle w:val="CommentText"/>
@@ -11204,10 +11472,10 @@
         <w:annotationRef/>
       </w:r>
       <w:r>
-        <w:t xml:space="preserve">I had not been calculating and saving AUC, </w:t>
-      </w:r>
-      <w:r>
-        <w:t>I had for the runs with inflating the covariates, but I can re-run the sims and get the AUC for them</w:t>
+        <w:t xml:space="preserve">I </w:t>
+      </w:r>
+      <w:r>
+        <w:t>re-ran this original simulation and kept the AUC</w:t>
       </w:r>
     </w:p>
   </w:comment>
@@ -12487,7 +12755,7 @@
   <a:extraClrSchemeLst/>
   <a:extLst>
     <a:ext uri="{05A4C25C-085E-4340-85A3-A5531E510DB2}">
-      <thm15:themeFamily xmlns:thm15="http://schemas.microsoft.com/office/thememl/2012/main" xmlns="" name="Office Theme" id="{62F939B6-93AF-4DB8-9C6B-D6C7DFDC589F}" vid="{4A3C46E8-61CC-4603-A589-7422A47A8E4A}"/>
+      <thm15:themeFamily xmlns="" xmlns:thm15="http://schemas.microsoft.com/office/thememl/2012/main" name="Office Theme" id="{62F939B6-93AF-4DB8-9C6B-D6C7DFDC589F}" vid="{4A3C46E8-61CC-4603-A589-7422A47A8E4A}"/>
     </a:ext>
   </a:extLst>
 </a:theme>

</xml_diff>

<commit_message>
Putting together discussion thoughts
</commit_message>
<xml_diff>
--- a/Reports/ForberThesis20180302.docx
+++ b/Reports/ForberThesis20180302.docx
@@ -4381,7 +4381,25 @@
           <w:sz w:val="22"/>
           <w:szCs w:val="22"/>
         </w:rPr>
-        <w:t xml:space="preserve"> the opioid </w:t>
+        <w:t xml:space="preserve"> the </w:t>
+      </w:r>
+      <w:r>
+        <w:rPr>
+          <w:rFonts w:ascii="Times New Roman" w:hAnsi="Times New Roman" w:cs="Times New Roman"/>
+          <w:b/>
+          <w:sz w:val="22"/>
+          <w:szCs w:val="22"/>
+        </w:rPr>
+        <w:t>surgical</w:t>
+      </w:r>
+      <w:r>
+        <w:rPr>
+          <w:rFonts w:ascii="Times New Roman" w:hAnsi="Times New Roman" w:cs="Times New Roman"/>
+          <w:b/>
+          <w:sz w:val="22"/>
+          <w:szCs w:val="22"/>
+        </w:rPr>
+        <w:t xml:space="preserve"> </w:t>
       </w:r>
       <w:r>
         <w:rPr>
@@ -4608,7 +4626,37 @@
                 <w:sz w:val="22"/>
                 <w:szCs w:val="22"/>
               </w:rPr>
-              <w:t>Accuracy</w:t>
+              <w:t>A</w:t>
+            </w:r>
+            <w:commentRangeStart w:id="9"/>
+            <w:r>
+              <w:rPr>
+                <w:rFonts w:ascii="Times New Roman" w:hAnsi="Times New Roman" w:cs="Times New Roman"/>
+                <w:b/>
+                <w:bCs/>
+                <w:color w:val="000000"/>
+                <w:sz w:val="22"/>
+                <w:szCs w:val="22"/>
+              </w:rPr>
+              <w:t>ccurac</w:t>
+            </w:r>
+            <w:commentRangeEnd w:id="9"/>
+            <w:r>
+              <w:rPr>
+                <w:rStyle w:val="CommentReference"/>
+              </w:rPr>
+              <w:commentReference w:id="9"/>
+            </w:r>
+            <w:r>
+              <w:rPr>
+                <w:rFonts w:ascii="Times New Roman" w:hAnsi="Times New Roman" w:cs="Times New Roman"/>
+                <w:b/>
+                <w:bCs/>
+                <w:color w:val="000000"/>
+                <w:sz w:val="22"/>
+                <w:szCs w:val="22"/>
+              </w:rPr>
+              <w:t>y</w:t>
             </w:r>
           </w:p>
         </w:tc>
@@ -5000,7 +5048,7 @@
                 <w:szCs w:val="22"/>
               </w:rPr>
             </w:pPr>
-            <w:commentRangeStart w:id="9"/>
+            <w:commentRangeStart w:id="10"/>
             <w:r>
               <w:rPr>
                 <w:rFonts w:ascii="Times New Roman" w:hAnsi="Times New Roman" w:cs="Times New Roman"/>
@@ -5010,12 +5058,12 @@
               </w:rPr>
               <w:t>0.89</w:t>
             </w:r>
-            <w:commentRangeEnd w:id="9"/>
+            <w:commentRangeEnd w:id="10"/>
             <w:r>
               <w:rPr>
                 <w:rStyle w:val="CommentReference"/>
               </w:rPr>
-              <w:commentReference w:id="9"/>
+              <w:commentReference w:id="10"/>
             </w:r>
           </w:p>
         </w:tc>
@@ -5673,6 +5721,7 @@
                 <w:szCs w:val="22"/>
               </w:rPr>
             </w:pPr>
+            <w:commentRangeStart w:id="11"/>
             <w:r>
               <w:rPr>
                 <w:rFonts w:ascii="Times New Roman" w:hAnsi="Times New Roman" w:cs="Times New Roman"/>
@@ -5681,6 +5730,13 @@
                 <w:szCs w:val="22"/>
               </w:rPr>
               <w:t>0.15</w:t>
+            </w:r>
+            <w:commentRangeEnd w:id="11"/>
+            <w:r>
+              <w:rPr>
+                <w:rStyle w:val="CommentReference"/>
+              </w:rPr>
+              <w:commentReference w:id="11"/>
             </w:r>
           </w:p>
         </w:tc>
@@ -6553,7 +6609,7 @@
                 <w:szCs w:val="22"/>
               </w:rPr>
             </w:pPr>
-            <w:commentRangeStart w:id="10"/>
+            <w:commentRangeStart w:id="12"/>
             <w:r>
               <w:rPr>
                 <w:rFonts w:ascii="Times New Roman" w:hAnsi="Times New Roman" w:cs="Times New Roman"/>
@@ -6565,12 +6621,12 @@
               </w:rPr>
               <w:t>AUC</w:t>
             </w:r>
-            <w:commentRangeEnd w:id="10"/>
+            <w:commentRangeEnd w:id="12"/>
             <w:r>
               <w:rPr>
                 <w:rStyle w:val="CommentReference"/>
               </w:rPr>
-              <w:commentReference w:id="10"/>
+              <w:commentReference w:id="12"/>
             </w:r>
           </w:p>
         </w:tc>
@@ -9878,6 +9934,7 @@
                 <w:szCs w:val="22"/>
               </w:rPr>
             </w:pPr>
+            <w:commentRangeStart w:id="13"/>
             <w:r>
               <w:rPr>
                 <w:rFonts w:ascii="Times New Roman" w:eastAsia="Times New Roman" w:hAnsi="Times New Roman" w:cs="Times New Roman"/>
@@ -9886,6 +9943,13 @@
                 <w:szCs w:val="22"/>
               </w:rPr>
               <w:t>0.498</w:t>
+            </w:r>
+            <w:commentRangeEnd w:id="13"/>
+            <w:r>
+              <w:rPr>
+                <w:rStyle w:val="CommentReference"/>
+              </w:rPr>
+              <w:commentReference w:id="13"/>
             </w:r>
           </w:p>
         </w:tc>
@@ -10630,7 +10694,7 @@
           <w:szCs w:val="22"/>
         </w:rPr>
       </w:pPr>
-      <w:commentRangeStart w:id="11"/>
+      <w:commentRangeStart w:id="15"/>
       <w:r>
         <w:rPr>
           <w:rFonts w:ascii="Times New Roman" w:hAnsi="Times New Roman" w:cs="Times New Roman"/>
@@ -10655,12 +10719,12 @@
         </w:rPr>
         <w:t xml:space="preserve">, the </w:t>
       </w:r>
-      <w:commentRangeEnd w:id="11"/>
+      <w:commentRangeEnd w:id="15"/>
       <w:r>
         <w:rPr>
           <w:rStyle w:val="CommentReference"/>
         </w:rPr>
-        <w:commentReference w:id="11"/>
+        <w:commentReference w:id="15"/>
       </w:r>
       <w:r>
         <w:rPr>
@@ -10723,8 +10787,6 @@
           <w:szCs w:val="22"/>
         </w:rPr>
       </w:pPr>
-      <w:bookmarkStart w:id="12" w:name="_GoBack"/>
-      <w:bookmarkEnd w:id="12"/>
     </w:p>
     <w:p>
       <w:pPr>
@@ -10782,7 +10844,16 @@
           <w:sz w:val="22"/>
           <w:szCs w:val="22"/>
         </w:rPr>
-        <w:t xml:space="preserve">Discuss the findings from each and how they compare or contrast and what we learned from the simulation study. Conclude with some remarks about how we’ve shown a process for handling imbalance and that context matters, so there is no recipe </w:t>
+        <w:t xml:space="preserve">Discuss the findings from each and how they compare or contrast and what we learned from the simulation study. Conclude with some remarks about how we’ve shown a process for handling imbalance </w:t>
+      </w:r>
+      <w:r>
+        <w:rPr>
+          <w:rFonts w:ascii="Times New Roman" w:hAnsi="Times New Roman" w:cs="Times New Roman"/>
+          <w:sz w:val="22"/>
+          <w:szCs w:val="22"/>
+        </w:rPr>
+        <w:lastRenderedPageBreak/>
+        <w:t xml:space="preserve">and that context matters, so there is no recipe </w:t>
       </w:r>
       <w:r>
         <w:rPr>
@@ -10791,6 +10862,237 @@
           <w:szCs w:val="22"/>
         </w:rPr>
         <w:t>for the best approach – one might want to follow a process similar to what we did.</w:t>
+      </w:r>
+    </w:p>
+    <w:p>
+      <w:pPr>
+        <w:spacing w:line="480" w:lineRule="auto"/>
+        <w:rPr>
+          <w:rFonts w:ascii="Times New Roman" w:hAnsi="Times New Roman" w:cs="Times New Roman"/>
+          <w:sz w:val="22"/>
+          <w:szCs w:val="22"/>
+        </w:rPr>
+      </w:pPr>
+    </w:p>
+    <w:p>
+      <w:pPr>
+        <w:pStyle w:val="ListParagraph"/>
+        <w:numPr>
+          <w:ilvl w:val="0"/>
+          <w:numId w:val="2"/>
+        </w:numPr>
+        <w:spacing w:line="480" w:lineRule="auto"/>
+        <w:rPr>
+          <w:rFonts w:ascii="Times New Roman" w:hAnsi="Times New Roman" w:cs="Times New Roman"/>
+          <w:sz w:val="22"/>
+          <w:szCs w:val="22"/>
+        </w:rPr>
+      </w:pPr>
+      <w:r>
+        <w:rPr>
+          <w:rFonts w:ascii="Times New Roman" w:hAnsi="Times New Roman" w:cs="Times New Roman"/>
+          <w:sz w:val="22"/>
+          <w:szCs w:val="22"/>
+        </w:rPr>
+        <w:t>SMOTE cutoff for surgical infections was really low</w:t>
+      </w:r>
+    </w:p>
+    <w:p>
+      <w:pPr>
+        <w:pStyle w:val="ListParagraph"/>
+        <w:numPr>
+          <w:ilvl w:val="0"/>
+          <w:numId w:val="2"/>
+        </w:numPr>
+        <w:spacing w:line="480" w:lineRule="auto"/>
+        <w:rPr>
+          <w:rFonts w:ascii="Times New Roman" w:hAnsi="Times New Roman" w:cs="Times New Roman"/>
+          <w:sz w:val="22"/>
+          <w:szCs w:val="22"/>
+        </w:rPr>
+      </w:pPr>
+      <w:r>
+        <w:rPr>
+          <w:rFonts w:ascii="Times New Roman" w:hAnsi="Times New Roman" w:cs="Times New Roman"/>
+          <w:sz w:val="22"/>
+          <w:szCs w:val="22"/>
+        </w:rPr>
+        <w:t>All cutoffs for sampling were all under 0.5 in the 0.4 range</w:t>
+      </w:r>
+    </w:p>
+    <w:p>
+      <w:pPr>
+        <w:pStyle w:val="ListParagraph"/>
+        <w:numPr>
+          <w:ilvl w:val="0"/>
+          <w:numId w:val="2"/>
+        </w:numPr>
+        <w:spacing w:line="480" w:lineRule="auto"/>
+        <w:rPr>
+          <w:rFonts w:ascii="Times New Roman" w:hAnsi="Times New Roman" w:cs="Times New Roman"/>
+          <w:sz w:val="22"/>
+          <w:szCs w:val="22"/>
+        </w:rPr>
+      </w:pPr>
+      <w:r>
+        <w:rPr>
+          <w:rFonts w:ascii="Times New Roman" w:hAnsi="Times New Roman" w:cs="Times New Roman"/>
+          <w:sz w:val="22"/>
+          <w:szCs w:val="22"/>
+        </w:rPr>
+        <w:t>With opioid, the SMOTE sensitivity was a lowest and specificity the highest, but the opposite was true for surgical infections where sensitivity was the highest and specificity the lowest</w:t>
+      </w:r>
+    </w:p>
+    <w:p>
+      <w:pPr>
+        <w:pStyle w:val="ListParagraph"/>
+        <w:numPr>
+          <w:ilvl w:val="0"/>
+          <w:numId w:val="2"/>
+        </w:numPr>
+        <w:spacing w:line="480" w:lineRule="auto"/>
+        <w:rPr>
+          <w:rFonts w:ascii="Times New Roman" w:hAnsi="Times New Roman" w:cs="Times New Roman"/>
+          <w:sz w:val="22"/>
+          <w:szCs w:val="22"/>
+        </w:rPr>
+      </w:pPr>
+      <w:r>
+        <w:rPr>
+          <w:rFonts w:ascii="Times New Roman" w:hAnsi="Times New Roman" w:cs="Times New Roman"/>
+          <w:sz w:val="22"/>
+          <w:szCs w:val="22"/>
+        </w:rPr>
+        <w:t>Accuracy highest for SMOTE in opioid and lowest for surgical infections</w:t>
+      </w:r>
+    </w:p>
+    <w:p>
+      <w:pPr>
+        <w:pStyle w:val="ListParagraph"/>
+        <w:numPr>
+          <w:ilvl w:val="0"/>
+          <w:numId w:val="2"/>
+        </w:numPr>
+        <w:spacing w:line="480" w:lineRule="auto"/>
+        <w:rPr>
+          <w:rFonts w:ascii="Times New Roman" w:hAnsi="Times New Roman" w:cs="Times New Roman"/>
+          <w:sz w:val="22"/>
+          <w:szCs w:val="22"/>
+        </w:rPr>
+      </w:pPr>
+      <w:r>
+        <w:rPr>
+          <w:rFonts w:ascii="Times New Roman" w:hAnsi="Times New Roman" w:cs="Times New Roman"/>
+          <w:sz w:val="22"/>
+          <w:szCs w:val="22"/>
+        </w:rPr>
+        <w:t xml:space="preserve">Fewest covariates for </w:t>
+      </w:r>
+      <w:proofErr w:type="spellStart"/>
+      <w:r>
+        <w:rPr>
+          <w:rFonts w:ascii="Times New Roman" w:hAnsi="Times New Roman" w:cs="Times New Roman"/>
+          <w:sz w:val="22"/>
+          <w:szCs w:val="22"/>
+        </w:rPr>
+        <w:t>unsampled</w:t>
+      </w:r>
+      <w:proofErr w:type="spellEnd"/>
+      <w:r>
+        <w:rPr>
+          <w:rFonts w:ascii="Times New Roman" w:hAnsi="Times New Roman" w:cs="Times New Roman"/>
+          <w:sz w:val="22"/>
+          <w:szCs w:val="22"/>
+        </w:rPr>
+        <w:t xml:space="preserve"> with opioid, and highest with up and down, but with surgical, down was the lowest </w:t>
+      </w:r>
+      <w:r>
+        <w:rPr>
+          <w:rFonts w:ascii="Times New Roman" w:hAnsi="Times New Roman" w:cs="Times New Roman"/>
+          <w:sz w:val="22"/>
+          <w:szCs w:val="22"/>
+        </w:rPr>
+        <w:t xml:space="preserve">number of covariates, though </w:t>
+      </w:r>
+      <w:proofErr w:type="spellStart"/>
+      <w:r>
+        <w:rPr>
+          <w:rFonts w:ascii="Times New Roman" w:hAnsi="Times New Roman" w:cs="Times New Roman"/>
+          <w:sz w:val="22"/>
+          <w:szCs w:val="22"/>
+        </w:rPr>
+        <w:t>unsampled</w:t>
+      </w:r>
+      <w:proofErr w:type="spellEnd"/>
+      <w:r>
+        <w:rPr>
+          <w:rFonts w:ascii="Times New Roman" w:hAnsi="Times New Roman" w:cs="Times New Roman"/>
+          <w:sz w:val="22"/>
+          <w:szCs w:val="22"/>
+        </w:rPr>
+        <w:t xml:space="preserve"> was second lowest</w:t>
+      </w:r>
+    </w:p>
+    <w:p>
+      <w:pPr>
+        <w:pStyle w:val="ListParagraph"/>
+        <w:numPr>
+          <w:ilvl w:val="0"/>
+          <w:numId w:val="2"/>
+        </w:numPr>
+        <w:spacing w:line="480" w:lineRule="auto"/>
+        <w:rPr>
+          <w:rFonts w:ascii="Times New Roman" w:hAnsi="Times New Roman" w:cs="Times New Roman"/>
+          <w:sz w:val="22"/>
+          <w:szCs w:val="22"/>
+        </w:rPr>
+      </w:pPr>
+      <w:r>
+        <w:rPr>
+          <w:rFonts w:ascii="Times New Roman" w:hAnsi="Times New Roman" w:cs="Times New Roman"/>
+          <w:sz w:val="22"/>
+          <w:szCs w:val="22"/>
+        </w:rPr>
+        <w:t>All methods really performed pretty similarly, and knowing that the ROC curves are so similar, it seems like sampling doesn’t make enough of a difference, especially since you could specify wanted a minimum sensitivity or specificity if you needed to in a certain setting</w:t>
+      </w:r>
+    </w:p>
+    <w:p>
+      <w:pPr>
+        <w:pStyle w:val="ListParagraph"/>
+        <w:numPr>
+          <w:ilvl w:val="0"/>
+          <w:numId w:val="2"/>
+        </w:numPr>
+        <w:spacing w:line="480" w:lineRule="auto"/>
+        <w:rPr>
+          <w:rFonts w:ascii="Times New Roman" w:hAnsi="Times New Roman" w:cs="Times New Roman"/>
+          <w:sz w:val="22"/>
+          <w:szCs w:val="22"/>
+        </w:rPr>
+      </w:pPr>
+      <w:r>
+        <w:rPr>
+          <w:rFonts w:ascii="Times New Roman" w:hAnsi="Times New Roman" w:cs="Times New Roman"/>
+          <w:sz w:val="22"/>
+          <w:szCs w:val="22"/>
+        </w:rPr>
+        <w:t>The similarity of the methods is really evident in the simulation as well</w:t>
+      </w:r>
+      <w:r>
+        <w:rPr>
+          <w:rFonts w:ascii="Times New Roman" w:hAnsi="Times New Roman" w:cs="Times New Roman"/>
+          <w:sz w:val="22"/>
+          <w:szCs w:val="22"/>
+        </w:rPr>
+        <w:t xml:space="preserve">, there is hardly a detectable </w:t>
+      </w:r>
+      <w:r>
+        <w:rPr>
+          <w:rFonts w:ascii="Times New Roman" w:hAnsi="Times New Roman" w:cs="Times New Roman"/>
+          <w:sz w:val="22"/>
+          <w:szCs w:val="22"/>
+        </w:rPr>
+        <w:t>difference between each of them, so it seems going through the trouble of sampling is not worth it?</w:t>
       </w:r>
     </w:p>
     <w:p>
@@ -10812,82 +11114,6 @@
           <w:szCs w:val="22"/>
         </w:rPr>
       </w:pPr>
-      <w:r>
-        <w:rPr>
-          <w:rFonts w:ascii="Times New Roman" w:hAnsi="Times New Roman" w:cs="Times New Roman"/>
-          <w:sz w:val="22"/>
-          <w:szCs w:val="22"/>
-        </w:rPr>
-        <w:t>-</w:t>
-      </w:r>
-      <w:r>
-        <w:rPr>
-          <w:rFonts w:ascii="Times New Roman" w:hAnsi="Times New Roman" w:cs="Times New Roman"/>
-          <w:sz w:val="22"/>
-          <w:szCs w:val="22"/>
-        </w:rPr>
-        <w:t>Start to interpret difference between two datasets</w:t>
-      </w:r>
-    </w:p>
-    <w:p>
-      <w:pPr>
-        <w:spacing w:line="480" w:lineRule="auto"/>
-        <w:rPr>
-          <w:rFonts w:ascii="Times New Roman" w:hAnsi="Times New Roman" w:cs="Times New Roman"/>
-          <w:sz w:val="22"/>
-          <w:szCs w:val="22"/>
-        </w:rPr>
-      </w:pPr>
-      <w:r>
-        <w:rPr>
-          <w:rFonts w:ascii="Times New Roman" w:hAnsi="Times New Roman" w:cs="Times New Roman"/>
-          <w:sz w:val="22"/>
-          <w:szCs w:val="22"/>
-        </w:rPr>
-        <w:t>-</w:t>
-      </w:r>
-      <w:r>
-        <w:rPr>
-          <w:rFonts w:ascii="Times New Roman" w:hAnsi="Times New Roman" w:cs="Times New Roman"/>
-          <w:sz w:val="22"/>
-          <w:szCs w:val="22"/>
-        </w:rPr>
-        <w:t>Late</w:t>
-      </w:r>
-      <w:r>
-        <w:rPr>
-          <w:rFonts w:ascii="Times New Roman" w:hAnsi="Times New Roman" w:cs="Times New Roman"/>
-          <w:sz w:val="22"/>
-          <w:szCs w:val="22"/>
-        </w:rPr>
-        <w:t>r</w:t>
-      </w:r>
-      <w:r>
-        <w:rPr>
-          <w:rFonts w:ascii="Times New Roman" w:hAnsi="Times New Roman" w:cs="Times New Roman"/>
-          <w:sz w:val="22"/>
-          <w:szCs w:val="22"/>
-        </w:rPr>
-        <w:t xml:space="preserve"> add </w:t>
-      </w:r>
-      <w:proofErr w:type="spellStart"/>
-      <w:r>
-        <w:rPr>
-          <w:rFonts w:ascii="Times New Roman" w:hAnsi="Times New Roman" w:cs="Times New Roman"/>
-          <w:sz w:val="22"/>
-          <w:szCs w:val="22"/>
-        </w:rPr>
-        <w:t>sim</w:t>
-      </w:r>
-      <w:proofErr w:type="spellEnd"/>
-      <w:r>
-        <w:rPr>
-          <w:rFonts w:ascii="Times New Roman" w:hAnsi="Times New Roman" w:cs="Times New Roman"/>
-          <w:sz w:val="22"/>
-          <w:szCs w:val="22"/>
-        </w:rPr>
-        <w:t xml:space="preserve"> and how that relates to two datasets</w:t>
-      </w:r>
     </w:p>
     <w:p>
       <w:pPr>
@@ -10908,22 +11134,6 @@
           <w:szCs w:val="22"/>
         </w:rPr>
       </w:pPr>
-      <w:r>
-        <w:rPr>
-          <w:rFonts w:ascii="Times New Roman" w:hAnsi="Times New Roman" w:cs="Times New Roman"/>
-          <w:sz w:val="22"/>
-          <w:szCs w:val="22"/>
-        </w:rPr>
-        <w:t>-</w:t>
-      </w:r>
-      <w:r>
-        <w:rPr>
-          <w:rFonts w:ascii="Times New Roman" w:hAnsi="Times New Roman" w:cs="Times New Roman"/>
-          <w:sz w:val="22"/>
-          <w:szCs w:val="22"/>
-        </w:rPr>
-        <w:t>Article she sent? Incorporate any of it?</w:t>
-      </w:r>
     </w:p>
     <w:p>
       <w:pPr>
@@ -10944,30 +11154,6 @@
           <w:szCs w:val="22"/>
         </w:rPr>
       </w:pPr>
-      <w:r>
-        <w:rPr>
-          <w:rFonts w:ascii="Times New Roman" w:hAnsi="Times New Roman" w:cs="Times New Roman"/>
-          <w:sz w:val="22"/>
-          <w:szCs w:val="22"/>
-        </w:rPr>
-        <w:t>-</w:t>
-      </w:r>
-      <w:r>
-        <w:rPr>
-          <w:rFonts w:ascii="Times New Roman" w:hAnsi="Times New Roman" w:cs="Times New Roman"/>
-          <w:sz w:val="22"/>
-          <w:szCs w:val="22"/>
-        </w:rPr>
-        <w:t>BMC, bioinformatics journals, start reading to see which one we might want to submit to</w:t>
-      </w:r>
-      <w:r>
-        <w:rPr>
-          <w:rFonts w:ascii="Times New Roman" w:hAnsi="Times New Roman" w:cs="Times New Roman"/>
-          <w:sz w:val="22"/>
-          <w:szCs w:val="22"/>
-        </w:rPr>
-        <w:t>, artificial intelligence in medicine</w:t>
-      </w:r>
     </w:p>
     <w:p>
       <w:pPr>
@@ -10991,6 +11177,7 @@
     </w:p>
     <w:p>
       <w:pPr>
+        <w:spacing w:line="480" w:lineRule="auto"/>
         <w:rPr>
           <w:rFonts w:ascii="Times New Roman" w:hAnsi="Times New Roman" w:cs="Times New Roman"/>
           <w:sz w:val="22"/>
@@ -11010,11 +11197,109 @@
       <w:r>
         <w:rPr>
           <w:rFonts w:ascii="Times New Roman" w:hAnsi="Times New Roman" w:cs="Times New Roman"/>
+          <w:sz w:val="22"/>
+          <w:szCs w:val="22"/>
+        </w:rPr>
+        <w:t>-</w:t>
+      </w:r>
+      <w:r>
+        <w:rPr>
+          <w:rFonts w:ascii="Times New Roman" w:hAnsi="Times New Roman" w:cs="Times New Roman"/>
+          <w:sz w:val="22"/>
+          <w:szCs w:val="22"/>
+        </w:rPr>
+        <w:t>Article she sent? Incorporate any of it?</w:t>
+      </w:r>
+    </w:p>
+    <w:p>
+      <w:pPr>
+        <w:spacing w:line="480" w:lineRule="auto"/>
+        <w:rPr>
+          <w:rFonts w:ascii="Times New Roman" w:hAnsi="Times New Roman" w:cs="Times New Roman"/>
+          <w:sz w:val="22"/>
+          <w:szCs w:val="22"/>
+        </w:rPr>
+      </w:pPr>
+    </w:p>
+    <w:p>
+      <w:pPr>
+        <w:spacing w:line="480" w:lineRule="auto"/>
+        <w:rPr>
+          <w:rFonts w:ascii="Times New Roman" w:hAnsi="Times New Roman" w:cs="Times New Roman"/>
+          <w:sz w:val="22"/>
+          <w:szCs w:val="22"/>
+        </w:rPr>
+      </w:pPr>
+      <w:r>
+        <w:rPr>
+          <w:rFonts w:ascii="Times New Roman" w:hAnsi="Times New Roman" w:cs="Times New Roman"/>
+          <w:sz w:val="22"/>
+          <w:szCs w:val="22"/>
+        </w:rPr>
+        <w:t>-</w:t>
+      </w:r>
+      <w:r>
+        <w:rPr>
+          <w:rFonts w:ascii="Times New Roman" w:hAnsi="Times New Roman" w:cs="Times New Roman"/>
+          <w:sz w:val="22"/>
+          <w:szCs w:val="22"/>
+        </w:rPr>
+        <w:t>BMC, bioinformatics journals, start reading to see which one we might want to submit to</w:t>
+      </w:r>
+      <w:r>
+        <w:rPr>
+          <w:rFonts w:ascii="Times New Roman" w:hAnsi="Times New Roman" w:cs="Times New Roman"/>
+          <w:sz w:val="22"/>
+          <w:szCs w:val="22"/>
+        </w:rPr>
+        <w:t>, artificial intelligence in medicine</w:t>
+      </w:r>
+    </w:p>
+    <w:p>
+      <w:pPr>
+        <w:spacing w:line="480" w:lineRule="auto"/>
+        <w:rPr>
+          <w:rFonts w:ascii="Times New Roman" w:hAnsi="Times New Roman" w:cs="Times New Roman"/>
+          <w:sz w:val="22"/>
+          <w:szCs w:val="22"/>
+        </w:rPr>
+      </w:pPr>
+    </w:p>
+    <w:p>
+      <w:pPr>
+        <w:spacing w:line="480" w:lineRule="auto"/>
+        <w:rPr>
+          <w:rFonts w:ascii="Times New Roman" w:hAnsi="Times New Roman" w:cs="Times New Roman"/>
+          <w:sz w:val="22"/>
+          <w:szCs w:val="22"/>
+        </w:rPr>
+      </w:pPr>
+    </w:p>
+    <w:p>
+      <w:pPr>
+        <w:rPr>
+          <w:rFonts w:ascii="Times New Roman" w:hAnsi="Times New Roman" w:cs="Times New Roman"/>
+          <w:sz w:val="22"/>
+          <w:szCs w:val="22"/>
+        </w:rPr>
+      </w:pPr>
+    </w:p>
+    <w:p>
+      <w:pPr>
+        <w:spacing w:line="480" w:lineRule="auto"/>
+        <w:rPr>
+          <w:rFonts w:ascii="Times New Roman" w:hAnsi="Times New Roman" w:cs="Times New Roman"/>
+          <w:sz w:val="22"/>
+          <w:szCs w:val="22"/>
+        </w:rPr>
+      </w:pPr>
+      <w:r>
+        <w:rPr>
+          <w:rFonts w:ascii="Times New Roman" w:hAnsi="Times New Roman" w:cs="Times New Roman"/>
           <w:b/>
           <w:sz w:val="22"/>
           <w:szCs w:val="22"/>
         </w:rPr>
-        <w:lastRenderedPageBreak/>
         <w:t>References</w:t>
       </w:r>
     </w:p>
@@ -11444,7 +11729,7 @@
       </w:r>
     </w:p>
   </w:comment>
-  <w:comment w:id="9" w:author="Alyssa Forber" w:date="2018-03-16T18:21:00Z" w:initials="AF">
+  <w:comment w:id="9" w:author="Alyssa Forber" w:date="2018-03-27T11:30:00Z" w:initials="AF">
     <w:p>
       <w:pPr>
         <w:pStyle w:val="CommentText"/>
@@ -11456,11 +11741,11 @@
         <w:annotationRef/>
       </w:r>
       <w:r>
-        <w:t>Still need original dataset to get another decimal when *100</w:t>
+        <w:t>Need to re-order accuracy after NPV and PPV to match other table</w:t>
       </w:r>
     </w:p>
   </w:comment>
-  <w:comment w:id="10" w:author="Alyssa Forber" w:date="2018-03-26T20:24:00Z" w:initials="AF">
+  <w:comment w:id="10" w:author="Alyssa Forber" w:date="2018-03-16T18:21:00Z" w:initials="AF">
     <w:p>
       <w:pPr>
         <w:pStyle w:val="CommentText"/>
@@ -11472,14 +11757,64 @@
         <w:annotationRef/>
       </w:r>
       <w:r>
-        <w:t xml:space="preserve">I </w:t>
-      </w:r>
-      <w:r>
-        <w:t>re-ran this original simulation and kept the AUC</w:t>
+        <w:t>Still need original dataset to get another decimal when *100</w:t>
       </w:r>
     </w:p>
   </w:comment>
-  <w:comment w:id="11" w:author="Colborn, Kathryn" w:date="2018-03-03T12:15:00Z" w:initials="CK">
+  <w:comment w:id="11" w:author="Alyssa Forber" w:date="2018-03-27T11:44:00Z" w:initials="AF">
+    <w:p>
+      <w:pPr>
+        <w:pStyle w:val="CommentText"/>
+      </w:pPr>
+      <w:r>
+        <w:rPr>
+          <w:rStyle w:val="CommentReference"/>
+        </w:rPr>
+        <w:annotationRef/>
+      </w:r>
+      <w:r>
+        <w:t>This threshold is so low! Typo?</w:t>
+      </w:r>
+    </w:p>
+  </w:comment>
+  <w:comment w:id="12" w:author="Alyssa Forber" w:date="2018-03-26T20:24:00Z" w:initials="AF">
+    <w:p>
+      <w:pPr>
+        <w:pStyle w:val="CommentText"/>
+      </w:pPr>
+      <w:r>
+        <w:rPr>
+          <w:rStyle w:val="CommentReference"/>
+        </w:rPr>
+        <w:annotationRef/>
+      </w:r>
+      <w:r>
+        <w:t>I re-ran this original simulation and kept the AUC</w:t>
+      </w:r>
+    </w:p>
+  </w:comment>
+  <w:comment w:id="13" w:author="Alyssa Forber" w:date="2018-03-27T11:47:00Z" w:initials="AF">
+    <w:p>
+      <w:pPr>
+        <w:pStyle w:val="CommentText"/>
+      </w:pPr>
+      <w:r>
+        <w:rPr>
+          <w:rStyle w:val="CommentReference"/>
+        </w:rPr>
+        <w:annotationRef/>
+      </w:r>
+      <w:r>
+        <w:t xml:space="preserve">The actual prevalence for the simulation was 49.8, and for 10 was 10.1, so these cut-points are really exactly the prevalence (and I can re-run to get them more exact so that is more </w:t>
+      </w:r>
+      <w:r>
+        <w:t>clear)</w:t>
+      </w:r>
+      <w:bookmarkStart w:id="14" w:name="_GoBack"/>
+      <w:bookmarkEnd w:id="14"/>
+    </w:p>
+  </w:comment>
+  <w:comment w:id="15" w:author="Colborn, Kathryn" w:date="2018-03-03T12:15:00Z" w:initials="CK">
     <w:p>
       <w:pPr>
         <w:pStyle w:val="CommentText"/>
@@ -11525,6 +11860,119 @@
 <file path=word/numbering.xml><?xml version="1.0" encoding="utf-8"?>
 <w:numbering xmlns:wpc="http://schemas.microsoft.com/office/word/2010/wordprocessingCanvas" xmlns:mo="http://schemas.microsoft.com/office/mac/office/2008/main" xmlns:mc="http://schemas.openxmlformats.org/markup-compatibility/2006" xmlns:mv="urn:schemas-microsoft-com:mac:vml" xmlns:o="urn:schemas-microsoft-com:office:office" xmlns:r="http://schemas.openxmlformats.org/officeDocument/2006/relationships" xmlns:m="http://schemas.openxmlformats.org/officeDocument/2006/math" xmlns:v="urn:schemas-microsoft-com:vml" xmlns:wp14="http://schemas.microsoft.com/office/word/2010/wordprocessingDrawing" xmlns:wp="http://schemas.openxmlformats.org/drawingml/2006/wordprocessingDrawing" xmlns:w10="urn:schemas-microsoft-com:office:word" xmlns:w="http://schemas.openxmlformats.org/wordprocessingml/2006/main" xmlns:w14="http://schemas.microsoft.com/office/word/2010/wordml" xmlns:wpg="http://schemas.microsoft.com/office/word/2010/wordprocessingGroup" xmlns:wpi="http://schemas.microsoft.com/office/word/2010/wordprocessingInk" xmlns:wne="http://schemas.microsoft.com/office/word/2006/wordml" xmlns:wps="http://schemas.microsoft.com/office/word/2010/wordprocessingShape" mc:Ignorable="w14 wp14">
   <w:abstractNum w:abstractNumId="0">
+    <w:nsid w:val="39A642B8"/>
+    <w:multiLevelType w:val="hybridMultilevel"/>
+    <w:tmpl w:val="0ACCB164"/>
+    <w:lvl w:ilvl="0" w:tplc="10CA9984">
+      <w:start w:val="2"/>
+      <w:numFmt w:val="bullet"/>
+      <w:lvlText w:val="-"/>
+      <w:lvlJc w:val="left"/>
+      <w:pPr>
+        <w:ind w:left="720" w:hanging="360"/>
+      </w:pPr>
+      <w:rPr>
+        <w:rFonts w:ascii="Times New Roman" w:eastAsiaTheme="minorHAnsi" w:hAnsi="Times New Roman" w:cs="Times New Roman" w:hint="default"/>
+      </w:rPr>
+    </w:lvl>
+    <w:lvl w:ilvl="1" w:tplc="04090003" w:tentative="1">
+      <w:start w:val="1"/>
+      <w:numFmt w:val="bullet"/>
+      <w:lvlText w:val="o"/>
+      <w:lvlJc w:val="left"/>
+      <w:pPr>
+        <w:ind w:left="1440" w:hanging="360"/>
+      </w:pPr>
+      <w:rPr>
+        <w:rFonts w:ascii="Courier New" w:hAnsi="Courier New" w:hint="default"/>
+      </w:rPr>
+    </w:lvl>
+    <w:lvl w:ilvl="2" w:tplc="04090005" w:tentative="1">
+      <w:start w:val="1"/>
+      <w:numFmt w:val="bullet"/>
+      <w:lvlText w:val=""/>
+      <w:lvlJc w:val="left"/>
+      <w:pPr>
+        <w:ind w:left="2160" w:hanging="360"/>
+      </w:pPr>
+      <w:rPr>
+        <w:rFonts w:ascii="Wingdings" w:hAnsi="Wingdings" w:hint="default"/>
+      </w:rPr>
+    </w:lvl>
+    <w:lvl w:ilvl="3" w:tplc="04090001" w:tentative="1">
+      <w:start w:val="1"/>
+      <w:numFmt w:val="bullet"/>
+      <w:lvlText w:val=""/>
+      <w:lvlJc w:val="left"/>
+      <w:pPr>
+        <w:ind w:left="2880" w:hanging="360"/>
+      </w:pPr>
+      <w:rPr>
+        <w:rFonts w:ascii="Symbol" w:hAnsi="Symbol" w:hint="default"/>
+      </w:rPr>
+    </w:lvl>
+    <w:lvl w:ilvl="4" w:tplc="04090003" w:tentative="1">
+      <w:start w:val="1"/>
+      <w:numFmt w:val="bullet"/>
+      <w:lvlText w:val="o"/>
+      <w:lvlJc w:val="left"/>
+      <w:pPr>
+        <w:ind w:left="3600" w:hanging="360"/>
+      </w:pPr>
+      <w:rPr>
+        <w:rFonts w:ascii="Courier New" w:hAnsi="Courier New" w:hint="default"/>
+      </w:rPr>
+    </w:lvl>
+    <w:lvl w:ilvl="5" w:tplc="04090005" w:tentative="1">
+      <w:start w:val="1"/>
+      <w:numFmt w:val="bullet"/>
+      <w:lvlText w:val=""/>
+      <w:lvlJc w:val="left"/>
+      <w:pPr>
+        <w:ind w:left="4320" w:hanging="360"/>
+      </w:pPr>
+      <w:rPr>
+        <w:rFonts w:ascii="Wingdings" w:hAnsi="Wingdings" w:hint="default"/>
+      </w:rPr>
+    </w:lvl>
+    <w:lvl w:ilvl="6" w:tplc="04090001" w:tentative="1">
+      <w:start w:val="1"/>
+      <w:numFmt w:val="bullet"/>
+      <w:lvlText w:val=""/>
+      <w:lvlJc w:val="left"/>
+      <w:pPr>
+        <w:ind w:left="5040" w:hanging="360"/>
+      </w:pPr>
+      <w:rPr>
+        <w:rFonts w:ascii="Symbol" w:hAnsi="Symbol" w:hint="default"/>
+      </w:rPr>
+    </w:lvl>
+    <w:lvl w:ilvl="7" w:tplc="04090003" w:tentative="1">
+      <w:start w:val="1"/>
+      <w:numFmt w:val="bullet"/>
+      <w:lvlText w:val="o"/>
+      <w:lvlJc w:val="left"/>
+      <w:pPr>
+        <w:ind w:left="5760" w:hanging="360"/>
+      </w:pPr>
+      <w:rPr>
+        <w:rFonts w:ascii="Courier New" w:hAnsi="Courier New" w:hint="default"/>
+      </w:rPr>
+    </w:lvl>
+    <w:lvl w:ilvl="8" w:tplc="04090005" w:tentative="1">
+      <w:start w:val="1"/>
+      <w:numFmt w:val="bullet"/>
+      <w:lvlText w:val=""/>
+      <w:lvlJc w:val="left"/>
+      <w:pPr>
+        <w:ind w:left="6480" w:hanging="360"/>
+      </w:pPr>
+      <w:rPr>
+        <w:rFonts w:ascii="Wingdings" w:hAnsi="Wingdings" w:hint="default"/>
+      </w:rPr>
+    </w:lvl>
+  </w:abstractNum>
+  <w:abstractNum w:abstractNumId="1">
     <w:nsid w:val="63DB18DA"/>
     <w:multiLevelType w:val="hybridMultilevel"/>
     <w:tmpl w:val="FD764502"/>
@@ -11637,6 +12085,9 @@
     </w:lvl>
   </w:abstractNum>
   <w:num w:numId="1">
+    <w:abstractNumId w:val="1"/>
+  </w:num>
+  <w:num w:numId="2">
     <w:abstractNumId w:val="0"/>
   </w:num>
 </w:numbering>

</xml_diff>

<commit_message>
Updated tables in manuscript
</commit_message>
<xml_diff>
--- a/Reports/ForberThesis20180302.docx
+++ b/Reports/ForberThesis20180302.docx
@@ -13,6 +13,7 @@
           <w:szCs w:val="22"/>
         </w:rPr>
       </w:pPr>
+      <w:bookmarkStart w:id="0" w:name="_GoBack"/>
       <w:r>
         <w:rPr>
           <w:rFonts w:ascii="Times New Roman" w:hAnsi="Times New Roman" w:cs="Times New Roman"/>
@@ -22,7 +23,7 @@
         </w:rPr>
         <w:t xml:space="preserve">A comparison of statistical methods for improving rare event classification in </w:t>
       </w:r>
-      <w:commentRangeStart w:id="0"/>
+      <w:commentRangeStart w:id="1"/>
       <w:r>
         <w:rPr>
           <w:rFonts w:ascii="Times New Roman" w:hAnsi="Times New Roman" w:cs="Times New Roman"/>
@@ -32,14 +33,15 @@
         </w:rPr>
         <w:t>medicine</w:t>
       </w:r>
-      <w:commentRangeEnd w:id="0"/>
+      <w:commentRangeEnd w:id="1"/>
       <w:r>
         <w:rPr>
           <w:rStyle w:val="CommentReference"/>
         </w:rPr>
-        <w:commentReference w:id="0"/>
+        <w:commentReference w:id="1"/>
       </w:r>
     </w:p>
+    <w:bookmarkEnd w:id="0"/>
     <w:p>
       <w:pPr>
         <w:spacing w:line="480" w:lineRule="auto"/>
@@ -112,7 +114,7 @@
         </w:rPr>
         <w:t xml:space="preserve">, </w:t>
       </w:r>
-      <w:commentRangeStart w:id="1"/>
+      <w:commentRangeStart w:id="2"/>
       <w:r>
         <w:rPr>
           <w:rFonts w:ascii="Times New Roman" w:hAnsi="Times New Roman" w:cs="Times New Roman"/>
@@ -121,12 +123,12 @@
         </w:rPr>
         <w:t>Susan Calcaterra</w:t>
       </w:r>
-      <w:commentRangeEnd w:id="1"/>
+      <w:commentRangeEnd w:id="2"/>
       <w:r>
         <w:rPr>
           <w:rStyle w:val="CommentReference"/>
         </w:rPr>
-        <w:commentReference w:id="1"/>
+        <w:commentReference w:id="2"/>
       </w:r>
       <w:r>
         <w:rPr>
@@ -462,7 +464,7 @@
         </w:rPr>
         <w:t xml:space="preserve">cated combination of </w:t>
       </w:r>
-      <w:commentRangeStart w:id="2"/>
+      <w:commentRangeStart w:id="3"/>
       <w:r>
         <w:rPr>
           <w:rFonts w:ascii="Times New Roman" w:hAnsi="Times New Roman" w:cs="Times New Roman"/>
@@ -471,12 +473,12 @@
         </w:rPr>
         <w:t>both</w:t>
       </w:r>
-      <w:commentRangeEnd w:id="2"/>
+      <w:commentRangeEnd w:id="3"/>
       <w:r>
         <w:rPr>
           <w:rStyle w:val="CommentReference"/>
         </w:rPr>
-        <w:commentReference w:id="2"/>
+        <w:commentReference w:id="3"/>
       </w:r>
       <w:r>
         <w:rPr>
@@ -645,7 +647,7 @@
         </w:rPr>
         <w:t xml:space="preserve">). </w:t>
       </w:r>
-      <w:commentRangeStart w:id="3"/>
+      <w:commentRangeStart w:id="4"/>
       <w:r>
         <w:rPr>
           <w:rFonts w:ascii="Times New Roman" w:hAnsi="Times New Roman" w:cs="Times New Roman"/>
@@ -654,12 +656,12 @@
         </w:rPr>
         <w:t xml:space="preserve">The default method for classification from a model that produces a predicted probability for each patient is to round at 0.5. </w:t>
       </w:r>
-      <w:commentRangeEnd w:id="3"/>
+      <w:commentRangeEnd w:id="4"/>
       <w:r>
         <w:rPr>
           <w:rStyle w:val="CommentReference"/>
         </w:rPr>
-        <w:commentReference w:id="3"/>
+        <w:commentReference w:id="4"/>
       </w:r>
       <w:r>
         <w:rPr>
@@ -1425,7 +1427,7 @@
         </w:rPr>
         <w:t xml:space="preserve"> various performance statistics using </w:t>
       </w:r>
-      <w:commentRangeStart w:id="4"/>
+      <w:commentRangeStart w:id="5"/>
       <w:r>
         <w:rPr>
           <w:rFonts w:ascii="Times New Roman" w:hAnsi="Times New Roman" w:cs="Times New Roman"/>
@@ -1434,12 +1436,12 @@
         </w:rPr>
         <w:t xml:space="preserve">a) a 0.5 threshold and b) </w:t>
       </w:r>
-      <w:commentRangeEnd w:id="4"/>
+      <w:commentRangeEnd w:id="5"/>
       <w:r>
         <w:rPr>
           <w:rStyle w:val="CommentReference"/>
         </w:rPr>
-        <w:commentReference w:id="4"/>
+        <w:commentReference w:id="5"/>
       </w:r>
       <w:r>
         <w:rPr>
@@ -1970,8 +1972,8 @@
         </w:rPr>
         <w:t xml:space="preserve">, gender, history of chronic pain, </w:t>
       </w:r>
-      <w:commentRangeStart w:id="5"/>
       <w:commentRangeStart w:id="6"/>
+      <w:commentRangeStart w:id="7"/>
       <w:r>
         <w:rPr>
           <w:rFonts w:ascii="Times New Roman" w:hAnsi="Times New Roman" w:cs="Times New Roman"/>
@@ -1980,7 +1982,7 @@
         </w:rPr>
         <w:t>…</w:t>
       </w:r>
-      <w:commentRangeEnd w:id="5"/>
+      <w:commentRangeEnd w:id="6"/>
       <w:r>
         <w:rPr>
           <w:rStyle w:val="CommentReference"/>
@@ -1988,14 +1990,14 @@
           <w:sz w:val="22"/>
           <w:szCs w:val="22"/>
         </w:rPr>
-        <w:commentReference w:id="5"/>
-      </w:r>
-      <w:commentRangeEnd w:id="6"/>
+        <w:commentReference w:id="6"/>
+      </w:r>
+      <w:commentRangeEnd w:id="7"/>
       <w:r>
         <w:rPr>
           <w:rStyle w:val="CommentReference"/>
         </w:rPr>
-        <w:commentReference w:id="6"/>
+        <w:commentReference w:id="7"/>
       </w:r>
       <w:r>
         <w:rPr>
@@ -4609,7 +4611,7 @@
               </w:rPr>
               <w:t>A</w:t>
             </w:r>
-            <w:commentRangeStart w:id="7"/>
+            <w:commentRangeStart w:id="8"/>
             <w:r>
               <w:rPr>
                 <w:rFonts w:ascii="Times New Roman" w:hAnsi="Times New Roman" w:cs="Times New Roman"/>
@@ -4621,12 +4623,12 @@
               </w:rPr>
               <w:t>ccurac</w:t>
             </w:r>
-            <w:commentRangeEnd w:id="7"/>
+            <w:commentRangeEnd w:id="8"/>
             <w:r>
               <w:rPr>
                 <w:rStyle w:val="CommentReference"/>
               </w:rPr>
-              <w:commentReference w:id="7"/>
+              <w:commentReference w:id="8"/>
             </w:r>
             <w:r>
               <w:rPr>
@@ -6719,7 +6721,7 @@
                 <w:sz w:val="22"/>
                 <w:szCs w:val="22"/>
               </w:rPr>
-              <w:t>0.70</w:t>
+              <w:t>70</w:t>
             </w:r>
           </w:p>
         </w:tc>
@@ -6749,7 +6751,7 @@
                 <w:sz w:val="22"/>
                 <w:szCs w:val="22"/>
               </w:rPr>
-              <w:t>0.75</w:t>
+              <w:t>75</w:t>
             </w:r>
           </w:p>
         </w:tc>
@@ -6779,7 +6781,7 @@
                 <w:sz w:val="22"/>
                 <w:szCs w:val="22"/>
               </w:rPr>
-              <w:t>0.74</w:t>
+              <w:t>74</w:t>
             </w:r>
           </w:p>
         </w:tc>
@@ -6809,7 +6811,7 @@
                 <w:sz w:val="22"/>
                 <w:szCs w:val="22"/>
               </w:rPr>
-              <w:t>0.79</w:t>
+              <w:t>79</w:t>
             </w:r>
           </w:p>
         </w:tc>
@@ -6842,7 +6844,7 @@
                 <w:sz w:val="22"/>
                 <w:szCs w:val="22"/>
               </w:rPr>
-              <w:t>6.4</w:t>
+              <w:t>6</w:t>
             </w:r>
           </w:p>
         </w:tc>
@@ -6950,7 +6952,7 @@
                 <w:sz w:val="22"/>
                 <w:szCs w:val="22"/>
               </w:rPr>
-              <w:t>0.02</w:t>
+              <w:t>2</w:t>
             </w:r>
           </w:p>
         </w:tc>
@@ -6980,7 +6982,16 @@
                 <w:sz w:val="22"/>
                 <w:szCs w:val="22"/>
               </w:rPr>
-              <w:t>1.00</w:t>
+              <w:t>1</w:t>
+            </w:r>
+            <w:r>
+              <w:rPr>
+                <w:rFonts w:ascii="Times New Roman" w:eastAsia="Times New Roman" w:hAnsi="Times New Roman" w:cs="Times New Roman"/>
+                <w:color w:val="000000"/>
+                <w:sz w:val="22"/>
+                <w:szCs w:val="22"/>
+              </w:rPr>
+              <w:t>00</w:t>
             </w:r>
           </w:p>
         </w:tc>
@@ -7010,7 +7021,7 @@
                 <w:sz w:val="22"/>
                 <w:szCs w:val="22"/>
               </w:rPr>
-              <w:t>0.97</w:t>
+              <w:t>97</w:t>
             </w:r>
           </w:p>
         </w:tc>
@@ -7040,7 +7051,7 @@
                 <w:sz w:val="22"/>
                 <w:szCs w:val="22"/>
               </w:rPr>
-              <w:t>0.79</w:t>
+              <w:t>79</w:t>
             </w:r>
           </w:p>
         </w:tc>
@@ -7073,7 +7084,7 @@
                 <w:sz w:val="22"/>
                 <w:szCs w:val="22"/>
               </w:rPr>
-              <w:t>6.4</w:t>
+              <w:t>6</w:t>
             </w:r>
           </w:p>
         </w:tc>
@@ -7181,7 +7192,7 @@
                 <w:sz w:val="22"/>
                 <w:szCs w:val="22"/>
               </w:rPr>
-              <w:t>0.70</w:t>
+              <w:t>70</w:t>
             </w:r>
           </w:p>
         </w:tc>
@@ -7211,7 +7222,7 @@
                 <w:sz w:val="22"/>
                 <w:szCs w:val="22"/>
               </w:rPr>
-              <w:t>0.74</w:t>
+              <w:t>74</w:t>
             </w:r>
           </w:p>
         </w:tc>
@@ -7241,7 +7252,7 @@
                 <w:sz w:val="22"/>
                 <w:szCs w:val="22"/>
               </w:rPr>
-              <w:t>0.74</w:t>
+              <w:t>74</w:t>
             </w:r>
           </w:p>
         </w:tc>
@@ -7271,7 +7282,7 @@
                 <w:sz w:val="22"/>
                 <w:szCs w:val="22"/>
               </w:rPr>
-              <w:t>0.78</w:t>
+              <w:t>78</w:t>
             </w:r>
           </w:p>
         </w:tc>
@@ -7304,7 +7315,7 @@
                 <w:sz w:val="22"/>
                 <w:szCs w:val="22"/>
               </w:rPr>
-              <w:t>8.5</w:t>
+              <w:t>9</w:t>
             </w:r>
           </w:p>
         </w:tc>
@@ -7412,7 +7423,7 @@
                 <w:sz w:val="22"/>
                 <w:szCs w:val="22"/>
               </w:rPr>
-              <w:t>0.70</w:t>
+              <w:t>70</w:t>
             </w:r>
           </w:p>
         </w:tc>
@@ -7442,7 +7453,7 @@
                 <w:sz w:val="22"/>
                 <w:szCs w:val="22"/>
               </w:rPr>
-              <w:t>0.74</w:t>
+              <w:t>74</w:t>
             </w:r>
           </w:p>
         </w:tc>
@@ -7472,7 +7483,7 @@
                 <w:sz w:val="22"/>
                 <w:szCs w:val="22"/>
               </w:rPr>
-              <w:t>0.74</w:t>
+              <w:t>74</w:t>
             </w:r>
           </w:p>
         </w:tc>
@@ -7502,7 +7513,7 @@
                 <w:sz w:val="22"/>
                 <w:szCs w:val="22"/>
               </w:rPr>
-              <w:t>0.78</w:t>
+              <w:t>78</w:t>
             </w:r>
           </w:p>
         </w:tc>
@@ -7535,7 +7546,7 @@
                 <w:sz w:val="22"/>
                 <w:szCs w:val="22"/>
               </w:rPr>
-              <w:t>26.8</w:t>
+              <w:t>27</w:t>
             </w:r>
           </w:p>
         </w:tc>
@@ -7643,7 +7654,7 @@
                 <w:sz w:val="22"/>
                 <w:szCs w:val="22"/>
               </w:rPr>
-              <w:t>0.70</w:t>
+              <w:t>70</w:t>
             </w:r>
           </w:p>
         </w:tc>
@@ -7673,7 +7684,7 @@
                 <w:sz w:val="22"/>
                 <w:szCs w:val="22"/>
               </w:rPr>
-              <w:t>0.74</w:t>
+              <w:t>74</w:t>
             </w:r>
           </w:p>
         </w:tc>
@@ -7703,7 +7714,7 @@
                 <w:sz w:val="22"/>
                 <w:szCs w:val="22"/>
               </w:rPr>
-              <w:t>0.74</w:t>
+              <w:t>74</w:t>
             </w:r>
           </w:p>
         </w:tc>
@@ -7733,7 +7744,7 @@
                 <w:sz w:val="22"/>
                 <w:szCs w:val="22"/>
               </w:rPr>
-              <w:t>0.78</w:t>
+              <w:t>78</w:t>
             </w:r>
           </w:p>
         </w:tc>
@@ -7766,7 +7777,7 @@
                 <w:sz w:val="22"/>
                 <w:szCs w:val="22"/>
               </w:rPr>
-              <w:t>15.0</w:t>
+              <w:t>15</w:t>
             </w:r>
           </w:p>
         </w:tc>
@@ -8203,7 +8214,7 @@
                 <w:sz w:val="22"/>
                 <w:szCs w:val="22"/>
               </w:rPr>
-              <w:t>0.69</w:t>
+              <w:t>69</w:t>
             </w:r>
           </w:p>
         </w:tc>
@@ -8233,7 +8244,7 @@
                 <w:sz w:val="22"/>
                 <w:szCs w:val="22"/>
               </w:rPr>
-              <w:t>0.74</w:t>
+              <w:t>74</w:t>
             </w:r>
           </w:p>
         </w:tc>
@@ -8263,7 +8274,7 @@
                 <w:sz w:val="22"/>
                 <w:szCs w:val="22"/>
               </w:rPr>
-              <w:t>0.74</w:t>
+              <w:t>74</w:t>
             </w:r>
           </w:p>
         </w:tc>
@@ -8293,7 +8304,7 @@
                 <w:sz w:val="22"/>
                 <w:szCs w:val="22"/>
               </w:rPr>
-              <w:t>0.78</w:t>
+              <w:t>78</w:t>
             </w:r>
           </w:p>
         </w:tc>
@@ -8326,7 +8337,7 @@
                 <w:sz w:val="22"/>
                 <w:szCs w:val="22"/>
               </w:rPr>
-              <w:t>7.4</w:t>
+              <w:t>7</w:t>
             </w:r>
           </w:p>
         </w:tc>
@@ -8434,7 +8445,7 @@
                 <w:sz w:val="22"/>
                 <w:szCs w:val="22"/>
               </w:rPr>
-              <w:t>0.04</w:t>
+              <w:t>4</w:t>
             </w:r>
           </w:p>
         </w:tc>
@@ -8464,7 +8475,16 @@
                 <w:sz w:val="22"/>
                 <w:szCs w:val="22"/>
               </w:rPr>
-              <w:t>1.00</w:t>
+              <w:t>1</w:t>
+            </w:r>
+            <w:r>
+              <w:rPr>
+                <w:rFonts w:ascii="Times New Roman" w:eastAsia="Times New Roman" w:hAnsi="Times New Roman" w:cs="Times New Roman"/>
+                <w:color w:val="000000"/>
+                <w:sz w:val="22"/>
+                <w:szCs w:val="22"/>
+              </w:rPr>
+              <w:t>00</w:t>
             </w:r>
           </w:p>
         </w:tc>
@@ -8494,7 +8514,7 @@
                 <w:sz w:val="22"/>
                 <w:szCs w:val="22"/>
               </w:rPr>
-              <w:t>0.95</w:t>
+              <w:t>95</w:t>
             </w:r>
           </w:p>
         </w:tc>
@@ -8524,7 +8544,7 @@
                 <w:sz w:val="22"/>
                 <w:szCs w:val="22"/>
               </w:rPr>
-              <w:t>0.78</w:t>
+              <w:t>78</w:t>
             </w:r>
           </w:p>
         </w:tc>
@@ -8557,7 +8577,7 @@
                 <w:sz w:val="22"/>
                 <w:szCs w:val="22"/>
               </w:rPr>
-              <w:t>7.4</w:t>
+              <w:t>7</w:t>
             </w:r>
           </w:p>
         </w:tc>
@@ -8665,7 +8685,7 @@
                 <w:sz w:val="22"/>
                 <w:szCs w:val="22"/>
               </w:rPr>
-              <w:t>0.69</w:t>
+              <w:t>69</w:t>
             </w:r>
           </w:p>
         </w:tc>
@@ -8695,7 +8715,7 @@
                 <w:sz w:val="22"/>
                 <w:szCs w:val="22"/>
               </w:rPr>
-              <w:t>0.74</w:t>
+              <w:t>74</w:t>
             </w:r>
           </w:p>
         </w:tc>
@@ -8725,7 +8745,7 @@
                 <w:sz w:val="22"/>
                 <w:szCs w:val="22"/>
               </w:rPr>
-              <w:t>0.74</w:t>
+              <w:t>74</w:t>
             </w:r>
           </w:p>
         </w:tc>
@@ -8755,7 +8775,7 @@
                 <w:sz w:val="22"/>
                 <w:szCs w:val="22"/>
               </w:rPr>
-              <w:t>0.78</w:t>
+              <w:t>78</w:t>
             </w:r>
           </w:p>
         </w:tc>
@@ -8788,7 +8808,7 @@
                 <w:sz w:val="22"/>
                 <w:szCs w:val="22"/>
               </w:rPr>
-              <w:t>8.8</w:t>
+              <w:t>9</w:t>
             </w:r>
           </w:p>
         </w:tc>
@@ -8896,7 +8916,7 @@
                 <w:sz w:val="22"/>
                 <w:szCs w:val="22"/>
               </w:rPr>
-              <w:t>0.69</w:t>
+              <w:t>69</w:t>
             </w:r>
           </w:p>
         </w:tc>
@@ -8926,7 +8946,7 @@
                 <w:sz w:val="22"/>
                 <w:szCs w:val="22"/>
               </w:rPr>
-              <w:t>0.74</w:t>
+              <w:t>74</w:t>
             </w:r>
           </w:p>
         </w:tc>
@@ -8956,7 +8976,7 @@
                 <w:sz w:val="22"/>
                 <w:szCs w:val="22"/>
               </w:rPr>
-              <w:t>0.74</w:t>
+              <w:t>74</w:t>
             </w:r>
           </w:p>
         </w:tc>
@@ -8986,7 +9006,7 @@
                 <w:sz w:val="22"/>
                 <w:szCs w:val="22"/>
               </w:rPr>
-              <w:t>0.78</w:t>
+              <w:t>78</w:t>
             </w:r>
           </w:p>
         </w:tc>
@@ -9019,7 +9039,7 @@
                 <w:sz w:val="22"/>
                 <w:szCs w:val="22"/>
               </w:rPr>
-              <w:t>22.9</w:t>
+              <w:t>23</w:t>
             </w:r>
           </w:p>
         </w:tc>
@@ -9127,7 +9147,7 @@
                 <w:sz w:val="22"/>
                 <w:szCs w:val="22"/>
               </w:rPr>
-              <w:t>0.69</w:t>
+              <w:t>69</w:t>
             </w:r>
           </w:p>
         </w:tc>
@@ -9157,7 +9177,7 @@
                 <w:sz w:val="22"/>
                 <w:szCs w:val="22"/>
               </w:rPr>
-              <w:t>0.74</w:t>
+              <w:t>74</w:t>
             </w:r>
           </w:p>
         </w:tc>
@@ -9187,7 +9207,7 @@
                 <w:sz w:val="22"/>
                 <w:szCs w:val="22"/>
               </w:rPr>
-              <w:t>0.74</w:t>
+              <w:t>74</w:t>
             </w:r>
           </w:p>
         </w:tc>
@@ -9217,7 +9237,7 @@
                 <w:sz w:val="22"/>
                 <w:szCs w:val="22"/>
               </w:rPr>
-              <w:t>0.78</w:t>
+              <w:t>78</w:t>
             </w:r>
           </w:p>
         </w:tc>
@@ -9250,7 +9270,7 @@
                 <w:sz w:val="22"/>
                 <w:szCs w:val="22"/>
               </w:rPr>
-              <w:t>15.9</w:t>
+              <w:t>16</w:t>
             </w:r>
           </w:p>
         </w:tc>
@@ -9358,8 +9378,6 @@
                 <w:color w:val="000000"/>
               </w:rPr>
             </w:pPr>
-            <w:bookmarkStart w:id="8" w:name="_GoBack"/>
-            <w:bookmarkEnd w:id="8"/>
           </w:p>
         </w:tc>
         <w:tc>
@@ -9677,7 +9695,7 @@
                 <w:sz w:val="22"/>
                 <w:szCs w:val="22"/>
               </w:rPr>
-              <w:t>0.68</w:t>
+              <w:t>68</w:t>
             </w:r>
           </w:p>
         </w:tc>
@@ -9707,7 +9725,7 @@
                 <w:sz w:val="22"/>
                 <w:szCs w:val="22"/>
               </w:rPr>
-              <w:t>0.74</w:t>
+              <w:t>74</w:t>
             </w:r>
           </w:p>
         </w:tc>
@@ -9737,7 +9755,7 @@
                 <w:sz w:val="22"/>
                 <w:szCs w:val="22"/>
               </w:rPr>
-              <w:t>0.73</w:t>
+              <w:t>73</w:t>
             </w:r>
           </w:p>
         </w:tc>
@@ -9767,7 +9785,7 @@
                 <w:sz w:val="22"/>
                 <w:szCs w:val="22"/>
               </w:rPr>
-              <w:t>0.77</w:t>
+              <w:t>77</w:t>
             </w:r>
           </w:p>
         </w:tc>
@@ -9800,7 +9818,7 @@
                 <w:sz w:val="22"/>
                 <w:szCs w:val="22"/>
               </w:rPr>
-              <w:t>7.87</w:t>
+              <w:t>8</w:t>
             </w:r>
           </w:p>
         </w:tc>
@@ -9908,7 +9926,7 @@
                 <w:sz w:val="22"/>
                 <w:szCs w:val="22"/>
               </w:rPr>
-              <w:t>0.08</w:t>
+              <w:t>8</w:t>
             </w:r>
           </w:p>
         </w:tc>
@@ -9938,7 +9956,16 @@
                 <w:sz w:val="22"/>
                 <w:szCs w:val="22"/>
               </w:rPr>
-              <w:t>1.00</w:t>
+              <w:t>1</w:t>
+            </w:r>
+            <w:r>
+              <w:rPr>
+                <w:rFonts w:ascii="Times New Roman" w:eastAsia="Times New Roman" w:hAnsi="Times New Roman" w:cs="Times New Roman"/>
+                <w:color w:val="000000"/>
+                <w:sz w:val="22"/>
+                <w:szCs w:val="22"/>
+              </w:rPr>
+              <w:t>00</w:t>
             </w:r>
           </w:p>
         </w:tc>
@@ -9968,7 +9995,7 @@
                 <w:sz w:val="22"/>
                 <w:szCs w:val="22"/>
               </w:rPr>
-              <w:t>0.91</w:t>
+              <w:t>91</w:t>
             </w:r>
           </w:p>
         </w:tc>
@@ -9998,7 +10025,7 @@
                 <w:sz w:val="22"/>
                 <w:szCs w:val="22"/>
               </w:rPr>
-              <w:t>0.77</w:t>
+              <w:t>77</w:t>
             </w:r>
           </w:p>
         </w:tc>
@@ -10031,7 +10058,7 @@
                 <w:sz w:val="22"/>
                 <w:szCs w:val="22"/>
               </w:rPr>
-              <w:t>7.87</w:t>
+              <w:t>8</w:t>
             </w:r>
           </w:p>
         </w:tc>
@@ -10139,7 +10166,7 @@
                 <w:sz w:val="22"/>
                 <w:szCs w:val="22"/>
               </w:rPr>
-              <w:t>0.68</w:t>
+              <w:t>68</w:t>
             </w:r>
           </w:p>
         </w:tc>
@@ -10169,7 +10196,7 @@
                 <w:sz w:val="22"/>
                 <w:szCs w:val="22"/>
               </w:rPr>
-              <w:t>0.74</w:t>
+              <w:t>74</w:t>
             </w:r>
           </w:p>
         </w:tc>
@@ -10199,7 +10226,7 @@
                 <w:sz w:val="22"/>
                 <w:szCs w:val="22"/>
               </w:rPr>
-              <w:t>0.73</w:t>
+              <w:t>73</w:t>
             </w:r>
           </w:p>
         </w:tc>
@@ -10229,7 +10256,7 @@
                 <w:sz w:val="22"/>
                 <w:szCs w:val="22"/>
               </w:rPr>
-              <w:t>0.77</w:t>
+              <w:t>77</w:t>
             </w:r>
           </w:p>
         </w:tc>
@@ -10262,7 +10289,7 @@
                 <w:sz w:val="22"/>
                 <w:szCs w:val="22"/>
               </w:rPr>
-              <w:t>8.847</w:t>
+              <w:t>9</w:t>
             </w:r>
           </w:p>
         </w:tc>
@@ -10370,7 +10397,7 @@
                 <w:sz w:val="22"/>
                 <w:szCs w:val="22"/>
               </w:rPr>
-              <w:t>0.68</w:t>
+              <w:t>68</w:t>
             </w:r>
           </w:p>
         </w:tc>
@@ -10400,7 +10427,7 @@
                 <w:sz w:val="22"/>
                 <w:szCs w:val="22"/>
               </w:rPr>
-              <w:t>0.74</w:t>
+              <w:t>74</w:t>
             </w:r>
           </w:p>
         </w:tc>
@@ -10430,7 +10457,7 @@
                 <w:sz w:val="22"/>
                 <w:szCs w:val="22"/>
               </w:rPr>
-              <w:t>0.73</w:t>
+              <w:t>73</w:t>
             </w:r>
           </w:p>
         </w:tc>
@@ -10460,7 +10487,7 @@
                 <w:sz w:val="22"/>
                 <w:szCs w:val="22"/>
               </w:rPr>
-              <w:t>0.77</w:t>
+              <w:t>77</w:t>
             </w:r>
           </w:p>
         </w:tc>
@@ -10493,7 +10520,7 @@
                 <w:sz w:val="22"/>
                 <w:szCs w:val="22"/>
               </w:rPr>
-              <w:t>17.565</w:t>
+              <w:t>18</w:t>
             </w:r>
           </w:p>
         </w:tc>
@@ -10601,7 +10628,7 @@
                 <w:sz w:val="22"/>
                 <w:szCs w:val="22"/>
               </w:rPr>
-              <w:t>0.68</w:t>
+              <w:t>68</w:t>
             </w:r>
           </w:p>
         </w:tc>
@@ -10631,7 +10658,7 @@
                 <w:sz w:val="22"/>
                 <w:szCs w:val="22"/>
               </w:rPr>
-              <w:t>0.73</w:t>
+              <w:t>73</w:t>
             </w:r>
           </w:p>
         </w:tc>
@@ -10661,7 +10688,7 @@
                 <w:sz w:val="22"/>
                 <w:szCs w:val="22"/>
               </w:rPr>
-              <w:t>0.73</w:t>
+              <w:t>73</w:t>
             </w:r>
           </w:p>
         </w:tc>
@@ -10691,7 +10718,7 @@
                 <w:sz w:val="22"/>
                 <w:szCs w:val="22"/>
               </w:rPr>
-              <w:t>0.77</w:t>
+              <w:t>77</w:t>
             </w:r>
           </w:p>
         </w:tc>
@@ -10724,7 +10751,7 @@
                 <w:sz w:val="22"/>
                 <w:szCs w:val="22"/>
               </w:rPr>
-              <w:t>18.655</w:t>
+              <w:t>19</w:t>
             </w:r>
           </w:p>
         </w:tc>
@@ -10751,26 +10778,65 @@
               <w:spacing w:line="340" w:lineRule="atLeast"/>
               <w:rPr>
                 <w:rFonts w:ascii="Times New Roman" w:hAnsi="Times New Roman" w:cs="Times New Roman"/>
-                <w:color w:val="000000"/>
-                <w:sz w:val="22"/>
-                <w:szCs w:val="22"/>
-              </w:rPr>
-            </w:pPr>
+                <w:b/>
+                <w:bCs/>
+                <w:color w:val="000000"/>
+                <w:sz w:val="22"/>
+                <w:szCs w:val="22"/>
+              </w:rPr>
+            </w:pPr>
+          </w:p>
+          <w:p>
+            <w:pPr>
+              <w:autoSpaceDE w:val="0"/>
+              <w:autoSpaceDN w:val="0"/>
+              <w:adjustRightInd w:val="0"/>
+              <w:spacing w:line="340" w:lineRule="atLeast"/>
+              <w:rPr>
+                <w:rFonts w:ascii="Times New Roman" w:hAnsi="Times New Roman" w:cs="Times New Roman"/>
+                <w:color w:val="000000"/>
+                <w:sz w:val="22"/>
+                <w:szCs w:val="22"/>
+              </w:rPr>
+            </w:pPr>
+            <w:r>
+              <w:rPr>
+                <w:rFonts w:ascii="Times New Roman" w:hAnsi="Times New Roman" w:cs="Times New Roman"/>
+                <w:b/>
+                <w:bCs/>
+                <w:color w:val="000000"/>
+                <w:sz w:val="22"/>
+                <w:szCs w:val="22"/>
+              </w:rPr>
+              <w:t>Prevalence=2</w:t>
+            </w:r>
+            <w:r>
+              <w:rPr>
+                <w:rFonts w:ascii="Times New Roman" w:hAnsi="Times New Roman" w:cs="Times New Roman"/>
+                <w:b/>
+                <w:bCs/>
+                <w:color w:val="000000"/>
+                <w:sz w:val="22"/>
+                <w:szCs w:val="22"/>
+              </w:rPr>
+              <w:t>0%</w:t>
+            </w:r>
           </w:p>
         </w:tc>
         <w:tc>
           <w:tcPr>
             <w:tcW w:w="1350" w:type="dxa"/>
-          </w:tcPr>
-          <w:p>
-            <w:pPr>
-              <w:autoSpaceDE w:val="0"/>
-              <w:autoSpaceDN w:val="0"/>
-              <w:adjustRightInd w:val="0"/>
-              <w:spacing w:line="340" w:lineRule="atLeast"/>
-              <w:jc w:val="center"/>
-              <w:rPr>
-                <w:rFonts w:ascii="Times New Roman" w:hAnsi="Times New Roman" w:cs="Times New Roman"/>
+            <w:vAlign w:val="bottom"/>
+          </w:tcPr>
+          <w:p>
+            <w:pPr>
+              <w:autoSpaceDE w:val="0"/>
+              <w:autoSpaceDN w:val="0"/>
+              <w:adjustRightInd w:val="0"/>
+              <w:spacing w:line="340" w:lineRule="atLeast"/>
+              <w:jc w:val="center"/>
+              <w:rPr>
+                <w:rFonts w:ascii="Times New Roman" w:eastAsia="Times New Roman" w:hAnsi="Times New Roman" w:cs="Times New Roman"/>
                 <w:color w:val="000000"/>
                 <w:sz w:val="22"/>
                 <w:szCs w:val="22"/>
@@ -10791,7 +10857,7 @@
               <w:spacing w:line="340" w:lineRule="atLeast"/>
               <w:jc w:val="center"/>
               <w:rPr>
-                <w:rFonts w:ascii="Times New Roman" w:hAnsi="Times New Roman" w:cs="Times New Roman"/>
+                <w:rFonts w:ascii="Times New Roman" w:eastAsia="Times New Roman" w:hAnsi="Times New Roman" w:cs="Times New Roman"/>
                 <w:color w:val="000000"/>
                 <w:sz w:val="22"/>
                 <w:szCs w:val="22"/>
@@ -10812,7 +10878,7 @@
               <w:spacing w:line="340" w:lineRule="atLeast"/>
               <w:jc w:val="center"/>
               <w:rPr>
-                <w:rFonts w:ascii="Times New Roman" w:hAnsi="Times New Roman" w:cs="Times New Roman"/>
+                <w:rFonts w:ascii="Times New Roman" w:eastAsia="Times New Roman" w:hAnsi="Times New Roman" w:cs="Times New Roman"/>
                 <w:color w:val="000000"/>
                 <w:sz w:val="22"/>
                 <w:szCs w:val="22"/>
@@ -10833,7 +10899,7 @@
               <w:spacing w:line="340" w:lineRule="atLeast"/>
               <w:jc w:val="center"/>
               <w:rPr>
-                <w:rFonts w:ascii="Times New Roman" w:hAnsi="Times New Roman" w:cs="Times New Roman"/>
+                <w:rFonts w:ascii="Times New Roman" w:eastAsia="Times New Roman" w:hAnsi="Times New Roman" w:cs="Times New Roman"/>
                 <w:color w:val="000000"/>
                 <w:sz w:val="22"/>
                 <w:szCs w:val="22"/>
@@ -10844,16 +10910,17 @@
         <w:tc>
           <w:tcPr>
             <w:tcW w:w="791" w:type="dxa"/>
-          </w:tcPr>
-          <w:p>
-            <w:pPr>
-              <w:autoSpaceDE w:val="0"/>
-              <w:autoSpaceDN w:val="0"/>
-              <w:adjustRightInd w:val="0"/>
-              <w:spacing w:line="340" w:lineRule="atLeast"/>
-              <w:jc w:val="center"/>
-              <w:rPr>
-                <w:rFonts w:ascii="Times New Roman" w:hAnsi="Times New Roman" w:cs="Times New Roman"/>
+            <w:vAlign w:val="bottom"/>
+          </w:tcPr>
+          <w:p>
+            <w:pPr>
+              <w:autoSpaceDE w:val="0"/>
+              <w:autoSpaceDN w:val="0"/>
+              <w:adjustRightInd w:val="0"/>
+              <w:spacing w:line="340" w:lineRule="atLeast"/>
+              <w:jc w:val="center"/>
+              <w:rPr>
+                <w:rFonts w:ascii="Times New Roman" w:eastAsia="Times New Roman" w:hAnsi="Times New Roman" w:cs="Times New Roman"/>
                 <w:color w:val="000000"/>
                 <w:sz w:val="22"/>
                 <w:szCs w:val="22"/>
@@ -10877,7 +10944,7 @@
               <w:spacing w:line="340" w:lineRule="atLeast"/>
               <w:jc w:val="center"/>
               <w:rPr>
-                <w:rFonts w:ascii="Times New Roman" w:hAnsi="Times New Roman" w:cs="Times New Roman"/>
+                <w:rFonts w:ascii="Times New Roman" w:eastAsia="Times New Roman" w:hAnsi="Times New Roman" w:cs="Times New Roman"/>
                 <w:color w:val="000000"/>
                 <w:sz w:val="22"/>
                 <w:szCs w:val="22"/>
@@ -10908,44 +10975,50 @@
               <w:spacing w:line="340" w:lineRule="atLeast"/>
               <w:rPr>
                 <w:rFonts w:ascii="Times New Roman" w:hAnsi="Times New Roman" w:cs="Times New Roman"/>
-                <w:b/>
-                <w:bCs/>
-                <w:color w:val="000000"/>
-                <w:sz w:val="22"/>
-                <w:szCs w:val="22"/>
-              </w:rPr>
-            </w:pPr>
-            <w:r>
-              <w:rPr>
-                <w:rFonts w:ascii="Times New Roman" w:hAnsi="Times New Roman" w:cs="Times New Roman"/>
-                <w:b/>
-                <w:bCs/>
-                <w:color w:val="000000"/>
-                <w:sz w:val="22"/>
-                <w:szCs w:val="22"/>
-              </w:rPr>
-              <w:t>Prevalence=50%</w:t>
+                <w:color w:val="000000"/>
+                <w:sz w:val="22"/>
+                <w:szCs w:val="22"/>
+              </w:rPr>
+            </w:pPr>
+            <w:r>
+              <w:rPr>
+                <w:rFonts w:ascii="Times New Roman" w:hAnsi="Times New Roman" w:cs="Times New Roman"/>
+                <w:color w:val="000000"/>
+                <w:sz w:val="22"/>
+                <w:szCs w:val="22"/>
+              </w:rPr>
+              <w:t>  Full training</w:t>
             </w:r>
           </w:p>
         </w:tc>
         <w:tc>
           <w:tcPr>
             <w:tcW w:w="1350" w:type="dxa"/>
-          </w:tcPr>
-          <w:p>
-            <w:pPr>
-              <w:autoSpaceDE w:val="0"/>
-              <w:autoSpaceDN w:val="0"/>
-              <w:adjustRightInd w:val="0"/>
-              <w:spacing w:line="340" w:lineRule="atLeast"/>
-              <w:jc w:val="center"/>
-              <w:rPr>
-                <w:rFonts w:ascii="Times New Roman" w:hAnsi="Times New Roman" w:cs="Times New Roman"/>
-                <w:color w:val="000000"/>
-                <w:sz w:val="22"/>
-                <w:szCs w:val="22"/>
-              </w:rPr>
-            </w:pPr>
+            <w:vAlign w:val="bottom"/>
+          </w:tcPr>
+          <w:p>
+            <w:pPr>
+              <w:autoSpaceDE w:val="0"/>
+              <w:autoSpaceDN w:val="0"/>
+              <w:adjustRightInd w:val="0"/>
+              <w:spacing w:line="340" w:lineRule="atLeast"/>
+              <w:jc w:val="center"/>
+              <w:rPr>
+                <w:rFonts w:ascii="Times New Roman" w:eastAsia="Times New Roman" w:hAnsi="Times New Roman" w:cs="Times New Roman"/>
+                <w:color w:val="000000"/>
+                <w:sz w:val="22"/>
+                <w:szCs w:val="22"/>
+              </w:rPr>
+            </w:pPr>
+            <w:r>
+              <w:rPr>
+                <w:rFonts w:ascii="Times New Roman" w:eastAsia="Times New Roman" w:hAnsi="Times New Roman" w:cs="Times New Roman"/>
+                <w:color w:val="000000"/>
+                <w:sz w:val="22"/>
+                <w:szCs w:val="22"/>
+              </w:rPr>
+              <w:t>0.20</w:t>
+            </w:r>
           </w:p>
         </w:tc>
         <w:tc>
@@ -10961,12 +11034,21 @@
               <w:spacing w:line="340" w:lineRule="atLeast"/>
               <w:jc w:val="center"/>
               <w:rPr>
-                <w:rFonts w:ascii="Times New Roman" w:hAnsi="Times New Roman" w:cs="Times New Roman"/>
-                <w:color w:val="000000"/>
-                <w:sz w:val="22"/>
-                <w:szCs w:val="22"/>
-              </w:rPr>
-            </w:pPr>
+                <w:rFonts w:ascii="Times New Roman" w:eastAsia="Times New Roman" w:hAnsi="Times New Roman" w:cs="Times New Roman"/>
+                <w:color w:val="000000"/>
+                <w:sz w:val="22"/>
+                <w:szCs w:val="22"/>
+              </w:rPr>
+            </w:pPr>
+            <w:r>
+              <w:rPr>
+                <w:rFonts w:ascii="Times New Roman" w:eastAsia="Times New Roman" w:hAnsi="Times New Roman" w:cs="Times New Roman"/>
+                <w:color w:val="000000"/>
+                <w:sz w:val="22"/>
+                <w:szCs w:val="22"/>
+              </w:rPr>
+              <w:t>66</w:t>
+            </w:r>
           </w:p>
         </w:tc>
         <w:tc>
@@ -10982,12 +11064,21 @@
               <w:spacing w:line="340" w:lineRule="atLeast"/>
               <w:jc w:val="center"/>
               <w:rPr>
-                <w:rFonts w:ascii="Times New Roman" w:hAnsi="Times New Roman" w:cs="Times New Roman"/>
-                <w:color w:val="000000"/>
-                <w:sz w:val="22"/>
-                <w:szCs w:val="22"/>
-              </w:rPr>
-            </w:pPr>
+                <w:rFonts w:ascii="Times New Roman" w:eastAsia="Times New Roman" w:hAnsi="Times New Roman" w:cs="Times New Roman"/>
+                <w:color w:val="000000"/>
+                <w:sz w:val="22"/>
+                <w:szCs w:val="22"/>
+              </w:rPr>
+            </w:pPr>
+            <w:r>
+              <w:rPr>
+                <w:rFonts w:ascii="Times New Roman" w:eastAsia="Times New Roman" w:hAnsi="Times New Roman" w:cs="Times New Roman"/>
+                <w:color w:val="000000"/>
+                <w:sz w:val="22"/>
+                <w:szCs w:val="22"/>
+              </w:rPr>
+              <w:t>73</w:t>
+            </w:r>
           </w:p>
         </w:tc>
         <w:tc>
@@ -11003,32 +11094,51 @@
               <w:spacing w:line="340" w:lineRule="atLeast"/>
               <w:jc w:val="center"/>
               <w:rPr>
-                <w:rFonts w:ascii="Times New Roman" w:hAnsi="Times New Roman" w:cs="Times New Roman"/>
-                <w:color w:val="000000"/>
-                <w:sz w:val="22"/>
-                <w:szCs w:val="22"/>
-              </w:rPr>
-            </w:pPr>
+                <w:rFonts w:ascii="Times New Roman" w:eastAsia="Times New Roman" w:hAnsi="Times New Roman" w:cs="Times New Roman"/>
+                <w:color w:val="000000"/>
+                <w:sz w:val="22"/>
+                <w:szCs w:val="22"/>
+              </w:rPr>
+            </w:pPr>
+            <w:r>
+              <w:rPr>
+                <w:rFonts w:ascii="Times New Roman" w:eastAsia="Times New Roman" w:hAnsi="Times New Roman" w:cs="Times New Roman"/>
+                <w:color w:val="000000"/>
+                <w:sz w:val="22"/>
+                <w:szCs w:val="22"/>
+              </w:rPr>
+              <w:t>72</w:t>
+            </w:r>
           </w:p>
         </w:tc>
         <w:tc>
           <w:tcPr>
             <w:tcW w:w="791" w:type="dxa"/>
-          </w:tcPr>
-          <w:p>
-            <w:pPr>
-              <w:autoSpaceDE w:val="0"/>
-              <w:autoSpaceDN w:val="0"/>
-              <w:adjustRightInd w:val="0"/>
-              <w:spacing w:line="340" w:lineRule="atLeast"/>
-              <w:jc w:val="center"/>
-              <w:rPr>
-                <w:rFonts w:ascii="Times New Roman" w:hAnsi="Times New Roman" w:cs="Times New Roman"/>
-                <w:color w:val="000000"/>
-                <w:sz w:val="22"/>
-                <w:szCs w:val="22"/>
-              </w:rPr>
-            </w:pPr>
+            <w:vAlign w:val="bottom"/>
+          </w:tcPr>
+          <w:p>
+            <w:pPr>
+              <w:autoSpaceDE w:val="0"/>
+              <w:autoSpaceDN w:val="0"/>
+              <w:adjustRightInd w:val="0"/>
+              <w:spacing w:line="340" w:lineRule="atLeast"/>
+              <w:jc w:val="center"/>
+              <w:rPr>
+                <w:rFonts w:ascii="Times New Roman" w:eastAsia="Times New Roman" w:hAnsi="Times New Roman" w:cs="Times New Roman"/>
+                <w:color w:val="000000"/>
+                <w:sz w:val="22"/>
+                <w:szCs w:val="22"/>
+              </w:rPr>
+            </w:pPr>
+            <w:r>
+              <w:rPr>
+                <w:rFonts w:ascii="Times New Roman" w:eastAsia="Times New Roman" w:hAnsi="Times New Roman" w:cs="Times New Roman"/>
+                <w:color w:val="000000"/>
+                <w:sz w:val="22"/>
+                <w:szCs w:val="22"/>
+              </w:rPr>
+              <w:t>76</w:t>
+            </w:r>
           </w:p>
         </w:tc>
         <w:tc>
@@ -11047,20 +11157,20 @@
               <w:spacing w:line="340" w:lineRule="atLeast"/>
               <w:jc w:val="center"/>
               <w:rPr>
-                <w:rFonts w:ascii="Times New Roman" w:hAnsi="Times New Roman" w:cs="Times New Roman"/>
-                <w:color w:val="000000"/>
-                <w:sz w:val="22"/>
-                <w:szCs w:val="22"/>
-              </w:rPr>
-            </w:pPr>
-            <w:r>
-              <w:rPr>
-                <w:rFonts w:ascii="Times New Roman" w:hAnsi="Times New Roman" w:cs="Times New Roman"/>
-                <w:color w:val="000000"/>
-                <w:sz w:val="22"/>
-                <w:szCs w:val="22"/>
-              </w:rPr>
-              <w:t> </w:t>
+                <w:rFonts w:ascii="Times New Roman" w:eastAsia="Times New Roman" w:hAnsi="Times New Roman" w:cs="Times New Roman"/>
+                <w:color w:val="000000"/>
+                <w:sz w:val="22"/>
+                <w:szCs w:val="22"/>
+              </w:rPr>
+            </w:pPr>
+            <w:r>
+              <w:rPr>
+                <w:rFonts w:ascii="Times New Roman" w:eastAsia="Times New Roman" w:hAnsi="Times New Roman" w:cs="Times New Roman"/>
+                <w:color w:val="000000"/>
+                <w:sz w:val="22"/>
+                <w:szCs w:val="22"/>
+              </w:rPr>
+              <w:t>8</w:t>
             </w:r>
           </w:p>
         </w:tc>
@@ -11099,7 +11209,16 @@
                 <w:sz w:val="22"/>
                 <w:szCs w:val="22"/>
               </w:rPr>
-              <w:t>  Full training</w:t>
+              <w:t xml:space="preserve">  </w:t>
+            </w:r>
+            <w:r>
+              <w:rPr>
+                <w:rFonts w:ascii="Times New Roman" w:hAnsi="Times New Roman" w:cs="Times New Roman"/>
+                <w:color w:val="000000"/>
+                <w:sz w:val="22"/>
+                <w:szCs w:val="22"/>
+              </w:rPr>
+              <w:t>Full training 0.5</w:t>
             </w:r>
           </w:p>
         </w:tc>
@@ -11116,20 +11235,20 @@
               <w:spacing w:line="340" w:lineRule="atLeast"/>
               <w:jc w:val="center"/>
               <w:rPr>
-                <w:rFonts w:ascii="Times New Roman" w:hAnsi="Times New Roman" w:cs="Times New Roman"/>
-                <w:color w:val="000000"/>
-                <w:sz w:val="22"/>
-                <w:szCs w:val="22"/>
-              </w:rPr>
-            </w:pPr>
-            <w:r>
-              <w:rPr>
-                <w:rFonts w:ascii="Times New Roman" w:eastAsia="Times New Roman" w:hAnsi="Times New Roman" w:cs="Times New Roman"/>
-                <w:color w:val="000000"/>
-                <w:sz w:val="22"/>
-                <w:szCs w:val="22"/>
-              </w:rPr>
-              <w:t>0.498</w:t>
+                <w:rFonts w:ascii="Times New Roman" w:eastAsia="Times New Roman" w:hAnsi="Times New Roman" w:cs="Times New Roman"/>
+                <w:color w:val="000000"/>
+                <w:sz w:val="22"/>
+                <w:szCs w:val="22"/>
+              </w:rPr>
+            </w:pPr>
+            <w:r>
+              <w:rPr>
+                <w:rFonts w:ascii="Times New Roman" w:eastAsia="Times New Roman" w:hAnsi="Times New Roman" w:cs="Times New Roman"/>
+                <w:color w:val="000000"/>
+                <w:sz w:val="22"/>
+                <w:szCs w:val="22"/>
+              </w:rPr>
+              <w:t>0.50</w:t>
             </w:r>
           </w:p>
         </w:tc>
@@ -11146,20 +11265,20 @@
               <w:spacing w:line="340" w:lineRule="atLeast"/>
               <w:jc w:val="center"/>
               <w:rPr>
-                <w:rFonts w:ascii="Times New Roman" w:hAnsi="Times New Roman" w:cs="Times New Roman"/>
-                <w:color w:val="000000"/>
-                <w:sz w:val="22"/>
-                <w:szCs w:val="22"/>
-              </w:rPr>
-            </w:pPr>
-            <w:r>
-              <w:rPr>
-                <w:rFonts w:ascii="Times New Roman" w:eastAsia="Times New Roman" w:hAnsi="Times New Roman" w:cs="Times New Roman"/>
-                <w:color w:val="000000"/>
-                <w:sz w:val="22"/>
-                <w:szCs w:val="22"/>
-              </w:rPr>
-              <w:t>62.6</w:t>
+                <w:rFonts w:ascii="Times New Roman" w:eastAsia="Times New Roman" w:hAnsi="Times New Roman" w:cs="Times New Roman"/>
+                <w:color w:val="000000"/>
+                <w:sz w:val="22"/>
+                <w:szCs w:val="22"/>
+              </w:rPr>
+            </w:pPr>
+            <w:r>
+              <w:rPr>
+                <w:rFonts w:ascii="Times New Roman" w:eastAsia="Times New Roman" w:hAnsi="Times New Roman" w:cs="Times New Roman"/>
+                <w:color w:val="000000"/>
+                <w:sz w:val="22"/>
+                <w:szCs w:val="22"/>
+              </w:rPr>
+              <w:t>21</w:t>
             </w:r>
           </w:p>
         </w:tc>
@@ -11176,20 +11295,20 @@
               <w:spacing w:line="340" w:lineRule="atLeast"/>
               <w:jc w:val="center"/>
               <w:rPr>
-                <w:rFonts w:ascii="Times New Roman" w:hAnsi="Times New Roman" w:cs="Times New Roman"/>
-                <w:color w:val="000000"/>
-                <w:sz w:val="22"/>
-                <w:szCs w:val="22"/>
-              </w:rPr>
-            </w:pPr>
-            <w:r>
-              <w:rPr>
-                <w:rFonts w:ascii="Times New Roman" w:eastAsia="Times New Roman" w:hAnsi="Times New Roman" w:cs="Times New Roman"/>
-                <w:color w:val="000000"/>
-                <w:sz w:val="22"/>
-                <w:szCs w:val="22"/>
-              </w:rPr>
-              <w:t>66.1</w:t>
+                <w:rFonts w:ascii="Times New Roman" w:eastAsia="Times New Roman" w:hAnsi="Times New Roman" w:cs="Times New Roman"/>
+                <w:color w:val="000000"/>
+                <w:sz w:val="22"/>
+                <w:szCs w:val="22"/>
+              </w:rPr>
+            </w:pPr>
+            <w:r>
+              <w:rPr>
+                <w:rFonts w:ascii="Times New Roman" w:eastAsia="Times New Roman" w:hAnsi="Times New Roman" w:cs="Times New Roman"/>
+                <w:color w:val="000000"/>
+                <w:sz w:val="22"/>
+                <w:szCs w:val="22"/>
+              </w:rPr>
+              <w:t>97</w:t>
             </w:r>
           </w:p>
         </w:tc>
@@ -11206,41 +11325,51 @@
               <w:spacing w:line="340" w:lineRule="atLeast"/>
               <w:jc w:val="center"/>
               <w:rPr>
-                <w:rFonts w:ascii="Times New Roman" w:hAnsi="Times New Roman" w:cs="Times New Roman"/>
-                <w:color w:val="000000"/>
-                <w:sz w:val="22"/>
-                <w:szCs w:val="22"/>
-              </w:rPr>
-            </w:pPr>
-            <w:r>
-              <w:rPr>
-                <w:rFonts w:ascii="Times New Roman" w:eastAsia="Times New Roman" w:hAnsi="Times New Roman" w:cs="Times New Roman"/>
-                <w:color w:val="000000"/>
-                <w:sz w:val="22"/>
-                <w:szCs w:val="22"/>
-              </w:rPr>
-              <w:t>64.3</w:t>
+                <w:rFonts w:ascii="Times New Roman" w:eastAsia="Times New Roman" w:hAnsi="Times New Roman" w:cs="Times New Roman"/>
+                <w:color w:val="000000"/>
+                <w:sz w:val="22"/>
+                <w:szCs w:val="22"/>
+              </w:rPr>
+            </w:pPr>
+            <w:r>
+              <w:rPr>
+                <w:rFonts w:ascii="Times New Roman" w:eastAsia="Times New Roman" w:hAnsi="Times New Roman" w:cs="Times New Roman"/>
+                <w:color w:val="000000"/>
+                <w:sz w:val="22"/>
+                <w:szCs w:val="22"/>
+              </w:rPr>
+              <w:t>82</w:t>
             </w:r>
           </w:p>
         </w:tc>
         <w:tc>
           <w:tcPr>
             <w:tcW w:w="791" w:type="dxa"/>
-          </w:tcPr>
-          <w:p>
-            <w:pPr>
-              <w:autoSpaceDE w:val="0"/>
-              <w:autoSpaceDN w:val="0"/>
-              <w:adjustRightInd w:val="0"/>
-              <w:spacing w:line="340" w:lineRule="atLeast"/>
-              <w:jc w:val="center"/>
-              <w:rPr>
-                <w:rFonts w:ascii="Times New Roman" w:eastAsia="Times New Roman" w:hAnsi="Times New Roman" w:cs="Times New Roman"/>
-                <w:color w:val="000000"/>
-                <w:sz w:val="22"/>
-                <w:szCs w:val="22"/>
-              </w:rPr>
-            </w:pPr>
+            <w:vAlign w:val="bottom"/>
+          </w:tcPr>
+          <w:p>
+            <w:pPr>
+              <w:autoSpaceDE w:val="0"/>
+              <w:autoSpaceDN w:val="0"/>
+              <w:adjustRightInd w:val="0"/>
+              <w:spacing w:line="340" w:lineRule="atLeast"/>
+              <w:jc w:val="center"/>
+              <w:rPr>
+                <w:rFonts w:ascii="Times New Roman" w:eastAsia="Times New Roman" w:hAnsi="Times New Roman" w:cs="Times New Roman"/>
+                <w:color w:val="000000"/>
+                <w:sz w:val="22"/>
+                <w:szCs w:val="22"/>
+              </w:rPr>
+            </w:pPr>
+            <w:r>
+              <w:rPr>
+                <w:rFonts w:ascii="Times New Roman" w:eastAsia="Times New Roman" w:hAnsi="Times New Roman" w:cs="Times New Roman"/>
+                <w:color w:val="000000"/>
+                <w:sz w:val="22"/>
+                <w:szCs w:val="22"/>
+              </w:rPr>
+              <w:t>76</w:t>
+            </w:r>
           </w:p>
         </w:tc>
         <w:tc>
@@ -11259,20 +11388,20 @@
               <w:spacing w:line="340" w:lineRule="atLeast"/>
               <w:jc w:val="center"/>
               <w:rPr>
-                <w:rFonts w:ascii="Times New Roman" w:hAnsi="Times New Roman" w:cs="Times New Roman"/>
-                <w:color w:val="000000"/>
-                <w:sz w:val="22"/>
-                <w:szCs w:val="22"/>
-              </w:rPr>
-            </w:pPr>
-            <w:r>
-              <w:rPr>
-                <w:rFonts w:ascii="Times New Roman" w:eastAsia="Times New Roman" w:hAnsi="Times New Roman" w:cs="Times New Roman"/>
-                <w:color w:val="000000"/>
-                <w:sz w:val="22"/>
-                <w:szCs w:val="22"/>
-              </w:rPr>
-              <w:t>67.7</w:t>
+                <w:rFonts w:ascii="Times New Roman" w:eastAsia="Times New Roman" w:hAnsi="Times New Roman" w:cs="Times New Roman"/>
+                <w:color w:val="000000"/>
+                <w:sz w:val="22"/>
+                <w:szCs w:val="22"/>
+              </w:rPr>
+            </w:pPr>
+            <w:r>
+              <w:rPr>
+                <w:rFonts w:ascii="Times New Roman" w:eastAsia="Times New Roman" w:hAnsi="Times New Roman" w:cs="Times New Roman"/>
+                <w:color w:val="000000"/>
+                <w:sz w:val="22"/>
+                <w:szCs w:val="22"/>
+              </w:rPr>
+              <w:t>8</w:t>
             </w:r>
           </w:p>
         </w:tc>
@@ -11320,7 +11449,7 @@
                 <w:sz w:val="22"/>
                 <w:szCs w:val="22"/>
               </w:rPr>
-              <w:t>Full training 0.5</w:t>
+              <w:t>Under-sampled</w:t>
             </w:r>
           </w:p>
         </w:tc>
@@ -11337,20 +11466,20 @@
               <w:spacing w:line="340" w:lineRule="atLeast"/>
               <w:jc w:val="center"/>
               <w:rPr>
-                <w:rFonts w:ascii="Times New Roman" w:hAnsi="Times New Roman" w:cs="Times New Roman"/>
-                <w:color w:val="000000"/>
-                <w:sz w:val="22"/>
-                <w:szCs w:val="22"/>
-              </w:rPr>
-            </w:pPr>
-            <w:r>
-              <w:rPr>
-                <w:rFonts w:ascii="Times New Roman" w:eastAsia="Times New Roman" w:hAnsi="Times New Roman" w:cs="Times New Roman"/>
-                <w:color w:val="000000"/>
-                <w:sz w:val="22"/>
-                <w:szCs w:val="22"/>
-              </w:rPr>
-              <w:t>0.499</w:t>
+                <w:rFonts w:ascii="Times New Roman" w:eastAsia="Times New Roman" w:hAnsi="Times New Roman" w:cs="Times New Roman"/>
+                <w:color w:val="000000"/>
+                <w:sz w:val="22"/>
+                <w:szCs w:val="22"/>
+              </w:rPr>
+            </w:pPr>
+            <w:r>
+              <w:rPr>
+                <w:rFonts w:ascii="Times New Roman" w:eastAsia="Times New Roman" w:hAnsi="Times New Roman" w:cs="Times New Roman"/>
+                <w:color w:val="000000"/>
+                <w:sz w:val="22"/>
+                <w:szCs w:val="22"/>
+              </w:rPr>
+              <w:t>0.49</w:t>
             </w:r>
           </w:p>
         </w:tc>
@@ -11367,20 +11496,20 @@
               <w:spacing w:line="340" w:lineRule="atLeast"/>
               <w:jc w:val="center"/>
               <w:rPr>
-                <w:rFonts w:ascii="Times New Roman" w:hAnsi="Times New Roman" w:cs="Times New Roman"/>
-                <w:color w:val="000000"/>
-                <w:sz w:val="22"/>
-                <w:szCs w:val="22"/>
-              </w:rPr>
-            </w:pPr>
-            <w:r>
-              <w:rPr>
-                <w:rFonts w:ascii="Times New Roman" w:eastAsia="Times New Roman" w:hAnsi="Times New Roman" w:cs="Times New Roman"/>
-                <w:color w:val="000000"/>
-                <w:sz w:val="22"/>
-                <w:szCs w:val="22"/>
-              </w:rPr>
-              <w:t>62.6</w:t>
+                <w:rFonts w:ascii="Times New Roman" w:eastAsia="Times New Roman" w:hAnsi="Times New Roman" w:cs="Times New Roman"/>
+                <w:color w:val="000000"/>
+                <w:sz w:val="22"/>
+                <w:szCs w:val="22"/>
+              </w:rPr>
+            </w:pPr>
+            <w:r>
+              <w:rPr>
+                <w:rFonts w:ascii="Times New Roman" w:eastAsia="Times New Roman" w:hAnsi="Times New Roman" w:cs="Times New Roman"/>
+                <w:color w:val="000000"/>
+                <w:sz w:val="22"/>
+                <w:szCs w:val="22"/>
+              </w:rPr>
+              <w:t>66</w:t>
             </w:r>
           </w:p>
         </w:tc>
@@ -11397,20 +11526,20 @@
               <w:spacing w:line="340" w:lineRule="atLeast"/>
               <w:jc w:val="center"/>
               <w:rPr>
-                <w:rFonts w:ascii="Times New Roman" w:hAnsi="Times New Roman" w:cs="Times New Roman"/>
-                <w:color w:val="000000"/>
-                <w:sz w:val="22"/>
-                <w:szCs w:val="22"/>
-              </w:rPr>
-            </w:pPr>
-            <w:r>
-              <w:rPr>
-                <w:rFonts w:ascii="Times New Roman" w:eastAsia="Times New Roman" w:hAnsi="Times New Roman" w:cs="Times New Roman"/>
-                <w:color w:val="000000"/>
-                <w:sz w:val="22"/>
-                <w:szCs w:val="22"/>
-              </w:rPr>
-              <w:t>66.1</w:t>
+                <w:rFonts w:ascii="Times New Roman" w:eastAsia="Times New Roman" w:hAnsi="Times New Roman" w:cs="Times New Roman"/>
+                <w:color w:val="000000"/>
+                <w:sz w:val="22"/>
+                <w:szCs w:val="22"/>
+              </w:rPr>
+            </w:pPr>
+            <w:r>
+              <w:rPr>
+                <w:rFonts w:ascii="Times New Roman" w:eastAsia="Times New Roman" w:hAnsi="Times New Roman" w:cs="Times New Roman"/>
+                <w:color w:val="000000"/>
+                <w:sz w:val="22"/>
+                <w:szCs w:val="22"/>
+              </w:rPr>
+              <w:t>73</w:t>
             </w:r>
           </w:p>
         </w:tc>
@@ -11427,41 +11556,51 @@
               <w:spacing w:line="340" w:lineRule="atLeast"/>
               <w:jc w:val="center"/>
               <w:rPr>
-                <w:rFonts w:ascii="Times New Roman" w:hAnsi="Times New Roman" w:cs="Times New Roman"/>
-                <w:color w:val="000000"/>
-                <w:sz w:val="22"/>
-                <w:szCs w:val="22"/>
-              </w:rPr>
-            </w:pPr>
-            <w:r>
-              <w:rPr>
-                <w:rFonts w:ascii="Times New Roman" w:eastAsia="Times New Roman" w:hAnsi="Times New Roman" w:cs="Times New Roman"/>
-                <w:color w:val="000000"/>
-                <w:sz w:val="22"/>
-                <w:szCs w:val="22"/>
-              </w:rPr>
-              <w:t>64.3</w:t>
+                <w:rFonts w:ascii="Times New Roman" w:eastAsia="Times New Roman" w:hAnsi="Times New Roman" w:cs="Times New Roman"/>
+                <w:color w:val="000000"/>
+                <w:sz w:val="22"/>
+                <w:szCs w:val="22"/>
+              </w:rPr>
+            </w:pPr>
+            <w:r>
+              <w:rPr>
+                <w:rFonts w:ascii="Times New Roman" w:eastAsia="Times New Roman" w:hAnsi="Times New Roman" w:cs="Times New Roman"/>
+                <w:color w:val="000000"/>
+                <w:sz w:val="22"/>
+                <w:szCs w:val="22"/>
+              </w:rPr>
+              <w:t>72</w:t>
             </w:r>
           </w:p>
         </w:tc>
         <w:tc>
           <w:tcPr>
             <w:tcW w:w="791" w:type="dxa"/>
-          </w:tcPr>
-          <w:p>
-            <w:pPr>
-              <w:autoSpaceDE w:val="0"/>
-              <w:autoSpaceDN w:val="0"/>
-              <w:adjustRightInd w:val="0"/>
-              <w:spacing w:line="340" w:lineRule="atLeast"/>
-              <w:jc w:val="center"/>
-              <w:rPr>
-                <w:rFonts w:ascii="Times New Roman" w:eastAsia="Times New Roman" w:hAnsi="Times New Roman" w:cs="Times New Roman"/>
-                <w:color w:val="000000"/>
-                <w:sz w:val="22"/>
-                <w:szCs w:val="22"/>
-              </w:rPr>
-            </w:pPr>
+            <w:vAlign w:val="bottom"/>
+          </w:tcPr>
+          <w:p>
+            <w:pPr>
+              <w:autoSpaceDE w:val="0"/>
+              <w:autoSpaceDN w:val="0"/>
+              <w:adjustRightInd w:val="0"/>
+              <w:spacing w:line="340" w:lineRule="atLeast"/>
+              <w:jc w:val="center"/>
+              <w:rPr>
+                <w:rFonts w:ascii="Times New Roman" w:eastAsia="Times New Roman" w:hAnsi="Times New Roman" w:cs="Times New Roman"/>
+                <w:color w:val="000000"/>
+                <w:sz w:val="22"/>
+                <w:szCs w:val="22"/>
+              </w:rPr>
+            </w:pPr>
+            <w:r>
+              <w:rPr>
+                <w:rFonts w:ascii="Times New Roman" w:eastAsia="Times New Roman" w:hAnsi="Times New Roman" w:cs="Times New Roman"/>
+                <w:color w:val="000000"/>
+                <w:sz w:val="22"/>
+                <w:szCs w:val="22"/>
+              </w:rPr>
+              <w:t>76</w:t>
+            </w:r>
           </w:p>
         </w:tc>
         <w:tc>
@@ -11480,20 +11619,20 @@
               <w:spacing w:line="340" w:lineRule="atLeast"/>
               <w:jc w:val="center"/>
               <w:rPr>
-                <w:rFonts w:ascii="Times New Roman" w:hAnsi="Times New Roman" w:cs="Times New Roman"/>
-                <w:color w:val="000000"/>
-                <w:sz w:val="22"/>
-                <w:szCs w:val="22"/>
-              </w:rPr>
-            </w:pPr>
-            <w:r>
-              <w:rPr>
-                <w:rFonts w:ascii="Times New Roman" w:eastAsia="Times New Roman" w:hAnsi="Times New Roman" w:cs="Times New Roman"/>
-                <w:color w:val="000000"/>
-                <w:sz w:val="22"/>
-                <w:szCs w:val="22"/>
-              </w:rPr>
-              <w:t>67.7</w:t>
+                <w:rFonts w:ascii="Times New Roman" w:eastAsia="Times New Roman" w:hAnsi="Times New Roman" w:cs="Times New Roman"/>
+                <w:color w:val="000000"/>
+                <w:sz w:val="22"/>
+                <w:szCs w:val="22"/>
+              </w:rPr>
+            </w:pPr>
+            <w:r>
+              <w:rPr>
+                <w:rFonts w:ascii="Times New Roman" w:eastAsia="Times New Roman" w:hAnsi="Times New Roman" w:cs="Times New Roman"/>
+                <w:color w:val="000000"/>
+                <w:sz w:val="22"/>
+                <w:szCs w:val="22"/>
+              </w:rPr>
+              <w:t>9</w:t>
             </w:r>
           </w:p>
         </w:tc>
@@ -11541,7 +11680,7 @@
                 <w:sz w:val="22"/>
                 <w:szCs w:val="22"/>
               </w:rPr>
-              <w:t>Under-sampled</w:t>
+              <w:t>Over-sampled</w:t>
             </w:r>
           </w:p>
         </w:tc>
@@ -11558,20 +11697,20 @@
               <w:spacing w:line="340" w:lineRule="atLeast"/>
               <w:jc w:val="center"/>
               <w:rPr>
-                <w:rFonts w:ascii="Times New Roman" w:hAnsi="Times New Roman" w:cs="Times New Roman"/>
-                <w:color w:val="000000"/>
-                <w:sz w:val="22"/>
-                <w:szCs w:val="22"/>
-              </w:rPr>
-            </w:pPr>
-            <w:r>
-              <w:rPr>
-                <w:rFonts w:ascii="Times New Roman" w:eastAsia="Times New Roman" w:hAnsi="Times New Roman" w:cs="Times New Roman"/>
-                <w:color w:val="000000"/>
-                <w:sz w:val="22"/>
-                <w:szCs w:val="22"/>
-              </w:rPr>
-              <w:t>0.499</w:t>
+                <w:rFonts w:ascii="Times New Roman" w:eastAsia="Times New Roman" w:hAnsi="Times New Roman" w:cs="Times New Roman"/>
+                <w:color w:val="000000"/>
+                <w:sz w:val="22"/>
+                <w:szCs w:val="22"/>
+              </w:rPr>
+            </w:pPr>
+            <w:r>
+              <w:rPr>
+                <w:rFonts w:ascii="Times New Roman" w:eastAsia="Times New Roman" w:hAnsi="Times New Roman" w:cs="Times New Roman"/>
+                <w:color w:val="000000"/>
+                <w:sz w:val="22"/>
+                <w:szCs w:val="22"/>
+              </w:rPr>
+              <w:t>0.49</w:t>
             </w:r>
           </w:p>
         </w:tc>
@@ -11588,20 +11727,20 @@
               <w:spacing w:line="340" w:lineRule="atLeast"/>
               <w:jc w:val="center"/>
               <w:rPr>
-                <w:rFonts w:ascii="Times New Roman" w:hAnsi="Times New Roman" w:cs="Times New Roman"/>
-                <w:color w:val="000000"/>
-                <w:sz w:val="22"/>
-                <w:szCs w:val="22"/>
-              </w:rPr>
-            </w:pPr>
-            <w:r>
-              <w:rPr>
-                <w:rFonts w:ascii="Times New Roman" w:eastAsia="Times New Roman" w:hAnsi="Times New Roman" w:cs="Times New Roman"/>
-                <w:color w:val="000000"/>
-                <w:sz w:val="22"/>
-                <w:szCs w:val="22"/>
-              </w:rPr>
-              <w:t>62.6</w:t>
+                <w:rFonts w:ascii="Times New Roman" w:eastAsia="Times New Roman" w:hAnsi="Times New Roman" w:cs="Times New Roman"/>
+                <w:color w:val="000000"/>
+                <w:sz w:val="22"/>
+                <w:szCs w:val="22"/>
+              </w:rPr>
+            </w:pPr>
+            <w:r>
+              <w:rPr>
+                <w:rFonts w:ascii="Times New Roman" w:eastAsia="Times New Roman" w:hAnsi="Times New Roman" w:cs="Times New Roman"/>
+                <w:color w:val="000000"/>
+                <w:sz w:val="22"/>
+                <w:szCs w:val="22"/>
+              </w:rPr>
+              <w:t>66</w:t>
             </w:r>
           </w:p>
         </w:tc>
@@ -11618,20 +11757,20 @@
               <w:spacing w:line="340" w:lineRule="atLeast"/>
               <w:jc w:val="center"/>
               <w:rPr>
-                <w:rFonts w:ascii="Times New Roman" w:hAnsi="Times New Roman" w:cs="Times New Roman"/>
-                <w:color w:val="000000"/>
-                <w:sz w:val="22"/>
-                <w:szCs w:val="22"/>
-              </w:rPr>
-            </w:pPr>
-            <w:r>
-              <w:rPr>
-                <w:rFonts w:ascii="Times New Roman" w:eastAsia="Times New Roman" w:hAnsi="Times New Roman" w:cs="Times New Roman"/>
-                <w:color w:val="000000"/>
-                <w:sz w:val="22"/>
-                <w:szCs w:val="22"/>
-              </w:rPr>
-              <w:t>66.1</w:t>
+                <w:rFonts w:ascii="Times New Roman" w:eastAsia="Times New Roman" w:hAnsi="Times New Roman" w:cs="Times New Roman"/>
+                <w:color w:val="000000"/>
+                <w:sz w:val="22"/>
+                <w:szCs w:val="22"/>
+              </w:rPr>
+            </w:pPr>
+            <w:r>
+              <w:rPr>
+                <w:rFonts w:ascii="Times New Roman" w:eastAsia="Times New Roman" w:hAnsi="Times New Roman" w:cs="Times New Roman"/>
+                <w:color w:val="000000"/>
+                <w:sz w:val="22"/>
+                <w:szCs w:val="22"/>
+              </w:rPr>
+              <w:t>73</w:t>
             </w:r>
           </w:p>
         </w:tc>
@@ -11648,41 +11787,51 @@
               <w:spacing w:line="340" w:lineRule="atLeast"/>
               <w:jc w:val="center"/>
               <w:rPr>
-                <w:rFonts w:ascii="Times New Roman" w:hAnsi="Times New Roman" w:cs="Times New Roman"/>
-                <w:color w:val="000000"/>
-                <w:sz w:val="22"/>
-                <w:szCs w:val="22"/>
-              </w:rPr>
-            </w:pPr>
-            <w:r>
-              <w:rPr>
-                <w:rFonts w:ascii="Times New Roman" w:eastAsia="Times New Roman" w:hAnsi="Times New Roman" w:cs="Times New Roman"/>
-                <w:color w:val="000000"/>
-                <w:sz w:val="22"/>
-                <w:szCs w:val="22"/>
-              </w:rPr>
-              <w:t>64.3</w:t>
+                <w:rFonts w:ascii="Times New Roman" w:eastAsia="Times New Roman" w:hAnsi="Times New Roman" w:cs="Times New Roman"/>
+                <w:color w:val="000000"/>
+                <w:sz w:val="22"/>
+                <w:szCs w:val="22"/>
+              </w:rPr>
+            </w:pPr>
+            <w:r>
+              <w:rPr>
+                <w:rFonts w:ascii="Times New Roman" w:eastAsia="Times New Roman" w:hAnsi="Times New Roman" w:cs="Times New Roman"/>
+                <w:color w:val="000000"/>
+                <w:sz w:val="22"/>
+                <w:szCs w:val="22"/>
+              </w:rPr>
+              <w:t>72</w:t>
             </w:r>
           </w:p>
         </w:tc>
         <w:tc>
           <w:tcPr>
             <w:tcW w:w="791" w:type="dxa"/>
-          </w:tcPr>
-          <w:p>
-            <w:pPr>
-              <w:autoSpaceDE w:val="0"/>
-              <w:autoSpaceDN w:val="0"/>
-              <w:adjustRightInd w:val="0"/>
-              <w:spacing w:line="340" w:lineRule="atLeast"/>
-              <w:jc w:val="center"/>
-              <w:rPr>
-                <w:rFonts w:ascii="Times New Roman" w:eastAsia="Times New Roman" w:hAnsi="Times New Roman" w:cs="Times New Roman"/>
-                <w:color w:val="000000"/>
-                <w:sz w:val="22"/>
-                <w:szCs w:val="22"/>
-              </w:rPr>
-            </w:pPr>
+            <w:vAlign w:val="bottom"/>
+          </w:tcPr>
+          <w:p>
+            <w:pPr>
+              <w:autoSpaceDE w:val="0"/>
+              <w:autoSpaceDN w:val="0"/>
+              <w:adjustRightInd w:val="0"/>
+              <w:spacing w:line="340" w:lineRule="atLeast"/>
+              <w:jc w:val="center"/>
+              <w:rPr>
+                <w:rFonts w:ascii="Times New Roman" w:eastAsia="Times New Roman" w:hAnsi="Times New Roman" w:cs="Times New Roman"/>
+                <w:color w:val="000000"/>
+                <w:sz w:val="22"/>
+                <w:szCs w:val="22"/>
+              </w:rPr>
+            </w:pPr>
+            <w:r>
+              <w:rPr>
+                <w:rFonts w:ascii="Times New Roman" w:eastAsia="Times New Roman" w:hAnsi="Times New Roman" w:cs="Times New Roman"/>
+                <w:color w:val="000000"/>
+                <w:sz w:val="22"/>
+                <w:szCs w:val="22"/>
+              </w:rPr>
+              <w:t>76</w:t>
+            </w:r>
           </w:p>
         </w:tc>
         <w:tc>
@@ -11701,20 +11850,20 @@
               <w:spacing w:line="340" w:lineRule="atLeast"/>
               <w:jc w:val="center"/>
               <w:rPr>
-                <w:rFonts w:ascii="Times New Roman" w:hAnsi="Times New Roman" w:cs="Times New Roman"/>
-                <w:color w:val="000000"/>
-                <w:sz w:val="22"/>
-                <w:szCs w:val="22"/>
-              </w:rPr>
-            </w:pPr>
-            <w:r>
-              <w:rPr>
-                <w:rFonts w:ascii="Times New Roman" w:eastAsia="Times New Roman" w:hAnsi="Times New Roman" w:cs="Times New Roman"/>
-                <w:color w:val="000000"/>
-                <w:sz w:val="22"/>
-                <w:szCs w:val="22"/>
-              </w:rPr>
-              <w:t>67.7</w:t>
+                <w:rFonts w:ascii="Times New Roman" w:eastAsia="Times New Roman" w:hAnsi="Times New Roman" w:cs="Times New Roman"/>
+                <w:color w:val="000000"/>
+                <w:sz w:val="22"/>
+                <w:szCs w:val="22"/>
+              </w:rPr>
+            </w:pPr>
+            <w:r>
+              <w:rPr>
+                <w:rFonts w:ascii="Times New Roman" w:eastAsia="Times New Roman" w:hAnsi="Times New Roman" w:cs="Times New Roman"/>
+                <w:color w:val="000000"/>
+                <w:sz w:val="22"/>
+                <w:szCs w:val="22"/>
+              </w:rPr>
+              <w:t>13</w:t>
             </w:r>
           </w:p>
         </w:tc>
@@ -11753,16 +11902,16 @@
                 <w:sz w:val="22"/>
                 <w:szCs w:val="22"/>
               </w:rPr>
-              <w:t xml:space="preserve">  </w:t>
-            </w:r>
-            <w:r>
-              <w:rPr>
-                <w:rFonts w:ascii="Times New Roman" w:hAnsi="Times New Roman" w:cs="Times New Roman"/>
-                <w:color w:val="000000"/>
-                <w:sz w:val="22"/>
-                <w:szCs w:val="22"/>
-              </w:rPr>
-              <w:t>Over-sampled</w:t>
+              <w:t> </w:t>
+            </w:r>
+            <w:r>
+              <w:rPr>
+                <w:rFonts w:ascii="Times New Roman" w:hAnsi="Times New Roman" w:cs="Times New Roman"/>
+                <w:color w:val="000000"/>
+                <w:sz w:val="22"/>
+                <w:szCs w:val="22"/>
+              </w:rPr>
+              <w:t xml:space="preserve"> SMOTE</w:t>
             </w:r>
           </w:p>
         </w:tc>
@@ -11785,6 +11934,15 @@
                 <w:szCs w:val="22"/>
               </w:rPr>
             </w:pPr>
+            <w:r>
+              <w:rPr>
+                <w:rFonts w:ascii="Times New Roman" w:eastAsia="Times New Roman" w:hAnsi="Times New Roman" w:cs="Times New Roman"/>
+                <w:color w:val="000000"/>
+                <w:sz w:val="22"/>
+                <w:szCs w:val="22"/>
+              </w:rPr>
+              <w:t>0.42</w:t>
+            </w:r>
           </w:p>
         </w:tc>
         <w:tc>
@@ -11806,6 +11964,15 @@
                 <w:szCs w:val="22"/>
               </w:rPr>
             </w:pPr>
+            <w:r>
+              <w:rPr>
+                <w:rFonts w:ascii="Times New Roman" w:eastAsia="Times New Roman" w:hAnsi="Times New Roman" w:cs="Times New Roman"/>
+                <w:color w:val="000000"/>
+                <w:sz w:val="22"/>
+                <w:szCs w:val="22"/>
+              </w:rPr>
+              <w:t>66</w:t>
+            </w:r>
           </w:p>
         </w:tc>
         <w:tc>
@@ -11827,6 +11994,15 @@
                 <w:szCs w:val="22"/>
               </w:rPr>
             </w:pPr>
+            <w:r>
+              <w:rPr>
+                <w:rFonts w:ascii="Times New Roman" w:eastAsia="Times New Roman" w:hAnsi="Times New Roman" w:cs="Times New Roman"/>
+                <w:color w:val="000000"/>
+                <w:sz w:val="22"/>
+                <w:szCs w:val="22"/>
+              </w:rPr>
+              <w:t>72</w:t>
+            </w:r>
           </w:p>
         </w:tc>
         <w:tc>
@@ -11848,26 +12024,45 @@
                 <w:szCs w:val="22"/>
               </w:rPr>
             </w:pPr>
+            <w:r>
+              <w:rPr>
+                <w:rFonts w:ascii="Times New Roman" w:eastAsia="Times New Roman" w:hAnsi="Times New Roman" w:cs="Times New Roman"/>
+                <w:color w:val="000000"/>
+                <w:sz w:val="22"/>
+                <w:szCs w:val="22"/>
+              </w:rPr>
+              <w:t>71</w:t>
+            </w:r>
           </w:p>
         </w:tc>
         <w:tc>
           <w:tcPr>
             <w:tcW w:w="791" w:type="dxa"/>
-          </w:tcPr>
-          <w:p>
-            <w:pPr>
-              <w:autoSpaceDE w:val="0"/>
-              <w:autoSpaceDN w:val="0"/>
-              <w:adjustRightInd w:val="0"/>
-              <w:spacing w:line="340" w:lineRule="atLeast"/>
-              <w:jc w:val="center"/>
-              <w:rPr>
-                <w:rFonts w:ascii="Times New Roman" w:eastAsia="Times New Roman" w:hAnsi="Times New Roman" w:cs="Times New Roman"/>
-                <w:color w:val="000000"/>
-                <w:sz w:val="22"/>
-                <w:szCs w:val="22"/>
-              </w:rPr>
-            </w:pPr>
+            <w:vAlign w:val="bottom"/>
+          </w:tcPr>
+          <w:p>
+            <w:pPr>
+              <w:autoSpaceDE w:val="0"/>
+              <w:autoSpaceDN w:val="0"/>
+              <w:adjustRightInd w:val="0"/>
+              <w:spacing w:line="340" w:lineRule="atLeast"/>
+              <w:jc w:val="center"/>
+              <w:rPr>
+                <w:rFonts w:ascii="Times New Roman" w:eastAsia="Times New Roman" w:hAnsi="Times New Roman" w:cs="Times New Roman"/>
+                <w:color w:val="000000"/>
+                <w:sz w:val="22"/>
+                <w:szCs w:val="22"/>
+              </w:rPr>
+            </w:pPr>
+            <w:r>
+              <w:rPr>
+                <w:rFonts w:ascii="Times New Roman" w:eastAsia="Times New Roman" w:hAnsi="Times New Roman" w:cs="Times New Roman"/>
+                <w:color w:val="000000"/>
+                <w:sz w:val="22"/>
+                <w:szCs w:val="22"/>
+              </w:rPr>
+              <w:t>75</w:t>
+            </w:r>
           </w:p>
         </w:tc>
         <w:tc>
@@ -11892,6 +12087,15 @@
                 <w:szCs w:val="22"/>
               </w:rPr>
             </w:pPr>
+            <w:r>
+              <w:rPr>
+                <w:rFonts w:ascii="Times New Roman" w:eastAsia="Times New Roman" w:hAnsi="Times New Roman" w:cs="Times New Roman"/>
+                <w:color w:val="000000"/>
+                <w:sz w:val="22"/>
+                <w:szCs w:val="22"/>
+              </w:rPr>
+              <w:t>23</w:t>
+            </w:r>
           </w:p>
         </w:tc>
       </w:tr>
@@ -11917,28 +12121,48 @@
               <w:spacing w:line="340" w:lineRule="atLeast"/>
               <w:rPr>
                 <w:rFonts w:ascii="Times New Roman" w:hAnsi="Times New Roman" w:cs="Times New Roman"/>
-                <w:color w:val="000000"/>
-                <w:sz w:val="22"/>
-                <w:szCs w:val="22"/>
-              </w:rPr>
-            </w:pPr>
-            <w:r>
-              <w:rPr>
-                <w:rFonts w:ascii="Times New Roman" w:hAnsi="Times New Roman" w:cs="Times New Roman"/>
-                <w:color w:val="000000"/>
-                <w:sz w:val="22"/>
-                <w:szCs w:val="22"/>
-              </w:rPr>
-              <w:t> </w:t>
-            </w:r>
-            <w:r>
-              <w:rPr>
-                <w:rFonts w:ascii="Times New Roman" w:hAnsi="Times New Roman" w:cs="Times New Roman"/>
-                <w:color w:val="000000"/>
-                <w:sz w:val="22"/>
-                <w:szCs w:val="22"/>
-              </w:rPr>
-              <w:t xml:space="preserve"> SMOTE</w:t>
+                <w:b/>
+                <w:bCs/>
+                <w:color w:val="000000"/>
+                <w:sz w:val="22"/>
+                <w:szCs w:val="22"/>
+              </w:rPr>
+            </w:pPr>
+          </w:p>
+          <w:p>
+            <w:pPr>
+              <w:autoSpaceDE w:val="0"/>
+              <w:autoSpaceDN w:val="0"/>
+              <w:adjustRightInd w:val="0"/>
+              <w:spacing w:line="340" w:lineRule="atLeast"/>
+              <w:rPr>
+                <w:rFonts w:ascii="Times New Roman" w:hAnsi="Times New Roman" w:cs="Times New Roman"/>
+                <w:color w:val="000000"/>
+                <w:sz w:val="22"/>
+                <w:szCs w:val="22"/>
+              </w:rPr>
+            </w:pPr>
+            <w:r>
+              <w:rPr>
+                <w:rFonts w:ascii="Times New Roman" w:hAnsi="Times New Roman" w:cs="Times New Roman"/>
+                <w:b/>
+                <w:bCs/>
+                <w:color w:val="000000"/>
+                <w:sz w:val="22"/>
+                <w:szCs w:val="22"/>
+              </w:rPr>
+              <w:t>Prevalence=4</w:t>
+            </w:r>
+            <w:r>
+              <w:rPr>
+                <w:rFonts w:ascii="Times New Roman" w:hAnsi="Times New Roman" w:cs="Times New Roman"/>
+                <w:b/>
+                <w:bCs/>
+                <w:color w:val="000000"/>
+                <w:sz w:val="22"/>
+                <w:szCs w:val="22"/>
+              </w:rPr>
+              <w:t>0%</w:t>
             </w:r>
           </w:p>
         </w:tc>
@@ -11961,15 +12185,6 @@
                 <w:szCs w:val="22"/>
               </w:rPr>
             </w:pPr>
-            <w:r>
-              <w:rPr>
-                <w:rFonts w:ascii="Times New Roman" w:eastAsia="Times New Roman" w:hAnsi="Times New Roman" w:cs="Times New Roman"/>
-                <w:color w:val="000000"/>
-                <w:sz w:val="22"/>
-                <w:szCs w:val="22"/>
-              </w:rPr>
-              <w:t>0.488</w:t>
-            </w:r>
           </w:p>
         </w:tc>
         <w:tc>
@@ -11991,15 +12206,6 @@
                 <w:szCs w:val="22"/>
               </w:rPr>
             </w:pPr>
-            <w:r>
-              <w:rPr>
-                <w:rFonts w:ascii="Times New Roman" w:eastAsia="Times New Roman" w:hAnsi="Times New Roman" w:cs="Times New Roman"/>
-                <w:color w:val="000000"/>
-                <w:sz w:val="22"/>
-                <w:szCs w:val="22"/>
-              </w:rPr>
-              <w:t>62.6</w:t>
-            </w:r>
           </w:p>
         </w:tc>
         <w:tc>
@@ -12021,15 +12227,6 @@
                 <w:szCs w:val="22"/>
               </w:rPr>
             </w:pPr>
-            <w:r>
-              <w:rPr>
-                <w:rFonts w:ascii="Times New Roman" w:eastAsia="Times New Roman" w:hAnsi="Times New Roman" w:cs="Times New Roman"/>
-                <w:color w:val="000000"/>
-                <w:sz w:val="22"/>
-                <w:szCs w:val="22"/>
-              </w:rPr>
-              <w:t>66.1</w:t>
-            </w:r>
           </w:p>
         </w:tc>
         <w:tc>
@@ -12051,20 +12248,12 @@
                 <w:szCs w:val="22"/>
               </w:rPr>
             </w:pPr>
-            <w:r>
-              <w:rPr>
-                <w:rFonts w:ascii="Times New Roman" w:eastAsia="Times New Roman" w:hAnsi="Times New Roman" w:cs="Times New Roman"/>
-                <w:color w:val="000000"/>
-                <w:sz w:val="22"/>
-                <w:szCs w:val="22"/>
-              </w:rPr>
-              <w:t>64.3</w:t>
-            </w:r>
           </w:p>
         </w:tc>
         <w:tc>
           <w:tcPr>
             <w:tcW w:w="791" w:type="dxa"/>
+            <w:vAlign w:val="bottom"/>
           </w:tcPr>
           <w:p>
             <w:pPr>
@@ -12104,25 +12293,20 @@
                 <w:szCs w:val="22"/>
               </w:rPr>
             </w:pPr>
-            <w:r>
-              <w:rPr>
-                <w:rFonts w:ascii="Times New Roman" w:eastAsia="Times New Roman" w:hAnsi="Times New Roman" w:cs="Times New Roman"/>
-                <w:color w:val="000000"/>
-                <w:sz w:val="22"/>
-                <w:szCs w:val="22"/>
-              </w:rPr>
-              <w:t>67.7</w:t>
-            </w:r>
           </w:p>
         </w:tc>
       </w:tr>
       <w:tr>
+        <w:tblPrEx>
+          <w:tblBorders>
+            <w:top w:val="none" w:sz="0" w:space="0" w:color="auto"/>
+          </w:tblBorders>
+        </w:tblPrEx>
         <w:tc>
           <w:tcPr>
             <w:tcW w:w="2021" w:type="dxa"/>
             <w:tcBorders>
               <w:left w:val="single" w:sz="4" w:space="0" w:color="000000"/>
-              <w:bottom w:val="single" w:sz="4" w:space="0" w:color="000000"/>
             </w:tcBorders>
             <w:vAlign w:val="bottom"/>
           </w:tcPr>
@@ -12139,13 +12323,1235 @@
                 <w:szCs w:val="22"/>
               </w:rPr>
             </w:pPr>
+            <w:r>
+              <w:rPr>
+                <w:rFonts w:ascii="Times New Roman" w:hAnsi="Times New Roman" w:cs="Times New Roman"/>
+                <w:color w:val="000000"/>
+                <w:sz w:val="22"/>
+                <w:szCs w:val="22"/>
+              </w:rPr>
+              <w:t>  Full training</w:t>
+            </w:r>
+          </w:p>
+        </w:tc>
+        <w:tc>
+          <w:tcPr>
+            <w:tcW w:w="1350" w:type="dxa"/>
+            <w:vAlign w:val="bottom"/>
+          </w:tcPr>
+          <w:p>
+            <w:pPr>
+              <w:autoSpaceDE w:val="0"/>
+              <w:autoSpaceDN w:val="0"/>
+              <w:adjustRightInd w:val="0"/>
+              <w:spacing w:line="340" w:lineRule="atLeast"/>
+              <w:jc w:val="center"/>
+              <w:rPr>
+                <w:rFonts w:ascii="Times New Roman" w:eastAsia="Times New Roman" w:hAnsi="Times New Roman" w:cs="Times New Roman"/>
+                <w:color w:val="000000"/>
+                <w:sz w:val="22"/>
+                <w:szCs w:val="22"/>
+              </w:rPr>
+            </w:pPr>
+          </w:p>
+        </w:tc>
+        <w:tc>
+          <w:tcPr>
+            <w:tcW w:w="1530" w:type="dxa"/>
+            <w:vAlign w:val="bottom"/>
+          </w:tcPr>
+          <w:p>
+            <w:pPr>
+              <w:autoSpaceDE w:val="0"/>
+              <w:autoSpaceDN w:val="0"/>
+              <w:adjustRightInd w:val="0"/>
+              <w:spacing w:line="340" w:lineRule="atLeast"/>
+              <w:jc w:val="center"/>
+              <w:rPr>
+                <w:rFonts w:ascii="Times New Roman" w:eastAsia="Times New Roman" w:hAnsi="Times New Roman" w:cs="Times New Roman"/>
+                <w:color w:val="000000"/>
+                <w:sz w:val="22"/>
+                <w:szCs w:val="22"/>
+              </w:rPr>
+            </w:pPr>
+          </w:p>
+        </w:tc>
+        <w:tc>
+          <w:tcPr>
+            <w:tcW w:w="1350" w:type="dxa"/>
+            <w:vAlign w:val="bottom"/>
+          </w:tcPr>
+          <w:p>
+            <w:pPr>
+              <w:autoSpaceDE w:val="0"/>
+              <w:autoSpaceDN w:val="0"/>
+              <w:adjustRightInd w:val="0"/>
+              <w:spacing w:line="340" w:lineRule="atLeast"/>
+              <w:jc w:val="center"/>
+              <w:rPr>
+                <w:rFonts w:ascii="Times New Roman" w:eastAsia="Times New Roman" w:hAnsi="Times New Roman" w:cs="Times New Roman"/>
+                <w:color w:val="000000"/>
+                <w:sz w:val="22"/>
+                <w:szCs w:val="22"/>
+              </w:rPr>
+            </w:pPr>
+          </w:p>
+        </w:tc>
+        <w:tc>
+          <w:tcPr>
+            <w:tcW w:w="1279" w:type="dxa"/>
+            <w:vAlign w:val="bottom"/>
+          </w:tcPr>
+          <w:p>
+            <w:pPr>
+              <w:autoSpaceDE w:val="0"/>
+              <w:autoSpaceDN w:val="0"/>
+              <w:adjustRightInd w:val="0"/>
+              <w:spacing w:line="340" w:lineRule="atLeast"/>
+              <w:jc w:val="center"/>
+              <w:rPr>
+                <w:rFonts w:ascii="Times New Roman" w:eastAsia="Times New Roman" w:hAnsi="Times New Roman" w:cs="Times New Roman"/>
+                <w:color w:val="000000"/>
+                <w:sz w:val="22"/>
+                <w:szCs w:val="22"/>
+              </w:rPr>
+            </w:pPr>
+          </w:p>
+        </w:tc>
+        <w:tc>
+          <w:tcPr>
+            <w:tcW w:w="791" w:type="dxa"/>
+            <w:vAlign w:val="bottom"/>
+          </w:tcPr>
+          <w:p>
+            <w:pPr>
+              <w:autoSpaceDE w:val="0"/>
+              <w:autoSpaceDN w:val="0"/>
+              <w:adjustRightInd w:val="0"/>
+              <w:spacing w:line="340" w:lineRule="atLeast"/>
+              <w:jc w:val="center"/>
+              <w:rPr>
+                <w:rFonts w:ascii="Times New Roman" w:eastAsia="Times New Roman" w:hAnsi="Times New Roman" w:cs="Times New Roman"/>
+                <w:color w:val="000000"/>
+                <w:sz w:val="22"/>
+                <w:szCs w:val="22"/>
+              </w:rPr>
+            </w:pPr>
+          </w:p>
+        </w:tc>
+        <w:tc>
+          <w:tcPr>
+            <w:tcW w:w="1331" w:type="dxa"/>
+            <w:tcBorders>
+              <w:right w:val="single" w:sz="4" w:space="0" w:color="000000"/>
+            </w:tcBorders>
+            <w:vAlign w:val="bottom"/>
+          </w:tcPr>
+          <w:p>
+            <w:pPr>
+              <w:autoSpaceDE w:val="0"/>
+              <w:autoSpaceDN w:val="0"/>
+              <w:adjustRightInd w:val="0"/>
+              <w:spacing w:line="340" w:lineRule="atLeast"/>
+              <w:jc w:val="center"/>
+              <w:rPr>
+                <w:rFonts w:ascii="Times New Roman" w:eastAsia="Times New Roman" w:hAnsi="Times New Roman" w:cs="Times New Roman"/>
+                <w:color w:val="000000"/>
+                <w:sz w:val="22"/>
+                <w:szCs w:val="22"/>
+              </w:rPr>
+            </w:pPr>
+          </w:p>
+        </w:tc>
+      </w:tr>
+      <w:tr>
+        <w:tblPrEx>
+          <w:tblBorders>
+            <w:top w:val="none" w:sz="0" w:space="0" w:color="auto"/>
+          </w:tblBorders>
+        </w:tblPrEx>
+        <w:tc>
+          <w:tcPr>
+            <w:tcW w:w="2021" w:type="dxa"/>
+            <w:tcBorders>
+              <w:left w:val="single" w:sz="4" w:space="0" w:color="000000"/>
+            </w:tcBorders>
+            <w:vAlign w:val="bottom"/>
+          </w:tcPr>
+          <w:p>
+            <w:pPr>
+              <w:autoSpaceDE w:val="0"/>
+              <w:autoSpaceDN w:val="0"/>
+              <w:adjustRightInd w:val="0"/>
+              <w:spacing w:line="340" w:lineRule="atLeast"/>
+              <w:rPr>
+                <w:rFonts w:ascii="Times New Roman" w:hAnsi="Times New Roman" w:cs="Times New Roman"/>
+                <w:color w:val="000000"/>
+                <w:sz w:val="22"/>
+                <w:szCs w:val="22"/>
+              </w:rPr>
+            </w:pPr>
+            <w:r>
+              <w:rPr>
+                <w:rFonts w:ascii="Times New Roman" w:hAnsi="Times New Roman" w:cs="Times New Roman"/>
+                <w:color w:val="000000"/>
+                <w:sz w:val="22"/>
+                <w:szCs w:val="22"/>
+              </w:rPr>
+              <w:t xml:space="preserve">  </w:t>
+            </w:r>
+            <w:r>
+              <w:rPr>
+                <w:rFonts w:ascii="Times New Roman" w:hAnsi="Times New Roman" w:cs="Times New Roman"/>
+                <w:color w:val="000000"/>
+                <w:sz w:val="22"/>
+                <w:szCs w:val="22"/>
+              </w:rPr>
+              <w:t>Full training 0.5</w:t>
+            </w:r>
+          </w:p>
+        </w:tc>
+        <w:tc>
+          <w:tcPr>
+            <w:tcW w:w="1350" w:type="dxa"/>
+            <w:vAlign w:val="bottom"/>
+          </w:tcPr>
+          <w:p>
+            <w:pPr>
+              <w:autoSpaceDE w:val="0"/>
+              <w:autoSpaceDN w:val="0"/>
+              <w:adjustRightInd w:val="0"/>
+              <w:spacing w:line="340" w:lineRule="atLeast"/>
+              <w:jc w:val="center"/>
+              <w:rPr>
+                <w:rFonts w:ascii="Times New Roman" w:eastAsia="Times New Roman" w:hAnsi="Times New Roman" w:cs="Times New Roman"/>
+                <w:color w:val="000000"/>
+                <w:sz w:val="22"/>
+                <w:szCs w:val="22"/>
+              </w:rPr>
+            </w:pPr>
+          </w:p>
+        </w:tc>
+        <w:tc>
+          <w:tcPr>
+            <w:tcW w:w="1530" w:type="dxa"/>
+            <w:vAlign w:val="bottom"/>
+          </w:tcPr>
+          <w:p>
+            <w:pPr>
+              <w:autoSpaceDE w:val="0"/>
+              <w:autoSpaceDN w:val="0"/>
+              <w:adjustRightInd w:val="0"/>
+              <w:spacing w:line="340" w:lineRule="atLeast"/>
+              <w:jc w:val="center"/>
+              <w:rPr>
+                <w:rFonts w:ascii="Times New Roman" w:eastAsia="Times New Roman" w:hAnsi="Times New Roman" w:cs="Times New Roman"/>
+                <w:color w:val="000000"/>
+                <w:sz w:val="22"/>
+                <w:szCs w:val="22"/>
+              </w:rPr>
+            </w:pPr>
+          </w:p>
+        </w:tc>
+        <w:tc>
+          <w:tcPr>
+            <w:tcW w:w="1350" w:type="dxa"/>
+            <w:vAlign w:val="bottom"/>
+          </w:tcPr>
+          <w:p>
+            <w:pPr>
+              <w:autoSpaceDE w:val="0"/>
+              <w:autoSpaceDN w:val="0"/>
+              <w:adjustRightInd w:val="0"/>
+              <w:spacing w:line="340" w:lineRule="atLeast"/>
+              <w:jc w:val="center"/>
+              <w:rPr>
+                <w:rFonts w:ascii="Times New Roman" w:eastAsia="Times New Roman" w:hAnsi="Times New Roman" w:cs="Times New Roman"/>
+                <w:color w:val="000000"/>
+                <w:sz w:val="22"/>
+                <w:szCs w:val="22"/>
+              </w:rPr>
+            </w:pPr>
+          </w:p>
+        </w:tc>
+        <w:tc>
+          <w:tcPr>
+            <w:tcW w:w="1279" w:type="dxa"/>
+            <w:vAlign w:val="bottom"/>
+          </w:tcPr>
+          <w:p>
+            <w:pPr>
+              <w:autoSpaceDE w:val="0"/>
+              <w:autoSpaceDN w:val="0"/>
+              <w:adjustRightInd w:val="0"/>
+              <w:spacing w:line="340" w:lineRule="atLeast"/>
+              <w:jc w:val="center"/>
+              <w:rPr>
+                <w:rFonts w:ascii="Times New Roman" w:eastAsia="Times New Roman" w:hAnsi="Times New Roman" w:cs="Times New Roman"/>
+                <w:color w:val="000000"/>
+                <w:sz w:val="22"/>
+                <w:szCs w:val="22"/>
+              </w:rPr>
+            </w:pPr>
+          </w:p>
+        </w:tc>
+        <w:tc>
+          <w:tcPr>
+            <w:tcW w:w="791" w:type="dxa"/>
+            <w:vAlign w:val="bottom"/>
+          </w:tcPr>
+          <w:p>
+            <w:pPr>
+              <w:autoSpaceDE w:val="0"/>
+              <w:autoSpaceDN w:val="0"/>
+              <w:adjustRightInd w:val="0"/>
+              <w:spacing w:line="340" w:lineRule="atLeast"/>
+              <w:jc w:val="center"/>
+              <w:rPr>
+                <w:rFonts w:ascii="Times New Roman" w:eastAsia="Times New Roman" w:hAnsi="Times New Roman" w:cs="Times New Roman"/>
+                <w:color w:val="000000"/>
+                <w:sz w:val="22"/>
+                <w:szCs w:val="22"/>
+              </w:rPr>
+            </w:pPr>
+          </w:p>
+        </w:tc>
+        <w:tc>
+          <w:tcPr>
+            <w:tcW w:w="1331" w:type="dxa"/>
+            <w:tcBorders>
+              <w:right w:val="single" w:sz="4" w:space="0" w:color="000000"/>
+            </w:tcBorders>
+            <w:vAlign w:val="bottom"/>
+          </w:tcPr>
+          <w:p>
+            <w:pPr>
+              <w:autoSpaceDE w:val="0"/>
+              <w:autoSpaceDN w:val="0"/>
+              <w:adjustRightInd w:val="0"/>
+              <w:spacing w:line="340" w:lineRule="atLeast"/>
+              <w:jc w:val="center"/>
+              <w:rPr>
+                <w:rFonts w:ascii="Times New Roman" w:eastAsia="Times New Roman" w:hAnsi="Times New Roman" w:cs="Times New Roman"/>
+                <w:color w:val="000000"/>
+                <w:sz w:val="22"/>
+                <w:szCs w:val="22"/>
+              </w:rPr>
+            </w:pPr>
+          </w:p>
+        </w:tc>
+      </w:tr>
+      <w:tr>
+        <w:tblPrEx>
+          <w:tblBorders>
+            <w:top w:val="none" w:sz="0" w:space="0" w:color="auto"/>
+          </w:tblBorders>
+        </w:tblPrEx>
+        <w:tc>
+          <w:tcPr>
+            <w:tcW w:w="2021" w:type="dxa"/>
+            <w:tcBorders>
+              <w:left w:val="single" w:sz="4" w:space="0" w:color="000000"/>
+            </w:tcBorders>
+            <w:vAlign w:val="bottom"/>
+          </w:tcPr>
+          <w:p>
+            <w:pPr>
+              <w:autoSpaceDE w:val="0"/>
+              <w:autoSpaceDN w:val="0"/>
+              <w:adjustRightInd w:val="0"/>
+              <w:spacing w:line="340" w:lineRule="atLeast"/>
+              <w:rPr>
+                <w:rFonts w:ascii="Times New Roman" w:hAnsi="Times New Roman" w:cs="Times New Roman"/>
+                <w:color w:val="000000"/>
+                <w:sz w:val="22"/>
+                <w:szCs w:val="22"/>
+              </w:rPr>
+            </w:pPr>
+            <w:r>
+              <w:rPr>
+                <w:rFonts w:ascii="Times New Roman" w:hAnsi="Times New Roman" w:cs="Times New Roman"/>
+                <w:color w:val="000000"/>
+                <w:sz w:val="22"/>
+                <w:szCs w:val="22"/>
+              </w:rPr>
+              <w:t xml:space="preserve">  </w:t>
+            </w:r>
+            <w:r>
+              <w:rPr>
+                <w:rFonts w:ascii="Times New Roman" w:hAnsi="Times New Roman" w:cs="Times New Roman"/>
+                <w:color w:val="000000"/>
+                <w:sz w:val="22"/>
+                <w:szCs w:val="22"/>
+              </w:rPr>
+              <w:t>Under-sampled</w:t>
+            </w:r>
+          </w:p>
+        </w:tc>
+        <w:tc>
+          <w:tcPr>
+            <w:tcW w:w="1350" w:type="dxa"/>
+            <w:vAlign w:val="bottom"/>
+          </w:tcPr>
+          <w:p>
+            <w:pPr>
+              <w:autoSpaceDE w:val="0"/>
+              <w:autoSpaceDN w:val="0"/>
+              <w:adjustRightInd w:val="0"/>
+              <w:spacing w:line="340" w:lineRule="atLeast"/>
+              <w:jc w:val="center"/>
+              <w:rPr>
+                <w:rFonts w:ascii="Times New Roman" w:eastAsia="Times New Roman" w:hAnsi="Times New Roman" w:cs="Times New Roman"/>
+                <w:color w:val="000000"/>
+                <w:sz w:val="22"/>
+                <w:szCs w:val="22"/>
+              </w:rPr>
+            </w:pPr>
+          </w:p>
+        </w:tc>
+        <w:tc>
+          <w:tcPr>
+            <w:tcW w:w="1530" w:type="dxa"/>
+            <w:vAlign w:val="bottom"/>
+          </w:tcPr>
+          <w:p>
+            <w:pPr>
+              <w:autoSpaceDE w:val="0"/>
+              <w:autoSpaceDN w:val="0"/>
+              <w:adjustRightInd w:val="0"/>
+              <w:spacing w:line="340" w:lineRule="atLeast"/>
+              <w:jc w:val="center"/>
+              <w:rPr>
+                <w:rFonts w:ascii="Times New Roman" w:eastAsia="Times New Roman" w:hAnsi="Times New Roman" w:cs="Times New Roman"/>
+                <w:color w:val="000000"/>
+                <w:sz w:val="22"/>
+                <w:szCs w:val="22"/>
+              </w:rPr>
+            </w:pPr>
+          </w:p>
+        </w:tc>
+        <w:tc>
+          <w:tcPr>
+            <w:tcW w:w="1350" w:type="dxa"/>
+            <w:vAlign w:val="bottom"/>
+          </w:tcPr>
+          <w:p>
+            <w:pPr>
+              <w:autoSpaceDE w:val="0"/>
+              <w:autoSpaceDN w:val="0"/>
+              <w:adjustRightInd w:val="0"/>
+              <w:spacing w:line="340" w:lineRule="atLeast"/>
+              <w:jc w:val="center"/>
+              <w:rPr>
+                <w:rFonts w:ascii="Times New Roman" w:eastAsia="Times New Roman" w:hAnsi="Times New Roman" w:cs="Times New Roman"/>
+                <w:color w:val="000000"/>
+                <w:sz w:val="22"/>
+                <w:szCs w:val="22"/>
+              </w:rPr>
+            </w:pPr>
+          </w:p>
+        </w:tc>
+        <w:tc>
+          <w:tcPr>
+            <w:tcW w:w="1279" w:type="dxa"/>
+            <w:vAlign w:val="bottom"/>
+          </w:tcPr>
+          <w:p>
+            <w:pPr>
+              <w:autoSpaceDE w:val="0"/>
+              <w:autoSpaceDN w:val="0"/>
+              <w:adjustRightInd w:val="0"/>
+              <w:spacing w:line="340" w:lineRule="atLeast"/>
+              <w:jc w:val="center"/>
+              <w:rPr>
+                <w:rFonts w:ascii="Times New Roman" w:eastAsia="Times New Roman" w:hAnsi="Times New Roman" w:cs="Times New Roman"/>
+                <w:color w:val="000000"/>
+                <w:sz w:val="22"/>
+                <w:szCs w:val="22"/>
+              </w:rPr>
+            </w:pPr>
+          </w:p>
+        </w:tc>
+        <w:tc>
+          <w:tcPr>
+            <w:tcW w:w="791" w:type="dxa"/>
+            <w:vAlign w:val="bottom"/>
+          </w:tcPr>
+          <w:p>
+            <w:pPr>
+              <w:autoSpaceDE w:val="0"/>
+              <w:autoSpaceDN w:val="0"/>
+              <w:adjustRightInd w:val="0"/>
+              <w:spacing w:line="340" w:lineRule="atLeast"/>
+              <w:jc w:val="center"/>
+              <w:rPr>
+                <w:rFonts w:ascii="Times New Roman" w:eastAsia="Times New Roman" w:hAnsi="Times New Roman" w:cs="Times New Roman"/>
+                <w:color w:val="000000"/>
+                <w:sz w:val="22"/>
+                <w:szCs w:val="22"/>
+              </w:rPr>
+            </w:pPr>
+          </w:p>
+        </w:tc>
+        <w:tc>
+          <w:tcPr>
+            <w:tcW w:w="1331" w:type="dxa"/>
+            <w:tcBorders>
+              <w:right w:val="single" w:sz="4" w:space="0" w:color="000000"/>
+            </w:tcBorders>
+            <w:vAlign w:val="bottom"/>
+          </w:tcPr>
+          <w:p>
+            <w:pPr>
+              <w:autoSpaceDE w:val="0"/>
+              <w:autoSpaceDN w:val="0"/>
+              <w:adjustRightInd w:val="0"/>
+              <w:spacing w:line="340" w:lineRule="atLeast"/>
+              <w:jc w:val="center"/>
+              <w:rPr>
+                <w:rFonts w:ascii="Times New Roman" w:eastAsia="Times New Roman" w:hAnsi="Times New Roman" w:cs="Times New Roman"/>
+                <w:color w:val="000000"/>
+                <w:sz w:val="22"/>
+                <w:szCs w:val="22"/>
+              </w:rPr>
+            </w:pPr>
+          </w:p>
+        </w:tc>
+      </w:tr>
+      <w:tr>
+        <w:tblPrEx>
+          <w:tblBorders>
+            <w:top w:val="none" w:sz="0" w:space="0" w:color="auto"/>
+          </w:tblBorders>
+        </w:tblPrEx>
+        <w:tc>
+          <w:tcPr>
+            <w:tcW w:w="2021" w:type="dxa"/>
+            <w:tcBorders>
+              <w:left w:val="single" w:sz="4" w:space="0" w:color="000000"/>
+            </w:tcBorders>
+            <w:vAlign w:val="bottom"/>
+          </w:tcPr>
+          <w:p>
+            <w:pPr>
+              <w:autoSpaceDE w:val="0"/>
+              <w:autoSpaceDN w:val="0"/>
+              <w:adjustRightInd w:val="0"/>
+              <w:spacing w:line="340" w:lineRule="atLeast"/>
+              <w:rPr>
+                <w:rFonts w:ascii="Times New Roman" w:hAnsi="Times New Roman" w:cs="Times New Roman"/>
+                <w:color w:val="000000"/>
+                <w:sz w:val="22"/>
+                <w:szCs w:val="22"/>
+              </w:rPr>
+            </w:pPr>
+            <w:r>
+              <w:rPr>
+                <w:rFonts w:ascii="Times New Roman" w:hAnsi="Times New Roman" w:cs="Times New Roman"/>
+                <w:color w:val="000000"/>
+                <w:sz w:val="22"/>
+                <w:szCs w:val="22"/>
+              </w:rPr>
+              <w:t xml:space="preserve">  </w:t>
+            </w:r>
+            <w:r>
+              <w:rPr>
+                <w:rFonts w:ascii="Times New Roman" w:hAnsi="Times New Roman" w:cs="Times New Roman"/>
+                <w:color w:val="000000"/>
+                <w:sz w:val="22"/>
+                <w:szCs w:val="22"/>
+              </w:rPr>
+              <w:t>Over-sampled</w:t>
+            </w:r>
+          </w:p>
+        </w:tc>
+        <w:tc>
+          <w:tcPr>
+            <w:tcW w:w="1350" w:type="dxa"/>
+            <w:vAlign w:val="bottom"/>
+          </w:tcPr>
+          <w:p>
+            <w:pPr>
+              <w:autoSpaceDE w:val="0"/>
+              <w:autoSpaceDN w:val="0"/>
+              <w:adjustRightInd w:val="0"/>
+              <w:spacing w:line="340" w:lineRule="atLeast"/>
+              <w:jc w:val="center"/>
+              <w:rPr>
+                <w:rFonts w:ascii="Times New Roman" w:eastAsia="Times New Roman" w:hAnsi="Times New Roman" w:cs="Times New Roman"/>
+                <w:color w:val="000000"/>
+                <w:sz w:val="22"/>
+                <w:szCs w:val="22"/>
+              </w:rPr>
+            </w:pPr>
+          </w:p>
+        </w:tc>
+        <w:tc>
+          <w:tcPr>
+            <w:tcW w:w="1530" w:type="dxa"/>
+            <w:vAlign w:val="bottom"/>
+          </w:tcPr>
+          <w:p>
+            <w:pPr>
+              <w:autoSpaceDE w:val="0"/>
+              <w:autoSpaceDN w:val="0"/>
+              <w:adjustRightInd w:val="0"/>
+              <w:spacing w:line="340" w:lineRule="atLeast"/>
+              <w:jc w:val="center"/>
+              <w:rPr>
+                <w:rFonts w:ascii="Times New Roman" w:eastAsia="Times New Roman" w:hAnsi="Times New Roman" w:cs="Times New Roman"/>
+                <w:color w:val="000000"/>
+                <w:sz w:val="22"/>
+                <w:szCs w:val="22"/>
+              </w:rPr>
+            </w:pPr>
+          </w:p>
+        </w:tc>
+        <w:tc>
+          <w:tcPr>
+            <w:tcW w:w="1350" w:type="dxa"/>
+            <w:vAlign w:val="bottom"/>
+          </w:tcPr>
+          <w:p>
+            <w:pPr>
+              <w:autoSpaceDE w:val="0"/>
+              <w:autoSpaceDN w:val="0"/>
+              <w:adjustRightInd w:val="0"/>
+              <w:spacing w:line="340" w:lineRule="atLeast"/>
+              <w:jc w:val="center"/>
+              <w:rPr>
+                <w:rFonts w:ascii="Times New Roman" w:eastAsia="Times New Roman" w:hAnsi="Times New Roman" w:cs="Times New Roman"/>
+                <w:color w:val="000000"/>
+                <w:sz w:val="22"/>
+                <w:szCs w:val="22"/>
+              </w:rPr>
+            </w:pPr>
+          </w:p>
+        </w:tc>
+        <w:tc>
+          <w:tcPr>
+            <w:tcW w:w="1279" w:type="dxa"/>
+            <w:vAlign w:val="bottom"/>
+          </w:tcPr>
+          <w:p>
+            <w:pPr>
+              <w:autoSpaceDE w:val="0"/>
+              <w:autoSpaceDN w:val="0"/>
+              <w:adjustRightInd w:val="0"/>
+              <w:spacing w:line="340" w:lineRule="atLeast"/>
+              <w:jc w:val="center"/>
+              <w:rPr>
+                <w:rFonts w:ascii="Times New Roman" w:eastAsia="Times New Roman" w:hAnsi="Times New Roman" w:cs="Times New Roman"/>
+                <w:color w:val="000000"/>
+                <w:sz w:val="22"/>
+                <w:szCs w:val="22"/>
+              </w:rPr>
+            </w:pPr>
+          </w:p>
+        </w:tc>
+        <w:tc>
+          <w:tcPr>
+            <w:tcW w:w="791" w:type="dxa"/>
+            <w:vAlign w:val="bottom"/>
+          </w:tcPr>
+          <w:p>
+            <w:pPr>
+              <w:autoSpaceDE w:val="0"/>
+              <w:autoSpaceDN w:val="0"/>
+              <w:adjustRightInd w:val="0"/>
+              <w:spacing w:line="340" w:lineRule="atLeast"/>
+              <w:jc w:val="center"/>
+              <w:rPr>
+                <w:rFonts w:ascii="Times New Roman" w:eastAsia="Times New Roman" w:hAnsi="Times New Roman" w:cs="Times New Roman"/>
+                <w:color w:val="000000"/>
+                <w:sz w:val="22"/>
+                <w:szCs w:val="22"/>
+              </w:rPr>
+            </w:pPr>
+          </w:p>
+        </w:tc>
+        <w:tc>
+          <w:tcPr>
+            <w:tcW w:w="1331" w:type="dxa"/>
+            <w:tcBorders>
+              <w:right w:val="single" w:sz="4" w:space="0" w:color="000000"/>
+            </w:tcBorders>
+            <w:vAlign w:val="bottom"/>
+          </w:tcPr>
+          <w:p>
+            <w:pPr>
+              <w:autoSpaceDE w:val="0"/>
+              <w:autoSpaceDN w:val="0"/>
+              <w:adjustRightInd w:val="0"/>
+              <w:spacing w:line="340" w:lineRule="atLeast"/>
+              <w:jc w:val="center"/>
+              <w:rPr>
+                <w:rFonts w:ascii="Times New Roman" w:eastAsia="Times New Roman" w:hAnsi="Times New Roman" w:cs="Times New Roman"/>
+                <w:color w:val="000000"/>
+                <w:sz w:val="22"/>
+                <w:szCs w:val="22"/>
+              </w:rPr>
+            </w:pPr>
+          </w:p>
+        </w:tc>
+      </w:tr>
+      <w:tr>
+        <w:tblPrEx>
+          <w:tblBorders>
+            <w:top w:val="none" w:sz="0" w:space="0" w:color="auto"/>
+          </w:tblBorders>
+        </w:tblPrEx>
+        <w:tc>
+          <w:tcPr>
+            <w:tcW w:w="2021" w:type="dxa"/>
+            <w:tcBorders>
+              <w:left w:val="single" w:sz="4" w:space="0" w:color="000000"/>
+            </w:tcBorders>
+            <w:vAlign w:val="bottom"/>
+          </w:tcPr>
+          <w:p>
+            <w:pPr>
+              <w:autoSpaceDE w:val="0"/>
+              <w:autoSpaceDN w:val="0"/>
+              <w:adjustRightInd w:val="0"/>
+              <w:spacing w:line="340" w:lineRule="atLeast"/>
+              <w:rPr>
+                <w:rFonts w:ascii="Times New Roman" w:hAnsi="Times New Roman" w:cs="Times New Roman"/>
+                <w:color w:val="000000"/>
+                <w:sz w:val="22"/>
+                <w:szCs w:val="22"/>
+              </w:rPr>
+            </w:pPr>
+            <w:r>
+              <w:rPr>
+                <w:rFonts w:ascii="Times New Roman" w:hAnsi="Times New Roman" w:cs="Times New Roman"/>
+                <w:color w:val="000000"/>
+                <w:sz w:val="22"/>
+                <w:szCs w:val="22"/>
+              </w:rPr>
+              <w:t> </w:t>
+            </w:r>
+            <w:r>
+              <w:rPr>
+                <w:rFonts w:ascii="Times New Roman" w:hAnsi="Times New Roman" w:cs="Times New Roman"/>
+                <w:color w:val="000000"/>
+                <w:sz w:val="22"/>
+                <w:szCs w:val="22"/>
+              </w:rPr>
+              <w:t xml:space="preserve"> SMOTE</w:t>
+            </w:r>
+          </w:p>
+        </w:tc>
+        <w:tc>
+          <w:tcPr>
+            <w:tcW w:w="1350" w:type="dxa"/>
+            <w:vAlign w:val="bottom"/>
+          </w:tcPr>
+          <w:p>
+            <w:pPr>
+              <w:autoSpaceDE w:val="0"/>
+              <w:autoSpaceDN w:val="0"/>
+              <w:adjustRightInd w:val="0"/>
+              <w:spacing w:line="340" w:lineRule="atLeast"/>
+              <w:jc w:val="center"/>
+              <w:rPr>
+                <w:rFonts w:ascii="Times New Roman" w:eastAsia="Times New Roman" w:hAnsi="Times New Roman" w:cs="Times New Roman"/>
+                <w:color w:val="000000"/>
+                <w:sz w:val="22"/>
+                <w:szCs w:val="22"/>
+              </w:rPr>
+            </w:pPr>
+          </w:p>
+        </w:tc>
+        <w:tc>
+          <w:tcPr>
+            <w:tcW w:w="1530" w:type="dxa"/>
+            <w:vAlign w:val="bottom"/>
+          </w:tcPr>
+          <w:p>
+            <w:pPr>
+              <w:autoSpaceDE w:val="0"/>
+              <w:autoSpaceDN w:val="0"/>
+              <w:adjustRightInd w:val="0"/>
+              <w:spacing w:line="340" w:lineRule="atLeast"/>
+              <w:jc w:val="center"/>
+              <w:rPr>
+                <w:rFonts w:ascii="Times New Roman" w:eastAsia="Times New Roman" w:hAnsi="Times New Roman" w:cs="Times New Roman"/>
+                <w:color w:val="000000"/>
+                <w:sz w:val="22"/>
+                <w:szCs w:val="22"/>
+              </w:rPr>
+            </w:pPr>
+          </w:p>
+        </w:tc>
+        <w:tc>
+          <w:tcPr>
+            <w:tcW w:w="1350" w:type="dxa"/>
+            <w:vAlign w:val="bottom"/>
+          </w:tcPr>
+          <w:p>
+            <w:pPr>
+              <w:autoSpaceDE w:val="0"/>
+              <w:autoSpaceDN w:val="0"/>
+              <w:adjustRightInd w:val="0"/>
+              <w:spacing w:line="340" w:lineRule="atLeast"/>
+              <w:jc w:val="center"/>
+              <w:rPr>
+                <w:rFonts w:ascii="Times New Roman" w:eastAsia="Times New Roman" w:hAnsi="Times New Roman" w:cs="Times New Roman"/>
+                <w:color w:val="000000"/>
+                <w:sz w:val="22"/>
+                <w:szCs w:val="22"/>
+              </w:rPr>
+            </w:pPr>
+          </w:p>
+        </w:tc>
+        <w:tc>
+          <w:tcPr>
+            <w:tcW w:w="1279" w:type="dxa"/>
+            <w:vAlign w:val="bottom"/>
+          </w:tcPr>
+          <w:p>
+            <w:pPr>
+              <w:autoSpaceDE w:val="0"/>
+              <w:autoSpaceDN w:val="0"/>
+              <w:adjustRightInd w:val="0"/>
+              <w:spacing w:line="340" w:lineRule="atLeast"/>
+              <w:jc w:val="center"/>
+              <w:rPr>
+                <w:rFonts w:ascii="Times New Roman" w:eastAsia="Times New Roman" w:hAnsi="Times New Roman" w:cs="Times New Roman"/>
+                <w:color w:val="000000"/>
+                <w:sz w:val="22"/>
+                <w:szCs w:val="22"/>
+              </w:rPr>
+            </w:pPr>
+          </w:p>
+        </w:tc>
+        <w:tc>
+          <w:tcPr>
+            <w:tcW w:w="791" w:type="dxa"/>
+            <w:vAlign w:val="bottom"/>
+          </w:tcPr>
+          <w:p>
+            <w:pPr>
+              <w:autoSpaceDE w:val="0"/>
+              <w:autoSpaceDN w:val="0"/>
+              <w:adjustRightInd w:val="0"/>
+              <w:spacing w:line="340" w:lineRule="atLeast"/>
+              <w:jc w:val="center"/>
+              <w:rPr>
+                <w:rFonts w:ascii="Times New Roman" w:eastAsia="Times New Roman" w:hAnsi="Times New Roman" w:cs="Times New Roman"/>
+                <w:color w:val="000000"/>
+                <w:sz w:val="22"/>
+                <w:szCs w:val="22"/>
+              </w:rPr>
+            </w:pPr>
+          </w:p>
+        </w:tc>
+        <w:tc>
+          <w:tcPr>
+            <w:tcW w:w="1331" w:type="dxa"/>
+            <w:tcBorders>
+              <w:right w:val="single" w:sz="4" w:space="0" w:color="000000"/>
+            </w:tcBorders>
+            <w:vAlign w:val="bottom"/>
+          </w:tcPr>
+          <w:p>
+            <w:pPr>
+              <w:autoSpaceDE w:val="0"/>
+              <w:autoSpaceDN w:val="0"/>
+              <w:adjustRightInd w:val="0"/>
+              <w:spacing w:line="340" w:lineRule="atLeast"/>
+              <w:jc w:val="center"/>
+              <w:rPr>
+                <w:rFonts w:ascii="Times New Roman" w:eastAsia="Times New Roman" w:hAnsi="Times New Roman" w:cs="Times New Roman"/>
+                <w:color w:val="000000"/>
+                <w:sz w:val="22"/>
+                <w:szCs w:val="22"/>
+              </w:rPr>
+            </w:pPr>
+          </w:p>
+        </w:tc>
+      </w:tr>
+      <w:tr>
+        <w:tblPrEx>
+          <w:tblBorders>
+            <w:top w:val="none" w:sz="0" w:space="0" w:color="auto"/>
+          </w:tblBorders>
+        </w:tblPrEx>
+        <w:tc>
+          <w:tcPr>
+            <w:tcW w:w="2021" w:type="dxa"/>
+            <w:tcBorders>
+              <w:left w:val="single" w:sz="4" w:space="0" w:color="000000"/>
+            </w:tcBorders>
+            <w:vAlign w:val="bottom"/>
+          </w:tcPr>
+          <w:p>
+            <w:pPr>
+              <w:autoSpaceDE w:val="0"/>
+              <w:autoSpaceDN w:val="0"/>
+              <w:adjustRightInd w:val="0"/>
+              <w:spacing w:line="340" w:lineRule="atLeast"/>
+              <w:rPr>
+                <w:rFonts w:ascii="Times New Roman" w:hAnsi="Times New Roman" w:cs="Times New Roman"/>
+                <w:color w:val="000000"/>
+                <w:sz w:val="22"/>
+                <w:szCs w:val="22"/>
+              </w:rPr>
+            </w:pPr>
+          </w:p>
+        </w:tc>
+        <w:tc>
+          <w:tcPr>
+            <w:tcW w:w="1350" w:type="dxa"/>
+          </w:tcPr>
+          <w:p>
+            <w:pPr>
+              <w:autoSpaceDE w:val="0"/>
+              <w:autoSpaceDN w:val="0"/>
+              <w:adjustRightInd w:val="0"/>
+              <w:spacing w:line="340" w:lineRule="atLeast"/>
+              <w:jc w:val="center"/>
+              <w:rPr>
+                <w:rFonts w:ascii="Times New Roman" w:hAnsi="Times New Roman" w:cs="Times New Roman"/>
+                <w:color w:val="000000"/>
+                <w:sz w:val="22"/>
+                <w:szCs w:val="22"/>
+              </w:rPr>
+            </w:pPr>
+          </w:p>
+        </w:tc>
+        <w:tc>
+          <w:tcPr>
+            <w:tcW w:w="1530" w:type="dxa"/>
+            <w:vAlign w:val="bottom"/>
+          </w:tcPr>
+          <w:p>
+            <w:pPr>
+              <w:autoSpaceDE w:val="0"/>
+              <w:autoSpaceDN w:val="0"/>
+              <w:adjustRightInd w:val="0"/>
+              <w:spacing w:line="340" w:lineRule="atLeast"/>
+              <w:jc w:val="center"/>
+              <w:rPr>
+                <w:rFonts w:ascii="Times New Roman" w:hAnsi="Times New Roman" w:cs="Times New Roman"/>
+                <w:color w:val="000000"/>
+                <w:sz w:val="22"/>
+                <w:szCs w:val="22"/>
+              </w:rPr>
+            </w:pPr>
+          </w:p>
+        </w:tc>
+        <w:tc>
+          <w:tcPr>
+            <w:tcW w:w="1350" w:type="dxa"/>
+            <w:vAlign w:val="bottom"/>
+          </w:tcPr>
+          <w:p>
+            <w:pPr>
+              <w:autoSpaceDE w:val="0"/>
+              <w:autoSpaceDN w:val="0"/>
+              <w:adjustRightInd w:val="0"/>
+              <w:spacing w:line="340" w:lineRule="atLeast"/>
+              <w:jc w:val="center"/>
+              <w:rPr>
+                <w:rFonts w:ascii="Times New Roman" w:hAnsi="Times New Roman" w:cs="Times New Roman"/>
+                <w:color w:val="000000"/>
+                <w:sz w:val="22"/>
+                <w:szCs w:val="22"/>
+              </w:rPr>
+            </w:pPr>
+          </w:p>
+        </w:tc>
+        <w:tc>
+          <w:tcPr>
+            <w:tcW w:w="1279" w:type="dxa"/>
+            <w:vAlign w:val="bottom"/>
+          </w:tcPr>
+          <w:p>
+            <w:pPr>
+              <w:autoSpaceDE w:val="0"/>
+              <w:autoSpaceDN w:val="0"/>
+              <w:adjustRightInd w:val="0"/>
+              <w:spacing w:line="340" w:lineRule="atLeast"/>
+              <w:jc w:val="center"/>
+              <w:rPr>
+                <w:rFonts w:ascii="Times New Roman" w:hAnsi="Times New Roman" w:cs="Times New Roman"/>
+                <w:color w:val="000000"/>
+                <w:sz w:val="22"/>
+                <w:szCs w:val="22"/>
+              </w:rPr>
+            </w:pPr>
+          </w:p>
+        </w:tc>
+        <w:tc>
+          <w:tcPr>
+            <w:tcW w:w="791" w:type="dxa"/>
+          </w:tcPr>
+          <w:p>
+            <w:pPr>
+              <w:autoSpaceDE w:val="0"/>
+              <w:autoSpaceDN w:val="0"/>
+              <w:adjustRightInd w:val="0"/>
+              <w:spacing w:line="340" w:lineRule="atLeast"/>
+              <w:jc w:val="center"/>
+              <w:rPr>
+                <w:rFonts w:ascii="Times New Roman" w:hAnsi="Times New Roman" w:cs="Times New Roman"/>
+                <w:color w:val="000000"/>
+                <w:sz w:val="22"/>
+                <w:szCs w:val="22"/>
+              </w:rPr>
+            </w:pPr>
+          </w:p>
+        </w:tc>
+        <w:tc>
+          <w:tcPr>
+            <w:tcW w:w="1331" w:type="dxa"/>
+            <w:tcBorders>
+              <w:right w:val="single" w:sz="4" w:space="0" w:color="000000"/>
+            </w:tcBorders>
+            <w:vAlign w:val="bottom"/>
+          </w:tcPr>
+          <w:p>
+            <w:pPr>
+              <w:autoSpaceDE w:val="0"/>
+              <w:autoSpaceDN w:val="0"/>
+              <w:adjustRightInd w:val="0"/>
+              <w:spacing w:line="340" w:lineRule="atLeast"/>
+              <w:jc w:val="center"/>
+              <w:rPr>
+                <w:rFonts w:ascii="Times New Roman" w:hAnsi="Times New Roman" w:cs="Times New Roman"/>
+                <w:color w:val="000000"/>
+                <w:sz w:val="22"/>
+                <w:szCs w:val="22"/>
+              </w:rPr>
+            </w:pPr>
+          </w:p>
+        </w:tc>
+      </w:tr>
+      <w:tr>
+        <w:tblPrEx>
+          <w:tblBorders>
+            <w:top w:val="none" w:sz="0" w:space="0" w:color="auto"/>
+          </w:tblBorders>
+        </w:tblPrEx>
+        <w:tc>
+          <w:tcPr>
+            <w:tcW w:w="2021" w:type="dxa"/>
+            <w:tcBorders>
+              <w:left w:val="single" w:sz="4" w:space="0" w:color="000000"/>
+            </w:tcBorders>
+            <w:vAlign w:val="bottom"/>
+          </w:tcPr>
+          <w:p>
+            <w:pPr>
+              <w:autoSpaceDE w:val="0"/>
+              <w:autoSpaceDN w:val="0"/>
+              <w:adjustRightInd w:val="0"/>
+              <w:spacing w:line="340" w:lineRule="atLeast"/>
+              <w:rPr>
+                <w:rFonts w:ascii="Times New Roman" w:hAnsi="Times New Roman" w:cs="Times New Roman"/>
+                <w:b/>
+                <w:bCs/>
+                <w:color w:val="000000"/>
+                <w:sz w:val="22"/>
+                <w:szCs w:val="22"/>
+              </w:rPr>
+            </w:pPr>
+            <w:r>
+              <w:rPr>
+                <w:rFonts w:ascii="Times New Roman" w:hAnsi="Times New Roman" w:cs="Times New Roman"/>
+                <w:b/>
+                <w:bCs/>
+                <w:color w:val="000000"/>
+                <w:sz w:val="22"/>
+                <w:szCs w:val="22"/>
+              </w:rPr>
+              <w:t>Prevalence=50%</w:t>
+            </w:r>
+          </w:p>
+        </w:tc>
+        <w:tc>
+          <w:tcPr>
+            <w:tcW w:w="1350" w:type="dxa"/>
+          </w:tcPr>
+          <w:p>
+            <w:pPr>
+              <w:autoSpaceDE w:val="0"/>
+              <w:autoSpaceDN w:val="0"/>
+              <w:adjustRightInd w:val="0"/>
+              <w:spacing w:line="340" w:lineRule="atLeast"/>
+              <w:jc w:val="center"/>
+              <w:rPr>
+                <w:rFonts w:ascii="Times New Roman" w:hAnsi="Times New Roman" w:cs="Times New Roman"/>
+                <w:color w:val="000000"/>
+                <w:sz w:val="22"/>
+                <w:szCs w:val="22"/>
+              </w:rPr>
+            </w:pPr>
+          </w:p>
+        </w:tc>
+        <w:tc>
+          <w:tcPr>
+            <w:tcW w:w="1530" w:type="dxa"/>
+            <w:vAlign w:val="bottom"/>
+          </w:tcPr>
+          <w:p>
+            <w:pPr>
+              <w:autoSpaceDE w:val="0"/>
+              <w:autoSpaceDN w:val="0"/>
+              <w:adjustRightInd w:val="0"/>
+              <w:spacing w:line="340" w:lineRule="atLeast"/>
+              <w:jc w:val="center"/>
+              <w:rPr>
+                <w:rFonts w:ascii="Times New Roman" w:hAnsi="Times New Roman" w:cs="Times New Roman"/>
+                <w:color w:val="000000"/>
+                <w:sz w:val="22"/>
+                <w:szCs w:val="22"/>
+              </w:rPr>
+            </w:pPr>
+          </w:p>
+        </w:tc>
+        <w:tc>
+          <w:tcPr>
+            <w:tcW w:w="1350" w:type="dxa"/>
+            <w:vAlign w:val="bottom"/>
+          </w:tcPr>
+          <w:p>
+            <w:pPr>
+              <w:autoSpaceDE w:val="0"/>
+              <w:autoSpaceDN w:val="0"/>
+              <w:adjustRightInd w:val="0"/>
+              <w:spacing w:line="340" w:lineRule="atLeast"/>
+              <w:jc w:val="center"/>
+              <w:rPr>
+                <w:rFonts w:ascii="Times New Roman" w:hAnsi="Times New Roman" w:cs="Times New Roman"/>
+                <w:color w:val="000000"/>
+                <w:sz w:val="22"/>
+                <w:szCs w:val="22"/>
+              </w:rPr>
+            </w:pPr>
+          </w:p>
+        </w:tc>
+        <w:tc>
+          <w:tcPr>
+            <w:tcW w:w="1279" w:type="dxa"/>
+            <w:vAlign w:val="bottom"/>
+          </w:tcPr>
+          <w:p>
+            <w:pPr>
+              <w:autoSpaceDE w:val="0"/>
+              <w:autoSpaceDN w:val="0"/>
+              <w:adjustRightInd w:val="0"/>
+              <w:spacing w:line="340" w:lineRule="atLeast"/>
+              <w:jc w:val="center"/>
+              <w:rPr>
+                <w:rFonts w:ascii="Times New Roman" w:hAnsi="Times New Roman" w:cs="Times New Roman"/>
+                <w:color w:val="000000"/>
+                <w:sz w:val="22"/>
+                <w:szCs w:val="22"/>
+              </w:rPr>
+            </w:pPr>
+          </w:p>
+        </w:tc>
+        <w:tc>
+          <w:tcPr>
+            <w:tcW w:w="791" w:type="dxa"/>
+          </w:tcPr>
+          <w:p>
+            <w:pPr>
+              <w:autoSpaceDE w:val="0"/>
+              <w:autoSpaceDN w:val="0"/>
+              <w:adjustRightInd w:val="0"/>
+              <w:spacing w:line="340" w:lineRule="atLeast"/>
+              <w:jc w:val="center"/>
+              <w:rPr>
+                <w:rFonts w:ascii="Times New Roman" w:hAnsi="Times New Roman" w:cs="Times New Roman"/>
+                <w:color w:val="000000"/>
+                <w:sz w:val="22"/>
+                <w:szCs w:val="22"/>
+              </w:rPr>
+            </w:pPr>
+          </w:p>
+        </w:tc>
+        <w:tc>
+          <w:tcPr>
+            <w:tcW w:w="1331" w:type="dxa"/>
+            <w:tcBorders>
+              <w:right w:val="single" w:sz="4" w:space="0" w:color="000000"/>
+            </w:tcBorders>
+            <w:vAlign w:val="bottom"/>
+          </w:tcPr>
+          <w:p>
+            <w:pPr>
+              <w:autoSpaceDE w:val="0"/>
+              <w:autoSpaceDN w:val="0"/>
+              <w:adjustRightInd w:val="0"/>
+              <w:spacing w:line="340" w:lineRule="atLeast"/>
+              <w:jc w:val="center"/>
+              <w:rPr>
+                <w:rFonts w:ascii="Times New Roman" w:hAnsi="Times New Roman" w:cs="Times New Roman"/>
+                <w:color w:val="000000"/>
+                <w:sz w:val="22"/>
+                <w:szCs w:val="22"/>
+              </w:rPr>
+            </w:pPr>
+            <w:r>
+              <w:rPr>
+                <w:rFonts w:ascii="Times New Roman" w:hAnsi="Times New Roman" w:cs="Times New Roman"/>
+                <w:color w:val="000000"/>
+                <w:sz w:val="22"/>
+                <w:szCs w:val="22"/>
+              </w:rPr>
+              <w:t> </w:t>
+            </w:r>
+          </w:p>
+        </w:tc>
+      </w:tr>
+      <w:tr>
+        <w:tblPrEx>
+          <w:tblBorders>
+            <w:top w:val="none" w:sz="0" w:space="0" w:color="auto"/>
+          </w:tblBorders>
+        </w:tblPrEx>
+        <w:tc>
+          <w:tcPr>
+            <w:tcW w:w="2021" w:type="dxa"/>
+            <w:tcBorders>
+              <w:left w:val="single" w:sz="4" w:space="0" w:color="000000"/>
+              <w:bottom w:val="nil"/>
+            </w:tcBorders>
+            <w:vAlign w:val="bottom"/>
+          </w:tcPr>
+          <w:p>
+            <w:pPr>
+              <w:autoSpaceDE w:val="0"/>
+              <w:autoSpaceDN w:val="0"/>
+              <w:adjustRightInd w:val="0"/>
+              <w:spacing w:line="340" w:lineRule="atLeast"/>
+              <w:rPr>
+                <w:rFonts w:ascii="Times New Roman" w:hAnsi="Times New Roman" w:cs="Times New Roman"/>
+                <w:color w:val="000000"/>
+                <w:sz w:val="22"/>
+                <w:szCs w:val="22"/>
+              </w:rPr>
+            </w:pPr>
+            <w:r>
+              <w:rPr>
+                <w:rFonts w:ascii="Times New Roman" w:hAnsi="Times New Roman" w:cs="Times New Roman"/>
+                <w:color w:val="000000"/>
+                <w:sz w:val="22"/>
+                <w:szCs w:val="22"/>
+              </w:rPr>
+              <w:t>  Full training</w:t>
+            </w:r>
           </w:p>
         </w:tc>
         <w:tc>
           <w:tcPr>
             <w:tcW w:w="1350" w:type="dxa"/>
             <w:tcBorders>
-              <w:bottom w:val="single" w:sz="4" w:space="0" w:color="000000"/>
+              <w:bottom w:val="nil"/>
             </w:tcBorders>
             <w:vAlign w:val="bottom"/>
           </w:tcPr>
@@ -12163,13 +13569,22 @@
                 <w:szCs w:val="22"/>
               </w:rPr>
             </w:pPr>
+            <w:r>
+              <w:rPr>
+                <w:rFonts w:ascii="Times New Roman" w:eastAsia="Times New Roman" w:hAnsi="Times New Roman" w:cs="Times New Roman"/>
+                <w:color w:val="000000"/>
+                <w:sz w:val="22"/>
+                <w:szCs w:val="22"/>
+              </w:rPr>
+              <w:t>0.49</w:t>
+            </w:r>
           </w:p>
         </w:tc>
         <w:tc>
           <w:tcPr>
             <w:tcW w:w="1530" w:type="dxa"/>
             <w:tcBorders>
-              <w:bottom w:val="single" w:sz="4" w:space="0" w:color="000000"/>
+              <w:bottom w:val="nil"/>
             </w:tcBorders>
             <w:vAlign w:val="bottom"/>
           </w:tcPr>
@@ -12187,13 +13602,22 @@
                 <w:szCs w:val="22"/>
               </w:rPr>
             </w:pPr>
+            <w:r>
+              <w:rPr>
+                <w:rFonts w:ascii="Times New Roman" w:eastAsia="Times New Roman" w:hAnsi="Times New Roman" w:cs="Times New Roman"/>
+                <w:color w:val="000000"/>
+                <w:sz w:val="22"/>
+                <w:szCs w:val="22"/>
+              </w:rPr>
+              <w:t>63</w:t>
+            </w:r>
           </w:p>
         </w:tc>
         <w:tc>
           <w:tcPr>
             <w:tcW w:w="1350" w:type="dxa"/>
             <w:tcBorders>
-              <w:bottom w:val="single" w:sz="4" w:space="0" w:color="000000"/>
+              <w:bottom w:val="nil"/>
             </w:tcBorders>
             <w:vAlign w:val="bottom"/>
           </w:tcPr>
@@ -12211,13 +13635,22 @@
                 <w:szCs w:val="22"/>
               </w:rPr>
             </w:pPr>
+            <w:r>
+              <w:rPr>
+                <w:rFonts w:ascii="Times New Roman" w:eastAsia="Times New Roman" w:hAnsi="Times New Roman" w:cs="Times New Roman"/>
+                <w:color w:val="000000"/>
+                <w:sz w:val="22"/>
+                <w:szCs w:val="22"/>
+              </w:rPr>
+              <w:t>72</w:t>
+            </w:r>
           </w:p>
         </w:tc>
         <w:tc>
           <w:tcPr>
             <w:tcW w:w="1279" w:type="dxa"/>
             <w:tcBorders>
-              <w:bottom w:val="single" w:sz="4" w:space="0" w:color="000000"/>
+              <w:bottom w:val="nil"/>
             </w:tcBorders>
             <w:vAlign w:val="bottom"/>
           </w:tcPr>
@@ -12235,13 +13668,22 @@
                 <w:szCs w:val="22"/>
               </w:rPr>
             </w:pPr>
+            <w:r>
+              <w:rPr>
+                <w:rFonts w:ascii="Times New Roman" w:eastAsia="Times New Roman" w:hAnsi="Times New Roman" w:cs="Times New Roman"/>
+                <w:color w:val="000000"/>
+                <w:sz w:val="22"/>
+                <w:szCs w:val="22"/>
+              </w:rPr>
+              <w:t>68</w:t>
+            </w:r>
           </w:p>
         </w:tc>
         <w:tc>
           <w:tcPr>
             <w:tcW w:w="791" w:type="dxa"/>
             <w:tcBorders>
-              <w:bottom w:val="single" w:sz="4" w:space="0" w:color="000000"/>
+              <w:bottom w:val="nil"/>
             </w:tcBorders>
           </w:tcPr>
           <w:p>
@@ -12258,13 +13700,22 @@
                 <w:szCs w:val="22"/>
               </w:rPr>
             </w:pPr>
+            <w:r>
+              <w:rPr>
+                <w:rFonts w:ascii="Times New Roman" w:eastAsia="Times New Roman" w:hAnsi="Times New Roman" w:cs="Times New Roman"/>
+                <w:color w:val="000000"/>
+                <w:sz w:val="22"/>
+                <w:szCs w:val="22"/>
+              </w:rPr>
+              <w:t>73</w:t>
+            </w:r>
           </w:p>
         </w:tc>
         <w:tc>
           <w:tcPr>
             <w:tcW w:w="1331" w:type="dxa"/>
             <w:tcBorders>
-              <w:bottom w:val="single" w:sz="4" w:space="0" w:color="000000"/>
+              <w:bottom w:val="nil"/>
               <w:right w:val="single" w:sz="4" w:space="0" w:color="000000"/>
             </w:tcBorders>
             <w:vAlign w:val="bottom"/>
@@ -12283,6 +13734,271 @@
                 <w:szCs w:val="22"/>
               </w:rPr>
             </w:pPr>
+            <w:r>
+              <w:rPr>
+                <w:rFonts w:ascii="Times New Roman" w:eastAsia="Times New Roman" w:hAnsi="Times New Roman" w:cs="Times New Roman"/>
+                <w:color w:val="000000"/>
+                <w:sz w:val="22"/>
+                <w:szCs w:val="22"/>
+              </w:rPr>
+              <w:t>9</w:t>
+            </w:r>
+          </w:p>
+        </w:tc>
+      </w:tr>
+      <w:tr>
+        <w:tblPrEx>
+          <w:tblBorders>
+            <w:top w:val="none" w:sz="0" w:space="0" w:color="auto"/>
+          </w:tblBorders>
+        </w:tblPrEx>
+        <w:tc>
+          <w:tcPr>
+            <w:tcW w:w="2021" w:type="dxa"/>
+            <w:tcBorders>
+              <w:left w:val="single" w:sz="4" w:space="0" w:color="000000"/>
+              <w:bottom w:val="single" w:sz="4" w:space="0" w:color="auto"/>
+            </w:tcBorders>
+            <w:vAlign w:val="bottom"/>
+          </w:tcPr>
+          <w:p>
+            <w:pPr>
+              <w:autoSpaceDE w:val="0"/>
+              <w:autoSpaceDN w:val="0"/>
+              <w:adjustRightInd w:val="0"/>
+              <w:spacing w:line="340" w:lineRule="atLeast"/>
+              <w:rPr>
+                <w:rFonts w:ascii="Times New Roman" w:hAnsi="Times New Roman" w:cs="Times New Roman"/>
+                <w:color w:val="000000"/>
+                <w:sz w:val="22"/>
+                <w:szCs w:val="22"/>
+              </w:rPr>
+            </w:pPr>
+            <w:r>
+              <w:rPr>
+                <w:rFonts w:ascii="Times New Roman" w:hAnsi="Times New Roman" w:cs="Times New Roman"/>
+                <w:color w:val="000000"/>
+                <w:sz w:val="22"/>
+                <w:szCs w:val="22"/>
+              </w:rPr>
+              <w:t xml:space="preserve">  </w:t>
+            </w:r>
+            <w:r>
+              <w:rPr>
+                <w:rFonts w:ascii="Times New Roman" w:hAnsi="Times New Roman" w:cs="Times New Roman"/>
+                <w:color w:val="000000"/>
+                <w:sz w:val="22"/>
+                <w:szCs w:val="22"/>
+              </w:rPr>
+              <w:t>Full training 0.5</w:t>
+            </w:r>
+          </w:p>
+        </w:tc>
+        <w:tc>
+          <w:tcPr>
+            <w:tcW w:w="1350" w:type="dxa"/>
+            <w:tcBorders>
+              <w:bottom w:val="single" w:sz="4" w:space="0" w:color="auto"/>
+            </w:tcBorders>
+            <w:vAlign w:val="bottom"/>
+          </w:tcPr>
+          <w:p>
+            <w:pPr>
+              <w:autoSpaceDE w:val="0"/>
+              <w:autoSpaceDN w:val="0"/>
+              <w:adjustRightInd w:val="0"/>
+              <w:spacing w:line="340" w:lineRule="atLeast"/>
+              <w:jc w:val="center"/>
+              <w:rPr>
+                <w:rFonts w:ascii="Times New Roman" w:hAnsi="Times New Roman" w:cs="Times New Roman"/>
+                <w:color w:val="000000"/>
+                <w:sz w:val="22"/>
+                <w:szCs w:val="22"/>
+              </w:rPr>
+            </w:pPr>
+            <w:r>
+              <w:rPr>
+                <w:rFonts w:ascii="Times New Roman" w:eastAsia="Times New Roman" w:hAnsi="Times New Roman" w:cs="Times New Roman"/>
+                <w:color w:val="000000"/>
+                <w:sz w:val="22"/>
+                <w:szCs w:val="22"/>
+              </w:rPr>
+              <w:t>0.50</w:t>
+            </w:r>
+          </w:p>
+        </w:tc>
+        <w:tc>
+          <w:tcPr>
+            <w:tcW w:w="1530" w:type="dxa"/>
+            <w:tcBorders>
+              <w:bottom w:val="single" w:sz="4" w:space="0" w:color="auto"/>
+            </w:tcBorders>
+            <w:vAlign w:val="bottom"/>
+          </w:tcPr>
+          <w:p>
+            <w:pPr>
+              <w:autoSpaceDE w:val="0"/>
+              <w:autoSpaceDN w:val="0"/>
+              <w:adjustRightInd w:val="0"/>
+              <w:spacing w:line="340" w:lineRule="atLeast"/>
+              <w:jc w:val="center"/>
+              <w:rPr>
+                <w:rFonts w:ascii="Times New Roman" w:hAnsi="Times New Roman" w:cs="Times New Roman"/>
+                <w:color w:val="000000"/>
+                <w:sz w:val="22"/>
+                <w:szCs w:val="22"/>
+              </w:rPr>
+            </w:pPr>
+            <w:r>
+              <w:rPr>
+                <w:rFonts w:ascii="Times New Roman" w:eastAsia="Times New Roman" w:hAnsi="Times New Roman" w:cs="Times New Roman"/>
+                <w:color w:val="000000"/>
+                <w:sz w:val="22"/>
+                <w:szCs w:val="22"/>
+              </w:rPr>
+              <w:t>63</w:t>
+            </w:r>
+          </w:p>
+        </w:tc>
+        <w:tc>
+          <w:tcPr>
+            <w:tcW w:w="1350" w:type="dxa"/>
+            <w:tcBorders>
+              <w:bottom w:val="single" w:sz="4" w:space="0" w:color="auto"/>
+            </w:tcBorders>
+            <w:vAlign w:val="bottom"/>
+          </w:tcPr>
+          <w:p>
+            <w:pPr>
+              <w:autoSpaceDE w:val="0"/>
+              <w:autoSpaceDN w:val="0"/>
+              <w:adjustRightInd w:val="0"/>
+              <w:spacing w:line="340" w:lineRule="atLeast"/>
+              <w:jc w:val="center"/>
+              <w:rPr>
+                <w:rFonts w:ascii="Times New Roman" w:hAnsi="Times New Roman" w:cs="Times New Roman"/>
+                <w:color w:val="000000"/>
+                <w:sz w:val="22"/>
+                <w:szCs w:val="22"/>
+              </w:rPr>
+            </w:pPr>
+            <w:r>
+              <w:rPr>
+                <w:rFonts w:ascii="Times New Roman" w:eastAsia="Times New Roman" w:hAnsi="Times New Roman" w:cs="Times New Roman"/>
+                <w:color w:val="000000"/>
+                <w:sz w:val="22"/>
+                <w:szCs w:val="22"/>
+              </w:rPr>
+              <w:t>72</w:t>
+            </w:r>
+          </w:p>
+        </w:tc>
+        <w:tc>
+          <w:tcPr>
+            <w:tcW w:w="1279" w:type="dxa"/>
+            <w:tcBorders>
+              <w:bottom w:val="single" w:sz="4" w:space="0" w:color="auto"/>
+            </w:tcBorders>
+            <w:vAlign w:val="bottom"/>
+          </w:tcPr>
+          <w:p>
+            <w:pPr>
+              <w:autoSpaceDE w:val="0"/>
+              <w:autoSpaceDN w:val="0"/>
+              <w:adjustRightInd w:val="0"/>
+              <w:spacing w:line="340" w:lineRule="atLeast"/>
+              <w:jc w:val="center"/>
+              <w:rPr>
+                <w:rFonts w:ascii="Times New Roman" w:hAnsi="Times New Roman" w:cs="Times New Roman"/>
+                <w:color w:val="000000"/>
+                <w:sz w:val="22"/>
+                <w:szCs w:val="22"/>
+              </w:rPr>
+            </w:pPr>
+            <w:r>
+              <w:rPr>
+                <w:rFonts w:ascii="Times New Roman" w:eastAsia="Times New Roman" w:hAnsi="Times New Roman" w:cs="Times New Roman"/>
+                <w:color w:val="000000"/>
+                <w:sz w:val="22"/>
+                <w:szCs w:val="22"/>
+              </w:rPr>
+              <w:t>6</w:t>
+            </w:r>
+            <w:r>
+              <w:rPr>
+                <w:rFonts w:ascii="Times New Roman" w:eastAsia="Times New Roman" w:hAnsi="Times New Roman" w:cs="Times New Roman"/>
+                <w:color w:val="000000"/>
+                <w:sz w:val="22"/>
+                <w:szCs w:val="22"/>
+              </w:rPr>
+              <w:t>8</w:t>
+            </w:r>
+          </w:p>
+        </w:tc>
+        <w:tc>
+          <w:tcPr>
+            <w:tcW w:w="791" w:type="dxa"/>
+            <w:tcBorders>
+              <w:bottom w:val="single" w:sz="4" w:space="0" w:color="auto"/>
+            </w:tcBorders>
+          </w:tcPr>
+          <w:p>
+            <w:pPr>
+              <w:autoSpaceDE w:val="0"/>
+              <w:autoSpaceDN w:val="0"/>
+              <w:adjustRightInd w:val="0"/>
+              <w:spacing w:line="340" w:lineRule="atLeast"/>
+              <w:jc w:val="center"/>
+              <w:rPr>
+                <w:rFonts w:ascii="Times New Roman" w:eastAsia="Times New Roman" w:hAnsi="Times New Roman" w:cs="Times New Roman"/>
+                <w:color w:val="000000"/>
+                <w:sz w:val="22"/>
+                <w:szCs w:val="22"/>
+              </w:rPr>
+            </w:pPr>
+            <w:r>
+              <w:rPr>
+                <w:rFonts w:ascii="Times New Roman" w:eastAsia="Times New Roman" w:hAnsi="Times New Roman" w:cs="Times New Roman"/>
+                <w:color w:val="000000"/>
+                <w:sz w:val="22"/>
+                <w:szCs w:val="22"/>
+              </w:rPr>
+              <w:t>73</w:t>
+            </w:r>
+          </w:p>
+        </w:tc>
+        <w:tc>
+          <w:tcPr>
+            <w:tcW w:w="1331" w:type="dxa"/>
+            <w:tcBorders>
+              <w:bottom w:val="single" w:sz="4" w:space="0" w:color="auto"/>
+              <w:right w:val="single" w:sz="4" w:space="0" w:color="000000"/>
+            </w:tcBorders>
+            <w:vAlign w:val="bottom"/>
+          </w:tcPr>
+          <w:p>
+            <w:pPr>
+              <w:autoSpaceDE w:val="0"/>
+              <w:autoSpaceDN w:val="0"/>
+              <w:adjustRightInd w:val="0"/>
+              <w:spacing w:line="340" w:lineRule="atLeast"/>
+              <w:jc w:val="center"/>
+              <w:rPr>
+                <w:rFonts w:ascii="Times New Roman" w:hAnsi="Times New Roman" w:cs="Times New Roman"/>
+                <w:color w:val="000000"/>
+                <w:sz w:val="22"/>
+                <w:szCs w:val="22"/>
+              </w:rPr>
+            </w:pPr>
+            <w:r>
+              <w:rPr>
+                <w:rFonts w:ascii="Times New Roman" w:eastAsia="Times New Roman" w:hAnsi="Times New Roman" w:cs="Times New Roman"/>
+                <w:color w:val="000000"/>
+                <w:sz w:val="22"/>
+                <w:szCs w:val="22"/>
+              </w:rPr>
+              <w:t>9</w:t>
+            </w:r>
           </w:p>
         </w:tc>
       </w:tr>
@@ -12717,6 +14433,7 @@
           <w:sz w:val="22"/>
           <w:szCs w:val="22"/>
         </w:rPr>
+        <w:lastRenderedPageBreak/>
         <w:t>The similarity of the methods is really evident in the simulation as well</w:t>
       </w:r>
       <w:r>
@@ -13133,7 +14850,7 @@
 
 <file path=word/comments.xml><?xml version="1.0" encoding="utf-8"?>
 <w:comments xmlns:wpc="http://schemas.microsoft.com/office/word/2010/wordprocessingCanvas" xmlns:mo="http://schemas.microsoft.com/office/mac/office/2008/main" xmlns:mc="http://schemas.openxmlformats.org/markup-compatibility/2006" xmlns:mv="urn:schemas-microsoft-com:mac:vml" xmlns:o="urn:schemas-microsoft-com:office:office" xmlns:r="http://schemas.openxmlformats.org/officeDocument/2006/relationships" xmlns:m="http://schemas.openxmlformats.org/officeDocument/2006/math" xmlns:v="urn:schemas-microsoft-com:vml" xmlns:wp14="http://schemas.microsoft.com/office/word/2010/wordprocessingDrawing" xmlns:wp="http://schemas.openxmlformats.org/drawingml/2006/wordprocessingDrawing" xmlns:w10="urn:schemas-microsoft-com:office:word" xmlns:w="http://schemas.openxmlformats.org/wordprocessingml/2006/main" xmlns:w14="http://schemas.microsoft.com/office/word/2010/wordml" xmlns:wpg="http://schemas.microsoft.com/office/word/2010/wordprocessingGroup" xmlns:wpi="http://schemas.microsoft.com/office/word/2010/wordprocessingInk" xmlns:wne="http://schemas.microsoft.com/office/word/2006/wordml" xmlns:wps="http://schemas.microsoft.com/office/word/2010/wordprocessingShape" mc:Ignorable="w14 wp14">
-  <w:comment w:id="0" w:author="Colborn, Kathryn" w:date="2018-03-03T13:45:00Z" w:initials="CK">
+  <w:comment w:id="1" w:author="Colborn, Kathryn" w:date="2018-03-03T13:45:00Z" w:initials="CK">
     <w:p>
       <w:pPr>
         <w:pStyle w:val="CommentText"/>
@@ -13149,7 +14866,7 @@
       </w:r>
     </w:p>
   </w:comment>
-  <w:comment w:id="1" w:author="Colborn, Kathryn" w:date="2018-03-02T13:36:00Z" w:initials="CK">
+  <w:comment w:id="2" w:author="Colborn, Kathryn" w:date="2018-03-02T13:36:00Z" w:initials="CK">
     <w:p>
       <w:pPr>
         <w:pStyle w:val="CommentText"/>
@@ -13165,7 +14882,7 @@
       </w:r>
     </w:p>
   </w:comment>
-  <w:comment w:id="2" w:author="Colborn, Kathryn" w:date="2018-03-03T15:59:00Z" w:initials="CK">
+  <w:comment w:id="3" w:author="Colborn, Kathryn" w:date="2018-03-03T15:59:00Z" w:initials="CK">
     <w:p>
       <w:pPr>
         <w:pStyle w:val="CommentText"/>
@@ -13186,22 +14903,6 @@
       <w:proofErr w:type="spellEnd"/>
       <w:r>
         <w:t xml:space="preserve"> 1984 and a few others here</w:t>
-      </w:r>
-    </w:p>
-  </w:comment>
-  <w:comment w:id="3" w:author="Alyssa Forber" w:date="2018-03-27T16:26:00Z" w:initials="AF">
-    <w:p>
-      <w:pPr>
-        <w:pStyle w:val="CommentText"/>
-      </w:pPr>
-      <w:r>
-        <w:rPr>
-          <w:rStyle w:val="CommentReference"/>
-        </w:rPr>
-        <w:annotationRef/>
-      </w:r>
-      <w:r>
-        <w:t>Remove this now that we’re not including 0.5?</w:t>
       </w:r>
     </w:p>
   </w:comment>
@@ -13217,11 +14918,11 @@
         <w:annotationRef/>
       </w:r>
       <w:r>
-        <w:t>Remove this now?</w:t>
+        <w:t>Remove this now that we’re not including 0.5?</w:t>
       </w:r>
     </w:p>
   </w:comment>
-  <w:comment w:id="5" w:author="Colborn, Kathryn" w:date="2018-03-02T13:20:00Z" w:initials="CK">
+  <w:comment w:id="5" w:author="Alyssa Forber" w:date="2018-03-27T16:26:00Z" w:initials="AF">
     <w:p>
       <w:pPr>
         <w:pStyle w:val="CommentText"/>
@@ -13233,11 +14934,11 @@
         <w:annotationRef/>
       </w:r>
       <w:r>
-        <w:t>Maybe add a few more important variables here</w:t>
+        <w:t>Remove this now?</w:t>
       </w:r>
     </w:p>
   </w:comment>
-  <w:comment w:id="6" w:author="Alyssa Forber" w:date="2018-03-11T21:08:00Z" w:initials="AF">
+  <w:comment w:id="6" w:author="Colborn, Kathryn" w:date="2018-03-02T13:20:00Z" w:initials="CK">
     <w:p>
       <w:pPr>
         <w:pStyle w:val="CommentText"/>
@@ -13249,6 +14950,22 @@
         <w:annotationRef/>
       </w:r>
       <w:r>
+        <w:t>Maybe add a few more important variables here</w:t>
+      </w:r>
+    </w:p>
+  </w:comment>
+  <w:comment w:id="7" w:author="Alyssa Forber" w:date="2018-03-11T21:08:00Z" w:initials="AF">
+    <w:p>
+      <w:pPr>
+        <w:pStyle w:val="CommentText"/>
+      </w:pPr>
+      <w:r>
+        <w:rPr>
+          <w:rStyle w:val="CommentReference"/>
+        </w:rPr>
+        <w:annotationRef/>
+      </w:r>
+      <w:r>
         <w:t xml:space="preserve">Insurance status, mental health disorders, </w:t>
       </w:r>
       <w:r>
@@ -13261,7 +14978,7 @@
       </w:r>
     </w:p>
   </w:comment>
-  <w:comment w:id="7" w:author="Alyssa Forber" w:date="2018-03-27T11:30:00Z" w:initials="AF">
+  <w:comment w:id="8" w:author="Alyssa Forber" w:date="2018-03-27T11:30:00Z" w:initials="AF">
     <w:p>
       <w:pPr>
         <w:pStyle w:val="CommentText"/>
@@ -14669,7 +16386,7 @@
   <a:extraClrSchemeLst/>
   <a:extLst>
     <a:ext uri="{05A4C25C-085E-4340-85A3-A5531E510DB2}">
-      <thm15:themeFamily xmlns:thm15="http://schemas.microsoft.com/office/thememl/2012/main" xmlns="" name="Office Theme" id="{62F939B6-93AF-4DB8-9C6B-D6C7DFDC589F}" vid="{4A3C46E8-61CC-4603-A589-7422A47A8E4A}"/>
+      <thm15:themeFamily xmlns="" xmlns:thm15="http://schemas.microsoft.com/office/thememl/2012/main" name="Office Theme" id="{62F939B6-93AF-4DB8-9C6B-D6C7DFDC589F}" vid="{4A3C46E8-61CC-4603-A589-7422A47A8E4A}"/>
     </a:ext>
   </a:extLst>
 </a:theme>

</xml_diff>

<commit_message>
Added 40% results to sim table
</commit_message>
<xml_diff>
--- a/Reports/ForberThesis20180302.docx
+++ b/Reports/ForberThesis20180302.docx
@@ -13,7 +13,6 @@
           <w:szCs w:val="22"/>
         </w:rPr>
       </w:pPr>
-      <w:bookmarkStart w:id="0" w:name="_GoBack"/>
       <w:r>
         <w:rPr>
           <w:rFonts w:ascii="Times New Roman" w:hAnsi="Times New Roman" w:cs="Times New Roman"/>
@@ -23,7 +22,7 @@
         </w:rPr>
         <w:t xml:space="preserve">A comparison of statistical methods for improving rare event classification in </w:t>
       </w:r>
-      <w:commentRangeStart w:id="1"/>
+      <w:commentRangeStart w:id="0"/>
       <w:r>
         <w:rPr>
           <w:rFonts w:ascii="Times New Roman" w:hAnsi="Times New Roman" w:cs="Times New Roman"/>
@@ -33,128 +32,12 @@
         </w:rPr>
         <w:t>medicine</w:t>
       </w:r>
-      <w:commentRangeEnd w:id="1"/>
+      <w:commentRangeEnd w:id="0"/>
       <w:r>
         <w:rPr>
           <w:rStyle w:val="CommentReference"/>
         </w:rPr>
-        <w:commentReference w:id="1"/>
-      </w:r>
-    </w:p>
-    <w:bookmarkEnd w:id="0"/>
-    <w:p>
-      <w:pPr>
-        <w:spacing w:line="480" w:lineRule="auto"/>
-        <w:jc w:val="center"/>
-        <w:rPr>
-          <w:rFonts w:ascii="Times New Roman" w:hAnsi="Times New Roman" w:cs="Times New Roman"/>
-          <w:sz w:val="22"/>
-          <w:szCs w:val="22"/>
-        </w:rPr>
-      </w:pPr>
-      <w:r>
-        <w:rPr>
-          <w:rFonts w:ascii="Times New Roman" w:hAnsi="Times New Roman" w:cs="Times New Roman"/>
-          <w:sz w:val="22"/>
-          <w:szCs w:val="22"/>
-        </w:rPr>
-        <w:t>Alyssa Forber</w:t>
-      </w:r>
-      <w:r>
-        <w:rPr>
-          <w:rFonts w:ascii="Times New Roman" w:hAnsi="Times New Roman" w:cs="Times New Roman"/>
-          <w:sz w:val="22"/>
-          <w:szCs w:val="22"/>
-          <w:vertAlign w:val="superscript"/>
-        </w:rPr>
-        <w:t>1</w:t>
-      </w:r>
-      <w:proofErr w:type="gramStart"/>
-      <w:r>
-        <w:rPr>
-          <w:rFonts w:ascii="Times New Roman" w:hAnsi="Times New Roman" w:cs="Times New Roman"/>
-          <w:sz w:val="22"/>
-          <w:szCs w:val="22"/>
-          <w:vertAlign w:val="superscript"/>
-        </w:rPr>
-        <w:t>,2</w:t>
-      </w:r>
-      <w:proofErr w:type="gramEnd"/>
-      <w:r>
-        <w:rPr>
-          <w:rFonts w:ascii="Times New Roman" w:hAnsi="Times New Roman" w:cs="Times New Roman"/>
-          <w:sz w:val="22"/>
-          <w:szCs w:val="22"/>
-        </w:rPr>
-        <w:t>, Elizabeth Juarez-Colunga</w:t>
-      </w:r>
-      <w:r>
-        <w:rPr>
-          <w:rFonts w:ascii="Times New Roman" w:hAnsi="Times New Roman" w:cs="Times New Roman"/>
-          <w:sz w:val="22"/>
-          <w:szCs w:val="22"/>
-          <w:vertAlign w:val="superscript"/>
-        </w:rPr>
-        <w:t>1</w:t>
-      </w:r>
-      <w:r>
-        <w:rPr>
-          <w:rFonts w:ascii="Times New Roman" w:hAnsi="Times New Roman" w:cs="Times New Roman"/>
-          <w:sz w:val="22"/>
-          <w:szCs w:val="22"/>
-          <w:vertAlign w:val="superscript"/>
-        </w:rPr>
-        <w:t>,2</w:t>
-      </w:r>
-      <w:r>
-        <w:rPr>
-          <w:rFonts w:ascii="Times New Roman" w:hAnsi="Times New Roman" w:cs="Times New Roman"/>
-          <w:sz w:val="22"/>
-          <w:szCs w:val="22"/>
-        </w:rPr>
-        <w:t xml:space="preserve">, </w:t>
-      </w:r>
-      <w:commentRangeStart w:id="2"/>
-      <w:r>
-        <w:rPr>
-          <w:rFonts w:ascii="Times New Roman" w:hAnsi="Times New Roman" w:cs="Times New Roman"/>
-          <w:sz w:val="22"/>
-          <w:szCs w:val="22"/>
-        </w:rPr>
-        <w:t>Susan Calcaterra</w:t>
-      </w:r>
-      <w:commentRangeEnd w:id="2"/>
-      <w:r>
-        <w:rPr>
-          <w:rStyle w:val="CommentReference"/>
-        </w:rPr>
-        <w:commentReference w:id="2"/>
-      </w:r>
-      <w:r>
-        <w:rPr>
-          <w:rFonts w:ascii="Times New Roman" w:hAnsi="Times New Roman" w:cs="Times New Roman"/>
-          <w:sz w:val="22"/>
-          <w:szCs w:val="22"/>
-          <w:vertAlign w:val="superscript"/>
-        </w:rPr>
-        <w:t>3</w:t>
-      </w:r>
-      <w:r>
-        <w:rPr>
-          <w:rFonts w:ascii="Times New Roman" w:hAnsi="Times New Roman" w:cs="Times New Roman"/>
-          <w:sz w:val="22"/>
-          <w:szCs w:val="22"/>
-        </w:rPr>
-        <w:t>, Kathryn Colborn</w:t>
-      </w:r>
-      <w:r>
-        <w:rPr>
-          <w:rFonts w:ascii="Times New Roman" w:hAnsi="Times New Roman" w:cs="Times New Roman"/>
-          <w:sz w:val="22"/>
-          <w:szCs w:val="22"/>
-          <w:vertAlign w:val="superscript"/>
-        </w:rPr>
-        <w:t>1*</w:t>
+        <w:commentReference w:id="0"/>
       </w:r>
     </w:p>
     <w:p>
@@ -172,17 +55,104 @@
           <w:rFonts w:ascii="Times New Roman" w:hAnsi="Times New Roman" w:cs="Times New Roman"/>
           <w:sz w:val="22"/>
           <w:szCs w:val="22"/>
+        </w:rPr>
+        <w:t>Alyssa Forber</w:t>
+      </w:r>
+      <w:r>
+        <w:rPr>
+          <w:rFonts w:ascii="Times New Roman" w:hAnsi="Times New Roman" w:cs="Times New Roman"/>
+          <w:sz w:val="22"/>
+          <w:szCs w:val="22"/>
           <w:vertAlign w:val="superscript"/>
         </w:rPr>
         <w:t>1</w:t>
       </w:r>
-      <w:r>
-        <w:rPr>
-          <w:rFonts w:ascii="Times New Roman" w:hAnsi="Times New Roman" w:cs="Times New Roman"/>
-          <w:sz w:val="22"/>
-          <w:szCs w:val="22"/>
-        </w:rPr>
-        <w:t>Department of Biostatistics and Informatics, Colorado School of Public Health, University of Colorado Denver, Aurora, CO, USA,</w:t>
+      <w:proofErr w:type="gramStart"/>
+      <w:r>
+        <w:rPr>
+          <w:rFonts w:ascii="Times New Roman" w:hAnsi="Times New Roman" w:cs="Times New Roman"/>
+          <w:sz w:val="22"/>
+          <w:szCs w:val="22"/>
+          <w:vertAlign w:val="superscript"/>
+        </w:rPr>
+        <w:t>,2</w:t>
+      </w:r>
+      <w:proofErr w:type="gramEnd"/>
+      <w:r>
+        <w:rPr>
+          <w:rFonts w:ascii="Times New Roman" w:hAnsi="Times New Roman" w:cs="Times New Roman"/>
+          <w:sz w:val="22"/>
+          <w:szCs w:val="22"/>
+        </w:rPr>
+        <w:t>, Elizabeth Juarez-Colunga</w:t>
+      </w:r>
+      <w:r>
+        <w:rPr>
+          <w:rFonts w:ascii="Times New Roman" w:hAnsi="Times New Roman" w:cs="Times New Roman"/>
+          <w:sz w:val="22"/>
+          <w:szCs w:val="22"/>
+          <w:vertAlign w:val="superscript"/>
+        </w:rPr>
+        <w:t>1</w:t>
+      </w:r>
+      <w:r>
+        <w:rPr>
+          <w:rFonts w:ascii="Times New Roman" w:hAnsi="Times New Roman" w:cs="Times New Roman"/>
+          <w:sz w:val="22"/>
+          <w:szCs w:val="22"/>
+          <w:vertAlign w:val="superscript"/>
+        </w:rPr>
+        <w:t>,2</w:t>
+      </w:r>
+      <w:r>
+        <w:rPr>
+          <w:rFonts w:ascii="Times New Roman" w:hAnsi="Times New Roman" w:cs="Times New Roman"/>
+          <w:sz w:val="22"/>
+          <w:szCs w:val="22"/>
+        </w:rPr>
+        <w:t xml:space="preserve">, </w:t>
+      </w:r>
+      <w:commentRangeStart w:id="1"/>
+      <w:r>
+        <w:rPr>
+          <w:rFonts w:ascii="Times New Roman" w:hAnsi="Times New Roman" w:cs="Times New Roman"/>
+          <w:sz w:val="22"/>
+          <w:szCs w:val="22"/>
+        </w:rPr>
+        <w:t>Susan Calcaterra</w:t>
+      </w:r>
+      <w:commentRangeEnd w:id="1"/>
+      <w:r>
+        <w:rPr>
+          <w:rStyle w:val="CommentReference"/>
+        </w:rPr>
+        <w:commentReference w:id="1"/>
+      </w:r>
+      <w:r>
+        <w:rPr>
+          <w:rFonts w:ascii="Times New Roman" w:hAnsi="Times New Roman" w:cs="Times New Roman"/>
+          <w:sz w:val="22"/>
+          <w:szCs w:val="22"/>
+          <w:vertAlign w:val="superscript"/>
+        </w:rPr>
+        <w:t>3</w:t>
+      </w:r>
+      <w:r>
+        <w:rPr>
+          <w:rFonts w:ascii="Times New Roman" w:hAnsi="Times New Roman" w:cs="Times New Roman"/>
+          <w:sz w:val="22"/>
+          <w:szCs w:val="22"/>
+        </w:rPr>
+        <w:t>, Kathryn Colborn</w:t>
+      </w:r>
+      <w:r>
+        <w:rPr>
+          <w:rFonts w:ascii="Times New Roman" w:hAnsi="Times New Roman" w:cs="Times New Roman"/>
+          <w:sz w:val="22"/>
+          <w:szCs w:val="22"/>
+          <w:vertAlign w:val="superscript"/>
+        </w:rPr>
+        <w:t>1*</w:t>
       </w:r>
     </w:p>
     <w:p>
@@ -202,15 +172,15 @@
           <w:szCs w:val="22"/>
           <w:vertAlign w:val="superscript"/>
         </w:rPr>
-        <w:t>2</w:t>
-      </w:r>
-      <w:r>
-        <w:rPr>
-          <w:rFonts w:ascii="Times New Roman" w:hAnsi="Times New Roman" w:cs="Times New Roman"/>
-          <w:sz w:val="22"/>
-          <w:szCs w:val="22"/>
-        </w:rPr>
-        <w:t xml:space="preserve">Adult and Child Consortium for Health Outcomes Research and Delivery Science, University of Colorado Denver, Aurora, CO, USA, </w:t>
+        <w:t>1</w:t>
+      </w:r>
+      <w:r>
+        <w:rPr>
+          <w:rFonts w:ascii="Times New Roman" w:hAnsi="Times New Roman" w:cs="Times New Roman"/>
+          <w:sz w:val="22"/>
+          <w:szCs w:val="22"/>
+        </w:rPr>
+        <w:t>Department of Biostatistics and Informatics, Colorado School of Public Health, University of Colorado Denver, Aurora, CO, USA,</w:t>
       </w:r>
     </w:p>
     <w:p>
@@ -228,13 +198,23 @@
           <w:rFonts w:ascii="Times New Roman" w:hAnsi="Times New Roman" w:cs="Times New Roman"/>
           <w:sz w:val="22"/>
           <w:szCs w:val="22"/>
-        </w:rPr>
-        <w:t>3[Susan’s]</w:t>
+          <w:vertAlign w:val="superscript"/>
+        </w:rPr>
+        <w:t>2</w:t>
+      </w:r>
+      <w:r>
+        <w:rPr>
+          <w:rFonts w:ascii="Times New Roman" w:hAnsi="Times New Roman" w:cs="Times New Roman"/>
+          <w:sz w:val="22"/>
+          <w:szCs w:val="22"/>
+        </w:rPr>
+        <w:t xml:space="preserve">Adult and Child Consortium for Health Outcomes Research and Delivery Science, University of Colorado Denver, Aurora, CO, USA, </w:t>
       </w:r>
     </w:p>
     <w:p>
       <w:pPr>
         <w:spacing w:line="480" w:lineRule="auto"/>
+        <w:jc w:val="center"/>
         <w:rPr>
           <w:rFonts w:ascii="Times New Roman" w:hAnsi="Times New Roman" w:cs="Times New Roman"/>
           <w:sz w:val="22"/>
@@ -246,17 +226,8 @@
           <w:rFonts w:ascii="Times New Roman" w:hAnsi="Times New Roman" w:cs="Times New Roman"/>
           <w:sz w:val="22"/>
           <w:szCs w:val="22"/>
-          <w:vertAlign w:val="superscript"/>
-        </w:rPr>
-        <w:t>*</w:t>
-      </w:r>
-      <w:r>
-        <w:rPr>
-          <w:rFonts w:ascii="Times New Roman" w:hAnsi="Times New Roman" w:cs="Times New Roman"/>
-          <w:sz w:val="22"/>
-          <w:szCs w:val="22"/>
-        </w:rPr>
-        <w:t>Corresponding author:</w:t>
+        </w:rPr>
+        <w:t>3[Susan’s]</w:t>
       </w:r>
     </w:p>
     <w:p>
@@ -273,8 +244,17 @@
           <w:rFonts w:ascii="Times New Roman" w:hAnsi="Times New Roman" w:cs="Times New Roman"/>
           <w:sz w:val="22"/>
           <w:szCs w:val="22"/>
-        </w:rPr>
-        <w:t>Kathryn Colborn, PhD</w:t>
+          <w:vertAlign w:val="superscript"/>
+        </w:rPr>
+        <w:t>*</w:t>
+      </w:r>
+      <w:r>
+        <w:rPr>
+          <w:rFonts w:ascii="Times New Roman" w:hAnsi="Times New Roman" w:cs="Times New Roman"/>
+          <w:sz w:val="22"/>
+          <w:szCs w:val="22"/>
+        </w:rPr>
+        <w:t>Corresponding author:</w:t>
       </w:r>
     </w:p>
     <w:p>
@@ -292,24 +272,7 @@
           <w:sz w:val="22"/>
           <w:szCs w:val="22"/>
         </w:rPr>
-        <w:t>13001 E. 17</w:t>
-      </w:r>
-      <w:r>
-        <w:rPr>
-          <w:rFonts w:ascii="Times New Roman" w:hAnsi="Times New Roman" w:cs="Times New Roman"/>
-          <w:sz w:val="22"/>
-          <w:szCs w:val="22"/>
-          <w:vertAlign w:val="superscript"/>
-        </w:rPr>
-        <w:t>th</w:t>
-      </w:r>
-      <w:r>
-        <w:rPr>
-          <w:rFonts w:ascii="Times New Roman" w:hAnsi="Times New Roman" w:cs="Times New Roman"/>
-          <w:sz w:val="22"/>
-          <w:szCs w:val="22"/>
-        </w:rPr>
-        <w:t xml:space="preserve"> Place, Room C3011</w:t>
+        <w:t>Kathryn Colborn, PhD</w:t>
       </w:r>
     </w:p>
     <w:p>
@@ -327,7 +290,24 @@
           <w:sz w:val="22"/>
           <w:szCs w:val="22"/>
         </w:rPr>
-        <w:t>Aurora, Colorado, USA 80045</w:t>
+        <w:t>13001 E. 17</w:t>
+      </w:r>
+      <w:r>
+        <w:rPr>
+          <w:rFonts w:ascii="Times New Roman" w:hAnsi="Times New Roman" w:cs="Times New Roman"/>
+          <w:sz w:val="22"/>
+          <w:szCs w:val="22"/>
+          <w:vertAlign w:val="superscript"/>
+        </w:rPr>
+        <w:t>th</w:t>
+      </w:r>
+      <w:r>
+        <w:rPr>
+          <w:rFonts w:ascii="Times New Roman" w:hAnsi="Times New Roman" w:cs="Times New Roman"/>
+          <w:sz w:val="22"/>
+          <w:szCs w:val="22"/>
+        </w:rPr>
+        <w:t xml:space="preserve"> Place, Room C3011</w:t>
       </w:r>
     </w:p>
     <w:p>
@@ -345,24 +325,7 @@
           <w:sz w:val="22"/>
           <w:szCs w:val="22"/>
         </w:rPr>
-        <w:t>Kathryn.colborn@ucdenver.edu</w:t>
-      </w:r>
-    </w:p>
-    <w:p>
-      <w:pPr>
-        <w:rPr>
-          <w:rFonts w:ascii="Times New Roman" w:hAnsi="Times New Roman" w:cs="Times New Roman"/>
-          <w:sz w:val="22"/>
-          <w:szCs w:val="22"/>
-        </w:rPr>
-      </w:pPr>
-      <w:r>
-        <w:rPr>
-          <w:rFonts w:ascii="Times New Roman" w:hAnsi="Times New Roman" w:cs="Times New Roman"/>
-          <w:sz w:val="22"/>
-          <w:szCs w:val="22"/>
-        </w:rPr>
-        <w:br w:type="page"/>
+        <w:t>Aurora, Colorado, USA 80045</w:t>
       </w:r>
     </w:p>
     <w:p>
@@ -377,12 +340,10 @@
       <w:r>
         <w:rPr>
           <w:rFonts w:ascii="Times New Roman" w:hAnsi="Times New Roman" w:cs="Times New Roman"/>
-          <w:b/>
-          <w:sz w:val="22"/>
-          <w:szCs w:val="22"/>
-        </w:rPr>
-        <w:lastRenderedPageBreak/>
-        <w:t>Abstract</w:t>
+          <w:sz w:val="22"/>
+          <w:szCs w:val="22"/>
+        </w:rPr>
+        <w:t>Kathryn.colborn@ucdenver.edu</w:t>
       </w:r>
     </w:p>
     <w:p>
@@ -401,6 +362,16 @@
         </w:rPr>
         <w:br w:type="page"/>
       </w:r>
+    </w:p>
+    <w:p>
+      <w:pPr>
+        <w:spacing w:line="480" w:lineRule="auto"/>
+        <w:rPr>
+          <w:rFonts w:ascii="Times New Roman" w:hAnsi="Times New Roman" w:cs="Times New Roman"/>
+          <w:sz w:val="22"/>
+          <w:szCs w:val="22"/>
+        </w:rPr>
+      </w:pPr>
       <w:r>
         <w:rPr>
           <w:rFonts w:ascii="Times New Roman" w:hAnsi="Times New Roman" w:cs="Times New Roman"/>
@@ -409,6 +380,32 @@
           <w:szCs w:val="22"/>
         </w:rPr>
         <w:lastRenderedPageBreak/>
+        <w:t>Abstract</w:t>
+      </w:r>
+    </w:p>
+    <w:p>
+      <w:pPr>
+        <w:rPr>
+          <w:rFonts w:ascii="Times New Roman" w:hAnsi="Times New Roman" w:cs="Times New Roman"/>
+          <w:sz w:val="22"/>
+          <w:szCs w:val="22"/>
+        </w:rPr>
+      </w:pPr>
+      <w:r>
+        <w:rPr>
+          <w:rFonts w:ascii="Times New Roman" w:hAnsi="Times New Roman" w:cs="Times New Roman"/>
+          <w:sz w:val="22"/>
+          <w:szCs w:val="22"/>
+        </w:rPr>
+        <w:br w:type="page"/>
+      </w:r>
+      <w:r>
+        <w:rPr>
+          <w:rFonts w:ascii="Times New Roman" w:hAnsi="Times New Roman" w:cs="Times New Roman"/>
+          <w:b/>
+          <w:sz w:val="22"/>
+          <w:szCs w:val="22"/>
+        </w:rPr>
         <w:t>Introduction</w:t>
       </w:r>
     </w:p>
@@ -464,7 +461,7 @@
         </w:rPr>
         <w:t xml:space="preserve">cated combination of </w:t>
       </w:r>
-      <w:commentRangeStart w:id="3"/>
+      <w:commentRangeStart w:id="2"/>
       <w:r>
         <w:rPr>
           <w:rFonts w:ascii="Times New Roman" w:hAnsi="Times New Roman" w:cs="Times New Roman"/>
@@ -473,12 +470,12 @@
         </w:rPr>
         <w:t>both</w:t>
       </w:r>
-      <w:commentRangeEnd w:id="3"/>
+      <w:commentRangeEnd w:id="2"/>
       <w:r>
         <w:rPr>
           <w:rStyle w:val="CommentReference"/>
         </w:rPr>
-        <w:commentReference w:id="3"/>
+        <w:commentReference w:id="2"/>
       </w:r>
       <w:r>
         <w:rPr>
@@ -647,7 +644,7 @@
         </w:rPr>
         <w:t xml:space="preserve">). </w:t>
       </w:r>
-      <w:commentRangeStart w:id="4"/>
+      <w:commentRangeStart w:id="3"/>
       <w:r>
         <w:rPr>
           <w:rFonts w:ascii="Times New Roman" w:hAnsi="Times New Roman" w:cs="Times New Roman"/>
@@ -656,12 +653,12 @@
         </w:rPr>
         <w:t xml:space="preserve">The default method for classification from a model that produces a predicted probability for each patient is to round at 0.5. </w:t>
       </w:r>
-      <w:commentRangeEnd w:id="4"/>
+      <w:commentRangeEnd w:id="3"/>
       <w:r>
         <w:rPr>
           <w:rStyle w:val="CommentReference"/>
         </w:rPr>
-        <w:commentReference w:id="4"/>
+        <w:commentReference w:id="3"/>
       </w:r>
       <w:r>
         <w:rPr>
@@ -873,7 +870,6 @@
           <w:sz w:val="22"/>
           <w:szCs w:val="22"/>
         </w:rPr>
-        <w:lastRenderedPageBreak/>
         <w:t>In this study, we compare under-sampling, over-sampling, and more recent sampling techniques, such as synthetic minority over-sampling technique (SMOTE),</w:t>
       </w:r>
       <w:r>
@@ -1250,16 +1246,7 @@
           <w:sz w:val="22"/>
           <w:szCs w:val="22"/>
         </w:rPr>
-        <w:t xml:space="preserve">Ten-fold cross-validation was performed for each method to determine the optimal lambda (i.e., penalty value) for </w:t>
-      </w:r>
-      <w:r>
-        <w:rPr>
-          <w:rFonts w:ascii="Times New Roman" w:hAnsi="Times New Roman" w:cs="Times New Roman"/>
-          <w:sz w:val="22"/>
-          <w:szCs w:val="22"/>
-        </w:rPr>
-        <w:lastRenderedPageBreak/>
-        <w:t>classif</w:t>
+        <w:t>Ten-fold cross-validation was performed for each method to determine the optimal lambda (i.e., penalty value) for classif</w:t>
       </w:r>
       <w:r>
         <w:rPr>
@@ -1427,7 +1414,7 @@
         </w:rPr>
         <w:t xml:space="preserve"> various performance statistics using </w:t>
       </w:r>
-      <w:commentRangeStart w:id="5"/>
+      <w:commentRangeStart w:id="4"/>
       <w:r>
         <w:rPr>
           <w:rFonts w:ascii="Times New Roman" w:hAnsi="Times New Roman" w:cs="Times New Roman"/>
@@ -1436,12 +1423,12 @@
         </w:rPr>
         <w:t xml:space="preserve">a) a 0.5 threshold and b) </w:t>
       </w:r>
-      <w:commentRangeEnd w:id="5"/>
+      <w:commentRangeEnd w:id="4"/>
       <w:r>
         <w:rPr>
           <w:rStyle w:val="CommentReference"/>
         </w:rPr>
-        <w:commentReference w:id="5"/>
+        <w:commentReference w:id="4"/>
       </w:r>
       <w:r>
         <w:rPr>
@@ -1972,8 +1959,8 @@
         </w:rPr>
         <w:t xml:space="preserve">, gender, history of chronic pain, </w:t>
       </w:r>
+      <w:commentRangeStart w:id="5"/>
       <w:commentRangeStart w:id="6"/>
-      <w:commentRangeStart w:id="7"/>
       <w:r>
         <w:rPr>
           <w:rFonts w:ascii="Times New Roman" w:hAnsi="Times New Roman" w:cs="Times New Roman"/>
@@ -1982,22 +1969,22 @@
         </w:rPr>
         <w:t>…</w:t>
       </w:r>
+      <w:commentRangeEnd w:id="5"/>
+      <w:r>
+        <w:rPr>
+          <w:rStyle w:val="CommentReference"/>
+          <w:rFonts w:ascii="Times New Roman" w:hAnsi="Times New Roman" w:cs="Times New Roman"/>
+          <w:sz w:val="22"/>
+          <w:szCs w:val="22"/>
+        </w:rPr>
+        <w:commentReference w:id="5"/>
+      </w:r>
       <w:commentRangeEnd w:id="6"/>
       <w:r>
         <w:rPr>
           <w:rStyle w:val="CommentReference"/>
-          <w:rFonts w:ascii="Times New Roman" w:hAnsi="Times New Roman" w:cs="Times New Roman"/>
-          <w:sz w:val="22"/>
-          <w:szCs w:val="22"/>
         </w:rPr>
         <w:commentReference w:id="6"/>
-      </w:r>
-      <w:commentRangeEnd w:id="7"/>
-      <w:r>
-        <w:rPr>
-          <w:rStyle w:val="CommentReference"/>
-        </w:rPr>
-        <w:commentReference w:id="7"/>
       </w:r>
       <w:r>
         <w:rPr>
@@ -2350,16 +2337,7 @@
           <w:sz w:val="22"/>
           <w:szCs w:val="22"/>
         </w:rPr>
-        <w:t xml:space="preserve">Interestingly, the threshold was about 10% lower than the prevalence in the </w:t>
-      </w:r>
-      <w:r>
-        <w:rPr>
-          <w:rFonts w:ascii="Times New Roman" w:hAnsi="Times New Roman" w:cs="Times New Roman"/>
-          <w:sz w:val="22"/>
-          <w:szCs w:val="22"/>
-        </w:rPr>
-        <w:lastRenderedPageBreak/>
-        <w:t xml:space="preserve">under-sampled and over-sampled data; whereas the threshold is almost always equivalent to the sample mean in full training data (Table 2; and other sources: CITE). </w:t>
+        <w:t xml:space="preserve">Interestingly, the threshold was about 10% lower than the prevalence in the under-sampled and over-sampled data; whereas the threshold is almost always equivalent to the sample mean in full training data (Table 2; and other sources: CITE). </w:t>
       </w:r>
       <w:r>
         <w:rPr>
@@ -4150,16 +4128,7 @@
           <w:sz w:val="22"/>
           <w:szCs w:val="22"/>
         </w:rPr>
-        <w:t xml:space="preserve">Covariates we included were binary indicators for antibiotic prescriptions, binary indicators for common procedural terminology (CPT) codes, binary indicators for international classification of disease version 9 (ICD-9) </w:t>
-      </w:r>
-      <w:r>
-        <w:rPr>
-          <w:rFonts w:ascii="Times New Roman" w:hAnsi="Times New Roman" w:cs="Times New Roman"/>
-          <w:sz w:val="22"/>
-          <w:szCs w:val="22"/>
-        </w:rPr>
-        <w:lastRenderedPageBreak/>
-        <w:t>codes, and a continuous measure of CPT-specific SSI event rate for the initial</w:t>
+        <w:t>Covariates we included were binary indicators for antibiotic prescriptions, binary indicators for common procedural terminology (CPT) codes, binary indicators for international classification of disease version 9 (ICD-9) codes, and a continuous measure of CPT-specific SSI event rate for the initial</w:t>
       </w:r>
       <w:r>
         <w:rPr>
@@ -4611,7 +4580,7 @@
               </w:rPr>
               <w:t>A</w:t>
             </w:r>
-            <w:commentRangeStart w:id="8"/>
+            <w:commentRangeStart w:id="7"/>
             <w:r>
               <w:rPr>
                 <w:rFonts w:ascii="Times New Roman" w:hAnsi="Times New Roman" w:cs="Times New Roman"/>
@@ -4623,12 +4592,12 @@
               </w:rPr>
               <w:t>ccurac</w:t>
             </w:r>
-            <w:commentRangeEnd w:id="8"/>
+            <w:commentRangeEnd w:id="7"/>
             <w:r>
               <w:rPr>
                 <w:rStyle w:val="CommentReference"/>
               </w:rPr>
-              <w:commentReference w:id="8"/>
+              <w:commentReference w:id="7"/>
             </w:r>
             <w:r>
               <w:rPr>
@@ -6389,7 +6358,6 @@
                 <w:sz w:val="22"/>
                 <w:szCs w:val="22"/>
               </w:rPr>
-              <w:lastRenderedPageBreak/>
               <w:t>Prevalence=3%</w:t>
             </w:r>
           </w:p>
@@ -11895,6 +11863,7 @@
                 <w:szCs w:val="22"/>
               </w:rPr>
             </w:pPr>
+            <w:bookmarkStart w:id="8" w:name="_GoBack" w:colFirst="3" w:colLast="3"/>
             <w:r>
               <w:rPr>
                 <w:rFonts w:ascii="Times New Roman" w:hAnsi="Times New Roman" w:cs="Times New Roman"/>
@@ -12096,6 +12065,204 @@
               </w:rPr>
               <w:t>23</w:t>
             </w:r>
+          </w:p>
+        </w:tc>
+      </w:tr>
+      <w:bookmarkEnd w:id="8"/>
+      <w:tr>
+        <w:tblPrEx>
+          <w:tblBorders>
+            <w:top w:val="none" w:sz="0" w:space="0" w:color="auto"/>
+          </w:tblBorders>
+        </w:tblPrEx>
+        <w:tc>
+          <w:tcPr>
+            <w:tcW w:w="2021" w:type="dxa"/>
+            <w:tcBorders>
+              <w:left w:val="single" w:sz="4" w:space="0" w:color="000000"/>
+            </w:tcBorders>
+            <w:vAlign w:val="bottom"/>
+          </w:tcPr>
+          <w:p>
+            <w:pPr>
+              <w:autoSpaceDE w:val="0"/>
+              <w:autoSpaceDN w:val="0"/>
+              <w:adjustRightInd w:val="0"/>
+              <w:spacing w:line="340" w:lineRule="atLeast"/>
+              <w:rPr>
+                <w:rFonts w:ascii="Times New Roman" w:hAnsi="Times New Roman" w:cs="Times New Roman"/>
+                <w:b/>
+                <w:bCs/>
+                <w:color w:val="000000"/>
+                <w:sz w:val="22"/>
+                <w:szCs w:val="22"/>
+              </w:rPr>
+            </w:pPr>
+          </w:p>
+          <w:p>
+            <w:pPr>
+              <w:autoSpaceDE w:val="0"/>
+              <w:autoSpaceDN w:val="0"/>
+              <w:adjustRightInd w:val="0"/>
+              <w:spacing w:line="340" w:lineRule="atLeast"/>
+              <w:rPr>
+                <w:rFonts w:ascii="Times New Roman" w:hAnsi="Times New Roman" w:cs="Times New Roman"/>
+                <w:color w:val="000000"/>
+                <w:sz w:val="22"/>
+                <w:szCs w:val="22"/>
+              </w:rPr>
+            </w:pPr>
+            <w:r>
+              <w:rPr>
+                <w:rFonts w:ascii="Times New Roman" w:hAnsi="Times New Roman" w:cs="Times New Roman"/>
+                <w:b/>
+                <w:bCs/>
+                <w:color w:val="000000"/>
+                <w:sz w:val="22"/>
+                <w:szCs w:val="22"/>
+              </w:rPr>
+              <w:t>Prevalence=4</w:t>
+            </w:r>
+            <w:r>
+              <w:rPr>
+                <w:rFonts w:ascii="Times New Roman" w:hAnsi="Times New Roman" w:cs="Times New Roman"/>
+                <w:b/>
+                <w:bCs/>
+                <w:color w:val="000000"/>
+                <w:sz w:val="22"/>
+                <w:szCs w:val="22"/>
+              </w:rPr>
+              <w:t>0%</w:t>
+            </w:r>
+          </w:p>
+        </w:tc>
+        <w:tc>
+          <w:tcPr>
+            <w:tcW w:w="1350" w:type="dxa"/>
+            <w:vAlign w:val="bottom"/>
+          </w:tcPr>
+          <w:p>
+            <w:pPr>
+              <w:autoSpaceDE w:val="0"/>
+              <w:autoSpaceDN w:val="0"/>
+              <w:adjustRightInd w:val="0"/>
+              <w:spacing w:line="340" w:lineRule="atLeast"/>
+              <w:jc w:val="center"/>
+              <w:rPr>
+                <w:rFonts w:ascii="Times New Roman" w:eastAsia="Times New Roman" w:hAnsi="Times New Roman" w:cs="Times New Roman"/>
+                <w:color w:val="000000"/>
+                <w:sz w:val="22"/>
+                <w:szCs w:val="22"/>
+              </w:rPr>
+            </w:pPr>
+          </w:p>
+        </w:tc>
+        <w:tc>
+          <w:tcPr>
+            <w:tcW w:w="1530" w:type="dxa"/>
+            <w:vAlign w:val="bottom"/>
+          </w:tcPr>
+          <w:p>
+            <w:pPr>
+              <w:autoSpaceDE w:val="0"/>
+              <w:autoSpaceDN w:val="0"/>
+              <w:adjustRightInd w:val="0"/>
+              <w:spacing w:line="340" w:lineRule="atLeast"/>
+              <w:jc w:val="center"/>
+              <w:rPr>
+                <w:rFonts w:ascii="Times New Roman" w:eastAsia="Times New Roman" w:hAnsi="Times New Roman" w:cs="Times New Roman"/>
+                <w:color w:val="000000"/>
+                <w:sz w:val="22"/>
+                <w:szCs w:val="22"/>
+              </w:rPr>
+            </w:pPr>
+          </w:p>
+        </w:tc>
+        <w:tc>
+          <w:tcPr>
+            <w:tcW w:w="1350" w:type="dxa"/>
+            <w:vAlign w:val="bottom"/>
+          </w:tcPr>
+          <w:p>
+            <w:pPr>
+              <w:autoSpaceDE w:val="0"/>
+              <w:autoSpaceDN w:val="0"/>
+              <w:adjustRightInd w:val="0"/>
+              <w:spacing w:line="340" w:lineRule="atLeast"/>
+              <w:jc w:val="center"/>
+              <w:rPr>
+                <w:rFonts w:ascii="Times New Roman" w:eastAsia="Times New Roman" w:hAnsi="Times New Roman" w:cs="Times New Roman"/>
+                <w:color w:val="000000"/>
+                <w:sz w:val="22"/>
+                <w:szCs w:val="22"/>
+              </w:rPr>
+            </w:pPr>
+          </w:p>
+        </w:tc>
+        <w:tc>
+          <w:tcPr>
+            <w:tcW w:w="1279" w:type="dxa"/>
+            <w:vAlign w:val="bottom"/>
+          </w:tcPr>
+          <w:p>
+            <w:pPr>
+              <w:autoSpaceDE w:val="0"/>
+              <w:autoSpaceDN w:val="0"/>
+              <w:adjustRightInd w:val="0"/>
+              <w:spacing w:line="340" w:lineRule="atLeast"/>
+              <w:jc w:val="center"/>
+              <w:rPr>
+                <w:rFonts w:ascii="Times New Roman" w:eastAsia="Times New Roman" w:hAnsi="Times New Roman" w:cs="Times New Roman"/>
+                <w:color w:val="000000"/>
+                <w:sz w:val="22"/>
+                <w:szCs w:val="22"/>
+              </w:rPr>
+            </w:pPr>
+          </w:p>
+        </w:tc>
+        <w:tc>
+          <w:tcPr>
+            <w:tcW w:w="791" w:type="dxa"/>
+            <w:vAlign w:val="bottom"/>
+          </w:tcPr>
+          <w:p>
+            <w:pPr>
+              <w:autoSpaceDE w:val="0"/>
+              <w:autoSpaceDN w:val="0"/>
+              <w:adjustRightInd w:val="0"/>
+              <w:spacing w:line="340" w:lineRule="atLeast"/>
+              <w:jc w:val="center"/>
+              <w:rPr>
+                <w:rFonts w:ascii="Times New Roman" w:eastAsia="Times New Roman" w:hAnsi="Times New Roman" w:cs="Times New Roman"/>
+                <w:color w:val="000000"/>
+                <w:sz w:val="22"/>
+                <w:szCs w:val="22"/>
+              </w:rPr>
+            </w:pPr>
+          </w:p>
+        </w:tc>
+        <w:tc>
+          <w:tcPr>
+            <w:tcW w:w="1331" w:type="dxa"/>
+            <w:tcBorders>
+              <w:right w:val="single" w:sz="4" w:space="0" w:color="000000"/>
+            </w:tcBorders>
+            <w:vAlign w:val="bottom"/>
+          </w:tcPr>
+          <w:p>
+            <w:pPr>
+              <w:autoSpaceDE w:val="0"/>
+              <w:autoSpaceDN w:val="0"/>
+              <w:adjustRightInd w:val="0"/>
+              <w:spacing w:line="340" w:lineRule="atLeast"/>
+              <w:jc w:val="center"/>
+              <w:rPr>
+                <w:rFonts w:ascii="Times New Roman" w:eastAsia="Times New Roman" w:hAnsi="Times New Roman" w:cs="Times New Roman"/>
+                <w:color w:val="000000"/>
+                <w:sz w:val="22"/>
+                <w:szCs w:val="22"/>
+              </w:rPr>
+            </w:pPr>
           </w:p>
         </w:tc>
       </w:tr>
@@ -12121,48 +12288,19 @@
               <w:spacing w:line="340" w:lineRule="atLeast"/>
               <w:rPr>
                 <w:rFonts w:ascii="Times New Roman" w:hAnsi="Times New Roman" w:cs="Times New Roman"/>
-                <w:b/>
-                <w:bCs/>
-                <w:color w:val="000000"/>
-                <w:sz w:val="22"/>
-                <w:szCs w:val="22"/>
-              </w:rPr>
-            </w:pPr>
-          </w:p>
-          <w:p>
-            <w:pPr>
-              <w:autoSpaceDE w:val="0"/>
-              <w:autoSpaceDN w:val="0"/>
-              <w:adjustRightInd w:val="0"/>
-              <w:spacing w:line="340" w:lineRule="atLeast"/>
-              <w:rPr>
-                <w:rFonts w:ascii="Times New Roman" w:hAnsi="Times New Roman" w:cs="Times New Roman"/>
-                <w:color w:val="000000"/>
-                <w:sz w:val="22"/>
-                <w:szCs w:val="22"/>
-              </w:rPr>
-            </w:pPr>
-            <w:r>
-              <w:rPr>
-                <w:rFonts w:ascii="Times New Roman" w:hAnsi="Times New Roman" w:cs="Times New Roman"/>
-                <w:b/>
-                <w:bCs/>
-                <w:color w:val="000000"/>
-                <w:sz w:val="22"/>
-                <w:szCs w:val="22"/>
-              </w:rPr>
-              <w:t>Prevalence=4</w:t>
-            </w:r>
-            <w:r>
-              <w:rPr>
-                <w:rFonts w:ascii="Times New Roman" w:hAnsi="Times New Roman" w:cs="Times New Roman"/>
-                <w:b/>
-                <w:bCs/>
-                <w:color w:val="000000"/>
-                <w:sz w:val="22"/>
-                <w:szCs w:val="22"/>
-              </w:rPr>
-              <w:t>0%</w:t>
+                <w:color w:val="000000"/>
+                <w:sz w:val="22"/>
+                <w:szCs w:val="22"/>
+              </w:rPr>
+            </w:pPr>
+            <w:r>
+              <w:rPr>
+                <w:rFonts w:ascii="Times New Roman" w:hAnsi="Times New Roman" w:cs="Times New Roman"/>
+                <w:color w:val="000000"/>
+                <w:sz w:val="22"/>
+                <w:szCs w:val="22"/>
+              </w:rPr>
+              <w:t>  Full training</w:t>
             </w:r>
           </w:p>
         </w:tc>
@@ -12185,6 +12323,15 @@
                 <w:szCs w:val="22"/>
               </w:rPr>
             </w:pPr>
+            <w:r>
+              <w:rPr>
+                <w:rFonts w:ascii="Times New Roman" w:eastAsia="Times New Roman" w:hAnsi="Times New Roman" w:cs="Times New Roman"/>
+                <w:color w:val="000000"/>
+                <w:sz w:val="22"/>
+                <w:szCs w:val="22"/>
+              </w:rPr>
+              <w:t>0.39</w:t>
+            </w:r>
           </w:p>
         </w:tc>
         <w:tc>
@@ -12206,6 +12353,15 @@
                 <w:szCs w:val="22"/>
               </w:rPr>
             </w:pPr>
+            <w:r>
+              <w:rPr>
+                <w:rFonts w:ascii="Times New Roman" w:eastAsia="Times New Roman" w:hAnsi="Times New Roman" w:cs="Times New Roman"/>
+                <w:color w:val="000000"/>
+                <w:sz w:val="22"/>
+                <w:szCs w:val="22"/>
+              </w:rPr>
+              <w:t>0.66</w:t>
+            </w:r>
           </w:p>
         </w:tc>
         <w:tc>
@@ -12227,6 +12383,15 @@
                 <w:szCs w:val="22"/>
               </w:rPr>
             </w:pPr>
+            <w:r>
+              <w:rPr>
+                <w:rFonts w:ascii="Times New Roman" w:eastAsia="Times New Roman" w:hAnsi="Times New Roman" w:cs="Times New Roman"/>
+                <w:color w:val="000000"/>
+                <w:sz w:val="22"/>
+                <w:szCs w:val="22"/>
+              </w:rPr>
+              <w:t>0.71</w:t>
+            </w:r>
           </w:p>
         </w:tc>
         <w:tc>
@@ -12248,6 +12413,15 @@
                 <w:szCs w:val="22"/>
               </w:rPr>
             </w:pPr>
+            <w:r>
+              <w:rPr>
+                <w:rFonts w:ascii="Times New Roman" w:eastAsia="Times New Roman" w:hAnsi="Times New Roman" w:cs="Times New Roman"/>
+                <w:color w:val="000000"/>
+                <w:sz w:val="22"/>
+                <w:szCs w:val="22"/>
+              </w:rPr>
+              <w:t>0.69</w:t>
+            </w:r>
           </w:p>
         </w:tc>
         <w:tc>
@@ -12269,6 +12443,15 @@
                 <w:szCs w:val="22"/>
               </w:rPr>
             </w:pPr>
+            <w:r>
+              <w:rPr>
+                <w:rFonts w:ascii="Times New Roman" w:eastAsia="Times New Roman" w:hAnsi="Times New Roman" w:cs="Times New Roman"/>
+                <w:color w:val="000000"/>
+                <w:sz w:val="22"/>
+                <w:szCs w:val="22"/>
+              </w:rPr>
+              <w:t>0.74</w:t>
+            </w:r>
           </w:p>
         </w:tc>
         <w:tc>
@@ -12293,6 +12476,15 @@
                 <w:szCs w:val="22"/>
               </w:rPr>
             </w:pPr>
+            <w:r>
+              <w:rPr>
+                <w:rFonts w:ascii="Times New Roman" w:eastAsia="Times New Roman" w:hAnsi="Times New Roman" w:cs="Times New Roman"/>
+                <w:color w:val="000000"/>
+                <w:sz w:val="22"/>
+                <w:szCs w:val="22"/>
+              </w:rPr>
+              <w:t>9</w:t>
+            </w:r>
           </w:p>
         </w:tc>
       </w:tr>
@@ -12330,7 +12522,16 @@
                 <w:sz w:val="22"/>
                 <w:szCs w:val="22"/>
               </w:rPr>
-              <w:t>  Full training</w:t>
+              <w:t xml:space="preserve">  </w:t>
+            </w:r>
+            <w:r>
+              <w:rPr>
+                <w:rFonts w:ascii="Times New Roman" w:hAnsi="Times New Roman" w:cs="Times New Roman"/>
+                <w:color w:val="000000"/>
+                <w:sz w:val="22"/>
+                <w:szCs w:val="22"/>
+              </w:rPr>
+              <w:t>Full training 0.5</w:t>
             </w:r>
           </w:p>
         </w:tc>
@@ -12353,6 +12554,15 @@
                 <w:szCs w:val="22"/>
               </w:rPr>
             </w:pPr>
+            <w:r>
+              <w:rPr>
+                <w:rFonts w:ascii="Times New Roman" w:eastAsia="Times New Roman" w:hAnsi="Times New Roman" w:cs="Times New Roman"/>
+                <w:color w:val="000000"/>
+                <w:sz w:val="22"/>
+                <w:szCs w:val="22"/>
+              </w:rPr>
+              <w:t>0.50</w:t>
+            </w:r>
           </w:p>
         </w:tc>
         <w:tc>
@@ -12374,6 +12584,15 @@
                 <w:szCs w:val="22"/>
               </w:rPr>
             </w:pPr>
+            <w:r>
+              <w:rPr>
+                <w:rFonts w:ascii="Times New Roman" w:eastAsia="Times New Roman" w:hAnsi="Times New Roman" w:cs="Times New Roman"/>
+                <w:color w:val="000000"/>
+                <w:sz w:val="22"/>
+                <w:szCs w:val="22"/>
+              </w:rPr>
+              <w:t>0.49</w:t>
+            </w:r>
           </w:p>
         </w:tc>
         <w:tc>
@@ -12395,6 +12614,15 @@
                 <w:szCs w:val="22"/>
               </w:rPr>
             </w:pPr>
+            <w:r>
+              <w:rPr>
+                <w:rFonts w:ascii="Times New Roman" w:eastAsia="Times New Roman" w:hAnsi="Times New Roman" w:cs="Times New Roman"/>
+                <w:color w:val="000000"/>
+                <w:sz w:val="22"/>
+                <w:szCs w:val="22"/>
+              </w:rPr>
+              <w:t>0.84</w:t>
+            </w:r>
           </w:p>
         </w:tc>
         <w:tc>
@@ -12416,6 +12644,15 @@
                 <w:szCs w:val="22"/>
               </w:rPr>
             </w:pPr>
+            <w:r>
+              <w:rPr>
+                <w:rFonts w:ascii="Times New Roman" w:eastAsia="Times New Roman" w:hAnsi="Times New Roman" w:cs="Times New Roman"/>
+                <w:color w:val="000000"/>
+                <w:sz w:val="22"/>
+                <w:szCs w:val="22"/>
+              </w:rPr>
+              <w:t>0.70</w:t>
+            </w:r>
           </w:p>
         </w:tc>
         <w:tc>
@@ -12437,6 +12674,15 @@
                 <w:szCs w:val="22"/>
               </w:rPr>
             </w:pPr>
+            <w:r>
+              <w:rPr>
+                <w:rFonts w:ascii="Times New Roman" w:eastAsia="Times New Roman" w:hAnsi="Times New Roman" w:cs="Times New Roman"/>
+                <w:color w:val="000000"/>
+                <w:sz w:val="22"/>
+                <w:szCs w:val="22"/>
+              </w:rPr>
+              <w:t>0.74</w:t>
+            </w:r>
           </w:p>
         </w:tc>
         <w:tc>
@@ -12461,6 +12707,15 @@
                 <w:szCs w:val="22"/>
               </w:rPr>
             </w:pPr>
+            <w:r>
+              <w:rPr>
+                <w:rFonts w:ascii="Times New Roman" w:eastAsia="Times New Roman" w:hAnsi="Times New Roman" w:cs="Times New Roman"/>
+                <w:color w:val="000000"/>
+                <w:sz w:val="22"/>
+                <w:szCs w:val="22"/>
+              </w:rPr>
+              <w:t>9</w:t>
+            </w:r>
           </w:p>
         </w:tc>
       </w:tr>
@@ -12507,7 +12762,7 @@
                 <w:sz w:val="22"/>
                 <w:szCs w:val="22"/>
               </w:rPr>
-              <w:t>Full training 0.5</w:t>
+              <w:t>Under-sampled</w:t>
             </w:r>
           </w:p>
         </w:tc>
@@ -12530,6 +12785,15 @@
                 <w:szCs w:val="22"/>
               </w:rPr>
             </w:pPr>
+            <w:r>
+              <w:rPr>
+                <w:rFonts w:ascii="Times New Roman" w:eastAsia="Times New Roman" w:hAnsi="Times New Roman" w:cs="Times New Roman"/>
+                <w:color w:val="000000"/>
+                <w:sz w:val="22"/>
+                <w:szCs w:val="22"/>
+              </w:rPr>
+              <w:t>0.49</w:t>
+            </w:r>
           </w:p>
         </w:tc>
         <w:tc>
@@ -12551,6 +12815,15 @@
                 <w:szCs w:val="22"/>
               </w:rPr>
             </w:pPr>
+            <w:r>
+              <w:rPr>
+                <w:rFonts w:ascii="Times New Roman" w:eastAsia="Times New Roman" w:hAnsi="Times New Roman" w:cs="Times New Roman"/>
+                <w:color w:val="000000"/>
+                <w:sz w:val="22"/>
+                <w:szCs w:val="22"/>
+              </w:rPr>
+              <w:t>0.66</w:t>
+            </w:r>
           </w:p>
         </w:tc>
         <w:tc>
@@ -12572,6 +12845,15 @@
                 <w:szCs w:val="22"/>
               </w:rPr>
             </w:pPr>
+            <w:r>
+              <w:rPr>
+                <w:rFonts w:ascii="Times New Roman" w:eastAsia="Times New Roman" w:hAnsi="Times New Roman" w:cs="Times New Roman"/>
+                <w:color w:val="000000"/>
+                <w:sz w:val="22"/>
+                <w:szCs w:val="22"/>
+              </w:rPr>
+              <w:t>0.71</w:t>
+            </w:r>
           </w:p>
         </w:tc>
         <w:tc>
@@ -12593,6 +12875,15 @@
                 <w:szCs w:val="22"/>
               </w:rPr>
             </w:pPr>
+            <w:r>
+              <w:rPr>
+                <w:rFonts w:ascii="Times New Roman" w:eastAsia="Times New Roman" w:hAnsi="Times New Roman" w:cs="Times New Roman"/>
+                <w:color w:val="000000"/>
+                <w:sz w:val="22"/>
+                <w:szCs w:val="22"/>
+              </w:rPr>
+              <w:t>0.69</w:t>
+            </w:r>
           </w:p>
         </w:tc>
         <w:tc>
@@ -12614,6 +12905,15 @@
                 <w:szCs w:val="22"/>
               </w:rPr>
             </w:pPr>
+            <w:r>
+              <w:rPr>
+                <w:rFonts w:ascii="Times New Roman" w:eastAsia="Times New Roman" w:hAnsi="Times New Roman" w:cs="Times New Roman"/>
+                <w:color w:val="000000"/>
+                <w:sz w:val="22"/>
+                <w:szCs w:val="22"/>
+              </w:rPr>
+              <w:t>0.74</w:t>
+            </w:r>
           </w:p>
         </w:tc>
         <w:tc>
@@ -12638,6 +12938,15 @@
                 <w:szCs w:val="22"/>
               </w:rPr>
             </w:pPr>
+            <w:r>
+              <w:rPr>
+                <w:rFonts w:ascii="Times New Roman" w:eastAsia="Times New Roman" w:hAnsi="Times New Roman" w:cs="Times New Roman"/>
+                <w:color w:val="000000"/>
+                <w:sz w:val="22"/>
+                <w:szCs w:val="22"/>
+              </w:rPr>
+              <w:t>9</w:t>
+            </w:r>
           </w:p>
         </w:tc>
       </w:tr>
@@ -12684,7 +12993,7 @@
                 <w:sz w:val="22"/>
                 <w:szCs w:val="22"/>
               </w:rPr>
-              <w:t>Under-sampled</w:t>
+              <w:t>Over-sampled</w:t>
             </w:r>
           </w:p>
         </w:tc>
@@ -12707,6 +13016,15 @@
                 <w:szCs w:val="22"/>
               </w:rPr>
             </w:pPr>
+            <w:r>
+              <w:rPr>
+                <w:rFonts w:ascii="Times New Roman" w:eastAsia="Times New Roman" w:hAnsi="Times New Roman" w:cs="Times New Roman"/>
+                <w:color w:val="000000"/>
+                <w:sz w:val="22"/>
+                <w:szCs w:val="22"/>
+              </w:rPr>
+              <w:t>0.49</w:t>
+            </w:r>
           </w:p>
         </w:tc>
         <w:tc>
@@ -12728,6 +13046,15 @@
                 <w:szCs w:val="22"/>
               </w:rPr>
             </w:pPr>
+            <w:r>
+              <w:rPr>
+                <w:rFonts w:ascii="Times New Roman" w:eastAsia="Times New Roman" w:hAnsi="Times New Roman" w:cs="Times New Roman"/>
+                <w:color w:val="000000"/>
+                <w:sz w:val="22"/>
+                <w:szCs w:val="22"/>
+              </w:rPr>
+              <w:t>0.65</w:t>
+            </w:r>
           </w:p>
         </w:tc>
         <w:tc>
@@ -12749,6 +13076,15 @@
                 <w:szCs w:val="22"/>
               </w:rPr>
             </w:pPr>
+            <w:r>
+              <w:rPr>
+                <w:rFonts w:ascii="Times New Roman" w:eastAsia="Times New Roman" w:hAnsi="Times New Roman" w:cs="Times New Roman"/>
+                <w:color w:val="000000"/>
+                <w:sz w:val="22"/>
+                <w:szCs w:val="22"/>
+              </w:rPr>
+              <w:t>0.71</w:t>
+            </w:r>
           </w:p>
         </w:tc>
         <w:tc>
@@ -12770,6 +13106,15 @@
                 <w:szCs w:val="22"/>
               </w:rPr>
             </w:pPr>
+            <w:r>
+              <w:rPr>
+                <w:rFonts w:ascii="Times New Roman" w:eastAsia="Times New Roman" w:hAnsi="Times New Roman" w:cs="Times New Roman"/>
+                <w:color w:val="000000"/>
+                <w:sz w:val="22"/>
+                <w:szCs w:val="22"/>
+              </w:rPr>
+              <w:t>0.69</w:t>
+            </w:r>
           </w:p>
         </w:tc>
         <w:tc>
@@ -12791,6 +13136,15 @@
                 <w:szCs w:val="22"/>
               </w:rPr>
             </w:pPr>
+            <w:r>
+              <w:rPr>
+                <w:rFonts w:ascii="Times New Roman" w:eastAsia="Times New Roman" w:hAnsi="Times New Roman" w:cs="Times New Roman"/>
+                <w:color w:val="000000"/>
+                <w:sz w:val="22"/>
+                <w:szCs w:val="22"/>
+              </w:rPr>
+              <w:t>0.74</w:t>
+            </w:r>
           </w:p>
         </w:tc>
         <w:tc>
@@ -12815,6 +13169,15 @@
                 <w:szCs w:val="22"/>
               </w:rPr>
             </w:pPr>
+            <w:r>
+              <w:rPr>
+                <w:rFonts w:ascii="Times New Roman" w:eastAsia="Times New Roman" w:hAnsi="Times New Roman" w:cs="Times New Roman"/>
+                <w:color w:val="000000"/>
+                <w:sz w:val="22"/>
+                <w:szCs w:val="22"/>
+              </w:rPr>
+              <w:t>10</w:t>
+            </w:r>
           </w:p>
         </w:tc>
       </w:tr>
@@ -12852,16 +13215,16 @@
                 <w:sz w:val="22"/>
                 <w:szCs w:val="22"/>
               </w:rPr>
-              <w:t xml:space="preserve">  </w:t>
-            </w:r>
-            <w:r>
-              <w:rPr>
-                <w:rFonts w:ascii="Times New Roman" w:hAnsi="Times New Roman" w:cs="Times New Roman"/>
-                <w:color w:val="000000"/>
-                <w:sz w:val="22"/>
-                <w:szCs w:val="22"/>
-              </w:rPr>
-              <w:t>Over-sampled</w:t>
+              <w:t> </w:t>
+            </w:r>
+            <w:r>
+              <w:rPr>
+                <w:rFonts w:ascii="Times New Roman" w:hAnsi="Times New Roman" w:cs="Times New Roman"/>
+                <w:color w:val="000000"/>
+                <w:sz w:val="22"/>
+                <w:szCs w:val="22"/>
+              </w:rPr>
+              <w:t xml:space="preserve"> SMOTE</w:t>
             </w:r>
           </w:p>
         </w:tc>
@@ -12884,6 +13247,15 @@
                 <w:szCs w:val="22"/>
               </w:rPr>
             </w:pPr>
+            <w:r>
+              <w:rPr>
+                <w:rFonts w:ascii="Times New Roman" w:eastAsia="Times New Roman" w:hAnsi="Times New Roman" w:cs="Times New Roman"/>
+                <w:color w:val="000000"/>
+                <w:sz w:val="22"/>
+                <w:szCs w:val="22"/>
+              </w:rPr>
+              <w:t>0.41</w:t>
+            </w:r>
           </w:p>
         </w:tc>
         <w:tc>
@@ -12905,6 +13277,15 @@
                 <w:szCs w:val="22"/>
               </w:rPr>
             </w:pPr>
+            <w:r>
+              <w:rPr>
+                <w:rFonts w:ascii="Times New Roman" w:eastAsia="Times New Roman" w:hAnsi="Times New Roman" w:cs="Times New Roman"/>
+                <w:color w:val="000000"/>
+                <w:sz w:val="22"/>
+                <w:szCs w:val="22"/>
+              </w:rPr>
+              <w:t>0.64</w:t>
+            </w:r>
           </w:p>
         </w:tc>
         <w:tc>
@@ -12926,6 +13307,15 @@
                 <w:szCs w:val="22"/>
               </w:rPr>
             </w:pPr>
+            <w:r>
+              <w:rPr>
+                <w:rFonts w:ascii="Times New Roman" w:eastAsia="Times New Roman" w:hAnsi="Times New Roman" w:cs="Times New Roman"/>
+                <w:color w:val="000000"/>
+                <w:sz w:val="22"/>
+                <w:szCs w:val="22"/>
+              </w:rPr>
+              <w:t>0.71</w:t>
+            </w:r>
           </w:p>
         </w:tc>
         <w:tc>
@@ -12947,6 +13337,15 @@
                 <w:szCs w:val="22"/>
               </w:rPr>
             </w:pPr>
+            <w:r>
+              <w:rPr>
+                <w:rFonts w:ascii="Times New Roman" w:eastAsia="Times New Roman" w:hAnsi="Times New Roman" w:cs="Times New Roman"/>
+                <w:color w:val="000000"/>
+                <w:sz w:val="22"/>
+                <w:szCs w:val="22"/>
+              </w:rPr>
+              <w:t>0.68</w:t>
+            </w:r>
           </w:p>
         </w:tc>
         <w:tc>
@@ -12968,6 +13367,15 @@
                 <w:szCs w:val="22"/>
               </w:rPr>
             </w:pPr>
+            <w:r>
+              <w:rPr>
+                <w:rFonts w:ascii="Times New Roman" w:eastAsia="Times New Roman" w:hAnsi="Times New Roman" w:cs="Times New Roman"/>
+                <w:color w:val="000000"/>
+                <w:sz w:val="22"/>
+                <w:szCs w:val="22"/>
+              </w:rPr>
+              <w:t>0.73</w:t>
+            </w:r>
           </w:p>
         </w:tc>
         <w:tc>
@@ -12992,183 +13400,15 @@
                 <w:szCs w:val="22"/>
               </w:rPr>
             </w:pPr>
-          </w:p>
-        </w:tc>
-      </w:tr>
-      <w:tr>
-        <w:tblPrEx>
-          <w:tblBorders>
-            <w:top w:val="none" w:sz="0" w:space="0" w:color="auto"/>
-          </w:tblBorders>
-        </w:tblPrEx>
-        <w:tc>
-          <w:tcPr>
-            <w:tcW w:w="2021" w:type="dxa"/>
-            <w:tcBorders>
-              <w:left w:val="single" w:sz="4" w:space="0" w:color="000000"/>
-            </w:tcBorders>
-            <w:vAlign w:val="bottom"/>
-          </w:tcPr>
-          <w:p>
-            <w:pPr>
-              <w:autoSpaceDE w:val="0"/>
-              <w:autoSpaceDN w:val="0"/>
-              <w:adjustRightInd w:val="0"/>
-              <w:spacing w:line="340" w:lineRule="atLeast"/>
-              <w:rPr>
-                <w:rFonts w:ascii="Times New Roman" w:hAnsi="Times New Roman" w:cs="Times New Roman"/>
-                <w:color w:val="000000"/>
-                <w:sz w:val="22"/>
-                <w:szCs w:val="22"/>
-              </w:rPr>
-            </w:pPr>
-            <w:r>
-              <w:rPr>
-                <w:rFonts w:ascii="Times New Roman" w:hAnsi="Times New Roman" w:cs="Times New Roman"/>
-                <w:color w:val="000000"/>
-                <w:sz w:val="22"/>
-                <w:szCs w:val="22"/>
-              </w:rPr>
-              <w:t> </w:t>
-            </w:r>
-            <w:r>
-              <w:rPr>
-                <w:rFonts w:ascii="Times New Roman" w:hAnsi="Times New Roman" w:cs="Times New Roman"/>
-                <w:color w:val="000000"/>
-                <w:sz w:val="22"/>
-                <w:szCs w:val="22"/>
-              </w:rPr>
-              <w:t xml:space="preserve"> SMOTE</w:t>
-            </w:r>
-          </w:p>
-        </w:tc>
-        <w:tc>
-          <w:tcPr>
-            <w:tcW w:w="1350" w:type="dxa"/>
-            <w:vAlign w:val="bottom"/>
-          </w:tcPr>
-          <w:p>
-            <w:pPr>
-              <w:autoSpaceDE w:val="0"/>
-              <w:autoSpaceDN w:val="0"/>
-              <w:adjustRightInd w:val="0"/>
-              <w:spacing w:line="340" w:lineRule="atLeast"/>
-              <w:jc w:val="center"/>
-              <w:rPr>
-                <w:rFonts w:ascii="Times New Roman" w:eastAsia="Times New Roman" w:hAnsi="Times New Roman" w:cs="Times New Roman"/>
-                <w:color w:val="000000"/>
-                <w:sz w:val="22"/>
-                <w:szCs w:val="22"/>
-              </w:rPr>
-            </w:pPr>
-          </w:p>
-        </w:tc>
-        <w:tc>
-          <w:tcPr>
-            <w:tcW w:w="1530" w:type="dxa"/>
-            <w:vAlign w:val="bottom"/>
-          </w:tcPr>
-          <w:p>
-            <w:pPr>
-              <w:autoSpaceDE w:val="0"/>
-              <w:autoSpaceDN w:val="0"/>
-              <w:adjustRightInd w:val="0"/>
-              <w:spacing w:line="340" w:lineRule="atLeast"/>
-              <w:jc w:val="center"/>
-              <w:rPr>
-                <w:rFonts w:ascii="Times New Roman" w:eastAsia="Times New Roman" w:hAnsi="Times New Roman" w:cs="Times New Roman"/>
-                <w:color w:val="000000"/>
-                <w:sz w:val="22"/>
-                <w:szCs w:val="22"/>
-              </w:rPr>
-            </w:pPr>
-          </w:p>
-        </w:tc>
-        <w:tc>
-          <w:tcPr>
-            <w:tcW w:w="1350" w:type="dxa"/>
-            <w:vAlign w:val="bottom"/>
-          </w:tcPr>
-          <w:p>
-            <w:pPr>
-              <w:autoSpaceDE w:val="0"/>
-              <w:autoSpaceDN w:val="0"/>
-              <w:adjustRightInd w:val="0"/>
-              <w:spacing w:line="340" w:lineRule="atLeast"/>
-              <w:jc w:val="center"/>
-              <w:rPr>
-                <w:rFonts w:ascii="Times New Roman" w:eastAsia="Times New Roman" w:hAnsi="Times New Roman" w:cs="Times New Roman"/>
-                <w:color w:val="000000"/>
-                <w:sz w:val="22"/>
-                <w:szCs w:val="22"/>
-              </w:rPr>
-            </w:pPr>
-          </w:p>
-        </w:tc>
-        <w:tc>
-          <w:tcPr>
-            <w:tcW w:w="1279" w:type="dxa"/>
-            <w:vAlign w:val="bottom"/>
-          </w:tcPr>
-          <w:p>
-            <w:pPr>
-              <w:autoSpaceDE w:val="0"/>
-              <w:autoSpaceDN w:val="0"/>
-              <w:adjustRightInd w:val="0"/>
-              <w:spacing w:line="340" w:lineRule="atLeast"/>
-              <w:jc w:val="center"/>
-              <w:rPr>
-                <w:rFonts w:ascii="Times New Roman" w:eastAsia="Times New Roman" w:hAnsi="Times New Roman" w:cs="Times New Roman"/>
-                <w:color w:val="000000"/>
-                <w:sz w:val="22"/>
-                <w:szCs w:val="22"/>
-              </w:rPr>
-            </w:pPr>
-          </w:p>
-        </w:tc>
-        <w:tc>
-          <w:tcPr>
-            <w:tcW w:w="791" w:type="dxa"/>
-            <w:vAlign w:val="bottom"/>
-          </w:tcPr>
-          <w:p>
-            <w:pPr>
-              <w:autoSpaceDE w:val="0"/>
-              <w:autoSpaceDN w:val="0"/>
-              <w:adjustRightInd w:val="0"/>
-              <w:spacing w:line="340" w:lineRule="atLeast"/>
-              <w:jc w:val="center"/>
-              <w:rPr>
-                <w:rFonts w:ascii="Times New Roman" w:eastAsia="Times New Roman" w:hAnsi="Times New Roman" w:cs="Times New Roman"/>
-                <w:color w:val="000000"/>
-                <w:sz w:val="22"/>
-                <w:szCs w:val="22"/>
-              </w:rPr>
-            </w:pPr>
-          </w:p>
-        </w:tc>
-        <w:tc>
-          <w:tcPr>
-            <w:tcW w:w="1331" w:type="dxa"/>
-            <w:tcBorders>
-              <w:right w:val="single" w:sz="4" w:space="0" w:color="000000"/>
-            </w:tcBorders>
-            <w:vAlign w:val="bottom"/>
-          </w:tcPr>
-          <w:p>
-            <w:pPr>
-              <w:autoSpaceDE w:val="0"/>
-              <w:autoSpaceDN w:val="0"/>
-              <w:adjustRightInd w:val="0"/>
-              <w:spacing w:line="340" w:lineRule="atLeast"/>
-              <w:jc w:val="center"/>
-              <w:rPr>
-                <w:rFonts w:ascii="Times New Roman" w:eastAsia="Times New Roman" w:hAnsi="Times New Roman" w:cs="Times New Roman"/>
-                <w:color w:val="000000"/>
-                <w:sz w:val="22"/>
-                <w:szCs w:val="22"/>
-              </w:rPr>
-            </w:pPr>
+            <w:r>
+              <w:rPr>
+                <w:rFonts w:ascii="Times New Roman" w:eastAsia="Times New Roman" w:hAnsi="Times New Roman" w:cs="Times New Roman"/>
+                <w:color w:val="000000"/>
+                <w:sz w:val="22"/>
+                <w:szCs w:val="22"/>
+              </w:rPr>
+              <w:t>28</w:t>
+            </w:r>
           </w:p>
         </w:tc>
       </w:tr>
@@ -14433,7 +14673,6 @@
           <w:sz w:val="22"/>
           <w:szCs w:val="22"/>
         </w:rPr>
-        <w:lastRenderedPageBreak/>
         <w:t>The similarity of the methods is really evident in the simulation as well</w:t>
       </w:r>
       <w:r>
@@ -14850,7 +15089,7 @@
 
 <file path=word/comments.xml><?xml version="1.0" encoding="utf-8"?>
 <w:comments xmlns:wpc="http://schemas.microsoft.com/office/word/2010/wordprocessingCanvas" xmlns:mo="http://schemas.microsoft.com/office/mac/office/2008/main" xmlns:mc="http://schemas.openxmlformats.org/markup-compatibility/2006" xmlns:mv="urn:schemas-microsoft-com:mac:vml" xmlns:o="urn:schemas-microsoft-com:office:office" xmlns:r="http://schemas.openxmlformats.org/officeDocument/2006/relationships" xmlns:m="http://schemas.openxmlformats.org/officeDocument/2006/math" xmlns:v="urn:schemas-microsoft-com:vml" xmlns:wp14="http://schemas.microsoft.com/office/word/2010/wordprocessingDrawing" xmlns:wp="http://schemas.openxmlformats.org/drawingml/2006/wordprocessingDrawing" xmlns:w10="urn:schemas-microsoft-com:office:word" xmlns:w="http://schemas.openxmlformats.org/wordprocessingml/2006/main" xmlns:w14="http://schemas.microsoft.com/office/word/2010/wordml" xmlns:wpg="http://schemas.microsoft.com/office/word/2010/wordprocessingGroup" xmlns:wpi="http://schemas.microsoft.com/office/word/2010/wordprocessingInk" xmlns:wne="http://schemas.microsoft.com/office/word/2006/wordml" xmlns:wps="http://schemas.microsoft.com/office/word/2010/wordprocessingShape" mc:Ignorable="w14 wp14">
-  <w:comment w:id="1" w:author="Colborn, Kathryn" w:date="2018-03-03T13:45:00Z" w:initials="CK">
+  <w:comment w:id="0" w:author="Colborn, Kathryn" w:date="2018-03-03T13:45:00Z" w:initials="CK">
     <w:p>
       <w:pPr>
         <w:pStyle w:val="CommentText"/>
@@ -14866,7 +15105,7 @@
       </w:r>
     </w:p>
   </w:comment>
-  <w:comment w:id="2" w:author="Colborn, Kathryn" w:date="2018-03-02T13:36:00Z" w:initials="CK">
+  <w:comment w:id="1" w:author="Colborn, Kathryn" w:date="2018-03-02T13:36:00Z" w:initials="CK">
     <w:p>
       <w:pPr>
         <w:pStyle w:val="CommentText"/>
@@ -14882,7 +15121,7 @@
       </w:r>
     </w:p>
   </w:comment>
-  <w:comment w:id="3" w:author="Colborn, Kathryn" w:date="2018-03-03T15:59:00Z" w:initials="CK">
+  <w:comment w:id="2" w:author="Colborn, Kathryn" w:date="2018-03-03T15:59:00Z" w:initials="CK">
     <w:p>
       <w:pPr>
         <w:pStyle w:val="CommentText"/>
@@ -14903,6 +15142,22 @@
       <w:proofErr w:type="spellEnd"/>
       <w:r>
         <w:t xml:space="preserve"> 1984 and a few others here</w:t>
+      </w:r>
+    </w:p>
+  </w:comment>
+  <w:comment w:id="3" w:author="Alyssa Forber" w:date="2018-03-27T16:26:00Z" w:initials="AF">
+    <w:p>
+      <w:pPr>
+        <w:pStyle w:val="CommentText"/>
+      </w:pPr>
+      <w:r>
+        <w:rPr>
+          <w:rStyle w:val="CommentReference"/>
+        </w:rPr>
+        <w:annotationRef/>
+      </w:r>
+      <w:r>
+        <w:t>Remove this now that we’re not including 0.5?</w:t>
       </w:r>
     </w:p>
   </w:comment>
@@ -14918,11 +15173,11 @@
         <w:annotationRef/>
       </w:r>
       <w:r>
-        <w:t>Remove this now that we’re not including 0.5?</w:t>
+        <w:t>Remove this now?</w:t>
       </w:r>
     </w:p>
   </w:comment>
-  <w:comment w:id="5" w:author="Alyssa Forber" w:date="2018-03-27T16:26:00Z" w:initials="AF">
+  <w:comment w:id="5" w:author="Colborn, Kathryn" w:date="2018-03-02T13:20:00Z" w:initials="CK">
     <w:p>
       <w:pPr>
         <w:pStyle w:val="CommentText"/>
@@ -14934,11 +15189,11 @@
         <w:annotationRef/>
       </w:r>
       <w:r>
-        <w:t>Remove this now?</w:t>
+        <w:t>Maybe add a few more important variables here</w:t>
       </w:r>
     </w:p>
   </w:comment>
-  <w:comment w:id="6" w:author="Colborn, Kathryn" w:date="2018-03-02T13:20:00Z" w:initials="CK">
+  <w:comment w:id="6" w:author="Alyssa Forber" w:date="2018-03-11T21:08:00Z" w:initials="AF">
     <w:p>
       <w:pPr>
         <w:pStyle w:val="CommentText"/>
@@ -14950,35 +15205,19 @@
         <w:annotationRef/>
       </w:r>
       <w:r>
-        <w:t>Maybe add a few more important variables here</w:t>
+        <w:t xml:space="preserve">Insurance status, mental health disorders, </w:t>
+      </w:r>
+      <w:r>
+        <w:rPr>
+          <w:rFonts w:ascii="Times New Roman" w:hAnsi="Times New Roman" w:cs="Times New Roman"/>
+          <w:sz w:val="24"/>
+          <w:szCs w:val="24"/>
+        </w:rPr>
+        <w:t>Charlson Comorbidity Index, discharge diagnosis</w:t>
       </w:r>
     </w:p>
   </w:comment>
-  <w:comment w:id="7" w:author="Alyssa Forber" w:date="2018-03-11T21:08:00Z" w:initials="AF">
-    <w:p>
-      <w:pPr>
-        <w:pStyle w:val="CommentText"/>
-      </w:pPr>
-      <w:r>
-        <w:rPr>
-          <w:rStyle w:val="CommentReference"/>
-        </w:rPr>
-        <w:annotationRef/>
-      </w:r>
-      <w:r>
-        <w:t xml:space="preserve">Insurance status, mental health disorders, </w:t>
-      </w:r>
-      <w:r>
-        <w:rPr>
-          <w:rFonts w:ascii="Times New Roman" w:hAnsi="Times New Roman" w:cs="Times New Roman"/>
-          <w:sz w:val="24"/>
-          <w:szCs w:val="24"/>
-        </w:rPr>
-        <w:t>Charlson Comorbidity Index, discharge diagnosis</w:t>
-      </w:r>
-    </w:p>
-  </w:comment>
-  <w:comment w:id="8" w:author="Alyssa Forber" w:date="2018-03-27T11:30:00Z" w:initials="AF">
+  <w:comment w:id="7" w:author="Alyssa Forber" w:date="2018-03-27T11:30:00Z" w:initials="AF">
     <w:p>
       <w:pPr>
         <w:pStyle w:val="CommentText"/>
@@ -16386,7 +16625,7 @@
   <a:extraClrSchemeLst/>
   <a:extLst>
     <a:ext uri="{05A4C25C-085E-4340-85A3-A5531E510DB2}">
-      <thm15:themeFamily xmlns="" xmlns:thm15="http://schemas.microsoft.com/office/thememl/2012/main" name="Office Theme" id="{62F939B6-93AF-4DB8-9C6B-D6C7DFDC589F}" vid="{4A3C46E8-61CC-4603-A589-7422A47A8E4A}"/>
+      <thm15:themeFamily xmlns:thm15="http://schemas.microsoft.com/office/thememl/2012/main" xmlns="" name="Office Theme" id="{62F939B6-93AF-4DB8-9C6B-D6C7DFDC589F}" vid="{4A3C46E8-61CC-4603-A589-7422A47A8E4A}"/>
     </a:ext>
   </a:extLst>
 </a:theme>

</xml_diff>

<commit_message>
Working on defense power point
</commit_message>
<xml_diff>
--- a/Reports/ForberThesis20180302.docx
+++ b/Reports/ForberThesis20180302.docx
@@ -67,7 +67,6 @@
         </w:rPr>
         <w:t>1</w:t>
       </w:r>
-      <w:proofErr w:type="gramStart"/>
       <w:r>
         <w:rPr>
           <w:rFonts w:ascii="Times New Roman" w:hAnsi="Times New Roman" w:cs="Times New Roman"/>
@@ -77,7 +76,6 @@
         </w:rPr>
         <w:t>,2</w:t>
       </w:r>
-      <w:proofErr w:type="gramEnd"/>
       <w:r>
         <w:rPr>
           <w:rFonts w:ascii="Times New Roman" w:hAnsi="Times New Roman" w:cs="Times New Roman"/>
@@ -381,18 +379,7 @@
           <w:szCs w:val="22"/>
         </w:rPr>
         <w:lastRenderedPageBreak/>
-        <w:t>Abst</w:t>
-      </w:r>
-      <w:bookmarkStart w:id="3" w:name="_GoBack"/>
-      <w:bookmarkEnd w:id="3"/>
-      <w:r>
-        <w:rPr>
-          <w:rFonts w:ascii="Times New Roman" w:hAnsi="Times New Roman" w:cs="Times New Roman"/>
-          <w:b/>
-          <w:sz w:val="22"/>
-          <w:szCs w:val="22"/>
-        </w:rPr>
-        <w:t>ract</w:t>
+        <w:t>Abstract</w:t>
       </w:r>
       <w:commentRangeEnd w:id="2"/>
       <w:r>
@@ -500,7 +487,7 @@
         </w:rPr>
         <w:t xml:space="preserve">cated combination of </w:t>
       </w:r>
-      <w:commentRangeStart w:id="4"/>
+      <w:commentRangeStart w:id="3"/>
       <w:r>
         <w:rPr>
           <w:rFonts w:ascii="Times New Roman" w:hAnsi="Times New Roman" w:cs="Times New Roman"/>
@@ -509,12 +496,12 @@
         </w:rPr>
         <w:t>both</w:t>
       </w:r>
-      <w:commentRangeEnd w:id="4"/>
+      <w:commentRangeEnd w:id="3"/>
       <w:r>
         <w:rPr>
           <w:rStyle w:val="CommentReference"/>
         </w:rPr>
-        <w:commentReference w:id="4"/>
+        <w:commentReference w:id="3"/>
       </w:r>
       <w:r>
         <w:rPr>
@@ -572,25 +559,7 @@
           <w:sz w:val="22"/>
           <w:szCs w:val="22"/>
         </w:rPr>
-        <w:t xml:space="preserve"> As usual, no single method always performs the best when predicting on a </w:t>
-      </w:r>
-      <w:proofErr w:type="gramStart"/>
-      <w:r>
-        <w:rPr>
-          <w:rFonts w:ascii="Times New Roman" w:hAnsi="Times New Roman" w:cs="Times New Roman"/>
-          <w:sz w:val="22"/>
-          <w:szCs w:val="22"/>
-        </w:rPr>
-        <w:t>hold-out</w:t>
-      </w:r>
-      <w:proofErr w:type="gramEnd"/>
-      <w:r>
-        <w:rPr>
-          <w:rFonts w:ascii="Times New Roman" w:hAnsi="Times New Roman" w:cs="Times New Roman"/>
-          <w:sz w:val="22"/>
-          <w:szCs w:val="22"/>
-        </w:rPr>
-        <w:t xml:space="preserve"> set (CITE). However, all methods achieve the goal of increasing sensitivity (if we assume the minority class is the positive outcome class), which is of course very poor if the imbalance is ignored. </w:t>
+        <w:t xml:space="preserve"> As usual, no single method always performs the best when predicting on a hold-out set (CITE). However, all methods achieve the goal of increasing sensitivity (if we assume the minority class is the positive outcome class), which is of course very poor if the imbalance is ignored. </w:t>
       </w:r>
     </w:p>
     <w:p>
@@ -683,7 +652,7 @@
         </w:rPr>
         <w:t xml:space="preserve">). </w:t>
       </w:r>
-      <w:commentRangeStart w:id="5"/>
+      <w:commentRangeStart w:id="4"/>
       <w:r>
         <w:rPr>
           <w:rFonts w:ascii="Times New Roman" w:hAnsi="Times New Roman" w:cs="Times New Roman"/>
@@ -692,12 +661,12 @@
         </w:rPr>
         <w:t xml:space="preserve">The default method for classification from a model that produces a predicted probability for each patient is to round at 0.5. </w:t>
       </w:r>
-      <w:commentRangeEnd w:id="5"/>
+      <w:commentRangeEnd w:id="4"/>
       <w:r>
         <w:rPr>
           <w:rStyle w:val="CommentReference"/>
         </w:rPr>
-        <w:commentReference w:id="5"/>
+        <w:commentReference w:id="4"/>
       </w:r>
       <w:r>
         <w:rPr>
@@ -748,25 +717,7 @@
           <w:sz w:val="22"/>
           <w:szCs w:val="22"/>
         </w:rPr>
-        <w:t xml:space="preserve"> sampling techniques to ROC analysis for handling imbalanced data (CITE: </w:t>
-      </w:r>
-      <w:proofErr w:type="spellStart"/>
-      <w:r>
-        <w:rPr>
-          <w:rFonts w:ascii="Times New Roman" w:hAnsi="Times New Roman" w:cs="Times New Roman"/>
-          <w:sz w:val="22"/>
-          <w:szCs w:val="22"/>
-        </w:rPr>
-        <w:t>Maloof</w:t>
-      </w:r>
-      <w:proofErr w:type="spellEnd"/>
-      <w:r>
-        <w:rPr>
-          <w:rFonts w:ascii="Times New Roman" w:hAnsi="Times New Roman" w:cs="Times New Roman"/>
-          <w:sz w:val="22"/>
-          <w:szCs w:val="22"/>
-        </w:rPr>
-        <w:t xml:space="preserve">, 2003). </w:t>
+        <w:t xml:space="preserve"> sampling techniques to ROC analysis for handling imbalanced data (CITE: Maloof, 2003). </w:t>
       </w:r>
       <w:r>
         <w:rPr>
@@ -790,25 +741,7 @@
           <w:sz w:val="22"/>
           <w:szCs w:val="22"/>
         </w:rPr>
-        <w:t xml:space="preserve">various </w:t>
-      </w:r>
-      <w:proofErr w:type="gramStart"/>
-      <w:r>
-        <w:rPr>
-          <w:rFonts w:ascii="Times New Roman" w:hAnsi="Times New Roman" w:cs="Times New Roman"/>
-          <w:sz w:val="22"/>
-          <w:szCs w:val="22"/>
-        </w:rPr>
-        <w:t>machine learning</w:t>
-      </w:r>
-      <w:proofErr w:type="gramEnd"/>
-      <w:r>
-        <w:rPr>
-          <w:rFonts w:ascii="Times New Roman" w:hAnsi="Times New Roman" w:cs="Times New Roman"/>
-          <w:sz w:val="22"/>
-          <w:szCs w:val="22"/>
-        </w:rPr>
-        <w:t xml:space="preserve"> algorithms</w:t>
+        <w:t>various machine learning algorithms</w:t>
       </w:r>
       <w:r>
         <w:rPr>
@@ -824,33 +757,15 @@
           <w:sz w:val="22"/>
           <w:szCs w:val="22"/>
         </w:rPr>
-        <w:t xml:space="preserve">. Similar to what </w:t>
-      </w:r>
-      <w:proofErr w:type="spellStart"/>
-      <w:r>
-        <w:rPr>
-          <w:rFonts w:ascii="Times New Roman" w:hAnsi="Times New Roman" w:cs="Times New Roman"/>
-          <w:sz w:val="22"/>
-          <w:szCs w:val="22"/>
-        </w:rPr>
-        <w:t>Brei</w:t>
-      </w:r>
-      <w:r>
-        <w:rPr>
-          <w:rFonts w:ascii="Times New Roman" w:hAnsi="Times New Roman" w:cs="Times New Roman"/>
-          <w:sz w:val="22"/>
-          <w:szCs w:val="22"/>
-        </w:rPr>
-        <w:t>man</w:t>
-      </w:r>
-      <w:proofErr w:type="spellEnd"/>
-      <w:r>
-        <w:rPr>
-          <w:rFonts w:ascii="Times New Roman" w:hAnsi="Times New Roman" w:cs="Times New Roman"/>
-          <w:sz w:val="22"/>
-          <w:szCs w:val="22"/>
-        </w:rPr>
-        <w:t xml:space="preserve"> found in 1984 (CITE), </w:t>
+        <w:t>. Similar to what Brei</w:t>
+      </w:r>
+      <w:r>
+        <w:rPr>
+          <w:rFonts w:ascii="Times New Roman" w:hAnsi="Times New Roman" w:cs="Times New Roman"/>
+          <w:sz w:val="22"/>
+          <w:szCs w:val="22"/>
+        </w:rPr>
+        <w:t xml:space="preserve">man found in 1984 (CITE), </w:t>
       </w:r>
       <w:r>
         <w:rPr>
@@ -1212,25 +1127,7 @@
           <w:sz w:val="22"/>
           <w:szCs w:val="22"/>
         </w:rPr>
-        <w:t xml:space="preserve">The data were first split into training and test sets, with approximately 2/3 of the data used for the training set and 1/3 held out for testing. A temporal split was </w:t>
-      </w:r>
-      <w:proofErr w:type="gramStart"/>
-      <w:r>
-        <w:rPr>
-          <w:rFonts w:ascii="Times New Roman" w:hAnsi="Times New Roman" w:cs="Times New Roman"/>
-          <w:sz w:val="22"/>
-          <w:szCs w:val="22"/>
-        </w:rPr>
-        <w:t>used,</w:t>
-      </w:r>
-      <w:proofErr w:type="gramEnd"/>
-      <w:r>
-        <w:rPr>
-          <w:rFonts w:ascii="Times New Roman" w:hAnsi="Times New Roman" w:cs="Times New Roman"/>
-          <w:sz w:val="22"/>
-          <w:szCs w:val="22"/>
-        </w:rPr>
-        <w:t xml:space="preserve"> where the training data consisted of earlier data and the test set were later, according to calendar time. G</w:t>
+        <w:t>The data were first split into training and test sets, with approximately 2/3 of the data used for the training set and 1/3 held out for testing. A temporal split was used, where the training data consisted of earlier data and the test set were later, according to calendar time. G</w:t>
       </w:r>
       <w:r>
         <w:rPr>
@@ -1286,33 +1183,24 @@
           <w:sz w:val="22"/>
           <w:szCs w:val="22"/>
         </w:rPr>
-        <w:t>Ten-fold cross-validation was performed for each method to determine the optimal lambda (i.e., penalty value) for classif</w:t>
-      </w:r>
-      <w:r>
-        <w:rPr>
-          <w:rFonts w:ascii="Times New Roman" w:hAnsi="Times New Roman" w:cs="Times New Roman"/>
-          <w:sz w:val="22"/>
-          <w:szCs w:val="22"/>
-        </w:rPr>
-        <w:t xml:space="preserve">ication and variable selection using the </w:t>
-      </w:r>
-      <w:proofErr w:type="spellStart"/>
-      <w:r>
-        <w:rPr>
-          <w:rFonts w:ascii="Times New Roman" w:hAnsi="Times New Roman" w:cs="Times New Roman"/>
-          <w:sz w:val="22"/>
-          <w:szCs w:val="22"/>
-        </w:rPr>
-        <w:t>glmnet</w:t>
-      </w:r>
-      <w:proofErr w:type="spellEnd"/>
-      <w:r>
-        <w:rPr>
-          <w:rFonts w:ascii="Times New Roman" w:hAnsi="Times New Roman" w:cs="Times New Roman"/>
-          <w:sz w:val="22"/>
-          <w:szCs w:val="22"/>
-        </w:rPr>
-        <w:t xml:space="preserve"> package</w:t>
+        <w:t xml:space="preserve">Ten-fold cross-validation was performed for each method to determine the optimal lambda (i.e., penalty value) for </w:t>
+      </w:r>
+      <w:r>
+        <w:rPr>
+          <w:rFonts w:ascii="Times New Roman" w:hAnsi="Times New Roman" w:cs="Times New Roman"/>
+          <w:sz w:val="22"/>
+          <w:szCs w:val="22"/>
+        </w:rPr>
+        <w:lastRenderedPageBreak/>
+        <w:t>classif</w:t>
+      </w:r>
+      <w:r>
+        <w:rPr>
+          <w:rFonts w:ascii="Times New Roman" w:hAnsi="Times New Roman" w:cs="Times New Roman"/>
+          <w:sz w:val="22"/>
+          <w:szCs w:val="22"/>
+        </w:rPr>
+        <w:t>ication and variable selection using the glmnet package</w:t>
       </w:r>
       <w:r>
         <w:rPr>
@@ -1454,7 +1342,7 @@
         </w:rPr>
         <w:t xml:space="preserve"> various performance statistics using </w:t>
       </w:r>
-      <w:commentRangeStart w:id="6"/>
+      <w:commentRangeStart w:id="5"/>
       <w:r>
         <w:rPr>
           <w:rFonts w:ascii="Times New Roman" w:hAnsi="Times New Roman" w:cs="Times New Roman"/>
@@ -1463,38 +1351,20 @@
         </w:rPr>
         <w:t xml:space="preserve">a) a 0.5 threshold and b) </w:t>
       </w:r>
-      <w:commentRangeEnd w:id="6"/>
+      <w:commentRangeEnd w:id="5"/>
       <w:r>
         <w:rPr>
           <w:rStyle w:val="CommentReference"/>
         </w:rPr>
-        <w:commentReference w:id="6"/>
-      </w:r>
-      <w:r>
-        <w:rPr>
-          <w:rFonts w:ascii="Times New Roman" w:hAnsi="Times New Roman" w:cs="Times New Roman"/>
-          <w:sz w:val="22"/>
-          <w:szCs w:val="22"/>
-        </w:rPr>
-        <w:t xml:space="preserve">the optimal threshold according to </w:t>
-      </w:r>
-      <w:proofErr w:type="spellStart"/>
-      <w:r>
-        <w:rPr>
-          <w:rFonts w:ascii="Times New Roman" w:hAnsi="Times New Roman" w:cs="Times New Roman"/>
-          <w:sz w:val="22"/>
-          <w:szCs w:val="22"/>
-        </w:rPr>
-        <w:t>Youden’s</w:t>
-      </w:r>
-      <w:proofErr w:type="spellEnd"/>
-      <w:r>
-        <w:rPr>
-          <w:rFonts w:ascii="Times New Roman" w:hAnsi="Times New Roman" w:cs="Times New Roman"/>
-          <w:sz w:val="22"/>
-          <w:szCs w:val="22"/>
-        </w:rPr>
-        <w:t xml:space="preserve"> </w:t>
+        <w:commentReference w:id="5"/>
+      </w:r>
+      <w:r>
+        <w:rPr>
+          <w:rFonts w:ascii="Times New Roman" w:hAnsi="Times New Roman" w:cs="Times New Roman"/>
+          <w:sz w:val="22"/>
+          <w:szCs w:val="22"/>
+        </w:rPr>
+        <w:t xml:space="preserve">the optimal threshold according to Youden’s </w:t>
       </w:r>
       <w:r>
         <w:rPr>
@@ -1700,25 +1570,7 @@
           <w:sz w:val="22"/>
           <w:szCs w:val="22"/>
         </w:rPr>
-        <w:t xml:space="preserve">ng the </w:t>
-      </w:r>
-      <w:proofErr w:type="spellStart"/>
-      <w:r>
-        <w:rPr>
-          <w:rFonts w:ascii="Times New Roman" w:hAnsi="Times New Roman" w:cs="Times New Roman"/>
-          <w:sz w:val="22"/>
-          <w:szCs w:val="22"/>
-        </w:rPr>
-        <w:t>DMwR</w:t>
-      </w:r>
-      <w:proofErr w:type="spellEnd"/>
-      <w:r>
-        <w:rPr>
-          <w:rFonts w:ascii="Times New Roman" w:hAnsi="Times New Roman" w:cs="Times New Roman"/>
-          <w:sz w:val="22"/>
-          <w:szCs w:val="22"/>
-        </w:rPr>
-        <w:t xml:space="preserve"> package in R.</w:t>
+        <w:t>ng the DMwR package in R.</w:t>
       </w:r>
       <w:r>
         <w:rPr>
@@ -1875,33 +1727,15 @@
           <w:sz w:val="22"/>
           <w:szCs w:val="22"/>
         </w:rPr>
-        <w:t xml:space="preserve">patients with an initial hospitalization </w:t>
-      </w:r>
-      <w:proofErr w:type="gramStart"/>
-      <w:r>
-        <w:rPr>
-          <w:rFonts w:ascii="Times New Roman" w:hAnsi="Times New Roman" w:cs="Times New Roman"/>
-          <w:sz w:val="22"/>
-          <w:szCs w:val="22"/>
-        </w:rPr>
-        <w:t>between</w:t>
-      </w:r>
-      <w:r>
-        <w:rPr>
-          <w:rFonts w:ascii="Times New Roman" w:hAnsi="Times New Roman" w:cs="Times New Roman"/>
-          <w:sz w:val="22"/>
-          <w:szCs w:val="22"/>
-        </w:rPr>
-        <w:t xml:space="preserve"> 2008 to 2014</w:t>
-      </w:r>
-      <w:proofErr w:type="gramEnd"/>
-      <w:r>
-        <w:rPr>
-          <w:rFonts w:ascii="Times New Roman" w:hAnsi="Times New Roman" w:cs="Times New Roman"/>
-          <w:sz w:val="22"/>
-          <w:szCs w:val="22"/>
-        </w:rPr>
-        <w:t xml:space="preserve">. </w:t>
+        <w:t>patients with an initial hospitalization between</w:t>
+      </w:r>
+      <w:r>
+        <w:rPr>
+          <w:rFonts w:ascii="Times New Roman" w:hAnsi="Times New Roman" w:cs="Times New Roman"/>
+          <w:sz w:val="22"/>
+          <w:szCs w:val="22"/>
+        </w:rPr>
+        <w:t xml:space="preserve"> 2008 to 2014. </w:t>
       </w:r>
       <w:r>
         <w:rPr>
@@ -1999,8 +1833,8 @@
         </w:rPr>
         <w:t xml:space="preserve">, gender, history of chronic pain, </w:t>
       </w:r>
+      <w:commentRangeStart w:id="6"/>
       <w:commentRangeStart w:id="7"/>
-      <w:commentRangeStart w:id="8"/>
       <w:r>
         <w:rPr>
           <w:rFonts w:ascii="Times New Roman" w:hAnsi="Times New Roman" w:cs="Times New Roman"/>
@@ -2009,22 +1843,22 @@
         </w:rPr>
         <w:t>…</w:t>
       </w:r>
+      <w:commentRangeEnd w:id="6"/>
+      <w:r>
+        <w:rPr>
+          <w:rStyle w:val="CommentReference"/>
+          <w:rFonts w:ascii="Times New Roman" w:hAnsi="Times New Roman" w:cs="Times New Roman"/>
+          <w:sz w:val="22"/>
+          <w:szCs w:val="22"/>
+        </w:rPr>
+        <w:commentReference w:id="6"/>
+      </w:r>
       <w:commentRangeEnd w:id="7"/>
       <w:r>
         <w:rPr>
           <w:rStyle w:val="CommentReference"/>
-          <w:rFonts w:ascii="Times New Roman" w:hAnsi="Times New Roman" w:cs="Times New Roman"/>
-          <w:sz w:val="22"/>
-          <w:szCs w:val="22"/>
         </w:rPr>
         <w:commentReference w:id="7"/>
-      </w:r>
-      <w:commentRangeEnd w:id="8"/>
-      <w:r>
-        <w:rPr>
-          <w:rStyle w:val="CommentReference"/>
-        </w:rPr>
-        <w:commentReference w:id="8"/>
       </w:r>
       <w:r>
         <w:rPr>
@@ -2195,18 +2029,41 @@
           <w:sz w:val="22"/>
           <w:szCs w:val="22"/>
         </w:rPr>
-        <w:t xml:space="preserve">Using </w:t>
-      </w:r>
-      <w:proofErr w:type="spellStart"/>
-      <w:r>
-        <w:rPr>
-          <w:rFonts w:ascii="Times New Roman" w:hAnsi="Times New Roman" w:cs="Times New Roman"/>
-          <w:sz w:val="22"/>
-          <w:szCs w:val="22"/>
-        </w:rPr>
-        <w:t>Youden’s</w:t>
-      </w:r>
-      <w:proofErr w:type="spellEnd"/>
+        <w:t xml:space="preserve">Using Youden’s </w:t>
+      </w:r>
+      <w:r>
+        <w:rPr>
+          <w:rFonts w:ascii="Times New Roman" w:hAnsi="Times New Roman" w:cs="Times New Roman"/>
+          <w:i/>
+          <w:sz w:val="22"/>
+          <w:szCs w:val="22"/>
+        </w:rPr>
+        <w:t xml:space="preserve">J </w:t>
+      </w:r>
+      <w:r>
+        <w:rPr>
+          <w:rFonts w:ascii="Times New Roman" w:hAnsi="Times New Roman" w:cs="Times New Roman"/>
+          <w:sz w:val="22"/>
+          <w:szCs w:val="22"/>
+        </w:rPr>
+        <w:t>to optimize AUC, the threshold was</w:t>
+      </w:r>
+      <w:r>
+        <w:rPr>
+          <w:rFonts w:ascii="Times New Roman" w:hAnsi="Times New Roman" w:cs="Times New Roman"/>
+          <w:sz w:val="22"/>
+          <w:szCs w:val="22"/>
+        </w:rPr>
+        <w:t xml:space="preserve"> 0.043</w:t>
+      </w:r>
+      <w:r>
+        <w:rPr>
+          <w:rFonts w:ascii="Times New Roman" w:hAnsi="Times New Roman" w:cs="Times New Roman"/>
+          <w:sz w:val="22"/>
+          <w:szCs w:val="22"/>
+        </w:rPr>
+        <w:t>,</w:t>
+      </w:r>
       <w:r>
         <w:rPr>
           <w:rFonts w:ascii="Times New Roman" w:hAnsi="Times New Roman" w:cs="Times New Roman"/>
@@ -2218,35 +2075,91 @@
       <w:r>
         <w:rPr>
           <w:rFonts w:ascii="Times New Roman" w:hAnsi="Times New Roman" w:cs="Times New Roman"/>
+          <w:sz w:val="22"/>
+          <w:szCs w:val="22"/>
+        </w:rPr>
+        <w:t>with corresponding</w:t>
+      </w:r>
+      <w:r>
+        <w:rPr>
+          <w:rFonts w:ascii="Times New Roman" w:hAnsi="Times New Roman" w:cs="Times New Roman"/>
+          <w:sz w:val="22"/>
+          <w:szCs w:val="22"/>
+        </w:rPr>
+        <w:t xml:space="preserve"> sensitivity </w:t>
+      </w:r>
+      <w:r>
+        <w:rPr>
+          <w:rFonts w:ascii="Times New Roman" w:hAnsi="Times New Roman" w:cs="Times New Roman"/>
+          <w:sz w:val="22"/>
+          <w:szCs w:val="22"/>
+        </w:rPr>
+        <w:t>of 85%, specificity of</w:t>
+      </w:r>
+      <w:r>
+        <w:rPr>
+          <w:rFonts w:ascii="Times New Roman" w:hAnsi="Times New Roman" w:cs="Times New Roman"/>
+          <w:sz w:val="22"/>
+          <w:szCs w:val="22"/>
+        </w:rPr>
+        <w:t xml:space="preserve"> 73%</w:t>
+      </w:r>
+      <w:r>
+        <w:rPr>
+          <w:rFonts w:ascii="Times New Roman" w:hAnsi="Times New Roman" w:cs="Times New Roman"/>
+          <w:sz w:val="22"/>
+          <w:szCs w:val="22"/>
+        </w:rPr>
+        <w:t>, and AUC equal to 0.73</w:t>
+      </w:r>
+      <w:r>
+        <w:rPr>
+          <w:rFonts w:ascii="Times New Roman" w:hAnsi="Times New Roman" w:cs="Times New Roman"/>
+          <w:sz w:val="22"/>
+          <w:szCs w:val="22"/>
+        </w:rPr>
+        <w:t xml:space="preserve"> in the full training data</w:t>
+      </w:r>
+      <w:r>
+        <w:rPr>
+          <w:rFonts w:ascii="Times New Roman" w:hAnsi="Times New Roman" w:cs="Times New Roman"/>
+          <w:sz w:val="22"/>
+          <w:szCs w:val="22"/>
+        </w:rPr>
+        <w:t xml:space="preserve">. The </w:t>
+      </w:r>
+      <w:r>
+        <w:rPr>
+          <w:rFonts w:ascii="Times New Roman" w:hAnsi="Times New Roman" w:cs="Times New Roman"/>
+          <w:sz w:val="22"/>
+          <w:szCs w:val="22"/>
+        </w:rPr>
+        <w:t>models fit to sampled data also showed improvements in sensitivity</w:t>
+      </w:r>
+      <w:r>
+        <w:rPr>
+          <w:rFonts w:ascii="Times New Roman" w:hAnsi="Times New Roman" w:cs="Times New Roman"/>
+          <w:sz w:val="22"/>
+          <w:szCs w:val="22"/>
+        </w:rPr>
+        <w:t xml:space="preserve">. Using Youden’s </w:t>
+      </w:r>
+      <w:r>
+        <w:rPr>
+          <w:rFonts w:ascii="Times New Roman" w:hAnsi="Times New Roman" w:cs="Times New Roman"/>
           <w:i/>
           <w:sz w:val="22"/>
           <w:szCs w:val="22"/>
         </w:rPr>
-        <w:t xml:space="preserve">J </w:t>
-      </w:r>
-      <w:r>
-        <w:rPr>
-          <w:rFonts w:ascii="Times New Roman" w:hAnsi="Times New Roman" w:cs="Times New Roman"/>
-          <w:sz w:val="22"/>
-          <w:szCs w:val="22"/>
-        </w:rPr>
-        <w:t>to optimize AUC, the threshold was</w:t>
-      </w:r>
-      <w:r>
-        <w:rPr>
-          <w:rFonts w:ascii="Times New Roman" w:hAnsi="Times New Roman" w:cs="Times New Roman"/>
-          <w:sz w:val="22"/>
-          <w:szCs w:val="22"/>
-        </w:rPr>
-        <w:t xml:space="preserve"> 0.043</w:t>
-      </w:r>
-      <w:r>
-        <w:rPr>
-          <w:rFonts w:ascii="Times New Roman" w:hAnsi="Times New Roman" w:cs="Times New Roman"/>
-          <w:sz w:val="22"/>
-          <w:szCs w:val="22"/>
-        </w:rPr>
-        <w:t>,</w:t>
+        <w:t>J</w:t>
+      </w:r>
+      <w:r>
+        <w:rPr>
+          <w:rFonts w:ascii="Times New Roman" w:hAnsi="Times New Roman" w:cs="Times New Roman"/>
+          <w:sz w:val="22"/>
+          <w:szCs w:val="22"/>
+        </w:rPr>
+        <w:t xml:space="preserve"> to choose the threshold in the sampled data consistently resulted in higher sensitivity than specificity, lower accuracy, and approximately equal AUC when compared to using 0.5 as the threshold (i.e., the approximate prevalence in sampled data).</w:t>
       </w:r>
       <w:r>
         <w:rPr>
@@ -2262,82 +2175,41 @@
           <w:sz w:val="22"/>
           <w:szCs w:val="22"/>
         </w:rPr>
-        <w:t>with corresponding</w:t>
-      </w:r>
-      <w:r>
-        <w:rPr>
-          <w:rFonts w:ascii="Times New Roman" w:hAnsi="Times New Roman" w:cs="Times New Roman"/>
-          <w:sz w:val="22"/>
-          <w:szCs w:val="22"/>
-        </w:rPr>
-        <w:t xml:space="preserve"> sensitivity </w:t>
-      </w:r>
-      <w:r>
-        <w:rPr>
-          <w:rFonts w:ascii="Times New Roman" w:hAnsi="Times New Roman" w:cs="Times New Roman"/>
-          <w:sz w:val="22"/>
-          <w:szCs w:val="22"/>
-        </w:rPr>
-        <w:t>of 85%, specificity of</w:t>
-      </w:r>
-      <w:r>
-        <w:rPr>
-          <w:rFonts w:ascii="Times New Roman" w:hAnsi="Times New Roman" w:cs="Times New Roman"/>
-          <w:sz w:val="22"/>
-          <w:szCs w:val="22"/>
-        </w:rPr>
-        <w:t xml:space="preserve"> 73%</w:t>
-      </w:r>
-      <w:r>
-        <w:rPr>
-          <w:rFonts w:ascii="Times New Roman" w:hAnsi="Times New Roman" w:cs="Times New Roman"/>
-          <w:sz w:val="22"/>
-          <w:szCs w:val="22"/>
-        </w:rPr>
-        <w:t>, and AUC equal to 0.73</w:t>
-      </w:r>
-      <w:r>
-        <w:rPr>
-          <w:rFonts w:ascii="Times New Roman" w:hAnsi="Times New Roman" w:cs="Times New Roman"/>
-          <w:sz w:val="22"/>
-          <w:szCs w:val="22"/>
-        </w:rPr>
-        <w:t xml:space="preserve"> in the full training data</w:t>
-      </w:r>
-      <w:r>
-        <w:rPr>
-          <w:rFonts w:ascii="Times New Roman" w:hAnsi="Times New Roman" w:cs="Times New Roman"/>
-          <w:sz w:val="22"/>
-          <w:szCs w:val="22"/>
-        </w:rPr>
-        <w:t xml:space="preserve">. The </w:t>
-      </w:r>
-      <w:r>
-        <w:rPr>
-          <w:rFonts w:ascii="Times New Roman" w:hAnsi="Times New Roman" w:cs="Times New Roman"/>
-          <w:sz w:val="22"/>
-          <w:szCs w:val="22"/>
-        </w:rPr>
-        <w:t>models fit to sampled data also showed improvements in sensitivity</w:t>
-      </w:r>
-      <w:r>
-        <w:rPr>
-          <w:rFonts w:ascii="Times New Roman" w:hAnsi="Times New Roman" w:cs="Times New Roman"/>
-          <w:sz w:val="22"/>
-          <w:szCs w:val="22"/>
-        </w:rPr>
-        <w:t xml:space="preserve">. Using </w:t>
-      </w:r>
-      <w:proofErr w:type="spellStart"/>
-      <w:r>
-        <w:rPr>
-          <w:rFonts w:ascii="Times New Roman" w:hAnsi="Times New Roman" w:cs="Times New Roman"/>
-          <w:sz w:val="22"/>
-          <w:szCs w:val="22"/>
-        </w:rPr>
-        <w:t>Youden’s</w:t>
-      </w:r>
-      <w:proofErr w:type="spellEnd"/>
+        <w:t xml:space="preserve">Interestingly, the threshold was about 10% lower than the prevalence in the </w:t>
+      </w:r>
+      <w:r>
+        <w:rPr>
+          <w:rFonts w:ascii="Times New Roman" w:hAnsi="Times New Roman" w:cs="Times New Roman"/>
+          <w:sz w:val="22"/>
+          <w:szCs w:val="22"/>
+        </w:rPr>
+        <w:lastRenderedPageBreak/>
+        <w:t xml:space="preserve">under-sampled and over-sampled data; whereas the threshold is almost always equivalent to the sample mean in full training data (Table 2; and other sources: CITE). </w:t>
+      </w:r>
+      <w:r>
+        <w:rPr>
+          <w:rFonts w:ascii="Times New Roman" w:hAnsi="Times New Roman" w:cs="Times New Roman"/>
+          <w:sz w:val="22"/>
+          <w:szCs w:val="22"/>
+        </w:rPr>
+        <w:t xml:space="preserve">In these data, it appears that </w:t>
+      </w:r>
+      <w:r>
+        <w:rPr>
+          <w:rFonts w:ascii="Times New Roman" w:hAnsi="Times New Roman" w:cs="Times New Roman"/>
+          <w:sz w:val="22"/>
+          <w:szCs w:val="22"/>
+        </w:rPr>
+        <w:t>similar results can be achieved through either sampling or using a threshold cutoff or both. The decision of which method is optimal is then left to the user, depending on which statistics he/she priori</w:t>
+      </w:r>
+      <w:r>
+        <w:rPr>
+          <w:rFonts w:ascii="Times New Roman" w:hAnsi="Times New Roman" w:cs="Times New Roman"/>
+          <w:sz w:val="22"/>
+          <w:szCs w:val="22"/>
+        </w:rPr>
+        <w:t>tizes in the context of the potential for</w:t>
+      </w:r>
       <w:r>
         <w:rPr>
           <w:rFonts w:ascii="Times New Roman" w:hAnsi="Times New Roman" w:cs="Times New Roman"/>
@@ -2349,89 +2221,6 @@
       <w:r>
         <w:rPr>
           <w:rFonts w:ascii="Times New Roman" w:hAnsi="Times New Roman" w:cs="Times New Roman"/>
-          <w:i/>
-          <w:sz w:val="22"/>
-          <w:szCs w:val="22"/>
-        </w:rPr>
-        <w:t>J</w:t>
-      </w:r>
-      <w:r>
-        <w:rPr>
-          <w:rFonts w:ascii="Times New Roman" w:hAnsi="Times New Roman" w:cs="Times New Roman"/>
-          <w:sz w:val="22"/>
-          <w:szCs w:val="22"/>
-        </w:rPr>
-        <w:t xml:space="preserve"> to choose the threshold in the sampled data consistently resulted in higher sensitivity than specificity, lower accuracy, and approximately equal AUC when compared to using 0.5 as the threshold (i.e., the approximate prevalence in sampled data).</w:t>
-      </w:r>
-      <w:r>
-        <w:rPr>
-          <w:rFonts w:ascii="Times New Roman" w:hAnsi="Times New Roman" w:cs="Times New Roman"/>
-          <w:sz w:val="22"/>
-          <w:szCs w:val="22"/>
-        </w:rPr>
-        <w:t xml:space="preserve"> </w:t>
-      </w:r>
-      <w:r>
-        <w:rPr>
-          <w:rFonts w:ascii="Times New Roman" w:hAnsi="Times New Roman" w:cs="Times New Roman"/>
-          <w:sz w:val="22"/>
-          <w:szCs w:val="22"/>
-        </w:rPr>
-        <w:t xml:space="preserve">Interestingly, the threshold was about 10% lower than the prevalence in the under-sampled and over-sampled data; whereas the threshold is almost always equivalent to the sample mean in full training data (Table 2; and other sources: CITE). </w:t>
-      </w:r>
-      <w:r>
-        <w:rPr>
-          <w:rFonts w:ascii="Times New Roman" w:hAnsi="Times New Roman" w:cs="Times New Roman"/>
-          <w:sz w:val="22"/>
-          <w:szCs w:val="22"/>
-        </w:rPr>
-        <w:t xml:space="preserve">In these data, it appears that </w:t>
-      </w:r>
-      <w:r>
-        <w:rPr>
-          <w:rFonts w:ascii="Times New Roman" w:hAnsi="Times New Roman" w:cs="Times New Roman"/>
-          <w:sz w:val="22"/>
-          <w:szCs w:val="22"/>
-        </w:rPr>
-        <w:t xml:space="preserve">similar results can be achieved through either sampling or using a threshold cutoff or both. The decision of which method is optimal is then left to the </w:t>
-      </w:r>
-      <w:proofErr w:type="gramStart"/>
-      <w:r>
-        <w:rPr>
-          <w:rFonts w:ascii="Times New Roman" w:hAnsi="Times New Roman" w:cs="Times New Roman"/>
-          <w:sz w:val="22"/>
-          <w:szCs w:val="22"/>
-        </w:rPr>
-        <w:t>user,</w:t>
-      </w:r>
-      <w:proofErr w:type="gramEnd"/>
-      <w:r>
-        <w:rPr>
-          <w:rFonts w:ascii="Times New Roman" w:hAnsi="Times New Roman" w:cs="Times New Roman"/>
-          <w:sz w:val="22"/>
-          <w:szCs w:val="22"/>
-        </w:rPr>
-        <w:t xml:space="preserve"> depending on which statistics he/she priori</w:t>
-      </w:r>
-      <w:r>
-        <w:rPr>
-          <w:rFonts w:ascii="Times New Roman" w:hAnsi="Times New Roman" w:cs="Times New Roman"/>
-          <w:sz w:val="22"/>
-          <w:szCs w:val="22"/>
-        </w:rPr>
-        <w:t>tizes in the context of the potential for</w:t>
-      </w:r>
-      <w:r>
-        <w:rPr>
-          <w:rFonts w:ascii="Times New Roman" w:hAnsi="Times New Roman" w:cs="Times New Roman"/>
-          <w:sz w:val="22"/>
-          <w:szCs w:val="22"/>
-        </w:rPr>
-        <w:t xml:space="preserve"> </w:t>
-      </w:r>
-      <w:r>
-        <w:rPr>
-          <w:rFonts w:ascii="Times New Roman" w:hAnsi="Times New Roman" w:cs="Times New Roman"/>
           <w:sz w:val="22"/>
           <w:szCs w:val="22"/>
         </w:rPr>
@@ -2445,16 +2234,8 @@
         </w:rPr>
         <w:t>developing COT.</w:t>
       </w:r>
-    </w:p>
-    <w:p>
-      <w:pPr>
-        <w:spacing w:line="480" w:lineRule="auto"/>
-        <w:rPr>
-          <w:rFonts w:ascii="Times New Roman" w:hAnsi="Times New Roman" w:cs="Times New Roman"/>
-          <w:sz w:val="22"/>
-          <w:szCs w:val="22"/>
-        </w:rPr>
-      </w:pPr>
+      <w:bookmarkStart w:id="8" w:name="_GoBack"/>
+      <w:bookmarkEnd w:id="8"/>
     </w:p>
     <w:p>
       <w:pPr>
@@ -2879,25 +2660,14 @@
                 <w:szCs w:val="22"/>
               </w:rPr>
             </w:pPr>
-            <w:proofErr w:type="spellStart"/>
-            <w:r>
-              <w:rPr>
-                <w:rFonts w:ascii="Times New Roman" w:hAnsi="Times New Roman" w:cs="Times New Roman"/>
-                <w:color w:val="000000"/>
-                <w:sz w:val="22"/>
-                <w:szCs w:val="22"/>
-              </w:rPr>
-              <w:t>Unsampled</w:t>
-            </w:r>
-            <w:proofErr w:type="spellEnd"/>
-            <w:r>
-              <w:rPr>
-                <w:rFonts w:ascii="Times New Roman" w:hAnsi="Times New Roman" w:cs="Times New Roman"/>
-                <w:color w:val="000000"/>
-                <w:sz w:val="22"/>
-                <w:szCs w:val="22"/>
-              </w:rPr>
-              <w:t xml:space="preserve"> 0.5</w:t>
+            <w:r>
+              <w:rPr>
+                <w:rFonts w:ascii="Times New Roman" w:hAnsi="Times New Roman" w:cs="Times New Roman"/>
+                <w:color w:val="000000"/>
+                <w:sz w:val="22"/>
+                <w:szCs w:val="22"/>
+              </w:rPr>
+              <w:t>Unsampled 0.5</w:t>
             </w:r>
           </w:p>
         </w:tc>
@@ -3172,7 +2942,6 @@
                 <w:szCs w:val="22"/>
               </w:rPr>
             </w:pPr>
-            <w:proofErr w:type="spellStart"/>
             <w:r>
               <w:rPr>
                 <w:rFonts w:ascii="Times New Roman" w:hAnsi="Times New Roman" w:cs="Times New Roman"/>
@@ -3182,7 +2951,6 @@
               </w:rPr>
               <w:t>Unsampled</w:t>
             </w:r>
-            <w:proofErr w:type="spellEnd"/>
           </w:p>
         </w:tc>
         <w:tc>
@@ -4479,7 +4247,16 @@
           <w:sz w:val="22"/>
           <w:szCs w:val="22"/>
         </w:rPr>
-        <w:t>Covariates we included were binary indicators for antibiotic prescriptions, binary indicators for common procedural terminology (CPT) codes, binary indicators for international classification of disease version 9 (ICD-9) codes, and a continuous measure of CPT-specific SSI event rate for the initial</w:t>
+        <w:t xml:space="preserve">Covariates we included were binary indicators for antibiotic prescriptions, binary indicators for common procedural </w:t>
+      </w:r>
+      <w:r>
+        <w:rPr>
+          <w:rFonts w:ascii="Times New Roman" w:hAnsi="Times New Roman" w:cs="Times New Roman"/>
+          <w:sz w:val="22"/>
+          <w:szCs w:val="22"/>
+        </w:rPr>
+        <w:lastRenderedPageBreak/>
+        <w:t>terminology (CPT) codes, binary indicators for international classification of disease version 9 (ICD-9) codes, and a continuous measure of CPT-specific SSI event rate for the initial</w:t>
       </w:r>
       <w:r>
         <w:rPr>
@@ -4562,25 +4339,7 @@
           <w:sz w:val="22"/>
           <w:szCs w:val="22"/>
         </w:rPr>
-        <w:t xml:space="preserve">In these data, fitting a model to the full training data and using </w:t>
-      </w:r>
-      <w:proofErr w:type="spellStart"/>
-      <w:r>
-        <w:rPr>
-          <w:rFonts w:ascii="Times New Roman" w:hAnsi="Times New Roman" w:cs="Times New Roman"/>
-          <w:sz w:val="22"/>
-          <w:szCs w:val="22"/>
-        </w:rPr>
-        <w:t>Youden’s</w:t>
-      </w:r>
-      <w:proofErr w:type="spellEnd"/>
-      <w:r>
-        <w:rPr>
-          <w:rFonts w:ascii="Times New Roman" w:hAnsi="Times New Roman" w:cs="Times New Roman"/>
-          <w:sz w:val="22"/>
-          <w:szCs w:val="22"/>
-        </w:rPr>
-        <w:t xml:space="preserve"> </w:t>
+        <w:t xml:space="preserve">In these data, fitting a model to the full training data and using Youden’s </w:t>
       </w:r>
       <w:r>
         <w:rPr>
@@ -5119,7 +4878,6 @@
               </w:rPr>
             </w:pPr>
             <w:commentRangeStart w:id="9"/>
-            <w:proofErr w:type="spellStart"/>
             <w:r>
               <w:rPr>
                 <w:rFonts w:ascii="Times New Roman" w:hAnsi="Times New Roman" w:cs="Times New Roman"/>
@@ -5128,18 +4886,7 @@
                 <w:sz w:val="22"/>
                 <w:szCs w:val="22"/>
               </w:rPr>
-              <w:t>Unsampled</w:t>
-            </w:r>
-            <w:proofErr w:type="spellEnd"/>
-            <w:r>
-              <w:rPr>
-                <w:rFonts w:ascii="Times New Roman" w:hAnsi="Times New Roman" w:cs="Times New Roman"/>
-                <w:bCs/>
-                <w:color w:val="000000"/>
-                <w:sz w:val="22"/>
-                <w:szCs w:val="22"/>
-              </w:rPr>
-              <w:t xml:space="preserve"> 0.5</w:t>
+              <w:t>Unsampled 0.5</w:t>
             </w:r>
             <w:commentRangeEnd w:id="9"/>
             <w:r>
@@ -5389,7 +5136,6 @@
                 <w:szCs w:val="22"/>
               </w:rPr>
             </w:pPr>
-            <w:proofErr w:type="spellStart"/>
             <w:r>
               <w:rPr>
                 <w:rFonts w:ascii="Times New Roman" w:hAnsi="Times New Roman" w:cs="Times New Roman"/>
@@ -5399,7 +5145,6 @@
               </w:rPr>
               <w:t>Unsampled</w:t>
             </w:r>
-            <w:proofErr w:type="spellEnd"/>
           </w:p>
         </w:tc>
         <w:tc>
@@ -6660,15 +6405,47 @@
           <w:sz w:val="22"/>
           <w:szCs w:val="22"/>
         </w:rPr>
-        <w:t>three of some of the most significant predictors</w:t>
-      </w:r>
-      <w:r>
-        <w:rPr>
-          <w:rFonts w:ascii="Times New Roman" w:hAnsi="Times New Roman" w:cs="Times New Roman"/>
-          <w:sz w:val="22"/>
-          <w:szCs w:val="22"/>
-        </w:rPr>
-        <w:t xml:space="preserve">—age, chronic pain at discharge, and receipt of opioid at discharge. We first ran a logistic regression with these three variables in order to </w:t>
+        <w:t>ten</w:t>
+      </w:r>
+      <w:r>
+        <w:rPr>
+          <w:rFonts w:ascii="Times New Roman" w:hAnsi="Times New Roman" w:cs="Times New Roman"/>
+          <w:sz w:val="22"/>
+          <w:szCs w:val="22"/>
+        </w:rPr>
+        <w:t xml:space="preserve"> of some of the most significant predictors</w:t>
+      </w:r>
+      <w:r>
+        <w:rPr>
+          <w:rFonts w:ascii="Times New Roman" w:hAnsi="Times New Roman" w:cs="Times New Roman"/>
+          <w:sz w:val="22"/>
+          <w:szCs w:val="22"/>
+        </w:rPr>
+        <w:t xml:space="preserve"> to simulate the data for each prevalence</w:t>
+      </w:r>
+      <w:r>
+        <w:rPr>
+          <w:rFonts w:ascii="Times New Roman" w:hAnsi="Times New Roman" w:cs="Times New Roman"/>
+          <w:sz w:val="22"/>
+          <w:szCs w:val="22"/>
+        </w:rPr>
+        <w:t xml:space="preserve">. We first ran a logistic regression with these </w:t>
+      </w:r>
+      <w:r>
+        <w:rPr>
+          <w:rFonts w:ascii="Times New Roman" w:hAnsi="Times New Roman" w:cs="Times New Roman"/>
+          <w:sz w:val="22"/>
+          <w:szCs w:val="22"/>
+        </w:rPr>
+        <w:t>ten</w:t>
+      </w:r>
+      <w:r>
+        <w:rPr>
+          <w:rFonts w:ascii="Times New Roman" w:hAnsi="Times New Roman" w:cs="Times New Roman"/>
+          <w:sz w:val="22"/>
+          <w:szCs w:val="22"/>
+        </w:rPr>
+        <w:t xml:space="preserve"> variables in order to </w:t>
       </w:r>
       <w:r>
         <w:rPr>
@@ -6876,25 +6653,112 @@
           <w:sz w:val="22"/>
           <w:szCs w:val="22"/>
         </w:rPr>
-        <w:t xml:space="preserve">From there, we employed the same methods as in the case studies to get results for sensitivity, specificity, and accuracy with various sampling and </w:t>
-      </w:r>
-      <w:proofErr w:type="spellStart"/>
+        <w:t>From there, we employed the same methods as in the case studies to get result</w:t>
+      </w:r>
       <w:r>
         <w:rPr>
           <w:rFonts w:ascii="Times New Roman" w:eastAsiaTheme="minorEastAsia" w:hAnsi="Times New Roman" w:cs="Times New Roman"/>
           <w:sz w:val="22"/>
           <w:szCs w:val="22"/>
         </w:rPr>
-        <w:t>cutpoints</w:t>
-      </w:r>
-      <w:proofErr w:type="spellEnd"/>
+        <w:t xml:space="preserve">s for sensitivity, specificity, </w:t>
+      </w:r>
       <w:r>
         <w:rPr>
           <w:rFonts w:ascii="Times New Roman" w:eastAsiaTheme="minorEastAsia" w:hAnsi="Times New Roman" w:cs="Times New Roman"/>
           <w:sz w:val="22"/>
           <w:szCs w:val="22"/>
         </w:rPr>
+        <w:t>accuracy</w:t>
+      </w:r>
+      <w:r>
+        <w:rPr>
+          <w:rFonts w:ascii="Times New Roman" w:eastAsiaTheme="minorEastAsia" w:hAnsi="Times New Roman" w:cs="Times New Roman"/>
+          <w:sz w:val="22"/>
+          <w:szCs w:val="22"/>
+        </w:rPr>
+        <w:t>, and AUC</w:t>
+      </w:r>
+      <w:r>
+        <w:rPr>
+          <w:rFonts w:ascii="Times New Roman" w:eastAsiaTheme="minorEastAsia" w:hAnsi="Times New Roman" w:cs="Times New Roman"/>
+          <w:sz w:val="22"/>
+          <w:szCs w:val="22"/>
+        </w:rPr>
+        <w:t xml:space="preserve"> with various sampling and cutpoints</w:t>
+      </w:r>
+      <w:r>
+        <w:rPr>
+          <w:rFonts w:ascii="Times New Roman" w:eastAsiaTheme="minorEastAsia" w:hAnsi="Times New Roman" w:cs="Times New Roman"/>
+          <w:sz w:val="22"/>
+          <w:szCs w:val="22"/>
+        </w:rPr>
+        <w:t xml:space="preserve"> (Table 3)</w:t>
+      </w:r>
+      <w:r>
+        <w:rPr>
+          <w:rFonts w:ascii="Times New Roman" w:eastAsiaTheme="minorEastAsia" w:hAnsi="Times New Roman" w:cs="Times New Roman"/>
+          <w:sz w:val="22"/>
+          <w:szCs w:val="22"/>
+        </w:rPr>
+        <w:t>.</w:t>
+      </w:r>
+      <w:r>
+        <w:rPr>
+          <w:rFonts w:ascii="Times New Roman" w:eastAsiaTheme="minorEastAsia" w:hAnsi="Times New Roman" w:cs="Times New Roman"/>
+          <w:sz w:val="22"/>
+          <w:szCs w:val="22"/>
+        </w:rPr>
+        <w:t xml:space="preserve"> The test set used to evaluate </w:t>
+      </w:r>
+      <w:r>
+        <w:rPr>
+          <w:rFonts w:ascii="Times New Roman" w:eastAsiaTheme="minorEastAsia" w:hAnsi="Times New Roman" w:cs="Times New Roman"/>
+          <w:sz w:val="22"/>
+          <w:szCs w:val="22"/>
+        </w:rPr>
+        <w:lastRenderedPageBreak/>
+        <w:t>performance contained an additional fifteen predictors that were not used in generating the training sets</w:t>
+      </w:r>
+      <w:r>
+        <w:rPr>
+          <w:rFonts w:ascii="Times New Roman" w:eastAsiaTheme="minorEastAsia" w:hAnsi="Times New Roman" w:cs="Times New Roman"/>
+          <w:sz w:val="22"/>
+          <w:szCs w:val="22"/>
+        </w:rPr>
+        <w:t xml:space="preserve"> in order to add more realistic </w:t>
+      </w:r>
+      <w:r>
+        <w:rPr>
+          <w:rFonts w:ascii="Times New Roman" w:eastAsiaTheme="minorEastAsia" w:hAnsi="Times New Roman" w:cs="Times New Roman"/>
+          <w:sz w:val="22"/>
+          <w:szCs w:val="22"/>
+        </w:rPr>
+        <w:t>variability</w:t>
+      </w:r>
+      <w:r>
+        <w:rPr>
+          <w:rFonts w:ascii="Times New Roman" w:eastAsiaTheme="minorEastAsia" w:hAnsi="Times New Roman" w:cs="Times New Roman"/>
+          <w:sz w:val="22"/>
+          <w:szCs w:val="22"/>
+        </w:rPr>
+        <w:t xml:space="preserve"> into the results</w:t>
+      </w:r>
+      <w:r>
+        <w:rPr>
+          <w:rFonts w:ascii="Times New Roman" w:eastAsiaTheme="minorEastAsia" w:hAnsi="Times New Roman" w:cs="Times New Roman"/>
+          <w:sz w:val="22"/>
+          <w:szCs w:val="22"/>
+        </w:rPr>
         <w:t xml:space="preserve">. </w:t>
+      </w:r>
+      <w:r>
+        <w:rPr>
+          <w:rFonts w:ascii="Times New Roman" w:eastAsiaTheme="minorEastAsia" w:hAnsi="Times New Roman" w:cs="Times New Roman"/>
+          <w:sz w:val="22"/>
+          <w:szCs w:val="22"/>
+        </w:rPr>
+        <w:t xml:space="preserve"> </w:t>
       </w:r>
     </w:p>
     <w:p>
@@ -6907,45 +6771,14 @@
           <w:szCs w:val="22"/>
         </w:rPr>
       </w:pPr>
-    </w:p>
-    <w:p>
-      <w:pPr>
-        <w:spacing w:line="480" w:lineRule="auto"/>
+      <w:r>
         <w:rPr>
           <w:rFonts w:ascii="Times New Roman" w:hAnsi="Times New Roman" w:cs="Times New Roman"/>
           <w:b/>
           <w:sz w:val="22"/>
           <w:szCs w:val="22"/>
         </w:rPr>
-      </w:pPr>
-      <w:r>
-        <w:rPr>
-          <w:rFonts w:ascii="Times New Roman" w:hAnsi="Times New Roman" w:cs="Times New Roman"/>
-          <w:b/>
-          <w:sz w:val="22"/>
-          <w:szCs w:val="22"/>
-        </w:rPr>
-        <w:t xml:space="preserve">Table 3. Simulation results from models fit to the full simulated and sampled simulated training set by probability threshold (either 0.5 or that chosen using </w:t>
-      </w:r>
-      <w:proofErr w:type="spellStart"/>
-      <w:r>
-        <w:rPr>
-          <w:rFonts w:ascii="Times New Roman" w:hAnsi="Times New Roman" w:cs="Times New Roman"/>
-          <w:b/>
-          <w:sz w:val="22"/>
-          <w:szCs w:val="22"/>
-        </w:rPr>
-        <w:t>Youden’s</w:t>
-      </w:r>
-      <w:proofErr w:type="spellEnd"/>
-      <w:r>
-        <w:rPr>
-          <w:rFonts w:ascii="Times New Roman" w:hAnsi="Times New Roman" w:cs="Times New Roman"/>
-          <w:b/>
-          <w:sz w:val="22"/>
-          <w:szCs w:val="22"/>
-        </w:rPr>
-        <w:t xml:space="preserve"> </w:t>
+        <w:t xml:space="preserve">Table 3. Simulation results from models fit to the full simulated and sampled simulated training set by probability threshold (either 0.5 or that chosen using Youden’s </w:t>
       </w:r>
       <w:r>
         <w:rPr>
@@ -7307,7 +7140,16 @@
                 <w:sz w:val="22"/>
                 <w:szCs w:val="22"/>
               </w:rPr>
-              <w:t>Full training 0.5</w:t>
+              <w:t>Unsampled</w:t>
+            </w:r>
+            <w:r>
+              <w:rPr>
+                <w:rFonts w:ascii="Times New Roman" w:hAnsi="Times New Roman" w:cs="Times New Roman"/>
+                <w:color w:val="000000"/>
+                <w:sz w:val="22"/>
+                <w:szCs w:val="22"/>
+              </w:rPr>
+              <w:t xml:space="preserve"> 0.5</w:t>
             </w:r>
           </w:p>
         </w:tc>
@@ -7566,7 +7408,16 @@
                 <w:sz w:val="22"/>
                 <w:szCs w:val="22"/>
               </w:rPr>
-              <w:t>  Full training</w:t>
+              <w:t xml:space="preserve">  </w:t>
+            </w:r>
+            <w:r>
+              <w:rPr>
+                <w:rFonts w:ascii="Times New Roman" w:hAnsi="Times New Roman" w:cs="Times New Roman"/>
+                <w:color w:val="000000"/>
+                <w:sz w:val="22"/>
+                <w:szCs w:val="22"/>
+              </w:rPr>
+              <w:t>Unsampled</w:t>
             </w:r>
           </w:p>
         </w:tc>
@@ -13234,6 +13085,7 @@
                 <w:sz w:val="22"/>
                 <w:szCs w:val="22"/>
               </w:rPr>
+              <w:lastRenderedPageBreak/>
               <w:t>  Full training</w:t>
             </w:r>
           </w:p>
@@ -15110,25 +14962,7 @@
           <w:sz w:val="22"/>
           <w:szCs w:val="22"/>
         </w:rPr>
-        <w:t>-</w:t>
-      </w:r>
-      <w:proofErr w:type="gramStart"/>
-      <w:r>
-        <w:rPr>
-          <w:rFonts w:ascii="Times New Roman" w:hAnsi="Times New Roman" w:cs="Times New Roman"/>
-          <w:sz w:val="22"/>
-          <w:szCs w:val="22"/>
-        </w:rPr>
-        <w:t>smote</w:t>
-      </w:r>
-      <w:proofErr w:type="gramEnd"/>
-      <w:r>
-        <w:rPr>
-          <w:rFonts w:ascii="Times New Roman" w:hAnsi="Times New Roman" w:cs="Times New Roman"/>
-          <w:sz w:val="22"/>
-          <w:szCs w:val="22"/>
-        </w:rPr>
-        <w:t xml:space="preserve"> had lower AUC and accuracy for 20 and 40%</w:t>
+        <w:t>-smote had lower AUC and accuracy for 20 and 40%</w:t>
       </w:r>
     </w:p>
     <w:p>
@@ -15339,51 +15173,16 @@
           <w:sz w:val="22"/>
           <w:szCs w:val="22"/>
         </w:rPr>
-        <w:t xml:space="preserve">Fewest covariates for </w:t>
-      </w:r>
-      <w:proofErr w:type="spellStart"/>
-      <w:r>
-        <w:rPr>
-          <w:rFonts w:ascii="Times New Roman" w:hAnsi="Times New Roman" w:cs="Times New Roman"/>
-          <w:sz w:val="22"/>
-          <w:szCs w:val="22"/>
-        </w:rPr>
-        <w:t>unsampled</w:t>
-      </w:r>
-      <w:proofErr w:type="spellEnd"/>
-      <w:r>
-        <w:rPr>
-          <w:rFonts w:ascii="Times New Roman" w:hAnsi="Times New Roman" w:cs="Times New Roman"/>
-          <w:sz w:val="22"/>
-          <w:szCs w:val="22"/>
-        </w:rPr>
-        <w:t xml:space="preserve"> with opioid, and highest with up and down, but with surgical, down was the lowest </w:t>
-      </w:r>
-      <w:r>
-        <w:rPr>
-          <w:rFonts w:ascii="Times New Roman" w:hAnsi="Times New Roman" w:cs="Times New Roman"/>
-          <w:sz w:val="22"/>
-          <w:szCs w:val="22"/>
-        </w:rPr>
-        <w:t xml:space="preserve">number of covariates, though </w:t>
-      </w:r>
-      <w:proofErr w:type="spellStart"/>
-      <w:r>
-        <w:rPr>
-          <w:rFonts w:ascii="Times New Roman" w:hAnsi="Times New Roman" w:cs="Times New Roman"/>
-          <w:sz w:val="22"/>
-          <w:szCs w:val="22"/>
-        </w:rPr>
-        <w:t>unsampled</w:t>
-      </w:r>
-      <w:proofErr w:type="spellEnd"/>
-      <w:r>
-        <w:rPr>
-          <w:rFonts w:ascii="Times New Roman" w:hAnsi="Times New Roman" w:cs="Times New Roman"/>
-          <w:sz w:val="22"/>
-          <w:szCs w:val="22"/>
-        </w:rPr>
-        <w:t xml:space="preserve"> was second lowest</w:t>
+        <w:lastRenderedPageBreak/>
+        <w:t xml:space="preserve">Fewest covariates for unsampled with opioid, and highest with up and down, but with surgical, down was the lowest </w:t>
+      </w:r>
+      <w:r>
+        <w:rPr>
+          <w:rFonts w:ascii="Times New Roman" w:hAnsi="Times New Roman" w:cs="Times New Roman"/>
+          <w:sz w:val="22"/>
+          <w:szCs w:val="22"/>
+        </w:rPr>
+        <w:t>number of covariates, though unsampled was second lowest</w:t>
       </w:r>
     </w:p>
     <w:p>
@@ -15468,25 +15267,7 @@
           <w:sz w:val="22"/>
           <w:szCs w:val="22"/>
         </w:rPr>
-        <w:t xml:space="preserve">The </w:t>
-      </w:r>
-      <w:proofErr w:type="spellStart"/>
-      <w:r>
-        <w:rPr>
-          <w:rFonts w:ascii="Times New Roman" w:hAnsi="Times New Roman" w:cs="Times New Roman"/>
-          <w:sz w:val="22"/>
-          <w:szCs w:val="22"/>
-        </w:rPr>
-        <w:t>sim</w:t>
-      </w:r>
-      <w:proofErr w:type="spellEnd"/>
-      <w:r>
-        <w:rPr>
-          <w:rFonts w:ascii="Times New Roman" w:hAnsi="Times New Roman" w:cs="Times New Roman"/>
-          <w:sz w:val="22"/>
-          <w:szCs w:val="22"/>
-        </w:rPr>
-        <w:t xml:space="preserve"> results show the cutoff to be exactly the prevalence, but with the opioid it is slightly under and with surgical it is slightly over </w:t>
+        <w:t xml:space="preserve">The sim results show the cutoff to be exactly the prevalence, but with the opioid it is slightly under and with surgical it is slightly over </w:t>
       </w:r>
     </w:p>
     <w:p>
@@ -15893,7 +15674,7 @@
       </w:r>
     </w:p>
   </w:comment>
-  <w:comment w:id="4" w:author="Colborn, Kathryn" w:date="2018-03-03T15:59:00Z" w:initials="CK">
+  <w:comment w:id="3" w:author="Colborn, Kathryn" w:date="2018-03-03T15:59:00Z" w:initials="CK">
     <w:p>
       <w:pPr>
         <w:pStyle w:val="CommentText"/>
@@ -15905,15 +15686,23 @@
         <w:annotationRef/>
       </w:r>
       <w:r>
-        <w:t xml:space="preserve">Need to add </w:t>
-      </w:r>
-      <w:proofErr w:type="spellStart"/>
-      <w:r>
-        <w:t>Breiman</w:t>
-      </w:r>
-      <w:proofErr w:type="spellEnd"/>
-      <w:r>
-        <w:t xml:space="preserve"> 1984 and a few others here</w:t>
+        <w:t>Need to add Breiman 1984 and a few others here</w:t>
+      </w:r>
+    </w:p>
+  </w:comment>
+  <w:comment w:id="4" w:author="Alyssa Forber" w:date="2018-03-27T16:26:00Z" w:initials="AF">
+    <w:p>
+      <w:pPr>
+        <w:pStyle w:val="CommentText"/>
+      </w:pPr>
+      <w:r>
+        <w:rPr>
+          <w:rStyle w:val="CommentReference"/>
+        </w:rPr>
+        <w:annotationRef/>
+      </w:r>
+      <w:r>
+        <w:t>Remove this now that we’re not including 0.5?</w:t>
       </w:r>
     </w:p>
   </w:comment>
@@ -15929,11 +15718,11 @@
         <w:annotationRef/>
       </w:r>
       <w:r>
-        <w:t>Remove this now that we’re not including 0.5?</w:t>
+        <w:t>Remove this now?</w:t>
       </w:r>
     </w:p>
   </w:comment>
-  <w:comment w:id="6" w:author="Alyssa Forber" w:date="2018-03-27T16:26:00Z" w:initials="AF">
+  <w:comment w:id="6" w:author="Colborn, Kathryn" w:date="2018-03-02T13:20:00Z" w:initials="CK">
     <w:p>
       <w:pPr>
         <w:pStyle w:val="CommentText"/>
@@ -15945,27 +15734,11 @@
         <w:annotationRef/>
       </w:r>
       <w:r>
-        <w:t>Remove this now?</w:t>
+        <w:t>Maybe add a few more important variables here</w:t>
       </w:r>
     </w:p>
   </w:comment>
-  <w:comment w:id="7" w:author="Colborn, Kathryn" w:date="2018-03-02T13:20:00Z" w:initials="CK">
-    <w:p>
-      <w:pPr>
-        <w:pStyle w:val="CommentText"/>
-      </w:pPr>
-      <w:r>
-        <w:rPr>
-          <w:rStyle w:val="CommentReference"/>
-        </w:rPr>
-        <w:annotationRef/>
-      </w:r>
-      <w:r>
-        <w:t>Maybe add a few more important variables here</w:t>
-      </w:r>
-    </w:p>
-  </w:comment>
-  <w:comment w:id="8" w:author="Alyssa Forber" w:date="2018-03-11T21:08:00Z" w:initials="AF">
+  <w:comment w:id="7" w:author="Alyssa Forber" w:date="2018-03-11T21:08:00Z" w:initials="AF">
     <w:p>
       <w:pPr>
         <w:pStyle w:val="CommentText"/>

</xml_diff>

<commit_message>
Working on power point
</commit_message>
<xml_diff>
--- a/Reports/ForberThesis20180302.docx
+++ b/Reports/ForberThesis20180302.docx
@@ -2234,8 +2234,6 @@
         </w:rPr>
         <w:t>developing COT.</w:t>
       </w:r>
-      <w:bookmarkStart w:id="8" w:name="_GoBack"/>
-      <w:bookmarkEnd w:id="8"/>
     </w:p>
     <w:p>
       <w:pPr>
@@ -4247,7 +4245,7 @@
           <w:sz w:val="22"/>
           <w:szCs w:val="22"/>
         </w:rPr>
-        <w:t xml:space="preserve">Covariates we included were binary indicators for antibiotic prescriptions, binary indicators for common procedural </w:t>
+        <w:t xml:space="preserve">Covariates we included were binary indicators for antibiotic prescriptions, binary indicators for common procedural terminology (CPT) codes, binary indicators for international classification of disease version 9 (ICD-9) </w:t>
       </w:r>
       <w:r>
         <w:rPr>
@@ -4256,7 +4254,7 @@
           <w:szCs w:val="22"/>
         </w:rPr>
         <w:lastRenderedPageBreak/>
-        <w:t>terminology (CPT) codes, binary indicators for international classification of disease version 9 (ICD-9) codes, and a continuous measure of CPT-specific SSI event rate for the initial</w:t>
+        <w:t>codes, and a continuous measure of CPT-specific SSI event rate for the initial</w:t>
       </w:r>
       <w:r>
         <w:rPr>
@@ -4877,7 +4875,7 @@
                 <w:szCs w:val="22"/>
               </w:rPr>
             </w:pPr>
-            <w:commentRangeStart w:id="9"/>
+            <w:commentRangeStart w:id="8"/>
             <w:r>
               <w:rPr>
                 <w:rFonts w:ascii="Times New Roman" w:hAnsi="Times New Roman" w:cs="Times New Roman"/>
@@ -4888,12 +4886,12 @@
               </w:rPr>
               <w:t>Unsampled 0.5</w:t>
             </w:r>
-            <w:commentRangeEnd w:id="9"/>
+            <w:commentRangeEnd w:id="8"/>
             <w:r>
               <w:rPr>
                 <w:rStyle w:val="CommentReference"/>
               </w:rPr>
-              <w:commentReference w:id="9"/>
+              <w:commentReference w:id="8"/>
             </w:r>
           </w:p>
         </w:tc>
@@ -6709,7 +6707,7 @@
           <w:sz w:val="22"/>
           <w:szCs w:val="22"/>
         </w:rPr>
-        <w:t xml:space="preserve"> The test set used to evaluate </w:t>
+        <w:t xml:space="preserve"> The test set used to evaluate performance contained an additional </w:t>
       </w:r>
       <w:r>
         <w:rPr>
@@ -6717,8 +6715,17 @@
           <w:sz w:val="22"/>
           <w:szCs w:val="22"/>
         </w:rPr>
-        <w:lastRenderedPageBreak/>
-        <w:t>performance contained an additional fifteen predictors that were not used in generating the training sets</w:t>
+        <w:t>twenty</w:t>
+      </w:r>
+      <w:bookmarkStart w:id="9" w:name="_GoBack"/>
+      <w:bookmarkEnd w:id="9"/>
+      <w:r>
+        <w:rPr>
+          <w:rFonts w:ascii="Times New Roman" w:eastAsiaTheme="minorEastAsia" w:hAnsi="Times New Roman" w:cs="Times New Roman"/>
+          <w:sz w:val="22"/>
+          <w:szCs w:val="22"/>
+        </w:rPr>
+        <w:t xml:space="preserve"> predictors that were not used in generating the training sets</w:t>
       </w:r>
       <w:r>
         <w:rPr>
@@ -6778,6 +6785,7 @@
           <w:sz w:val="22"/>
           <w:szCs w:val="22"/>
         </w:rPr>
+        <w:lastRenderedPageBreak/>
         <w:t xml:space="preserve">Table 3. Simulation results from models fit to the full simulated and sampled simulated training set by probability threshold (either 0.5 or that chosen using Youden’s </w:t>
       </w:r>
       <w:r>
@@ -13085,7 +13093,6 @@
                 <w:sz w:val="22"/>
                 <w:szCs w:val="22"/>
               </w:rPr>
-              <w:lastRenderedPageBreak/>
               <w:t>  Full training</w:t>
             </w:r>
           </w:p>
@@ -14171,6 +14178,7 @@
                 <w:sz w:val="22"/>
                 <w:szCs w:val="22"/>
               </w:rPr>
+              <w:lastRenderedPageBreak/>
               <w:t>Prevalence=50%</w:t>
             </w:r>
           </w:p>
@@ -15173,7 +15181,6 @@
           <w:sz w:val="22"/>
           <w:szCs w:val="22"/>
         </w:rPr>
-        <w:lastRenderedPageBreak/>
         <w:t xml:space="preserve">Fewest covariates for unsampled with opioid, and highest with up and down, but with surgical, down was the lowest </w:t>
       </w:r>
       <w:r>
@@ -15228,6 +15235,7 @@
           <w:sz w:val="22"/>
           <w:szCs w:val="22"/>
         </w:rPr>
+        <w:lastRenderedPageBreak/>
         <w:t>The similarity of the methods is really evident in the simulation as well</w:t>
       </w:r>
       <w:r>
@@ -15762,7 +15770,7 @@
       </w:r>
     </w:p>
   </w:comment>
-  <w:comment w:id="9" w:author="Alyssa Forber" w:date="2018-04-06T16:40:00Z" w:initials="AF">
+  <w:comment w:id="8" w:author="Alyssa Forber" w:date="2018-04-06T16:40:00Z" w:initials="AF">
     <w:p>
       <w:pPr>
         <w:pStyle w:val="CommentText"/>

</xml_diff>

<commit_message>
Tried boosting, poor results
</commit_message>
<xml_diff>
--- a/Reports/ForberThesis20180302.docx
+++ b/Reports/ForberThesis20180302.docx
@@ -67,6 +67,7 @@
         </w:rPr>
         <w:t>1</w:t>
       </w:r>
+      <w:proofErr w:type="gramStart"/>
       <w:r>
         <w:rPr>
           <w:rFonts w:ascii="Times New Roman" w:hAnsi="Times New Roman" w:cs="Times New Roman"/>
@@ -76,6 +77,7 @@
         </w:rPr>
         <w:t>,2</w:t>
       </w:r>
+      <w:proofErr w:type="gramEnd"/>
       <w:r>
         <w:rPr>
           <w:rFonts w:ascii="Times New Roman" w:hAnsi="Times New Roman" w:cs="Times New Roman"/>
@@ -559,7 +561,25 @@
           <w:sz w:val="22"/>
           <w:szCs w:val="22"/>
         </w:rPr>
-        <w:t xml:space="preserve"> As usual, no single method always performs the best when predicting on a hold-out set (CITE). However, all methods achieve the goal of increasing sensitivity (if we assume the minority class is the positive outcome class), which is of course very poor if the imbalance is ignored. </w:t>
+        <w:t xml:space="preserve"> As usual, no single method always performs the best when predicting on a </w:t>
+      </w:r>
+      <w:proofErr w:type="gramStart"/>
+      <w:r>
+        <w:rPr>
+          <w:rFonts w:ascii="Times New Roman" w:hAnsi="Times New Roman" w:cs="Times New Roman"/>
+          <w:sz w:val="22"/>
+          <w:szCs w:val="22"/>
+        </w:rPr>
+        <w:t>hold-out</w:t>
+      </w:r>
+      <w:proofErr w:type="gramEnd"/>
+      <w:r>
+        <w:rPr>
+          <w:rFonts w:ascii="Times New Roman" w:hAnsi="Times New Roman" w:cs="Times New Roman"/>
+          <w:sz w:val="22"/>
+          <w:szCs w:val="22"/>
+        </w:rPr>
+        <w:t xml:space="preserve"> set (CITE). However, all methods achieve the goal of increasing sensitivity (if we assume the minority class is the positive outcome class), which is of course very poor if the imbalance is ignored. </w:t>
       </w:r>
     </w:p>
     <w:p>
@@ -717,7 +737,25 @@
           <w:sz w:val="22"/>
           <w:szCs w:val="22"/>
         </w:rPr>
-        <w:t xml:space="preserve"> sampling techniques to ROC analysis for handling imbalanced data (CITE: Maloof, 2003). </w:t>
+        <w:t xml:space="preserve"> sampling techniques to ROC analysis for handling imbalanced data (CITE: </w:t>
+      </w:r>
+      <w:proofErr w:type="spellStart"/>
+      <w:r>
+        <w:rPr>
+          <w:rFonts w:ascii="Times New Roman" w:hAnsi="Times New Roman" w:cs="Times New Roman"/>
+          <w:sz w:val="22"/>
+          <w:szCs w:val="22"/>
+        </w:rPr>
+        <w:t>Maloof</w:t>
+      </w:r>
+      <w:proofErr w:type="spellEnd"/>
+      <w:r>
+        <w:rPr>
+          <w:rFonts w:ascii="Times New Roman" w:hAnsi="Times New Roman" w:cs="Times New Roman"/>
+          <w:sz w:val="22"/>
+          <w:szCs w:val="22"/>
+        </w:rPr>
+        <w:t xml:space="preserve">, 2003). </w:t>
       </w:r>
       <w:r>
         <w:rPr>
@@ -741,7 +779,25 @@
           <w:sz w:val="22"/>
           <w:szCs w:val="22"/>
         </w:rPr>
-        <w:t>various machine learning algorithms</w:t>
+        <w:t xml:space="preserve">various </w:t>
+      </w:r>
+      <w:proofErr w:type="gramStart"/>
+      <w:r>
+        <w:rPr>
+          <w:rFonts w:ascii="Times New Roman" w:hAnsi="Times New Roman" w:cs="Times New Roman"/>
+          <w:sz w:val="22"/>
+          <w:szCs w:val="22"/>
+        </w:rPr>
+        <w:t>machine learning</w:t>
+      </w:r>
+      <w:proofErr w:type="gramEnd"/>
+      <w:r>
+        <w:rPr>
+          <w:rFonts w:ascii="Times New Roman" w:hAnsi="Times New Roman" w:cs="Times New Roman"/>
+          <w:sz w:val="22"/>
+          <w:szCs w:val="22"/>
+        </w:rPr>
+        <w:t xml:space="preserve"> algorithms</w:t>
       </w:r>
       <w:r>
         <w:rPr>
@@ -757,15 +813,33 @@
           <w:sz w:val="22"/>
           <w:szCs w:val="22"/>
         </w:rPr>
-        <w:t>. Similar to what Brei</w:t>
-      </w:r>
-      <w:r>
-        <w:rPr>
-          <w:rFonts w:ascii="Times New Roman" w:hAnsi="Times New Roman" w:cs="Times New Roman"/>
-          <w:sz w:val="22"/>
-          <w:szCs w:val="22"/>
-        </w:rPr>
-        <w:t xml:space="preserve">man found in 1984 (CITE), </w:t>
+        <w:t xml:space="preserve">. Similar to what </w:t>
+      </w:r>
+      <w:proofErr w:type="spellStart"/>
+      <w:r>
+        <w:rPr>
+          <w:rFonts w:ascii="Times New Roman" w:hAnsi="Times New Roman" w:cs="Times New Roman"/>
+          <w:sz w:val="22"/>
+          <w:szCs w:val="22"/>
+        </w:rPr>
+        <w:t>Brei</w:t>
+      </w:r>
+      <w:r>
+        <w:rPr>
+          <w:rFonts w:ascii="Times New Roman" w:hAnsi="Times New Roman" w:cs="Times New Roman"/>
+          <w:sz w:val="22"/>
+          <w:szCs w:val="22"/>
+        </w:rPr>
+        <w:t>man</w:t>
+      </w:r>
+      <w:proofErr w:type="spellEnd"/>
+      <w:r>
+        <w:rPr>
+          <w:rFonts w:ascii="Times New Roman" w:hAnsi="Times New Roman" w:cs="Times New Roman"/>
+          <w:sz w:val="22"/>
+          <w:szCs w:val="22"/>
+        </w:rPr>
+        <w:t xml:space="preserve"> found in 1984 (CITE), </w:t>
       </w:r>
       <w:r>
         <w:rPr>
@@ -1127,7 +1201,25 @@
           <w:sz w:val="22"/>
           <w:szCs w:val="22"/>
         </w:rPr>
-        <w:t>The data were first split into training and test sets, with approximately 2/3 of the data used for the training set and 1/3 held out for testing. A temporal split was used, where the training data consisted of earlier data and the test set were later, according to calendar time. G</w:t>
+        <w:t xml:space="preserve">The data were first split into training and test sets, with approximately 2/3 of the data used for the training set and 1/3 held out for testing. A temporal split was </w:t>
+      </w:r>
+      <w:proofErr w:type="gramStart"/>
+      <w:r>
+        <w:rPr>
+          <w:rFonts w:ascii="Times New Roman" w:hAnsi="Times New Roman" w:cs="Times New Roman"/>
+          <w:sz w:val="22"/>
+          <w:szCs w:val="22"/>
+        </w:rPr>
+        <w:t>used,</w:t>
+      </w:r>
+      <w:proofErr w:type="gramEnd"/>
+      <w:r>
+        <w:rPr>
+          <w:rFonts w:ascii="Times New Roman" w:hAnsi="Times New Roman" w:cs="Times New Roman"/>
+          <w:sz w:val="22"/>
+          <w:szCs w:val="22"/>
+        </w:rPr>
+        <w:t xml:space="preserve"> where the training data consisted of earlier data and the test set were later, according to calendar time. G</w:t>
       </w:r>
       <w:r>
         <w:rPr>
@@ -1200,7 +1292,25 @@
           <w:sz w:val="22"/>
           <w:szCs w:val="22"/>
         </w:rPr>
-        <w:t>ication and variable selection using the glmnet package</w:t>
+        <w:t xml:space="preserve">ication and variable selection using the </w:t>
+      </w:r>
+      <w:proofErr w:type="spellStart"/>
+      <w:r>
+        <w:rPr>
+          <w:rFonts w:ascii="Times New Roman" w:hAnsi="Times New Roman" w:cs="Times New Roman"/>
+          <w:sz w:val="22"/>
+          <w:szCs w:val="22"/>
+        </w:rPr>
+        <w:t>glmnet</w:t>
+      </w:r>
+      <w:proofErr w:type="spellEnd"/>
+      <w:r>
+        <w:rPr>
+          <w:rFonts w:ascii="Times New Roman" w:hAnsi="Times New Roman" w:cs="Times New Roman"/>
+          <w:sz w:val="22"/>
+          <w:szCs w:val="22"/>
+        </w:rPr>
+        <w:t xml:space="preserve"> package</w:t>
       </w:r>
       <w:r>
         <w:rPr>
@@ -1364,7 +1474,25 @@
           <w:sz w:val="22"/>
           <w:szCs w:val="22"/>
         </w:rPr>
-        <w:t xml:space="preserve">the optimal threshold according to Youden’s </w:t>
+        <w:t xml:space="preserve">the optimal threshold according to </w:t>
+      </w:r>
+      <w:proofErr w:type="spellStart"/>
+      <w:r>
+        <w:rPr>
+          <w:rFonts w:ascii="Times New Roman" w:hAnsi="Times New Roman" w:cs="Times New Roman"/>
+          <w:sz w:val="22"/>
+          <w:szCs w:val="22"/>
+        </w:rPr>
+        <w:t>Youden’s</w:t>
+      </w:r>
+      <w:proofErr w:type="spellEnd"/>
+      <w:r>
+        <w:rPr>
+          <w:rFonts w:ascii="Times New Roman" w:hAnsi="Times New Roman" w:cs="Times New Roman"/>
+          <w:sz w:val="22"/>
+          <w:szCs w:val="22"/>
+        </w:rPr>
+        <w:t xml:space="preserve"> </w:t>
       </w:r>
       <w:r>
         <w:rPr>
@@ -1570,7 +1698,25 @@
           <w:sz w:val="22"/>
           <w:szCs w:val="22"/>
         </w:rPr>
-        <w:t>ng the DMwR package in R.</w:t>
+        <w:t xml:space="preserve">ng the </w:t>
+      </w:r>
+      <w:proofErr w:type="spellStart"/>
+      <w:r>
+        <w:rPr>
+          <w:rFonts w:ascii="Times New Roman" w:hAnsi="Times New Roman" w:cs="Times New Roman"/>
+          <w:sz w:val="22"/>
+          <w:szCs w:val="22"/>
+        </w:rPr>
+        <w:t>DMwR</w:t>
+      </w:r>
+      <w:proofErr w:type="spellEnd"/>
+      <w:r>
+        <w:rPr>
+          <w:rFonts w:ascii="Times New Roman" w:hAnsi="Times New Roman" w:cs="Times New Roman"/>
+          <w:sz w:val="22"/>
+          <w:szCs w:val="22"/>
+        </w:rPr>
+        <w:t xml:space="preserve"> package in R.</w:t>
       </w:r>
       <w:r>
         <w:rPr>
@@ -1727,15 +1873,33 @@
           <w:sz w:val="22"/>
           <w:szCs w:val="22"/>
         </w:rPr>
-        <w:t>patients with an initial hospitalization between</w:t>
-      </w:r>
-      <w:r>
-        <w:rPr>
-          <w:rFonts w:ascii="Times New Roman" w:hAnsi="Times New Roman" w:cs="Times New Roman"/>
-          <w:sz w:val="22"/>
-          <w:szCs w:val="22"/>
-        </w:rPr>
-        <w:t xml:space="preserve"> 2008 to 2014. </w:t>
+        <w:t xml:space="preserve">patients with an initial hospitalization </w:t>
+      </w:r>
+      <w:proofErr w:type="gramStart"/>
+      <w:r>
+        <w:rPr>
+          <w:rFonts w:ascii="Times New Roman" w:hAnsi="Times New Roman" w:cs="Times New Roman"/>
+          <w:sz w:val="22"/>
+          <w:szCs w:val="22"/>
+        </w:rPr>
+        <w:t>between</w:t>
+      </w:r>
+      <w:r>
+        <w:rPr>
+          <w:rFonts w:ascii="Times New Roman" w:hAnsi="Times New Roman" w:cs="Times New Roman"/>
+          <w:sz w:val="22"/>
+          <w:szCs w:val="22"/>
+        </w:rPr>
+        <w:t xml:space="preserve"> 2008 to 2014</w:t>
+      </w:r>
+      <w:proofErr w:type="gramEnd"/>
+      <w:r>
+        <w:rPr>
+          <w:rFonts w:ascii="Times New Roman" w:hAnsi="Times New Roman" w:cs="Times New Roman"/>
+          <w:sz w:val="22"/>
+          <w:szCs w:val="22"/>
+        </w:rPr>
+        <w:t xml:space="preserve">. </w:t>
       </w:r>
       <w:r>
         <w:rPr>
@@ -2029,7 +2193,25 @@
           <w:sz w:val="22"/>
           <w:szCs w:val="22"/>
         </w:rPr>
-        <w:t xml:space="preserve">Using Youden’s </w:t>
+        <w:t xml:space="preserve">Using </w:t>
+      </w:r>
+      <w:proofErr w:type="spellStart"/>
+      <w:r>
+        <w:rPr>
+          <w:rFonts w:ascii="Times New Roman" w:hAnsi="Times New Roman" w:cs="Times New Roman"/>
+          <w:sz w:val="22"/>
+          <w:szCs w:val="22"/>
+        </w:rPr>
+        <w:t>Youden’s</w:t>
+      </w:r>
+      <w:proofErr w:type="spellEnd"/>
+      <w:r>
+        <w:rPr>
+          <w:rFonts w:ascii="Times New Roman" w:hAnsi="Times New Roman" w:cs="Times New Roman"/>
+          <w:sz w:val="22"/>
+          <w:szCs w:val="22"/>
+        </w:rPr>
+        <w:t xml:space="preserve"> </w:t>
       </w:r>
       <w:r>
         <w:rPr>
@@ -2142,7 +2324,25 @@
           <w:sz w:val="22"/>
           <w:szCs w:val="22"/>
         </w:rPr>
-        <w:t xml:space="preserve">. Using Youden’s </w:t>
+        <w:t xml:space="preserve">. Using </w:t>
+      </w:r>
+      <w:proofErr w:type="spellStart"/>
+      <w:r>
+        <w:rPr>
+          <w:rFonts w:ascii="Times New Roman" w:hAnsi="Times New Roman" w:cs="Times New Roman"/>
+          <w:sz w:val="22"/>
+          <w:szCs w:val="22"/>
+        </w:rPr>
+        <w:t>Youden’s</w:t>
+      </w:r>
+      <w:proofErr w:type="spellEnd"/>
+      <w:r>
+        <w:rPr>
+          <w:rFonts w:ascii="Times New Roman" w:hAnsi="Times New Roman" w:cs="Times New Roman"/>
+          <w:sz w:val="22"/>
+          <w:szCs w:val="22"/>
+        </w:rPr>
+        <w:t xml:space="preserve"> </w:t>
       </w:r>
       <w:r>
         <w:rPr>
@@ -2200,7 +2400,25 @@
           <w:sz w:val="22"/>
           <w:szCs w:val="22"/>
         </w:rPr>
-        <w:t>similar results can be achieved through either sampling or using a threshold cutoff or both. The decision of which method is optimal is then left to the user, depending on which statistics he/she priori</w:t>
+        <w:t xml:space="preserve">similar results can be achieved through either sampling or using a threshold cutoff or both. The decision of which method is optimal is then left to the </w:t>
+      </w:r>
+      <w:proofErr w:type="gramStart"/>
+      <w:r>
+        <w:rPr>
+          <w:rFonts w:ascii="Times New Roman" w:hAnsi="Times New Roman" w:cs="Times New Roman"/>
+          <w:sz w:val="22"/>
+          <w:szCs w:val="22"/>
+        </w:rPr>
+        <w:t>user,</w:t>
+      </w:r>
+      <w:proofErr w:type="gramEnd"/>
+      <w:r>
+        <w:rPr>
+          <w:rFonts w:ascii="Times New Roman" w:hAnsi="Times New Roman" w:cs="Times New Roman"/>
+          <w:sz w:val="22"/>
+          <w:szCs w:val="22"/>
+        </w:rPr>
+        <w:t xml:space="preserve"> depending on which statistics he/she priori</w:t>
       </w:r>
       <w:r>
         <w:rPr>
@@ -3222,14 +3440,31 @@
                 <w:szCs w:val="22"/>
               </w:rPr>
             </w:pPr>
-            <w:r>
-              <w:rPr>
-                <w:rFonts w:ascii="Times New Roman" w:hAnsi="Times New Roman" w:cs="Times New Roman"/>
-                <w:color w:val="000000"/>
-                <w:sz w:val="22"/>
-                <w:szCs w:val="22"/>
-              </w:rPr>
-              <w:t>Down Sampled</w:t>
+            <w:commentRangeStart w:id="8"/>
+            <w:r>
+              <w:rPr>
+                <w:rFonts w:ascii="Times New Roman" w:hAnsi="Times New Roman" w:cs="Times New Roman"/>
+                <w:color w:val="000000"/>
+                <w:sz w:val="22"/>
+                <w:szCs w:val="22"/>
+              </w:rPr>
+              <w:t>Down</w:t>
+            </w:r>
+            <w:commentRangeEnd w:id="8"/>
+            <w:r>
+              <w:rPr>
+                <w:rStyle w:val="CommentReference"/>
+              </w:rPr>
+              <w:commentReference w:id="8"/>
+            </w:r>
+            <w:r>
+              <w:rPr>
+                <w:rFonts w:ascii="Times New Roman" w:hAnsi="Times New Roman" w:cs="Times New Roman"/>
+                <w:color w:val="000000"/>
+                <w:sz w:val="22"/>
+                <w:szCs w:val="22"/>
+              </w:rPr>
+              <w:t xml:space="preserve"> Sampled</w:t>
             </w:r>
           </w:p>
         </w:tc>
@@ -4337,7 +4572,25 @@
           <w:sz w:val="22"/>
           <w:szCs w:val="22"/>
         </w:rPr>
-        <w:t xml:space="preserve">In these data, fitting a model to the full training data and using Youden’s </w:t>
+        <w:t xml:space="preserve">In these data, fitting a model to the full training data and using </w:t>
+      </w:r>
+      <w:proofErr w:type="spellStart"/>
+      <w:r>
+        <w:rPr>
+          <w:rFonts w:ascii="Times New Roman" w:hAnsi="Times New Roman" w:cs="Times New Roman"/>
+          <w:sz w:val="22"/>
+          <w:szCs w:val="22"/>
+        </w:rPr>
+        <w:t>Youden’s</w:t>
+      </w:r>
+      <w:proofErr w:type="spellEnd"/>
+      <w:r>
+        <w:rPr>
+          <w:rFonts w:ascii="Times New Roman" w:hAnsi="Times New Roman" w:cs="Times New Roman"/>
+          <w:sz w:val="22"/>
+          <w:szCs w:val="22"/>
+        </w:rPr>
+        <w:t xml:space="preserve"> </w:t>
       </w:r>
       <w:r>
         <w:rPr>
@@ -4875,7 +5128,7 @@
                 <w:szCs w:val="22"/>
               </w:rPr>
             </w:pPr>
-            <w:commentRangeStart w:id="8"/>
+            <w:commentRangeStart w:id="9"/>
             <w:r>
               <w:rPr>
                 <w:rFonts w:ascii="Times New Roman" w:hAnsi="Times New Roman" w:cs="Times New Roman"/>
@@ -4886,12 +5139,12 @@
               </w:rPr>
               <w:t>Unsampled 0.5</w:t>
             </w:r>
-            <w:commentRangeEnd w:id="8"/>
+            <w:commentRangeEnd w:id="9"/>
             <w:r>
               <w:rPr>
                 <w:rStyle w:val="CommentReference"/>
               </w:rPr>
-              <w:commentReference w:id="8"/>
+              <w:commentReference w:id="9"/>
             </w:r>
           </w:p>
         </w:tc>
@@ -6683,14 +6936,24 @@
           <w:sz w:val="22"/>
           <w:szCs w:val="22"/>
         </w:rPr>
-        <w:t xml:space="preserve"> with various sampling and cutpoints</w:t>
-      </w:r>
+        <w:t xml:space="preserve"> with various sampling and </w:t>
+      </w:r>
+      <w:proofErr w:type="spellStart"/>
       <w:r>
         <w:rPr>
           <w:rFonts w:ascii="Times New Roman" w:eastAsiaTheme="minorEastAsia" w:hAnsi="Times New Roman" w:cs="Times New Roman"/>
           <w:sz w:val="22"/>
           <w:szCs w:val="22"/>
         </w:rPr>
+        <w:t>cutpoints</w:t>
+      </w:r>
+      <w:proofErr w:type="spellEnd"/>
+      <w:r>
+        <w:rPr>
+          <w:rFonts w:ascii="Times New Roman" w:eastAsiaTheme="minorEastAsia" w:hAnsi="Times New Roman" w:cs="Times New Roman"/>
+          <w:sz w:val="22"/>
+          <w:szCs w:val="22"/>
+        </w:rPr>
         <w:t xml:space="preserve"> (Table 3)</w:t>
       </w:r>
       <w:r>
@@ -6717,8 +6980,6 @@
         </w:rPr>
         <w:t>twenty</w:t>
       </w:r>
-      <w:bookmarkStart w:id="9" w:name="_GoBack"/>
-      <w:bookmarkEnd w:id="9"/>
       <w:r>
         <w:rPr>
           <w:rFonts w:ascii="Times New Roman" w:eastAsiaTheme="minorEastAsia" w:hAnsi="Times New Roman" w:cs="Times New Roman"/>
@@ -6786,7 +7047,27 @@
           <w:szCs w:val="22"/>
         </w:rPr>
         <w:lastRenderedPageBreak/>
-        <w:t xml:space="preserve">Table 3. Simulation results from models fit to the full simulated and sampled simulated training set by probability threshold (either 0.5 or that chosen using Youden’s </w:t>
+        <w:t xml:space="preserve">Table 3. Simulation results from models fit to the full simulated and sampled simulated training set by probability threshold (either 0.5 or that chosen using </w:t>
+      </w:r>
+      <w:proofErr w:type="spellStart"/>
+      <w:r>
+        <w:rPr>
+          <w:rFonts w:ascii="Times New Roman" w:hAnsi="Times New Roman" w:cs="Times New Roman"/>
+          <w:b/>
+          <w:sz w:val="22"/>
+          <w:szCs w:val="22"/>
+        </w:rPr>
+        <w:t>Youden’s</w:t>
+      </w:r>
+      <w:proofErr w:type="spellEnd"/>
+      <w:r>
+        <w:rPr>
+          <w:rFonts w:ascii="Times New Roman" w:hAnsi="Times New Roman" w:cs="Times New Roman"/>
+          <w:b/>
+          <w:sz w:val="22"/>
+          <w:szCs w:val="22"/>
+        </w:rPr>
+        <w:t xml:space="preserve"> </w:t>
       </w:r>
       <w:r>
         <w:rPr>
@@ -14964,14 +15245,6 @@
           <w:szCs w:val="22"/>
         </w:rPr>
       </w:pPr>
-      <w:r>
-        <w:rPr>
-          <w:rFonts w:ascii="Times New Roman" w:hAnsi="Times New Roman" w:cs="Times New Roman"/>
-          <w:sz w:val="22"/>
-          <w:szCs w:val="22"/>
-        </w:rPr>
-        <w:t>-smote had lower AUC and accuracy for 20 and 40%</w:t>
-      </w:r>
     </w:p>
     <w:p>
       <w:pPr>
@@ -14991,6 +15264,24 @@
         </w:rPr>
         <w:t>-</w:t>
       </w:r>
+      <w:proofErr w:type="gramStart"/>
+      <w:r>
+        <w:rPr>
+          <w:rFonts w:ascii="Times New Roman" w:hAnsi="Times New Roman" w:cs="Times New Roman"/>
+          <w:sz w:val="22"/>
+          <w:szCs w:val="22"/>
+        </w:rPr>
+        <w:t>smote</w:t>
+      </w:r>
+      <w:proofErr w:type="gramEnd"/>
+      <w:r>
+        <w:rPr>
+          <w:rFonts w:ascii="Times New Roman" w:hAnsi="Times New Roman" w:cs="Times New Roman"/>
+          <w:sz w:val="22"/>
+          <w:szCs w:val="22"/>
+        </w:rPr>
+        <w:t xml:space="preserve"> had lower AUC and accuracy for 20 and 40%</w:t>
+      </w:r>
     </w:p>
     <w:p>
       <w:pPr>
@@ -15002,10 +15293,117 @@
           <w:szCs w:val="22"/>
         </w:rPr>
       </w:pPr>
+      <w:r>
+        <w:rPr>
+          <w:rFonts w:ascii="Times New Roman" w:hAnsi="Times New Roman" w:cs="Times New Roman"/>
+          <w:sz w:val="22"/>
+          <w:szCs w:val="22"/>
+        </w:rPr>
+        <w:t>-</w:t>
+      </w:r>
+      <w:r>
+        <w:rPr>
+          <w:rFonts w:ascii="Times New Roman" w:hAnsi="Times New Roman" w:cs="Times New Roman"/>
+          <w:sz w:val="22"/>
+          <w:szCs w:val="22"/>
+        </w:rPr>
+        <w:t xml:space="preserve">Smote </w:t>
+      </w:r>
+      <w:r>
+        <w:rPr>
+          <w:rFonts w:ascii="Times New Roman" w:hAnsi="Times New Roman" w:cs="Times New Roman"/>
+          <w:sz w:val="22"/>
+          <w:szCs w:val="22"/>
+        </w:rPr>
+        <w:t xml:space="preserve">and over sampling </w:t>
+      </w:r>
+      <w:r>
+        <w:rPr>
+          <w:rFonts w:ascii="Times New Roman" w:hAnsi="Times New Roman" w:cs="Times New Roman"/>
+          <w:sz w:val="22"/>
+          <w:szCs w:val="22"/>
+        </w:rPr>
+        <w:t>consistently had more coefficients</w:t>
+      </w:r>
     </w:p>
     <w:p>
       <w:pPr>
         <w:spacing w:line="480" w:lineRule="auto"/>
+        <w:ind w:left="720"/>
+        <w:rPr>
+          <w:rFonts w:ascii="Times New Roman" w:hAnsi="Times New Roman" w:cs="Times New Roman"/>
+          <w:sz w:val="22"/>
+          <w:szCs w:val="22"/>
+        </w:rPr>
+      </w:pPr>
+      <w:r>
+        <w:rPr>
+          <w:rFonts w:ascii="Times New Roman" w:hAnsi="Times New Roman" w:cs="Times New Roman"/>
+          <w:sz w:val="22"/>
+          <w:szCs w:val="22"/>
+        </w:rPr>
+        <w:t>-</w:t>
+      </w:r>
+      <w:proofErr w:type="gramStart"/>
+      <w:r>
+        <w:rPr>
+          <w:rFonts w:ascii="Times New Roman" w:hAnsi="Times New Roman" w:cs="Times New Roman"/>
+          <w:sz w:val="22"/>
+          <w:szCs w:val="22"/>
+        </w:rPr>
+        <w:t>sensitivity</w:t>
+      </w:r>
+      <w:proofErr w:type="gramEnd"/>
+      <w:r>
+        <w:rPr>
+          <w:rFonts w:ascii="Times New Roman" w:hAnsi="Times New Roman" w:cs="Times New Roman"/>
+          <w:sz w:val="22"/>
+          <w:szCs w:val="22"/>
+        </w:rPr>
+        <w:t xml:space="preserve"> was still low at 40% prevalence with 49%, so depending on situation, it is very likely that with anything less than 50% you would want to do something for the imbalance, either a </w:t>
+      </w:r>
+      <w:proofErr w:type="spellStart"/>
+      <w:r>
+        <w:rPr>
+          <w:rFonts w:ascii="Times New Roman" w:hAnsi="Times New Roman" w:cs="Times New Roman"/>
+          <w:sz w:val="22"/>
+          <w:szCs w:val="22"/>
+        </w:rPr>
+        <w:t>cutpoint</w:t>
+      </w:r>
+      <w:proofErr w:type="spellEnd"/>
+      <w:r>
+        <w:rPr>
+          <w:rFonts w:ascii="Times New Roman" w:hAnsi="Times New Roman" w:cs="Times New Roman"/>
+          <w:sz w:val="22"/>
+          <w:szCs w:val="22"/>
+        </w:rPr>
+        <w:t xml:space="preserve"> or sampling</w:t>
+      </w:r>
+    </w:p>
+    <w:p>
+      <w:pPr>
+        <w:spacing w:line="480" w:lineRule="auto"/>
+        <w:ind w:firstLine="720"/>
+        <w:rPr>
+          <w:rFonts w:ascii="Times New Roman" w:hAnsi="Times New Roman" w:cs="Times New Roman"/>
+          <w:sz w:val="22"/>
+          <w:szCs w:val="22"/>
+        </w:rPr>
+      </w:pPr>
+      <w:r>
+        <w:rPr>
+          <w:rFonts w:ascii="Times New Roman" w:hAnsi="Times New Roman" w:cs="Times New Roman"/>
+          <w:sz w:val="22"/>
+          <w:szCs w:val="22"/>
+        </w:rPr>
+        <w:t xml:space="preserve">-  </w:t>
+      </w:r>
+    </w:p>
+    <w:p>
+      <w:pPr>
+        <w:spacing w:line="480" w:lineRule="auto"/>
+        <w:ind w:firstLine="720"/>
         <w:rPr>
           <w:rFonts w:ascii="Times New Roman" w:hAnsi="Times New Roman" w:cs="Times New Roman"/>
           <w:sz w:val="22"/>
@@ -15023,6 +15421,8 @@
           <w:szCs w:val="22"/>
         </w:rPr>
       </w:pPr>
+      <w:bookmarkStart w:id="10" w:name="_GoBack"/>
+      <w:bookmarkEnd w:id="10"/>
       <w:r>
         <w:rPr>
           <w:rFonts w:ascii="Times New Roman" w:hAnsi="Times New Roman" w:cs="Times New Roman"/>
@@ -15160,6 +15560,22 @@
         </w:rPr>
         <w:t>Accuracy highest for SMOTE in opioid and lowest for surgical infections</w:t>
       </w:r>
+      <w:r>
+        <w:rPr>
+          <w:rFonts w:ascii="Times New Roman" w:hAnsi="Times New Roman" w:cs="Times New Roman"/>
+          <w:sz w:val="22"/>
+          <w:szCs w:val="22"/>
+        </w:rPr>
+        <w:t>, and either equal or lower in simulation</w:t>
+      </w:r>
+      <w:r>
+        <w:rPr>
+          <w:rFonts w:ascii="Times New Roman" w:hAnsi="Times New Roman" w:cs="Times New Roman"/>
+          <w:sz w:val="22"/>
+          <w:szCs w:val="22"/>
+        </w:rPr>
+        <w:t xml:space="preserve"> study </w:t>
+      </w:r>
     </w:p>
     <w:p>
       <w:pPr>
@@ -15181,15 +15597,51 @@
           <w:sz w:val="22"/>
           <w:szCs w:val="22"/>
         </w:rPr>
-        <w:t xml:space="preserve">Fewest covariates for unsampled with opioid, and highest with up and down, but with surgical, down was the lowest </w:t>
-      </w:r>
-      <w:r>
-        <w:rPr>
-          <w:rFonts w:ascii="Times New Roman" w:hAnsi="Times New Roman" w:cs="Times New Roman"/>
-          <w:sz w:val="22"/>
-          <w:szCs w:val="22"/>
-        </w:rPr>
-        <w:t>number of covariates, though unsampled was second lowest</w:t>
+        <w:t xml:space="preserve">Fewest covariates for </w:t>
+      </w:r>
+      <w:proofErr w:type="spellStart"/>
+      <w:r>
+        <w:rPr>
+          <w:rFonts w:ascii="Times New Roman" w:hAnsi="Times New Roman" w:cs="Times New Roman"/>
+          <w:sz w:val="22"/>
+          <w:szCs w:val="22"/>
+        </w:rPr>
+        <w:t>unsampled</w:t>
+      </w:r>
+      <w:proofErr w:type="spellEnd"/>
+      <w:r>
+        <w:rPr>
+          <w:rFonts w:ascii="Times New Roman" w:hAnsi="Times New Roman" w:cs="Times New Roman"/>
+          <w:sz w:val="22"/>
+          <w:szCs w:val="22"/>
+        </w:rPr>
+        <w:t xml:space="preserve"> with opioid, and highest with up and down, but with surgical, down was the lowest </w:t>
+      </w:r>
+      <w:r>
+        <w:rPr>
+          <w:rFonts w:ascii="Times New Roman" w:hAnsi="Times New Roman" w:cs="Times New Roman"/>
+          <w:sz w:val="22"/>
+          <w:szCs w:val="22"/>
+        </w:rPr>
+        <w:t xml:space="preserve">number of covariates, though </w:t>
+      </w:r>
+      <w:proofErr w:type="spellStart"/>
+      <w:r>
+        <w:rPr>
+          <w:rFonts w:ascii="Times New Roman" w:hAnsi="Times New Roman" w:cs="Times New Roman"/>
+          <w:sz w:val="22"/>
+          <w:szCs w:val="22"/>
+        </w:rPr>
+        <w:t>unsampled</w:t>
+      </w:r>
+      <w:proofErr w:type="spellEnd"/>
+      <w:r>
+        <w:rPr>
+          <w:rFonts w:ascii="Times New Roman" w:hAnsi="Times New Roman" w:cs="Times New Roman"/>
+          <w:sz w:val="22"/>
+          <w:szCs w:val="22"/>
+        </w:rPr>
+        <w:t xml:space="preserve"> was second lowest</w:t>
       </w:r>
     </w:p>
     <w:p>
@@ -15212,70 +15664,25 @@
           <w:sz w:val="22"/>
           <w:szCs w:val="22"/>
         </w:rPr>
-        <w:t>All methods really performed pretty similarly, and knowing that the ROC curves are so similar, it seems like sampling doesn’t make enough of a difference, especially since you could specify wanted a minimum sensitivity or specificity if you needed to in a certain setting</w:t>
-      </w:r>
-    </w:p>
-    <w:p>
-      <w:pPr>
-        <w:pStyle w:val="ListParagraph"/>
-        <w:numPr>
-          <w:ilvl w:val="0"/>
-          <w:numId w:val="2"/>
-        </w:numPr>
-        <w:spacing w:line="480" w:lineRule="auto"/>
-        <w:rPr>
-          <w:rFonts w:ascii="Times New Roman" w:hAnsi="Times New Roman" w:cs="Times New Roman"/>
-          <w:sz w:val="22"/>
-          <w:szCs w:val="22"/>
-        </w:rPr>
-      </w:pPr>
-      <w:r>
-        <w:rPr>
-          <w:rFonts w:ascii="Times New Roman" w:hAnsi="Times New Roman" w:cs="Times New Roman"/>
-          <w:sz w:val="22"/>
-          <w:szCs w:val="22"/>
-        </w:rPr>
-        <w:lastRenderedPageBreak/>
-        <w:t>The similarity of the methods is really evident in the simulation as well</w:t>
-      </w:r>
-      <w:r>
-        <w:rPr>
-          <w:rFonts w:ascii="Times New Roman" w:hAnsi="Times New Roman" w:cs="Times New Roman"/>
-          <w:sz w:val="22"/>
-          <w:szCs w:val="22"/>
-        </w:rPr>
-        <w:t xml:space="preserve">, there is hardly a detectable </w:t>
-      </w:r>
-      <w:r>
-        <w:rPr>
-          <w:rFonts w:ascii="Times New Roman" w:hAnsi="Times New Roman" w:cs="Times New Roman"/>
-          <w:sz w:val="22"/>
-          <w:szCs w:val="22"/>
-        </w:rPr>
-        <w:t>difference between each of them, so it seems going through the trouble of sampling is not worth it?</w:t>
-      </w:r>
-    </w:p>
-    <w:p>
-      <w:pPr>
-        <w:pStyle w:val="ListParagraph"/>
-        <w:numPr>
-          <w:ilvl w:val="0"/>
-          <w:numId w:val="2"/>
-        </w:numPr>
-        <w:spacing w:line="480" w:lineRule="auto"/>
-        <w:rPr>
-          <w:rFonts w:ascii="Times New Roman" w:hAnsi="Times New Roman" w:cs="Times New Roman"/>
-          <w:sz w:val="22"/>
-          <w:szCs w:val="22"/>
-        </w:rPr>
-      </w:pPr>
-      <w:r>
-        <w:rPr>
-          <w:rFonts w:ascii="Times New Roman" w:hAnsi="Times New Roman" w:cs="Times New Roman"/>
-          <w:sz w:val="22"/>
-          <w:szCs w:val="22"/>
-        </w:rPr>
-        <w:t xml:space="preserve">The sim results show the cutoff to be exactly the prevalence, but with the opioid it is slightly under and with surgical it is slightly over </w:t>
+        <w:t xml:space="preserve">The </w:t>
+      </w:r>
+      <w:proofErr w:type="spellStart"/>
+      <w:r>
+        <w:rPr>
+          <w:rFonts w:ascii="Times New Roman" w:hAnsi="Times New Roman" w:cs="Times New Roman"/>
+          <w:sz w:val="22"/>
+          <w:szCs w:val="22"/>
+        </w:rPr>
+        <w:t>sim</w:t>
+      </w:r>
+      <w:proofErr w:type="spellEnd"/>
+      <w:r>
+        <w:rPr>
+          <w:rFonts w:ascii="Times New Roman" w:hAnsi="Times New Roman" w:cs="Times New Roman"/>
+          <w:sz w:val="22"/>
+          <w:szCs w:val="22"/>
+        </w:rPr>
+        <w:t xml:space="preserve"> results show the cutoff to be exactly the prevalence, but with the opioid it is slightly under and with surgical it is slightly over </w:t>
       </w:r>
     </w:p>
     <w:p>
@@ -15694,7 +16101,15 @@
         <w:annotationRef/>
       </w:r>
       <w:r>
-        <w:t>Need to add Breiman 1984 and a few others here</w:t>
+        <w:t xml:space="preserve">Need to add </w:t>
+      </w:r>
+      <w:proofErr w:type="spellStart"/>
+      <w:r>
+        <w:t>Breiman</w:t>
+      </w:r>
+      <w:proofErr w:type="spellEnd"/>
+      <w:r>
+        <w:t xml:space="preserve"> 1984 and a few others here</w:t>
       </w:r>
     </w:p>
   </w:comment>
@@ -15770,7 +16185,23 @@
       </w:r>
     </w:p>
   </w:comment>
-  <w:comment w:id="8" w:author="Alyssa Forber" w:date="2018-04-06T16:40:00Z" w:initials="AF">
+  <w:comment w:id="8" w:author="Alyssa Forber" w:date="2018-04-09T18:17:00Z" w:initials="AF">
+    <w:p>
+      <w:pPr>
+        <w:pStyle w:val="CommentText"/>
+      </w:pPr>
+      <w:r>
+        <w:rPr>
+          <w:rStyle w:val="CommentReference"/>
+        </w:rPr>
+        <w:annotationRef/>
+      </w:r>
+      <w:r>
+        <w:t>Should we call it up and down or over and under sampling? It’s down here but under in the simulation table</w:t>
+      </w:r>
+    </w:p>
+  </w:comment>
+  <w:comment w:id="9" w:author="Alyssa Forber" w:date="2018-04-06T16:40:00Z" w:initials="AF">
     <w:p>
       <w:pPr>
         <w:pStyle w:val="CommentText"/>

</xml_diff>

<commit_message>
Writing simulation and discussion sections
</commit_message>
<xml_diff>
--- a/Reports/ForberThesis20180302.docx
+++ b/Reports/ForberThesis20180302.docx
@@ -67,7 +67,6 @@
         </w:rPr>
         <w:t>1</w:t>
       </w:r>
-      <w:proofErr w:type="gramStart"/>
       <w:r>
         <w:rPr>
           <w:rFonts w:ascii="Times New Roman" w:hAnsi="Times New Roman" w:cs="Times New Roman"/>
@@ -77,7 +76,6 @@
         </w:rPr>
         <w:t>,2</w:t>
       </w:r>
-      <w:proofErr w:type="gramEnd"/>
       <w:r>
         <w:rPr>
           <w:rFonts w:ascii="Times New Roman" w:hAnsi="Times New Roman" w:cs="Times New Roman"/>
@@ -561,25 +559,7 @@
           <w:sz w:val="22"/>
           <w:szCs w:val="22"/>
         </w:rPr>
-        <w:t xml:space="preserve"> As usual, no single method always performs the best when predicting on a </w:t>
-      </w:r>
-      <w:proofErr w:type="gramStart"/>
-      <w:r>
-        <w:rPr>
-          <w:rFonts w:ascii="Times New Roman" w:hAnsi="Times New Roman" w:cs="Times New Roman"/>
-          <w:sz w:val="22"/>
-          <w:szCs w:val="22"/>
-        </w:rPr>
-        <w:t>hold-out</w:t>
-      </w:r>
-      <w:proofErr w:type="gramEnd"/>
-      <w:r>
-        <w:rPr>
-          <w:rFonts w:ascii="Times New Roman" w:hAnsi="Times New Roman" w:cs="Times New Roman"/>
-          <w:sz w:val="22"/>
-          <w:szCs w:val="22"/>
-        </w:rPr>
-        <w:t xml:space="preserve"> set (CITE). However, all methods achieve the goal of increasing sensitivity (if we assume the minority class is the positive outcome class), which is of course very poor if the imbalance is ignored. </w:t>
+        <w:t xml:space="preserve"> As usual, no single method always performs the best when predicting on a hold-out set (CITE). However, all methods achieve the goal of increasing sensitivity (if we assume the minority class is the positive outcome class), which is of course very poor if the imbalance is ignored. </w:t>
       </w:r>
     </w:p>
     <w:p>
@@ -737,25 +717,7 @@
           <w:sz w:val="22"/>
           <w:szCs w:val="22"/>
         </w:rPr>
-        <w:t xml:space="preserve"> sampling techniques to ROC analysis for handling imbalanced data (CITE: </w:t>
-      </w:r>
-      <w:proofErr w:type="spellStart"/>
-      <w:r>
-        <w:rPr>
-          <w:rFonts w:ascii="Times New Roman" w:hAnsi="Times New Roman" w:cs="Times New Roman"/>
-          <w:sz w:val="22"/>
-          <w:szCs w:val="22"/>
-        </w:rPr>
-        <w:t>Maloof</w:t>
-      </w:r>
-      <w:proofErr w:type="spellEnd"/>
-      <w:r>
-        <w:rPr>
-          <w:rFonts w:ascii="Times New Roman" w:hAnsi="Times New Roman" w:cs="Times New Roman"/>
-          <w:sz w:val="22"/>
-          <w:szCs w:val="22"/>
-        </w:rPr>
-        <w:t xml:space="preserve">, 2003). </w:t>
+        <w:t xml:space="preserve"> sampling techniques to ROC analysis for handling imbalanced data (CITE: Maloof, 2003). </w:t>
       </w:r>
       <w:r>
         <w:rPr>
@@ -779,25 +741,7 @@
           <w:sz w:val="22"/>
           <w:szCs w:val="22"/>
         </w:rPr>
-        <w:t xml:space="preserve">various </w:t>
-      </w:r>
-      <w:proofErr w:type="gramStart"/>
-      <w:r>
-        <w:rPr>
-          <w:rFonts w:ascii="Times New Roman" w:hAnsi="Times New Roman" w:cs="Times New Roman"/>
-          <w:sz w:val="22"/>
-          <w:szCs w:val="22"/>
-        </w:rPr>
-        <w:t>machine learning</w:t>
-      </w:r>
-      <w:proofErr w:type="gramEnd"/>
-      <w:r>
-        <w:rPr>
-          <w:rFonts w:ascii="Times New Roman" w:hAnsi="Times New Roman" w:cs="Times New Roman"/>
-          <w:sz w:val="22"/>
-          <w:szCs w:val="22"/>
-        </w:rPr>
-        <w:t xml:space="preserve"> algorithms</w:t>
+        <w:t>various machine learning algorithms</w:t>
       </w:r>
       <w:r>
         <w:rPr>
@@ -813,33 +757,15 @@
           <w:sz w:val="22"/>
           <w:szCs w:val="22"/>
         </w:rPr>
-        <w:t xml:space="preserve">. Similar to what </w:t>
-      </w:r>
-      <w:proofErr w:type="spellStart"/>
-      <w:r>
-        <w:rPr>
-          <w:rFonts w:ascii="Times New Roman" w:hAnsi="Times New Roman" w:cs="Times New Roman"/>
-          <w:sz w:val="22"/>
-          <w:szCs w:val="22"/>
-        </w:rPr>
-        <w:t>Brei</w:t>
-      </w:r>
-      <w:r>
-        <w:rPr>
-          <w:rFonts w:ascii="Times New Roman" w:hAnsi="Times New Roman" w:cs="Times New Roman"/>
-          <w:sz w:val="22"/>
-          <w:szCs w:val="22"/>
-        </w:rPr>
-        <w:t>man</w:t>
-      </w:r>
-      <w:proofErr w:type="spellEnd"/>
-      <w:r>
-        <w:rPr>
-          <w:rFonts w:ascii="Times New Roman" w:hAnsi="Times New Roman" w:cs="Times New Roman"/>
-          <w:sz w:val="22"/>
-          <w:szCs w:val="22"/>
-        </w:rPr>
-        <w:t xml:space="preserve"> found in 1984 (CITE), </w:t>
+        <w:t>. Similar to what Brei</w:t>
+      </w:r>
+      <w:r>
+        <w:rPr>
+          <w:rFonts w:ascii="Times New Roman" w:hAnsi="Times New Roman" w:cs="Times New Roman"/>
+          <w:sz w:val="22"/>
+          <w:szCs w:val="22"/>
+        </w:rPr>
+        <w:t xml:space="preserve">man found in 1984 (CITE), </w:t>
       </w:r>
       <w:r>
         <w:rPr>
@@ -1201,25 +1127,7 @@
           <w:sz w:val="22"/>
           <w:szCs w:val="22"/>
         </w:rPr>
-        <w:t xml:space="preserve">The data were first split into training and test sets, with approximately 2/3 of the data used for the training set and 1/3 held out for testing. A temporal split was </w:t>
-      </w:r>
-      <w:proofErr w:type="gramStart"/>
-      <w:r>
-        <w:rPr>
-          <w:rFonts w:ascii="Times New Roman" w:hAnsi="Times New Roman" w:cs="Times New Roman"/>
-          <w:sz w:val="22"/>
-          <w:szCs w:val="22"/>
-        </w:rPr>
-        <w:t>used,</w:t>
-      </w:r>
-      <w:proofErr w:type="gramEnd"/>
-      <w:r>
-        <w:rPr>
-          <w:rFonts w:ascii="Times New Roman" w:hAnsi="Times New Roman" w:cs="Times New Roman"/>
-          <w:sz w:val="22"/>
-          <w:szCs w:val="22"/>
-        </w:rPr>
-        <w:t xml:space="preserve"> where the training data consisted of earlier data and the test set were later, according to calendar time. G</w:t>
+        <w:t>The data were first split into training and test sets, with approximately 2/3 of the data used for the training set and 1/3 held out for testing. A temporal split was used, where the training data consisted of earlier data and the test set were later, according to calendar time. G</w:t>
       </w:r>
       <w:r>
         <w:rPr>
@@ -1292,25 +1200,7 @@
           <w:sz w:val="22"/>
           <w:szCs w:val="22"/>
         </w:rPr>
-        <w:t xml:space="preserve">ication and variable selection using the </w:t>
-      </w:r>
-      <w:proofErr w:type="spellStart"/>
-      <w:r>
-        <w:rPr>
-          <w:rFonts w:ascii="Times New Roman" w:hAnsi="Times New Roman" w:cs="Times New Roman"/>
-          <w:sz w:val="22"/>
-          <w:szCs w:val="22"/>
-        </w:rPr>
-        <w:t>glmnet</w:t>
-      </w:r>
-      <w:proofErr w:type="spellEnd"/>
-      <w:r>
-        <w:rPr>
-          <w:rFonts w:ascii="Times New Roman" w:hAnsi="Times New Roman" w:cs="Times New Roman"/>
-          <w:sz w:val="22"/>
-          <w:szCs w:val="22"/>
-        </w:rPr>
-        <w:t xml:space="preserve"> package</w:t>
+        <w:t>ication and variable selection using the glmnet package</w:t>
       </w:r>
       <w:r>
         <w:rPr>
@@ -1474,25 +1364,7 @@
           <w:sz w:val="22"/>
           <w:szCs w:val="22"/>
         </w:rPr>
-        <w:t xml:space="preserve">the optimal threshold according to </w:t>
-      </w:r>
-      <w:proofErr w:type="spellStart"/>
-      <w:r>
-        <w:rPr>
-          <w:rFonts w:ascii="Times New Roman" w:hAnsi="Times New Roman" w:cs="Times New Roman"/>
-          <w:sz w:val="22"/>
-          <w:szCs w:val="22"/>
-        </w:rPr>
-        <w:t>Youden’s</w:t>
-      </w:r>
-      <w:proofErr w:type="spellEnd"/>
-      <w:r>
-        <w:rPr>
-          <w:rFonts w:ascii="Times New Roman" w:hAnsi="Times New Roman" w:cs="Times New Roman"/>
-          <w:sz w:val="22"/>
-          <w:szCs w:val="22"/>
-        </w:rPr>
-        <w:t xml:space="preserve"> </w:t>
+        <w:t xml:space="preserve">the optimal threshold according to Youden’s </w:t>
       </w:r>
       <w:r>
         <w:rPr>
@@ -1698,25 +1570,7 @@
           <w:sz w:val="22"/>
           <w:szCs w:val="22"/>
         </w:rPr>
-        <w:t xml:space="preserve">ng the </w:t>
-      </w:r>
-      <w:proofErr w:type="spellStart"/>
-      <w:r>
-        <w:rPr>
-          <w:rFonts w:ascii="Times New Roman" w:hAnsi="Times New Roman" w:cs="Times New Roman"/>
-          <w:sz w:val="22"/>
-          <w:szCs w:val="22"/>
-        </w:rPr>
-        <w:t>DMwR</w:t>
-      </w:r>
-      <w:proofErr w:type="spellEnd"/>
-      <w:r>
-        <w:rPr>
-          <w:rFonts w:ascii="Times New Roman" w:hAnsi="Times New Roman" w:cs="Times New Roman"/>
-          <w:sz w:val="22"/>
-          <w:szCs w:val="22"/>
-        </w:rPr>
-        <w:t xml:space="preserve"> package in R.</w:t>
+        <w:t>ng the DMwR package in R.</w:t>
       </w:r>
       <w:r>
         <w:rPr>
@@ -1873,33 +1727,15 @@
           <w:sz w:val="22"/>
           <w:szCs w:val="22"/>
         </w:rPr>
-        <w:t xml:space="preserve">patients with an initial hospitalization </w:t>
-      </w:r>
-      <w:proofErr w:type="gramStart"/>
-      <w:r>
-        <w:rPr>
-          <w:rFonts w:ascii="Times New Roman" w:hAnsi="Times New Roman" w:cs="Times New Roman"/>
-          <w:sz w:val="22"/>
-          <w:szCs w:val="22"/>
-        </w:rPr>
-        <w:t>between</w:t>
-      </w:r>
-      <w:r>
-        <w:rPr>
-          <w:rFonts w:ascii="Times New Roman" w:hAnsi="Times New Roman" w:cs="Times New Roman"/>
-          <w:sz w:val="22"/>
-          <w:szCs w:val="22"/>
-        </w:rPr>
-        <w:t xml:space="preserve"> 2008 to 2014</w:t>
-      </w:r>
-      <w:proofErr w:type="gramEnd"/>
-      <w:r>
-        <w:rPr>
-          <w:rFonts w:ascii="Times New Roman" w:hAnsi="Times New Roman" w:cs="Times New Roman"/>
-          <w:sz w:val="22"/>
-          <w:szCs w:val="22"/>
-        </w:rPr>
-        <w:t xml:space="preserve">. </w:t>
+        <w:t>patients with an initial hospitalization between</w:t>
+      </w:r>
+      <w:r>
+        <w:rPr>
+          <w:rFonts w:ascii="Times New Roman" w:hAnsi="Times New Roman" w:cs="Times New Roman"/>
+          <w:sz w:val="22"/>
+          <w:szCs w:val="22"/>
+        </w:rPr>
+        <w:t xml:space="preserve"> 2008 to 2014. </w:t>
       </w:r>
       <w:r>
         <w:rPr>
@@ -2193,18 +2029,41 @@
           <w:sz w:val="22"/>
           <w:szCs w:val="22"/>
         </w:rPr>
-        <w:t xml:space="preserve">Using </w:t>
-      </w:r>
-      <w:proofErr w:type="spellStart"/>
-      <w:r>
-        <w:rPr>
-          <w:rFonts w:ascii="Times New Roman" w:hAnsi="Times New Roman" w:cs="Times New Roman"/>
-          <w:sz w:val="22"/>
-          <w:szCs w:val="22"/>
-        </w:rPr>
-        <w:t>Youden’s</w:t>
-      </w:r>
-      <w:proofErr w:type="spellEnd"/>
+        <w:t xml:space="preserve">Using Youden’s </w:t>
+      </w:r>
+      <w:r>
+        <w:rPr>
+          <w:rFonts w:ascii="Times New Roman" w:hAnsi="Times New Roman" w:cs="Times New Roman"/>
+          <w:i/>
+          <w:sz w:val="22"/>
+          <w:szCs w:val="22"/>
+        </w:rPr>
+        <w:t xml:space="preserve">J </w:t>
+      </w:r>
+      <w:r>
+        <w:rPr>
+          <w:rFonts w:ascii="Times New Roman" w:hAnsi="Times New Roman" w:cs="Times New Roman"/>
+          <w:sz w:val="22"/>
+          <w:szCs w:val="22"/>
+        </w:rPr>
+        <w:t>to optimize AUC, the threshold was</w:t>
+      </w:r>
+      <w:r>
+        <w:rPr>
+          <w:rFonts w:ascii="Times New Roman" w:hAnsi="Times New Roman" w:cs="Times New Roman"/>
+          <w:sz w:val="22"/>
+          <w:szCs w:val="22"/>
+        </w:rPr>
+        <w:t xml:space="preserve"> 0.043</w:t>
+      </w:r>
+      <w:r>
+        <w:rPr>
+          <w:rFonts w:ascii="Times New Roman" w:hAnsi="Times New Roman" w:cs="Times New Roman"/>
+          <w:sz w:val="22"/>
+          <w:szCs w:val="22"/>
+        </w:rPr>
+        <w:t>,</w:t>
+      </w:r>
       <w:r>
         <w:rPr>
           <w:rFonts w:ascii="Times New Roman" w:hAnsi="Times New Roman" w:cs="Times New Roman"/>
@@ -2216,47 +2075,6 @@
       <w:r>
         <w:rPr>
           <w:rFonts w:ascii="Times New Roman" w:hAnsi="Times New Roman" w:cs="Times New Roman"/>
-          <w:i/>
-          <w:sz w:val="22"/>
-          <w:szCs w:val="22"/>
-        </w:rPr>
-        <w:t xml:space="preserve">J </w:t>
-      </w:r>
-      <w:r>
-        <w:rPr>
-          <w:rFonts w:ascii="Times New Roman" w:hAnsi="Times New Roman" w:cs="Times New Roman"/>
-          <w:sz w:val="22"/>
-          <w:szCs w:val="22"/>
-        </w:rPr>
-        <w:t>to optimize AUC, the threshold was</w:t>
-      </w:r>
-      <w:r>
-        <w:rPr>
-          <w:rFonts w:ascii="Times New Roman" w:hAnsi="Times New Roman" w:cs="Times New Roman"/>
-          <w:sz w:val="22"/>
-          <w:szCs w:val="22"/>
-        </w:rPr>
-        <w:t xml:space="preserve"> 0.043</w:t>
-      </w:r>
-      <w:r>
-        <w:rPr>
-          <w:rFonts w:ascii="Times New Roman" w:hAnsi="Times New Roman" w:cs="Times New Roman"/>
-          <w:sz w:val="22"/>
-          <w:szCs w:val="22"/>
-        </w:rPr>
-        <w:t>,</w:t>
-      </w:r>
-      <w:r>
-        <w:rPr>
-          <w:rFonts w:ascii="Times New Roman" w:hAnsi="Times New Roman" w:cs="Times New Roman"/>
-          <w:sz w:val="22"/>
-          <w:szCs w:val="22"/>
-        </w:rPr>
-        <w:t xml:space="preserve"> </w:t>
-      </w:r>
-      <w:r>
-        <w:rPr>
-          <w:rFonts w:ascii="Times New Roman" w:hAnsi="Times New Roman" w:cs="Times New Roman"/>
           <w:sz w:val="22"/>
           <w:szCs w:val="22"/>
         </w:rPr>
@@ -2324,25 +2142,7 @@
           <w:sz w:val="22"/>
           <w:szCs w:val="22"/>
         </w:rPr>
-        <w:t xml:space="preserve">. Using </w:t>
-      </w:r>
-      <w:proofErr w:type="spellStart"/>
-      <w:r>
-        <w:rPr>
-          <w:rFonts w:ascii="Times New Roman" w:hAnsi="Times New Roman" w:cs="Times New Roman"/>
-          <w:sz w:val="22"/>
-          <w:szCs w:val="22"/>
-        </w:rPr>
-        <w:t>Youden’s</w:t>
-      </w:r>
-      <w:proofErr w:type="spellEnd"/>
-      <w:r>
-        <w:rPr>
-          <w:rFonts w:ascii="Times New Roman" w:hAnsi="Times New Roman" w:cs="Times New Roman"/>
-          <w:sz w:val="22"/>
-          <w:szCs w:val="22"/>
-        </w:rPr>
-        <w:t xml:space="preserve"> </w:t>
+        <w:t xml:space="preserve">. Using Youden’s </w:t>
       </w:r>
       <w:r>
         <w:rPr>
@@ -2400,25 +2200,7 @@
           <w:sz w:val="22"/>
           <w:szCs w:val="22"/>
         </w:rPr>
-        <w:t xml:space="preserve">similar results can be achieved through either sampling or using a threshold cutoff or both. The decision of which method is optimal is then left to the </w:t>
-      </w:r>
-      <w:proofErr w:type="gramStart"/>
-      <w:r>
-        <w:rPr>
-          <w:rFonts w:ascii="Times New Roman" w:hAnsi="Times New Roman" w:cs="Times New Roman"/>
-          <w:sz w:val="22"/>
-          <w:szCs w:val="22"/>
-        </w:rPr>
-        <w:t>user,</w:t>
-      </w:r>
-      <w:proofErr w:type="gramEnd"/>
-      <w:r>
-        <w:rPr>
-          <w:rFonts w:ascii="Times New Roman" w:hAnsi="Times New Roman" w:cs="Times New Roman"/>
-          <w:sz w:val="22"/>
-          <w:szCs w:val="22"/>
-        </w:rPr>
-        <w:t xml:space="preserve"> depending on which statistics he/she priori</w:t>
+        <w:t>similar results can be achieved through either sampling or using a threshold cutoff or both. The decision of which method is optimal is then left to the user, depending on which statistics he/she priori</w:t>
       </w:r>
       <w:r>
         <w:rPr>
@@ -2943,7 +2725,7 @@
                 <w:sz w:val="22"/>
                 <w:szCs w:val="22"/>
               </w:rPr>
-              <w:t>8.3</w:t>
+              <w:t>8</w:t>
             </w:r>
           </w:p>
         </w:tc>
@@ -2973,7 +2755,7 @@
                 <w:sz w:val="22"/>
                 <w:szCs w:val="22"/>
               </w:rPr>
-              <w:t>99.4</w:t>
+              <w:t>99</w:t>
             </w:r>
           </w:p>
         </w:tc>
@@ -3003,7 +2785,7 @@
                 <w:sz w:val="22"/>
                 <w:szCs w:val="22"/>
               </w:rPr>
-              <w:t>96.3</w:t>
+              <w:t>96</w:t>
             </w:r>
           </w:p>
         </w:tc>
@@ -3033,7 +2815,7 @@
                 <w:sz w:val="22"/>
                 <w:szCs w:val="22"/>
               </w:rPr>
-              <w:t>35.1</w:t>
+              <w:t>35</w:t>
             </w:r>
           </w:p>
         </w:tc>
@@ -3063,7 +2845,7 @@
                 <w:sz w:val="22"/>
                 <w:szCs w:val="22"/>
               </w:rPr>
-              <w:t>95.7</w:t>
+              <w:t>96</w:t>
             </w:r>
           </w:p>
         </w:tc>
@@ -3093,7 +2875,7 @@
                 <w:sz w:val="22"/>
                 <w:szCs w:val="22"/>
               </w:rPr>
-              <w:t>86.4</w:t>
+              <w:t>86</w:t>
             </w:r>
           </w:p>
         </w:tc>
@@ -4572,25 +4354,7 @@
           <w:sz w:val="22"/>
           <w:szCs w:val="22"/>
         </w:rPr>
-        <w:t xml:space="preserve">In these data, fitting a model to the full training data and using </w:t>
-      </w:r>
-      <w:proofErr w:type="spellStart"/>
-      <w:r>
-        <w:rPr>
-          <w:rFonts w:ascii="Times New Roman" w:hAnsi="Times New Roman" w:cs="Times New Roman"/>
-          <w:sz w:val="22"/>
-          <w:szCs w:val="22"/>
-        </w:rPr>
-        <w:t>Youden’s</w:t>
-      </w:r>
-      <w:proofErr w:type="spellEnd"/>
-      <w:r>
-        <w:rPr>
-          <w:rFonts w:ascii="Times New Roman" w:hAnsi="Times New Roman" w:cs="Times New Roman"/>
-          <w:sz w:val="22"/>
-          <w:szCs w:val="22"/>
-        </w:rPr>
-        <w:t xml:space="preserve"> </w:t>
+        <w:t xml:space="preserve">In these data, fitting a model to the full training data and using Youden’s </w:t>
       </w:r>
       <w:r>
         <w:rPr>
@@ -6936,18 +6700,8 @@
           <w:sz w:val="22"/>
           <w:szCs w:val="22"/>
         </w:rPr>
-        <w:t xml:space="preserve"> with various sampling and </w:t>
-      </w:r>
-      <w:proofErr w:type="spellStart"/>
-      <w:r>
-        <w:rPr>
-          <w:rFonts w:ascii="Times New Roman" w:eastAsiaTheme="minorEastAsia" w:hAnsi="Times New Roman" w:cs="Times New Roman"/>
-          <w:sz w:val="22"/>
-          <w:szCs w:val="22"/>
-        </w:rPr>
-        <w:t>cutpoints</w:t>
-      </w:r>
-      <w:proofErr w:type="spellEnd"/>
+        <w:t xml:space="preserve"> with various sampling and cutpoints</w:t>
+      </w:r>
       <w:r>
         <w:rPr>
           <w:rFonts w:ascii="Times New Roman" w:eastAsiaTheme="minorEastAsia" w:hAnsi="Times New Roman" w:cs="Times New Roman"/>
@@ -7047,27 +6801,7 @@
           <w:szCs w:val="22"/>
         </w:rPr>
         <w:lastRenderedPageBreak/>
-        <w:t xml:space="preserve">Table 3. Simulation results from models fit to the full simulated and sampled simulated training set by probability threshold (either 0.5 or that chosen using </w:t>
-      </w:r>
-      <w:proofErr w:type="spellStart"/>
-      <w:r>
-        <w:rPr>
-          <w:rFonts w:ascii="Times New Roman" w:hAnsi="Times New Roman" w:cs="Times New Roman"/>
-          <w:b/>
-          <w:sz w:val="22"/>
-          <w:szCs w:val="22"/>
-        </w:rPr>
-        <w:t>Youden’s</w:t>
-      </w:r>
-      <w:proofErr w:type="spellEnd"/>
-      <w:r>
-        <w:rPr>
-          <w:rFonts w:ascii="Times New Roman" w:hAnsi="Times New Roman" w:cs="Times New Roman"/>
-          <w:b/>
-          <w:sz w:val="22"/>
-          <w:szCs w:val="22"/>
-        </w:rPr>
-        <w:t xml:space="preserve"> </w:t>
+        <w:t xml:space="preserve">Table 3. Simulation results from models fit to the full simulated and sampled simulated training set by probability threshold (either 0.5 or that chosen using Youden’s </w:t>
       </w:r>
       <w:r>
         <w:rPr>
@@ -15136,7 +14870,201 @@
     <w:p>
       <w:pPr>
         <w:spacing w:line="480" w:lineRule="auto"/>
-        <w:ind w:left="720"/>
+        <w:ind w:firstLine="720"/>
+        <w:rPr>
+          <w:rFonts w:ascii="Times New Roman" w:hAnsi="Times New Roman" w:cs="Times New Roman"/>
+          <w:sz w:val="22"/>
+          <w:szCs w:val="22"/>
+        </w:rPr>
+      </w:pPr>
+      <w:r>
+        <w:rPr>
+          <w:rFonts w:ascii="Times New Roman" w:hAnsi="Times New Roman" w:cs="Times New Roman"/>
+          <w:sz w:val="22"/>
+          <w:szCs w:val="22"/>
+        </w:rPr>
+        <w:t>In this study, we see all methods performed extremely similarly. The unsampled, down sampled and up sampled datasets using Youden’</w:t>
+      </w:r>
+      <w:r>
+        <w:rPr>
+          <w:rFonts w:ascii="Times New Roman" w:hAnsi="Times New Roman" w:cs="Times New Roman"/>
+          <w:sz w:val="22"/>
+          <w:szCs w:val="22"/>
+        </w:rPr>
+        <w:t>s Index had</w:t>
+      </w:r>
+      <w:r>
+        <w:rPr>
+          <w:rFonts w:ascii="Times New Roman" w:hAnsi="Times New Roman" w:cs="Times New Roman"/>
+          <w:sz w:val="22"/>
+          <w:szCs w:val="22"/>
+        </w:rPr>
+        <w:t xml:space="preserve"> identical results</w:t>
+      </w:r>
+      <w:r>
+        <w:rPr>
+          <w:rFonts w:ascii="Times New Roman" w:hAnsi="Times New Roman" w:cs="Times New Roman"/>
+          <w:sz w:val="22"/>
+          <w:szCs w:val="22"/>
+        </w:rPr>
+        <w:t xml:space="preserve"> </w:t>
+      </w:r>
+      <w:r>
+        <w:rPr>
+          <w:rFonts w:ascii="Times New Roman" w:hAnsi="Times New Roman" w:cs="Times New Roman"/>
+          <w:sz w:val="22"/>
+          <w:szCs w:val="22"/>
+        </w:rPr>
+        <w:t xml:space="preserve">for every prevalence </w:t>
+      </w:r>
+      <w:r>
+        <w:rPr>
+          <w:rFonts w:ascii="Times New Roman" w:hAnsi="Times New Roman" w:cs="Times New Roman"/>
+          <w:sz w:val="22"/>
+          <w:szCs w:val="22"/>
+        </w:rPr>
+        <w:t xml:space="preserve">except in their number of coefficients. </w:t>
+      </w:r>
+      <w:r>
+        <w:rPr>
+          <w:rFonts w:ascii="Times New Roman" w:hAnsi="Times New Roman" w:cs="Times New Roman"/>
+          <w:sz w:val="22"/>
+          <w:szCs w:val="22"/>
+        </w:rPr>
+        <w:t xml:space="preserve">Over sampling and SMOTE both had </w:t>
+      </w:r>
+      <w:r>
+        <w:rPr>
+          <w:rFonts w:ascii="Times New Roman" w:hAnsi="Times New Roman" w:cs="Times New Roman"/>
+          <w:sz w:val="22"/>
+          <w:szCs w:val="22"/>
+        </w:rPr>
+        <w:t xml:space="preserve">a </w:t>
+      </w:r>
+      <w:r>
+        <w:rPr>
+          <w:rFonts w:ascii="Times New Roman" w:hAnsi="Times New Roman" w:cs="Times New Roman"/>
+          <w:sz w:val="22"/>
+          <w:szCs w:val="22"/>
+        </w:rPr>
+        <w:t>noticeably higher</w:t>
+      </w:r>
+      <w:r>
+        <w:rPr>
+          <w:rFonts w:ascii="Times New Roman" w:hAnsi="Times New Roman" w:cs="Times New Roman"/>
+          <w:sz w:val="22"/>
+          <w:szCs w:val="22"/>
+        </w:rPr>
+        <w:t xml:space="preserve"> number</w:t>
+      </w:r>
+      <w:r>
+        <w:rPr>
+          <w:rFonts w:ascii="Times New Roman" w:hAnsi="Times New Roman" w:cs="Times New Roman"/>
+          <w:sz w:val="22"/>
+          <w:szCs w:val="22"/>
+        </w:rPr>
+        <w:t xml:space="preserve"> of coefficients. </w:t>
+      </w:r>
+      <w:r>
+        <w:rPr>
+          <w:rFonts w:ascii="Times New Roman" w:hAnsi="Times New Roman" w:cs="Times New Roman"/>
+          <w:sz w:val="22"/>
+          <w:szCs w:val="22"/>
+        </w:rPr>
+        <w:t xml:space="preserve">You’ll </w:t>
+      </w:r>
+      <w:r>
+        <w:rPr>
+          <w:rFonts w:ascii="Times New Roman" w:hAnsi="Times New Roman" w:cs="Times New Roman"/>
+          <w:sz w:val="22"/>
+          <w:szCs w:val="22"/>
+        </w:rPr>
+        <w:t xml:space="preserve">also </w:t>
+      </w:r>
+      <w:r>
+        <w:rPr>
+          <w:rFonts w:ascii="Times New Roman" w:hAnsi="Times New Roman" w:cs="Times New Roman"/>
+          <w:sz w:val="22"/>
+          <w:szCs w:val="22"/>
+        </w:rPr>
+        <w:t>notice that a</w:t>
+      </w:r>
+      <w:r>
+        <w:rPr>
+          <w:rFonts w:ascii="Times New Roman" w:hAnsi="Times New Roman" w:cs="Times New Roman"/>
+          <w:sz w:val="22"/>
+          <w:szCs w:val="22"/>
+        </w:rPr>
+        <w:t>t every prevalence</w:t>
+      </w:r>
+      <w:r>
+        <w:rPr>
+          <w:rFonts w:ascii="Times New Roman" w:hAnsi="Times New Roman" w:cs="Times New Roman"/>
+          <w:sz w:val="22"/>
+          <w:szCs w:val="22"/>
+        </w:rPr>
+        <w:t xml:space="preserve"> rate</w:t>
+      </w:r>
+      <w:r>
+        <w:rPr>
+          <w:rFonts w:ascii="Times New Roman" w:hAnsi="Times New Roman" w:cs="Times New Roman"/>
+          <w:sz w:val="22"/>
+          <w:szCs w:val="22"/>
+        </w:rPr>
+        <w:t xml:space="preserve">, the ideal cut-point </w:t>
+      </w:r>
+      <w:r>
+        <w:rPr>
+          <w:rFonts w:ascii="Times New Roman" w:hAnsi="Times New Roman" w:cs="Times New Roman"/>
+          <w:sz w:val="22"/>
+          <w:szCs w:val="22"/>
+        </w:rPr>
+        <w:t xml:space="preserve">for the full training set </w:t>
+      </w:r>
+      <w:r>
+        <w:rPr>
+          <w:rFonts w:ascii="Times New Roman" w:hAnsi="Times New Roman" w:cs="Times New Roman"/>
+          <w:sz w:val="22"/>
+          <w:szCs w:val="22"/>
+        </w:rPr>
+        <w:t>based off of the Youden Index was equal to the prevalence—e.</w:t>
+      </w:r>
+      <w:r>
+        <w:rPr>
+          <w:rFonts w:ascii="Times New Roman" w:hAnsi="Times New Roman" w:cs="Times New Roman"/>
+          <w:sz w:val="22"/>
+          <w:szCs w:val="22"/>
+        </w:rPr>
+        <w:t>g.</w:t>
+      </w:r>
+      <w:r>
+        <w:rPr>
+          <w:rFonts w:ascii="Times New Roman" w:hAnsi="Times New Roman" w:cs="Times New Roman"/>
+          <w:sz w:val="22"/>
+          <w:szCs w:val="22"/>
+        </w:rPr>
+        <w:t xml:space="preserve"> 20% outcome, 0.2</w:t>
+      </w:r>
+      <w:r>
+        <w:rPr>
+          <w:rFonts w:ascii="Times New Roman" w:hAnsi="Times New Roman" w:cs="Times New Roman"/>
+          <w:sz w:val="22"/>
+          <w:szCs w:val="22"/>
+        </w:rPr>
+        <w:t xml:space="preserve"> cut-point.</w:t>
+      </w:r>
+      <w:r>
+        <w:rPr>
+          <w:rFonts w:ascii="Times New Roman" w:hAnsi="Times New Roman" w:cs="Times New Roman"/>
+          <w:sz w:val="22"/>
+          <w:szCs w:val="22"/>
+        </w:rPr>
+        <w:t xml:space="preserve"> </w:t>
+      </w:r>
+    </w:p>
+    <w:p>
+      <w:pPr>
+        <w:spacing w:line="480" w:lineRule="auto"/>
         <w:rPr>
           <w:rFonts w:ascii="Times New Roman" w:hAnsi="Times New Roman" w:cs="Times New Roman"/>
           <w:sz w:val="22"/>
@@ -15147,92 +15075,23 @@
     <w:p>
       <w:pPr>
         <w:spacing w:line="480" w:lineRule="auto"/>
-        <w:ind w:firstLine="720"/>
-        <w:rPr>
-          <w:rFonts w:ascii="Times New Roman" w:hAnsi="Times New Roman" w:cs="Times New Roman"/>
+        <w:rPr>
+          <w:rFonts w:ascii="Times New Roman" w:hAnsi="Times New Roman" w:cs="Times New Roman"/>
+          <w:b/>
           <w:sz w:val="22"/>
           <w:szCs w:val="22"/>
         </w:rPr>
       </w:pPr>
-      <w:r>
-        <w:rPr>
-          <w:rFonts w:ascii="Times New Roman" w:hAnsi="Times New Roman" w:cs="Times New Roman"/>
-          <w:sz w:val="22"/>
-          <w:szCs w:val="22"/>
-        </w:rPr>
-        <w:t>You’ll notice that a</w:t>
-      </w:r>
-      <w:r>
-        <w:rPr>
-          <w:rFonts w:ascii="Times New Roman" w:hAnsi="Times New Roman" w:cs="Times New Roman"/>
-          <w:sz w:val="22"/>
-          <w:szCs w:val="22"/>
-        </w:rPr>
-        <w:t>t every prevalence</w:t>
-      </w:r>
-      <w:r>
-        <w:rPr>
-          <w:rFonts w:ascii="Times New Roman" w:hAnsi="Times New Roman" w:cs="Times New Roman"/>
-          <w:sz w:val="22"/>
-          <w:szCs w:val="22"/>
-        </w:rPr>
-        <w:t xml:space="preserve"> rate</w:t>
-      </w:r>
-      <w:r>
-        <w:rPr>
-          <w:rFonts w:ascii="Times New Roman" w:hAnsi="Times New Roman" w:cs="Times New Roman"/>
-          <w:sz w:val="22"/>
-          <w:szCs w:val="22"/>
-        </w:rPr>
-        <w:t xml:space="preserve">, the ideal cut-point </w:t>
-      </w:r>
-      <w:r>
-        <w:rPr>
-          <w:rFonts w:ascii="Times New Roman" w:hAnsi="Times New Roman" w:cs="Times New Roman"/>
-          <w:sz w:val="22"/>
-          <w:szCs w:val="22"/>
-        </w:rPr>
-        <w:t xml:space="preserve">for the full training set </w:t>
-      </w:r>
-      <w:r>
-        <w:rPr>
-          <w:rFonts w:ascii="Times New Roman" w:hAnsi="Times New Roman" w:cs="Times New Roman"/>
-          <w:sz w:val="22"/>
-          <w:szCs w:val="22"/>
-        </w:rPr>
-        <w:t>based off of the Youden Index was equal to the prevalence—e.</w:t>
-      </w:r>
-      <w:r>
-        <w:rPr>
-          <w:rFonts w:ascii="Times New Roman" w:hAnsi="Times New Roman" w:cs="Times New Roman"/>
-          <w:sz w:val="22"/>
-          <w:szCs w:val="22"/>
-        </w:rPr>
-        <w:t>g.</w:t>
-      </w:r>
-      <w:r>
-        <w:rPr>
-          <w:rFonts w:ascii="Times New Roman" w:hAnsi="Times New Roman" w:cs="Times New Roman"/>
-          <w:sz w:val="22"/>
-          <w:szCs w:val="22"/>
-        </w:rPr>
-        <w:t xml:space="preserve"> 20% outcome, 0.2</w:t>
-      </w:r>
-      <w:r>
-        <w:rPr>
-          <w:rFonts w:ascii="Times New Roman" w:hAnsi="Times New Roman" w:cs="Times New Roman"/>
-          <w:sz w:val="22"/>
-          <w:szCs w:val="22"/>
-        </w:rPr>
-        <w:t xml:space="preserve"> cut-point.</w:t>
-      </w:r>
-      <w:r>
-        <w:rPr>
-          <w:rFonts w:ascii="Times New Roman" w:hAnsi="Times New Roman" w:cs="Times New Roman"/>
-          <w:sz w:val="22"/>
-          <w:szCs w:val="22"/>
-        </w:rPr>
-        <w:t xml:space="preserve"> </w:t>
+      <w:bookmarkStart w:id="10" w:name="_GoBack"/>
+      <w:bookmarkEnd w:id="10"/>
+      <w:r>
+        <w:rPr>
+          <w:rFonts w:ascii="Times New Roman" w:hAnsi="Times New Roman" w:cs="Times New Roman"/>
+          <w:b/>
+          <w:sz w:val="22"/>
+          <w:szCs w:val="22"/>
+        </w:rPr>
+        <w:t>Discussion</w:t>
       </w:r>
     </w:p>
     <w:p>
@@ -15245,6 +15104,54 @@
           <w:szCs w:val="22"/>
         </w:rPr>
       </w:pPr>
+      <w:r>
+        <w:rPr>
+          <w:rFonts w:ascii="Times New Roman" w:hAnsi="Times New Roman" w:cs="Times New Roman"/>
+          <w:sz w:val="22"/>
+          <w:szCs w:val="22"/>
+        </w:rPr>
+        <w:t xml:space="preserve">Sampling with Youden’s Index did not appear to </w:t>
+      </w:r>
+      <w:r>
+        <w:rPr>
+          <w:rFonts w:ascii="Times New Roman" w:hAnsi="Times New Roman" w:cs="Times New Roman"/>
+          <w:sz w:val="22"/>
+          <w:szCs w:val="22"/>
+        </w:rPr>
+        <w:t xml:space="preserve">consistently </w:t>
+      </w:r>
+      <w:r>
+        <w:rPr>
+          <w:rFonts w:ascii="Times New Roman" w:hAnsi="Times New Roman" w:cs="Times New Roman"/>
+          <w:sz w:val="22"/>
+          <w:szCs w:val="22"/>
+        </w:rPr>
+        <w:t>improve predictive performance</w:t>
+      </w:r>
+      <w:r>
+        <w:rPr>
+          <w:rFonts w:ascii="Times New Roman" w:hAnsi="Times New Roman" w:cs="Times New Roman"/>
+          <w:sz w:val="22"/>
+          <w:szCs w:val="22"/>
+        </w:rPr>
+        <w:t xml:space="preserve"> over using Youden’s Index alone</w:t>
+      </w:r>
+      <w:r>
+        <w:rPr>
+          <w:rFonts w:ascii="Times New Roman" w:hAnsi="Times New Roman" w:cs="Times New Roman"/>
+          <w:sz w:val="22"/>
+          <w:szCs w:val="22"/>
+        </w:rPr>
+        <w:t xml:space="preserve">. </w:t>
+      </w:r>
+      <w:r>
+        <w:rPr>
+          <w:rFonts w:ascii="Times New Roman" w:hAnsi="Times New Roman" w:cs="Times New Roman"/>
+          <w:sz w:val="22"/>
+          <w:szCs w:val="22"/>
+        </w:rPr>
+        <w:t xml:space="preserve">In our first case study under sampling improved accuracy slightly and in our second case study it had the lowest number of predictors, but those effects were not seen elsewhere. </w:t>
+      </w:r>
     </w:p>
     <w:p>
       <w:pPr>
@@ -15262,25 +15169,7 @@
           <w:sz w:val="22"/>
           <w:szCs w:val="22"/>
         </w:rPr>
-        <w:t>-</w:t>
-      </w:r>
-      <w:proofErr w:type="gramStart"/>
-      <w:r>
-        <w:rPr>
-          <w:rFonts w:ascii="Times New Roman" w:hAnsi="Times New Roman" w:cs="Times New Roman"/>
-          <w:sz w:val="22"/>
-          <w:szCs w:val="22"/>
-        </w:rPr>
-        <w:t>smote</w:t>
-      </w:r>
-      <w:proofErr w:type="gramEnd"/>
-      <w:r>
-        <w:rPr>
-          <w:rFonts w:ascii="Times New Roman" w:hAnsi="Times New Roman" w:cs="Times New Roman"/>
-          <w:sz w:val="22"/>
-          <w:szCs w:val="22"/>
-        </w:rPr>
-        <w:t xml:space="preserve"> had lower AUC and accuracy for 20 and 40%</w:t>
+        <w:t xml:space="preserve">We see consistently across both the case studies and the simulation study that over sampling and SMOTE result in highest number of coefficients chosen by the lasso model. Therefore to reduce the number of covariates for a more parsimonious model these two sampling techniques would not be recommended. </w:t>
       </w:r>
     </w:p>
     <w:p>
@@ -15299,86 +15188,55 @@
           <w:sz w:val="22"/>
           <w:szCs w:val="22"/>
         </w:rPr>
-        <w:t>-</w:t>
-      </w:r>
-      <w:r>
-        <w:rPr>
-          <w:rFonts w:ascii="Times New Roman" w:hAnsi="Times New Roman" w:cs="Times New Roman"/>
-          <w:sz w:val="22"/>
-          <w:szCs w:val="22"/>
-        </w:rPr>
-        <w:t xml:space="preserve">Smote </w:t>
-      </w:r>
-      <w:r>
-        <w:rPr>
-          <w:rFonts w:ascii="Times New Roman" w:hAnsi="Times New Roman" w:cs="Times New Roman"/>
-          <w:sz w:val="22"/>
-          <w:szCs w:val="22"/>
-        </w:rPr>
-        <w:t xml:space="preserve">and over sampling </w:t>
-      </w:r>
-      <w:r>
-        <w:rPr>
-          <w:rFonts w:ascii="Times New Roman" w:hAnsi="Times New Roman" w:cs="Times New Roman"/>
-          <w:sz w:val="22"/>
-          <w:szCs w:val="22"/>
-        </w:rPr>
-        <w:t>consistently had more coefficients</w:t>
-      </w:r>
-    </w:p>
-    <w:p>
-      <w:pPr>
-        <w:spacing w:line="480" w:lineRule="auto"/>
-        <w:ind w:left="720"/>
-        <w:rPr>
-          <w:rFonts w:ascii="Times New Roman" w:hAnsi="Times New Roman" w:cs="Times New Roman"/>
-          <w:sz w:val="22"/>
-          <w:szCs w:val="22"/>
-        </w:rPr>
-      </w:pPr>
-      <w:r>
-        <w:rPr>
-          <w:rFonts w:ascii="Times New Roman" w:hAnsi="Times New Roman" w:cs="Times New Roman"/>
-          <w:sz w:val="22"/>
-          <w:szCs w:val="22"/>
-        </w:rPr>
-        <w:t>-</w:t>
-      </w:r>
-      <w:proofErr w:type="gramStart"/>
-      <w:r>
-        <w:rPr>
-          <w:rFonts w:ascii="Times New Roman" w:hAnsi="Times New Roman" w:cs="Times New Roman"/>
-          <w:sz w:val="22"/>
-          <w:szCs w:val="22"/>
-        </w:rPr>
-        <w:t>sensitivity</w:t>
-      </w:r>
-      <w:proofErr w:type="gramEnd"/>
-      <w:r>
-        <w:rPr>
-          <w:rFonts w:ascii="Times New Roman" w:hAnsi="Times New Roman" w:cs="Times New Roman"/>
-          <w:sz w:val="22"/>
-          <w:szCs w:val="22"/>
-        </w:rPr>
-        <w:t xml:space="preserve"> was still low at 40% prevalence with 49%, so depending on situation, it is very likely that with anything less than 50% you would want to do something for the imbalance, either a </w:t>
-      </w:r>
-      <w:proofErr w:type="spellStart"/>
-      <w:r>
-        <w:rPr>
-          <w:rFonts w:ascii="Times New Roman" w:hAnsi="Times New Roman" w:cs="Times New Roman"/>
-          <w:sz w:val="22"/>
-          <w:szCs w:val="22"/>
-        </w:rPr>
-        <w:t>cutpoint</w:t>
-      </w:r>
-      <w:proofErr w:type="spellEnd"/>
-      <w:r>
-        <w:rPr>
-          <w:rFonts w:ascii="Times New Roman" w:hAnsi="Times New Roman" w:cs="Times New Roman"/>
-          <w:sz w:val="22"/>
-          <w:szCs w:val="22"/>
-        </w:rPr>
-        <w:t xml:space="preserve"> or sampling</w:t>
+        <w:t>The results of the simulation study suggest that sensitivity is still lower t</w:t>
+      </w:r>
+      <w:r>
+        <w:rPr>
+          <w:rFonts w:ascii="Times New Roman" w:hAnsi="Times New Roman" w:cs="Times New Roman"/>
+          <w:sz w:val="22"/>
+          <w:szCs w:val="22"/>
+        </w:rPr>
+        <w:t>han what can be achieved even as</w:t>
+      </w:r>
+      <w:r>
+        <w:rPr>
+          <w:rFonts w:ascii="Times New Roman" w:hAnsi="Times New Roman" w:cs="Times New Roman"/>
+          <w:sz w:val="22"/>
+          <w:szCs w:val="22"/>
+        </w:rPr>
+        <w:t xml:space="preserve"> the datasets with less imb</w:t>
+      </w:r>
+      <w:r>
+        <w:rPr>
+          <w:rFonts w:ascii="Times New Roman" w:hAnsi="Times New Roman" w:cs="Times New Roman"/>
+          <w:sz w:val="22"/>
+          <w:szCs w:val="22"/>
+        </w:rPr>
+        <w:t xml:space="preserve">alance. </w:t>
+      </w:r>
+      <w:r>
+        <w:rPr>
+          <w:rFonts w:ascii="Times New Roman" w:hAnsi="Times New Roman" w:cs="Times New Roman"/>
+          <w:sz w:val="22"/>
+          <w:szCs w:val="22"/>
+        </w:rPr>
+        <w:t xml:space="preserve">It would therefore be recommended to address any imbalance even if </w:t>
+      </w:r>
+      <w:r>
+        <w:rPr>
+          <w:rFonts w:ascii="Times New Roman" w:hAnsi="Times New Roman" w:cs="Times New Roman"/>
+          <w:sz w:val="22"/>
+          <w:szCs w:val="22"/>
+        </w:rPr>
+        <w:t xml:space="preserve">it is </w:t>
+      </w:r>
+      <w:r>
+        <w:rPr>
+          <w:rFonts w:ascii="Times New Roman" w:hAnsi="Times New Roman" w:cs="Times New Roman"/>
+          <w:sz w:val="22"/>
+          <w:szCs w:val="22"/>
+        </w:rPr>
+        <w:t xml:space="preserve">not as extreme as the ones presented in the case studies. </w:t>
       </w:r>
     </w:p>
     <w:p>
@@ -15397,66 +15255,192 @@
           <w:sz w:val="22"/>
           <w:szCs w:val="22"/>
         </w:rPr>
-        <w:t xml:space="preserve">-  </w:t>
-      </w:r>
-    </w:p>
-    <w:p>
-      <w:pPr>
-        <w:spacing w:line="480" w:lineRule="auto"/>
-        <w:ind w:firstLine="720"/>
-        <w:rPr>
-          <w:rFonts w:ascii="Times New Roman" w:hAnsi="Times New Roman" w:cs="Times New Roman"/>
-          <w:sz w:val="22"/>
-          <w:szCs w:val="22"/>
-        </w:rPr>
-      </w:pPr>
-    </w:p>
-    <w:p>
-      <w:pPr>
-        <w:spacing w:line="480" w:lineRule="auto"/>
-        <w:rPr>
-          <w:rFonts w:ascii="Times New Roman" w:hAnsi="Times New Roman" w:cs="Times New Roman"/>
-          <w:b/>
-          <w:sz w:val="22"/>
-          <w:szCs w:val="22"/>
-        </w:rPr>
-      </w:pPr>
-      <w:bookmarkStart w:id="10" w:name="_GoBack"/>
-      <w:bookmarkEnd w:id="10"/>
-      <w:r>
-        <w:rPr>
-          <w:rFonts w:ascii="Times New Roman" w:hAnsi="Times New Roman" w:cs="Times New Roman"/>
-          <w:b/>
-          <w:sz w:val="22"/>
-          <w:szCs w:val="22"/>
-        </w:rPr>
-        <w:t>Discussion</w:t>
-      </w:r>
-    </w:p>
-    <w:p>
-      <w:pPr>
-        <w:spacing w:line="480" w:lineRule="auto"/>
-        <w:rPr>
-          <w:rFonts w:ascii="Times New Roman" w:hAnsi="Times New Roman" w:cs="Times New Roman"/>
-          <w:sz w:val="22"/>
-          <w:szCs w:val="22"/>
-        </w:rPr>
-      </w:pPr>
-      <w:r>
-        <w:rPr>
-          <w:rFonts w:ascii="Times New Roman" w:hAnsi="Times New Roman" w:cs="Times New Roman"/>
-          <w:sz w:val="22"/>
-          <w:szCs w:val="22"/>
-        </w:rPr>
-        <w:t xml:space="preserve">Discuss the findings from each and how they compare or contrast and what we learned from the simulation study. Conclude with some remarks about how we’ve shown a process for handling imbalance and that context matters, so there is no recipe </w:t>
-      </w:r>
-      <w:r>
-        <w:rPr>
-          <w:rFonts w:ascii="Times New Roman" w:hAnsi="Times New Roman" w:cs="Times New Roman"/>
-          <w:sz w:val="22"/>
-          <w:szCs w:val="22"/>
-        </w:rPr>
-        <w:t>for the best approach – one might want to follow a process similar to what we did.</w:t>
+        <w:t xml:space="preserve">It is important to remember that we are </w:t>
+      </w:r>
+      <w:r>
+        <w:rPr>
+          <w:rFonts w:ascii="Times New Roman" w:hAnsi="Times New Roman" w:cs="Times New Roman"/>
+          <w:sz w:val="22"/>
+          <w:szCs w:val="22"/>
+        </w:rPr>
+        <w:t xml:space="preserve">exploring and </w:t>
+      </w:r>
+      <w:r>
+        <w:rPr>
+          <w:rFonts w:ascii="Times New Roman" w:hAnsi="Times New Roman" w:cs="Times New Roman"/>
+          <w:sz w:val="22"/>
+          <w:szCs w:val="22"/>
+        </w:rPr>
+        <w:t>eval</w:t>
+      </w:r>
+      <w:r>
+        <w:rPr>
+          <w:rFonts w:ascii="Times New Roman" w:hAnsi="Times New Roman" w:cs="Times New Roman"/>
+          <w:sz w:val="22"/>
+          <w:szCs w:val="22"/>
+        </w:rPr>
+        <w:t>uating these approaches with unk</w:t>
+      </w:r>
+      <w:r>
+        <w:rPr>
+          <w:rFonts w:ascii="Times New Roman" w:hAnsi="Times New Roman" w:cs="Times New Roman"/>
+          <w:sz w:val="22"/>
+          <w:szCs w:val="22"/>
+        </w:rPr>
+        <w:t>n</w:t>
+      </w:r>
+      <w:r>
+        <w:rPr>
+          <w:rFonts w:ascii="Times New Roman" w:hAnsi="Times New Roman" w:cs="Times New Roman"/>
+          <w:sz w:val="22"/>
+          <w:szCs w:val="22"/>
+        </w:rPr>
+        <w:t>own costs</w:t>
+      </w:r>
+      <w:r>
+        <w:rPr>
+          <w:rFonts w:ascii="Times New Roman" w:hAnsi="Times New Roman" w:cs="Times New Roman"/>
+          <w:sz w:val="22"/>
+          <w:szCs w:val="22"/>
+        </w:rPr>
+        <w:t xml:space="preserve">. </w:t>
+      </w:r>
+      <w:r>
+        <w:rPr>
+          <w:rFonts w:ascii="Times New Roman" w:hAnsi="Times New Roman" w:cs="Times New Roman"/>
+          <w:sz w:val="22"/>
+          <w:szCs w:val="22"/>
+        </w:rPr>
+        <w:t>In a clinical setting, it is necessary</w:t>
+      </w:r>
+      <w:r>
+        <w:rPr>
+          <w:rFonts w:ascii="Times New Roman" w:hAnsi="Times New Roman" w:cs="Times New Roman"/>
+          <w:sz w:val="22"/>
+          <w:szCs w:val="22"/>
+        </w:rPr>
+        <w:t xml:space="preserve"> to weigh the implications of sacrificing specificity for </w:t>
+      </w:r>
+      <w:r>
+        <w:rPr>
+          <w:rFonts w:ascii="Times New Roman" w:hAnsi="Times New Roman" w:cs="Times New Roman"/>
+          <w:sz w:val="22"/>
+          <w:szCs w:val="22"/>
+        </w:rPr>
+        <w:t xml:space="preserve">increasing </w:t>
+      </w:r>
+      <w:r>
+        <w:rPr>
+          <w:rFonts w:ascii="Times New Roman" w:hAnsi="Times New Roman" w:cs="Times New Roman"/>
+          <w:sz w:val="22"/>
+          <w:szCs w:val="22"/>
+        </w:rPr>
+        <w:t xml:space="preserve">sensitivity and vice versa. </w:t>
+      </w:r>
+      <w:r>
+        <w:rPr>
+          <w:rFonts w:ascii="Times New Roman" w:hAnsi="Times New Roman" w:cs="Times New Roman"/>
+          <w:sz w:val="22"/>
+          <w:szCs w:val="22"/>
+        </w:rPr>
+        <w:t xml:space="preserve">In a </w:t>
+      </w:r>
+      <w:r>
+        <w:rPr>
+          <w:rFonts w:ascii="Times New Roman" w:hAnsi="Times New Roman" w:cs="Times New Roman"/>
+          <w:sz w:val="22"/>
+          <w:szCs w:val="22"/>
+        </w:rPr>
+        <w:t xml:space="preserve">situation </w:t>
+      </w:r>
+      <w:r>
+        <w:rPr>
+          <w:rFonts w:ascii="Times New Roman" w:hAnsi="Times New Roman" w:cs="Times New Roman"/>
+          <w:sz w:val="22"/>
+          <w:szCs w:val="22"/>
+        </w:rPr>
+        <w:t>where</w:t>
+      </w:r>
+      <w:r>
+        <w:rPr>
+          <w:rFonts w:ascii="Times New Roman" w:hAnsi="Times New Roman" w:cs="Times New Roman"/>
+          <w:sz w:val="22"/>
+          <w:szCs w:val="22"/>
+        </w:rPr>
+        <w:t xml:space="preserve"> the costs are known, </w:t>
+      </w:r>
+      <w:r>
+        <w:rPr>
+          <w:rFonts w:ascii="Times New Roman" w:hAnsi="Times New Roman" w:cs="Times New Roman"/>
+          <w:sz w:val="22"/>
+          <w:szCs w:val="22"/>
+        </w:rPr>
+        <w:t xml:space="preserve">these approaches can be useful but </w:t>
+      </w:r>
+      <w:r>
+        <w:rPr>
+          <w:rFonts w:ascii="Times New Roman" w:hAnsi="Times New Roman" w:cs="Times New Roman"/>
+          <w:sz w:val="22"/>
+          <w:szCs w:val="22"/>
+        </w:rPr>
+        <w:lastRenderedPageBreak/>
+        <w:t>may need adapting to each circumstance.</w:t>
+      </w:r>
+      <w:r>
+        <w:rPr>
+          <w:rFonts w:ascii="Times New Roman" w:hAnsi="Times New Roman" w:cs="Times New Roman"/>
+          <w:sz w:val="22"/>
+          <w:szCs w:val="22"/>
+        </w:rPr>
+        <w:t xml:space="preserve"> For instance,</w:t>
+      </w:r>
+      <w:r>
+        <w:rPr>
+          <w:rFonts w:ascii="Times New Roman" w:hAnsi="Times New Roman" w:cs="Times New Roman"/>
+          <w:sz w:val="22"/>
+          <w:szCs w:val="22"/>
+        </w:rPr>
+        <w:t xml:space="preserve"> a minimum specific</w:t>
+      </w:r>
+      <w:r>
+        <w:rPr>
+          <w:rFonts w:ascii="Times New Roman" w:hAnsi="Times New Roman" w:cs="Times New Roman"/>
+          <w:sz w:val="22"/>
+          <w:szCs w:val="22"/>
+        </w:rPr>
+        <w:t>ity</w:t>
+      </w:r>
+      <w:r>
+        <w:rPr>
+          <w:rFonts w:ascii="Times New Roman" w:hAnsi="Times New Roman" w:cs="Times New Roman"/>
+          <w:sz w:val="22"/>
+          <w:szCs w:val="22"/>
+        </w:rPr>
+        <w:t xml:space="preserve"> may be required and then</w:t>
+      </w:r>
+      <w:r>
+        <w:rPr>
+          <w:rFonts w:ascii="Times New Roman" w:hAnsi="Times New Roman" w:cs="Times New Roman"/>
+          <w:sz w:val="22"/>
+          <w:szCs w:val="22"/>
+        </w:rPr>
+        <w:t xml:space="preserve"> a probability cutoff may be chosen </w:t>
+      </w:r>
+      <w:r>
+        <w:rPr>
+          <w:rFonts w:ascii="Times New Roman" w:hAnsi="Times New Roman" w:cs="Times New Roman"/>
+          <w:sz w:val="22"/>
+          <w:szCs w:val="22"/>
+        </w:rPr>
+        <w:t xml:space="preserve">from that which maximizes sensitivity. </w:t>
+      </w:r>
+      <w:r>
+        <w:rPr>
+          <w:rFonts w:ascii="Times New Roman" w:hAnsi="Times New Roman" w:cs="Times New Roman"/>
+          <w:sz w:val="22"/>
+          <w:szCs w:val="22"/>
+        </w:rPr>
+        <w:t xml:space="preserve"> </w:t>
       </w:r>
     </w:p>
     <w:p>
@@ -15597,92 +15581,7 @@
           <w:sz w:val="22"/>
           <w:szCs w:val="22"/>
         </w:rPr>
-        <w:t xml:space="preserve">Fewest covariates for </w:t>
-      </w:r>
-      <w:proofErr w:type="spellStart"/>
-      <w:r>
-        <w:rPr>
-          <w:rFonts w:ascii="Times New Roman" w:hAnsi="Times New Roman" w:cs="Times New Roman"/>
-          <w:sz w:val="22"/>
-          <w:szCs w:val="22"/>
-        </w:rPr>
-        <w:t>unsampled</w:t>
-      </w:r>
-      <w:proofErr w:type="spellEnd"/>
-      <w:r>
-        <w:rPr>
-          <w:rFonts w:ascii="Times New Roman" w:hAnsi="Times New Roman" w:cs="Times New Roman"/>
-          <w:sz w:val="22"/>
-          <w:szCs w:val="22"/>
-        </w:rPr>
-        <w:t xml:space="preserve"> with opioid, and highest with up and down, but with surgical, down was the lowest </w:t>
-      </w:r>
-      <w:r>
-        <w:rPr>
-          <w:rFonts w:ascii="Times New Roman" w:hAnsi="Times New Roman" w:cs="Times New Roman"/>
-          <w:sz w:val="22"/>
-          <w:szCs w:val="22"/>
-        </w:rPr>
-        <w:t xml:space="preserve">number of covariates, though </w:t>
-      </w:r>
-      <w:proofErr w:type="spellStart"/>
-      <w:r>
-        <w:rPr>
-          <w:rFonts w:ascii="Times New Roman" w:hAnsi="Times New Roman" w:cs="Times New Roman"/>
-          <w:sz w:val="22"/>
-          <w:szCs w:val="22"/>
-        </w:rPr>
-        <w:t>unsampled</w:t>
-      </w:r>
-      <w:proofErr w:type="spellEnd"/>
-      <w:r>
-        <w:rPr>
-          <w:rFonts w:ascii="Times New Roman" w:hAnsi="Times New Roman" w:cs="Times New Roman"/>
-          <w:sz w:val="22"/>
-          <w:szCs w:val="22"/>
-        </w:rPr>
-        <w:t xml:space="preserve"> was second lowest</w:t>
-      </w:r>
-    </w:p>
-    <w:p>
-      <w:pPr>
-        <w:pStyle w:val="ListParagraph"/>
-        <w:numPr>
-          <w:ilvl w:val="0"/>
-          <w:numId w:val="2"/>
-        </w:numPr>
-        <w:spacing w:line="480" w:lineRule="auto"/>
-        <w:rPr>
-          <w:rFonts w:ascii="Times New Roman" w:hAnsi="Times New Roman" w:cs="Times New Roman"/>
-          <w:sz w:val="22"/>
-          <w:szCs w:val="22"/>
-        </w:rPr>
-      </w:pPr>
-      <w:r>
-        <w:rPr>
-          <w:rFonts w:ascii="Times New Roman" w:hAnsi="Times New Roman" w:cs="Times New Roman"/>
-          <w:sz w:val="22"/>
-          <w:szCs w:val="22"/>
-        </w:rPr>
-        <w:t xml:space="preserve">The </w:t>
-      </w:r>
-      <w:proofErr w:type="spellStart"/>
-      <w:r>
-        <w:rPr>
-          <w:rFonts w:ascii="Times New Roman" w:hAnsi="Times New Roman" w:cs="Times New Roman"/>
-          <w:sz w:val="22"/>
-          <w:szCs w:val="22"/>
-        </w:rPr>
-        <w:t>sim</w:t>
-      </w:r>
-      <w:proofErr w:type="spellEnd"/>
-      <w:r>
-        <w:rPr>
-          <w:rFonts w:ascii="Times New Roman" w:hAnsi="Times New Roman" w:cs="Times New Roman"/>
-          <w:sz w:val="22"/>
-          <w:szCs w:val="22"/>
-        </w:rPr>
-        <w:t xml:space="preserve"> results show the cutoff to be exactly the prevalence, but with the opioid it is slightly under and with surgical it is slightly over </w:t>
+        <w:t xml:space="preserve">The sim results show the cutoff to be exactly the prevalence, but with the opioid it is slightly under and with surgical it is slightly over </w:t>
       </w:r>
     </w:p>
     <w:p>
@@ -15698,6 +15597,7 @@
     <w:p>
       <w:pPr>
         <w:spacing w:line="480" w:lineRule="auto"/>
+        <w:ind w:firstLine="720"/>
         <w:rPr>
           <w:rFonts w:ascii="Times New Roman" w:hAnsi="Times New Roman" w:cs="Times New Roman"/>
           <w:sz w:val="22"/>
@@ -16026,6 +15926,7 @@
           <w:sz w:val="22"/>
           <w:szCs w:val="22"/>
         </w:rPr>
+        <w:lastRenderedPageBreak/>
         <w:fldChar w:fldCharType="end"/>
       </w:r>
     </w:p>
@@ -16101,15 +16002,7 @@
         <w:annotationRef/>
       </w:r>
       <w:r>
-        <w:t xml:space="preserve">Need to add </w:t>
-      </w:r>
-      <w:proofErr w:type="spellStart"/>
-      <w:r>
-        <w:t>Breiman</w:t>
-      </w:r>
-      <w:proofErr w:type="spellEnd"/>
-      <w:r>
-        <w:t xml:space="preserve"> 1984 and a few others here</w:t>
+        <w:t>Need to add Breiman 1984 and a few others here</w:t>
       </w:r>
     </w:p>
   </w:comment>

</xml_diff>

<commit_message>
Sim and discussion section
Going to send this draft to Katie to look over
</commit_message>
<xml_diff>
--- a/Reports/ForberThesis20180302.docx
+++ b/Reports/ForberThesis20180302.docx
@@ -6369,7 +6369,7 @@
         <w:spacing w:line="480" w:lineRule="auto"/>
         <w:ind w:firstLine="720"/>
         <w:rPr>
-          <w:rFonts w:ascii="Times New Roman" w:hAnsi="Times New Roman" w:cs="Times New Roman"/>
+          <w:rFonts w:ascii="Times New Roman" w:eastAsiaTheme="minorEastAsia" w:hAnsi="Times New Roman" w:cs="Times New Roman"/>
           <w:sz w:val="22"/>
           <w:szCs w:val="22"/>
         </w:rPr>
@@ -6786,6 +6786,101 @@
     <w:p>
       <w:pPr>
         <w:spacing w:line="480" w:lineRule="auto"/>
+        <w:ind w:firstLine="720"/>
+        <w:rPr>
+          <w:rFonts w:ascii="Times New Roman" w:hAnsi="Times New Roman" w:cs="Times New Roman"/>
+          <w:sz w:val="22"/>
+          <w:szCs w:val="22"/>
+        </w:rPr>
+      </w:pPr>
+      <w:r>
+        <w:rPr>
+          <w:rFonts w:ascii="Times New Roman" w:hAnsi="Times New Roman" w:cs="Times New Roman"/>
+          <w:sz w:val="22"/>
+          <w:szCs w:val="22"/>
+        </w:rPr>
+        <w:lastRenderedPageBreak/>
+        <w:t>In this study, we see all methods performed extremely similarly. The unsampled, down sampled and up sampled datasets using Youden’s Index had identical results for every prevalence except in their number of coefficients. Over sampling and SMOTE both had a noticeably higher number of coefficients. You’ll also notice that a</w:t>
+      </w:r>
+      <w:r>
+        <w:rPr>
+          <w:rFonts w:ascii="Times New Roman" w:hAnsi="Times New Roman" w:cs="Times New Roman"/>
+          <w:sz w:val="22"/>
+          <w:szCs w:val="22"/>
+        </w:rPr>
+        <w:t>t every prevalence</w:t>
+      </w:r>
+      <w:r>
+        <w:rPr>
+          <w:rFonts w:ascii="Times New Roman" w:hAnsi="Times New Roman" w:cs="Times New Roman"/>
+          <w:sz w:val="22"/>
+          <w:szCs w:val="22"/>
+        </w:rPr>
+        <w:t xml:space="preserve"> rate</w:t>
+      </w:r>
+      <w:r>
+        <w:rPr>
+          <w:rFonts w:ascii="Times New Roman" w:hAnsi="Times New Roman" w:cs="Times New Roman"/>
+          <w:sz w:val="22"/>
+          <w:szCs w:val="22"/>
+        </w:rPr>
+        <w:t xml:space="preserve">, the ideal cut-point </w:t>
+      </w:r>
+      <w:r>
+        <w:rPr>
+          <w:rFonts w:ascii="Times New Roman" w:hAnsi="Times New Roman" w:cs="Times New Roman"/>
+          <w:sz w:val="22"/>
+          <w:szCs w:val="22"/>
+        </w:rPr>
+        <w:t xml:space="preserve">for the full training set </w:t>
+      </w:r>
+      <w:r>
+        <w:rPr>
+          <w:rFonts w:ascii="Times New Roman" w:hAnsi="Times New Roman" w:cs="Times New Roman"/>
+          <w:sz w:val="22"/>
+          <w:szCs w:val="22"/>
+        </w:rPr>
+        <w:t>based off of the Youden Index was equal to the prevalence—e.g.</w:t>
+      </w:r>
+      <w:r>
+        <w:rPr>
+          <w:rFonts w:ascii="Times New Roman" w:hAnsi="Times New Roman" w:cs="Times New Roman"/>
+          <w:sz w:val="22"/>
+          <w:szCs w:val="22"/>
+        </w:rPr>
+        <w:t xml:space="preserve"> 20% outcome, 0.2</w:t>
+      </w:r>
+      <w:r>
+        <w:rPr>
+          <w:rFonts w:ascii="Times New Roman" w:hAnsi="Times New Roman" w:cs="Times New Roman"/>
+          <w:sz w:val="22"/>
+          <w:szCs w:val="22"/>
+        </w:rPr>
+        <w:t xml:space="preserve"> cut-point. </w:t>
+      </w:r>
+      <w:r>
+        <w:rPr>
+          <w:rFonts w:ascii="Times New Roman" w:hAnsi="Times New Roman" w:cs="Times New Roman"/>
+          <w:sz w:val="22"/>
+          <w:szCs w:val="22"/>
+        </w:rPr>
+        <w:t xml:space="preserve">In addition, we see that the chosen cutpoints for under and over sampling were very close to the default 0.5 cutoff, while the SMOTE samples all had thresholds closer to 0.4. </w:t>
+      </w:r>
+    </w:p>
+    <w:p>
+      <w:pPr>
+        <w:spacing w:line="480" w:lineRule="auto"/>
+        <w:ind w:firstLine="720"/>
+        <w:rPr>
+          <w:rFonts w:ascii="Times New Roman" w:hAnsi="Times New Roman" w:cs="Times New Roman"/>
+          <w:sz w:val="22"/>
+          <w:szCs w:val="22"/>
+        </w:rPr>
+      </w:pPr>
+    </w:p>
+    <w:p>
+      <w:pPr>
+        <w:spacing w:line="480" w:lineRule="auto"/>
         <w:rPr>
           <w:rFonts w:ascii="Times New Roman" w:hAnsi="Times New Roman" w:cs="Times New Roman"/>
           <w:b/>
@@ -6800,7 +6895,6 @@
           <w:sz w:val="22"/>
           <w:szCs w:val="22"/>
         </w:rPr>
-        <w:lastRenderedPageBreak/>
         <w:t xml:space="preserve">Table 3. Simulation results from models fit to the full simulated and sampled simulated training set by probability threshold (either 0.5 or that chosen using Youden’s </w:t>
       </w:r>
       <w:r>
@@ -11763,6 +11857,7 @@
                 <w:sz w:val="22"/>
                 <w:szCs w:val="22"/>
               </w:rPr>
+              <w:lastRenderedPageBreak/>
               <w:t>  Full training</w:t>
             </w:r>
           </w:p>
@@ -14193,7 +14288,6 @@
                 <w:sz w:val="22"/>
                 <w:szCs w:val="22"/>
               </w:rPr>
-              <w:lastRenderedPageBreak/>
               <w:t>Prevalence=50%</w:t>
             </w:r>
           </w:p>
@@ -14870,201 +14964,6 @@
     <w:p>
       <w:pPr>
         <w:spacing w:line="480" w:lineRule="auto"/>
-        <w:ind w:firstLine="720"/>
-        <w:rPr>
-          <w:rFonts w:ascii="Times New Roman" w:hAnsi="Times New Roman" w:cs="Times New Roman"/>
-          <w:sz w:val="22"/>
-          <w:szCs w:val="22"/>
-        </w:rPr>
-      </w:pPr>
-      <w:r>
-        <w:rPr>
-          <w:rFonts w:ascii="Times New Roman" w:hAnsi="Times New Roman" w:cs="Times New Roman"/>
-          <w:sz w:val="22"/>
-          <w:szCs w:val="22"/>
-        </w:rPr>
-        <w:t>In this study, we see all methods performed extremely similarly. The unsampled, down sampled and up sampled datasets using Youden’</w:t>
-      </w:r>
-      <w:r>
-        <w:rPr>
-          <w:rFonts w:ascii="Times New Roman" w:hAnsi="Times New Roman" w:cs="Times New Roman"/>
-          <w:sz w:val="22"/>
-          <w:szCs w:val="22"/>
-        </w:rPr>
-        <w:t>s Index had</w:t>
-      </w:r>
-      <w:r>
-        <w:rPr>
-          <w:rFonts w:ascii="Times New Roman" w:hAnsi="Times New Roman" w:cs="Times New Roman"/>
-          <w:sz w:val="22"/>
-          <w:szCs w:val="22"/>
-        </w:rPr>
-        <w:t xml:space="preserve"> identical results</w:t>
-      </w:r>
-      <w:r>
-        <w:rPr>
-          <w:rFonts w:ascii="Times New Roman" w:hAnsi="Times New Roman" w:cs="Times New Roman"/>
-          <w:sz w:val="22"/>
-          <w:szCs w:val="22"/>
-        </w:rPr>
-        <w:t xml:space="preserve"> </w:t>
-      </w:r>
-      <w:r>
-        <w:rPr>
-          <w:rFonts w:ascii="Times New Roman" w:hAnsi="Times New Roman" w:cs="Times New Roman"/>
-          <w:sz w:val="22"/>
-          <w:szCs w:val="22"/>
-        </w:rPr>
-        <w:t xml:space="preserve">for every prevalence </w:t>
-      </w:r>
-      <w:r>
-        <w:rPr>
-          <w:rFonts w:ascii="Times New Roman" w:hAnsi="Times New Roman" w:cs="Times New Roman"/>
-          <w:sz w:val="22"/>
-          <w:szCs w:val="22"/>
-        </w:rPr>
-        <w:t xml:space="preserve">except in their number of coefficients. </w:t>
-      </w:r>
-      <w:r>
-        <w:rPr>
-          <w:rFonts w:ascii="Times New Roman" w:hAnsi="Times New Roman" w:cs="Times New Roman"/>
-          <w:sz w:val="22"/>
-          <w:szCs w:val="22"/>
-        </w:rPr>
-        <w:t xml:space="preserve">Over sampling and SMOTE both had </w:t>
-      </w:r>
-      <w:r>
-        <w:rPr>
-          <w:rFonts w:ascii="Times New Roman" w:hAnsi="Times New Roman" w:cs="Times New Roman"/>
-          <w:sz w:val="22"/>
-          <w:szCs w:val="22"/>
-        </w:rPr>
-        <w:t xml:space="preserve">a </w:t>
-      </w:r>
-      <w:r>
-        <w:rPr>
-          <w:rFonts w:ascii="Times New Roman" w:hAnsi="Times New Roman" w:cs="Times New Roman"/>
-          <w:sz w:val="22"/>
-          <w:szCs w:val="22"/>
-        </w:rPr>
-        <w:t>noticeably higher</w:t>
-      </w:r>
-      <w:r>
-        <w:rPr>
-          <w:rFonts w:ascii="Times New Roman" w:hAnsi="Times New Roman" w:cs="Times New Roman"/>
-          <w:sz w:val="22"/>
-          <w:szCs w:val="22"/>
-        </w:rPr>
-        <w:t xml:space="preserve"> number</w:t>
-      </w:r>
-      <w:r>
-        <w:rPr>
-          <w:rFonts w:ascii="Times New Roman" w:hAnsi="Times New Roman" w:cs="Times New Roman"/>
-          <w:sz w:val="22"/>
-          <w:szCs w:val="22"/>
-        </w:rPr>
-        <w:t xml:space="preserve"> of coefficients. </w:t>
-      </w:r>
-      <w:r>
-        <w:rPr>
-          <w:rFonts w:ascii="Times New Roman" w:hAnsi="Times New Roman" w:cs="Times New Roman"/>
-          <w:sz w:val="22"/>
-          <w:szCs w:val="22"/>
-        </w:rPr>
-        <w:t xml:space="preserve">You’ll </w:t>
-      </w:r>
-      <w:r>
-        <w:rPr>
-          <w:rFonts w:ascii="Times New Roman" w:hAnsi="Times New Roman" w:cs="Times New Roman"/>
-          <w:sz w:val="22"/>
-          <w:szCs w:val="22"/>
-        </w:rPr>
-        <w:t xml:space="preserve">also </w:t>
-      </w:r>
-      <w:r>
-        <w:rPr>
-          <w:rFonts w:ascii="Times New Roman" w:hAnsi="Times New Roman" w:cs="Times New Roman"/>
-          <w:sz w:val="22"/>
-          <w:szCs w:val="22"/>
-        </w:rPr>
-        <w:t>notice that a</w:t>
-      </w:r>
-      <w:r>
-        <w:rPr>
-          <w:rFonts w:ascii="Times New Roman" w:hAnsi="Times New Roman" w:cs="Times New Roman"/>
-          <w:sz w:val="22"/>
-          <w:szCs w:val="22"/>
-        </w:rPr>
-        <w:t>t every prevalence</w:t>
-      </w:r>
-      <w:r>
-        <w:rPr>
-          <w:rFonts w:ascii="Times New Roman" w:hAnsi="Times New Roman" w:cs="Times New Roman"/>
-          <w:sz w:val="22"/>
-          <w:szCs w:val="22"/>
-        </w:rPr>
-        <w:t xml:space="preserve"> rate</w:t>
-      </w:r>
-      <w:r>
-        <w:rPr>
-          <w:rFonts w:ascii="Times New Roman" w:hAnsi="Times New Roman" w:cs="Times New Roman"/>
-          <w:sz w:val="22"/>
-          <w:szCs w:val="22"/>
-        </w:rPr>
-        <w:t xml:space="preserve">, the ideal cut-point </w:t>
-      </w:r>
-      <w:r>
-        <w:rPr>
-          <w:rFonts w:ascii="Times New Roman" w:hAnsi="Times New Roman" w:cs="Times New Roman"/>
-          <w:sz w:val="22"/>
-          <w:szCs w:val="22"/>
-        </w:rPr>
-        <w:t xml:space="preserve">for the full training set </w:t>
-      </w:r>
-      <w:r>
-        <w:rPr>
-          <w:rFonts w:ascii="Times New Roman" w:hAnsi="Times New Roman" w:cs="Times New Roman"/>
-          <w:sz w:val="22"/>
-          <w:szCs w:val="22"/>
-        </w:rPr>
-        <w:t>based off of the Youden Index was equal to the prevalence—e.</w:t>
-      </w:r>
-      <w:r>
-        <w:rPr>
-          <w:rFonts w:ascii="Times New Roman" w:hAnsi="Times New Roman" w:cs="Times New Roman"/>
-          <w:sz w:val="22"/>
-          <w:szCs w:val="22"/>
-        </w:rPr>
-        <w:t>g.</w:t>
-      </w:r>
-      <w:r>
-        <w:rPr>
-          <w:rFonts w:ascii="Times New Roman" w:hAnsi="Times New Roman" w:cs="Times New Roman"/>
-          <w:sz w:val="22"/>
-          <w:szCs w:val="22"/>
-        </w:rPr>
-        <w:t xml:space="preserve"> 20% outcome, 0.2</w:t>
-      </w:r>
-      <w:r>
-        <w:rPr>
-          <w:rFonts w:ascii="Times New Roman" w:hAnsi="Times New Roman" w:cs="Times New Roman"/>
-          <w:sz w:val="22"/>
-          <w:szCs w:val="22"/>
-        </w:rPr>
-        <w:t xml:space="preserve"> cut-point.</w:t>
-      </w:r>
-      <w:r>
-        <w:rPr>
-          <w:rFonts w:ascii="Times New Roman" w:hAnsi="Times New Roman" w:cs="Times New Roman"/>
-          <w:sz w:val="22"/>
-          <w:szCs w:val="22"/>
-        </w:rPr>
-        <w:t xml:space="preserve"> </w:t>
-      </w:r>
-    </w:p>
-    <w:p>
-      <w:pPr>
-        <w:spacing w:line="480" w:lineRule="auto"/>
         <w:rPr>
           <w:rFonts w:ascii="Times New Roman" w:hAnsi="Times New Roman" w:cs="Times New Roman"/>
           <w:sz w:val="22"/>
@@ -15082,8 +14981,6 @@
           <w:szCs w:val="22"/>
         </w:rPr>
       </w:pPr>
-      <w:bookmarkStart w:id="10" w:name="_GoBack"/>
-      <w:bookmarkEnd w:id="10"/>
       <w:r>
         <w:rPr>
           <w:rFonts w:ascii="Times New Roman" w:hAnsi="Times New Roman" w:cs="Times New Roman"/>
@@ -15150,7 +15047,71 @@
           <w:sz w:val="22"/>
           <w:szCs w:val="22"/>
         </w:rPr>
-        <w:t xml:space="preserve">In our first case study under sampling improved accuracy slightly and in our second case study it had the lowest number of predictors, but those effects were not seen elsewhere. </w:t>
+        <w:t>In our first case study</w:t>
+      </w:r>
+      <w:r>
+        <w:rPr>
+          <w:rFonts w:ascii="Times New Roman" w:hAnsi="Times New Roman" w:cs="Times New Roman"/>
+          <w:sz w:val="22"/>
+          <w:szCs w:val="22"/>
+        </w:rPr>
+        <w:t>,</w:t>
+      </w:r>
+      <w:r>
+        <w:rPr>
+          <w:rFonts w:ascii="Times New Roman" w:hAnsi="Times New Roman" w:cs="Times New Roman"/>
+          <w:sz w:val="22"/>
+          <w:szCs w:val="22"/>
+        </w:rPr>
+        <w:t xml:space="preserve"> under sampling improved accuracy slightly and in our second case study</w:t>
+      </w:r>
+      <w:r>
+        <w:rPr>
+          <w:rFonts w:ascii="Times New Roman" w:hAnsi="Times New Roman" w:cs="Times New Roman"/>
+          <w:sz w:val="22"/>
+          <w:szCs w:val="22"/>
+        </w:rPr>
+        <w:t>,</w:t>
+      </w:r>
+      <w:r>
+        <w:rPr>
+          <w:rFonts w:ascii="Times New Roman" w:hAnsi="Times New Roman" w:cs="Times New Roman"/>
+          <w:sz w:val="22"/>
+          <w:szCs w:val="22"/>
+        </w:rPr>
+        <w:t xml:space="preserve"> it had the lowest number of predictors</w:t>
+      </w:r>
+      <w:r>
+        <w:rPr>
+          <w:rFonts w:ascii="Times New Roman" w:hAnsi="Times New Roman" w:cs="Times New Roman"/>
+          <w:sz w:val="22"/>
+          <w:szCs w:val="22"/>
+        </w:rPr>
+        <w:t>. Those</w:t>
+      </w:r>
+      <w:r>
+        <w:rPr>
+          <w:rFonts w:ascii="Times New Roman" w:hAnsi="Times New Roman" w:cs="Times New Roman"/>
+          <w:sz w:val="22"/>
+          <w:szCs w:val="22"/>
+        </w:rPr>
+        <w:t xml:space="preserve"> effects were not seen elsewhere</w:t>
+      </w:r>
+      <w:r>
+        <w:rPr>
+          <w:rFonts w:ascii="Times New Roman" w:hAnsi="Times New Roman" w:cs="Times New Roman"/>
+          <w:sz w:val="22"/>
+          <w:szCs w:val="22"/>
+        </w:rPr>
+        <w:t xml:space="preserve"> in our results</w:t>
+      </w:r>
+      <w:r>
+        <w:rPr>
+          <w:rFonts w:ascii="Times New Roman" w:hAnsi="Times New Roman" w:cs="Times New Roman"/>
+          <w:sz w:val="22"/>
+          <w:szCs w:val="22"/>
+        </w:rPr>
+        <w:t xml:space="preserve">. </w:t>
       </w:r>
     </w:p>
     <w:p>
@@ -15163,13 +15124,31 @@
           <w:szCs w:val="22"/>
         </w:rPr>
       </w:pPr>
-      <w:r>
-        <w:rPr>
-          <w:rFonts w:ascii="Times New Roman" w:hAnsi="Times New Roman" w:cs="Times New Roman"/>
-          <w:sz w:val="22"/>
-          <w:szCs w:val="22"/>
-        </w:rPr>
-        <w:t xml:space="preserve">We see consistently across both the case studies and the simulation study that over sampling and SMOTE result in highest number of coefficients chosen by the lasso model. Therefore to reduce the number of covariates for a more parsimonious model these two sampling techniques would not be recommended. </w:t>
+      <w:bookmarkStart w:id="10" w:name="_GoBack"/>
+      <w:bookmarkEnd w:id="10"/>
+      <w:r>
+        <w:rPr>
+          <w:rFonts w:ascii="Times New Roman" w:hAnsi="Times New Roman" w:cs="Times New Roman"/>
+          <w:sz w:val="22"/>
+          <w:szCs w:val="22"/>
+        </w:rPr>
+        <w:t xml:space="preserve">We see consistently across both the case studies and the simulation study that over sampling and SMOTE result in </w:t>
+      </w:r>
+      <w:r>
+        <w:rPr>
+          <w:rFonts w:ascii="Times New Roman" w:hAnsi="Times New Roman" w:cs="Times New Roman"/>
+          <w:sz w:val="22"/>
+          <w:szCs w:val="22"/>
+        </w:rPr>
+        <w:t xml:space="preserve">the </w:t>
+      </w:r>
+      <w:r>
+        <w:rPr>
+          <w:rFonts w:ascii="Times New Roman" w:hAnsi="Times New Roman" w:cs="Times New Roman"/>
+          <w:sz w:val="22"/>
+          <w:szCs w:val="22"/>
+        </w:rPr>
+        <w:t xml:space="preserve">highest number of coefficients chosen by the lasso model. Therefore to reduce the number of covariates for a more parsimonious model these two sampling techniques would not be recommended. </w:t>
       </w:r>
     </w:p>
     <w:p>
@@ -15196,7 +15175,7 @@
           <w:sz w:val="22"/>
           <w:szCs w:val="22"/>
         </w:rPr>
-        <w:t>han what can be achieved even as</w:t>
+        <w:t>han what can be achieved even in</w:t>
       </w:r>
       <w:r>
         <w:rPr>
@@ -15212,15 +15191,47 @@
           <w:sz w:val="22"/>
           <w:szCs w:val="22"/>
         </w:rPr>
-        <w:t xml:space="preserve">alance. </w:t>
-      </w:r>
-      <w:r>
-        <w:rPr>
-          <w:rFonts w:ascii="Times New Roman" w:hAnsi="Times New Roman" w:cs="Times New Roman"/>
-          <w:sz w:val="22"/>
-          <w:szCs w:val="22"/>
-        </w:rPr>
-        <w:t xml:space="preserve">It would therefore be recommended to address any imbalance even if </w:t>
+        <w:t>alance</w:t>
+      </w:r>
+      <w:r>
+        <w:rPr>
+          <w:rFonts w:ascii="Times New Roman" w:hAnsi="Times New Roman" w:cs="Times New Roman"/>
+          <w:sz w:val="22"/>
+          <w:szCs w:val="22"/>
+        </w:rPr>
+        <w:t xml:space="preserve"> when no techniques are applied</w:t>
+      </w:r>
+      <w:r>
+        <w:rPr>
+          <w:rFonts w:ascii="Times New Roman" w:hAnsi="Times New Roman" w:cs="Times New Roman"/>
+          <w:sz w:val="22"/>
+          <w:szCs w:val="22"/>
+        </w:rPr>
+        <w:t xml:space="preserve">. </w:t>
+      </w:r>
+      <w:r>
+        <w:rPr>
+          <w:rFonts w:ascii="Times New Roman" w:hAnsi="Times New Roman" w:cs="Times New Roman"/>
+          <w:sz w:val="22"/>
+          <w:szCs w:val="22"/>
+        </w:rPr>
+        <w:t>It would therefore be recommended to address any imbalance</w:t>
+      </w:r>
+      <w:r>
+        <w:rPr>
+          <w:rFonts w:ascii="Times New Roman" w:hAnsi="Times New Roman" w:cs="Times New Roman"/>
+          <w:sz w:val="22"/>
+          <w:szCs w:val="22"/>
+        </w:rPr>
+        <w:t>,</w:t>
+      </w:r>
+      <w:r>
+        <w:rPr>
+          <w:rFonts w:ascii="Times New Roman" w:hAnsi="Times New Roman" w:cs="Times New Roman"/>
+          <w:sz w:val="22"/>
+          <w:szCs w:val="22"/>
+        </w:rPr>
+        <w:t xml:space="preserve"> even if </w:t>
       </w:r>
       <w:r>
         <w:rPr>
@@ -15255,6 +15266,7 @@
           <w:sz w:val="22"/>
           <w:szCs w:val="22"/>
         </w:rPr>
+        <w:lastRenderedPageBreak/>
         <w:t xml:space="preserve">It is important to remember that we are </w:t>
       </w:r>
       <w:r>
@@ -15375,16 +15387,7 @@
           <w:sz w:val="22"/>
           <w:szCs w:val="22"/>
         </w:rPr>
-        <w:t xml:space="preserve">these approaches can be useful but </w:t>
-      </w:r>
-      <w:r>
-        <w:rPr>
-          <w:rFonts w:ascii="Times New Roman" w:hAnsi="Times New Roman" w:cs="Times New Roman"/>
-          <w:sz w:val="22"/>
-          <w:szCs w:val="22"/>
-        </w:rPr>
-        <w:lastRenderedPageBreak/>
-        <w:t>may need adapting to each circumstance.</w:t>
+        <w:t>these approaches can be useful but may need adapting to each circumstance.</w:t>
       </w:r>
       <w:r>
         <w:rPr>
@@ -15446,12 +15449,32 @@
     <w:p>
       <w:pPr>
         <w:spacing w:line="480" w:lineRule="auto"/>
+        <w:ind w:firstLine="720"/>
         <w:rPr>
           <w:rFonts w:ascii="Times New Roman" w:hAnsi="Times New Roman" w:cs="Times New Roman"/>
           <w:sz w:val="22"/>
           <w:szCs w:val="22"/>
         </w:rPr>
       </w:pPr>
+    </w:p>
+    <w:p>
+      <w:pPr>
+        <w:spacing w:line="480" w:lineRule="auto"/>
+        <w:ind w:firstLine="720"/>
+        <w:rPr>
+          <w:rFonts w:ascii="Times New Roman" w:hAnsi="Times New Roman" w:cs="Times New Roman"/>
+          <w:sz w:val="22"/>
+          <w:szCs w:val="22"/>
+        </w:rPr>
+      </w:pPr>
+      <w:r>
+        <w:rPr>
+          <w:rFonts w:ascii="Times New Roman" w:hAnsi="Times New Roman" w:cs="Times New Roman"/>
+          <w:sz w:val="22"/>
+          <w:szCs w:val="22"/>
+        </w:rPr>
+        <w:t>Other things noticed:</w:t>
+      </w:r>
     </w:p>
     <w:p>
       <w:pPr>
@@ -15496,7 +15519,7 @@
           <w:sz w:val="22"/>
           <w:szCs w:val="22"/>
         </w:rPr>
-        <w:t>All cutoffs for sampling were all under 0.5 in the 0.4 range</w:t>
+        <w:t>With opioid, the SMOTE sensitivity was a lowest and specificity the highest, but the opposite was true for surgical infections where sensitivity was the highest and specificity the lowest</w:t>
       </w:r>
     </w:p>
     <w:p>
@@ -15519,7 +15542,23 @@
           <w:sz w:val="22"/>
           <w:szCs w:val="22"/>
         </w:rPr>
-        <w:t>With opioid, the SMOTE sensitivity was a lowest and specificity the highest, but the opposite was true for surgical infections where sensitivity was the highest and specificity the lowest</w:t>
+        <w:t>Accuracy highest for SMOTE in opioid and lowest for surgical infections</w:t>
+      </w:r>
+      <w:r>
+        <w:rPr>
+          <w:rFonts w:ascii="Times New Roman" w:hAnsi="Times New Roman" w:cs="Times New Roman"/>
+          <w:sz w:val="22"/>
+          <w:szCs w:val="22"/>
+        </w:rPr>
+        <w:t>, and either equal or lower in simulation</w:t>
+      </w:r>
+      <w:r>
+        <w:rPr>
+          <w:rFonts w:ascii="Times New Roman" w:hAnsi="Times New Roman" w:cs="Times New Roman"/>
+          <w:sz w:val="22"/>
+          <w:szCs w:val="22"/>
+        </w:rPr>
+        <w:t xml:space="preserve"> study </w:t>
       </w:r>
     </w:p>
     <w:p>
@@ -15542,51 +15581,57 @@
           <w:sz w:val="22"/>
           <w:szCs w:val="22"/>
         </w:rPr>
-        <w:t>Accuracy highest for SMOTE in opioid and lowest for surgical infections</w:t>
-      </w:r>
-      <w:r>
-        <w:rPr>
-          <w:rFonts w:ascii="Times New Roman" w:hAnsi="Times New Roman" w:cs="Times New Roman"/>
-          <w:sz w:val="22"/>
-          <w:szCs w:val="22"/>
-        </w:rPr>
-        <w:t>, and either equal or lower in simulation</w:t>
-      </w:r>
-      <w:r>
-        <w:rPr>
-          <w:rFonts w:ascii="Times New Roman" w:hAnsi="Times New Roman" w:cs="Times New Roman"/>
-          <w:sz w:val="22"/>
-          <w:szCs w:val="22"/>
-        </w:rPr>
-        <w:t xml:space="preserve"> study </w:t>
-      </w:r>
-    </w:p>
-    <w:p>
-      <w:pPr>
-        <w:pStyle w:val="ListParagraph"/>
-        <w:numPr>
-          <w:ilvl w:val="0"/>
-          <w:numId w:val="2"/>
-        </w:numPr>
-        <w:spacing w:line="480" w:lineRule="auto"/>
-        <w:rPr>
-          <w:rFonts w:ascii="Times New Roman" w:hAnsi="Times New Roman" w:cs="Times New Roman"/>
-          <w:sz w:val="22"/>
-          <w:szCs w:val="22"/>
-        </w:rPr>
-      </w:pPr>
-      <w:r>
-        <w:rPr>
-          <w:rFonts w:ascii="Times New Roman" w:hAnsi="Times New Roman" w:cs="Times New Roman"/>
-          <w:sz w:val="22"/>
-          <w:szCs w:val="22"/>
-        </w:rPr>
         <w:t xml:space="preserve">The sim results show the cutoff to be exactly the prevalence, but with the opioid it is slightly under and with surgical it is slightly over </w:t>
       </w:r>
     </w:p>
     <w:p>
       <w:pPr>
         <w:spacing w:line="480" w:lineRule="auto"/>
+        <w:rPr>
+          <w:rFonts w:ascii="Times New Roman" w:hAnsi="Times New Roman" w:cs="Times New Roman"/>
+          <w:sz w:val="22"/>
+          <w:szCs w:val="22"/>
+        </w:rPr>
+      </w:pPr>
+    </w:p>
+    <w:p>
+      <w:pPr>
+        <w:rPr>
+          <w:rFonts w:ascii="Times New Roman" w:hAnsi="Times New Roman" w:cs="Times New Roman"/>
+          <w:sz w:val="22"/>
+          <w:szCs w:val="22"/>
+        </w:rPr>
+      </w:pPr>
+    </w:p>
+    <w:p>
+      <w:pPr>
+        <w:rPr>
+          <w:rFonts w:ascii="Times New Roman" w:hAnsi="Times New Roman" w:cs="Times New Roman"/>
+          <w:sz w:val="22"/>
+          <w:szCs w:val="22"/>
+        </w:rPr>
+      </w:pPr>
+    </w:p>
+    <w:p>
+      <w:pPr>
+        <w:rPr>
+          <w:rFonts w:ascii="Times New Roman" w:hAnsi="Times New Roman" w:cs="Times New Roman"/>
+          <w:sz w:val="22"/>
+          <w:szCs w:val="22"/>
+        </w:rPr>
+      </w:pPr>
+    </w:p>
+    <w:p>
+      <w:pPr>
+        <w:rPr>
+          <w:rFonts w:ascii="Times New Roman" w:hAnsi="Times New Roman" w:cs="Times New Roman"/>
+          <w:sz w:val="22"/>
+          <w:szCs w:val="22"/>
+        </w:rPr>
+      </w:pPr>
+    </w:p>
+    <w:p>
+      <w:pPr>
         <w:rPr>
           <w:rFonts w:ascii="Times New Roman" w:hAnsi="Times New Roman" w:cs="Times New Roman"/>
           <w:sz w:val="22"/>
@@ -15597,13 +15642,250 @@
     <w:p>
       <w:pPr>
         <w:spacing w:line="480" w:lineRule="auto"/>
-        <w:ind w:firstLine="720"/>
         <w:rPr>
           <w:rFonts w:ascii="Times New Roman" w:hAnsi="Times New Roman" w:cs="Times New Roman"/>
           <w:sz w:val="22"/>
           <w:szCs w:val="22"/>
         </w:rPr>
       </w:pPr>
+      <w:r>
+        <w:rPr>
+          <w:rFonts w:ascii="Times New Roman" w:hAnsi="Times New Roman" w:cs="Times New Roman"/>
+          <w:b/>
+          <w:sz w:val="22"/>
+          <w:szCs w:val="22"/>
+        </w:rPr>
+        <w:t>References</w:t>
+      </w:r>
+    </w:p>
+    <w:p>
+      <w:pPr>
+        <w:pStyle w:val="EndNoteBibliography"/>
+        <w:rPr>
+          <w:noProof/>
+        </w:rPr>
+      </w:pPr>
+      <w:r>
+        <w:rPr>
+          <w:rFonts w:ascii="Times New Roman" w:hAnsi="Times New Roman" w:cs="Times New Roman"/>
+          <w:sz w:val="22"/>
+          <w:szCs w:val="22"/>
+        </w:rPr>
+        <w:fldChar w:fldCharType="begin"/>
+      </w:r>
+      <w:r>
+        <w:rPr>
+          <w:rFonts w:ascii="Times New Roman" w:hAnsi="Times New Roman" w:cs="Times New Roman"/>
+          <w:sz w:val="22"/>
+          <w:szCs w:val="22"/>
+        </w:rPr>
+        <w:instrText xml:space="preserve"> ADDIN EN.REFLIST </w:instrText>
+      </w:r>
+      <w:r>
+        <w:rPr>
+          <w:rFonts w:ascii="Times New Roman" w:hAnsi="Times New Roman" w:cs="Times New Roman"/>
+          <w:sz w:val="22"/>
+          <w:szCs w:val="22"/>
+        </w:rPr>
+        <w:fldChar w:fldCharType="separate"/>
+      </w:r>
+      <w:r>
+        <w:rPr>
+          <w:noProof/>
+        </w:rPr>
+        <w:t>1.</w:t>
+      </w:r>
+      <w:r>
+        <w:rPr>
+          <w:noProof/>
+        </w:rPr>
+        <w:tab/>
+        <w:t xml:space="preserve">Chawla NV, Bowyer KW, Hall LO, et al. SMOTE: Synthetic Minority Over-sampling Technique. </w:t>
+      </w:r>
+      <w:r>
+        <w:rPr>
+          <w:i/>
+          <w:noProof/>
+        </w:rPr>
+        <w:t>Journal of Artificial Intelligence Research</w:t>
+      </w:r>
+      <w:r>
+        <w:rPr>
+          <w:noProof/>
+        </w:rPr>
+        <w:t xml:space="preserve"> 2002; 16: 321-357.</w:t>
+      </w:r>
+    </w:p>
+    <w:p>
+      <w:pPr>
+        <w:pStyle w:val="EndNoteBibliography"/>
+        <w:rPr>
+          <w:noProof/>
+        </w:rPr>
+      </w:pPr>
+      <w:r>
+        <w:rPr>
+          <w:noProof/>
+        </w:rPr>
+        <w:t>2.</w:t>
+      </w:r>
+      <w:r>
+        <w:rPr>
+          <w:noProof/>
+        </w:rPr>
+        <w:tab/>
+        <w:t xml:space="preserve">Japkowicz NS, Shaju. The class imbalance problem: A systematic study. </w:t>
+      </w:r>
+      <w:r>
+        <w:rPr>
+          <w:i/>
+          <w:noProof/>
+        </w:rPr>
+        <w:t>Intelligent Data Analysis</w:t>
+      </w:r>
+      <w:r>
+        <w:rPr>
+          <w:noProof/>
+        </w:rPr>
+        <w:t xml:space="preserve"> 2002; 6: 429-449.</w:t>
+      </w:r>
+    </w:p>
+    <w:p>
+      <w:pPr>
+        <w:pStyle w:val="EndNoteBibliography"/>
+        <w:rPr>
+          <w:noProof/>
+        </w:rPr>
+      </w:pPr>
+      <w:r>
+        <w:rPr>
+          <w:noProof/>
+        </w:rPr>
+        <w:t>3.</w:t>
+      </w:r>
+      <w:r>
+        <w:rPr>
+          <w:noProof/>
+        </w:rPr>
+        <w:tab/>
+        <w:t xml:space="preserve">Jerome Friedman TH, Robert Tibshirani. Regularization Paths for Generalized Linear Models via Coordinate Descent. </w:t>
+      </w:r>
+      <w:r>
+        <w:rPr>
+          <w:i/>
+          <w:noProof/>
+        </w:rPr>
+        <w:t>Journal of Statistical Software</w:t>
+      </w:r>
+      <w:r>
+        <w:rPr>
+          <w:noProof/>
+        </w:rPr>
+        <w:t xml:space="preserve"> 2010; 33: 1-22.</w:t>
+      </w:r>
+    </w:p>
+    <w:p>
+      <w:pPr>
+        <w:pStyle w:val="EndNoteBibliography"/>
+        <w:rPr>
+          <w:noProof/>
+        </w:rPr>
+      </w:pPr>
+      <w:r>
+        <w:rPr>
+          <w:noProof/>
+        </w:rPr>
+        <w:lastRenderedPageBreak/>
+        <w:t>4.</w:t>
+      </w:r>
+      <w:r>
+        <w:rPr>
+          <w:noProof/>
+        </w:rPr>
+        <w:tab/>
+        <w:t xml:space="preserve">R Core Team. R: A Language and Environment for Statistical Computing. </w:t>
+      </w:r>
+      <w:r>
+        <w:rPr>
+          <w:i/>
+          <w:noProof/>
+        </w:rPr>
+        <w:t>R Foundation for Statistical Computing</w:t>
+      </w:r>
+      <w:r>
+        <w:rPr>
+          <w:noProof/>
+        </w:rPr>
+        <w:t xml:space="preserve"> 2015.</w:t>
+      </w:r>
+    </w:p>
+    <w:p>
+      <w:pPr>
+        <w:pStyle w:val="EndNoteBibliography"/>
+        <w:rPr>
+          <w:noProof/>
+        </w:rPr>
+      </w:pPr>
+      <w:r>
+        <w:rPr>
+          <w:noProof/>
+        </w:rPr>
+        <w:t>5.</w:t>
+      </w:r>
+      <w:r>
+        <w:rPr>
+          <w:noProof/>
+        </w:rPr>
+        <w:tab/>
+        <w:t xml:space="preserve">Youden WJ. Index for rating diagnostic tests. </w:t>
+      </w:r>
+      <w:r>
+        <w:rPr>
+          <w:i/>
+          <w:noProof/>
+        </w:rPr>
+        <w:t>Cancer</w:t>
+      </w:r>
+      <w:r>
+        <w:rPr>
+          <w:noProof/>
+        </w:rPr>
+        <w:t xml:space="preserve"> 1950; 3: 32-35.</w:t>
+      </w:r>
+    </w:p>
+    <w:p>
+      <w:pPr>
+        <w:pStyle w:val="EndNoteBibliography"/>
+        <w:rPr>
+          <w:noProof/>
+        </w:rPr>
+      </w:pPr>
+      <w:r>
+        <w:rPr>
+          <w:noProof/>
+        </w:rPr>
+        <w:t>6.</w:t>
+      </w:r>
+      <w:r>
+        <w:rPr>
+          <w:noProof/>
+        </w:rPr>
+        <w:tab/>
+        <w:t xml:space="preserve">Torgo L. Data Mining with R, learning with case studies. </w:t>
+      </w:r>
+      <w:r>
+        <w:rPr>
+          <w:i/>
+          <w:noProof/>
+        </w:rPr>
+        <w:t>Chapman and Hall/CRC</w:t>
+      </w:r>
+      <w:r>
+        <w:rPr>
+          <w:noProof/>
+        </w:rPr>
+        <w:t xml:space="preserve"> 2010.</w:t>
+      </w:r>
     </w:p>
     <w:p>
       <w:pPr>
@@ -15614,319 +15896,12 @@
           <w:szCs w:val="22"/>
         </w:rPr>
       </w:pPr>
-    </w:p>
-    <w:p>
-      <w:pPr>
-        <w:spacing w:line="480" w:lineRule="auto"/>
-        <w:rPr>
-          <w:rFonts w:ascii="Times New Roman" w:hAnsi="Times New Roman" w:cs="Times New Roman"/>
-          <w:sz w:val="22"/>
-          <w:szCs w:val="22"/>
-        </w:rPr>
-      </w:pPr>
-    </w:p>
-    <w:p>
-      <w:pPr>
-        <w:spacing w:line="480" w:lineRule="auto"/>
-        <w:rPr>
-          <w:rFonts w:ascii="Times New Roman" w:hAnsi="Times New Roman" w:cs="Times New Roman"/>
-          <w:sz w:val="22"/>
-          <w:szCs w:val="22"/>
-        </w:rPr>
-      </w:pPr>
-    </w:p>
-    <w:p>
-      <w:pPr>
-        <w:spacing w:line="480" w:lineRule="auto"/>
-        <w:rPr>
-          <w:rFonts w:ascii="Times New Roman" w:hAnsi="Times New Roman" w:cs="Times New Roman"/>
-          <w:sz w:val="22"/>
-          <w:szCs w:val="22"/>
-        </w:rPr>
-      </w:pPr>
-    </w:p>
-    <w:p>
-      <w:pPr>
-        <w:spacing w:line="480" w:lineRule="auto"/>
-        <w:rPr>
-          <w:rFonts w:ascii="Times New Roman" w:hAnsi="Times New Roman" w:cs="Times New Roman"/>
-          <w:sz w:val="22"/>
-          <w:szCs w:val="22"/>
-        </w:rPr>
-      </w:pPr>
-    </w:p>
-    <w:p>
-      <w:pPr>
-        <w:rPr>
-          <w:rFonts w:ascii="Times New Roman" w:hAnsi="Times New Roman" w:cs="Times New Roman"/>
-          <w:sz w:val="22"/>
-          <w:szCs w:val="22"/>
-        </w:rPr>
-      </w:pPr>
-    </w:p>
-    <w:p>
-      <w:pPr>
-        <w:spacing w:line="480" w:lineRule="auto"/>
-        <w:rPr>
-          <w:rFonts w:ascii="Times New Roman" w:hAnsi="Times New Roman" w:cs="Times New Roman"/>
-          <w:sz w:val="22"/>
-          <w:szCs w:val="22"/>
-        </w:rPr>
-      </w:pPr>
-      <w:r>
-        <w:rPr>
-          <w:rFonts w:ascii="Times New Roman" w:hAnsi="Times New Roman" w:cs="Times New Roman"/>
-          <w:b/>
-          <w:sz w:val="22"/>
-          <w:szCs w:val="22"/>
-        </w:rPr>
-        <w:t>References</w:t>
-      </w:r>
-    </w:p>
-    <w:p>
-      <w:pPr>
-        <w:pStyle w:val="EndNoteBibliography"/>
-        <w:rPr>
-          <w:noProof/>
-        </w:rPr>
-      </w:pPr>
-      <w:r>
-        <w:rPr>
-          <w:rFonts w:ascii="Times New Roman" w:hAnsi="Times New Roman" w:cs="Times New Roman"/>
-          <w:sz w:val="22"/>
-          <w:szCs w:val="22"/>
-        </w:rPr>
-        <w:fldChar w:fldCharType="begin"/>
-      </w:r>
-      <w:r>
-        <w:rPr>
-          <w:rFonts w:ascii="Times New Roman" w:hAnsi="Times New Roman" w:cs="Times New Roman"/>
-          <w:sz w:val="22"/>
-          <w:szCs w:val="22"/>
-        </w:rPr>
-        <w:instrText xml:space="preserve"> ADDIN EN.REFLIST </w:instrText>
-      </w:r>
-      <w:r>
-        <w:rPr>
-          <w:rFonts w:ascii="Times New Roman" w:hAnsi="Times New Roman" w:cs="Times New Roman"/>
-          <w:sz w:val="22"/>
-          <w:szCs w:val="22"/>
-        </w:rPr>
-        <w:fldChar w:fldCharType="separate"/>
-      </w:r>
-      <w:r>
-        <w:rPr>
-          <w:noProof/>
-        </w:rPr>
-        <w:t>1.</w:t>
-      </w:r>
-      <w:r>
-        <w:rPr>
-          <w:noProof/>
-        </w:rPr>
-        <w:tab/>
-        <w:t xml:space="preserve">Chawla NV, Bowyer KW, Hall LO, et al. SMOTE: Synthetic Minority Over-sampling Technique. </w:t>
-      </w:r>
-      <w:r>
-        <w:rPr>
-          <w:i/>
-          <w:noProof/>
-        </w:rPr>
-        <w:t>Journal of Artificial Intelligence Research</w:t>
-      </w:r>
-      <w:r>
-        <w:rPr>
-          <w:noProof/>
-        </w:rPr>
-        <w:t xml:space="preserve"> 2002; 16: 321-357.</w:t>
-      </w:r>
-    </w:p>
-    <w:p>
-      <w:pPr>
-        <w:pStyle w:val="EndNoteBibliography"/>
-        <w:rPr>
-          <w:noProof/>
-        </w:rPr>
-      </w:pPr>
-      <w:r>
-        <w:rPr>
-          <w:noProof/>
-        </w:rPr>
-        <w:t>2.</w:t>
-      </w:r>
-      <w:r>
-        <w:rPr>
-          <w:noProof/>
-        </w:rPr>
-        <w:tab/>
-        <w:t xml:space="preserve">Japkowicz NS, Shaju. The class imbalance problem: A systematic study. </w:t>
-      </w:r>
-      <w:r>
-        <w:rPr>
-          <w:i/>
-          <w:noProof/>
-        </w:rPr>
-        <w:t>Intelligent Data Analysis</w:t>
-      </w:r>
-      <w:r>
-        <w:rPr>
-          <w:noProof/>
-        </w:rPr>
-        <w:t xml:space="preserve"> 2002; 6: 429-449.</w:t>
-      </w:r>
-    </w:p>
-    <w:p>
-      <w:pPr>
-        <w:pStyle w:val="EndNoteBibliography"/>
-        <w:rPr>
-          <w:noProof/>
-        </w:rPr>
-      </w:pPr>
-      <w:r>
-        <w:rPr>
-          <w:noProof/>
-        </w:rPr>
-        <w:t>3.</w:t>
-      </w:r>
-      <w:r>
-        <w:rPr>
-          <w:noProof/>
-        </w:rPr>
-        <w:tab/>
-        <w:t xml:space="preserve">Jerome Friedman TH, Robert Tibshirani. Regularization Paths for Generalized Linear Models via Coordinate Descent. </w:t>
-      </w:r>
-      <w:r>
-        <w:rPr>
-          <w:i/>
-          <w:noProof/>
-        </w:rPr>
-        <w:t>Journal of Statistical Software</w:t>
-      </w:r>
-      <w:r>
-        <w:rPr>
-          <w:noProof/>
-        </w:rPr>
-        <w:t xml:space="preserve"> 2010; 33: 1-22.</w:t>
-      </w:r>
-    </w:p>
-    <w:p>
-      <w:pPr>
-        <w:pStyle w:val="EndNoteBibliography"/>
-        <w:rPr>
-          <w:noProof/>
-        </w:rPr>
-      </w:pPr>
-      <w:r>
-        <w:rPr>
-          <w:noProof/>
-        </w:rPr>
-        <w:t>4.</w:t>
-      </w:r>
-      <w:r>
-        <w:rPr>
-          <w:noProof/>
-        </w:rPr>
-        <w:tab/>
-        <w:t xml:space="preserve">R Core Team. R: A Language and Environment for Statistical Computing. </w:t>
-      </w:r>
-      <w:r>
-        <w:rPr>
-          <w:i/>
-          <w:noProof/>
-        </w:rPr>
-        <w:t>R Foundation for Statistical Computing</w:t>
-      </w:r>
-      <w:r>
-        <w:rPr>
-          <w:noProof/>
-        </w:rPr>
-        <w:t xml:space="preserve"> 2015.</w:t>
-      </w:r>
-    </w:p>
-    <w:p>
-      <w:pPr>
-        <w:pStyle w:val="EndNoteBibliography"/>
-        <w:rPr>
-          <w:noProof/>
-        </w:rPr>
-      </w:pPr>
-      <w:r>
-        <w:rPr>
-          <w:noProof/>
-        </w:rPr>
-        <w:t>5.</w:t>
-      </w:r>
-      <w:r>
-        <w:rPr>
-          <w:noProof/>
-        </w:rPr>
-        <w:tab/>
-        <w:t xml:space="preserve">Youden WJ. Index for rating diagnostic tests. </w:t>
-      </w:r>
-      <w:r>
-        <w:rPr>
-          <w:i/>
-          <w:noProof/>
-        </w:rPr>
-        <w:t>Cancer</w:t>
-      </w:r>
-      <w:r>
-        <w:rPr>
-          <w:noProof/>
-        </w:rPr>
-        <w:t xml:space="preserve"> 1950; 3: 32-35.</w:t>
-      </w:r>
-    </w:p>
-    <w:p>
-      <w:pPr>
-        <w:pStyle w:val="EndNoteBibliography"/>
-        <w:rPr>
-          <w:noProof/>
-        </w:rPr>
-      </w:pPr>
-      <w:r>
-        <w:rPr>
-          <w:noProof/>
-        </w:rPr>
-        <w:t>6.</w:t>
-      </w:r>
-      <w:r>
-        <w:rPr>
-          <w:noProof/>
-        </w:rPr>
-        <w:tab/>
-        <w:t xml:space="preserve">Torgo L. Data Mining with R, learning with case studies. </w:t>
-      </w:r>
-      <w:r>
-        <w:rPr>
-          <w:i/>
-          <w:noProof/>
-        </w:rPr>
-        <w:t>Chapman and Hall/CRC</w:t>
-      </w:r>
-      <w:r>
-        <w:rPr>
-          <w:noProof/>
-        </w:rPr>
-        <w:t xml:space="preserve"> 2010.</w:t>
-      </w:r>
-    </w:p>
-    <w:p>
-      <w:pPr>
-        <w:spacing w:line="480" w:lineRule="auto"/>
-        <w:rPr>
-          <w:rFonts w:ascii="Times New Roman" w:hAnsi="Times New Roman" w:cs="Times New Roman"/>
-          <w:sz w:val="22"/>
-          <w:szCs w:val="22"/>
-        </w:rPr>
-      </w:pPr>
-      <w:r>
-        <w:rPr>
-          <w:rFonts w:ascii="Times New Roman" w:hAnsi="Times New Roman" w:cs="Times New Roman"/>
-          <w:sz w:val="22"/>
-          <w:szCs w:val="22"/>
-        </w:rPr>
-        <w:lastRenderedPageBreak/>
+      <w:r>
+        <w:rPr>
+          <w:rFonts w:ascii="Times New Roman" w:hAnsi="Times New Roman" w:cs="Times New Roman"/>
+          <w:sz w:val="22"/>
+          <w:szCs w:val="22"/>
+        </w:rPr>
         <w:fldChar w:fldCharType="end"/>
       </w:r>
     </w:p>

</xml_diff>

<commit_message>
Updating case study info in power point
</commit_message>
<xml_diff>
--- a/Reports/ForberThesis20180302.docx
+++ b/Reports/ForberThesis20180302.docx
@@ -67,6 +67,7 @@
         </w:rPr>
         <w:t>1</w:t>
       </w:r>
+      <w:proofErr w:type="gramStart"/>
       <w:r>
         <w:rPr>
           <w:rFonts w:ascii="Times New Roman" w:hAnsi="Times New Roman" w:cs="Times New Roman"/>
@@ -76,6 +77,7 @@
         </w:rPr>
         <w:t>,2</w:t>
       </w:r>
+      <w:proofErr w:type="gramEnd"/>
       <w:r>
         <w:rPr>
           <w:rFonts w:ascii="Times New Roman" w:hAnsi="Times New Roman" w:cs="Times New Roman"/>
@@ -559,7 +561,25 @@
           <w:sz w:val="22"/>
           <w:szCs w:val="22"/>
         </w:rPr>
-        <w:t xml:space="preserve"> As usual, no single method always performs the best when predicting on a hold-out set (CITE). However, all methods achieve the goal of increasing sensitivity (if we assume the minority class is the positive outcome class), which is of course very poor if the imbalance is ignored. </w:t>
+        <w:t xml:space="preserve"> As usual, no single method always performs the best when predicting on a </w:t>
+      </w:r>
+      <w:proofErr w:type="gramStart"/>
+      <w:r>
+        <w:rPr>
+          <w:rFonts w:ascii="Times New Roman" w:hAnsi="Times New Roman" w:cs="Times New Roman"/>
+          <w:sz w:val="22"/>
+          <w:szCs w:val="22"/>
+        </w:rPr>
+        <w:t>hold-out</w:t>
+      </w:r>
+      <w:proofErr w:type="gramEnd"/>
+      <w:r>
+        <w:rPr>
+          <w:rFonts w:ascii="Times New Roman" w:hAnsi="Times New Roman" w:cs="Times New Roman"/>
+          <w:sz w:val="22"/>
+          <w:szCs w:val="22"/>
+        </w:rPr>
+        <w:t xml:space="preserve"> set (CITE). However, all methods achieve the goal of increasing sensitivity (if we assume the minority class is the positive outcome class), which is of course very poor if the imbalance is ignored. </w:t>
       </w:r>
     </w:p>
     <w:p>
@@ -650,24 +670,10 @@
           <w:sz w:val="22"/>
           <w:szCs w:val="22"/>
         </w:rPr>
-        <w:t xml:space="preserve">). </w:t>
-      </w:r>
-      <w:commentRangeStart w:id="4"/>
-      <w:r>
-        <w:rPr>
-          <w:rFonts w:ascii="Times New Roman" w:hAnsi="Times New Roman" w:cs="Times New Roman"/>
-          <w:sz w:val="22"/>
-          <w:szCs w:val="22"/>
-        </w:rPr>
-        <w:t xml:space="preserve">The default method for classification from a model that produces a predicted probability for each patient is to round at 0.5. </w:t>
-      </w:r>
-      <w:commentRangeEnd w:id="4"/>
-      <w:r>
-        <w:rPr>
-          <w:rStyle w:val="CommentReference"/>
-        </w:rPr>
-        <w:commentReference w:id="4"/>
-      </w:r>
+        <w:t xml:space="preserve">). The default method for classification from a model that produces a predicted probability for each patient is to round at 0.5. </w:t>
+      </w:r>
+      <w:bookmarkStart w:id="4" w:name="_GoBack"/>
+      <w:bookmarkEnd w:id="4"/>
       <w:r>
         <w:rPr>
           <w:rFonts w:ascii="Times New Roman" w:hAnsi="Times New Roman" w:cs="Times New Roman"/>
@@ -717,7 +723,25 @@
           <w:sz w:val="22"/>
           <w:szCs w:val="22"/>
         </w:rPr>
-        <w:t xml:space="preserve"> sampling techniques to ROC analysis for handling imbalanced data (CITE: Maloof, 2003). </w:t>
+        <w:t xml:space="preserve"> sampling techniques to ROC analysis for handling imbalanced data (CITE: </w:t>
+      </w:r>
+      <w:proofErr w:type="spellStart"/>
+      <w:r>
+        <w:rPr>
+          <w:rFonts w:ascii="Times New Roman" w:hAnsi="Times New Roman" w:cs="Times New Roman"/>
+          <w:sz w:val="22"/>
+          <w:szCs w:val="22"/>
+        </w:rPr>
+        <w:t>Maloof</w:t>
+      </w:r>
+      <w:proofErr w:type="spellEnd"/>
+      <w:r>
+        <w:rPr>
+          <w:rFonts w:ascii="Times New Roman" w:hAnsi="Times New Roman" w:cs="Times New Roman"/>
+          <w:sz w:val="22"/>
+          <w:szCs w:val="22"/>
+        </w:rPr>
+        <w:t xml:space="preserve">, 2003). </w:t>
       </w:r>
       <w:r>
         <w:rPr>
@@ -741,7 +765,25 @@
           <w:sz w:val="22"/>
           <w:szCs w:val="22"/>
         </w:rPr>
-        <w:t>various machine learning algorithms</w:t>
+        <w:t xml:space="preserve">various </w:t>
+      </w:r>
+      <w:proofErr w:type="gramStart"/>
+      <w:r>
+        <w:rPr>
+          <w:rFonts w:ascii="Times New Roman" w:hAnsi="Times New Roman" w:cs="Times New Roman"/>
+          <w:sz w:val="22"/>
+          <w:szCs w:val="22"/>
+        </w:rPr>
+        <w:t>machine learning</w:t>
+      </w:r>
+      <w:proofErr w:type="gramEnd"/>
+      <w:r>
+        <w:rPr>
+          <w:rFonts w:ascii="Times New Roman" w:hAnsi="Times New Roman" w:cs="Times New Roman"/>
+          <w:sz w:val="22"/>
+          <w:szCs w:val="22"/>
+        </w:rPr>
+        <w:t xml:space="preserve"> algorithms</w:t>
       </w:r>
       <w:r>
         <w:rPr>
@@ -757,15 +799,33 @@
           <w:sz w:val="22"/>
           <w:szCs w:val="22"/>
         </w:rPr>
-        <w:t>. Similar to what Brei</w:t>
-      </w:r>
-      <w:r>
-        <w:rPr>
-          <w:rFonts w:ascii="Times New Roman" w:hAnsi="Times New Roman" w:cs="Times New Roman"/>
-          <w:sz w:val="22"/>
-          <w:szCs w:val="22"/>
-        </w:rPr>
-        <w:t xml:space="preserve">man found in 1984 (CITE), </w:t>
+        <w:t xml:space="preserve">. Similar to what </w:t>
+      </w:r>
+      <w:proofErr w:type="spellStart"/>
+      <w:r>
+        <w:rPr>
+          <w:rFonts w:ascii="Times New Roman" w:hAnsi="Times New Roman" w:cs="Times New Roman"/>
+          <w:sz w:val="22"/>
+          <w:szCs w:val="22"/>
+        </w:rPr>
+        <w:t>Brei</w:t>
+      </w:r>
+      <w:r>
+        <w:rPr>
+          <w:rFonts w:ascii="Times New Roman" w:hAnsi="Times New Roman" w:cs="Times New Roman"/>
+          <w:sz w:val="22"/>
+          <w:szCs w:val="22"/>
+        </w:rPr>
+        <w:t>man</w:t>
+      </w:r>
+      <w:proofErr w:type="spellEnd"/>
+      <w:r>
+        <w:rPr>
+          <w:rFonts w:ascii="Times New Roman" w:hAnsi="Times New Roman" w:cs="Times New Roman"/>
+          <w:sz w:val="22"/>
+          <w:szCs w:val="22"/>
+        </w:rPr>
+        <w:t xml:space="preserve"> found in 1984 (CITE), </w:t>
       </w:r>
       <w:r>
         <w:rPr>
@@ -1127,7 +1187,25 @@
           <w:sz w:val="22"/>
           <w:szCs w:val="22"/>
         </w:rPr>
-        <w:t>The data were first split into training and test sets, with approximately 2/3 of the data used for the training set and 1/3 held out for testing. A temporal split was used, where the training data consisted of earlier data and the test set were later, according to calendar time. G</w:t>
+        <w:t xml:space="preserve">The data were first split into training and test sets, with approximately 2/3 of the data used for the training set and 1/3 held out for testing. A temporal split was </w:t>
+      </w:r>
+      <w:proofErr w:type="gramStart"/>
+      <w:r>
+        <w:rPr>
+          <w:rFonts w:ascii="Times New Roman" w:hAnsi="Times New Roman" w:cs="Times New Roman"/>
+          <w:sz w:val="22"/>
+          <w:szCs w:val="22"/>
+        </w:rPr>
+        <w:t>used,</w:t>
+      </w:r>
+      <w:proofErr w:type="gramEnd"/>
+      <w:r>
+        <w:rPr>
+          <w:rFonts w:ascii="Times New Roman" w:hAnsi="Times New Roman" w:cs="Times New Roman"/>
+          <w:sz w:val="22"/>
+          <w:szCs w:val="22"/>
+        </w:rPr>
+        <w:t xml:space="preserve"> where the training data consisted of earlier data and the test set were later, according to calendar time. G</w:t>
       </w:r>
       <w:r>
         <w:rPr>
@@ -1200,7 +1278,25 @@
           <w:sz w:val="22"/>
           <w:szCs w:val="22"/>
         </w:rPr>
-        <w:t>ication and variable selection using the glmnet package</w:t>
+        <w:t xml:space="preserve">ication and variable selection using the </w:t>
+      </w:r>
+      <w:proofErr w:type="spellStart"/>
+      <w:r>
+        <w:rPr>
+          <w:rFonts w:ascii="Times New Roman" w:hAnsi="Times New Roman" w:cs="Times New Roman"/>
+          <w:sz w:val="22"/>
+          <w:szCs w:val="22"/>
+        </w:rPr>
+        <w:t>glmnet</w:t>
+      </w:r>
+      <w:proofErr w:type="spellEnd"/>
+      <w:r>
+        <w:rPr>
+          <w:rFonts w:ascii="Times New Roman" w:hAnsi="Times New Roman" w:cs="Times New Roman"/>
+          <w:sz w:val="22"/>
+          <w:szCs w:val="22"/>
+        </w:rPr>
+        <w:t xml:space="preserve"> package</w:t>
       </w:r>
       <w:r>
         <w:rPr>
@@ -1364,7 +1460,25 @@
           <w:sz w:val="22"/>
           <w:szCs w:val="22"/>
         </w:rPr>
-        <w:t xml:space="preserve">the optimal threshold according to Youden’s </w:t>
+        <w:t xml:space="preserve">the optimal threshold according to </w:t>
+      </w:r>
+      <w:proofErr w:type="spellStart"/>
+      <w:r>
+        <w:rPr>
+          <w:rFonts w:ascii="Times New Roman" w:hAnsi="Times New Roman" w:cs="Times New Roman"/>
+          <w:sz w:val="22"/>
+          <w:szCs w:val="22"/>
+        </w:rPr>
+        <w:t>Youden’s</w:t>
+      </w:r>
+      <w:proofErr w:type="spellEnd"/>
+      <w:r>
+        <w:rPr>
+          <w:rFonts w:ascii="Times New Roman" w:hAnsi="Times New Roman" w:cs="Times New Roman"/>
+          <w:sz w:val="22"/>
+          <w:szCs w:val="22"/>
+        </w:rPr>
+        <w:t xml:space="preserve"> </w:t>
       </w:r>
       <w:r>
         <w:rPr>
@@ -1570,7 +1684,25 @@
           <w:sz w:val="22"/>
           <w:szCs w:val="22"/>
         </w:rPr>
-        <w:t>ng the DMwR package in R.</w:t>
+        <w:t xml:space="preserve">ng the </w:t>
+      </w:r>
+      <w:proofErr w:type="spellStart"/>
+      <w:r>
+        <w:rPr>
+          <w:rFonts w:ascii="Times New Roman" w:hAnsi="Times New Roman" w:cs="Times New Roman"/>
+          <w:sz w:val="22"/>
+          <w:szCs w:val="22"/>
+        </w:rPr>
+        <w:t>DMwR</w:t>
+      </w:r>
+      <w:proofErr w:type="spellEnd"/>
+      <w:r>
+        <w:rPr>
+          <w:rFonts w:ascii="Times New Roman" w:hAnsi="Times New Roman" w:cs="Times New Roman"/>
+          <w:sz w:val="22"/>
+          <w:szCs w:val="22"/>
+        </w:rPr>
+        <w:t xml:space="preserve"> package in R.</w:t>
       </w:r>
       <w:r>
         <w:rPr>
@@ -1727,15 +1859,33 @@
           <w:sz w:val="22"/>
           <w:szCs w:val="22"/>
         </w:rPr>
-        <w:t>patients with an initial hospitalization between</w:t>
-      </w:r>
-      <w:r>
-        <w:rPr>
-          <w:rFonts w:ascii="Times New Roman" w:hAnsi="Times New Roman" w:cs="Times New Roman"/>
-          <w:sz w:val="22"/>
-          <w:szCs w:val="22"/>
-        </w:rPr>
-        <w:t xml:space="preserve"> 2008 to 2014. </w:t>
+        <w:t xml:space="preserve">patients with an initial hospitalization </w:t>
+      </w:r>
+      <w:proofErr w:type="gramStart"/>
+      <w:r>
+        <w:rPr>
+          <w:rFonts w:ascii="Times New Roman" w:hAnsi="Times New Roman" w:cs="Times New Roman"/>
+          <w:sz w:val="22"/>
+          <w:szCs w:val="22"/>
+        </w:rPr>
+        <w:t>between</w:t>
+      </w:r>
+      <w:r>
+        <w:rPr>
+          <w:rFonts w:ascii="Times New Roman" w:hAnsi="Times New Roman" w:cs="Times New Roman"/>
+          <w:sz w:val="22"/>
+          <w:szCs w:val="22"/>
+        </w:rPr>
+        <w:t xml:space="preserve"> 2008 to 2014</w:t>
+      </w:r>
+      <w:proofErr w:type="gramEnd"/>
+      <w:r>
+        <w:rPr>
+          <w:rFonts w:ascii="Times New Roman" w:hAnsi="Times New Roman" w:cs="Times New Roman"/>
+          <w:sz w:val="22"/>
+          <w:szCs w:val="22"/>
+        </w:rPr>
+        <w:t xml:space="preserve">. </w:t>
       </w:r>
       <w:r>
         <w:rPr>
@@ -2029,7 +2179,25 @@
           <w:sz w:val="22"/>
           <w:szCs w:val="22"/>
         </w:rPr>
-        <w:t xml:space="preserve">Using Youden’s </w:t>
+        <w:t xml:space="preserve">Using </w:t>
+      </w:r>
+      <w:proofErr w:type="spellStart"/>
+      <w:r>
+        <w:rPr>
+          <w:rFonts w:ascii="Times New Roman" w:hAnsi="Times New Roman" w:cs="Times New Roman"/>
+          <w:sz w:val="22"/>
+          <w:szCs w:val="22"/>
+        </w:rPr>
+        <w:t>Youden’s</w:t>
+      </w:r>
+      <w:proofErr w:type="spellEnd"/>
+      <w:r>
+        <w:rPr>
+          <w:rFonts w:ascii="Times New Roman" w:hAnsi="Times New Roman" w:cs="Times New Roman"/>
+          <w:sz w:val="22"/>
+          <w:szCs w:val="22"/>
+        </w:rPr>
+        <w:t xml:space="preserve"> </w:t>
       </w:r>
       <w:r>
         <w:rPr>
@@ -2142,7 +2310,25 @@
           <w:sz w:val="22"/>
           <w:szCs w:val="22"/>
         </w:rPr>
-        <w:t xml:space="preserve">. Using Youden’s </w:t>
+        <w:t xml:space="preserve">. Using </w:t>
+      </w:r>
+      <w:proofErr w:type="spellStart"/>
+      <w:r>
+        <w:rPr>
+          <w:rFonts w:ascii="Times New Roman" w:hAnsi="Times New Roman" w:cs="Times New Roman"/>
+          <w:sz w:val="22"/>
+          <w:szCs w:val="22"/>
+        </w:rPr>
+        <w:t>Youden’s</w:t>
+      </w:r>
+      <w:proofErr w:type="spellEnd"/>
+      <w:r>
+        <w:rPr>
+          <w:rFonts w:ascii="Times New Roman" w:hAnsi="Times New Roman" w:cs="Times New Roman"/>
+          <w:sz w:val="22"/>
+          <w:szCs w:val="22"/>
+        </w:rPr>
+        <w:t xml:space="preserve"> </w:t>
       </w:r>
       <w:r>
         <w:rPr>
@@ -2200,7 +2386,25 @@
           <w:sz w:val="22"/>
           <w:szCs w:val="22"/>
         </w:rPr>
-        <w:t>similar results can be achieved through either sampling or using a threshold cutoff or both. The decision of which method is optimal is then left to the user, depending on which statistics he/she priori</w:t>
+        <w:t xml:space="preserve">similar results can be achieved through either sampling or using a threshold cutoff or both. The decision of which method is optimal is then left to the </w:t>
+      </w:r>
+      <w:proofErr w:type="gramStart"/>
+      <w:r>
+        <w:rPr>
+          <w:rFonts w:ascii="Times New Roman" w:hAnsi="Times New Roman" w:cs="Times New Roman"/>
+          <w:sz w:val="22"/>
+          <w:szCs w:val="22"/>
+        </w:rPr>
+        <w:t>user,</w:t>
+      </w:r>
+      <w:proofErr w:type="gramEnd"/>
+      <w:r>
+        <w:rPr>
+          <w:rFonts w:ascii="Times New Roman" w:hAnsi="Times New Roman" w:cs="Times New Roman"/>
+          <w:sz w:val="22"/>
+          <w:szCs w:val="22"/>
+        </w:rPr>
+        <w:t xml:space="preserve"> depending on which statistics he/she priori</w:t>
       </w:r>
       <w:r>
         <w:rPr>
@@ -4354,7 +4558,25 @@
           <w:sz w:val="22"/>
           <w:szCs w:val="22"/>
         </w:rPr>
-        <w:t xml:space="preserve">In these data, fitting a model to the full training data and using Youden’s </w:t>
+        <w:t xml:space="preserve">In these data, fitting a model to the full training data and using </w:t>
+      </w:r>
+      <w:proofErr w:type="spellStart"/>
+      <w:r>
+        <w:rPr>
+          <w:rFonts w:ascii="Times New Roman" w:hAnsi="Times New Roman" w:cs="Times New Roman"/>
+          <w:sz w:val="22"/>
+          <w:szCs w:val="22"/>
+        </w:rPr>
+        <w:t>Youden’s</w:t>
+      </w:r>
+      <w:proofErr w:type="spellEnd"/>
+      <w:r>
+        <w:rPr>
+          <w:rFonts w:ascii="Times New Roman" w:hAnsi="Times New Roman" w:cs="Times New Roman"/>
+          <w:sz w:val="22"/>
+          <w:szCs w:val="22"/>
+        </w:rPr>
+        <w:t xml:space="preserve"> </w:t>
       </w:r>
       <w:r>
         <w:rPr>
@@ -6436,8 +6658,18 @@
           <w:sz w:val="22"/>
           <w:szCs w:val="22"/>
         </w:rPr>
-        <w:t xml:space="preserve"> to simulate the data for each prevalence</w:t>
-      </w:r>
+        <w:t xml:space="preserve"> to simulate the data </w:t>
+      </w:r>
+      <w:proofErr w:type="gramStart"/>
+      <w:r>
+        <w:rPr>
+          <w:rFonts w:ascii="Times New Roman" w:hAnsi="Times New Roman" w:cs="Times New Roman"/>
+          <w:sz w:val="22"/>
+          <w:szCs w:val="22"/>
+        </w:rPr>
+        <w:t>for each prevalence</w:t>
+      </w:r>
+      <w:proofErr w:type="gramEnd"/>
       <w:r>
         <w:rPr>
           <w:rFonts w:ascii="Times New Roman" w:hAnsi="Times New Roman" w:cs="Times New Roman"/>
@@ -6700,8 +6932,18 @@
           <w:sz w:val="22"/>
           <w:szCs w:val="22"/>
         </w:rPr>
-        <w:t xml:space="preserve"> with various sampling and cutpoints</w:t>
-      </w:r>
+        <w:t xml:space="preserve"> with various sampling and </w:t>
+      </w:r>
+      <w:proofErr w:type="spellStart"/>
+      <w:r>
+        <w:rPr>
+          <w:rFonts w:ascii="Times New Roman" w:eastAsiaTheme="minorEastAsia" w:hAnsi="Times New Roman" w:cs="Times New Roman"/>
+          <w:sz w:val="22"/>
+          <w:szCs w:val="22"/>
+        </w:rPr>
+        <w:t>cutpoints</w:t>
+      </w:r>
+      <w:proofErr w:type="spellEnd"/>
       <w:r>
         <w:rPr>
           <w:rFonts w:ascii="Times New Roman" w:eastAsiaTheme="minorEastAsia" w:hAnsi="Times New Roman" w:cs="Times New Roman"/>
@@ -6800,7 +7042,61 @@
           <w:szCs w:val="22"/>
         </w:rPr>
         <w:lastRenderedPageBreak/>
-        <w:t>In this study, we see all methods performed extremely similarly. The unsampled, down sampled and up sampled datasets using Youden’s Index had identical results for every prevalence except in their number of coefficients. Over sampling and SMOTE both had a noticeably higher number of coefficients. You’ll also notice that a</w:t>
+        <w:t xml:space="preserve">In this study, we see all methods performed extremely similarly. The </w:t>
+      </w:r>
+      <w:proofErr w:type="spellStart"/>
+      <w:r>
+        <w:rPr>
+          <w:rFonts w:ascii="Times New Roman" w:hAnsi="Times New Roman" w:cs="Times New Roman"/>
+          <w:sz w:val="22"/>
+          <w:szCs w:val="22"/>
+        </w:rPr>
+        <w:t>unsampled</w:t>
+      </w:r>
+      <w:proofErr w:type="spellEnd"/>
+      <w:r>
+        <w:rPr>
+          <w:rFonts w:ascii="Times New Roman" w:hAnsi="Times New Roman" w:cs="Times New Roman"/>
+          <w:sz w:val="22"/>
+          <w:szCs w:val="22"/>
+        </w:rPr>
+        <w:t xml:space="preserve">, down sampled and up sampled datasets using </w:t>
+      </w:r>
+      <w:proofErr w:type="spellStart"/>
+      <w:r>
+        <w:rPr>
+          <w:rFonts w:ascii="Times New Roman" w:hAnsi="Times New Roman" w:cs="Times New Roman"/>
+          <w:sz w:val="22"/>
+          <w:szCs w:val="22"/>
+        </w:rPr>
+        <w:t>Youden’s</w:t>
+      </w:r>
+      <w:proofErr w:type="spellEnd"/>
+      <w:r>
+        <w:rPr>
+          <w:rFonts w:ascii="Times New Roman" w:hAnsi="Times New Roman" w:cs="Times New Roman"/>
+          <w:sz w:val="22"/>
+          <w:szCs w:val="22"/>
+        </w:rPr>
+        <w:t xml:space="preserve"> Index had identical results </w:t>
+      </w:r>
+      <w:proofErr w:type="gramStart"/>
+      <w:r>
+        <w:rPr>
+          <w:rFonts w:ascii="Times New Roman" w:hAnsi="Times New Roman" w:cs="Times New Roman"/>
+          <w:sz w:val="22"/>
+          <w:szCs w:val="22"/>
+        </w:rPr>
+        <w:t>for every prevalence</w:t>
+      </w:r>
+      <w:proofErr w:type="gramEnd"/>
+      <w:r>
+        <w:rPr>
+          <w:rFonts w:ascii="Times New Roman" w:hAnsi="Times New Roman" w:cs="Times New Roman"/>
+          <w:sz w:val="22"/>
+          <w:szCs w:val="22"/>
+        </w:rPr>
+        <w:t xml:space="preserve"> except in their number of coefficients. Over sampling and SMOTE both had a noticeably higher number of coefficients. You’ll also notice that a</w:t>
       </w:r>
       <w:r>
         <w:rPr>
@@ -6864,7 +7160,43 @@
           <w:sz w:val="22"/>
           <w:szCs w:val="22"/>
         </w:rPr>
-        <w:t xml:space="preserve">In addition, we see that the chosen cutpoints for under and over sampling were very close to the default 0.5 cutoff, while the SMOTE samples all had thresholds closer to 0.4. </w:t>
+        <w:t xml:space="preserve">In addition, we see that the chosen </w:t>
+      </w:r>
+      <w:proofErr w:type="spellStart"/>
+      <w:r>
+        <w:rPr>
+          <w:rFonts w:ascii="Times New Roman" w:hAnsi="Times New Roman" w:cs="Times New Roman"/>
+          <w:sz w:val="22"/>
+          <w:szCs w:val="22"/>
+        </w:rPr>
+        <w:t>cutpoints</w:t>
+      </w:r>
+      <w:proofErr w:type="spellEnd"/>
+      <w:r>
+        <w:rPr>
+          <w:rFonts w:ascii="Times New Roman" w:hAnsi="Times New Roman" w:cs="Times New Roman"/>
+          <w:sz w:val="22"/>
+          <w:szCs w:val="22"/>
+        </w:rPr>
+        <w:t xml:space="preserve"> for under and over sampling were very close to the default 0.5 </w:t>
+      </w:r>
+      <w:proofErr w:type="gramStart"/>
+      <w:r>
+        <w:rPr>
+          <w:rFonts w:ascii="Times New Roman" w:hAnsi="Times New Roman" w:cs="Times New Roman"/>
+          <w:sz w:val="22"/>
+          <w:szCs w:val="22"/>
+        </w:rPr>
+        <w:t>cutoff</w:t>
+      </w:r>
+      <w:proofErr w:type="gramEnd"/>
+      <w:r>
+        <w:rPr>
+          <w:rFonts w:ascii="Times New Roman" w:hAnsi="Times New Roman" w:cs="Times New Roman"/>
+          <w:sz w:val="22"/>
+          <w:szCs w:val="22"/>
+        </w:rPr>
+        <w:t xml:space="preserve">, while the SMOTE samples all had thresholds closer to 0.4. </w:t>
       </w:r>
     </w:p>
     <w:p>
@@ -6895,7 +7227,27 @@
           <w:sz w:val="22"/>
           <w:szCs w:val="22"/>
         </w:rPr>
-        <w:t xml:space="preserve">Table 3. Simulation results from models fit to the full simulated and sampled simulated training set by probability threshold (either 0.5 or that chosen using Youden’s </w:t>
+        <w:t xml:space="preserve">Table 3. Simulation results from models fit to the full simulated and sampled simulated training set by probability threshold (either 0.5 or that chosen using </w:t>
+      </w:r>
+      <w:proofErr w:type="spellStart"/>
+      <w:r>
+        <w:rPr>
+          <w:rFonts w:ascii="Times New Roman" w:hAnsi="Times New Roman" w:cs="Times New Roman"/>
+          <w:b/>
+          <w:sz w:val="22"/>
+          <w:szCs w:val="22"/>
+        </w:rPr>
+        <w:t>Youden’s</w:t>
+      </w:r>
+      <w:proofErr w:type="spellEnd"/>
+      <w:r>
+        <w:rPr>
+          <w:rFonts w:ascii="Times New Roman" w:hAnsi="Times New Roman" w:cs="Times New Roman"/>
+          <w:b/>
+          <w:sz w:val="22"/>
+          <w:szCs w:val="22"/>
+        </w:rPr>
+        <w:t xml:space="preserve"> </w:t>
       </w:r>
       <w:r>
         <w:rPr>
@@ -15007,7 +15359,25 @@
           <w:sz w:val="22"/>
           <w:szCs w:val="22"/>
         </w:rPr>
-        <w:t xml:space="preserve">Sampling with Youden’s Index did not appear to </w:t>
+        <w:t xml:space="preserve">Sampling with </w:t>
+      </w:r>
+      <w:proofErr w:type="spellStart"/>
+      <w:r>
+        <w:rPr>
+          <w:rFonts w:ascii="Times New Roman" w:hAnsi="Times New Roman" w:cs="Times New Roman"/>
+          <w:sz w:val="22"/>
+          <w:szCs w:val="22"/>
+        </w:rPr>
+        <w:t>Youden’s</w:t>
+      </w:r>
+      <w:proofErr w:type="spellEnd"/>
+      <w:r>
+        <w:rPr>
+          <w:rFonts w:ascii="Times New Roman" w:hAnsi="Times New Roman" w:cs="Times New Roman"/>
+          <w:sz w:val="22"/>
+          <w:szCs w:val="22"/>
+        </w:rPr>
+        <w:t xml:space="preserve"> Index did not appear to </w:t>
       </w:r>
       <w:r>
         <w:rPr>
@@ -15031,7 +15401,25 @@
           <w:sz w:val="22"/>
           <w:szCs w:val="22"/>
         </w:rPr>
-        <w:t xml:space="preserve"> over using Youden’s Index alone</w:t>
+        <w:t xml:space="preserve"> over using </w:t>
+      </w:r>
+      <w:proofErr w:type="spellStart"/>
+      <w:r>
+        <w:rPr>
+          <w:rFonts w:ascii="Times New Roman" w:hAnsi="Times New Roman" w:cs="Times New Roman"/>
+          <w:sz w:val="22"/>
+          <w:szCs w:val="22"/>
+        </w:rPr>
+        <w:t>Youden’s</w:t>
+      </w:r>
+      <w:proofErr w:type="spellEnd"/>
+      <w:r>
+        <w:rPr>
+          <w:rFonts w:ascii="Times New Roman" w:hAnsi="Times New Roman" w:cs="Times New Roman"/>
+          <w:sz w:val="22"/>
+          <w:szCs w:val="22"/>
+        </w:rPr>
+        <w:t xml:space="preserve"> Index alone</w:t>
       </w:r>
       <w:r>
         <w:rPr>
@@ -15124,8 +15512,6 @@
           <w:szCs w:val="22"/>
         </w:rPr>
       </w:pPr>
-      <w:bookmarkStart w:id="10" w:name="_GoBack"/>
-      <w:bookmarkEnd w:id="10"/>
       <w:r>
         <w:rPr>
           <w:rFonts w:ascii="Times New Roman" w:hAnsi="Times New Roman" w:cs="Times New Roman"/>
@@ -15183,7 +15569,16 @@
           <w:sz w:val="22"/>
           <w:szCs w:val="22"/>
         </w:rPr>
-        <w:t xml:space="preserve"> the datasets with less imb</w:t>
+        <w:t xml:space="preserve"> the datasets with </w:t>
+      </w:r>
+      <w:proofErr w:type="gramStart"/>
+      <w:r>
+        <w:rPr>
+          <w:rFonts w:ascii="Times New Roman" w:hAnsi="Times New Roman" w:cs="Times New Roman"/>
+          <w:sz w:val="22"/>
+          <w:szCs w:val="22"/>
+        </w:rPr>
+        <w:t>less imb</w:t>
       </w:r>
       <w:r>
         <w:rPr>
@@ -15193,6 +15588,7 @@
         </w:rPr>
         <w:t>alance</w:t>
       </w:r>
+      <w:proofErr w:type="gramEnd"/>
       <w:r>
         <w:rPr>
           <w:rFonts w:ascii="Times New Roman" w:hAnsi="Times New Roman" w:cs="Times New Roman"/>
@@ -15341,13 +15737,23 @@
         </w:rPr>
         <w:t xml:space="preserve">increasing </w:t>
       </w:r>
-      <w:r>
-        <w:rPr>
-          <w:rFonts w:ascii="Times New Roman" w:hAnsi="Times New Roman" w:cs="Times New Roman"/>
-          <w:sz w:val="22"/>
-          <w:szCs w:val="22"/>
-        </w:rPr>
-        <w:t xml:space="preserve">sensitivity and vice versa. </w:t>
+      <w:proofErr w:type="gramStart"/>
+      <w:r>
+        <w:rPr>
+          <w:rFonts w:ascii="Times New Roman" w:hAnsi="Times New Roman" w:cs="Times New Roman"/>
+          <w:sz w:val="22"/>
+          <w:szCs w:val="22"/>
+        </w:rPr>
+        <w:t>sensitivity</w:t>
+      </w:r>
+      <w:proofErr w:type="gramEnd"/>
+      <w:r>
+        <w:rPr>
+          <w:rFonts w:ascii="Times New Roman" w:hAnsi="Times New Roman" w:cs="Times New Roman"/>
+          <w:sz w:val="22"/>
+          <w:szCs w:val="22"/>
+        </w:rPr>
+        <w:t xml:space="preserve"> and vice versa. </w:t>
       </w:r>
       <w:r>
         <w:rPr>
@@ -15581,7 +15987,25 @@
           <w:sz w:val="22"/>
           <w:szCs w:val="22"/>
         </w:rPr>
-        <w:t xml:space="preserve">The sim results show the cutoff to be exactly the prevalence, but with the opioid it is slightly under and with surgical it is slightly over </w:t>
+        <w:t xml:space="preserve">The </w:t>
+      </w:r>
+      <w:proofErr w:type="spellStart"/>
+      <w:r>
+        <w:rPr>
+          <w:rFonts w:ascii="Times New Roman" w:hAnsi="Times New Roman" w:cs="Times New Roman"/>
+          <w:sz w:val="22"/>
+          <w:szCs w:val="22"/>
+        </w:rPr>
+        <w:t>sim</w:t>
+      </w:r>
+      <w:proofErr w:type="spellEnd"/>
+      <w:r>
+        <w:rPr>
+          <w:rFonts w:ascii="Times New Roman" w:hAnsi="Times New Roman" w:cs="Times New Roman"/>
+          <w:sz w:val="22"/>
+          <w:szCs w:val="22"/>
+        </w:rPr>
+        <w:t xml:space="preserve"> results show the cutoff to be exactly the prevalence, but with the opioid it is slightly under and with surgical it is slightly over </w:t>
       </w:r>
     </w:p>
     <w:p>
@@ -15795,7 +16219,6 @@
         <w:rPr>
           <w:noProof/>
         </w:rPr>
-        <w:lastRenderedPageBreak/>
         <w:t>4.</w:t>
       </w:r>
       <w:r>
@@ -15977,11 +16400,19 @@
         <w:annotationRef/>
       </w:r>
       <w:r>
-        <w:t>Need to add Breiman 1984 and a few others here</w:t>
+        <w:t xml:space="preserve">Need to add </w:t>
+      </w:r>
+      <w:proofErr w:type="spellStart"/>
+      <w:r>
+        <w:t>Breiman</w:t>
+      </w:r>
+      <w:proofErr w:type="spellEnd"/>
+      <w:r>
+        <w:t xml:space="preserve"> 1984 and a few others here</w:t>
       </w:r>
     </w:p>
   </w:comment>
-  <w:comment w:id="4" w:author="Alyssa Forber" w:date="2018-03-27T16:26:00Z" w:initials="AF">
+  <w:comment w:id="5" w:author="Alyssa Forber" w:date="2018-04-11T11:19:00Z" w:initials="AF">
     <w:p>
       <w:pPr>
         <w:pStyle w:val="CommentText"/>
@@ -15993,23 +16424,10 @@
         <w:annotationRef/>
       </w:r>
       <w:r>
-        <w:t>Remove this now that we’re not including 0.5?</w:t>
-      </w:r>
-    </w:p>
-  </w:comment>
-  <w:comment w:id="5" w:author="Alyssa Forber" w:date="2018-03-27T16:26:00Z" w:initials="AF">
-    <w:p>
-      <w:pPr>
-        <w:pStyle w:val="CommentText"/>
-      </w:pPr>
-      <w:r>
-        <w:rPr>
-          <w:rStyle w:val="CommentReference"/>
-        </w:rPr>
-        <w:annotationRef/>
-      </w:r>
-      <w:r>
-        <w:t>Remove this now?</w:t>
+        <w:t>Need to c</w:t>
+      </w:r>
+      <w:r>
+        <w:t>larify this now for only applying 0.5 threshold to full training</w:t>
       </w:r>
     </w:p>
   </w:comment>
@@ -17461,7 +17879,7 @@
   <a:extraClrSchemeLst/>
   <a:extLst>
     <a:ext uri="{05A4C25C-085E-4340-85A3-A5531E510DB2}">
-      <thm15:themeFamily xmlns:thm15="http://schemas.microsoft.com/office/thememl/2012/main" xmlns="" name="Office Theme" id="{62F939B6-93AF-4DB8-9C6B-D6C7DFDC589F}" vid="{4A3C46E8-61CC-4603-A589-7422A47A8E4A}"/>
+      <thm15:themeFamily xmlns="" xmlns:thm15="http://schemas.microsoft.com/office/thememl/2012/main" name="Office Theme" id="{62F939B6-93AF-4DB8-9C6B-D6C7DFDC589F}" vid="{4A3C46E8-61CC-4603-A589-7422A47A8E4A}"/>
     </a:ext>
   </a:extLst>
 </a:theme>

</xml_diff>